<commit_message>
Adicionado informação do que falta
tudo o que falta está a amarelo
</commit_message>
<xml_diff>
--- a/relatório.docx
+++ b/relatório.docx
@@ -266,30 +266,6 @@
           <w:color w:val="A6A6A6" w:themeColor="background1" w:themeShade="A6"/>
         </w:rPr>
       </w:pPr>
-      <w:r>
-        <w:rPr>
-          <w:rFonts w:asciiTheme="majorHAnsi" w:hAnsiTheme="majorHAnsi"/>
-          <w:color w:val="A6A6A6" w:themeColor="background1" w:themeShade="A6"/>
-          <w:highlight w:val="yellow"/>
-        </w:rPr>
-        <w:t>(</w:t>
-      </w:r>
-      <w:r>
-        <w:rPr>
-          <w:rFonts w:asciiTheme="majorHAnsi" w:hAnsiTheme="majorHAnsi"/>
-          <w:color w:val="C00000"/>
-          <w:highlight w:val="yellow"/>
-        </w:rPr>
-        <w:t>Preencher</w:t>
-      </w:r>
-      <w:r>
-        <w:rPr>
-          <w:rFonts w:asciiTheme="majorHAnsi" w:hAnsiTheme="majorHAnsi"/>
-          <w:color w:val="A6A6A6" w:themeColor="background1" w:themeShade="A6"/>
-          <w:highlight w:val="yellow"/>
-        </w:rPr>
-        <w:t>)</w:t>
-      </w:r>
     </w:p>
     <w:p>
       <w:pPr>
@@ -357,7 +333,14 @@
           <w:rFonts w:asciiTheme="majorHAnsi" w:hAnsiTheme="majorHAnsi"/>
           <w:color w:val="A5A5A5" w:themeColor="accent3"/>
         </w:rPr>
-        <w:t xml:space="preserve">xxx </w:t>
+        <w:t>985</w:t>
+      </w:r>
+      <w:r>
+        <w:rPr>
+          <w:rFonts w:asciiTheme="majorHAnsi" w:hAnsiTheme="majorHAnsi"/>
+          <w:color w:val="A5A5A5" w:themeColor="accent3"/>
+        </w:rPr>
+        <w:t xml:space="preserve"> </w:t>
       </w:r>
       <w:r>
         <w:rPr>
@@ -442,56 +425,11 @@
       </w:r>
     </w:p>
     <w:p>
-      <w:pPr>
-        <w:rPr>
-          <w:rFonts w:asciiTheme="majorHAnsi" w:hAnsiTheme="majorHAnsi"/>
-        </w:rPr>
-      </w:pPr>
-    </w:p>
-    <w:p>
-      <w:pPr>
-        <w:autoSpaceDE w:val="0"/>
-        <w:autoSpaceDN w:val="0"/>
-        <w:adjustRightInd w:val="0"/>
-        <w:spacing w:after="0" w:line="240" w:lineRule="auto"/>
-        <w:rPr>
-          <w:rFonts w:asciiTheme="majorHAnsi" w:hAnsiTheme="majorHAnsi" w:cs="Times New Roman"/>
-          <w:color w:val="000000"/>
-          <w:sz w:val="23"/>
-          <w:szCs w:val="23"/>
-        </w:rPr>
-      </w:pPr>
-    </w:p>
-    <w:p>
-      <w:pPr>
-        <w:pStyle w:val="Default"/>
-        <w:rPr>
-          <w:rFonts w:asciiTheme="majorHAnsi" w:hAnsiTheme="majorHAnsi"/>
-          <w:sz w:val="22"/>
-          <w:szCs w:val="22"/>
-        </w:rPr>
-      </w:pPr>
-    </w:p>
-    <w:p>
-      <w:pPr>
-        <w:pStyle w:val="Title"/>
-      </w:pPr>
-      <w:proofErr w:type="gramStart"/>
-      <w:r>
-        <w:t>Problema</w:t>
-      </w:r>
       <w:r>
         <w:rPr>
           <w:highlight w:val="yellow"/>
         </w:rPr>
-        <w:t>(</w:t>
-      </w:r>
-      <w:proofErr w:type="gramEnd"/>
-      <w:r>
-        <w:rPr>
-          <w:highlight w:val="yellow"/>
-        </w:rPr>
-        <w:t>?)</w:t>
+        <w:t>(descrição do tema / introdução)</w:t>
       </w:r>
     </w:p>
     <w:p/>
@@ -607,6 +545,14 @@
         <w:t>Inserir diagrama de casos de uso</w:t>
       </w:r>
     </w:p>
+    <w:p>
+      <w:r>
+        <w:rPr>
+          <w:highlight w:val="yellow"/>
+        </w:rPr>
+        <w:t>Inserir a tabela dos casos de uso</w:t>
+      </w:r>
+    </w:p>
     <w:tbl>
       <w:tblPr>
         <w:tblStyle w:val="TableGrid"/>
@@ -4367,6 +4313,14 @@
       <w:r>
         <w:lastRenderedPageBreak/>
         <w:t>Diagramas de sequência</w:t>
+      </w:r>
+    </w:p>
+    <w:p>
+      <w:r>
+        <w:rPr>
+          <w:highlight w:val="yellow"/>
+        </w:rPr>
+        <w:t>(4 diagramas ou todos e respectivas classes)</w:t>
       </w:r>
     </w:p>
     <w:p>
@@ -4514,9 +4468,18 @@
     <w:p>
       <w:pPr>
         <w:rPr>
-          <w:rFonts w:ascii="Consolas" w:hAnsi="Consolas" w:cs="Consolas"/>
+          <w:rFonts w:cstheme="minorHAnsi"/>
         </w:rPr>
       </w:pPr>
+      <w:bookmarkStart w:id="0" w:name="_GoBack"/>
+      <w:bookmarkEnd w:id="0"/>
+      <w:r>
+        <w:rPr>
+          <w:rFonts w:cstheme="minorHAnsi"/>
+          <w:highlight w:val="yellow"/>
+        </w:rPr>
+        <w:t>(Por fazer)</w:t>
+      </w:r>
     </w:p>
     <w:p>
       <w:pPr>
@@ -4526,12 +4489,33 @@
         <w:t>Semântica</w:t>
       </w:r>
     </w:p>
+    <w:p>
+      <w:r>
+        <w:rPr>
+          <w:highlight w:val="yellow"/>
+        </w:rPr>
+        <w:t>(</w:t>
+      </w:r>
+      <w:r>
+        <w:rPr>
+          <w:highlight w:val="yellow"/>
+        </w:rPr>
+        <w:t xml:space="preserve">Semântica das classes: descrição dos atributos, algoritmos das operações/métodos e cenários em que a classe participa </w:t>
+      </w:r>
+      <w:r>
+        <w:rPr>
+          <w:highlight w:val="yellow"/>
+        </w:rPr>
+        <w:t>(fazer pelo menos três classes))</w:t>
+      </w:r>
+    </w:p>
     <w:p/>
     <w:p>
       <w:pPr>
         <w:pStyle w:val="Title"/>
       </w:pPr>
       <w:r>
+        <w:lastRenderedPageBreak/>
         <w:t>Diagrama de Estados</w:t>
       </w:r>
     </w:p>
@@ -4541,7 +4525,6 @@
           <w:noProof/>
           <w:lang w:eastAsia="pt-PT"/>
         </w:rPr>
-        <w:lastRenderedPageBreak/>
         <w:drawing>
           <wp:inline distT="0" distB="0" distL="0" distR="0">
             <wp:extent cx="5391150" cy="3390900"/>
@@ -4597,16 +4580,16 @@
         <w:pStyle w:val="Title"/>
       </w:pPr>
       <w:r>
-        <w:t xml:space="preserve">Protótipo </w:t>
+        <w:t>Protótipo</w:t>
       </w:r>
+    </w:p>
+    <w:p>
       <w:r>
         <w:rPr>
           <w:highlight w:val="yellow"/>
         </w:rPr>
-        <w:t>(?)</w:t>
+        <w:t>(em qualquer formato (pode ser de programação para a Internet))</w:t>
       </w:r>
-      <w:bookmarkStart w:id="0" w:name="_GoBack"/>
-      <w:bookmarkEnd w:id="0"/>
     </w:p>
     <w:sectPr>
       <w:footerReference w:type="default" r:id="rId14"/>
@@ -4683,7 +4666,7 @@
           <w:rPr>
             <w:noProof/>
           </w:rPr>
-          <w:t>10</w:t>
+          <w:t>9</w:t>
         </w:r>
         <w:r>
           <w:rPr>
@@ -8147,7 +8130,7 @@
   <a:extraClrSchemeLst/>
   <a:extLst>
     <a:ext uri="{05A4C25C-085E-4340-85A3-A5531E510DB2}">
-      <thm15:themeFamily xmlns="" xmlns:thm15="http://schemas.microsoft.com/office/thememl/2012/main" name="Office Theme" id="{62F939B6-93AF-4DB8-9C6B-D6C7DFDC589F}" vid="{4A3C46E8-61CC-4603-A589-7422A47A8E4A}"/>
+      <thm15:themeFamily xmlns:thm15="http://schemas.microsoft.com/office/thememl/2012/main" xmlns="" name="Office Theme" id="{62F939B6-93AF-4DB8-9C6B-D6C7DFDC589F}" vid="{4A3C46E8-61CC-4603-A589-7422A47A8E4A}"/>
     </a:ext>
   </a:extLst>
 </a:theme>
@@ -8163,7 +8146,7 @@
 </file>
 
 <file path=customXml/itemProps1.xml><?xml version="1.0" encoding="utf-8"?>
-<ds:datastoreItem xmlns:ds="http://schemas.openxmlformats.org/officeDocument/2006/customXml" ds:itemID="{B31E8207-ADAD-4252-90CD-64DCB5AE9251}">
+<ds:datastoreItem xmlns:ds="http://schemas.openxmlformats.org/officeDocument/2006/customXml" ds:itemID="{2313AF00-88CF-4790-AF5D-5028EBF70C00}">
   <ds:schemaRefs>
     <ds:schemaRef ds:uri="http://schemas.openxmlformats.org/officeDocument/2006/bibliography"/>
   </ds:schemaRefs>

</xml_diff>

<commit_message>
Adicionei o tempo gasto, o diagrama de casos de uso e actualizei o relatório
</commit_message>
<xml_diff>
--- a/relatório.docx
+++ b/relatório.docx
@@ -320,7 +320,6 @@
           <w:color w:val="A6A6A6" w:themeColor="background1" w:themeShade="A6"/>
         </w:rPr>
       </w:pPr>
-      <w:proofErr w:type="gramStart"/>
       <w:r>
         <w:rPr>
           <w:rFonts w:asciiTheme="majorHAnsi" w:hAnsiTheme="majorHAnsi"/>
@@ -342,14 +341,6 @@
         </w:rPr>
         <w:t xml:space="preserve"> </w:t>
       </w:r>
-      <w:r>
-        <w:rPr>
-          <w:rFonts w:asciiTheme="majorHAnsi" w:hAnsiTheme="majorHAnsi"/>
-          <w:color w:val="A5A5A5" w:themeColor="accent3"/>
-        </w:rPr>
-        <w:t xml:space="preserve"> </w:t>
-      </w:r>
-      <w:proofErr w:type="gramEnd"/>
       <w:r>
         <w:rPr>
           <w:rFonts w:asciiTheme="majorHAnsi" w:hAnsiTheme="majorHAnsi"/>
@@ -538,11 +529,72 @@
       </w:r>
     </w:p>
     <w:p>
+      <w:pPr>
+        <w:jc w:val="center"/>
+      </w:pPr>
       <w:r>
+        <w:t>Diagrama de casos de uso</w:t>
+      </w:r>
+    </w:p>
+    <w:p>
+      <w:pPr>
         <w:rPr>
           <w:highlight w:val="yellow"/>
         </w:rPr>
-        <w:t>Inserir diagrama de casos de uso</w:t>
+      </w:pPr>
+      <w:r>
+        <w:rPr>
+          <w:noProof/>
+          <w:lang w:eastAsia="pt-PT"/>
+        </w:rPr>
+        <w:drawing>
+          <wp:inline distT="0" distB="0" distL="0" distR="0">
+            <wp:extent cx="5400040" cy="4494530"/>
+            <wp:effectExtent l="0" t="0" r="0" b="1270"/>
+            <wp:docPr id="2" name="Picture 2" descr="C:\Users\jota\Desktop\Engenharia de software II\trabalho\crm\caso de uso v1.png"/>
+            <wp:cNvGraphicFramePr>
+              <a:graphicFrameLocks xmlns:a="http://schemas.openxmlformats.org/drawingml/2006/main" noChangeAspect="1"/>
+            </wp:cNvGraphicFramePr>
+            <a:graphic xmlns:a="http://schemas.openxmlformats.org/drawingml/2006/main">
+              <a:graphicData uri="http://schemas.openxmlformats.org/drawingml/2006/picture">
+                <pic:pic xmlns:pic="http://schemas.openxmlformats.org/drawingml/2006/picture">
+                  <pic:nvPicPr>
+                    <pic:cNvPr id="0" name="Picture 1" descr="C:\Users\jota\Desktop\Engenharia de software II\trabalho\crm\caso de uso v1.png"/>
+                    <pic:cNvPicPr>
+                      <a:picLocks noChangeAspect="1" noChangeArrowheads="1"/>
+                    </pic:cNvPicPr>
+                  </pic:nvPicPr>
+                  <pic:blipFill>
+                    <a:blip r:embed="rId11">
+                      <a:extLst>
+                        <a:ext uri="{28A0092B-C50C-407E-A947-70E740481C1C}">
+                          <a14:useLocalDpi xmlns:a14="http://schemas.microsoft.com/office/drawing/2010/main" val="0"/>
+                        </a:ext>
+                      </a:extLst>
+                    </a:blip>
+                    <a:srcRect/>
+                    <a:stretch>
+                      <a:fillRect/>
+                    </a:stretch>
+                  </pic:blipFill>
+                  <pic:spPr bwMode="auto">
+                    <a:xfrm>
+                      <a:off x="0" y="0"/>
+                      <a:ext cx="5400040" cy="4494530"/>
+                    </a:xfrm>
+                    <a:prstGeom prst="rect">
+                      <a:avLst/>
+                    </a:prstGeom>
+                    <a:noFill/>
+                    <a:ln>
+                      <a:noFill/>
+                    </a:ln>
+                  </pic:spPr>
+                </pic:pic>
+              </a:graphicData>
+            </a:graphic>
+          </wp:inline>
+        </w:drawing>
       </w:r>
     </w:p>
     <w:p>
@@ -553,6 +605,20 @@
         <w:t>Inserir a tabela dos casos de uso</w:t>
       </w:r>
     </w:p>
+    <w:p>
+      <w:pPr>
+        <w:rPr>
+          <w:highlight w:val="yellow"/>
+        </w:rPr>
+      </w:pPr>
+      <w:r>
+        <w:rPr>
+          <w:highlight w:val="yellow"/>
+        </w:rPr>
+        <w:br w:type="page"/>
+      </w:r>
+    </w:p>
+    <w:p/>
     <w:tbl>
       <w:tblPr>
         <w:tblStyle w:val="TableGrid"/>
@@ -1173,6 +1239,9 @@
               </w:rPr>
             </w:pPr>
             <w:r>
+              <w:br w:type="page"/>
+            </w:r>
+            <w:r>
               <w:rPr>
                 <w:b/>
                 <w:sz w:val="24"/>
@@ -2215,6 +2284,9 @@
               </w:rPr>
             </w:pPr>
             <w:r>
+              <w:br w:type="page"/>
+            </w:r>
+            <w:r>
               <w:rPr>
                 <w:b/>
                 <w:sz w:val="24"/>
@@ -2583,6 +2655,29 @@
           <w:rFonts w:asciiTheme="majorHAnsi" w:hAnsiTheme="majorHAnsi"/>
         </w:rPr>
       </w:pPr>
+      <w:r>
+        <w:rPr>
+          <w:rFonts w:asciiTheme="majorHAnsi" w:hAnsiTheme="majorHAnsi"/>
+          <w:highlight w:val="yellow"/>
+        </w:rPr>
+        <w:t xml:space="preserve">(Introduzir promoção tem de ser </w:t>
+      </w:r>
+      <w:proofErr w:type="spellStart"/>
+      <w:r>
+        <w:rPr>
+          <w:rFonts w:asciiTheme="majorHAnsi" w:hAnsiTheme="majorHAnsi"/>
+          <w:highlight w:val="yellow"/>
+        </w:rPr>
+        <w:t>atualizado</w:t>
+      </w:r>
+      <w:proofErr w:type="spellEnd"/>
+      <w:r>
+        <w:rPr>
+          <w:rFonts w:asciiTheme="majorHAnsi" w:hAnsiTheme="majorHAnsi"/>
+          <w:highlight w:val="yellow"/>
+        </w:rPr>
+        <w:t>)</w:t>
+      </w:r>
     </w:p>
     <w:tbl>
       <w:tblPr>
@@ -3443,6 +3538,13 @@
           <w:rFonts w:asciiTheme="majorHAnsi" w:hAnsiTheme="majorHAnsi"/>
         </w:rPr>
       </w:pPr>
+      <w:r>
+        <w:rPr>
+          <w:rFonts w:asciiTheme="majorHAnsi" w:hAnsiTheme="majorHAnsi"/>
+          <w:highlight w:val="yellow"/>
+        </w:rPr>
+        <w:t>(Aprovar Promoção pode ter de ser alterado)</w:t>
+      </w:r>
     </w:p>
     <w:tbl>
       <w:tblPr>
@@ -3867,7 +3969,10 @@
         <w:br w:type="page"/>
       </w:r>
     </w:p>
-    <w:p/>
+    <w:p>
+      <w:bookmarkStart w:id="0" w:name="_GoBack"/>
+      <w:bookmarkEnd w:id="0"/>
+    </w:p>
     <w:tbl>
       <w:tblPr>
         <w:tblStyle w:val="TableGrid"/>
@@ -3893,6 +3998,9 @@
               </w:rPr>
             </w:pPr>
             <w:r>
+              <w:br w:type="page"/>
+            </w:r>
+            <w:r>
               <w:rPr>
                 <w:b/>
                 <w:sz w:val="24"/>
@@ -4293,25 +4401,7 @@
       </w:pPr>
     </w:p>
     <w:p>
-      <w:pPr>
-        <w:rPr>
-          <w:rFonts w:asciiTheme="majorHAnsi" w:eastAsiaTheme="majorEastAsia" w:hAnsiTheme="majorHAnsi" w:cstheme="majorBidi"/>
-          <w:spacing w:val="-10"/>
-          <w:kern w:val="28"/>
-          <w:sz w:val="56"/>
-          <w:szCs w:val="56"/>
-        </w:rPr>
-      </w:pPr>
       <w:r>
-        <w:br w:type="page"/>
-      </w:r>
-    </w:p>
-    <w:p>
-      <w:pPr>
-        <w:pStyle w:val="Title"/>
-      </w:pPr>
-      <w:r>
-        <w:lastRenderedPageBreak/>
         <w:t>Diagramas de sequência</w:t>
       </w:r>
     </w:p>
@@ -4332,11 +4422,23 @@
       </w:r>
     </w:p>
     <w:p>
+      <w:pPr>
+        <w:jc w:val="center"/>
+      </w:pPr>
+      <w:r>
+        <w:rPr>
+          <w:highlight w:val="yellow"/>
+        </w:rPr>
+        <w:t>(tem que ser alterado!)</w:t>
+      </w:r>
+    </w:p>
+    <w:p>
       <w:r>
         <w:rPr>
           <w:noProof/>
           <w:lang w:eastAsia="pt-PT"/>
         </w:rPr>
+        <w:lastRenderedPageBreak/>
         <w:drawing>
           <wp:inline distT="0" distB="0" distL="0" distR="0">
             <wp:extent cx="5400040" cy="4615180"/>
@@ -4355,7 +4457,7 @@
                     </pic:cNvPicPr>
                   </pic:nvPicPr>
                   <pic:blipFill>
-                    <a:blip r:embed="rId11">
+                    <a:blip r:embed="rId12">
                       <a:extLst>
                         <a:ext uri="{28A0092B-C50C-407E-A947-70E740481C1C}">
                           <a14:useLocalDpi xmlns:a14="http://schemas.microsoft.com/office/drawing/2010/main" val="0"/>
@@ -4402,6 +4504,17 @@
       </w:r>
     </w:p>
     <w:p>
+      <w:pPr>
+        <w:jc w:val="center"/>
+      </w:pPr>
+      <w:r>
+        <w:rPr>
+          <w:highlight w:val="yellow"/>
+        </w:rPr>
+        <w:t>(tem que ser alterado)</w:t>
+      </w:r>
+    </w:p>
+    <w:p>
       <w:r>
         <w:rPr>
           <w:noProof/>
@@ -4425,7 +4538,7 @@
                     </pic:cNvPicPr>
                   </pic:nvPicPr>
                   <pic:blipFill>
-                    <a:blip r:embed="rId12">
+                    <a:blip r:embed="rId13">
                       <a:extLst>
                         <a:ext uri="{28A0092B-C50C-407E-A947-70E740481C1C}">
                           <a14:useLocalDpi xmlns:a14="http://schemas.microsoft.com/office/drawing/2010/main" val="0"/>
@@ -4471,8 +4584,6 @@
           <w:rFonts w:cstheme="minorHAnsi"/>
         </w:rPr>
       </w:pPr>
-      <w:bookmarkStart w:id="0" w:name="_GoBack"/>
-      <w:bookmarkEnd w:id="0"/>
       <w:r>
         <w:rPr>
           <w:rFonts w:cstheme="minorHAnsi"/>
@@ -4494,19 +4605,19 @@
         <w:rPr>
           <w:highlight w:val="yellow"/>
         </w:rPr>
-        <w:t>(</w:t>
+        <w:t xml:space="preserve">(Semântica das classes: descrição dos atributos, algoritmos das operações/métodos e cenários em que a classe participa (fazer pelo menos </w:t>
       </w:r>
       <w:r>
         <w:rPr>
           <w:highlight w:val="yellow"/>
         </w:rPr>
-        <w:t xml:space="preserve">Semântica das classes: descrição dos atributos, algoritmos das operações/métodos e cenários em que a classe participa </w:t>
+        <w:t>3</w:t>
       </w:r>
       <w:r>
         <w:rPr>
           <w:highlight w:val="yellow"/>
         </w:rPr>
-        <w:t>(fazer pelo menos três classes))</w:t>
+        <w:t xml:space="preserve"> classes))</w:t>
       </w:r>
     </w:p>
     <w:p/>
@@ -4543,7 +4654,7 @@
                     </pic:cNvPicPr>
                   </pic:nvPicPr>
                   <pic:blipFill>
-                    <a:blip r:embed="rId13">
+                    <a:blip r:embed="rId14">
                       <a:extLst>
                         <a:ext uri="{28A0092B-C50C-407E-A947-70E740481C1C}">
                           <a14:useLocalDpi xmlns:a14="http://schemas.microsoft.com/office/drawing/2010/main" val="0"/>
@@ -4592,7 +4703,7 @@
       </w:r>
     </w:p>
     <w:sectPr>
-      <w:footerReference w:type="default" r:id="rId14"/>
+      <w:footerReference w:type="default" r:id="rId15"/>
       <w:pgSz w:w="11906" w:h="16838"/>
       <w:pgMar w:top="1417" w:right="1701" w:bottom="1417" w:left="1701" w:header="708" w:footer="708" w:gutter="0"/>
       <w:cols w:space="708"/>
@@ -4666,7 +4777,7 @@
           <w:rPr>
             <w:noProof/>
           </w:rPr>
-          <w:t>9</w:t>
+          <w:t>11</w:t>
         </w:r>
         <w:r>
           <w:rPr>
@@ -8130,7 +8241,7 @@
   <a:extraClrSchemeLst/>
   <a:extLst>
     <a:ext uri="{05A4C25C-085E-4340-85A3-A5531E510DB2}">
-      <thm15:themeFamily xmlns:thm15="http://schemas.microsoft.com/office/thememl/2012/main" xmlns="" name="Office Theme" id="{62F939B6-93AF-4DB8-9C6B-D6C7DFDC589F}" vid="{4A3C46E8-61CC-4603-A589-7422A47A8E4A}"/>
+      <thm15:themeFamily xmlns="" xmlns:thm15="http://schemas.microsoft.com/office/thememl/2012/main" name="Office Theme" id="{62F939B6-93AF-4DB8-9C6B-D6C7DFDC589F}" vid="{4A3C46E8-61CC-4603-A589-7422A47A8E4A}"/>
     </a:ext>
   </a:extLst>
 </a:theme>
@@ -8146,7 +8257,7 @@
 </file>
 
 <file path=customXml/itemProps1.xml><?xml version="1.0" encoding="utf-8"?>
-<ds:datastoreItem xmlns:ds="http://schemas.openxmlformats.org/officeDocument/2006/customXml" ds:itemID="{2313AF00-88CF-4790-AF5D-5028EBF70C00}">
+<ds:datastoreItem xmlns:ds="http://schemas.openxmlformats.org/officeDocument/2006/customXml" ds:itemID="{3625A67E-4725-4C67-96DA-3AA3112510C1}">
   <ds:schemaRefs>
     <ds:schemaRef ds:uri="http://schemas.openxmlformats.org/officeDocument/2006/bibliography"/>
   </ds:schemaRefs>

</xml_diff>

<commit_message>
Adicionei a semantica, e mais umas coisas
</commit_message>
<xml_diff>
--- a/relatório.docx
+++ b/relatório.docx
@@ -497,11 +497,7 @@
     <w:p>
       <w:pPr>
         <w:rPr>
-          <w:rFonts w:asciiTheme="majorHAnsi" w:eastAsiaTheme="majorEastAsia" w:hAnsiTheme="majorHAnsi" w:cstheme="majorBidi"/>
-          <w:spacing w:val="-10"/>
-          <w:kern w:val="28"/>
-          <w:sz w:val="56"/>
-          <w:szCs w:val="56"/>
+          <w:rFonts w:asciiTheme="majorHAnsi" w:hAnsiTheme="majorHAnsi"/>
         </w:rPr>
       </w:pPr>
     </w:p>
@@ -599,26 +595,2213 @@
     </w:p>
     <w:p>
       <w:r>
-        <w:rPr>
-          <w:highlight w:val="yellow"/>
-        </w:rPr>
-        <w:t>Inserir a tabela dos casos de uso</w:t>
+        <w:br w:type="page"/>
       </w:r>
     </w:p>
     <w:p>
       <w:pPr>
-        <w:rPr>
-          <w:highlight w:val="yellow"/>
-        </w:rPr>
+        <w:jc w:val="center"/>
       </w:pPr>
       <w:r>
-        <w:rPr>
-          <w:highlight w:val="yellow"/>
-        </w:rPr>
-        <w:br w:type="page"/>
+        <w:lastRenderedPageBreak/>
+        <w:t>Tabela dos casos de uso</w:t>
       </w:r>
     </w:p>
-    <w:p/>
+    <w:tbl>
+      <w:tblPr>
+        <w:tblW w:w="13280" w:type="dxa"/>
+        <w:tblInd w:w="55" w:type="dxa"/>
+        <w:tblCellMar>
+          <w:left w:w="70" w:type="dxa"/>
+          <w:right w:w="70" w:type="dxa"/>
+        </w:tblCellMar>
+        <w:tblLook w:val="04A0" w:firstRow="1" w:lastRow="0" w:firstColumn="1" w:lastColumn="0" w:noHBand="0" w:noVBand="1"/>
+      </w:tblPr>
+      <w:tblGrid>
+        <w:gridCol w:w="2020"/>
+        <w:gridCol w:w="3180"/>
+        <w:gridCol w:w="8080"/>
+      </w:tblGrid>
+      <w:tr>
+        <w:trPr>
+          <w:trHeight w:val="300"/>
+        </w:trPr>
+        <w:tc>
+          <w:tcPr>
+            <w:tcW w:w="2020" w:type="dxa"/>
+            <w:tcBorders>
+              <w:top w:val="single" w:sz="4" w:space="0" w:color="auto"/>
+              <w:left w:val="single" w:sz="4" w:space="0" w:color="auto"/>
+              <w:bottom w:val="single" w:sz="4" w:space="0" w:color="auto"/>
+              <w:right w:val="single" w:sz="4" w:space="0" w:color="auto"/>
+            </w:tcBorders>
+            <w:shd w:val="clear" w:color="auto" w:fill="auto"/>
+            <w:noWrap/>
+            <w:vAlign w:val="bottom"/>
+            <w:hideMark/>
+          </w:tcPr>
+          <w:p>
+            <w:pPr>
+              <w:spacing w:after="0" w:line="240" w:lineRule="auto"/>
+              <w:rPr>
+                <w:rFonts w:ascii="Calibri" w:eastAsia="Times New Roman" w:hAnsi="Calibri" w:cs="Calibri"/>
+                <w:color w:val="000000"/>
+                <w:lang w:eastAsia="pt-PT"/>
+              </w:rPr>
+            </w:pPr>
+            <w:proofErr w:type="spellStart"/>
+            <w:r>
+              <w:rPr>
+                <w:rFonts w:ascii="Calibri" w:eastAsia="Times New Roman" w:hAnsi="Calibri" w:cs="Calibri"/>
+                <w:color w:val="000000"/>
+                <w:lang w:eastAsia="pt-PT"/>
+              </w:rPr>
+              <w:t>Ator</w:t>
+            </w:r>
+            <w:proofErr w:type="spellEnd"/>
+          </w:p>
+        </w:tc>
+        <w:tc>
+          <w:tcPr>
+            <w:tcW w:w="3180" w:type="dxa"/>
+            <w:tcBorders>
+              <w:top w:val="single" w:sz="4" w:space="0" w:color="auto"/>
+              <w:left w:val="nil"/>
+              <w:bottom w:val="single" w:sz="4" w:space="0" w:color="auto"/>
+              <w:right w:val="single" w:sz="4" w:space="0" w:color="auto"/>
+            </w:tcBorders>
+            <w:shd w:val="clear" w:color="auto" w:fill="auto"/>
+            <w:noWrap/>
+            <w:vAlign w:val="bottom"/>
+            <w:hideMark/>
+          </w:tcPr>
+          <w:p>
+            <w:pPr>
+              <w:spacing w:after="0" w:line="240" w:lineRule="auto"/>
+              <w:rPr>
+                <w:rFonts w:ascii="Calibri" w:eastAsia="Times New Roman" w:hAnsi="Calibri" w:cs="Calibri"/>
+                <w:color w:val="000000"/>
+                <w:lang w:eastAsia="pt-PT"/>
+              </w:rPr>
+            </w:pPr>
+            <w:r>
+              <w:rPr>
+                <w:rFonts w:ascii="Calibri" w:eastAsia="Times New Roman" w:hAnsi="Calibri" w:cs="Calibri"/>
+                <w:color w:val="000000"/>
+                <w:lang w:eastAsia="pt-PT"/>
+              </w:rPr>
+              <w:t>Caso de Uso</w:t>
+            </w:r>
+          </w:p>
+        </w:tc>
+        <w:tc>
+          <w:tcPr>
+            <w:tcW w:w="8080" w:type="dxa"/>
+            <w:tcBorders>
+              <w:top w:val="single" w:sz="4" w:space="0" w:color="auto"/>
+              <w:left w:val="nil"/>
+              <w:bottom w:val="single" w:sz="4" w:space="0" w:color="auto"/>
+              <w:right w:val="single" w:sz="4" w:space="0" w:color="auto"/>
+            </w:tcBorders>
+            <w:shd w:val="clear" w:color="auto" w:fill="auto"/>
+            <w:noWrap/>
+            <w:vAlign w:val="bottom"/>
+            <w:hideMark/>
+          </w:tcPr>
+          <w:p>
+            <w:pPr>
+              <w:spacing w:after="0" w:line="240" w:lineRule="auto"/>
+              <w:rPr>
+                <w:rFonts w:ascii="Calibri" w:eastAsia="Times New Roman" w:hAnsi="Calibri" w:cs="Calibri"/>
+                <w:color w:val="000000"/>
+                <w:lang w:eastAsia="pt-PT"/>
+              </w:rPr>
+            </w:pPr>
+            <w:proofErr w:type="spellStart"/>
+            <w:r>
+              <w:rPr>
+                <w:rFonts w:ascii="Calibri" w:eastAsia="Times New Roman" w:hAnsi="Calibri" w:cs="Calibri"/>
+                <w:color w:val="000000"/>
+                <w:lang w:eastAsia="pt-PT"/>
+              </w:rPr>
+              <w:t>Objetivos</w:t>
+            </w:r>
+            <w:proofErr w:type="spellEnd"/>
+          </w:p>
+        </w:tc>
+      </w:tr>
+      <w:tr>
+        <w:trPr>
+          <w:trHeight w:val="300"/>
+        </w:trPr>
+        <w:tc>
+          <w:tcPr>
+            <w:tcW w:w="2020" w:type="dxa"/>
+            <w:vMerge w:val="restart"/>
+            <w:tcBorders>
+              <w:top w:val="nil"/>
+              <w:left w:val="single" w:sz="4" w:space="0" w:color="auto"/>
+              <w:bottom w:val="nil"/>
+              <w:right w:val="single" w:sz="4" w:space="0" w:color="auto"/>
+            </w:tcBorders>
+            <w:shd w:val="clear" w:color="auto" w:fill="auto"/>
+            <w:noWrap/>
+            <w:vAlign w:val="center"/>
+            <w:hideMark/>
+          </w:tcPr>
+          <w:p>
+            <w:pPr>
+              <w:spacing w:after="0" w:line="240" w:lineRule="auto"/>
+              <w:jc w:val="center"/>
+              <w:rPr>
+                <w:rFonts w:ascii="Calibri" w:eastAsia="Times New Roman" w:hAnsi="Calibri" w:cs="Calibri"/>
+                <w:color w:val="000000"/>
+                <w:lang w:eastAsia="pt-PT"/>
+              </w:rPr>
+            </w:pPr>
+            <w:proofErr w:type="spellStart"/>
+            <w:r>
+              <w:rPr>
+                <w:rFonts w:ascii="Calibri" w:eastAsia="Times New Roman" w:hAnsi="Calibri" w:cs="Calibri"/>
+                <w:color w:val="000000"/>
+                <w:lang w:eastAsia="pt-PT"/>
+              </w:rPr>
+              <w:t>Diretor</w:t>
+            </w:r>
+            <w:proofErr w:type="spellEnd"/>
+          </w:p>
+        </w:tc>
+        <w:tc>
+          <w:tcPr>
+            <w:tcW w:w="3180" w:type="dxa"/>
+            <w:tcBorders>
+              <w:top w:val="nil"/>
+              <w:left w:val="nil"/>
+              <w:bottom w:val="single" w:sz="4" w:space="0" w:color="auto"/>
+              <w:right w:val="single" w:sz="4" w:space="0" w:color="auto"/>
+            </w:tcBorders>
+            <w:shd w:val="clear" w:color="auto" w:fill="auto"/>
+            <w:noWrap/>
+            <w:vAlign w:val="bottom"/>
+            <w:hideMark/>
+          </w:tcPr>
+          <w:p>
+            <w:pPr>
+              <w:spacing w:after="0" w:line="240" w:lineRule="auto"/>
+              <w:rPr>
+                <w:rFonts w:ascii="Calibri" w:eastAsia="Times New Roman" w:hAnsi="Calibri" w:cs="Calibri"/>
+                <w:color w:val="000000"/>
+                <w:lang w:eastAsia="pt-PT"/>
+              </w:rPr>
+            </w:pPr>
+            <w:r>
+              <w:rPr>
+                <w:rFonts w:ascii="Calibri" w:eastAsia="Times New Roman" w:hAnsi="Calibri" w:cs="Calibri"/>
+                <w:color w:val="000000"/>
+                <w:lang w:eastAsia="pt-PT"/>
+              </w:rPr>
+              <w:t>Aprovar Promoção</w:t>
+            </w:r>
+          </w:p>
+        </w:tc>
+        <w:tc>
+          <w:tcPr>
+            <w:tcW w:w="8080" w:type="dxa"/>
+            <w:tcBorders>
+              <w:top w:val="nil"/>
+              <w:left w:val="nil"/>
+              <w:bottom w:val="single" w:sz="4" w:space="0" w:color="auto"/>
+              <w:right w:val="single" w:sz="4" w:space="0" w:color="auto"/>
+            </w:tcBorders>
+            <w:shd w:val="clear" w:color="auto" w:fill="auto"/>
+            <w:noWrap/>
+            <w:vAlign w:val="bottom"/>
+            <w:hideMark/>
+          </w:tcPr>
+          <w:p>
+            <w:pPr>
+              <w:spacing w:after="0" w:line="240" w:lineRule="auto"/>
+              <w:rPr>
+                <w:rFonts w:ascii="Calibri" w:eastAsia="Times New Roman" w:hAnsi="Calibri" w:cs="Calibri"/>
+                <w:color w:val="000000"/>
+                <w:lang w:eastAsia="pt-PT"/>
+              </w:rPr>
+            </w:pPr>
+            <w:r>
+              <w:rPr>
+                <w:rFonts w:ascii="Calibri" w:eastAsia="Times New Roman" w:hAnsi="Calibri" w:cs="Calibri"/>
+                <w:color w:val="000000"/>
+                <w:lang w:eastAsia="pt-PT"/>
+              </w:rPr>
+              <w:t xml:space="preserve">O </w:t>
+            </w:r>
+            <w:proofErr w:type="spellStart"/>
+            <w:r>
+              <w:rPr>
+                <w:rFonts w:ascii="Calibri" w:eastAsia="Times New Roman" w:hAnsi="Calibri" w:cs="Calibri"/>
+                <w:color w:val="000000"/>
+                <w:lang w:eastAsia="pt-PT"/>
+              </w:rPr>
+              <w:t>objetivo</w:t>
+            </w:r>
+            <w:proofErr w:type="spellEnd"/>
+            <w:r>
+              <w:rPr>
+                <w:rFonts w:ascii="Calibri" w:eastAsia="Times New Roman" w:hAnsi="Calibri" w:cs="Calibri"/>
+                <w:color w:val="000000"/>
+                <w:lang w:eastAsia="pt-PT"/>
+              </w:rPr>
+              <w:t xml:space="preserve"> é validar a promoção para ser aplicada</w:t>
+            </w:r>
+          </w:p>
+        </w:tc>
+      </w:tr>
+      <w:tr>
+        <w:trPr>
+          <w:trHeight w:val="300"/>
+        </w:trPr>
+        <w:tc>
+          <w:tcPr>
+            <w:tcW w:w="2020" w:type="dxa"/>
+            <w:vMerge/>
+            <w:tcBorders>
+              <w:top w:val="nil"/>
+              <w:left w:val="single" w:sz="4" w:space="0" w:color="auto"/>
+              <w:bottom w:val="nil"/>
+              <w:right w:val="single" w:sz="4" w:space="0" w:color="auto"/>
+            </w:tcBorders>
+            <w:vAlign w:val="center"/>
+            <w:hideMark/>
+          </w:tcPr>
+          <w:p>
+            <w:pPr>
+              <w:spacing w:after="0" w:line="240" w:lineRule="auto"/>
+              <w:rPr>
+                <w:rFonts w:ascii="Calibri" w:eastAsia="Times New Roman" w:hAnsi="Calibri" w:cs="Calibri"/>
+                <w:color w:val="000000"/>
+                <w:lang w:eastAsia="pt-PT"/>
+              </w:rPr>
+            </w:pPr>
+          </w:p>
+        </w:tc>
+        <w:tc>
+          <w:tcPr>
+            <w:tcW w:w="3180" w:type="dxa"/>
+            <w:tcBorders>
+              <w:top w:val="nil"/>
+              <w:left w:val="nil"/>
+              <w:bottom w:val="single" w:sz="4" w:space="0" w:color="auto"/>
+              <w:right w:val="single" w:sz="4" w:space="0" w:color="auto"/>
+            </w:tcBorders>
+            <w:shd w:val="clear" w:color="auto" w:fill="auto"/>
+            <w:noWrap/>
+            <w:vAlign w:val="bottom"/>
+            <w:hideMark/>
+          </w:tcPr>
+          <w:p>
+            <w:pPr>
+              <w:spacing w:after="0" w:line="240" w:lineRule="auto"/>
+              <w:rPr>
+                <w:rFonts w:ascii="Calibri" w:eastAsia="Times New Roman" w:hAnsi="Calibri" w:cs="Calibri"/>
+                <w:color w:val="000000"/>
+                <w:lang w:eastAsia="pt-PT"/>
+              </w:rPr>
+            </w:pPr>
+            <w:r>
+              <w:rPr>
+                <w:rFonts w:ascii="Calibri" w:eastAsia="Times New Roman" w:hAnsi="Calibri" w:cs="Calibri"/>
+                <w:color w:val="000000"/>
+                <w:lang w:eastAsia="pt-PT"/>
+              </w:rPr>
+              <w:t>Reprovar Promoção</w:t>
+            </w:r>
+          </w:p>
+        </w:tc>
+        <w:tc>
+          <w:tcPr>
+            <w:tcW w:w="8080" w:type="dxa"/>
+            <w:tcBorders>
+              <w:top w:val="nil"/>
+              <w:left w:val="nil"/>
+              <w:bottom w:val="single" w:sz="4" w:space="0" w:color="auto"/>
+              <w:right w:val="single" w:sz="4" w:space="0" w:color="auto"/>
+            </w:tcBorders>
+            <w:shd w:val="clear" w:color="auto" w:fill="auto"/>
+            <w:noWrap/>
+            <w:vAlign w:val="bottom"/>
+            <w:hideMark/>
+          </w:tcPr>
+          <w:p>
+            <w:pPr>
+              <w:spacing w:after="0" w:line="240" w:lineRule="auto"/>
+              <w:rPr>
+                <w:rFonts w:ascii="Calibri" w:eastAsia="Times New Roman" w:hAnsi="Calibri" w:cs="Calibri"/>
+                <w:color w:val="000000"/>
+                <w:lang w:eastAsia="pt-PT"/>
+              </w:rPr>
+            </w:pPr>
+            <w:r>
+              <w:rPr>
+                <w:rFonts w:ascii="Calibri" w:eastAsia="Times New Roman" w:hAnsi="Calibri" w:cs="Calibri"/>
+                <w:color w:val="000000"/>
+                <w:lang w:eastAsia="pt-PT"/>
+              </w:rPr>
+              <w:t xml:space="preserve">O </w:t>
+            </w:r>
+            <w:proofErr w:type="spellStart"/>
+            <w:r>
+              <w:rPr>
+                <w:rFonts w:ascii="Calibri" w:eastAsia="Times New Roman" w:hAnsi="Calibri" w:cs="Calibri"/>
+                <w:color w:val="000000"/>
+                <w:lang w:eastAsia="pt-PT"/>
+              </w:rPr>
+              <w:t>objetivo</w:t>
+            </w:r>
+            <w:proofErr w:type="spellEnd"/>
+            <w:r>
+              <w:rPr>
+                <w:rFonts w:ascii="Calibri" w:eastAsia="Times New Roman" w:hAnsi="Calibri" w:cs="Calibri"/>
+                <w:color w:val="000000"/>
+                <w:lang w:eastAsia="pt-PT"/>
+              </w:rPr>
+              <w:t xml:space="preserve"> é prevenir erros e anomalias</w:t>
+            </w:r>
+          </w:p>
+        </w:tc>
+      </w:tr>
+      <w:tr>
+        <w:trPr>
+          <w:trHeight w:val="300"/>
+        </w:trPr>
+        <w:tc>
+          <w:tcPr>
+            <w:tcW w:w="2020" w:type="dxa"/>
+            <w:vMerge/>
+            <w:tcBorders>
+              <w:top w:val="nil"/>
+              <w:left w:val="single" w:sz="4" w:space="0" w:color="auto"/>
+              <w:bottom w:val="nil"/>
+              <w:right w:val="single" w:sz="4" w:space="0" w:color="auto"/>
+            </w:tcBorders>
+            <w:vAlign w:val="center"/>
+            <w:hideMark/>
+          </w:tcPr>
+          <w:p>
+            <w:pPr>
+              <w:spacing w:after="0" w:line="240" w:lineRule="auto"/>
+              <w:rPr>
+                <w:rFonts w:ascii="Calibri" w:eastAsia="Times New Roman" w:hAnsi="Calibri" w:cs="Calibri"/>
+                <w:color w:val="000000"/>
+                <w:lang w:eastAsia="pt-PT"/>
+              </w:rPr>
+            </w:pPr>
+          </w:p>
+        </w:tc>
+        <w:tc>
+          <w:tcPr>
+            <w:tcW w:w="3180" w:type="dxa"/>
+            <w:tcBorders>
+              <w:top w:val="nil"/>
+              <w:left w:val="nil"/>
+              <w:bottom w:val="single" w:sz="4" w:space="0" w:color="auto"/>
+              <w:right w:val="single" w:sz="4" w:space="0" w:color="auto"/>
+            </w:tcBorders>
+            <w:shd w:val="clear" w:color="auto" w:fill="auto"/>
+            <w:noWrap/>
+            <w:vAlign w:val="bottom"/>
+            <w:hideMark/>
+          </w:tcPr>
+          <w:p>
+            <w:pPr>
+              <w:spacing w:after="0" w:line="240" w:lineRule="auto"/>
+              <w:rPr>
+                <w:rFonts w:ascii="Calibri" w:eastAsia="Times New Roman" w:hAnsi="Calibri" w:cs="Calibri"/>
+                <w:color w:val="000000"/>
+                <w:lang w:eastAsia="pt-PT"/>
+              </w:rPr>
+            </w:pPr>
+            <w:r>
+              <w:rPr>
+                <w:rFonts w:ascii="Calibri" w:eastAsia="Times New Roman" w:hAnsi="Calibri" w:cs="Calibri"/>
+                <w:color w:val="000000"/>
+                <w:lang w:eastAsia="pt-PT"/>
+              </w:rPr>
+              <w:t>Inserir Contacto</w:t>
+            </w:r>
+          </w:p>
+        </w:tc>
+        <w:tc>
+          <w:tcPr>
+            <w:tcW w:w="8080" w:type="dxa"/>
+            <w:tcBorders>
+              <w:top w:val="nil"/>
+              <w:left w:val="nil"/>
+              <w:bottom w:val="single" w:sz="4" w:space="0" w:color="auto"/>
+              <w:right w:val="single" w:sz="4" w:space="0" w:color="auto"/>
+            </w:tcBorders>
+            <w:shd w:val="clear" w:color="auto" w:fill="auto"/>
+            <w:noWrap/>
+            <w:vAlign w:val="bottom"/>
+            <w:hideMark/>
+          </w:tcPr>
+          <w:p>
+            <w:pPr>
+              <w:spacing w:after="0" w:line="240" w:lineRule="auto"/>
+              <w:rPr>
+                <w:rFonts w:ascii="Calibri" w:eastAsia="Times New Roman" w:hAnsi="Calibri" w:cs="Calibri"/>
+                <w:color w:val="000000"/>
+                <w:lang w:eastAsia="pt-PT"/>
+              </w:rPr>
+            </w:pPr>
+            <w:r>
+              <w:rPr>
+                <w:rFonts w:ascii="Calibri" w:eastAsia="Times New Roman" w:hAnsi="Calibri" w:cs="Calibri"/>
+                <w:color w:val="000000"/>
+                <w:lang w:eastAsia="pt-PT"/>
+              </w:rPr>
+              <w:t xml:space="preserve">O </w:t>
+            </w:r>
+            <w:proofErr w:type="spellStart"/>
+            <w:r>
+              <w:rPr>
+                <w:rFonts w:ascii="Calibri" w:eastAsia="Times New Roman" w:hAnsi="Calibri" w:cs="Calibri"/>
+                <w:color w:val="000000"/>
+                <w:lang w:eastAsia="pt-PT"/>
+              </w:rPr>
+              <w:t>objetivo</w:t>
+            </w:r>
+            <w:proofErr w:type="spellEnd"/>
+            <w:r>
+              <w:rPr>
+                <w:rFonts w:ascii="Calibri" w:eastAsia="Times New Roman" w:hAnsi="Calibri" w:cs="Calibri"/>
+                <w:color w:val="000000"/>
+                <w:lang w:eastAsia="pt-PT"/>
+              </w:rPr>
+              <w:t xml:space="preserve"> é registar um contacto</w:t>
+            </w:r>
+          </w:p>
+        </w:tc>
+      </w:tr>
+      <w:tr>
+        <w:trPr>
+          <w:trHeight w:val="300"/>
+        </w:trPr>
+        <w:tc>
+          <w:tcPr>
+            <w:tcW w:w="2020" w:type="dxa"/>
+            <w:vMerge/>
+            <w:tcBorders>
+              <w:top w:val="nil"/>
+              <w:left w:val="single" w:sz="4" w:space="0" w:color="auto"/>
+              <w:bottom w:val="nil"/>
+              <w:right w:val="single" w:sz="4" w:space="0" w:color="auto"/>
+            </w:tcBorders>
+            <w:vAlign w:val="center"/>
+            <w:hideMark/>
+          </w:tcPr>
+          <w:p>
+            <w:pPr>
+              <w:spacing w:after="0" w:line="240" w:lineRule="auto"/>
+              <w:rPr>
+                <w:rFonts w:ascii="Calibri" w:eastAsia="Times New Roman" w:hAnsi="Calibri" w:cs="Calibri"/>
+                <w:color w:val="000000"/>
+                <w:lang w:eastAsia="pt-PT"/>
+              </w:rPr>
+            </w:pPr>
+          </w:p>
+        </w:tc>
+        <w:tc>
+          <w:tcPr>
+            <w:tcW w:w="3180" w:type="dxa"/>
+            <w:tcBorders>
+              <w:top w:val="nil"/>
+              <w:left w:val="nil"/>
+              <w:bottom w:val="single" w:sz="4" w:space="0" w:color="auto"/>
+              <w:right w:val="single" w:sz="4" w:space="0" w:color="auto"/>
+            </w:tcBorders>
+            <w:shd w:val="clear" w:color="auto" w:fill="auto"/>
+            <w:noWrap/>
+            <w:vAlign w:val="bottom"/>
+            <w:hideMark/>
+          </w:tcPr>
+          <w:p>
+            <w:pPr>
+              <w:spacing w:after="0" w:line="240" w:lineRule="auto"/>
+              <w:rPr>
+                <w:rFonts w:ascii="Calibri" w:eastAsia="Times New Roman" w:hAnsi="Calibri" w:cs="Calibri"/>
+                <w:color w:val="000000"/>
+                <w:lang w:eastAsia="pt-PT"/>
+              </w:rPr>
+            </w:pPr>
+            <w:r>
+              <w:rPr>
+                <w:rFonts w:ascii="Calibri" w:eastAsia="Times New Roman" w:hAnsi="Calibri" w:cs="Calibri"/>
+                <w:color w:val="000000"/>
+                <w:lang w:eastAsia="pt-PT"/>
+              </w:rPr>
+              <w:t>Editar Contacto</w:t>
+            </w:r>
+          </w:p>
+        </w:tc>
+        <w:tc>
+          <w:tcPr>
+            <w:tcW w:w="8080" w:type="dxa"/>
+            <w:tcBorders>
+              <w:top w:val="nil"/>
+              <w:left w:val="nil"/>
+              <w:bottom w:val="single" w:sz="4" w:space="0" w:color="auto"/>
+              <w:right w:val="single" w:sz="4" w:space="0" w:color="auto"/>
+            </w:tcBorders>
+            <w:shd w:val="clear" w:color="auto" w:fill="auto"/>
+            <w:vAlign w:val="bottom"/>
+            <w:hideMark/>
+          </w:tcPr>
+          <w:p>
+            <w:pPr>
+              <w:spacing w:after="0" w:line="240" w:lineRule="auto"/>
+              <w:rPr>
+                <w:rFonts w:ascii="Calibri" w:eastAsia="Times New Roman" w:hAnsi="Calibri" w:cs="Calibri"/>
+                <w:color w:val="000000"/>
+                <w:lang w:eastAsia="pt-PT"/>
+              </w:rPr>
+            </w:pPr>
+            <w:r>
+              <w:rPr>
+                <w:rFonts w:ascii="Calibri" w:eastAsia="Times New Roman" w:hAnsi="Calibri" w:cs="Calibri"/>
+                <w:color w:val="000000"/>
+                <w:lang w:eastAsia="pt-PT"/>
+              </w:rPr>
+              <w:t xml:space="preserve">O </w:t>
+            </w:r>
+            <w:proofErr w:type="spellStart"/>
+            <w:r>
+              <w:rPr>
+                <w:rFonts w:ascii="Calibri" w:eastAsia="Times New Roman" w:hAnsi="Calibri" w:cs="Calibri"/>
+                <w:color w:val="000000"/>
+                <w:lang w:eastAsia="pt-PT"/>
+              </w:rPr>
+              <w:t>objetivo</w:t>
+            </w:r>
+            <w:proofErr w:type="spellEnd"/>
+            <w:r>
+              <w:rPr>
+                <w:rFonts w:ascii="Calibri" w:eastAsia="Times New Roman" w:hAnsi="Calibri" w:cs="Calibri"/>
+                <w:color w:val="000000"/>
+                <w:lang w:eastAsia="pt-PT"/>
+              </w:rPr>
+              <w:t xml:space="preserve"> é permitir alterar ou corrigir os dados</w:t>
+            </w:r>
+          </w:p>
+        </w:tc>
+      </w:tr>
+      <w:tr>
+        <w:trPr>
+          <w:trHeight w:val="300"/>
+        </w:trPr>
+        <w:tc>
+          <w:tcPr>
+            <w:tcW w:w="2020" w:type="dxa"/>
+            <w:vMerge/>
+            <w:tcBorders>
+              <w:top w:val="nil"/>
+              <w:left w:val="single" w:sz="4" w:space="0" w:color="auto"/>
+              <w:bottom w:val="nil"/>
+              <w:right w:val="single" w:sz="4" w:space="0" w:color="auto"/>
+            </w:tcBorders>
+            <w:vAlign w:val="center"/>
+            <w:hideMark/>
+          </w:tcPr>
+          <w:p>
+            <w:pPr>
+              <w:spacing w:after="0" w:line="240" w:lineRule="auto"/>
+              <w:rPr>
+                <w:rFonts w:ascii="Calibri" w:eastAsia="Times New Roman" w:hAnsi="Calibri" w:cs="Calibri"/>
+                <w:color w:val="000000"/>
+                <w:lang w:eastAsia="pt-PT"/>
+              </w:rPr>
+            </w:pPr>
+          </w:p>
+        </w:tc>
+        <w:tc>
+          <w:tcPr>
+            <w:tcW w:w="3180" w:type="dxa"/>
+            <w:tcBorders>
+              <w:top w:val="nil"/>
+              <w:left w:val="nil"/>
+              <w:bottom w:val="single" w:sz="4" w:space="0" w:color="auto"/>
+              <w:right w:val="single" w:sz="4" w:space="0" w:color="auto"/>
+            </w:tcBorders>
+            <w:shd w:val="clear" w:color="auto" w:fill="auto"/>
+            <w:noWrap/>
+            <w:vAlign w:val="bottom"/>
+            <w:hideMark/>
+          </w:tcPr>
+          <w:p>
+            <w:pPr>
+              <w:spacing w:after="0" w:line="240" w:lineRule="auto"/>
+              <w:rPr>
+                <w:rFonts w:ascii="Calibri" w:eastAsia="Times New Roman" w:hAnsi="Calibri" w:cs="Calibri"/>
+                <w:color w:val="000000"/>
+                <w:lang w:eastAsia="pt-PT"/>
+              </w:rPr>
+            </w:pPr>
+            <w:r>
+              <w:rPr>
+                <w:rFonts w:ascii="Calibri" w:eastAsia="Times New Roman" w:hAnsi="Calibri" w:cs="Calibri"/>
+                <w:color w:val="000000"/>
+                <w:lang w:eastAsia="pt-PT"/>
+              </w:rPr>
+              <w:t>Consultar Contacto</w:t>
+            </w:r>
+          </w:p>
+        </w:tc>
+        <w:tc>
+          <w:tcPr>
+            <w:tcW w:w="8080" w:type="dxa"/>
+            <w:tcBorders>
+              <w:top w:val="nil"/>
+              <w:left w:val="nil"/>
+              <w:bottom w:val="single" w:sz="4" w:space="0" w:color="auto"/>
+              <w:right w:val="single" w:sz="4" w:space="0" w:color="auto"/>
+            </w:tcBorders>
+            <w:shd w:val="clear" w:color="auto" w:fill="auto"/>
+            <w:noWrap/>
+            <w:vAlign w:val="bottom"/>
+            <w:hideMark/>
+          </w:tcPr>
+          <w:p>
+            <w:pPr>
+              <w:spacing w:after="0" w:line="240" w:lineRule="auto"/>
+              <w:rPr>
+                <w:rFonts w:ascii="Calibri" w:eastAsia="Times New Roman" w:hAnsi="Calibri" w:cs="Calibri"/>
+                <w:color w:val="000000"/>
+                <w:lang w:eastAsia="pt-PT"/>
+              </w:rPr>
+            </w:pPr>
+            <w:r>
+              <w:rPr>
+                <w:rFonts w:ascii="Calibri" w:eastAsia="Times New Roman" w:hAnsi="Calibri" w:cs="Calibri"/>
+                <w:color w:val="000000"/>
+                <w:lang w:eastAsia="pt-PT"/>
+              </w:rPr>
+              <w:t xml:space="preserve">O </w:t>
+            </w:r>
+            <w:proofErr w:type="spellStart"/>
+            <w:r>
+              <w:rPr>
+                <w:rFonts w:ascii="Calibri" w:eastAsia="Times New Roman" w:hAnsi="Calibri" w:cs="Calibri"/>
+                <w:color w:val="000000"/>
+                <w:lang w:eastAsia="pt-PT"/>
+              </w:rPr>
+              <w:t>objetivo</w:t>
+            </w:r>
+            <w:proofErr w:type="spellEnd"/>
+            <w:r>
+              <w:rPr>
+                <w:rFonts w:ascii="Calibri" w:eastAsia="Times New Roman" w:hAnsi="Calibri" w:cs="Calibri"/>
+                <w:color w:val="000000"/>
+                <w:lang w:eastAsia="pt-PT"/>
+              </w:rPr>
+              <w:t xml:space="preserve"> é Ver os detalhes dos contactos</w:t>
+            </w:r>
+          </w:p>
+        </w:tc>
+      </w:tr>
+      <w:tr>
+        <w:trPr>
+          <w:trHeight w:val="300"/>
+        </w:trPr>
+        <w:tc>
+          <w:tcPr>
+            <w:tcW w:w="2020" w:type="dxa"/>
+            <w:vMerge w:val="restart"/>
+            <w:tcBorders>
+              <w:top w:val="single" w:sz="4" w:space="0" w:color="auto"/>
+              <w:left w:val="single" w:sz="4" w:space="0" w:color="auto"/>
+              <w:bottom w:val="nil"/>
+              <w:right w:val="single" w:sz="4" w:space="0" w:color="auto"/>
+            </w:tcBorders>
+            <w:shd w:val="clear" w:color="auto" w:fill="auto"/>
+            <w:noWrap/>
+            <w:vAlign w:val="center"/>
+            <w:hideMark/>
+          </w:tcPr>
+          <w:p>
+            <w:pPr>
+              <w:spacing w:after="0" w:line="240" w:lineRule="auto"/>
+              <w:jc w:val="center"/>
+              <w:rPr>
+                <w:rFonts w:ascii="Calibri" w:eastAsia="Times New Roman" w:hAnsi="Calibri" w:cs="Calibri"/>
+                <w:color w:val="000000"/>
+                <w:lang w:eastAsia="pt-PT"/>
+              </w:rPr>
+            </w:pPr>
+            <w:proofErr w:type="spellStart"/>
+            <w:r>
+              <w:rPr>
+                <w:rFonts w:ascii="Calibri" w:eastAsia="Times New Roman" w:hAnsi="Calibri" w:cs="Calibri"/>
+                <w:color w:val="000000"/>
+                <w:lang w:eastAsia="pt-PT"/>
+              </w:rPr>
+              <w:t>Rececionista</w:t>
+            </w:r>
+            <w:proofErr w:type="spellEnd"/>
+          </w:p>
+        </w:tc>
+        <w:tc>
+          <w:tcPr>
+            <w:tcW w:w="3180" w:type="dxa"/>
+            <w:tcBorders>
+              <w:top w:val="nil"/>
+              <w:left w:val="nil"/>
+              <w:bottom w:val="single" w:sz="4" w:space="0" w:color="auto"/>
+              <w:right w:val="single" w:sz="4" w:space="0" w:color="auto"/>
+            </w:tcBorders>
+            <w:shd w:val="clear" w:color="auto" w:fill="auto"/>
+            <w:noWrap/>
+            <w:vAlign w:val="bottom"/>
+            <w:hideMark/>
+          </w:tcPr>
+          <w:p>
+            <w:pPr>
+              <w:spacing w:after="0" w:line="240" w:lineRule="auto"/>
+              <w:rPr>
+                <w:rFonts w:ascii="Calibri" w:eastAsia="Times New Roman" w:hAnsi="Calibri" w:cs="Calibri"/>
+                <w:color w:val="000000"/>
+                <w:lang w:eastAsia="pt-PT"/>
+              </w:rPr>
+            </w:pPr>
+            <w:r>
+              <w:rPr>
+                <w:rFonts w:ascii="Calibri" w:eastAsia="Times New Roman" w:hAnsi="Calibri" w:cs="Calibri"/>
+                <w:color w:val="000000"/>
+                <w:lang w:eastAsia="pt-PT"/>
+              </w:rPr>
+              <w:t>Inserir Contacto</w:t>
+            </w:r>
+          </w:p>
+        </w:tc>
+        <w:tc>
+          <w:tcPr>
+            <w:tcW w:w="8080" w:type="dxa"/>
+            <w:tcBorders>
+              <w:top w:val="nil"/>
+              <w:left w:val="nil"/>
+              <w:bottom w:val="single" w:sz="4" w:space="0" w:color="auto"/>
+              <w:right w:val="single" w:sz="4" w:space="0" w:color="auto"/>
+            </w:tcBorders>
+            <w:shd w:val="clear" w:color="auto" w:fill="auto"/>
+            <w:noWrap/>
+            <w:vAlign w:val="bottom"/>
+            <w:hideMark/>
+          </w:tcPr>
+          <w:p>
+            <w:pPr>
+              <w:spacing w:after="0" w:line="240" w:lineRule="auto"/>
+              <w:rPr>
+                <w:rFonts w:ascii="Calibri" w:eastAsia="Times New Roman" w:hAnsi="Calibri" w:cs="Calibri"/>
+                <w:color w:val="000000"/>
+                <w:lang w:eastAsia="pt-PT"/>
+              </w:rPr>
+            </w:pPr>
+            <w:r>
+              <w:rPr>
+                <w:rFonts w:ascii="Calibri" w:eastAsia="Times New Roman" w:hAnsi="Calibri" w:cs="Calibri"/>
+                <w:color w:val="000000"/>
+                <w:lang w:eastAsia="pt-PT"/>
+              </w:rPr>
+              <w:t xml:space="preserve">O </w:t>
+            </w:r>
+            <w:proofErr w:type="spellStart"/>
+            <w:r>
+              <w:rPr>
+                <w:rFonts w:ascii="Calibri" w:eastAsia="Times New Roman" w:hAnsi="Calibri" w:cs="Calibri"/>
+                <w:color w:val="000000"/>
+                <w:lang w:eastAsia="pt-PT"/>
+              </w:rPr>
+              <w:t>objetivo</w:t>
+            </w:r>
+            <w:proofErr w:type="spellEnd"/>
+            <w:r>
+              <w:rPr>
+                <w:rFonts w:ascii="Calibri" w:eastAsia="Times New Roman" w:hAnsi="Calibri" w:cs="Calibri"/>
+                <w:color w:val="000000"/>
+                <w:lang w:eastAsia="pt-PT"/>
+              </w:rPr>
+              <w:t xml:space="preserve"> é registar um contacto</w:t>
+            </w:r>
+          </w:p>
+        </w:tc>
+      </w:tr>
+      <w:tr>
+        <w:trPr>
+          <w:trHeight w:val="300"/>
+        </w:trPr>
+        <w:tc>
+          <w:tcPr>
+            <w:tcW w:w="2020" w:type="dxa"/>
+            <w:vMerge/>
+            <w:tcBorders>
+              <w:top w:val="single" w:sz="4" w:space="0" w:color="auto"/>
+              <w:left w:val="single" w:sz="4" w:space="0" w:color="auto"/>
+              <w:bottom w:val="nil"/>
+              <w:right w:val="single" w:sz="4" w:space="0" w:color="auto"/>
+            </w:tcBorders>
+            <w:vAlign w:val="center"/>
+            <w:hideMark/>
+          </w:tcPr>
+          <w:p>
+            <w:pPr>
+              <w:spacing w:after="0" w:line="240" w:lineRule="auto"/>
+              <w:rPr>
+                <w:rFonts w:ascii="Calibri" w:eastAsia="Times New Roman" w:hAnsi="Calibri" w:cs="Calibri"/>
+                <w:color w:val="000000"/>
+                <w:lang w:eastAsia="pt-PT"/>
+              </w:rPr>
+            </w:pPr>
+          </w:p>
+        </w:tc>
+        <w:tc>
+          <w:tcPr>
+            <w:tcW w:w="3180" w:type="dxa"/>
+            <w:tcBorders>
+              <w:top w:val="nil"/>
+              <w:left w:val="nil"/>
+              <w:bottom w:val="single" w:sz="4" w:space="0" w:color="auto"/>
+              <w:right w:val="single" w:sz="4" w:space="0" w:color="auto"/>
+            </w:tcBorders>
+            <w:shd w:val="clear" w:color="auto" w:fill="auto"/>
+            <w:noWrap/>
+            <w:vAlign w:val="bottom"/>
+            <w:hideMark/>
+          </w:tcPr>
+          <w:p>
+            <w:pPr>
+              <w:spacing w:after="0" w:line="240" w:lineRule="auto"/>
+              <w:rPr>
+                <w:rFonts w:ascii="Calibri" w:eastAsia="Times New Roman" w:hAnsi="Calibri" w:cs="Calibri"/>
+                <w:color w:val="000000"/>
+                <w:lang w:eastAsia="pt-PT"/>
+              </w:rPr>
+            </w:pPr>
+            <w:r>
+              <w:rPr>
+                <w:rFonts w:ascii="Calibri" w:eastAsia="Times New Roman" w:hAnsi="Calibri" w:cs="Calibri"/>
+                <w:color w:val="000000"/>
+                <w:lang w:eastAsia="pt-PT"/>
+              </w:rPr>
+              <w:t>Editar Contacto</w:t>
+            </w:r>
+          </w:p>
+        </w:tc>
+        <w:tc>
+          <w:tcPr>
+            <w:tcW w:w="8080" w:type="dxa"/>
+            <w:tcBorders>
+              <w:top w:val="nil"/>
+              <w:left w:val="nil"/>
+              <w:bottom w:val="single" w:sz="4" w:space="0" w:color="auto"/>
+              <w:right w:val="single" w:sz="4" w:space="0" w:color="auto"/>
+            </w:tcBorders>
+            <w:shd w:val="clear" w:color="auto" w:fill="auto"/>
+            <w:noWrap/>
+            <w:vAlign w:val="bottom"/>
+            <w:hideMark/>
+          </w:tcPr>
+          <w:p>
+            <w:pPr>
+              <w:spacing w:after="0" w:line="240" w:lineRule="auto"/>
+              <w:rPr>
+                <w:rFonts w:ascii="Calibri" w:eastAsia="Times New Roman" w:hAnsi="Calibri" w:cs="Calibri"/>
+                <w:color w:val="000000"/>
+                <w:lang w:eastAsia="pt-PT"/>
+              </w:rPr>
+            </w:pPr>
+            <w:r>
+              <w:rPr>
+                <w:rFonts w:ascii="Calibri" w:eastAsia="Times New Roman" w:hAnsi="Calibri" w:cs="Calibri"/>
+                <w:color w:val="000000"/>
+                <w:lang w:eastAsia="pt-PT"/>
+              </w:rPr>
+              <w:t xml:space="preserve">O </w:t>
+            </w:r>
+            <w:proofErr w:type="spellStart"/>
+            <w:r>
+              <w:rPr>
+                <w:rFonts w:ascii="Calibri" w:eastAsia="Times New Roman" w:hAnsi="Calibri" w:cs="Calibri"/>
+                <w:color w:val="000000"/>
+                <w:lang w:eastAsia="pt-PT"/>
+              </w:rPr>
+              <w:t>objetivo</w:t>
+            </w:r>
+            <w:proofErr w:type="spellEnd"/>
+            <w:r>
+              <w:rPr>
+                <w:rFonts w:ascii="Calibri" w:eastAsia="Times New Roman" w:hAnsi="Calibri" w:cs="Calibri"/>
+                <w:color w:val="000000"/>
+                <w:lang w:eastAsia="pt-PT"/>
+              </w:rPr>
+              <w:t xml:space="preserve"> é permitir alterar ou corrigir os dados</w:t>
+            </w:r>
+          </w:p>
+        </w:tc>
+      </w:tr>
+      <w:tr>
+        <w:trPr>
+          <w:trHeight w:val="300"/>
+        </w:trPr>
+        <w:tc>
+          <w:tcPr>
+            <w:tcW w:w="2020" w:type="dxa"/>
+            <w:vMerge/>
+            <w:tcBorders>
+              <w:top w:val="single" w:sz="4" w:space="0" w:color="auto"/>
+              <w:left w:val="single" w:sz="4" w:space="0" w:color="auto"/>
+              <w:bottom w:val="nil"/>
+              <w:right w:val="single" w:sz="4" w:space="0" w:color="auto"/>
+            </w:tcBorders>
+            <w:vAlign w:val="center"/>
+            <w:hideMark/>
+          </w:tcPr>
+          <w:p>
+            <w:pPr>
+              <w:spacing w:after="0" w:line="240" w:lineRule="auto"/>
+              <w:rPr>
+                <w:rFonts w:ascii="Calibri" w:eastAsia="Times New Roman" w:hAnsi="Calibri" w:cs="Calibri"/>
+                <w:color w:val="000000"/>
+                <w:lang w:eastAsia="pt-PT"/>
+              </w:rPr>
+            </w:pPr>
+          </w:p>
+        </w:tc>
+        <w:tc>
+          <w:tcPr>
+            <w:tcW w:w="3180" w:type="dxa"/>
+            <w:tcBorders>
+              <w:top w:val="nil"/>
+              <w:left w:val="nil"/>
+              <w:bottom w:val="single" w:sz="4" w:space="0" w:color="auto"/>
+              <w:right w:val="single" w:sz="4" w:space="0" w:color="auto"/>
+            </w:tcBorders>
+            <w:shd w:val="clear" w:color="auto" w:fill="auto"/>
+            <w:noWrap/>
+            <w:vAlign w:val="bottom"/>
+            <w:hideMark/>
+          </w:tcPr>
+          <w:p>
+            <w:pPr>
+              <w:spacing w:after="0" w:line="240" w:lineRule="auto"/>
+              <w:rPr>
+                <w:rFonts w:ascii="Calibri" w:eastAsia="Times New Roman" w:hAnsi="Calibri" w:cs="Calibri"/>
+                <w:color w:val="000000"/>
+                <w:lang w:eastAsia="pt-PT"/>
+              </w:rPr>
+            </w:pPr>
+            <w:r>
+              <w:rPr>
+                <w:rFonts w:ascii="Calibri" w:eastAsia="Times New Roman" w:hAnsi="Calibri" w:cs="Calibri"/>
+                <w:color w:val="000000"/>
+                <w:lang w:eastAsia="pt-PT"/>
+              </w:rPr>
+              <w:t>Consultar Contacto</w:t>
+            </w:r>
+          </w:p>
+        </w:tc>
+        <w:tc>
+          <w:tcPr>
+            <w:tcW w:w="8080" w:type="dxa"/>
+            <w:tcBorders>
+              <w:top w:val="nil"/>
+              <w:left w:val="nil"/>
+              <w:bottom w:val="single" w:sz="4" w:space="0" w:color="auto"/>
+              <w:right w:val="single" w:sz="4" w:space="0" w:color="auto"/>
+            </w:tcBorders>
+            <w:shd w:val="clear" w:color="auto" w:fill="auto"/>
+            <w:noWrap/>
+            <w:vAlign w:val="bottom"/>
+            <w:hideMark/>
+          </w:tcPr>
+          <w:p>
+            <w:pPr>
+              <w:spacing w:after="0" w:line="240" w:lineRule="auto"/>
+              <w:rPr>
+                <w:rFonts w:ascii="Calibri" w:eastAsia="Times New Roman" w:hAnsi="Calibri" w:cs="Calibri"/>
+                <w:color w:val="000000"/>
+                <w:lang w:eastAsia="pt-PT"/>
+              </w:rPr>
+            </w:pPr>
+            <w:r>
+              <w:rPr>
+                <w:rFonts w:ascii="Calibri" w:eastAsia="Times New Roman" w:hAnsi="Calibri" w:cs="Calibri"/>
+                <w:color w:val="000000"/>
+                <w:lang w:eastAsia="pt-PT"/>
+              </w:rPr>
+              <w:t xml:space="preserve">O </w:t>
+            </w:r>
+            <w:proofErr w:type="spellStart"/>
+            <w:r>
+              <w:rPr>
+                <w:rFonts w:ascii="Calibri" w:eastAsia="Times New Roman" w:hAnsi="Calibri" w:cs="Calibri"/>
+                <w:color w:val="000000"/>
+                <w:lang w:eastAsia="pt-PT"/>
+              </w:rPr>
+              <w:t>objetivo</w:t>
+            </w:r>
+            <w:proofErr w:type="spellEnd"/>
+            <w:r>
+              <w:rPr>
+                <w:rFonts w:ascii="Calibri" w:eastAsia="Times New Roman" w:hAnsi="Calibri" w:cs="Calibri"/>
+                <w:color w:val="000000"/>
+                <w:lang w:eastAsia="pt-PT"/>
+              </w:rPr>
+              <w:t xml:space="preserve"> é Ver os detalhes dos contactos</w:t>
+            </w:r>
+          </w:p>
+        </w:tc>
+      </w:tr>
+      <w:tr>
+        <w:trPr>
+          <w:trHeight w:val="300"/>
+        </w:trPr>
+        <w:tc>
+          <w:tcPr>
+            <w:tcW w:w="2020" w:type="dxa"/>
+            <w:vMerge/>
+            <w:tcBorders>
+              <w:top w:val="single" w:sz="4" w:space="0" w:color="auto"/>
+              <w:left w:val="single" w:sz="4" w:space="0" w:color="auto"/>
+              <w:bottom w:val="nil"/>
+              <w:right w:val="single" w:sz="4" w:space="0" w:color="auto"/>
+            </w:tcBorders>
+            <w:vAlign w:val="center"/>
+            <w:hideMark/>
+          </w:tcPr>
+          <w:p>
+            <w:pPr>
+              <w:spacing w:after="0" w:line="240" w:lineRule="auto"/>
+              <w:rPr>
+                <w:rFonts w:ascii="Calibri" w:eastAsia="Times New Roman" w:hAnsi="Calibri" w:cs="Calibri"/>
+                <w:color w:val="000000"/>
+                <w:lang w:eastAsia="pt-PT"/>
+              </w:rPr>
+            </w:pPr>
+          </w:p>
+        </w:tc>
+        <w:tc>
+          <w:tcPr>
+            <w:tcW w:w="3180" w:type="dxa"/>
+            <w:tcBorders>
+              <w:top w:val="nil"/>
+              <w:left w:val="nil"/>
+              <w:bottom w:val="single" w:sz="4" w:space="0" w:color="auto"/>
+              <w:right w:val="single" w:sz="4" w:space="0" w:color="auto"/>
+            </w:tcBorders>
+            <w:shd w:val="clear" w:color="auto" w:fill="auto"/>
+            <w:noWrap/>
+            <w:vAlign w:val="bottom"/>
+            <w:hideMark/>
+          </w:tcPr>
+          <w:p>
+            <w:pPr>
+              <w:spacing w:after="0" w:line="240" w:lineRule="auto"/>
+              <w:rPr>
+                <w:rFonts w:ascii="Calibri" w:eastAsia="Times New Roman" w:hAnsi="Calibri" w:cs="Calibri"/>
+                <w:color w:val="000000"/>
+                <w:lang w:eastAsia="pt-PT"/>
+              </w:rPr>
+            </w:pPr>
+            <w:r>
+              <w:rPr>
+                <w:rFonts w:ascii="Calibri" w:eastAsia="Times New Roman" w:hAnsi="Calibri" w:cs="Calibri"/>
+                <w:color w:val="000000"/>
+                <w:lang w:eastAsia="pt-PT"/>
+              </w:rPr>
+              <w:t>Verificar Promoções</w:t>
+            </w:r>
+          </w:p>
+        </w:tc>
+        <w:tc>
+          <w:tcPr>
+            <w:tcW w:w="8080" w:type="dxa"/>
+            <w:tcBorders>
+              <w:top w:val="nil"/>
+              <w:left w:val="nil"/>
+              <w:bottom w:val="single" w:sz="4" w:space="0" w:color="auto"/>
+              <w:right w:val="single" w:sz="4" w:space="0" w:color="auto"/>
+            </w:tcBorders>
+            <w:shd w:val="clear" w:color="auto" w:fill="auto"/>
+            <w:noWrap/>
+            <w:vAlign w:val="bottom"/>
+            <w:hideMark/>
+          </w:tcPr>
+          <w:p>
+            <w:pPr>
+              <w:spacing w:after="0" w:line="240" w:lineRule="auto"/>
+              <w:rPr>
+                <w:rFonts w:ascii="Calibri" w:eastAsia="Times New Roman" w:hAnsi="Calibri" w:cs="Calibri"/>
+                <w:color w:val="000000"/>
+                <w:lang w:eastAsia="pt-PT"/>
+              </w:rPr>
+            </w:pPr>
+            <w:r>
+              <w:rPr>
+                <w:rFonts w:ascii="Calibri" w:eastAsia="Times New Roman" w:hAnsi="Calibri" w:cs="Calibri"/>
+                <w:color w:val="000000"/>
+                <w:lang w:eastAsia="pt-PT"/>
+              </w:rPr>
+              <w:t xml:space="preserve">O </w:t>
+            </w:r>
+            <w:proofErr w:type="spellStart"/>
+            <w:r>
+              <w:rPr>
+                <w:rFonts w:ascii="Calibri" w:eastAsia="Times New Roman" w:hAnsi="Calibri" w:cs="Calibri"/>
+                <w:color w:val="000000"/>
+                <w:lang w:eastAsia="pt-PT"/>
+              </w:rPr>
+              <w:t>objetivo</w:t>
+            </w:r>
+            <w:proofErr w:type="spellEnd"/>
+            <w:r>
+              <w:rPr>
+                <w:rFonts w:ascii="Calibri" w:eastAsia="Times New Roman" w:hAnsi="Calibri" w:cs="Calibri"/>
+                <w:color w:val="000000"/>
+                <w:lang w:eastAsia="pt-PT"/>
+              </w:rPr>
+              <w:t xml:space="preserve"> é saber as promoções em vigor</w:t>
+            </w:r>
+          </w:p>
+        </w:tc>
+      </w:tr>
+      <w:tr>
+        <w:trPr>
+          <w:trHeight w:val="300"/>
+        </w:trPr>
+        <w:tc>
+          <w:tcPr>
+            <w:tcW w:w="2020" w:type="dxa"/>
+            <w:tcBorders>
+              <w:top w:val="single" w:sz="4" w:space="0" w:color="auto"/>
+              <w:left w:val="single" w:sz="4" w:space="0" w:color="auto"/>
+              <w:bottom w:val="single" w:sz="4" w:space="0" w:color="auto"/>
+              <w:right w:val="single" w:sz="4" w:space="0" w:color="auto"/>
+            </w:tcBorders>
+            <w:shd w:val="clear" w:color="auto" w:fill="auto"/>
+            <w:noWrap/>
+            <w:vAlign w:val="center"/>
+            <w:hideMark/>
+          </w:tcPr>
+          <w:p>
+            <w:pPr>
+              <w:spacing w:after="0" w:line="240" w:lineRule="auto"/>
+              <w:rPr>
+                <w:rFonts w:ascii="Calibri" w:eastAsia="Times New Roman" w:hAnsi="Calibri" w:cs="Calibri"/>
+                <w:color w:val="000000"/>
+                <w:lang w:eastAsia="pt-PT"/>
+              </w:rPr>
+            </w:pPr>
+            <w:proofErr w:type="spellStart"/>
+            <w:r>
+              <w:rPr>
+                <w:rFonts w:ascii="Calibri" w:eastAsia="Times New Roman" w:hAnsi="Calibri" w:cs="Calibri"/>
+                <w:color w:val="000000"/>
+                <w:lang w:eastAsia="pt-PT"/>
+              </w:rPr>
+              <w:t>Weather</w:t>
+            </w:r>
+            <w:proofErr w:type="spellEnd"/>
+            <w:r>
+              <w:rPr>
+                <w:rFonts w:ascii="Calibri" w:eastAsia="Times New Roman" w:hAnsi="Calibri" w:cs="Calibri"/>
+                <w:color w:val="000000"/>
+                <w:lang w:eastAsia="pt-PT"/>
+              </w:rPr>
+              <w:t xml:space="preserve"> API</w:t>
+            </w:r>
+          </w:p>
+        </w:tc>
+        <w:tc>
+          <w:tcPr>
+            <w:tcW w:w="3180" w:type="dxa"/>
+            <w:tcBorders>
+              <w:top w:val="nil"/>
+              <w:left w:val="nil"/>
+              <w:bottom w:val="single" w:sz="4" w:space="0" w:color="auto"/>
+              <w:right w:val="single" w:sz="4" w:space="0" w:color="auto"/>
+            </w:tcBorders>
+            <w:shd w:val="clear" w:color="auto" w:fill="auto"/>
+            <w:noWrap/>
+            <w:vAlign w:val="bottom"/>
+            <w:hideMark/>
+          </w:tcPr>
+          <w:p>
+            <w:pPr>
+              <w:spacing w:after="0" w:line="240" w:lineRule="auto"/>
+              <w:rPr>
+                <w:rFonts w:ascii="Calibri" w:eastAsia="Times New Roman" w:hAnsi="Calibri" w:cs="Calibri"/>
+                <w:color w:val="000000"/>
+                <w:lang w:eastAsia="pt-PT"/>
+              </w:rPr>
+            </w:pPr>
+            <w:r>
+              <w:rPr>
+                <w:rFonts w:ascii="Calibri" w:eastAsia="Times New Roman" w:hAnsi="Calibri" w:cs="Calibri"/>
+                <w:color w:val="000000"/>
+                <w:lang w:eastAsia="pt-PT"/>
+              </w:rPr>
+              <w:t>Enviar previsões meteorológicas</w:t>
+            </w:r>
+          </w:p>
+        </w:tc>
+        <w:tc>
+          <w:tcPr>
+            <w:tcW w:w="8080" w:type="dxa"/>
+            <w:tcBorders>
+              <w:top w:val="nil"/>
+              <w:left w:val="nil"/>
+              <w:bottom w:val="single" w:sz="4" w:space="0" w:color="auto"/>
+              <w:right w:val="single" w:sz="4" w:space="0" w:color="auto"/>
+            </w:tcBorders>
+            <w:shd w:val="clear" w:color="auto" w:fill="auto"/>
+            <w:noWrap/>
+            <w:vAlign w:val="bottom"/>
+            <w:hideMark/>
+          </w:tcPr>
+          <w:p>
+            <w:pPr>
+              <w:spacing w:after="0" w:line="240" w:lineRule="auto"/>
+              <w:rPr>
+                <w:rFonts w:ascii="Calibri" w:eastAsia="Times New Roman" w:hAnsi="Calibri" w:cs="Calibri"/>
+                <w:color w:val="000000"/>
+                <w:lang w:eastAsia="pt-PT"/>
+              </w:rPr>
+            </w:pPr>
+            <w:r>
+              <w:rPr>
+                <w:rFonts w:ascii="Calibri" w:eastAsia="Times New Roman" w:hAnsi="Calibri" w:cs="Calibri"/>
+                <w:color w:val="000000"/>
+                <w:lang w:eastAsia="pt-PT"/>
+              </w:rPr>
+              <w:t xml:space="preserve">Enviar as previsões meteorológicas com o </w:t>
+            </w:r>
+            <w:proofErr w:type="spellStart"/>
+            <w:r>
+              <w:rPr>
+                <w:rFonts w:ascii="Calibri" w:eastAsia="Times New Roman" w:hAnsi="Calibri" w:cs="Calibri"/>
+                <w:color w:val="000000"/>
+                <w:lang w:eastAsia="pt-PT"/>
+              </w:rPr>
+              <w:t>objetivo</w:t>
+            </w:r>
+            <w:proofErr w:type="spellEnd"/>
+            <w:r>
+              <w:rPr>
+                <w:rFonts w:ascii="Calibri" w:eastAsia="Times New Roman" w:hAnsi="Calibri" w:cs="Calibri"/>
+                <w:color w:val="000000"/>
+                <w:lang w:eastAsia="pt-PT"/>
+              </w:rPr>
+              <w:t xml:space="preserve"> </w:t>
+            </w:r>
+            <w:proofErr w:type="gramStart"/>
+            <w:r>
+              <w:rPr>
+                <w:rFonts w:ascii="Calibri" w:eastAsia="Times New Roman" w:hAnsi="Calibri" w:cs="Calibri"/>
+                <w:color w:val="000000"/>
+                <w:lang w:eastAsia="pt-PT"/>
+              </w:rPr>
+              <w:t>de</w:t>
+            </w:r>
+            <w:proofErr w:type="gramEnd"/>
+          </w:p>
+          <w:p>
+            <w:pPr>
+              <w:spacing w:after="0" w:line="240" w:lineRule="auto"/>
+              <w:rPr>
+                <w:rFonts w:ascii="Calibri" w:eastAsia="Times New Roman" w:hAnsi="Calibri" w:cs="Calibri"/>
+                <w:color w:val="000000"/>
+                <w:lang w:eastAsia="pt-PT"/>
+              </w:rPr>
+            </w:pPr>
+            <w:proofErr w:type="gramStart"/>
+            <w:r>
+              <w:rPr>
+                <w:rFonts w:ascii="Calibri" w:eastAsia="Times New Roman" w:hAnsi="Calibri" w:cs="Calibri"/>
+                <w:color w:val="000000"/>
+                <w:lang w:eastAsia="pt-PT"/>
+              </w:rPr>
+              <w:t>sugerir</w:t>
+            </w:r>
+            <w:proofErr w:type="gramEnd"/>
+            <w:r>
+              <w:rPr>
+                <w:rFonts w:ascii="Calibri" w:eastAsia="Times New Roman" w:hAnsi="Calibri" w:cs="Calibri"/>
+                <w:color w:val="000000"/>
+                <w:lang w:eastAsia="pt-PT"/>
+              </w:rPr>
+              <w:t xml:space="preserve"> possíveis promoções</w:t>
+            </w:r>
+          </w:p>
+        </w:tc>
+      </w:tr>
+      <w:tr>
+        <w:trPr>
+          <w:trHeight w:val="300"/>
+        </w:trPr>
+        <w:tc>
+          <w:tcPr>
+            <w:tcW w:w="2020" w:type="dxa"/>
+            <w:tcBorders>
+              <w:top w:val="nil"/>
+              <w:left w:val="single" w:sz="4" w:space="0" w:color="auto"/>
+              <w:bottom w:val="single" w:sz="4" w:space="0" w:color="auto"/>
+              <w:right w:val="single" w:sz="4" w:space="0" w:color="auto"/>
+            </w:tcBorders>
+            <w:shd w:val="clear" w:color="auto" w:fill="auto"/>
+            <w:noWrap/>
+            <w:vAlign w:val="center"/>
+            <w:hideMark/>
+          </w:tcPr>
+          <w:p>
+            <w:pPr>
+              <w:spacing w:after="0" w:line="240" w:lineRule="auto"/>
+              <w:rPr>
+                <w:rFonts w:ascii="Calibri" w:eastAsia="Times New Roman" w:hAnsi="Calibri" w:cs="Calibri"/>
+                <w:color w:val="000000"/>
+                <w:lang w:eastAsia="pt-PT"/>
+              </w:rPr>
+            </w:pPr>
+            <w:r>
+              <w:rPr>
+                <w:rFonts w:ascii="Calibri" w:eastAsia="Times New Roman" w:hAnsi="Calibri" w:cs="Calibri"/>
+                <w:color w:val="000000"/>
+                <w:lang w:eastAsia="pt-PT"/>
+              </w:rPr>
+              <w:t>Cliente</w:t>
+            </w:r>
+          </w:p>
+        </w:tc>
+        <w:tc>
+          <w:tcPr>
+            <w:tcW w:w="3180" w:type="dxa"/>
+            <w:tcBorders>
+              <w:top w:val="nil"/>
+              <w:left w:val="nil"/>
+              <w:bottom w:val="single" w:sz="4" w:space="0" w:color="auto"/>
+              <w:right w:val="single" w:sz="4" w:space="0" w:color="auto"/>
+            </w:tcBorders>
+            <w:shd w:val="clear" w:color="auto" w:fill="auto"/>
+            <w:noWrap/>
+            <w:vAlign w:val="bottom"/>
+            <w:hideMark/>
+          </w:tcPr>
+          <w:p>
+            <w:pPr>
+              <w:spacing w:after="0" w:line="240" w:lineRule="auto"/>
+              <w:rPr>
+                <w:rFonts w:ascii="Calibri" w:eastAsia="Times New Roman" w:hAnsi="Calibri" w:cs="Calibri"/>
+                <w:color w:val="000000"/>
+                <w:lang w:eastAsia="pt-PT"/>
+              </w:rPr>
+            </w:pPr>
+            <w:r>
+              <w:rPr>
+                <w:rFonts w:ascii="Calibri" w:eastAsia="Times New Roman" w:hAnsi="Calibri" w:cs="Calibri"/>
+                <w:color w:val="000000"/>
+                <w:lang w:eastAsia="pt-PT"/>
+              </w:rPr>
+              <w:t>Receber Promoções</w:t>
+            </w:r>
+          </w:p>
+        </w:tc>
+        <w:tc>
+          <w:tcPr>
+            <w:tcW w:w="8080" w:type="dxa"/>
+            <w:tcBorders>
+              <w:top w:val="nil"/>
+              <w:left w:val="nil"/>
+              <w:bottom w:val="single" w:sz="4" w:space="0" w:color="auto"/>
+              <w:right w:val="single" w:sz="4" w:space="0" w:color="auto"/>
+            </w:tcBorders>
+            <w:shd w:val="clear" w:color="auto" w:fill="auto"/>
+            <w:noWrap/>
+            <w:vAlign w:val="bottom"/>
+            <w:hideMark/>
+          </w:tcPr>
+          <w:p>
+            <w:pPr>
+              <w:spacing w:after="0" w:line="240" w:lineRule="auto"/>
+              <w:rPr>
+                <w:rFonts w:ascii="Calibri" w:eastAsia="Times New Roman" w:hAnsi="Calibri" w:cs="Calibri"/>
+                <w:color w:val="000000"/>
+                <w:lang w:eastAsia="pt-PT"/>
+              </w:rPr>
+            </w:pPr>
+            <w:r>
+              <w:rPr>
+                <w:rFonts w:ascii="Calibri" w:eastAsia="Times New Roman" w:hAnsi="Calibri" w:cs="Calibri"/>
+                <w:color w:val="000000"/>
+                <w:lang w:eastAsia="pt-PT"/>
+              </w:rPr>
+              <w:t>O cliente Recebe promoções</w:t>
+            </w:r>
+            <w:proofErr w:type="gramStart"/>
+            <w:r>
+              <w:rPr>
+                <w:rFonts w:ascii="Calibri" w:eastAsia="Times New Roman" w:hAnsi="Calibri" w:cs="Calibri"/>
+                <w:color w:val="000000"/>
+                <w:lang w:eastAsia="pt-PT"/>
+              </w:rPr>
+              <w:t>,</w:t>
+            </w:r>
+            <w:proofErr w:type="gramEnd"/>
+            <w:r>
+              <w:rPr>
+                <w:rFonts w:ascii="Calibri" w:eastAsia="Times New Roman" w:hAnsi="Calibri" w:cs="Calibri"/>
+                <w:color w:val="000000"/>
+                <w:lang w:eastAsia="pt-PT"/>
+              </w:rPr>
+              <w:t xml:space="preserve"> para o incentivar</w:t>
+            </w:r>
+          </w:p>
+        </w:tc>
+      </w:tr>
+      <w:tr>
+        <w:trPr>
+          <w:trHeight w:val="300"/>
+        </w:trPr>
+        <w:tc>
+          <w:tcPr>
+            <w:tcW w:w="2020" w:type="dxa"/>
+            <w:vMerge w:val="restart"/>
+            <w:tcBorders>
+              <w:top w:val="nil"/>
+              <w:left w:val="single" w:sz="4" w:space="0" w:color="auto"/>
+              <w:bottom w:val="single" w:sz="4" w:space="0" w:color="auto"/>
+              <w:right w:val="single" w:sz="4" w:space="0" w:color="auto"/>
+            </w:tcBorders>
+            <w:shd w:val="clear" w:color="auto" w:fill="auto"/>
+            <w:noWrap/>
+            <w:vAlign w:val="center"/>
+            <w:hideMark/>
+          </w:tcPr>
+          <w:p>
+            <w:pPr>
+              <w:spacing w:after="0" w:line="240" w:lineRule="auto"/>
+              <w:jc w:val="center"/>
+              <w:rPr>
+                <w:rFonts w:ascii="Calibri" w:eastAsia="Times New Roman" w:hAnsi="Calibri" w:cs="Calibri"/>
+                <w:color w:val="000000"/>
+                <w:lang w:eastAsia="pt-PT"/>
+              </w:rPr>
+            </w:pPr>
+            <w:r>
+              <w:rPr>
+                <w:rFonts w:ascii="Calibri" w:eastAsia="Times New Roman" w:hAnsi="Calibri" w:cs="Calibri"/>
+                <w:color w:val="000000"/>
+                <w:lang w:eastAsia="pt-PT"/>
+              </w:rPr>
+              <w:t>Gestor de Marketing</w:t>
+            </w:r>
+          </w:p>
+        </w:tc>
+        <w:tc>
+          <w:tcPr>
+            <w:tcW w:w="3180" w:type="dxa"/>
+            <w:tcBorders>
+              <w:top w:val="nil"/>
+              <w:left w:val="nil"/>
+              <w:bottom w:val="single" w:sz="4" w:space="0" w:color="auto"/>
+              <w:right w:val="single" w:sz="4" w:space="0" w:color="auto"/>
+            </w:tcBorders>
+            <w:shd w:val="clear" w:color="auto" w:fill="auto"/>
+            <w:noWrap/>
+            <w:vAlign w:val="bottom"/>
+            <w:hideMark/>
+          </w:tcPr>
+          <w:p>
+            <w:pPr>
+              <w:spacing w:after="0" w:line="240" w:lineRule="auto"/>
+              <w:rPr>
+                <w:rFonts w:ascii="Calibri" w:eastAsia="Times New Roman" w:hAnsi="Calibri" w:cs="Calibri"/>
+                <w:color w:val="000000"/>
+                <w:lang w:eastAsia="pt-PT"/>
+              </w:rPr>
+            </w:pPr>
+            <w:r>
+              <w:rPr>
+                <w:rFonts w:ascii="Calibri" w:eastAsia="Times New Roman" w:hAnsi="Calibri" w:cs="Calibri"/>
+                <w:color w:val="000000"/>
+                <w:lang w:eastAsia="pt-PT"/>
+              </w:rPr>
+              <w:t>Receber Recomendações</w:t>
+            </w:r>
+          </w:p>
+        </w:tc>
+        <w:tc>
+          <w:tcPr>
+            <w:tcW w:w="8080" w:type="dxa"/>
+            <w:tcBorders>
+              <w:top w:val="nil"/>
+              <w:left w:val="nil"/>
+              <w:bottom w:val="single" w:sz="4" w:space="0" w:color="auto"/>
+              <w:right w:val="single" w:sz="4" w:space="0" w:color="auto"/>
+            </w:tcBorders>
+            <w:shd w:val="clear" w:color="auto" w:fill="auto"/>
+            <w:noWrap/>
+            <w:vAlign w:val="bottom"/>
+            <w:hideMark/>
+          </w:tcPr>
+          <w:p>
+            <w:pPr>
+              <w:spacing w:after="0" w:line="240" w:lineRule="auto"/>
+              <w:rPr>
+                <w:rFonts w:ascii="Calibri" w:eastAsia="Times New Roman" w:hAnsi="Calibri" w:cs="Calibri"/>
+                <w:color w:val="000000"/>
+                <w:lang w:eastAsia="pt-PT"/>
+              </w:rPr>
+            </w:pPr>
+            <w:r>
+              <w:rPr>
+                <w:rFonts w:ascii="Calibri" w:eastAsia="Times New Roman" w:hAnsi="Calibri" w:cs="Calibri"/>
+                <w:color w:val="000000"/>
+                <w:lang w:eastAsia="pt-PT"/>
+              </w:rPr>
+              <w:t xml:space="preserve">O </w:t>
+            </w:r>
+            <w:proofErr w:type="spellStart"/>
+            <w:r>
+              <w:rPr>
+                <w:rFonts w:ascii="Calibri" w:eastAsia="Times New Roman" w:hAnsi="Calibri" w:cs="Calibri"/>
+                <w:color w:val="000000"/>
+                <w:lang w:eastAsia="pt-PT"/>
+              </w:rPr>
+              <w:t>objetivo</w:t>
+            </w:r>
+            <w:proofErr w:type="spellEnd"/>
+            <w:r>
+              <w:rPr>
+                <w:rFonts w:ascii="Calibri" w:eastAsia="Times New Roman" w:hAnsi="Calibri" w:cs="Calibri"/>
+                <w:color w:val="000000"/>
+                <w:lang w:eastAsia="pt-PT"/>
+              </w:rPr>
+              <w:t xml:space="preserve"> é receber as possíveis promoções </w:t>
+            </w:r>
+            <w:proofErr w:type="gramStart"/>
+            <w:r>
+              <w:rPr>
+                <w:rFonts w:ascii="Calibri" w:eastAsia="Times New Roman" w:hAnsi="Calibri" w:cs="Calibri"/>
+                <w:color w:val="000000"/>
+                <w:lang w:eastAsia="pt-PT"/>
+              </w:rPr>
+              <w:t>para</w:t>
+            </w:r>
+            <w:proofErr w:type="gramEnd"/>
+          </w:p>
+          <w:p>
+            <w:pPr>
+              <w:spacing w:after="0" w:line="240" w:lineRule="auto"/>
+              <w:rPr>
+                <w:rFonts w:ascii="Calibri" w:eastAsia="Times New Roman" w:hAnsi="Calibri" w:cs="Calibri"/>
+                <w:color w:val="000000"/>
+                <w:lang w:eastAsia="pt-PT"/>
+              </w:rPr>
+            </w:pPr>
+            <w:proofErr w:type="gramStart"/>
+            <w:r>
+              <w:rPr>
+                <w:rFonts w:ascii="Calibri" w:eastAsia="Times New Roman" w:hAnsi="Calibri" w:cs="Calibri"/>
+                <w:color w:val="000000"/>
+                <w:lang w:eastAsia="pt-PT"/>
+              </w:rPr>
+              <w:t>depois</w:t>
+            </w:r>
+            <w:proofErr w:type="gramEnd"/>
+            <w:r>
+              <w:rPr>
+                <w:rFonts w:ascii="Calibri" w:eastAsia="Times New Roman" w:hAnsi="Calibri" w:cs="Calibri"/>
+                <w:color w:val="000000"/>
+                <w:lang w:eastAsia="pt-PT"/>
+              </w:rPr>
+              <w:t xml:space="preserve"> segmentar ou recusar</w:t>
+            </w:r>
+          </w:p>
+        </w:tc>
+      </w:tr>
+      <w:tr>
+        <w:trPr>
+          <w:trHeight w:val="300"/>
+        </w:trPr>
+        <w:tc>
+          <w:tcPr>
+            <w:tcW w:w="2020" w:type="dxa"/>
+            <w:vMerge/>
+            <w:tcBorders>
+              <w:top w:val="nil"/>
+              <w:left w:val="single" w:sz="4" w:space="0" w:color="auto"/>
+              <w:bottom w:val="single" w:sz="4" w:space="0" w:color="auto"/>
+              <w:right w:val="single" w:sz="4" w:space="0" w:color="auto"/>
+            </w:tcBorders>
+            <w:vAlign w:val="center"/>
+            <w:hideMark/>
+          </w:tcPr>
+          <w:p>
+            <w:pPr>
+              <w:spacing w:after="0" w:line="240" w:lineRule="auto"/>
+              <w:rPr>
+                <w:rFonts w:ascii="Calibri" w:eastAsia="Times New Roman" w:hAnsi="Calibri" w:cs="Calibri"/>
+                <w:color w:val="000000"/>
+                <w:lang w:eastAsia="pt-PT"/>
+              </w:rPr>
+            </w:pPr>
+          </w:p>
+        </w:tc>
+        <w:tc>
+          <w:tcPr>
+            <w:tcW w:w="3180" w:type="dxa"/>
+            <w:tcBorders>
+              <w:top w:val="nil"/>
+              <w:left w:val="nil"/>
+              <w:bottom w:val="single" w:sz="4" w:space="0" w:color="auto"/>
+              <w:right w:val="single" w:sz="4" w:space="0" w:color="auto"/>
+            </w:tcBorders>
+            <w:shd w:val="clear" w:color="auto" w:fill="auto"/>
+            <w:noWrap/>
+            <w:vAlign w:val="bottom"/>
+            <w:hideMark/>
+          </w:tcPr>
+          <w:p>
+            <w:pPr>
+              <w:spacing w:after="0" w:line="240" w:lineRule="auto"/>
+              <w:rPr>
+                <w:rFonts w:ascii="Calibri" w:eastAsia="Times New Roman" w:hAnsi="Calibri" w:cs="Calibri"/>
+                <w:color w:val="000000"/>
+                <w:lang w:eastAsia="pt-PT"/>
+              </w:rPr>
+            </w:pPr>
+            <w:r>
+              <w:rPr>
+                <w:rFonts w:ascii="Calibri" w:eastAsia="Times New Roman" w:hAnsi="Calibri" w:cs="Calibri"/>
+                <w:color w:val="000000"/>
+                <w:lang w:eastAsia="pt-PT"/>
+              </w:rPr>
+              <w:t>Lançar promoção</w:t>
+            </w:r>
+          </w:p>
+        </w:tc>
+        <w:tc>
+          <w:tcPr>
+            <w:tcW w:w="8080" w:type="dxa"/>
+            <w:tcBorders>
+              <w:top w:val="nil"/>
+              <w:left w:val="nil"/>
+              <w:bottom w:val="single" w:sz="4" w:space="0" w:color="auto"/>
+              <w:right w:val="single" w:sz="4" w:space="0" w:color="auto"/>
+            </w:tcBorders>
+            <w:shd w:val="clear" w:color="auto" w:fill="auto"/>
+            <w:noWrap/>
+            <w:vAlign w:val="bottom"/>
+            <w:hideMark/>
+          </w:tcPr>
+          <w:p>
+            <w:pPr>
+              <w:spacing w:after="0" w:line="240" w:lineRule="auto"/>
+              <w:rPr>
+                <w:rFonts w:ascii="Calibri" w:eastAsia="Times New Roman" w:hAnsi="Calibri" w:cs="Calibri"/>
+                <w:color w:val="000000"/>
+                <w:lang w:eastAsia="pt-PT"/>
+              </w:rPr>
+            </w:pPr>
+            <w:r>
+              <w:rPr>
+                <w:rFonts w:ascii="Calibri" w:eastAsia="Times New Roman" w:hAnsi="Calibri" w:cs="Calibri"/>
+                <w:color w:val="000000"/>
+                <w:lang w:eastAsia="pt-PT"/>
+              </w:rPr>
+              <w:t xml:space="preserve">O </w:t>
+            </w:r>
+            <w:proofErr w:type="spellStart"/>
+            <w:r>
+              <w:rPr>
+                <w:rFonts w:ascii="Calibri" w:eastAsia="Times New Roman" w:hAnsi="Calibri" w:cs="Calibri"/>
+                <w:color w:val="000000"/>
+                <w:lang w:eastAsia="pt-PT"/>
+              </w:rPr>
+              <w:t>objetivo</w:t>
+            </w:r>
+            <w:proofErr w:type="spellEnd"/>
+            <w:r>
+              <w:rPr>
+                <w:rFonts w:ascii="Calibri" w:eastAsia="Times New Roman" w:hAnsi="Calibri" w:cs="Calibri"/>
+                <w:color w:val="000000"/>
+                <w:lang w:eastAsia="pt-PT"/>
+              </w:rPr>
+              <w:t xml:space="preserve"> é torna-las </w:t>
+            </w:r>
+            <w:proofErr w:type="spellStart"/>
+            <w:r>
+              <w:rPr>
+                <w:rFonts w:ascii="Calibri" w:eastAsia="Times New Roman" w:hAnsi="Calibri" w:cs="Calibri"/>
+                <w:color w:val="000000"/>
+                <w:lang w:eastAsia="pt-PT"/>
+              </w:rPr>
+              <w:t>ativas</w:t>
+            </w:r>
+            <w:proofErr w:type="spellEnd"/>
+          </w:p>
+        </w:tc>
+      </w:tr>
+      <w:tr>
+        <w:trPr>
+          <w:trHeight w:val="300"/>
+        </w:trPr>
+        <w:tc>
+          <w:tcPr>
+            <w:tcW w:w="2020" w:type="dxa"/>
+            <w:vMerge/>
+            <w:tcBorders>
+              <w:top w:val="nil"/>
+              <w:left w:val="single" w:sz="4" w:space="0" w:color="auto"/>
+              <w:bottom w:val="single" w:sz="4" w:space="0" w:color="auto"/>
+              <w:right w:val="single" w:sz="4" w:space="0" w:color="auto"/>
+            </w:tcBorders>
+            <w:vAlign w:val="center"/>
+            <w:hideMark/>
+          </w:tcPr>
+          <w:p>
+            <w:pPr>
+              <w:spacing w:after="0" w:line="240" w:lineRule="auto"/>
+              <w:rPr>
+                <w:rFonts w:ascii="Calibri" w:eastAsia="Times New Roman" w:hAnsi="Calibri" w:cs="Calibri"/>
+                <w:color w:val="000000"/>
+                <w:lang w:eastAsia="pt-PT"/>
+              </w:rPr>
+            </w:pPr>
+          </w:p>
+        </w:tc>
+        <w:tc>
+          <w:tcPr>
+            <w:tcW w:w="3180" w:type="dxa"/>
+            <w:tcBorders>
+              <w:top w:val="nil"/>
+              <w:left w:val="nil"/>
+              <w:bottom w:val="single" w:sz="4" w:space="0" w:color="auto"/>
+              <w:right w:val="single" w:sz="4" w:space="0" w:color="auto"/>
+            </w:tcBorders>
+            <w:shd w:val="clear" w:color="auto" w:fill="auto"/>
+            <w:noWrap/>
+            <w:vAlign w:val="bottom"/>
+            <w:hideMark/>
+          </w:tcPr>
+          <w:p>
+            <w:pPr>
+              <w:spacing w:after="0" w:line="240" w:lineRule="auto"/>
+              <w:rPr>
+                <w:rFonts w:ascii="Calibri" w:eastAsia="Times New Roman" w:hAnsi="Calibri" w:cs="Calibri"/>
+                <w:color w:val="000000"/>
+                <w:lang w:eastAsia="pt-PT"/>
+              </w:rPr>
+            </w:pPr>
+            <w:r>
+              <w:rPr>
+                <w:rFonts w:ascii="Calibri" w:eastAsia="Times New Roman" w:hAnsi="Calibri" w:cs="Calibri"/>
+                <w:color w:val="000000"/>
+                <w:lang w:eastAsia="pt-PT"/>
+              </w:rPr>
+              <w:t>Editar Promoção</w:t>
+            </w:r>
+          </w:p>
+        </w:tc>
+        <w:tc>
+          <w:tcPr>
+            <w:tcW w:w="8080" w:type="dxa"/>
+            <w:tcBorders>
+              <w:top w:val="nil"/>
+              <w:left w:val="nil"/>
+              <w:bottom w:val="single" w:sz="4" w:space="0" w:color="auto"/>
+              <w:right w:val="single" w:sz="4" w:space="0" w:color="auto"/>
+            </w:tcBorders>
+            <w:shd w:val="clear" w:color="auto" w:fill="auto"/>
+            <w:noWrap/>
+            <w:vAlign w:val="bottom"/>
+            <w:hideMark/>
+          </w:tcPr>
+          <w:p>
+            <w:pPr>
+              <w:spacing w:after="0" w:line="240" w:lineRule="auto"/>
+              <w:rPr>
+                <w:rFonts w:ascii="Calibri" w:eastAsia="Times New Roman" w:hAnsi="Calibri" w:cs="Calibri"/>
+                <w:color w:val="000000"/>
+                <w:lang w:eastAsia="pt-PT"/>
+              </w:rPr>
+            </w:pPr>
+            <w:r>
+              <w:rPr>
+                <w:rFonts w:ascii="Calibri" w:eastAsia="Times New Roman" w:hAnsi="Calibri" w:cs="Calibri"/>
+                <w:color w:val="000000"/>
+                <w:lang w:eastAsia="pt-PT"/>
+              </w:rPr>
+              <w:t xml:space="preserve">O </w:t>
+            </w:r>
+            <w:proofErr w:type="spellStart"/>
+            <w:r>
+              <w:rPr>
+                <w:rFonts w:ascii="Calibri" w:eastAsia="Times New Roman" w:hAnsi="Calibri" w:cs="Calibri"/>
+                <w:color w:val="000000"/>
+                <w:lang w:eastAsia="pt-PT"/>
+              </w:rPr>
+              <w:t>objetivo</w:t>
+            </w:r>
+            <w:proofErr w:type="spellEnd"/>
+            <w:r>
+              <w:rPr>
+                <w:rFonts w:ascii="Calibri" w:eastAsia="Times New Roman" w:hAnsi="Calibri" w:cs="Calibri"/>
+                <w:color w:val="000000"/>
+                <w:lang w:eastAsia="pt-PT"/>
+              </w:rPr>
+              <w:t xml:space="preserve"> é alterar ou corrigir promoção</w:t>
+            </w:r>
+          </w:p>
+        </w:tc>
+      </w:tr>
+      <w:tr>
+        <w:trPr>
+          <w:trHeight w:val="300"/>
+        </w:trPr>
+        <w:tc>
+          <w:tcPr>
+            <w:tcW w:w="2020" w:type="dxa"/>
+            <w:vMerge/>
+            <w:tcBorders>
+              <w:top w:val="nil"/>
+              <w:left w:val="single" w:sz="4" w:space="0" w:color="auto"/>
+              <w:bottom w:val="single" w:sz="4" w:space="0" w:color="auto"/>
+              <w:right w:val="single" w:sz="4" w:space="0" w:color="auto"/>
+            </w:tcBorders>
+            <w:vAlign w:val="center"/>
+            <w:hideMark/>
+          </w:tcPr>
+          <w:p>
+            <w:pPr>
+              <w:spacing w:after="0" w:line="240" w:lineRule="auto"/>
+              <w:rPr>
+                <w:rFonts w:ascii="Calibri" w:eastAsia="Times New Roman" w:hAnsi="Calibri" w:cs="Calibri"/>
+                <w:color w:val="000000"/>
+                <w:lang w:eastAsia="pt-PT"/>
+              </w:rPr>
+            </w:pPr>
+          </w:p>
+        </w:tc>
+        <w:tc>
+          <w:tcPr>
+            <w:tcW w:w="3180" w:type="dxa"/>
+            <w:tcBorders>
+              <w:top w:val="nil"/>
+              <w:left w:val="nil"/>
+              <w:bottom w:val="single" w:sz="4" w:space="0" w:color="auto"/>
+              <w:right w:val="single" w:sz="4" w:space="0" w:color="auto"/>
+            </w:tcBorders>
+            <w:shd w:val="clear" w:color="auto" w:fill="auto"/>
+            <w:noWrap/>
+            <w:vAlign w:val="bottom"/>
+            <w:hideMark/>
+          </w:tcPr>
+          <w:p>
+            <w:pPr>
+              <w:spacing w:after="0" w:line="240" w:lineRule="auto"/>
+              <w:rPr>
+                <w:rFonts w:ascii="Calibri" w:eastAsia="Times New Roman" w:hAnsi="Calibri" w:cs="Calibri"/>
+                <w:color w:val="000000"/>
+                <w:lang w:eastAsia="pt-PT"/>
+              </w:rPr>
+            </w:pPr>
+            <w:r>
+              <w:rPr>
+                <w:rFonts w:ascii="Calibri" w:eastAsia="Times New Roman" w:hAnsi="Calibri" w:cs="Calibri"/>
+                <w:color w:val="000000"/>
+                <w:lang w:eastAsia="pt-PT"/>
+              </w:rPr>
+              <w:t>Consultar promoção</w:t>
+            </w:r>
+          </w:p>
+        </w:tc>
+        <w:tc>
+          <w:tcPr>
+            <w:tcW w:w="8080" w:type="dxa"/>
+            <w:tcBorders>
+              <w:top w:val="nil"/>
+              <w:left w:val="nil"/>
+              <w:bottom w:val="single" w:sz="4" w:space="0" w:color="auto"/>
+              <w:right w:val="single" w:sz="4" w:space="0" w:color="auto"/>
+            </w:tcBorders>
+            <w:shd w:val="clear" w:color="auto" w:fill="auto"/>
+            <w:noWrap/>
+            <w:vAlign w:val="bottom"/>
+            <w:hideMark/>
+          </w:tcPr>
+          <w:p>
+            <w:pPr>
+              <w:spacing w:after="0" w:line="240" w:lineRule="auto"/>
+              <w:rPr>
+                <w:rFonts w:ascii="Calibri" w:eastAsia="Times New Roman" w:hAnsi="Calibri" w:cs="Calibri"/>
+                <w:color w:val="000000"/>
+                <w:lang w:eastAsia="pt-PT"/>
+              </w:rPr>
+            </w:pPr>
+            <w:r>
+              <w:rPr>
+                <w:rFonts w:ascii="Calibri" w:eastAsia="Times New Roman" w:hAnsi="Calibri" w:cs="Calibri"/>
+                <w:color w:val="000000"/>
+                <w:lang w:eastAsia="pt-PT"/>
+              </w:rPr>
+              <w:t xml:space="preserve">O </w:t>
+            </w:r>
+            <w:proofErr w:type="spellStart"/>
+            <w:r>
+              <w:rPr>
+                <w:rFonts w:ascii="Calibri" w:eastAsia="Times New Roman" w:hAnsi="Calibri" w:cs="Calibri"/>
+                <w:color w:val="000000"/>
+                <w:lang w:eastAsia="pt-PT"/>
+              </w:rPr>
+              <w:t>objetivo</w:t>
+            </w:r>
+            <w:proofErr w:type="spellEnd"/>
+            <w:r>
+              <w:rPr>
+                <w:rFonts w:ascii="Calibri" w:eastAsia="Times New Roman" w:hAnsi="Calibri" w:cs="Calibri"/>
+                <w:color w:val="000000"/>
+                <w:lang w:eastAsia="pt-PT"/>
+              </w:rPr>
+              <w:t xml:space="preserve"> é poder ver promoções</w:t>
+            </w:r>
+          </w:p>
+        </w:tc>
+      </w:tr>
+      <w:tr>
+        <w:trPr>
+          <w:trHeight w:val="300"/>
+        </w:trPr>
+        <w:tc>
+          <w:tcPr>
+            <w:tcW w:w="2020" w:type="dxa"/>
+            <w:vMerge/>
+            <w:tcBorders>
+              <w:top w:val="nil"/>
+              <w:left w:val="single" w:sz="4" w:space="0" w:color="auto"/>
+              <w:bottom w:val="single" w:sz="4" w:space="0" w:color="auto"/>
+              <w:right w:val="single" w:sz="4" w:space="0" w:color="auto"/>
+            </w:tcBorders>
+            <w:vAlign w:val="center"/>
+            <w:hideMark/>
+          </w:tcPr>
+          <w:p>
+            <w:pPr>
+              <w:spacing w:after="0" w:line="240" w:lineRule="auto"/>
+              <w:rPr>
+                <w:rFonts w:ascii="Calibri" w:eastAsia="Times New Roman" w:hAnsi="Calibri" w:cs="Calibri"/>
+                <w:color w:val="000000"/>
+                <w:lang w:eastAsia="pt-PT"/>
+              </w:rPr>
+            </w:pPr>
+          </w:p>
+        </w:tc>
+        <w:tc>
+          <w:tcPr>
+            <w:tcW w:w="3180" w:type="dxa"/>
+            <w:tcBorders>
+              <w:top w:val="nil"/>
+              <w:left w:val="nil"/>
+              <w:bottom w:val="single" w:sz="4" w:space="0" w:color="auto"/>
+              <w:right w:val="single" w:sz="4" w:space="0" w:color="auto"/>
+            </w:tcBorders>
+            <w:shd w:val="clear" w:color="auto" w:fill="auto"/>
+            <w:noWrap/>
+            <w:vAlign w:val="bottom"/>
+            <w:hideMark/>
+          </w:tcPr>
+          <w:p>
+            <w:pPr>
+              <w:spacing w:after="0" w:line="240" w:lineRule="auto"/>
+              <w:rPr>
+                <w:rFonts w:ascii="Calibri" w:eastAsia="Times New Roman" w:hAnsi="Calibri" w:cs="Calibri"/>
+                <w:color w:val="000000"/>
+                <w:lang w:eastAsia="pt-PT"/>
+              </w:rPr>
+            </w:pPr>
+            <w:r>
+              <w:rPr>
+                <w:rFonts w:ascii="Calibri" w:eastAsia="Times New Roman" w:hAnsi="Calibri" w:cs="Calibri"/>
+                <w:color w:val="000000"/>
+                <w:lang w:eastAsia="pt-PT"/>
+              </w:rPr>
+              <w:t>Introduzir Promoção</w:t>
+            </w:r>
+          </w:p>
+        </w:tc>
+        <w:tc>
+          <w:tcPr>
+            <w:tcW w:w="8080" w:type="dxa"/>
+            <w:tcBorders>
+              <w:top w:val="nil"/>
+              <w:left w:val="nil"/>
+              <w:bottom w:val="single" w:sz="4" w:space="0" w:color="auto"/>
+              <w:right w:val="single" w:sz="4" w:space="0" w:color="auto"/>
+            </w:tcBorders>
+            <w:shd w:val="clear" w:color="auto" w:fill="auto"/>
+            <w:noWrap/>
+            <w:vAlign w:val="bottom"/>
+            <w:hideMark/>
+          </w:tcPr>
+          <w:p>
+            <w:pPr>
+              <w:spacing w:after="0" w:line="240" w:lineRule="auto"/>
+              <w:rPr>
+                <w:rFonts w:ascii="Calibri" w:eastAsia="Times New Roman" w:hAnsi="Calibri" w:cs="Calibri"/>
+                <w:color w:val="000000"/>
+                <w:lang w:eastAsia="pt-PT"/>
+              </w:rPr>
+            </w:pPr>
+            <w:r>
+              <w:rPr>
+                <w:rFonts w:ascii="Calibri" w:eastAsia="Times New Roman" w:hAnsi="Calibri" w:cs="Calibri"/>
+                <w:color w:val="000000"/>
+                <w:lang w:eastAsia="pt-PT"/>
+              </w:rPr>
+              <w:t xml:space="preserve">O </w:t>
+            </w:r>
+            <w:proofErr w:type="spellStart"/>
+            <w:r>
+              <w:rPr>
+                <w:rFonts w:ascii="Calibri" w:eastAsia="Times New Roman" w:hAnsi="Calibri" w:cs="Calibri"/>
+                <w:color w:val="000000"/>
+                <w:lang w:eastAsia="pt-PT"/>
+              </w:rPr>
+              <w:t>objetivo</w:t>
+            </w:r>
+            <w:proofErr w:type="spellEnd"/>
+            <w:r>
+              <w:rPr>
+                <w:rFonts w:ascii="Calibri" w:eastAsia="Times New Roman" w:hAnsi="Calibri" w:cs="Calibri"/>
+                <w:color w:val="000000"/>
+                <w:lang w:eastAsia="pt-PT"/>
+              </w:rPr>
+              <w:t xml:space="preserve"> é registar uma promoção</w:t>
+            </w:r>
+          </w:p>
+        </w:tc>
+      </w:tr>
+      <w:tr>
+        <w:trPr>
+          <w:trHeight w:val="300"/>
+        </w:trPr>
+        <w:tc>
+          <w:tcPr>
+            <w:tcW w:w="2020" w:type="dxa"/>
+            <w:vMerge/>
+            <w:tcBorders>
+              <w:top w:val="nil"/>
+              <w:left w:val="single" w:sz="4" w:space="0" w:color="auto"/>
+              <w:bottom w:val="single" w:sz="4" w:space="0" w:color="auto"/>
+              <w:right w:val="single" w:sz="4" w:space="0" w:color="auto"/>
+            </w:tcBorders>
+            <w:vAlign w:val="center"/>
+            <w:hideMark/>
+          </w:tcPr>
+          <w:p>
+            <w:pPr>
+              <w:spacing w:after="0" w:line="240" w:lineRule="auto"/>
+              <w:rPr>
+                <w:rFonts w:ascii="Calibri" w:eastAsia="Times New Roman" w:hAnsi="Calibri" w:cs="Calibri"/>
+                <w:color w:val="000000"/>
+                <w:lang w:eastAsia="pt-PT"/>
+              </w:rPr>
+            </w:pPr>
+          </w:p>
+        </w:tc>
+        <w:tc>
+          <w:tcPr>
+            <w:tcW w:w="3180" w:type="dxa"/>
+            <w:tcBorders>
+              <w:top w:val="nil"/>
+              <w:left w:val="nil"/>
+              <w:bottom w:val="single" w:sz="4" w:space="0" w:color="auto"/>
+              <w:right w:val="single" w:sz="4" w:space="0" w:color="auto"/>
+            </w:tcBorders>
+            <w:shd w:val="clear" w:color="auto" w:fill="auto"/>
+            <w:noWrap/>
+            <w:vAlign w:val="bottom"/>
+            <w:hideMark/>
+          </w:tcPr>
+          <w:p>
+            <w:pPr>
+              <w:spacing w:after="0" w:line="240" w:lineRule="auto"/>
+              <w:rPr>
+                <w:rFonts w:ascii="Calibri" w:eastAsia="Times New Roman" w:hAnsi="Calibri" w:cs="Calibri"/>
+                <w:color w:val="000000"/>
+                <w:lang w:eastAsia="pt-PT"/>
+              </w:rPr>
+            </w:pPr>
+            <w:r>
+              <w:rPr>
+                <w:rFonts w:ascii="Calibri" w:eastAsia="Times New Roman" w:hAnsi="Calibri" w:cs="Calibri"/>
+                <w:color w:val="000000"/>
+                <w:lang w:eastAsia="pt-PT"/>
+              </w:rPr>
+              <w:t>Segmentar Promoção</w:t>
+            </w:r>
+          </w:p>
+        </w:tc>
+        <w:tc>
+          <w:tcPr>
+            <w:tcW w:w="8080" w:type="dxa"/>
+            <w:tcBorders>
+              <w:top w:val="nil"/>
+              <w:left w:val="nil"/>
+              <w:bottom w:val="single" w:sz="4" w:space="0" w:color="auto"/>
+              <w:right w:val="single" w:sz="4" w:space="0" w:color="auto"/>
+            </w:tcBorders>
+            <w:shd w:val="clear" w:color="auto" w:fill="auto"/>
+            <w:noWrap/>
+            <w:vAlign w:val="bottom"/>
+            <w:hideMark/>
+          </w:tcPr>
+          <w:p>
+            <w:pPr>
+              <w:spacing w:after="0" w:line="240" w:lineRule="auto"/>
+              <w:rPr>
+                <w:rFonts w:ascii="Calibri" w:eastAsia="Times New Roman" w:hAnsi="Calibri" w:cs="Calibri"/>
+                <w:color w:val="000000"/>
+                <w:lang w:eastAsia="pt-PT"/>
+              </w:rPr>
+            </w:pPr>
+            <w:r>
+              <w:rPr>
+                <w:rFonts w:ascii="Calibri" w:eastAsia="Times New Roman" w:hAnsi="Calibri" w:cs="Calibri"/>
+                <w:color w:val="000000"/>
+                <w:lang w:eastAsia="pt-PT"/>
+              </w:rPr>
+              <w:t xml:space="preserve">O </w:t>
+            </w:r>
+            <w:proofErr w:type="spellStart"/>
+            <w:r>
+              <w:rPr>
+                <w:rFonts w:ascii="Calibri" w:eastAsia="Times New Roman" w:hAnsi="Calibri" w:cs="Calibri"/>
+                <w:color w:val="000000"/>
+                <w:lang w:eastAsia="pt-PT"/>
+              </w:rPr>
+              <w:t>objetivo</w:t>
+            </w:r>
+            <w:proofErr w:type="spellEnd"/>
+            <w:r>
+              <w:rPr>
+                <w:rFonts w:ascii="Calibri" w:eastAsia="Times New Roman" w:hAnsi="Calibri" w:cs="Calibri"/>
+                <w:color w:val="000000"/>
+                <w:lang w:eastAsia="pt-PT"/>
+              </w:rPr>
+              <w:t xml:space="preserve"> é Escolher para quem vai a promoção</w:t>
+            </w:r>
+          </w:p>
+        </w:tc>
+      </w:tr>
+    </w:tbl>
     <w:tbl>
       <w:tblPr>
         <w:tblStyle w:val="TableGrid"/>
@@ -1207,12 +3390,6 @@
         </w:tc>
       </w:tr>
     </w:tbl>
-    <w:p/>
-    <w:p>
-      <w:r>
-        <w:br w:type="page"/>
-      </w:r>
-    </w:p>
     <w:p/>
     <w:tbl>
       <w:tblPr>
@@ -3218,6 +5395,12 @@
             </w:pPr>
             <w:r>
               <w:rPr>
+                <w:rFonts w:asciiTheme="majorHAnsi" w:hAnsiTheme="majorHAnsi"/>
+              </w:rPr>
+              <w:br w:type="page"/>
+            </w:r>
+            <w:r>
+              <w:rPr>
                 <w:b/>
                 <w:sz w:val="24"/>
                 <w:szCs w:val="24"/>
@@ -3969,10 +6152,7 @@
         <w:br w:type="page"/>
       </w:r>
     </w:p>
-    <w:p>
-      <w:bookmarkStart w:id="0" w:name="_GoBack"/>
-      <w:bookmarkEnd w:id="0"/>
-    </w:p>
+    <w:p/>
     <w:tbl>
       <w:tblPr>
         <w:tblStyle w:val="TableGrid"/>
@@ -4402,6 +6582,12 @@
     </w:p>
     <w:p>
       <w:r>
+        <w:br w:type="page"/>
+      </w:r>
+    </w:p>
+    <w:p>
+      <w:r>
+        <w:lastRenderedPageBreak/>
         <w:t>Diagramas de sequência</w:t>
       </w:r>
     </w:p>
@@ -4438,7 +6624,6 @@
           <w:noProof/>
           <w:lang w:eastAsia="pt-PT"/>
         </w:rPr>
-        <w:lastRenderedPageBreak/>
         <w:drawing>
           <wp:inline distT="0" distB="0" distL="0" distR="0">
             <wp:extent cx="5400040" cy="4615180"/>
@@ -4489,6 +6674,7 @@
         </w:drawing>
       </w:r>
     </w:p>
+    <w:p/>
     <w:p>
       <w:r>
         <w:br w:type="page"/>
@@ -4571,6 +6757,207 @@
       </w:r>
     </w:p>
     <w:p>
+      <w:r>
+        <w:br w:type="page"/>
+      </w:r>
+    </w:p>
+    <w:p>
+      <w:pPr>
+        <w:jc w:val="center"/>
+      </w:pPr>
+      <w:r>
+        <w:lastRenderedPageBreak/>
+        <w:t>Lançar promoção</w:t>
+      </w:r>
+    </w:p>
+    <w:p>
+      <w:r>
+        <w:rPr>
+          <w:noProof/>
+          <w:lang w:eastAsia="pt-PT"/>
+        </w:rPr>
+        <w:drawing>
+          <wp:inline distT="0" distB="0" distL="0" distR="0">
+            <wp:extent cx="5400040" cy="4615180"/>
+            <wp:effectExtent l="0" t="0" r="0" b="0"/>
+            <wp:docPr id="7" name="Picture 7" descr="C:\Users\jota\Desktop\Engenharia de software II\trabalho\crm\Diagrama de Sequencia Inserir Promoção.png"/>
+            <wp:cNvGraphicFramePr>
+              <a:graphicFrameLocks xmlns:a="http://schemas.openxmlformats.org/drawingml/2006/main" noChangeAspect="1"/>
+            </wp:cNvGraphicFramePr>
+            <a:graphic xmlns:a="http://schemas.openxmlformats.org/drawingml/2006/main">
+              <a:graphicData uri="http://schemas.openxmlformats.org/drawingml/2006/picture">
+                <pic:pic xmlns:pic="http://schemas.openxmlformats.org/drawingml/2006/picture">
+                  <pic:nvPicPr>
+                    <pic:cNvPr id="0" name="Picture 2" descr="C:\Users\jota\Desktop\Engenharia de software II\trabalho\crm\Diagrama de Sequencia Inserir Promoção.png"/>
+                    <pic:cNvPicPr>
+                      <a:picLocks noChangeAspect="1" noChangeArrowheads="1"/>
+                    </pic:cNvPicPr>
+                  </pic:nvPicPr>
+                  <pic:blipFill>
+                    <a:blip r:embed="rId12">
+                      <a:extLst>
+                        <a:ext uri="{28A0092B-C50C-407E-A947-70E740481C1C}">
+                          <a14:useLocalDpi xmlns:a14="http://schemas.microsoft.com/office/drawing/2010/main" val="0"/>
+                        </a:ext>
+                      </a:extLst>
+                    </a:blip>
+                    <a:srcRect/>
+                    <a:stretch>
+                      <a:fillRect/>
+                    </a:stretch>
+                  </pic:blipFill>
+                  <pic:spPr bwMode="auto">
+                    <a:xfrm>
+                      <a:off x="0" y="0"/>
+                      <a:ext cx="5400040" cy="4615180"/>
+                    </a:xfrm>
+                    <a:prstGeom prst="rect">
+                      <a:avLst/>
+                    </a:prstGeom>
+                    <a:noFill/>
+                    <a:ln>
+                      <a:noFill/>
+                    </a:ln>
+                  </pic:spPr>
+                </pic:pic>
+              </a:graphicData>
+            </a:graphic>
+          </wp:inline>
+        </w:drawing>
+      </w:r>
+    </w:p>
+    <w:p>
+      <w:pPr>
+        <w:jc w:val="center"/>
+      </w:pPr>
+      <w:r>
+        <w:t>Aprovar Promoção</w:t>
+      </w:r>
+    </w:p>
+    <w:p>
+      <w:r>
+        <w:rPr>
+          <w:noProof/>
+          <w:lang w:eastAsia="pt-PT"/>
+        </w:rPr>
+        <w:drawing>
+          <wp:inline distT="0" distB="0" distL="0" distR="0">
+            <wp:extent cx="5400040" cy="3433445"/>
+            <wp:effectExtent l="0" t="0" r="0" b="0"/>
+            <wp:docPr id="10" name="Picture 10" descr="C:\Users\jota\Desktop\Engenharia de software II\trabalho\crm\Diagrama de Sequencia Aprovar promoção.png"/>
+            <wp:cNvGraphicFramePr>
+              <a:graphicFrameLocks xmlns:a="http://schemas.openxmlformats.org/drawingml/2006/main" noChangeAspect="1"/>
+            </wp:cNvGraphicFramePr>
+            <a:graphic xmlns:a="http://schemas.openxmlformats.org/drawingml/2006/main">
+              <a:graphicData uri="http://schemas.openxmlformats.org/drawingml/2006/picture">
+                <pic:pic xmlns:pic="http://schemas.openxmlformats.org/drawingml/2006/picture">
+                  <pic:nvPicPr>
+                    <pic:cNvPr id="0" name="Picture 4" descr="C:\Users\jota\Desktop\Engenharia de software II\trabalho\crm\Diagrama de Sequencia Aprovar promoção.png"/>
+                    <pic:cNvPicPr>
+                      <a:picLocks noChangeAspect="1" noChangeArrowheads="1"/>
+                    </pic:cNvPicPr>
+                  </pic:nvPicPr>
+                  <pic:blipFill>
+                    <a:blip r:embed="rId14">
+                      <a:extLst>
+                        <a:ext uri="{28A0092B-C50C-407E-A947-70E740481C1C}">
+                          <a14:useLocalDpi xmlns:a14="http://schemas.microsoft.com/office/drawing/2010/main" val="0"/>
+                        </a:ext>
+                      </a:extLst>
+                    </a:blip>
+                    <a:srcRect/>
+                    <a:stretch>
+                      <a:fillRect/>
+                    </a:stretch>
+                  </pic:blipFill>
+                  <pic:spPr bwMode="auto">
+                    <a:xfrm>
+                      <a:off x="0" y="0"/>
+                      <a:ext cx="5400040" cy="3433445"/>
+                    </a:xfrm>
+                    <a:prstGeom prst="rect">
+                      <a:avLst/>
+                    </a:prstGeom>
+                    <a:noFill/>
+                    <a:ln>
+                      <a:noFill/>
+                    </a:ln>
+                  </pic:spPr>
+                </pic:pic>
+              </a:graphicData>
+            </a:graphic>
+          </wp:inline>
+        </w:drawing>
+      </w:r>
+    </w:p>
+    <w:p/>
+    <w:p>
+      <w:pPr>
+        <w:jc w:val="center"/>
+      </w:pPr>
+      <w:r>
+        <w:t>Lançar promoção</w:t>
+      </w:r>
+    </w:p>
+    <w:p>
+      <w:r>
+        <w:rPr>
+          <w:noProof/>
+          <w:lang w:eastAsia="pt-PT"/>
+        </w:rPr>
+        <w:drawing>
+          <wp:inline distT="0" distB="0" distL="0" distR="0">
+            <wp:extent cx="5391785" cy="3433445"/>
+            <wp:effectExtent l="0" t="0" r="0" b="0"/>
+            <wp:docPr id="5" name="Picture 5" descr="C:\Users\jota\Desktop\Engenharia de software II\trabalho\crm\Diagrama de Sequencia Lancar promocao.png"/>
+            <wp:cNvGraphicFramePr>
+              <a:graphicFrameLocks xmlns:a="http://schemas.openxmlformats.org/drawingml/2006/main" noChangeAspect="1"/>
+            </wp:cNvGraphicFramePr>
+            <a:graphic xmlns:a="http://schemas.openxmlformats.org/drawingml/2006/main">
+              <a:graphicData uri="http://schemas.openxmlformats.org/drawingml/2006/picture">
+                <pic:pic xmlns:pic="http://schemas.openxmlformats.org/drawingml/2006/picture">
+                  <pic:nvPicPr>
+                    <pic:cNvPr id="0" name="Picture 1" descr="C:\Users\jota\Desktop\Engenharia de software II\trabalho\crm\Diagrama de Sequencia Lancar promocao.png"/>
+                    <pic:cNvPicPr>
+                      <a:picLocks noChangeAspect="1" noChangeArrowheads="1"/>
+                    </pic:cNvPicPr>
+                  </pic:nvPicPr>
+                  <pic:blipFill>
+                    <a:blip r:embed="rId15">
+                      <a:extLst>
+                        <a:ext uri="{28A0092B-C50C-407E-A947-70E740481C1C}">
+                          <a14:useLocalDpi xmlns:a14="http://schemas.microsoft.com/office/drawing/2010/main" val="0"/>
+                        </a:ext>
+                      </a:extLst>
+                    </a:blip>
+                    <a:srcRect/>
+                    <a:stretch>
+                      <a:fillRect/>
+                    </a:stretch>
+                  </pic:blipFill>
+                  <pic:spPr bwMode="auto">
+                    <a:xfrm>
+                      <a:off x="0" y="0"/>
+                      <a:ext cx="5391785" cy="3433445"/>
+                    </a:xfrm>
+                    <a:prstGeom prst="rect">
+                      <a:avLst/>
+                    </a:prstGeom>
+                    <a:noFill/>
+                    <a:ln>
+                      <a:noFill/>
+                    </a:ln>
+                  </pic:spPr>
+                </pic:pic>
+              </a:graphicData>
+            </a:graphic>
+          </wp:inline>
+        </w:drawing>
+      </w:r>
+    </w:p>
+    <w:p/>
+    <w:p/>
+    <w:p>
       <w:pPr>
         <w:pStyle w:val="Title"/>
       </w:pPr>
@@ -4587,44 +6974,406 @@
       <w:r>
         <w:rPr>
           <w:rFonts w:cstheme="minorHAnsi"/>
-          <w:highlight w:val="yellow"/>
+          <w:noProof/>
+          <w:lang w:eastAsia="pt-PT"/>
         </w:rPr>
-        <w:t>(Por fazer)</w:t>
+        <w:drawing>
+          <wp:inline distT="0" distB="0" distL="0" distR="0">
+            <wp:extent cx="5400040" cy="2087880"/>
+            <wp:effectExtent l="0" t="0" r="0" b="7620"/>
+            <wp:docPr id="12" name="Picture 12" descr="C:\Users\jota\Desktop\Engenharia de software II\trabalho\crm\Diagrama de classes p1.png"/>
+            <wp:cNvGraphicFramePr>
+              <a:graphicFrameLocks xmlns:a="http://schemas.openxmlformats.org/drawingml/2006/main" noChangeAspect="1"/>
+            </wp:cNvGraphicFramePr>
+            <a:graphic xmlns:a="http://schemas.openxmlformats.org/drawingml/2006/main">
+              <a:graphicData uri="http://schemas.openxmlformats.org/drawingml/2006/picture">
+                <pic:pic xmlns:pic="http://schemas.openxmlformats.org/drawingml/2006/picture">
+                  <pic:nvPicPr>
+                    <pic:cNvPr id="0" name="Picture 5" descr="C:\Users\jota\Desktop\Engenharia de software II\trabalho\crm\Diagrama de classes p1.png"/>
+                    <pic:cNvPicPr>
+                      <a:picLocks noChangeAspect="1" noChangeArrowheads="1"/>
+                    </pic:cNvPicPr>
+                  </pic:nvPicPr>
+                  <pic:blipFill>
+                    <a:blip r:embed="rId16">
+                      <a:extLst>
+                        <a:ext uri="{28A0092B-C50C-407E-A947-70E740481C1C}">
+                          <a14:useLocalDpi xmlns:a14="http://schemas.microsoft.com/office/drawing/2010/main" val="0"/>
+                        </a:ext>
+                      </a:extLst>
+                    </a:blip>
+                    <a:srcRect/>
+                    <a:stretch>
+                      <a:fillRect/>
+                    </a:stretch>
+                  </pic:blipFill>
+                  <pic:spPr bwMode="auto">
+                    <a:xfrm>
+                      <a:off x="0" y="0"/>
+                      <a:ext cx="5400040" cy="2087880"/>
+                    </a:xfrm>
+                    <a:prstGeom prst="rect">
+                      <a:avLst/>
+                    </a:prstGeom>
+                    <a:noFill/>
+                    <a:ln>
+                      <a:noFill/>
+                    </a:ln>
+                  </pic:spPr>
+                </pic:pic>
+              </a:graphicData>
+            </a:graphic>
+          </wp:inline>
+        </w:drawing>
       </w:r>
     </w:p>
     <w:p>
       <w:pPr>
+        <w:rPr>
+          <w:rFonts w:cstheme="minorHAnsi"/>
+        </w:rPr>
+      </w:pPr>
+      <w:r>
+        <w:rPr>
+          <w:rFonts w:cstheme="minorHAnsi"/>
+          <w:noProof/>
+          <w:lang w:eastAsia="pt-PT"/>
+        </w:rPr>
+        <w:lastRenderedPageBreak/>
+        <w:drawing>
+          <wp:inline distT="0" distB="0" distL="0" distR="0">
+            <wp:extent cx="5391785" cy="1164590"/>
+            <wp:effectExtent l="0" t="0" r="0" b="0"/>
+            <wp:docPr id="13" name="Picture 13" descr="C:\Users\jota\Desktop\Engenharia de software II\trabalho\crm\Diagrama de classes p2.png"/>
+            <wp:cNvGraphicFramePr>
+              <a:graphicFrameLocks xmlns:a="http://schemas.openxmlformats.org/drawingml/2006/main" noChangeAspect="1"/>
+            </wp:cNvGraphicFramePr>
+            <a:graphic xmlns:a="http://schemas.openxmlformats.org/drawingml/2006/main">
+              <a:graphicData uri="http://schemas.openxmlformats.org/drawingml/2006/picture">
+                <pic:pic xmlns:pic="http://schemas.openxmlformats.org/drawingml/2006/picture">
+                  <pic:nvPicPr>
+                    <pic:cNvPr id="0" name="Picture 6" descr="C:\Users\jota\Desktop\Engenharia de software II\trabalho\crm\Diagrama de classes p2.png"/>
+                    <pic:cNvPicPr>
+                      <a:picLocks noChangeAspect="1" noChangeArrowheads="1"/>
+                    </pic:cNvPicPr>
+                  </pic:nvPicPr>
+                  <pic:blipFill>
+                    <a:blip r:embed="rId17">
+                      <a:extLst>
+                        <a:ext uri="{28A0092B-C50C-407E-A947-70E740481C1C}">
+                          <a14:useLocalDpi xmlns:a14="http://schemas.microsoft.com/office/drawing/2010/main" val="0"/>
+                        </a:ext>
+                      </a:extLst>
+                    </a:blip>
+                    <a:srcRect/>
+                    <a:stretch>
+                      <a:fillRect/>
+                    </a:stretch>
+                  </pic:blipFill>
+                  <pic:spPr bwMode="auto">
+                    <a:xfrm>
+                      <a:off x="0" y="0"/>
+                      <a:ext cx="5391785" cy="1164590"/>
+                    </a:xfrm>
+                    <a:prstGeom prst="rect">
+                      <a:avLst/>
+                    </a:prstGeom>
+                    <a:noFill/>
+                    <a:ln>
+                      <a:noFill/>
+                    </a:ln>
+                  </pic:spPr>
+                </pic:pic>
+              </a:graphicData>
+            </a:graphic>
+          </wp:inline>
+        </w:drawing>
+      </w:r>
+      <w:r>
+        <w:rPr>
+          <w:rFonts w:cstheme="minorHAnsi"/>
+          <w:noProof/>
+          <w:lang w:eastAsia="pt-PT"/>
+        </w:rPr>
+        <w:drawing>
+          <wp:inline distT="0" distB="0" distL="0" distR="0">
+            <wp:extent cx="5400040" cy="3933825"/>
+            <wp:effectExtent l="0" t="0" r="0" b="9525"/>
+            <wp:docPr id="14" name="Picture 14" descr="C:\Users\jota\Desktop\Engenharia de software II\trabalho\crm\Diagrama de classes p3.png"/>
+            <wp:cNvGraphicFramePr>
+              <a:graphicFrameLocks xmlns:a="http://schemas.openxmlformats.org/drawingml/2006/main" noChangeAspect="1"/>
+            </wp:cNvGraphicFramePr>
+            <a:graphic xmlns:a="http://schemas.openxmlformats.org/drawingml/2006/main">
+              <a:graphicData uri="http://schemas.openxmlformats.org/drawingml/2006/picture">
+                <pic:pic xmlns:pic="http://schemas.openxmlformats.org/drawingml/2006/picture">
+                  <pic:nvPicPr>
+                    <pic:cNvPr id="0" name="Picture 7" descr="C:\Users\jota\Desktop\Engenharia de software II\trabalho\crm\Diagrama de classes p3.png"/>
+                    <pic:cNvPicPr>
+                      <a:picLocks noChangeAspect="1" noChangeArrowheads="1"/>
+                    </pic:cNvPicPr>
+                  </pic:nvPicPr>
+                  <pic:blipFill>
+                    <a:blip r:embed="rId18">
+                      <a:extLst>
+                        <a:ext uri="{28A0092B-C50C-407E-A947-70E740481C1C}">
+                          <a14:useLocalDpi xmlns:a14="http://schemas.microsoft.com/office/drawing/2010/main" val="0"/>
+                        </a:ext>
+                      </a:extLst>
+                    </a:blip>
+                    <a:srcRect/>
+                    <a:stretch>
+                      <a:fillRect/>
+                    </a:stretch>
+                  </pic:blipFill>
+                  <pic:spPr bwMode="auto">
+                    <a:xfrm>
+                      <a:off x="0" y="0"/>
+                      <a:ext cx="5400040" cy="3933825"/>
+                    </a:xfrm>
+                    <a:prstGeom prst="rect">
+                      <a:avLst/>
+                    </a:prstGeom>
+                    <a:noFill/>
+                    <a:ln>
+                      <a:noFill/>
+                    </a:ln>
+                  </pic:spPr>
+                </pic:pic>
+              </a:graphicData>
+            </a:graphic>
+          </wp:inline>
+        </w:drawing>
+      </w:r>
+    </w:p>
+    <w:p>
+      <w:pPr>
+        <w:rPr>
+          <w:rFonts w:cstheme="minorHAnsi"/>
+        </w:rPr>
+      </w:pPr>
+    </w:p>
+    <w:p>
+      <w:pPr>
+        <w:rPr>
+          <w:rFonts w:cstheme="minorHAnsi"/>
+        </w:rPr>
+      </w:pPr>
+    </w:p>
+    <w:p>
+      <w:pPr>
+        <w:rPr>
+          <w:rFonts w:asciiTheme="majorHAnsi" w:eastAsiaTheme="majorEastAsia" w:hAnsiTheme="majorHAnsi" w:cstheme="majorBidi"/>
+          <w:spacing w:val="-10"/>
+          <w:kern w:val="28"/>
+          <w:sz w:val="56"/>
+          <w:szCs w:val="56"/>
+        </w:rPr>
+      </w:pPr>
+      <w:r>
+        <w:br w:type="page"/>
+      </w:r>
+    </w:p>
+    <w:p>
+      <w:pPr>
         <w:pStyle w:val="Title"/>
       </w:pPr>
       <w:r>
+        <w:lastRenderedPageBreak/>
         <w:t>Semântica</w:t>
+      </w:r>
+    </w:p>
+    <w:p/>
+    <w:p>
+      <w:r>
+        <w:rPr>
+          <w:noProof/>
+          <w:lang w:eastAsia="pt-PT"/>
+        </w:rPr>
+        <w:drawing>
+          <wp:inline distT="0" distB="0" distL="0" distR="0">
+            <wp:extent cx="5400040" cy="7625715"/>
+            <wp:effectExtent l="0" t="0" r="0" b="0"/>
+            <wp:docPr id="8" name="Picture 8" descr="C:\Users\jota\Downloads\Semantica v.1.0\Semantica v.1.0\Semantica v.1.0-page-001.jpg"/>
+            <wp:cNvGraphicFramePr>
+              <a:graphicFrameLocks xmlns:a="http://schemas.openxmlformats.org/drawingml/2006/main" noChangeAspect="1"/>
+            </wp:cNvGraphicFramePr>
+            <a:graphic xmlns:a="http://schemas.openxmlformats.org/drawingml/2006/main">
+              <a:graphicData uri="http://schemas.openxmlformats.org/drawingml/2006/picture">
+                <pic:pic xmlns:pic="http://schemas.openxmlformats.org/drawingml/2006/picture">
+                  <pic:nvPicPr>
+                    <pic:cNvPr id="0" name="Picture 2" descr="C:\Users\jota\Downloads\Semantica v.1.0\Semantica v.1.0\Semantica v.1.0-page-001.jpg"/>
+                    <pic:cNvPicPr>
+                      <a:picLocks noChangeAspect="1" noChangeArrowheads="1"/>
+                    </pic:cNvPicPr>
+                  </pic:nvPicPr>
+                  <pic:blipFill>
+                    <a:blip r:embed="rId19" cstate="print">
+                      <a:extLst>
+                        <a:ext uri="{28A0092B-C50C-407E-A947-70E740481C1C}">
+                          <a14:useLocalDpi xmlns:a14="http://schemas.microsoft.com/office/drawing/2010/main" val="0"/>
+                        </a:ext>
+                      </a:extLst>
+                    </a:blip>
+                    <a:srcRect/>
+                    <a:stretch>
+                      <a:fillRect/>
+                    </a:stretch>
+                  </pic:blipFill>
+                  <pic:spPr bwMode="auto">
+                    <a:xfrm>
+                      <a:off x="0" y="0"/>
+                      <a:ext cx="5400040" cy="7625715"/>
+                    </a:xfrm>
+                    <a:prstGeom prst="rect">
+                      <a:avLst/>
+                    </a:prstGeom>
+                    <a:noFill/>
+                    <a:ln>
+                      <a:noFill/>
+                    </a:ln>
+                  </pic:spPr>
+                </pic:pic>
+              </a:graphicData>
+            </a:graphic>
+          </wp:inline>
+        </w:drawing>
+      </w:r>
+    </w:p>
+    <w:p/>
+    <w:p>
+      <w:r>
+        <w:rPr>
+          <w:noProof/>
+          <w:lang w:eastAsia="pt-PT"/>
+        </w:rPr>
+        <w:lastRenderedPageBreak/>
+        <w:drawing>
+          <wp:inline distT="0" distB="0" distL="0" distR="0">
+            <wp:extent cx="5400040" cy="7625715"/>
+            <wp:effectExtent l="0" t="0" r="0" b="0"/>
+            <wp:docPr id="11" name="Picture 11" descr="C:\Users\jota\Downloads\Semantica v.1.0\Semantica v.1.0\Semantica v.1.0-page-002.jpg"/>
+            <wp:cNvGraphicFramePr>
+              <a:graphicFrameLocks xmlns:a="http://schemas.openxmlformats.org/drawingml/2006/main" noChangeAspect="1"/>
+            </wp:cNvGraphicFramePr>
+            <a:graphic xmlns:a="http://schemas.openxmlformats.org/drawingml/2006/main">
+              <a:graphicData uri="http://schemas.openxmlformats.org/drawingml/2006/picture">
+                <pic:pic xmlns:pic="http://schemas.openxmlformats.org/drawingml/2006/picture">
+                  <pic:nvPicPr>
+                    <pic:cNvPr id="0" name="Picture 3" descr="C:\Users\jota\Downloads\Semantica v.1.0\Semantica v.1.0\Semantica v.1.0-page-002.jpg"/>
+                    <pic:cNvPicPr>
+                      <a:picLocks noChangeAspect="1" noChangeArrowheads="1"/>
+                    </pic:cNvPicPr>
+                  </pic:nvPicPr>
+                  <pic:blipFill>
+                    <a:blip r:embed="rId20" cstate="print">
+                      <a:extLst>
+                        <a:ext uri="{28A0092B-C50C-407E-A947-70E740481C1C}">
+                          <a14:useLocalDpi xmlns:a14="http://schemas.microsoft.com/office/drawing/2010/main" val="0"/>
+                        </a:ext>
+                      </a:extLst>
+                    </a:blip>
+                    <a:srcRect/>
+                    <a:stretch>
+                      <a:fillRect/>
+                    </a:stretch>
+                  </pic:blipFill>
+                  <pic:spPr bwMode="auto">
+                    <a:xfrm>
+                      <a:off x="0" y="0"/>
+                      <a:ext cx="5400040" cy="7625715"/>
+                    </a:xfrm>
+                    <a:prstGeom prst="rect">
+                      <a:avLst/>
+                    </a:prstGeom>
+                    <a:noFill/>
+                    <a:ln>
+                      <a:noFill/>
+                    </a:ln>
+                  </pic:spPr>
+                </pic:pic>
+              </a:graphicData>
+            </a:graphic>
+          </wp:inline>
+        </w:drawing>
       </w:r>
     </w:p>
     <w:p>
       <w:r>
         <w:rPr>
-          <w:highlight w:val="yellow"/>
+          <w:noProof/>
+          <w:lang w:eastAsia="pt-PT"/>
         </w:rPr>
-        <w:t xml:space="preserve">(Semântica das classes: descrição dos atributos, algoritmos das operações/métodos e cenários em que a classe participa (fazer pelo menos </w:t>
-      </w:r>
-      <w:r>
-        <w:rPr>
-          <w:highlight w:val="yellow"/>
-        </w:rPr>
-        <w:t>3</w:t>
-      </w:r>
-      <w:r>
-        <w:rPr>
-          <w:highlight w:val="yellow"/>
-        </w:rPr>
-        <w:t xml:space="preserve"> classes))</w:t>
+        <w:lastRenderedPageBreak/>
+        <w:drawing>
+          <wp:inline distT="0" distB="0" distL="0" distR="0">
+            <wp:extent cx="5400040" cy="7625715"/>
+            <wp:effectExtent l="0" t="0" r="0" b="0"/>
+            <wp:docPr id="15" name="Picture 15" descr="C:\Users\jota\Downloads\Semantica v.1.0\Semantica v.1.0\Semantica v.1.0-page-003.jpg"/>
+            <wp:cNvGraphicFramePr>
+              <a:graphicFrameLocks xmlns:a="http://schemas.openxmlformats.org/drawingml/2006/main" noChangeAspect="1"/>
+            </wp:cNvGraphicFramePr>
+            <a:graphic xmlns:a="http://schemas.openxmlformats.org/drawingml/2006/main">
+              <a:graphicData uri="http://schemas.openxmlformats.org/drawingml/2006/picture">
+                <pic:pic xmlns:pic="http://schemas.openxmlformats.org/drawingml/2006/picture">
+                  <pic:nvPicPr>
+                    <pic:cNvPr id="0" name="Picture 4" descr="C:\Users\jota\Downloads\Semantica v.1.0\Semantica v.1.0\Semantica v.1.0-page-003.jpg"/>
+                    <pic:cNvPicPr>
+                      <a:picLocks noChangeAspect="1" noChangeArrowheads="1"/>
+                    </pic:cNvPicPr>
+                  </pic:nvPicPr>
+                  <pic:blipFill>
+                    <a:blip r:embed="rId21" cstate="print">
+                      <a:extLst>
+                        <a:ext uri="{28A0092B-C50C-407E-A947-70E740481C1C}">
+                          <a14:useLocalDpi xmlns:a14="http://schemas.microsoft.com/office/drawing/2010/main" val="0"/>
+                        </a:ext>
+                      </a:extLst>
+                    </a:blip>
+                    <a:srcRect/>
+                    <a:stretch>
+                      <a:fillRect/>
+                    </a:stretch>
+                  </pic:blipFill>
+                  <pic:spPr bwMode="auto">
+                    <a:xfrm>
+                      <a:off x="0" y="0"/>
+                      <a:ext cx="5400040" cy="7625715"/>
+                    </a:xfrm>
+                    <a:prstGeom prst="rect">
+                      <a:avLst/>
+                    </a:prstGeom>
+                    <a:noFill/>
+                    <a:ln>
+                      <a:noFill/>
+                    </a:ln>
+                  </pic:spPr>
+                </pic:pic>
+              </a:graphicData>
+            </a:graphic>
+          </wp:inline>
+        </w:drawing>
       </w:r>
     </w:p>
-    <w:p/>
     <w:p>
       <w:pPr>
+        <w:rPr>
+          <w:rFonts w:asciiTheme="majorHAnsi" w:eastAsiaTheme="majorEastAsia" w:hAnsiTheme="majorHAnsi" w:cstheme="majorBidi"/>
+          <w:spacing w:val="-10"/>
+          <w:kern w:val="28"/>
+          <w:sz w:val="56"/>
+          <w:szCs w:val="56"/>
+        </w:rPr>
+      </w:pPr>
+      <w:r>
+        <w:br w:type="page"/>
+      </w:r>
+    </w:p>
+    <w:p>
+      <w:pPr>
         <w:pStyle w:val="Title"/>
       </w:pPr>
+      <w:bookmarkStart w:id="0" w:name="_GoBack"/>
+      <w:bookmarkEnd w:id="0"/>
       <w:r>
         <w:lastRenderedPageBreak/>
         <w:t>Diagrama de Estados</w:t>
@@ -4654,7 +7403,7 @@
                     </pic:cNvPicPr>
                   </pic:nvPicPr>
                   <pic:blipFill>
-                    <a:blip r:embed="rId14">
+                    <a:blip r:embed="rId22">
                       <a:extLst>
                         <a:ext uri="{28A0092B-C50C-407E-A947-70E740481C1C}">
                           <a14:useLocalDpi xmlns:a14="http://schemas.microsoft.com/office/drawing/2010/main" val="0"/>
@@ -4703,7 +7452,7 @@
       </w:r>
     </w:p>
     <w:sectPr>
-      <w:footerReference w:type="default" r:id="rId15"/>
+      <w:footerReference w:type="default" r:id="rId23"/>
       <w:pgSz w:w="11906" w:h="16838"/>
       <w:pgMar w:top="1417" w:right="1701" w:bottom="1417" w:left="1701" w:header="708" w:footer="708" w:gutter="0"/>
       <w:cols w:space="708"/>
@@ -4777,7 +7526,7 @@
           <w:rPr>
             <w:noProof/>
           </w:rPr>
-          <w:t>11</w:t>
+          <w:t>17</w:t>
         </w:r>
         <w:r>
           <w:rPr>
@@ -8257,7 +11006,7 @@
 </file>
 
 <file path=customXml/itemProps1.xml><?xml version="1.0" encoding="utf-8"?>
-<ds:datastoreItem xmlns:ds="http://schemas.openxmlformats.org/officeDocument/2006/customXml" ds:itemID="{3625A67E-4725-4C67-96DA-3AA3112510C1}">
+<ds:datastoreItem xmlns:ds="http://schemas.openxmlformats.org/officeDocument/2006/customXml" ds:itemID="{7AEC9770-5FDC-48DB-B89E-47FFE030446A}">
   <ds:schemaRefs>
     <ds:schemaRef ds:uri="http://schemas.openxmlformats.org/officeDocument/2006/bibliography"/>
   </ds:schemaRefs>

</xml_diff>

<commit_message>
Adicionei Interfaces o mapa de Gantt ao relatório
</commit_message>
<xml_diff>
--- a/relatório.docx
+++ b/relatório.docx
@@ -1899,45 +1899,7 @@
                 <w:color w:val="000000"/>
                 <w:lang w:eastAsia="pt-PT"/>
               </w:rPr>
-              <w:t xml:space="preserve"> </w:t>
-            </w:r>
-            <w:proofErr w:type="gramStart"/>
-            <w:r>
-              <w:rPr>
-                <w:rFonts w:ascii="Calibri" w:eastAsia="Times New Roman" w:hAnsi="Calibri" w:cs="Calibri"/>
-                <w:color w:val="000000"/>
-                <w:lang w:eastAsia="pt-PT"/>
-              </w:rPr>
-              <w:t>de</w:t>
-            </w:r>
-            <w:proofErr w:type="gramEnd"/>
-          </w:p>
-          <w:p>
-            <w:pPr>
-              <w:spacing w:after="0" w:line="240" w:lineRule="auto"/>
-              <w:rPr>
-                <w:rFonts w:ascii="Calibri" w:eastAsia="Times New Roman" w:hAnsi="Calibri" w:cs="Calibri"/>
-                <w:color w:val="000000"/>
-                <w:lang w:eastAsia="pt-PT"/>
-              </w:rPr>
-            </w:pPr>
-            <w:proofErr w:type="gramStart"/>
-            <w:r>
-              <w:rPr>
-                <w:rFonts w:ascii="Calibri" w:eastAsia="Times New Roman" w:hAnsi="Calibri" w:cs="Calibri"/>
-                <w:color w:val="000000"/>
-                <w:lang w:eastAsia="pt-PT"/>
-              </w:rPr>
-              <w:t>sugerir</w:t>
-            </w:r>
-            <w:proofErr w:type="gramEnd"/>
-            <w:r>
-              <w:rPr>
-                <w:rFonts w:ascii="Calibri" w:eastAsia="Times New Roman" w:hAnsi="Calibri" w:cs="Calibri"/>
-                <w:color w:val="000000"/>
-                <w:lang w:eastAsia="pt-PT"/>
-              </w:rPr>
-              <w:t xml:space="preserve"> possíveis promoções</w:t>
+              <w:t xml:space="preserve"> de sugerir possíveis promoções</w:t>
             </w:r>
           </w:p>
         </w:tc>
@@ -2183,45 +2145,7 @@
                 <w:color w:val="000000"/>
                 <w:lang w:eastAsia="pt-PT"/>
               </w:rPr>
-              <w:t xml:space="preserve"> é receber as possíveis promoções </w:t>
-            </w:r>
-            <w:proofErr w:type="gramStart"/>
-            <w:r>
-              <w:rPr>
-                <w:rFonts w:ascii="Calibri" w:eastAsia="Times New Roman" w:hAnsi="Calibri" w:cs="Calibri"/>
-                <w:color w:val="000000"/>
-                <w:lang w:eastAsia="pt-PT"/>
-              </w:rPr>
-              <w:t>para</w:t>
-            </w:r>
-            <w:proofErr w:type="gramEnd"/>
-          </w:p>
-          <w:p>
-            <w:pPr>
-              <w:spacing w:after="0" w:line="240" w:lineRule="auto"/>
-              <w:rPr>
-                <w:rFonts w:ascii="Calibri" w:eastAsia="Times New Roman" w:hAnsi="Calibri" w:cs="Calibri"/>
-                <w:color w:val="000000"/>
-                <w:lang w:eastAsia="pt-PT"/>
-              </w:rPr>
-            </w:pPr>
-            <w:proofErr w:type="gramStart"/>
-            <w:r>
-              <w:rPr>
-                <w:rFonts w:ascii="Calibri" w:eastAsia="Times New Roman" w:hAnsi="Calibri" w:cs="Calibri"/>
-                <w:color w:val="000000"/>
-                <w:lang w:eastAsia="pt-PT"/>
-              </w:rPr>
-              <w:t>depois</w:t>
-            </w:r>
-            <w:proofErr w:type="gramEnd"/>
-            <w:r>
-              <w:rPr>
-                <w:rFonts w:ascii="Calibri" w:eastAsia="Times New Roman" w:hAnsi="Calibri" w:cs="Calibri"/>
-                <w:color w:val="000000"/>
-                <w:lang w:eastAsia="pt-PT"/>
-              </w:rPr>
-              <w:t xml:space="preserve"> segmentar ou recusar</w:t>
+              <w:t xml:space="preserve"> é receber as possíveis promoções para depois segmentar ou recusar</w:t>
             </w:r>
           </w:p>
         </w:tc>
@@ -3416,6 +3340,7 @@
               </w:rPr>
             </w:pPr>
             <w:r>
+              <w:lastRenderedPageBreak/>
               <w:br w:type="page"/>
             </w:r>
             <w:r>
@@ -5350,15 +5275,7 @@
       </w:pPr>
     </w:p>
     <w:p>
-      <w:pPr>
-        <w:rPr>
-          <w:rFonts w:asciiTheme="majorHAnsi" w:hAnsiTheme="majorHAnsi"/>
-        </w:rPr>
-      </w:pPr>
       <w:r>
-        <w:rPr>
-          <w:rFonts w:asciiTheme="majorHAnsi" w:hAnsiTheme="majorHAnsi"/>
-        </w:rPr>
         <w:br w:type="page"/>
       </w:r>
     </w:p>
@@ -6586,8 +6503,14 @@
       </w:r>
     </w:p>
     <w:p>
+      <w:pPr>
+        <w:rPr>
+          <w:rFonts w:asciiTheme="majorHAnsi" w:hAnsiTheme="majorHAnsi"/>
+        </w:rPr>
+      </w:pPr>
+    </w:p>
+    <w:p>
       <w:r>
-        <w:lastRenderedPageBreak/>
         <w:t>Diagramas de sequência</w:t>
       </w:r>
     </w:p>
@@ -7372,8 +7295,6 @@
       <w:pPr>
         <w:pStyle w:val="Title"/>
       </w:pPr>
-      <w:bookmarkStart w:id="0" w:name="_GoBack"/>
-      <w:bookmarkEnd w:id="0"/>
       <w:r>
         <w:lastRenderedPageBreak/>
         <w:t>Diagrama de Estados</w:t>
@@ -7440,19 +7361,503 @@
         <w:pStyle w:val="Title"/>
       </w:pPr>
       <w:r>
+        <w:t xml:space="preserve">Gráfico </w:t>
+      </w:r>
+      <w:proofErr w:type="gramStart"/>
+      <w:r>
+        <w:t xml:space="preserve">de </w:t>
+      </w:r>
+      <w:r>
+        <w:t xml:space="preserve"> </w:t>
+      </w:r>
+      <w:proofErr w:type="spellStart"/>
+      <w:r>
+        <w:t>G</w:t>
+      </w:r>
+      <w:r>
+        <w:t>a</w:t>
+      </w:r>
+      <w:r>
+        <w:t>nt</w:t>
+      </w:r>
+      <w:r>
+        <w:t>t</w:t>
+      </w:r>
+      <w:proofErr w:type="spellEnd"/>
+      <w:proofErr w:type="gramEnd"/>
+    </w:p>
+    <w:p/>
+    <w:p>
+      <w:r>
+        <w:rPr>
+          <w:noProof/>
+          <w:lang w:eastAsia="pt-PT"/>
+        </w:rPr>
+        <w:drawing>
+          <wp:inline distT="0" distB="0" distL="0" distR="0">
+            <wp:extent cx="5391785" cy="2458720"/>
+            <wp:effectExtent l="0" t="0" r="0" b="0"/>
+            <wp:docPr id="22" name="Picture 22" descr="C:\Users\jota\Desktop\Engenharia de software II\trabalho\crm\Mapa Gantt.png"/>
+            <wp:cNvGraphicFramePr>
+              <a:graphicFrameLocks xmlns:a="http://schemas.openxmlformats.org/drawingml/2006/main" noChangeAspect="1"/>
+            </wp:cNvGraphicFramePr>
+            <a:graphic xmlns:a="http://schemas.openxmlformats.org/drawingml/2006/main">
+              <a:graphicData uri="http://schemas.openxmlformats.org/drawingml/2006/picture">
+                <pic:pic xmlns:pic="http://schemas.openxmlformats.org/drawingml/2006/picture">
+                  <pic:nvPicPr>
+                    <pic:cNvPr id="0" name="Picture 7" descr="C:\Users\jota\Desktop\Engenharia de software II\trabalho\crm\Mapa Gantt.png"/>
+                    <pic:cNvPicPr>
+                      <a:picLocks noChangeAspect="1" noChangeArrowheads="1"/>
+                    </pic:cNvPicPr>
+                  </pic:nvPicPr>
+                  <pic:blipFill>
+                    <a:blip r:embed="rId23">
+                      <a:extLst>
+                        <a:ext uri="{28A0092B-C50C-407E-A947-70E740481C1C}">
+                          <a14:useLocalDpi xmlns:a14="http://schemas.microsoft.com/office/drawing/2010/main" val="0"/>
+                        </a:ext>
+                      </a:extLst>
+                    </a:blip>
+                    <a:srcRect/>
+                    <a:stretch>
+                      <a:fillRect/>
+                    </a:stretch>
+                  </pic:blipFill>
+                  <pic:spPr bwMode="auto">
+                    <a:xfrm>
+                      <a:off x="0" y="0"/>
+                      <a:ext cx="5391785" cy="2458720"/>
+                    </a:xfrm>
+                    <a:prstGeom prst="rect">
+                      <a:avLst/>
+                    </a:prstGeom>
+                    <a:noFill/>
+                    <a:ln>
+                      <a:noFill/>
+                    </a:ln>
+                  </pic:spPr>
+                </pic:pic>
+              </a:graphicData>
+            </a:graphic>
+          </wp:inline>
+        </w:drawing>
+      </w:r>
+    </w:p>
+    <w:p>
+      <w:pPr>
+        <w:rPr>
+          <w:rFonts w:asciiTheme="majorHAnsi" w:eastAsiaTheme="majorEastAsia" w:hAnsiTheme="majorHAnsi" w:cstheme="majorBidi"/>
+          <w:spacing w:val="-10"/>
+          <w:kern w:val="28"/>
+          <w:sz w:val="56"/>
+          <w:szCs w:val="56"/>
+        </w:rPr>
+      </w:pPr>
+      <w:r>
+        <w:br w:type="page"/>
+      </w:r>
+    </w:p>
+    <w:p>
+      <w:pPr>
+        <w:pStyle w:val="Title"/>
+      </w:pPr>
+      <w:bookmarkStart w:id="0" w:name="_GoBack"/>
+      <w:bookmarkEnd w:id="0"/>
+      <w:r>
+        <w:lastRenderedPageBreak/>
         <w:t>Protótipo</w:t>
+      </w:r>
+    </w:p>
+    <w:p>
+      <w:pPr>
+        <w:jc w:val="center"/>
+      </w:pPr>
+      <w:r>
+        <w:t>Inserir alterar promoções</w:t>
       </w:r>
     </w:p>
     <w:p>
       <w:r>
         <w:rPr>
-          <w:highlight w:val="yellow"/>
+          <w:noProof/>
+          <w:lang w:eastAsia="pt-PT"/>
         </w:rPr>
-        <w:t>(em qualquer formato (pode ser de programação para a Internet))</w:t>
+        <w:drawing>
+          <wp:inline distT="0" distB="0" distL="0" distR="0">
+            <wp:extent cx="5400040" cy="4347845"/>
+            <wp:effectExtent l="0" t="0" r="0" b="0"/>
+            <wp:docPr id="16" name="Picture 16" descr="C:\Users\jota\Downloads\tmp\PromocoesInserirAlterar.png"/>
+            <wp:cNvGraphicFramePr>
+              <a:graphicFrameLocks xmlns:a="http://schemas.openxmlformats.org/drawingml/2006/main" noChangeAspect="1"/>
+            </wp:cNvGraphicFramePr>
+            <a:graphic xmlns:a="http://schemas.openxmlformats.org/drawingml/2006/main">
+              <a:graphicData uri="http://schemas.openxmlformats.org/drawingml/2006/picture">
+                <pic:pic xmlns:pic="http://schemas.openxmlformats.org/drawingml/2006/picture">
+                  <pic:nvPicPr>
+                    <pic:cNvPr id="0" name="Picture 1" descr="C:\Users\jota\Downloads\tmp\PromocoesInserirAlterar.png"/>
+                    <pic:cNvPicPr>
+                      <a:picLocks noChangeAspect="1" noChangeArrowheads="1"/>
+                    </pic:cNvPicPr>
+                  </pic:nvPicPr>
+                  <pic:blipFill>
+                    <a:blip r:embed="rId24">
+                      <a:extLst>
+                        <a:ext uri="{28A0092B-C50C-407E-A947-70E740481C1C}">
+                          <a14:useLocalDpi xmlns:a14="http://schemas.microsoft.com/office/drawing/2010/main" val="0"/>
+                        </a:ext>
+                      </a:extLst>
+                    </a:blip>
+                    <a:srcRect/>
+                    <a:stretch>
+                      <a:fillRect/>
+                    </a:stretch>
+                  </pic:blipFill>
+                  <pic:spPr bwMode="auto">
+                    <a:xfrm>
+                      <a:off x="0" y="0"/>
+                      <a:ext cx="5400040" cy="4347845"/>
+                    </a:xfrm>
+                    <a:prstGeom prst="rect">
+                      <a:avLst/>
+                    </a:prstGeom>
+                    <a:noFill/>
+                    <a:ln>
+                      <a:noFill/>
+                    </a:ln>
+                  </pic:spPr>
+                </pic:pic>
+              </a:graphicData>
+            </a:graphic>
+          </wp:inline>
+        </w:drawing>
+      </w:r>
+    </w:p>
+    <w:p/>
+    <w:p>
+      <w:pPr>
+        <w:jc w:val="center"/>
+      </w:pPr>
+      <w:r>
+        <w:t>Pesquisar / consultar Promoção</w:t>
+      </w:r>
+    </w:p>
+    <w:p>
+      <w:r>
+        <w:rPr>
+          <w:noProof/>
+          <w:lang w:eastAsia="pt-PT"/>
+        </w:rPr>
+        <w:lastRenderedPageBreak/>
+        <w:drawing>
+          <wp:inline distT="0" distB="0" distL="0" distR="0">
+            <wp:extent cx="5391785" cy="4080510"/>
+            <wp:effectExtent l="0" t="0" r="0" b="0"/>
+            <wp:docPr id="17" name="Picture 17" descr="C:\Users\jota\Downloads\tmp\PromocoesMain.png"/>
+            <wp:cNvGraphicFramePr>
+              <a:graphicFrameLocks xmlns:a="http://schemas.openxmlformats.org/drawingml/2006/main" noChangeAspect="1"/>
+            </wp:cNvGraphicFramePr>
+            <a:graphic xmlns:a="http://schemas.openxmlformats.org/drawingml/2006/main">
+              <a:graphicData uri="http://schemas.openxmlformats.org/drawingml/2006/picture">
+                <pic:pic xmlns:pic="http://schemas.openxmlformats.org/drawingml/2006/picture">
+                  <pic:nvPicPr>
+                    <pic:cNvPr id="0" name="Picture 2" descr="C:\Users\jota\Downloads\tmp\PromocoesMain.png"/>
+                    <pic:cNvPicPr>
+                      <a:picLocks noChangeAspect="1" noChangeArrowheads="1"/>
+                    </pic:cNvPicPr>
+                  </pic:nvPicPr>
+                  <pic:blipFill>
+                    <a:blip r:embed="rId25">
+                      <a:extLst>
+                        <a:ext uri="{28A0092B-C50C-407E-A947-70E740481C1C}">
+                          <a14:useLocalDpi xmlns:a14="http://schemas.microsoft.com/office/drawing/2010/main" val="0"/>
+                        </a:ext>
+                      </a:extLst>
+                    </a:blip>
+                    <a:srcRect/>
+                    <a:stretch>
+                      <a:fillRect/>
+                    </a:stretch>
+                  </pic:blipFill>
+                  <pic:spPr bwMode="auto">
+                    <a:xfrm>
+                      <a:off x="0" y="0"/>
+                      <a:ext cx="5391785" cy="4080510"/>
+                    </a:xfrm>
+                    <a:prstGeom prst="rect">
+                      <a:avLst/>
+                    </a:prstGeom>
+                    <a:noFill/>
+                    <a:ln>
+                      <a:noFill/>
+                    </a:ln>
+                  </pic:spPr>
+                </pic:pic>
+              </a:graphicData>
+            </a:graphic>
+          </wp:inline>
+        </w:drawing>
+      </w:r>
+    </w:p>
+    <w:p>
+      <w:pPr>
+        <w:jc w:val="center"/>
+      </w:pPr>
+      <w:r>
+        <w:t>Inserir Contacto</w:t>
+      </w:r>
+    </w:p>
+    <w:p>
+      <w:r>
+        <w:rPr>
+          <w:noProof/>
+          <w:lang w:eastAsia="pt-PT"/>
+        </w:rPr>
+        <w:drawing>
+          <wp:inline distT="0" distB="0" distL="0" distR="0">
+            <wp:extent cx="5400040" cy="1811655"/>
+            <wp:effectExtent l="0" t="0" r="0" b="0"/>
+            <wp:docPr id="18" name="Picture 18" descr="C:\Users\jota\Downloads\tmp\Interfaces\Interfaces\GestaoContactos_Inserir_01.png"/>
+            <wp:cNvGraphicFramePr>
+              <a:graphicFrameLocks xmlns:a="http://schemas.openxmlformats.org/drawingml/2006/main" noChangeAspect="1"/>
+            </wp:cNvGraphicFramePr>
+            <a:graphic xmlns:a="http://schemas.openxmlformats.org/drawingml/2006/main">
+              <a:graphicData uri="http://schemas.openxmlformats.org/drawingml/2006/picture">
+                <pic:pic xmlns:pic="http://schemas.openxmlformats.org/drawingml/2006/picture">
+                  <pic:nvPicPr>
+                    <pic:cNvPr id="0" name="Picture 3" descr="C:\Users\jota\Downloads\tmp\Interfaces\Interfaces\GestaoContactos_Inserir_01.png"/>
+                    <pic:cNvPicPr>
+                      <a:picLocks noChangeAspect="1" noChangeArrowheads="1"/>
+                    </pic:cNvPicPr>
+                  </pic:nvPicPr>
+                  <pic:blipFill>
+                    <a:blip r:embed="rId26">
+                      <a:extLst>
+                        <a:ext uri="{28A0092B-C50C-407E-A947-70E740481C1C}">
+                          <a14:useLocalDpi xmlns:a14="http://schemas.microsoft.com/office/drawing/2010/main" val="0"/>
+                        </a:ext>
+                      </a:extLst>
+                    </a:blip>
+                    <a:srcRect/>
+                    <a:stretch>
+                      <a:fillRect/>
+                    </a:stretch>
+                  </pic:blipFill>
+                  <pic:spPr bwMode="auto">
+                    <a:xfrm>
+                      <a:off x="0" y="0"/>
+                      <a:ext cx="5400040" cy="1811655"/>
+                    </a:xfrm>
+                    <a:prstGeom prst="rect">
+                      <a:avLst/>
+                    </a:prstGeom>
+                    <a:noFill/>
+                    <a:ln>
+                      <a:noFill/>
+                    </a:ln>
+                  </pic:spPr>
+                </pic:pic>
+              </a:graphicData>
+            </a:graphic>
+          </wp:inline>
+        </w:drawing>
+      </w:r>
+    </w:p>
+    <w:p>
+      <w:pPr>
+        <w:jc w:val="center"/>
+      </w:pPr>
+      <w:r>
+        <w:t>Inserir Países</w:t>
+      </w:r>
+    </w:p>
+    <w:p>
+      <w:r>
+        <w:rPr>
+          <w:noProof/>
+          <w:lang w:eastAsia="pt-PT"/>
+        </w:rPr>
+        <w:drawing>
+          <wp:inline distT="0" distB="0" distL="0" distR="0">
+            <wp:extent cx="5400040" cy="1673225"/>
+            <wp:effectExtent l="0" t="0" r="0" b="3175"/>
+            <wp:docPr id="19" name="Picture 19" descr="C:\Users\jota\Downloads\tmp\Interfaces\Interfaces\GestaoPaises_Inserir_01.png"/>
+            <wp:cNvGraphicFramePr>
+              <a:graphicFrameLocks xmlns:a="http://schemas.openxmlformats.org/drawingml/2006/main" noChangeAspect="1"/>
+            </wp:cNvGraphicFramePr>
+            <a:graphic xmlns:a="http://schemas.openxmlformats.org/drawingml/2006/main">
+              <a:graphicData uri="http://schemas.openxmlformats.org/drawingml/2006/picture">
+                <pic:pic xmlns:pic="http://schemas.openxmlformats.org/drawingml/2006/picture">
+                  <pic:nvPicPr>
+                    <pic:cNvPr id="0" name="Picture 4" descr="C:\Users\jota\Downloads\tmp\Interfaces\Interfaces\GestaoPaises_Inserir_01.png"/>
+                    <pic:cNvPicPr>
+                      <a:picLocks noChangeAspect="1" noChangeArrowheads="1"/>
+                    </pic:cNvPicPr>
+                  </pic:nvPicPr>
+                  <pic:blipFill>
+                    <a:blip r:embed="rId27">
+                      <a:extLst>
+                        <a:ext uri="{28A0092B-C50C-407E-A947-70E740481C1C}">
+                          <a14:useLocalDpi xmlns:a14="http://schemas.microsoft.com/office/drawing/2010/main" val="0"/>
+                        </a:ext>
+                      </a:extLst>
+                    </a:blip>
+                    <a:srcRect/>
+                    <a:stretch>
+                      <a:fillRect/>
+                    </a:stretch>
+                  </pic:blipFill>
+                  <pic:spPr bwMode="auto">
+                    <a:xfrm>
+                      <a:off x="0" y="0"/>
+                      <a:ext cx="5400040" cy="1673225"/>
+                    </a:xfrm>
+                    <a:prstGeom prst="rect">
+                      <a:avLst/>
+                    </a:prstGeom>
+                    <a:noFill/>
+                    <a:ln>
+                      <a:noFill/>
+                    </a:ln>
+                  </pic:spPr>
+                </pic:pic>
+              </a:graphicData>
+            </a:graphic>
+          </wp:inline>
+        </w:drawing>
+      </w:r>
+    </w:p>
+    <w:p>
+      <w:pPr>
+        <w:jc w:val="center"/>
+      </w:pPr>
+      <w:r>
+        <w:t>Consultar Contacto</w:t>
+      </w:r>
+    </w:p>
+    <w:p>
+      <w:r>
+        <w:rPr>
+          <w:noProof/>
+          <w:lang w:eastAsia="pt-PT"/>
+        </w:rPr>
+        <w:lastRenderedPageBreak/>
+        <w:drawing>
+          <wp:inline distT="0" distB="0" distL="0" distR="0">
+            <wp:extent cx="5400040" cy="4235450"/>
+            <wp:effectExtent l="0" t="0" r="0" b="0"/>
+            <wp:docPr id="20" name="Picture 20" descr="C:\Users\jota\Downloads\tmp\Interfaces\Interfaces\GestaoPaises_Lista_01.png"/>
+            <wp:cNvGraphicFramePr>
+              <a:graphicFrameLocks xmlns:a="http://schemas.openxmlformats.org/drawingml/2006/main" noChangeAspect="1"/>
+            </wp:cNvGraphicFramePr>
+            <a:graphic xmlns:a="http://schemas.openxmlformats.org/drawingml/2006/main">
+              <a:graphicData uri="http://schemas.openxmlformats.org/drawingml/2006/picture">
+                <pic:pic xmlns:pic="http://schemas.openxmlformats.org/drawingml/2006/picture">
+                  <pic:nvPicPr>
+                    <pic:cNvPr id="0" name="Picture 5" descr="C:\Users\jota\Downloads\tmp\Interfaces\Interfaces\GestaoPaises_Lista_01.png"/>
+                    <pic:cNvPicPr>
+                      <a:picLocks noChangeAspect="1" noChangeArrowheads="1"/>
+                    </pic:cNvPicPr>
+                  </pic:nvPicPr>
+                  <pic:blipFill>
+                    <a:blip r:embed="rId28">
+                      <a:extLst>
+                        <a:ext uri="{28A0092B-C50C-407E-A947-70E740481C1C}">
+                          <a14:useLocalDpi xmlns:a14="http://schemas.microsoft.com/office/drawing/2010/main" val="0"/>
+                        </a:ext>
+                      </a:extLst>
+                    </a:blip>
+                    <a:srcRect/>
+                    <a:stretch>
+                      <a:fillRect/>
+                    </a:stretch>
+                  </pic:blipFill>
+                  <pic:spPr bwMode="auto">
+                    <a:xfrm>
+                      <a:off x="0" y="0"/>
+                      <a:ext cx="5400040" cy="4235450"/>
+                    </a:xfrm>
+                    <a:prstGeom prst="rect">
+                      <a:avLst/>
+                    </a:prstGeom>
+                    <a:noFill/>
+                    <a:ln>
+                      <a:noFill/>
+                    </a:ln>
+                  </pic:spPr>
+                </pic:pic>
+              </a:graphicData>
+            </a:graphic>
+          </wp:inline>
+        </w:drawing>
+      </w:r>
+    </w:p>
+    <w:p>
+      <w:pPr>
+        <w:jc w:val="center"/>
+      </w:pPr>
+      <w:r>
+        <w:t>Alterar estado Promoção</w:t>
+      </w:r>
+    </w:p>
+    <w:p>
+      <w:r>
+        <w:rPr>
+          <w:noProof/>
+          <w:lang w:eastAsia="pt-PT"/>
+        </w:rPr>
+        <w:lastRenderedPageBreak/>
+        <w:drawing>
+          <wp:inline distT="0" distB="0" distL="0" distR="0">
+            <wp:extent cx="5391785" cy="6952615"/>
+            <wp:effectExtent l="0" t="0" r="0" b="635"/>
+            <wp:docPr id="21" name="Picture 21" descr="C:\Users\jota\Downloads\tmp\AlterarEstado_01.png"/>
+            <wp:cNvGraphicFramePr>
+              <a:graphicFrameLocks xmlns:a="http://schemas.openxmlformats.org/drawingml/2006/main" noChangeAspect="1"/>
+            </wp:cNvGraphicFramePr>
+            <a:graphic xmlns:a="http://schemas.openxmlformats.org/drawingml/2006/main">
+              <a:graphicData uri="http://schemas.openxmlformats.org/drawingml/2006/picture">
+                <pic:pic xmlns:pic="http://schemas.openxmlformats.org/drawingml/2006/picture">
+                  <pic:nvPicPr>
+                    <pic:cNvPr id="0" name="Picture 6" descr="C:\Users\jota\Downloads\tmp\AlterarEstado_01.png"/>
+                    <pic:cNvPicPr>
+                      <a:picLocks noChangeAspect="1" noChangeArrowheads="1"/>
+                    </pic:cNvPicPr>
+                  </pic:nvPicPr>
+                  <pic:blipFill>
+                    <a:blip r:embed="rId29">
+                      <a:extLst>
+                        <a:ext uri="{28A0092B-C50C-407E-A947-70E740481C1C}">
+                          <a14:useLocalDpi xmlns:a14="http://schemas.microsoft.com/office/drawing/2010/main" val="0"/>
+                        </a:ext>
+                      </a:extLst>
+                    </a:blip>
+                    <a:srcRect/>
+                    <a:stretch>
+                      <a:fillRect/>
+                    </a:stretch>
+                  </pic:blipFill>
+                  <pic:spPr bwMode="auto">
+                    <a:xfrm>
+                      <a:off x="0" y="0"/>
+                      <a:ext cx="5391785" cy="6952615"/>
+                    </a:xfrm>
+                    <a:prstGeom prst="rect">
+                      <a:avLst/>
+                    </a:prstGeom>
+                    <a:noFill/>
+                    <a:ln>
+                      <a:noFill/>
+                    </a:ln>
+                  </pic:spPr>
+                </pic:pic>
+              </a:graphicData>
+            </a:graphic>
+          </wp:inline>
+        </w:drawing>
       </w:r>
     </w:p>
     <w:sectPr>
-      <w:footerReference w:type="default" r:id="rId23"/>
+      <w:footerReference w:type="default" r:id="rId30"/>
       <w:pgSz w:w="11906" w:h="16838"/>
       <w:pgMar w:top="1417" w:right="1701" w:bottom="1417" w:left="1701" w:header="708" w:footer="708" w:gutter="0"/>
       <w:cols w:space="708"/>
@@ -7526,7 +7931,7 @@
           <w:rPr>
             <w:noProof/>
           </w:rPr>
-          <w:t>17</w:t>
+          <w:t>21</w:t>
         </w:r>
         <w:r>
           <w:rPr>
@@ -11006,7 +11411,7 @@
 </file>
 
 <file path=customXml/itemProps1.xml><?xml version="1.0" encoding="utf-8"?>
-<ds:datastoreItem xmlns:ds="http://schemas.openxmlformats.org/officeDocument/2006/customXml" ds:itemID="{7AEC9770-5FDC-48DB-B89E-47FFE030446A}">
+<ds:datastoreItem xmlns:ds="http://schemas.openxmlformats.org/officeDocument/2006/customXml" ds:itemID="{3BA0DB3A-B767-4DE3-892F-E8844B7AE4DA}">
   <ds:schemaRefs>
     <ds:schemaRef ds:uri="http://schemas.openxmlformats.org/officeDocument/2006/bibliography"/>
   </ds:schemaRefs>

</xml_diff>

<commit_message>
Adicionei o que foi feito na aula
</commit_message>
<xml_diff>
--- a/relatório.docx
+++ b/relatório.docx
@@ -6071,19 +6071,20 @@
     </w:tbl>
     <w:p/>
     <w:p>
+      <w:pPr>
+        <w:rPr>
+          <w:rFonts w:asciiTheme="majorHAnsi" w:hAnsiTheme="majorHAnsi"/>
+        </w:rPr>
+      </w:pPr>
+    </w:p>
+    <w:p>
       <w:r>
         <w:br w:type="page"/>
       </w:r>
     </w:p>
     <w:p>
-      <w:pPr>
-        <w:rPr>
-          <w:rFonts w:asciiTheme="majorHAnsi" w:hAnsiTheme="majorHAnsi"/>
-        </w:rPr>
-      </w:pPr>
-    </w:p>
-    <w:p>
       <w:r>
+        <w:lastRenderedPageBreak/>
         <w:t>Diagramas de sequência</w:t>
       </w:r>
     </w:p>
@@ -6661,6 +6662,62 @@
           <w:rFonts w:cstheme="minorHAnsi"/>
         </w:rPr>
       </w:pPr>
+      <w:r>
+        <w:rPr>
+          <w:rFonts w:cstheme="minorHAnsi"/>
+          <w:noProof/>
+          <w:lang w:eastAsia="pt-PT"/>
+        </w:rPr>
+        <w:lastRenderedPageBreak/>
+        <w:drawing>
+          <wp:inline distT="0" distB="0" distL="0" distR="0">
+            <wp:extent cx="5391150" cy="4038600"/>
+            <wp:effectExtent l="0" t="0" r="0" b="0"/>
+            <wp:docPr id="23" name="Picture 23" descr="C:\Users\jota\Downloads\tmp\New folder\estados.jpg"/>
+            <wp:cNvGraphicFramePr>
+              <a:graphicFrameLocks xmlns:a="http://schemas.openxmlformats.org/drawingml/2006/main" noChangeAspect="1"/>
+            </wp:cNvGraphicFramePr>
+            <a:graphic xmlns:a="http://schemas.openxmlformats.org/drawingml/2006/main">
+              <a:graphicData uri="http://schemas.openxmlformats.org/drawingml/2006/picture">
+                <pic:pic xmlns:pic="http://schemas.openxmlformats.org/drawingml/2006/picture">
+                  <pic:nvPicPr>
+                    <pic:cNvPr id="0" name="Picture 1" descr="C:\Users\jota\Downloads\tmp\New folder\estados.jpg"/>
+                    <pic:cNvPicPr>
+                      <a:picLocks noChangeAspect="1" noChangeArrowheads="1"/>
+                    </pic:cNvPicPr>
+                  </pic:nvPicPr>
+                  <pic:blipFill>
+                    <a:blip r:embed="rId19" cstate="print">
+                      <a:extLst>
+                        <a:ext uri="{28A0092B-C50C-407E-A947-70E740481C1C}">
+                          <a14:useLocalDpi xmlns:a14="http://schemas.microsoft.com/office/drawing/2010/main" val="0"/>
+                        </a:ext>
+                      </a:extLst>
+                    </a:blip>
+                    <a:srcRect/>
+                    <a:stretch>
+                      <a:fillRect/>
+                    </a:stretch>
+                  </pic:blipFill>
+                  <pic:spPr bwMode="auto">
+                    <a:xfrm>
+                      <a:off x="0" y="0"/>
+                      <a:ext cx="5391150" cy="4038600"/>
+                    </a:xfrm>
+                    <a:prstGeom prst="rect">
+                      <a:avLst/>
+                    </a:prstGeom>
+                    <a:noFill/>
+                    <a:ln>
+                      <a:noFill/>
+                    </a:ln>
+                  </pic:spPr>
+                </pic:pic>
+              </a:graphicData>
+            </a:graphic>
+          </wp:inline>
+        </w:drawing>
+      </w:r>
     </w:p>
     <w:p>
       <w:pPr>
@@ -6668,6 +6725,131 @@
           <w:rFonts w:cstheme="minorHAnsi"/>
         </w:rPr>
       </w:pPr>
+      <w:r>
+        <w:rPr>
+          <w:rFonts w:cstheme="minorHAnsi"/>
+          <w:noProof/>
+          <w:lang w:eastAsia="pt-PT"/>
+        </w:rPr>
+        <w:drawing>
+          <wp:inline distT="0" distB="0" distL="0" distR="0">
+            <wp:extent cx="5391150" cy="4038600"/>
+            <wp:effectExtent l="0" t="0" r="0" b="0"/>
+            <wp:docPr id="24" name="Picture 24" descr="C:\Users\jota\Downloads\tmp\New folder\operadores.jpg"/>
+            <wp:cNvGraphicFramePr>
+              <a:graphicFrameLocks xmlns:a="http://schemas.openxmlformats.org/drawingml/2006/main" noChangeAspect="1"/>
+            </wp:cNvGraphicFramePr>
+            <a:graphic xmlns:a="http://schemas.openxmlformats.org/drawingml/2006/main">
+              <a:graphicData uri="http://schemas.openxmlformats.org/drawingml/2006/picture">
+                <pic:pic xmlns:pic="http://schemas.openxmlformats.org/drawingml/2006/picture">
+                  <pic:nvPicPr>
+                    <pic:cNvPr id="0" name="Picture 2" descr="C:\Users\jota\Downloads\tmp\New folder\operadores.jpg"/>
+                    <pic:cNvPicPr>
+                      <a:picLocks noChangeAspect="1" noChangeArrowheads="1"/>
+                    </pic:cNvPicPr>
+                  </pic:nvPicPr>
+                  <pic:blipFill>
+                    <a:blip r:embed="rId20" cstate="print">
+                      <a:extLst>
+                        <a:ext uri="{28A0092B-C50C-407E-A947-70E740481C1C}">
+                          <a14:useLocalDpi xmlns:a14="http://schemas.microsoft.com/office/drawing/2010/main" val="0"/>
+                        </a:ext>
+                      </a:extLst>
+                    </a:blip>
+                    <a:srcRect/>
+                    <a:stretch>
+                      <a:fillRect/>
+                    </a:stretch>
+                  </pic:blipFill>
+                  <pic:spPr bwMode="auto">
+                    <a:xfrm>
+                      <a:off x="0" y="0"/>
+                      <a:ext cx="5391150" cy="4038600"/>
+                    </a:xfrm>
+                    <a:prstGeom prst="rect">
+                      <a:avLst/>
+                    </a:prstGeom>
+                    <a:noFill/>
+                    <a:ln>
+                      <a:noFill/>
+                    </a:ln>
+                  </pic:spPr>
+                </pic:pic>
+              </a:graphicData>
+            </a:graphic>
+          </wp:inline>
+        </w:drawing>
+      </w:r>
+    </w:p>
+    <w:p>
+      <w:pPr>
+        <w:rPr>
+          <w:rFonts w:cstheme="minorHAnsi"/>
+        </w:rPr>
+      </w:pPr>
+    </w:p>
+    <w:p>
+      <w:pPr>
+        <w:rPr>
+          <w:rFonts w:cstheme="minorHAnsi"/>
+        </w:rPr>
+      </w:pPr>
+      <w:r>
+        <w:rPr>
+          <w:rFonts w:cstheme="minorHAnsi"/>
+          <w:noProof/>
+          <w:lang w:eastAsia="pt-PT"/>
+        </w:rPr>
+        <w:lastRenderedPageBreak/>
+        <w:drawing>
+          <wp:inline distT="0" distB="0" distL="0" distR="0">
+            <wp:extent cx="5391150" cy="2578100"/>
+            <wp:effectExtent l="0" t="0" r="0" b="0"/>
+            <wp:docPr id="25" name="Picture 25" descr="C:\Users\jota\Downloads\tmp\New folder\segmentacao.jpg"/>
+            <wp:cNvGraphicFramePr>
+              <a:graphicFrameLocks xmlns:a="http://schemas.openxmlformats.org/drawingml/2006/main" noChangeAspect="1"/>
+            </wp:cNvGraphicFramePr>
+            <a:graphic xmlns:a="http://schemas.openxmlformats.org/drawingml/2006/main">
+              <a:graphicData uri="http://schemas.openxmlformats.org/drawingml/2006/picture">
+                <pic:pic xmlns:pic="http://schemas.openxmlformats.org/drawingml/2006/picture">
+                  <pic:nvPicPr>
+                    <pic:cNvPr id="0" name="Picture 3" descr="C:\Users\jota\Downloads\tmp\New folder\segmentacao.jpg"/>
+                    <pic:cNvPicPr>
+                      <a:picLocks noChangeAspect="1" noChangeArrowheads="1"/>
+                    </pic:cNvPicPr>
+                  </pic:nvPicPr>
+                  <pic:blipFill>
+                    <a:blip r:embed="rId21">
+                      <a:extLst>
+                        <a:ext uri="{28A0092B-C50C-407E-A947-70E740481C1C}">
+                          <a14:useLocalDpi xmlns:a14="http://schemas.microsoft.com/office/drawing/2010/main" val="0"/>
+                        </a:ext>
+                      </a:extLst>
+                    </a:blip>
+                    <a:srcRect/>
+                    <a:stretch>
+                      <a:fillRect/>
+                    </a:stretch>
+                  </pic:blipFill>
+                  <pic:spPr bwMode="auto">
+                    <a:xfrm>
+                      <a:off x="0" y="0"/>
+                      <a:ext cx="5391150" cy="2578100"/>
+                    </a:xfrm>
+                    <a:prstGeom prst="rect">
+                      <a:avLst/>
+                    </a:prstGeom>
+                    <a:noFill/>
+                    <a:ln>
+                      <a:noFill/>
+                    </a:ln>
+                  </pic:spPr>
+                </pic:pic>
+              </a:graphicData>
+            </a:graphic>
+          </wp:inline>
+        </w:drawing>
+      </w:r>
     </w:p>
     <w:p>
       <w:pPr>
@@ -6717,7 +6899,7 @@
                     </pic:cNvPicPr>
                   </pic:nvPicPr>
                   <pic:blipFill>
-                    <a:blip r:embed="rId19" cstate="print">
+                    <a:blip r:embed="rId22" cstate="print">
                       <a:extLst>
                         <a:ext uri="{28A0092B-C50C-407E-A947-70E740481C1C}">
                           <a14:useLocalDpi xmlns:a14="http://schemas.microsoft.com/office/drawing/2010/main" val="0"/>
@@ -6775,7 +6957,7 @@
                     </pic:cNvPicPr>
                   </pic:nvPicPr>
                   <pic:blipFill>
-                    <a:blip r:embed="rId20" cstate="print">
+                    <a:blip r:embed="rId23" cstate="print">
                       <a:extLst>
                         <a:ext uri="{28A0092B-C50C-407E-A947-70E740481C1C}">
                           <a14:useLocalDpi xmlns:a14="http://schemas.microsoft.com/office/drawing/2010/main" val="0"/>
@@ -6832,7 +7014,7 @@
                     </pic:cNvPicPr>
                   </pic:nvPicPr>
                   <pic:blipFill>
-                    <a:blip r:embed="rId21" cstate="print">
+                    <a:blip r:embed="rId24" cstate="print">
                       <a:extLst>
                         <a:ext uri="{28A0092B-C50C-407E-A947-70E740481C1C}">
                           <a14:useLocalDpi xmlns:a14="http://schemas.microsoft.com/office/drawing/2010/main" val="0"/>
@@ -6911,7 +7093,7 @@
                     </pic:cNvPicPr>
                   </pic:nvPicPr>
                   <pic:blipFill>
-                    <a:blip r:embed="rId22">
+                    <a:blip r:embed="rId25">
                       <a:extLst>
                         <a:ext uri="{28A0092B-C50C-407E-A947-70E740481C1C}">
                           <a14:useLocalDpi xmlns:a14="http://schemas.microsoft.com/office/drawing/2010/main" val="0"/>
@@ -6948,7 +7130,14 @@
         <w:pStyle w:val="Title"/>
       </w:pPr>
       <w:r>
-        <w:t xml:space="preserve">Gráfico de </w:t>
+        <w:t xml:space="preserve">Gráfico </w:t>
+      </w:r>
+      <w:proofErr w:type="gramStart"/>
+      <w:r>
+        <w:t xml:space="preserve">de </w:t>
+      </w:r>
+      <w:r>
+        <w:t xml:space="preserve"> </w:t>
       </w:r>
       <w:proofErr w:type="spellStart"/>
       <w:r>
@@ -6964,6 +7153,7 @@
         <w:t>t</w:t>
       </w:r>
       <w:proofErr w:type="spellEnd"/>
+      <w:proofErr w:type="gramEnd"/>
     </w:p>
     <w:p/>
     <w:p>
@@ -6990,7 +7180,7 @@
                     </pic:cNvPicPr>
                   </pic:nvPicPr>
                   <pic:blipFill>
-                    <a:blip r:embed="rId23">
+                    <a:blip r:embed="rId26">
                       <a:extLst>
                         <a:ext uri="{28A0092B-C50C-407E-A947-70E740481C1C}">
                           <a14:useLocalDpi xmlns:a14="http://schemas.microsoft.com/office/drawing/2010/main" val="0"/>
@@ -7077,7 +7267,7 @@
                     </pic:cNvPicPr>
                   </pic:nvPicPr>
                   <pic:blipFill>
-                    <a:blip r:embed="rId24">
+                    <a:blip r:embed="rId27">
                       <a:extLst>
                         <a:ext uri="{28A0092B-C50C-407E-A947-70E740481C1C}">
                           <a14:useLocalDpi xmlns:a14="http://schemas.microsoft.com/office/drawing/2010/main" val="0"/>
@@ -7148,7 +7338,7 @@
                     </pic:cNvPicPr>
                   </pic:nvPicPr>
                   <pic:blipFill>
-                    <a:blip r:embed="rId25">
+                    <a:blip r:embed="rId28">
                       <a:extLst>
                         <a:ext uri="{28A0092B-C50C-407E-A947-70E740481C1C}">
                           <a14:useLocalDpi xmlns:a14="http://schemas.microsoft.com/office/drawing/2010/main" val="0"/>
@@ -7212,7 +7402,7 @@
                     </pic:cNvPicPr>
                   </pic:nvPicPr>
                   <pic:blipFill>
-                    <a:blip r:embed="rId26">
+                    <a:blip r:embed="rId29">
                       <a:extLst>
                         <a:ext uri="{28A0092B-C50C-407E-A947-70E740481C1C}">
                           <a14:useLocalDpi xmlns:a14="http://schemas.microsoft.com/office/drawing/2010/main" val="0"/>
@@ -7276,7 +7466,7 @@
                     </pic:cNvPicPr>
                   </pic:nvPicPr>
                   <pic:blipFill>
-                    <a:blip r:embed="rId27">
+                    <a:blip r:embed="rId30">
                       <a:extLst>
                         <a:ext uri="{28A0092B-C50C-407E-A947-70E740481C1C}">
                           <a14:useLocalDpi xmlns:a14="http://schemas.microsoft.com/office/drawing/2010/main" val="0"/>
@@ -7324,7 +7514,7 @@
           <w:lang w:eastAsia="pt-PT"/>
         </w:rPr>
         <w:drawing>
-          <wp:inline distT="0" distB="0" distL="0" distR="0">
+          <wp:inline distT="0" distB="0" distL="0" distR="0" wp14:anchorId="65386B6F" wp14:editId="407E78D6">
             <wp:extent cx="5400040" cy="4235450"/>
             <wp:effectExtent l="0" t="0" r="0" b="0"/>
             <wp:docPr id="20" name="Picture 20" descr="C:\Users\jota\Downloads\tmp\Interfaces\Interfaces\GestaoPaises_Lista_01.png"/>
@@ -7341,7 +7531,7 @@
                     </pic:cNvPicPr>
                   </pic:nvPicPr>
                   <pic:blipFill>
-                    <a:blip r:embed="rId28">
+                    <a:blip r:embed="rId31">
                       <a:extLst>
                         <a:ext uri="{28A0092B-C50C-407E-A947-70E740481C1C}">
                           <a14:useLocalDpi xmlns:a14="http://schemas.microsoft.com/office/drawing/2010/main" val="0"/>
@@ -7413,7 +7603,7 @@
                     </pic:cNvPicPr>
                   </pic:nvPicPr>
                   <pic:blipFill>
-                    <a:blip r:embed="rId29">
+                    <a:blip r:embed="rId32">
                       <a:extLst>
                         <a:ext uri="{28A0092B-C50C-407E-A947-70E740481C1C}">
                           <a14:useLocalDpi xmlns:a14="http://schemas.microsoft.com/office/drawing/2010/main" val="0"/>
@@ -7446,7 +7636,7 @@
       </w:r>
     </w:p>
     <w:sectPr>
-      <w:footerReference w:type="default" r:id="rId30"/>
+      <w:footerReference w:type="default" r:id="rId33"/>
       <w:pgSz w:w="11906" w:h="16838"/>
       <w:pgMar w:top="1417" w:right="1701" w:bottom="1417" w:left="1701" w:header="708" w:footer="708" w:gutter="0"/>
       <w:cols w:space="708"/>
@@ -7520,7 +7710,7 @@
           <w:rPr>
             <w:noProof/>
           </w:rPr>
-          <w:t>21</w:t>
+          <w:t>23</w:t>
         </w:r>
         <w:r>
           <w:rPr>
@@ -11000,7 +11190,7 @@
 </file>
 
 <file path=customXml/itemProps1.xml><?xml version="1.0" encoding="utf-8"?>
-<ds:datastoreItem xmlns:ds="http://schemas.openxmlformats.org/officeDocument/2006/customXml" ds:itemID="{50C2890D-EEC0-469C-ABCB-1B8ABD90BB8A}">
+<ds:datastoreItem xmlns:ds="http://schemas.openxmlformats.org/officeDocument/2006/customXml" ds:itemID="{FD0F7209-94A8-4C74-9819-B02F9548F607}">
   <ds:schemaRefs>
     <ds:schemaRef ds:uri="http://schemas.openxmlformats.org/officeDocument/2006/bibliography"/>
   </ds:schemaRefs>

</xml_diff>

<commit_message>
Adicionei o diagrama de classes atualizado
</commit_message>
<xml_diff>
--- a/relatório.docx
+++ b/relatório.docx
@@ -4112,8 +4112,6 @@
               </w:rPr>
               <w:t>Consultar</w:t>
             </w:r>
-            <w:bookmarkStart w:id="0" w:name="_GoBack"/>
-            <w:bookmarkEnd w:id="0"/>
             <w:r>
               <w:rPr>
                 <w:rFonts w:ascii="Calibri" w:eastAsia="Times New Roman" w:hAnsi="Calibri" w:cs="Calibri"/>
@@ -8975,6 +8973,13 @@
           <w:rFonts w:cstheme="minorHAnsi"/>
         </w:rPr>
       </w:pPr>
+    </w:p>
+    <w:p>
+      <w:pPr>
+        <w:rPr>
+          <w:rFonts w:cstheme="minorHAnsi"/>
+        </w:rPr>
+      </w:pPr>
       <w:r>
         <w:rPr>
           <w:rFonts w:cstheme="minorHAnsi"/>
@@ -8983,9 +8988,9 @@
         </w:rPr>
         <w:drawing>
           <wp:inline distT="0" distB="0" distL="0" distR="0">
-            <wp:extent cx="5400040" cy="2087880"/>
-            <wp:effectExtent l="0" t="0" r="0" b="7620"/>
-            <wp:docPr id="12" name="Picture 12" descr="C:\Users\jota\Desktop\Engenharia de software II\trabalho\crm\Diagrama de classes p1.png"/>
+            <wp:extent cx="5397500" cy="3637280"/>
+            <wp:effectExtent l="0" t="0" r="0" b="1270"/>
+            <wp:docPr id="3" name="Picture 3" descr="C:\Users\jota\Desktop\Engenharia de software II\trabalho\crm\Diagrama de classes p1.png"/>
             <wp:cNvGraphicFramePr>
               <a:graphicFrameLocks xmlns:a="http://schemas.openxmlformats.org/drawingml/2006/main" noChangeAspect="1"/>
             </wp:cNvGraphicFramePr>
@@ -8993,7 +8998,7 @@
               <a:graphicData uri="http://schemas.openxmlformats.org/drawingml/2006/picture">
                 <pic:pic xmlns:pic="http://schemas.openxmlformats.org/drawingml/2006/picture">
                   <pic:nvPicPr>
-                    <pic:cNvPr id="0" name="Picture 5" descr="C:\Users\jota\Desktop\Engenharia de software II\trabalho\crm\Diagrama de classes p1.png"/>
+                    <pic:cNvPr id="0" name="Picture 1" descr="C:\Users\jota\Desktop\Engenharia de software II\trabalho\crm\Diagrama de classes p1.png"/>
                     <pic:cNvPicPr>
                       <a:picLocks noChangeAspect="1" noChangeArrowheads="1"/>
                     </pic:cNvPicPr>
@@ -9014,7 +9019,7 @@
                   <pic:spPr bwMode="auto">
                     <a:xfrm>
                       <a:off x="0" y="0"/>
-                      <a:ext cx="5400040" cy="2087880"/>
+                      <a:ext cx="5397500" cy="3637280"/>
                     </a:xfrm>
                     <a:prstGeom prst="rect">
                       <a:avLst/>
@@ -9037,6 +9042,8 @@
           <w:rFonts w:cstheme="minorHAnsi"/>
         </w:rPr>
       </w:pPr>
+      <w:bookmarkStart w:id="0" w:name="_GoBack"/>
+      <w:bookmarkEnd w:id="0"/>
       <w:r>
         <w:rPr>
           <w:rFonts w:cstheme="minorHAnsi"/>
@@ -9046,9 +9053,9 @@
         <w:lastRenderedPageBreak/>
         <w:drawing>
           <wp:inline distT="0" distB="0" distL="0" distR="0">
-            <wp:extent cx="5391785" cy="1164590"/>
-            <wp:effectExtent l="0" t="0" r="0" b="0"/>
-            <wp:docPr id="13" name="Picture 13" descr="C:\Users\jota\Desktop\Engenharia de software II\trabalho\crm\Diagrama de classes p2.png"/>
+            <wp:extent cx="5022215" cy="3493770"/>
+            <wp:effectExtent l="0" t="0" r="6985" b="0"/>
+            <wp:docPr id="25" name="Picture 25" descr="C:\Users\jota\Desktop\Engenharia de software II\trabalho\crm\Diagrama de classes p2.png"/>
             <wp:cNvGraphicFramePr>
               <a:graphicFrameLocks xmlns:a="http://schemas.openxmlformats.org/drawingml/2006/main" noChangeAspect="1"/>
             </wp:cNvGraphicFramePr>
@@ -9056,7 +9063,7 @@
               <a:graphicData uri="http://schemas.openxmlformats.org/drawingml/2006/picture">
                 <pic:pic xmlns:pic="http://schemas.openxmlformats.org/drawingml/2006/picture">
                   <pic:nvPicPr>
-                    <pic:cNvPr id="0" name="Picture 6" descr="C:\Users\jota\Desktop\Engenharia de software II\trabalho\crm\Diagrama de classes p2.png"/>
+                    <pic:cNvPr id="0" name="Picture 2" descr="C:\Users\jota\Desktop\Engenharia de software II\trabalho\crm\Diagrama de classes p2.png"/>
                     <pic:cNvPicPr>
                       <a:picLocks noChangeAspect="1" noChangeArrowheads="1"/>
                     </pic:cNvPicPr>
@@ -9077,7 +9084,7 @@
                   <pic:spPr bwMode="auto">
                     <a:xfrm>
                       <a:off x="0" y="0"/>
-                      <a:ext cx="5391785" cy="1164590"/>
+                      <a:ext cx="5022215" cy="3493770"/>
                     </a:xfrm>
                     <a:prstGeom prst="rect">
                       <a:avLst/>
@@ -9093,217 +9100,51 @@
           </wp:inline>
         </w:drawing>
       </w:r>
-      <w:r>
+    </w:p>
+    <w:p>
+      <w:pPr>
         <w:rPr>
           <w:rFonts w:cstheme="minorHAnsi"/>
+        </w:rPr>
+      </w:pPr>
+    </w:p>
+    <w:p>
+      <w:pPr>
+        <w:rPr>
+          <w:rFonts w:cstheme="minorHAnsi"/>
+        </w:rPr>
+      </w:pPr>
+    </w:p>
+    <w:p>
+      <w:pPr>
+        <w:rPr>
+          <w:rFonts w:cstheme="minorHAnsi"/>
+        </w:rPr>
+      </w:pPr>
+    </w:p>
+    <w:p>
+      <w:pPr>
+        <w:rPr>
+          <w:rFonts w:cstheme="minorHAnsi"/>
+        </w:rPr>
+      </w:pPr>
+    </w:p>
+    <w:p>
+      <w:pPr>
+        <w:pStyle w:val="Title"/>
+      </w:pPr>
+      <w:r>
+        <w:t>Semântica</w:t>
+      </w:r>
+    </w:p>
+    <w:p/>
+    <w:p>
+      <w:r>
+        <w:rPr>
           <w:noProof/>
           <w:lang w:eastAsia="pt-PT"/>
         </w:rPr>
-        <w:drawing>
-          <wp:inline distT="0" distB="0" distL="0" distR="0">
-            <wp:extent cx="5400040" cy="3933825"/>
-            <wp:effectExtent l="0" t="0" r="0" b="9525"/>
-            <wp:docPr id="14" name="Picture 14" descr="C:\Users\jota\Desktop\Engenharia de software II\trabalho\crm\Diagrama de classes p3.png"/>
-            <wp:cNvGraphicFramePr>
-              <a:graphicFrameLocks xmlns:a="http://schemas.openxmlformats.org/drawingml/2006/main" noChangeAspect="1"/>
-            </wp:cNvGraphicFramePr>
-            <a:graphic xmlns:a="http://schemas.openxmlformats.org/drawingml/2006/main">
-              <a:graphicData uri="http://schemas.openxmlformats.org/drawingml/2006/picture">
-                <pic:pic xmlns:pic="http://schemas.openxmlformats.org/drawingml/2006/picture">
-                  <pic:nvPicPr>
-                    <pic:cNvPr id="0" name="Picture 7" descr="C:\Users\jota\Desktop\Engenharia de software II\trabalho\crm\Diagrama de classes p3.png"/>
-                    <pic:cNvPicPr>
-                      <a:picLocks noChangeAspect="1" noChangeArrowheads="1"/>
-                    </pic:cNvPicPr>
-                  </pic:nvPicPr>
-                  <pic:blipFill>
-                    <a:blip r:embed="rId18">
-                      <a:extLst>
-                        <a:ext uri="{28A0092B-C50C-407E-A947-70E740481C1C}">
-                          <a14:useLocalDpi xmlns:a14="http://schemas.microsoft.com/office/drawing/2010/main" val="0"/>
-                        </a:ext>
-                      </a:extLst>
-                    </a:blip>
-                    <a:srcRect/>
-                    <a:stretch>
-                      <a:fillRect/>
-                    </a:stretch>
-                  </pic:blipFill>
-                  <pic:spPr bwMode="auto">
-                    <a:xfrm>
-                      <a:off x="0" y="0"/>
-                      <a:ext cx="5400040" cy="3933825"/>
-                    </a:xfrm>
-                    <a:prstGeom prst="rect">
-                      <a:avLst/>
-                    </a:prstGeom>
-                    <a:noFill/>
-                    <a:ln>
-                      <a:noFill/>
-                    </a:ln>
-                  </pic:spPr>
-                </pic:pic>
-              </a:graphicData>
-            </a:graphic>
-          </wp:inline>
-        </w:drawing>
-      </w:r>
-    </w:p>
-    <w:p>
-      <w:pPr>
-        <w:rPr>
-          <w:rFonts w:cstheme="minorHAnsi"/>
-        </w:rPr>
-      </w:pPr>
-      <w:r>
-        <w:rPr>
-          <w:rFonts w:cstheme="minorHAnsi"/>
-          <w:noProof/>
-          <w:lang w:eastAsia="pt-PT"/>
-        </w:rPr>
         <w:lastRenderedPageBreak/>
-        <w:drawing>
-          <wp:inline distT="0" distB="0" distL="0" distR="0">
-            <wp:extent cx="5391150" cy="4038600"/>
-            <wp:effectExtent l="0" t="0" r="0" b="0"/>
-            <wp:docPr id="23" name="Picture 23" descr="C:\Users\jota\Downloads\tmp\New folder\estados.jpg"/>
-            <wp:cNvGraphicFramePr>
-              <a:graphicFrameLocks xmlns:a="http://schemas.openxmlformats.org/drawingml/2006/main" noChangeAspect="1"/>
-            </wp:cNvGraphicFramePr>
-            <a:graphic xmlns:a="http://schemas.openxmlformats.org/drawingml/2006/main">
-              <a:graphicData uri="http://schemas.openxmlformats.org/drawingml/2006/picture">
-                <pic:pic xmlns:pic="http://schemas.openxmlformats.org/drawingml/2006/picture">
-                  <pic:nvPicPr>
-                    <pic:cNvPr id="0" name="Picture 1" descr="C:\Users\jota\Downloads\tmp\New folder\estados.jpg"/>
-                    <pic:cNvPicPr>
-                      <a:picLocks noChangeAspect="1" noChangeArrowheads="1"/>
-                    </pic:cNvPicPr>
-                  </pic:nvPicPr>
-                  <pic:blipFill>
-                    <a:blip r:embed="rId19" cstate="print">
-                      <a:extLst>
-                        <a:ext uri="{28A0092B-C50C-407E-A947-70E740481C1C}">
-                          <a14:useLocalDpi xmlns:a14="http://schemas.microsoft.com/office/drawing/2010/main" val="0"/>
-                        </a:ext>
-                      </a:extLst>
-                    </a:blip>
-                    <a:srcRect/>
-                    <a:stretch>
-                      <a:fillRect/>
-                    </a:stretch>
-                  </pic:blipFill>
-                  <pic:spPr bwMode="auto">
-                    <a:xfrm>
-                      <a:off x="0" y="0"/>
-                      <a:ext cx="5391150" cy="4038600"/>
-                    </a:xfrm>
-                    <a:prstGeom prst="rect">
-                      <a:avLst/>
-                    </a:prstGeom>
-                    <a:noFill/>
-                    <a:ln>
-                      <a:noFill/>
-                    </a:ln>
-                  </pic:spPr>
-                </pic:pic>
-              </a:graphicData>
-            </a:graphic>
-          </wp:inline>
-        </w:drawing>
-      </w:r>
-    </w:p>
-    <w:p>
-      <w:pPr>
-        <w:rPr>
-          <w:rFonts w:cstheme="minorHAnsi"/>
-        </w:rPr>
-      </w:pPr>
-    </w:p>
-    <w:p>
-      <w:pPr>
-        <w:rPr>
-          <w:rFonts w:cstheme="minorHAnsi"/>
-        </w:rPr>
-      </w:pPr>
-    </w:p>
-    <w:p>
-      <w:pPr>
-        <w:rPr>
-          <w:rFonts w:cstheme="minorHAnsi"/>
-        </w:rPr>
-      </w:pPr>
-      <w:r>
-        <w:rPr>
-          <w:rFonts w:cstheme="minorHAnsi"/>
-          <w:noProof/>
-          <w:lang w:eastAsia="pt-PT"/>
-        </w:rPr>
-        <w:drawing>
-          <wp:inline distT="0" distB="0" distL="0" distR="0">
-            <wp:extent cx="5391150" cy="3834765"/>
-            <wp:effectExtent l="0" t="0" r="0" b="0"/>
-            <wp:docPr id="2" name="Picture 2" descr="C:\Users\jota\Desktop\Engenharia de software II\trabalho\crm\Diagrama de classes p4.png"/>
-            <wp:cNvGraphicFramePr>
-              <a:graphicFrameLocks xmlns:a="http://schemas.openxmlformats.org/drawingml/2006/main" noChangeAspect="1"/>
-            </wp:cNvGraphicFramePr>
-            <a:graphic xmlns:a="http://schemas.openxmlformats.org/drawingml/2006/main">
-              <a:graphicData uri="http://schemas.openxmlformats.org/drawingml/2006/picture">
-                <pic:pic xmlns:pic="http://schemas.openxmlformats.org/drawingml/2006/picture">
-                  <pic:nvPicPr>
-                    <pic:cNvPr id="0" name="Picture 1" descr="C:\Users\jota\Desktop\Engenharia de software II\trabalho\crm\Diagrama de classes p4.png"/>
-                    <pic:cNvPicPr>
-                      <a:picLocks noChangeAspect="1" noChangeArrowheads="1"/>
-                    </pic:cNvPicPr>
-                  </pic:nvPicPr>
-                  <pic:blipFill>
-                    <a:blip r:embed="rId20">
-                      <a:extLst>
-                        <a:ext uri="{28A0092B-C50C-407E-A947-70E740481C1C}">
-                          <a14:useLocalDpi xmlns:a14="http://schemas.microsoft.com/office/drawing/2010/main" val="0"/>
-                        </a:ext>
-                      </a:extLst>
-                    </a:blip>
-                    <a:srcRect/>
-                    <a:stretch>
-                      <a:fillRect/>
-                    </a:stretch>
-                  </pic:blipFill>
-                  <pic:spPr bwMode="auto">
-                    <a:xfrm>
-                      <a:off x="0" y="0"/>
-                      <a:ext cx="5391150" cy="3834765"/>
-                    </a:xfrm>
-                    <a:prstGeom prst="rect">
-                      <a:avLst/>
-                    </a:prstGeom>
-                    <a:noFill/>
-                    <a:ln>
-                      <a:noFill/>
-                    </a:ln>
-                  </pic:spPr>
-                </pic:pic>
-              </a:graphicData>
-            </a:graphic>
-          </wp:inline>
-        </w:drawing>
-      </w:r>
-    </w:p>
-    <w:p>
-      <w:pPr>
-        <w:pStyle w:val="Title"/>
-      </w:pPr>
-      <w:r>
-        <w:lastRenderedPageBreak/>
-        <w:t>Semântica</w:t>
-      </w:r>
-    </w:p>
-    <w:p/>
-    <w:p>
-      <w:r>
-        <w:rPr>
-          <w:noProof/>
-          <w:lang w:eastAsia="pt-PT"/>
-        </w:rPr>
         <w:drawing>
           <wp:inline distT="0" distB="0" distL="0" distR="0">
             <wp:extent cx="5400040" cy="7625715"/>
@@ -9322,7 +9163,7 @@
                     </pic:cNvPicPr>
                   </pic:nvPicPr>
                   <pic:blipFill>
-                    <a:blip r:embed="rId21" cstate="print">
+                    <a:blip r:embed="rId18" cstate="print">
                       <a:extLst>
                         <a:ext uri="{28A0092B-C50C-407E-A947-70E740481C1C}">
                           <a14:useLocalDpi xmlns:a14="http://schemas.microsoft.com/office/drawing/2010/main" val="0"/>
@@ -9380,7 +9221,7 @@
                     </pic:cNvPicPr>
                   </pic:nvPicPr>
                   <pic:blipFill>
-                    <a:blip r:embed="rId22" cstate="print">
+                    <a:blip r:embed="rId19" cstate="print">
                       <a:extLst>
                         <a:ext uri="{28A0092B-C50C-407E-A947-70E740481C1C}">
                           <a14:useLocalDpi xmlns:a14="http://schemas.microsoft.com/office/drawing/2010/main" val="0"/>
@@ -9437,7 +9278,7 @@
                     </pic:cNvPicPr>
                   </pic:nvPicPr>
                   <pic:blipFill>
-                    <a:blip r:embed="rId23" cstate="print">
+                    <a:blip r:embed="rId20" cstate="print">
                       <a:extLst>
                         <a:ext uri="{28A0092B-C50C-407E-A947-70E740481C1C}">
                           <a14:useLocalDpi xmlns:a14="http://schemas.microsoft.com/office/drawing/2010/main" val="0"/>
@@ -9502,7 +9343,7 @@
                     </pic:cNvPicPr>
                   </pic:nvPicPr>
                   <pic:blipFill>
-                    <a:blip r:embed="rId24">
+                    <a:blip r:embed="rId21">
                       <a:extLst>
                         <a:ext uri="{28A0092B-C50C-407E-A947-70E740481C1C}">
                           <a14:useLocalDpi xmlns:a14="http://schemas.microsoft.com/office/drawing/2010/main" val="0"/>
@@ -9572,7 +9413,7 @@
                     </pic:cNvPicPr>
                   </pic:nvPicPr>
                   <pic:blipFill>
-                    <a:blip r:embed="rId25">
+                    <a:blip r:embed="rId22">
                       <a:extLst>
                         <a:ext uri="{28A0092B-C50C-407E-A947-70E740481C1C}">
                           <a14:useLocalDpi xmlns:a14="http://schemas.microsoft.com/office/drawing/2010/main" val="0"/>
@@ -9652,7 +9493,7 @@
                     </pic:cNvPicPr>
                   </pic:nvPicPr>
                   <pic:blipFill>
-                    <a:blip r:embed="rId26">
+                    <a:blip r:embed="rId23">
                       <a:extLst>
                         <a:ext uri="{28A0092B-C50C-407E-A947-70E740481C1C}">
                           <a14:useLocalDpi xmlns:a14="http://schemas.microsoft.com/office/drawing/2010/main" val="0"/>
@@ -9724,7 +9565,7 @@
                     </pic:cNvPicPr>
                   </pic:nvPicPr>
                   <pic:blipFill>
-                    <a:blip r:embed="rId27">
+                    <a:blip r:embed="rId24">
                       <a:extLst>
                         <a:ext uri="{28A0092B-C50C-407E-A947-70E740481C1C}">
                           <a14:useLocalDpi xmlns:a14="http://schemas.microsoft.com/office/drawing/2010/main" val="0"/>
@@ -9790,7 +9631,7 @@
                     </pic:cNvPicPr>
                   </pic:nvPicPr>
                   <pic:blipFill>
-                    <a:blip r:embed="rId28">
+                    <a:blip r:embed="rId25">
                       <a:extLst>
                         <a:ext uri="{28A0092B-C50C-407E-A947-70E740481C1C}">
                           <a14:useLocalDpi xmlns:a14="http://schemas.microsoft.com/office/drawing/2010/main" val="0"/>
@@ -9854,7 +9695,7 @@
                     </pic:cNvPicPr>
                   </pic:nvPicPr>
                   <pic:blipFill>
-                    <a:blip r:embed="rId29">
+                    <a:blip r:embed="rId26">
                       <a:extLst>
                         <a:ext uri="{28A0092B-C50C-407E-A947-70E740481C1C}">
                           <a14:useLocalDpi xmlns:a14="http://schemas.microsoft.com/office/drawing/2010/main" val="0"/>
@@ -9918,7 +9759,7 @@
                     </pic:cNvPicPr>
                   </pic:nvPicPr>
                   <pic:blipFill>
-                    <a:blip r:embed="rId30">
+                    <a:blip r:embed="rId27">
                       <a:extLst>
                         <a:ext uri="{28A0092B-C50C-407E-A947-70E740481C1C}">
                           <a14:useLocalDpi xmlns:a14="http://schemas.microsoft.com/office/drawing/2010/main" val="0"/>
@@ -9983,7 +9824,7 @@
                     </pic:cNvPicPr>
                   </pic:nvPicPr>
                   <pic:blipFill>
-                    <a:blip r:embed="rId31">
+                    <a:blip r:embed="rId28">
                       <a:extLst>
                         <a:ext uri="{28A0092B-C50C-407E-A947-70E740481C1C}">
                           <a14:useLocalDpi xmlns:a14="http://schemas.microsoft.com/office/drawing/2010/main" val="0"/>
@@ -10048,7 +9889,7 @@
                     </pic:cNvPicPr>
                   </pic:nvPicPr>
                   <pic:blipFill>
-                    <a:blip r:embed="rId32">
+                    <a:blip r:embed="rId29">
                       <a:extLst>
                         <a:ext uri="{28A0092B-C50C-407E-A947-70E740481C1C}">
                           <a14:useLocalDpi xmlns:a14="http://schemas.microsoft.com/office/drawing/2010/main" val="0"/>
@@ -10081,7 +9922,7 @@
       </w:r>
     </w:p>
     <w:sectPr>
-      <w:footerReference w:type="default" r:id="rId33"/>
+      <w:footerReference w:type="default" r:id="rId30"/>
       <w:pgSz w:w="11906" w:h="16838"/>
       <w:pgMar w:top="1417" w:right="1701" w:bottom="1417" w:left="1701" w:header="708" w:footer="708" w:gutter="0"/>
       <w:cols w:space="708"/>
@@ -10155,7 +9996,7 @@
           <w:rPr>
             <w:noProof/>
           </w:rPr>
-          <w:t>4</w:t>
+          <w:t>13</w:t>
         </w:r>
         <w:r>
           <w:rPr>
@@ -13619,7 +13460,7 @@
   <a:extraClrSchemeLst/>
   <a:extLst>
     <a:ext uri="{05A4C25C-085E-4340-85A3-A5531E510DB2}">
-      <thm15:themeFamily xmlns="" xmlns:thm15="http://schemas.microsoft.com/office/thememl/2012/main" name="Office Theme" id="{62F939B6-93AF-4DB8-9C6B-D6C7DFDC589F}" vid="{4A3C46E8-61CC-4603-A589-7422A47A8E4A}"/>
+      <thm15:themeFamily xmlns:thm15="http://schemas.microsoft.com/office/thememl/2012/main" xmlns="" name="Office Theme" id="{62F939B6-93AF-4DB8-9C6B-D6C7DFDC589F}" vid="{4A3C46E8-61CC-4603-A589-7422A47A8E4A}"/>
     </a:ext>
   </a:extLst>
 </a:theme>
@@ -13635,7 +13476,7 @@
 </file>
 
 <file path=customXml/itemProps1.xml><?xml version="1.0" encoding="utf-8"?>
-<ds:datastoreItem xmlns:ds="http://schemas.openxmlformats.org/officeDocument/2006/customXml" ds:itemID="{E83615F8-4A50-4580-A035-7C0F82FCE74E}">
+<ds:datastoreItem xmlns:ds="http://schemas.openxmlformats.org/officeDocument/2006/customXml" ds:itemID="{72B46BA6-B5BB-4F9E-93B5-139884AEC433}">
   <ds:schemaRefs>
     <ds:schemaRef ds:uri="http://schemas.openxmlformats.org/officeDocument/2006/bibliography"/>
   </ds:schemaRefs>

</xml_diff>

<commit_message>
DClasses e relatorio actualizado
</commit_message>
<xml_diff>
--- a/relatório.docx
+++ b/relatório.docx
@@ -13,7 +13,7 @@
         <w:rPr>
           <w:rFonts w:asciiTheme="majorHAnsi" w:hAnsiTheme="majorHAnsi"/>
           <w:noProof/>
-          <w:lang w:eastAsia="pt-PT"/>
+          <w:lang w:eastAsia="ja-JP"/>
         </w:rPr>
         <w:drawing>
           <wp:anchor distT="0" distB="0" distL="114300" distR="114300" simplePos="0" relativeHeight="251659264" behindDoc="0" locked="0" layoutInCell="1" allowOverlap="1" wp14:anchorId="0673A752" wp14:editId="1DE6B77A">
@@ -286,23 +286,7 @@
           <w:rFonts w:asciiTheme="majorHAnsi" w:hAnsiTheme="majorHAnsi"/>
           <w:color w:val="A6A6A6" w:themeColor="background1" w:themeShade="A6"/>
         </w:rPr>
-        <w:t xml:space="preserve"> </w:t>
-      </w:r>
-      <w:proofErr w:type="gramStart"/>
-      <w:r>
-        <w:rPr>
-          <w:rFonts w:asciiTheme="majorHAnsi" w:hAnsiTheme="majorHAnsi"/>
-          <w:color w:val="A6A6A6" w:themeColor="background1" w:themeShade="A6"/>
-        </w:rPr>
-        <w:t>por</w:t>
-      </w:r>
-      <w:proofErr w:type="gramEnd"/>
-      <w:r>
-        <w:rPr>
-          <w:rFonts w:asciiTheme="majorHAnsi" w:hAnsiTheme="majorHAnsi"/>
-          <w:color w:val="A6A6A6" w:themeColor="background1" w:themeShade="A6"/>
-        </w:rPr>
-        <w:t>:</w:t>
+        <w:t xml:space="preserve"> por:</w:t>
       </w:r>
     </w:p>
     <w:p>
@@ -449,7 +433,7 @@
         <w:rPr>
           <w:rFonts w:asciiTheme="majorHAnsi" w:hAnsiTheme="majorHAnsi"/>
           <w:noProof/>
-          <w:lang w:eastAsia="pt-PT"/>
+          <w:lang w:eastAsia="ja-JP"/>
         </w:rPr>
         <w:drawing>
           <wp:inline distT="0" distB="0" distL="0" distR="0">
@@ -532,25 +516,792 @@
           <w:sz w:val="18"/>
           <w:szCs w:val="18"/>
         </w:rPr>
+        <w:t>: Diretor do Hotel</w:t>
+      </w:r>
+    </w:p>
+    <w:p>
+      <w:pPr>
+        <w:rPr>
+          <w:rFonts w:asciiTheme="majorHAnsi" w:hAnsiTheme="majorHAnsi"/>
+          <w:sz w:val="18"/>
+          <w:szCs w:val="18"/>
+        </w:rPr>
+      </w:pPr>
+      <w:r>
+        <w:rPr>
+          <w:rFonts w:asciiTheme="majorHAnsi" w:hAnsiTheme="majorHAnsi"/>
+          <w:b/>
+          <w:sz w:val="18"/>
+          <w:szCs w:val="18"/>
+        </w:rPr>
+        <w:t>O que faz</w:t>
+      </w:r>
+      <w:r>
+        <w:rPr>
+          <w:rFonts w:asciiTheme="majorHAnsi" w:hAnsiTheme="majorHAnsi"/>
+          <w:sz w:val="18"/>
+          <w:szCs w:val="18"/>
+        </w:rPr>
+        <w:t>: Aprovar as promoções, ins</w:t>
+      </w:r>
+      <w:r>
+        <w:rPr>
+          <w:rFonts w:asciiTheme="majorHAnsi" w:hAnsiTheme="majorHAnsi"/>
+          <w:sz w:val="18"/>
+          <w:szCs w:val="18"/>
+        </w:rPr>
+        <w:t>erir contacto, editar contacto, e</w:t>
+      </w:r>
+      <w:r>
+        <w:rPr>
+          <w:rFonts w:asciiTheme="majorHAnsi" w:hAnsiTheme="majorHAnsi"/>
+          <w:sz w:val="18"/>
+          <w:szCs w:val="18"/>
+        </w:rPr>
+        <w:t>liminar contacto e consultar contacto.</w:t>
+      </w:r>
+    </w:p>
+    <w:p>
+      <w:pPr>
+        <w:rPr>
+          <w:rFonts w:asciiTheme="majorHAnsi" w:hAnsiTheme="majorHAnsi"/>
+          <w:sz w:val="18"/>
+          <w:szCs w:val="18"/>
+        </w:rPr>
+      </w:pPr>
+      <w:r>
+        <w:rPr>
+          <w:rFonts w:asciiTheme="majorHAnsi" w:hAnsiTheme="majorHAnsi"/>
+          <w:b/>
+          <w:sz w:val="18"/>
+          <w:szCs w:val="18"/>
+        </w:rPr>
+        <w:t>Onde</w:t>
+      </w:r>
+      <w:r>
+        <w:rPr>
+          <w:rFonts w:asciiTheme="majorHAnsi" w:hAnsiTheme="majorHAnsi"/>
+          <w:sz w:val="18"/>
+          <w:szCs w:val="18"/>
+        </w:rPr>
+        <w:t>: Gabinete do director (Hotel)</w:t>
+      </w:r>
+    </w:p>
+    <w:p>
+      <w:pPr>
+        <w:rPr>
+          <w:rFonts w:asciiTheme="majorHAnsi" w:hAnsiTheme="majorHAnsi"/>
+          <w:sz w:val="18"/>
+          <w:szCs w:val="18"/>
+        </w:rPr>
+      </w:pPr>
+      <w:r>
+        <w:rPr>
+          <w:rFonts w:asciiTheme="majorHAnsi" w:hAnsiTheme="majorHAnsi"/>
+          <w:b/>
+          <w:sz w:val="18"/>
+          <w:szCs w:val="18"/>
+        </w:rPr>
+        <w:t>Descrição dos fluxos</w:t>
+      </w:r>
+      <w:r>
+        <w:rPr>
+          <w:rFonts w:asciiTheme="majorHAnsi" w:hAnsiTheme="majorHAnsi"/>
+          <w:sz w:val="18"/>
+          <w:szCs w:val="18"/>
+        </w:rPr>
+        <w:t>:</w:t>
+      </w:r>
+    </w:p>
+    <w:p>
+      <w:pPr>
+        <w:rPr>
+          <w:rFonts w:asciiTheme="majorHAnsi" w:hAnsiTheme="majorHAnsi"/>
+          <w:sz w:val="18"/>
+          <w:szCs w:val="18"/>
+        </w:rPr>
+      </w:pPr>
+      <w:r>
+        <w:rPr>
+          <w:rFonts w:asciiTheme="majorHAnsi" w:hAnsiTheme="majorHAnsi"/>
+          <w:sz w:val="18"/>
+          <w:szCs w:val="18"/>
+        </w:rPr>
+        <w:t>-</w:t>
+      </w:r>
+      <w:r>
+        <w:rPr>
+          <w:rFonts w:asciiTheme="majorHAnsi" w:hAnsiTheme="majorHAnsi"/>
+          <w:i/>
+          <w:sz w:val="18"/>
+          <w:szCs w:val="18"/>
+        </w:rPr>
+        <w:t>Consultar promoção</w:t>
+      </w:r>
+      <w:r>
+        <w:rPr>
+          <w:rFonts w:asciiTheme="majorHAnsi" w:hAnsiTheme="majorHAnsi"/>
+          <w:sz w:val="18"/>
+          <w:szCs w:val="18"/>
+        </w:rPr>
+        <w:t>:</w:t>
+      </w:r>
+    </w:p>
+    <w:p>
+      <w:pPr>
+        <w:rPr>
+          <w:rFonts w:asciiTheme="majorHAnsi" w:hAnsiTheme="majorHAnsi"/>
+          <w:sz w:val="18"/>
+          <w:szCs w:val="18"/>
+        </w:rPr>
+      </w:pPr>
+      <w:r>
+        <w:rPr>
+          <w:rFonts w:asciiTheme="majorHAnsi" w:hAnsiTheme="majorHAnsi"/>
+          <w:sz w:val="18"/>
+          <w:szCs w:val="18"/>
+        </w:rPr>
+        <w:t xml:space="preserve"> </w:t>
+      </w:r>
+      <w:r>
+        <w:rPr>
+          <w:rFonts w:asciiTheme="majorHAnsi" w:hAnsiTheme="majorHAnsi"/>
+          <w:sz w:val="18"/>
+          <w:szCs w:val="18"/>
+        </w:rPr>
+        <w:t>Id da promoção, nome da promoção</w:t>
+      </w:r>
+      <w:r>
+        <w:rPr>
+          <w:rFonts w:asciiTheme="majorHAnsi" w:hAnsiTheme="majorHAnsi"/>
+          <w:sz w:val="18"/>
+          <w:szCs w:val="18"/>
+        </w:rPr>
+        <w:t xml:space="preserve">, entidade(agência de viagens), </w:t>
+      </w:r>
+      <w:r>
+        <w:rPr>
+          <w:rFonts w:asciiTheme="majorHAnsi" w:hAnsiTheme="majorHAnsi"/>
+          <w:sz w:val="18"/>
+          <w:szCs w:val="18"/>
+        </w:rPr>
+        <w:t>descrição, data de promoção a</w:t>
+      </w:r>
+      <w:r>
+        <w:rPr>
+          <w:rFonts w:asciiTheme="majorHAnsi" w:hAnsiTheme="majorHAnsi"/>
+          <w:sz w:val="18"/>
+          <w:szCs w:val="18"/>
+        </w:rPr>
+        <w:t xml:space="preserve">provada, data inicio, data fim, </w:t>
+      </w:r>
+      <w:r>
+        <w:rPr>
+          <w:rFonts w:asciiTheme="majorHAnsi" w:hAnsiTheme="majorHAnsi"/>
+          <w:sz w:val="18"/>
+          <w:szCs w:val="18"/>
+        </w:rPr>
+        <w:t>codigo promocional, número</w:t>
+      </w:r>
+      <w:r>
+        <w:rPr>
+          <w:rFonts w:asciiTheme="majorHAnsi" w:hAnsiTheme="majorHAnsi"/>
+          <w:sz w:val="18"/>
+          <w:szCs w:val="18"/>
+        </w:rPr>
+        <w:t xml:space="preserve"> de utilizações máximo, usados, </w:t>
+      </w:r>
+      <w:r>
+        <w:rPr>
+          <w:rFonts w:asciiTheme="majorHAnsi" w:hAnsiTheme="majorHAnsi"/>
+          <w:sz w:val="18"/>
+          <w:szCs w:val="18"/>
+        </w:rPr>
+        <w:t>codigo promocional, código de contacto, usado(sim/não)</w:t>
+      </w:r>
+      <w:r>
+        <w:rPr>
+          <w:rFonts w:asciiTheme="majorHAnsi" w:hAnsiTheme="majorHAnsi"/>
+          <w:sz w:val="18"/>
+          <w:szCs w:val="18"/>
+        </w:rPr>
+        <w:cr/>
+      </w:r>
+    </w:p>
+    <w:p>
+      <w:pPr>
+        <w:rPr>
+          <w:rFonts w:asciiTheme="majorHAnsi" w:hAnsiTheme="majorHAnsi"/>
+          <w:sz w:val="18"/>
+          <w:szCs w:val="18"/>
+        </w:rPr>
+      </w:pPr>
+      <w:r>
+        <w:rPr>
+          <w:rFonts w:asciiTheme="majorHAnsi" w:hAnsiTheme="majorHAnsi"/>
+          <w:sz w:val="18"/>
+          <w:szCs w:val="18"/>
+        </w:rPr>
+        <w:t>-</w:t>
+      </w:r>
+      <w:r>
+        <w:rPr>
+          <w:rFonts w:asciiTheme="majorHAnsi" w:hAnsiTheme="majorHAnsi"/>
+          <w:i/>
+          <w:sz w:val="18"/>
+          <w:szCs w:val="18"/>
+        </w:rPr>
+        <w:t>Aprovar promoção</w:t>
+      </w:r>
+      <w:r>
+        <w:rPr>
+          <w:rFonts w:asciiTheme="majorHAnsi" w:hAnsiTheme="majorHAnsi"/>
+          <w:sz w:val="18"/>
+          <w:szCs w:val="18"/>
+        </w:rPr>
+        <w:t>:</w:t>
+      </w:r>
+    </w:p>
+    <w:p>
+      <w:pPr>
+        <w:rPr>
+          <w:rFonts w:asciiTheme="majorHAnsi" w:hAnsiTheme="majorHAnsi"/>
+          <w:sz w:val="18"/>
+          <w:szCs w:val="18"/>
+        </w:rPr>
+      </w:pPr>
+      <w:r>
+        <w:rPr>
+          <w:rFonts w:asciiTheme="majorHAnsi" w:hAnsiTheme="majorHAnsi"/>
+          <w:sz w:val="18"/>
+          <w:szCs w:val="18"/>
+        </w:rPr>
+        <w:t>Estado da promoção, Id da promoção</w:t>
+      </w:r>
+      <w:r>
+        <w:rPr>
+          <w:rFonts w:asciiTheme="majorHAnsi" w:hAnsiTheme="majorHAnsi"/>
+          <w:sz w:val="18"/>
+          <w:szCs w:val="18"/>
+        </w:rPr>
+        <w:cr/>
+      </w:r>
+    </w:p>
+    <w:p>
+      <w:pPr>
+        <w:rPr>
+          <w:rFonts w:asciiTheme="majorHAnsi" w:hAnsiTheme="majorHAnsi"/>
+          <w:sz w:val="18"/>
+          <w:szCs w:val="18"/>
+        </w:rPr>
+      </w:pPr>
+      <w:r>
+        <w:rPr>
+          <w:rFonts w:asciiTheme="majorHAnsi" w:hAnsiTheme="majorHAnsi"/>
+          <w:sz w:val="18"/>
+          <w:szCs w:val="18"/>
+        </w:rPr>
+        <w:t>-</w:t>
+      </w:r>
+      <w:r>
+        <w:rPr>
+          <w:rFonts w:asciiTheme="majorHAnsi" w:hAnsiTheme="majorHAnsi"/>
+          <w:i/>
+          <w:sz w:val="18"/>
+          <w:szCs w:val="18"/>
+        </w:rPr>
+        <w:t>Reprovar promoção</w:t>
+      </w:r>
+      <w:r>
+        <w:rPr>
+          <w:rFonts w:asciiTheme="majorHAnsi" w:hAnsiTheme="majorHAnsi"/>
+          <w:sz w:val="18"/>
+          <w:szCs w:val="18"/>
+        </w:rPr>
+        <w:t>:</w:t>
+      </w:r>
+    </w:p>
+    <w:p>
+      <w:pPr>
+        <w:rPr>
+          <w:rFonts w:asciiTheme="majorHAnsi" w:hAnsiTheme="majorHAnsi"/>
+          <w:sz w:val="18"/>
+          <w:szCs w:val="18"/>
+        </w:rPr>
+      </w:pPr>
+      <w:r>
+        <w:rPr>
+          <w:rFonts w:asciiTheme="majorHAnsi" w:hAnsiTheme="majorHAnsi"/>
+          <w:sz w:val="18"/>
+          <w:szCs w:val="18"/>
+        </w:rPr>
+        <w:t>Estado da promoção, Id da promoção</w:t>
+      </w:r>
+      <w:r>
+        <w:rPr>
+          <w:rFonts w:asciiTheme="majorHAnsi" w:hAnsiTheme="majorHAnsi"/>
+          <w:sz w:val="18"/>
+          <w:szCs w:val="18"/>
+        </w:rPr>
+        <w:cr/>
+      </w:r>
+    </w:p>
+    <w:p>
+      <w:pPr>
+        <w:rPr>
+          <w:rFonts w:asciiTheme="majorHAnsi" w:hAnsiTheme="majorHAnsi"/>
+          <w:sz w:val="18"/>
+          <w:szCs w:val="18"/>
+        </w:rPr>
+      </w:pPr>
+      <w:r>
+        <w:rPr>
+          <w:rFonts w:asciiTheme="majorHAnsi" w:hAnsiTheme="majorHAnsi"/>
+          <w:sz w:val="18"/>
+          <w:szCs w:val="18"/>
+        </w:rPr>
+        <w:t>-</w:t>
+      </w:r>
+      <w:r>
+        <w:rPr>
+          <w:rFonts w:asciiTheme="majorHAnsi" w:hAnsiTheme="majorHAnsi"/>
+          <w:i/>
+          <w:sz w:val="18"/>
+          <w:szCs w:val="18"/>
+        </w:rPr>
+        <w:t>Inserir contacto:</w:t>
+      </w:r>
+    </w:p>
+    <w:p>
+      <w:pPr>
+        <w:rPr>
+          <w:rFonts w:asciiTheme="majorHAnsi" w:hAnsiTheme="majorHAnsi"/>
+          <w:sz w:val="18"/>
+          <w:szCs w:val="18"/>
+        </w:rPr>
+      </w:pPr>
+      <w:r>
+        <w:rPr>
+          <w:rFonts w:asciiTheme="majorHAnsi" w:hAnsiTheme="majorHAnsi"/>
+          <w:sz w:val="18"/>
+          <w:szCs w:val="18"/>
+        </w:rPr>
+        <w:t>Nome, morada, telefone, emai</w:t>
+      </w:r>
+      <w:r>
+        <w:rPr>
+          <w:rFonts w:asciiTheme="majorHAnsi" w:hAnsiTheme="majorHAnsi"/>
+          <w:sz w:val="18"/>
+          <w:szCs w:val="18"/>
+        </w:rPr>
+        <w:t xml:space="preserve">l, género, profissão, número de </w:t>
+      </w:r>
+      <w:r>
+        <w:rPr>
+          <w:rFonts w:asciiTheme="majorHAnsi" w:hAnsiTheme="majorHAnsi"/>
+          <w:sz w:val="18"/>
+          <w:szCs w:val="18"/>
+        </w:rPr>
+        <w:t>estadias, vencimento, agregado fam</w:t>
+      </w:r>
+      <w:r>
+        <w:rPr>
+          <w:rFonts w:asciiTheme="majorHAnsi" w:hAnsiTheme="majorHAnsi"/>
+          <w:sz w:val="18"/>
+          <w:szCs w:val="18"/>
+        </w:rPr>
+        <w:t xml:space="preserve">iliar, estado civil, bilhete de </w:t>
+      </w:r>
+      <w:r>
+        <w:rPr>
+          <w:rFonts w:asciiTheme="majorHAnsi" w:hAnsiTheme="majorHAnsi"/>
+          <w:sz w:val="18"/>
+          <w:szCs w:val="18"/>
+        </w:rPr>
+        <w:t>identidade, numero</w:t>
+      </w:r>
+      <w:r>
+        <w:rPr>
+          <w:rFonts w:asciiTheme="majorHAnsi" w:hAnsiTheme="majorHAnsi"/>
+          <w:sz w:val="18"/>
+          <w:szCs w:val="18"/>
+        </w:rPr>
+        <w:t xml:space="preserve"> de contribuinte, naturalidade, </w:t>
+      </w:r>
+      <w:r>
+        <w:rPr>
+          <w:rFonts w:asciiTheme="majorHAnsi" w:hAnsiTheme="majorHAnsi"/>
+          <w:sz w:val="18"/>
+          <w:szCs w:val="18"/>
+        </w:rPr>
+        <w:t>data de criação, data de nasciment</w:t>
+      </w:r>
+      <w:r>
+        <w:rPr>
+          <w:rFonts w:asciiTheme="majorHAnsi" w:hAnsiTheme="majorHAnsi"/>
+          <w:sz w:val="18"/>
+          <w:szCs w:val="18"/>
+        </w:rPr>
+        <w:t xml:space="preserve">o, título, empresa, actividade, </w:t>
+      </w:r>
+      <w:r>
+        <w:rPr>
+          <w:rFonts w:asciiTheme="majorHAnsi" w:hAnsiTheme="majorHAnsi"/>
+          <w:sz w:val="18"/>
+          <w:szCs w:val="18"/>
+        </w:rPr>
+        <w:t>código-postal, localidade, cidade, dis</w:t>
+      </w:r>
+      <w:r>
+        <w:rPr>
+          <w:rFonts w:asciiTheme="majorHAnsi" w:hAnsiTheme="majorHAnsi"/>
+          <w:sz w:val="18"/>
+          <w:szCs w:val="18"/>
+        </w:rPr>
+        <w:t xml:space="preserve">trito, país, idioma, referência </w:t>
+      </w:r>
+      <w:r>
+        <w:rPr>
+          <w:rFonts w:asciiTheme="majorHAnsi" w:hAnsiTheme="majorHAnsi"/>
+          <w:sz w:val="18"/>
+          <w:szCs w:val="18"/>
+        </w:rPr>
+        <w:t>do hotel, interesses, promoções utilizadas.</w:t>
+      </w:r>
+    </w:p>
+    <w:p>
+      <w:pPr>
+        <w:rPr>
+          <w:rFonts w:asciiTheme="majorHAnsi" w:hAnsiTheme="majorHAnsi"/>
+          <w:i/>
+          <w:sz w:val="18"/>
+          <w:szCs w:val="18"/>
+        </w:rPr>
+      </w:pPr>
+      <w:r>
+        <w:rPr>
+          <w:rFonts w:asciiTheme="majorHAnsi" w:hAnsiTheme="majorHAnsi"/>
+          <w:i/>
+          <w:sz w:val="18"/>
+          <w:szCs w:val="18"/>
+        </w:rPr>
+        <w:lastRenderedPageBreak/>
+        <w:t>-editar contacto:</w:t>
+      </w:r>
+    </w:p>
+    <w:p>
+      <w:pPr>
+        <w:rPr>
+          <w:rFonts w:asciiTheme="majorHAnsi" w:hAnsiTheme="majorHAnsi"/>
+          <w:sz w:val="18"/>
+          <w:szCs w:val="18"/>
+        </w:rPr>
+      </w:pPr>
+      <w:r>
+        <w:rPr>
+          <w:rFonts w:asciiTheme="majorHAnsi" w:hAnsiTheme="majorHAnsi"/>
+          <w:sz w:val="18"/>
+          <w:szCs w:val="18"/>
+        </w:rPr>
+        <w:t>Nome, morada, telefone, emai</w:t>
+      </w:r>
+      <w:r>
+        <w:rPr>
+          <w:rFonts w:asciiTheme="majorHAnsi" w:hAnsiTheme="majorHAnsi"/>
+          <w:sz w:val="18"/>
+          <w:szCs w:val="18"/>
+        </w:rPr>
+        <w:t xml:space="preserve">l, género, profissão, número de </w:t>
+      </w:r>
+      <w:r>
+        <w:rPr>
+          <w:rFonts w:asciiTheme="majorHAnsi" w:hAnsiTheme="majorHAnsi"/>
+          <w:sz w:val="18"/>
+          <w:szCs w:val="18"/>
+        </w:rPr>
+        <w:t>estadias, vencimento, agregado fam</w:t>
+      </w:r>
+      <w:r>
+        <w:rPr>
+          <w:rFonts w:asciiTheme="majorHAnsi" w:hAnsiTheme="majorHAnsi"/>
+          <w:sz w:val="18"/>
+          <w:szCs w:val="18"/>
+        </w:rPr>
+        <w:t xml:space="preserve">iliar, estado civil, bilhete de </w:t>
+      </w:r>
+      <w:r>
+        <w:rPr>
+          <w:rFonts w:asciiTheme="majorHAnsi" w:hAnsiTheme="majorHAnsi"/>
+          <w:sz w:val="18"/>
+          <w:szCs w:val="18"/>
+        </w:rPr>
+        <w:t>identidade, numero de contribuinte, natural</w:t>
+      </w:r>
+      <w:r>
+        <w:rPr>
+          <w:rFonts w:asciiTheme="majorHAnsi" w:hAnsiTheme="majorHAnsi"/>
+          <w:sz w:val="18"/>
+          <w:szCs w:val="18"/>
+        </w:rPr>
+        <w:t xml:space="preserve">idade, </w:t>
+      </w:r>
+      <w:r>
+        <w:rPr>
+          <w:rFonts w:asciiTheme="majorHAnsi" w:hAnsiTheme="majorHAnsi"/>
+          <w:sz w:val="18"/>
+          <w:szCs w:val="18"/>
+        </w:rPr>
+        <w:t>data de criação, data de nasciment</w:t>
+      </w:r>
+      <w:r>
+        <w:rPr>
+          <w:rFonts w:asciiTheme="majorHAnsi" w:hAnsiTheme="majorHAnsi"/>
+          <w:sz w:val="18"/>
+          <w:szCs w:val="18"/>
+        </w:rPr>
+        <w:t xml:space="preserve">o, título, empresa, actividade, </w:t>
+      </w:r>
+      <w:r>
+        <w:rPr>
+          <w:rFonts w:asciiTheme="majorHAnsi" w:hAnsiTheme="majorHAnsi"/>
+          <w:sz w:val="18"/>
+          <w:szCs w:val="18"/>
+        </w:rPr>
+        <w:t>código-postal, localidade, cidade, distrito, país, idioma, referên</w:t>
+      </w:r>
+      <w:r>
+        <w:rPr>
+          <w:rFonts w:asciiTheme="majorHAnsi" w:hAnsiTheme="majorHAnsi"/>
+          <w:sz w:val="18"/>
+          <w:szCs w:val="18"/>
+        </w:rPr>
+        <w:t xml:space="preserve">cia </w:t>
+      </w:r>
+      <w:r>
+        <w:rPr>
+          <w:rFonts w:asciiTheme="majorHAnsi" w:hAnsiTheme="majorHAnsi"/>
+          <w:sz w:val="18"/>
+          <w:szCs w:val="18"/>
+        </w:rPr>
+        <w:t>do hotel, interesses, promoções utilizadas.</w:t>
+      </w:r>
+      <w:r>
+        <w:rPr>
+          <w:rFonts w:asciiTheme="majorHAnsi" w:hAnsiTheme="majorHAnsi"/>
+          <w:sz w:val="18"/>
+          <w:szCs w:val="18"/>
+        </w:rPr>
+        <w:cr/>
+      </w:r>
+    </w:p>
+    <w:p>
+      <w:pPr>
+        <w:rPr>
+          <w:rFonts w:asciiTheme="majorHAnsi" w:hAnsiTheme="majorHAnsi"/>
+          <w:i/>
+          <w:sz w:val="18"/>
+          <w:szCs w:val="18"/>
+        </w:rPr>
+      </w:pPr>
+      <w:r>
+        <w:rPr>
+          <w:rFonts w:asciiTheme="majorHAnsi" w:hAnsiTheme="majorHAnsi"/>
+          <w:i/>
+          <w:sz w:val="18"/>
+          <w:szCs w:val="18"/>
+        </w:rPr>
+        <w:t>-eliminar contacto:</w:t>
+      </w:r>
+    </w:p>
+    <w:p>
+      <w:pPr>
+        <w:rPr>
+          <w:rFonts w:asciiTheme="majorHAnsi" w:hAnsiTheme="majorHAnsi"/>
+          <w:sz w:val="18"/>
+          <w:szCs w:val="18"/>
+        </w:rPr>
+      </w:pPr>
+      <w:r>
+        <w:rPr>
+          <w:rFonts w:asciiTheme="majorHAnsi" w:hAnsiTheme="majorHAnsi"/>
+          <w:sz w:val="18"/>
+          <w:szCs w:val="18"/>
+        </w:rPr>
+        <w:t>Id do contacto</w:t>
+      </w:r>
+    </w:p>
+    <w:p>
+      <w:pPr>
+        <w:rPr>
+          <w:rFonts w:asciiTheme="majorHAnsi" w:hAnsiTheme="majorHAnsi"/>
+          <w:i/>
+          <w:sz w:val="18"/>
+          <w:szCs w:val="18"/>
+        </w:rPr>
+      </w:pPr>
+      <w:r>
+        <w:rPr>
+          <w:rFonts w:asciiTheme="majorHAnsi" w:hAnsiTheme="majorHAnsi"/>
+          <w:i/>
+          <w:sz w:val="18"/>
+          <w:szCs w:val="18"/>
+        </w:rPr>
+        <w:t>-consultar contacto:</w:t>
+      </w:r>
+    </w:p>
+    <w:p>
+      <w:pPr>
+        <w:rPr>
+          <w:rFonts w:asciiTheme="majorHAnsi" w:hAnsiTheme="majorHAnsi"/>
+          <w:sz w:val="18"/>
+          <w:szCs w:val="18"/>
+        </w:rPr>
+      </w:pPr>
+      <w:r>
+        <w:rPr>
+          <w:rFonts w:asciiTheme="majorHAnsi" w:hAnsiTheme="majorHAnsi"/>
+          <w:sz w:val="18"/>
+          <w:szCs w:val="18"/>
+        </w:rPr>
+        <w:t>Nome, morada, telefone, emai</w:t>
+      </w:r>
+      <w:r>
+        <w:rPr>
+          <w:rFonts w:asciiTheme="majorHAnsi" w:hAnsiTheme="majorHAnsi"/>
+          <w:sz w:val="18"/>
+          <w:szCs w:val="18"/>
+        </w:rPr>
+        <w:t xml:space="preserve">l, género, profissão, número de </w:t>
+      </w:r>
+      <w:r>
+        <w:rPr>
+          <w:rFonts w:asciiTheme="majorHAnsi" w:hAnsiTheme="majorHAnsi"/>
+          <w:sz w:val="18"/>
+          <w:szCs w:val="18"/>
+        </w:rPr>
+        <w:t>estadias, vencimento, agregado fam</w:t>
+      </w:r>
+      <w:r>
+        <w:rPr>
+          <w:rFonts w:asciiTheme="majorHAnsi" w:hAnsiTheme="majorHAnsi"/>
+          <w:sz w:val="18"/>
+          <w:szCs w:val="18"/>
+        </w:rPr>
+        <w:t xml:space="preserve">iliar, estado civil, bilhete de </w:t>
+      </w:r>
+      <w:r>
+        <w:rPr>
+          <w:rFonts w:asciiTheme="majorHAnsi" w:hAnsiTheme="majorHAnsi"/>
+          <w:sz w:val="18"/>
+          <w:szCs w:val="18"/>
+        </w:rPr>
+        <w:t>identidade, numero</w:t>
+      </w:r>
+      <w:r>
+        <w:rPr>
+          <w:rFonts w:asciiTheme="majorHAnsi" w:hAnsiTheme="majorHAnsi"/>
+          <w:sz w:val="18"/>
+          <w:szCs w:val="18"/>
+        </w:rPr>
+        <w:t xml:space="preserve"> de contribuinte, naturalidade, </w:t>
+      </w:r>
+      <w:r>
+        <w:rPr>
+          <w:rFonts w:asciiTheme="majorHAnsi" w:hAnsiTheme="majorHAnsi"/>
+          <w:sz w:val="18"/>
+          <w:szCs w:val="18"/>
+        </w:rPr>
+        <w:t>data de criação, data de nasciment</w:t>
+      </w:r>
+      <w:r>
+        <w:rPr>
+          <w:rFonts w:asciiTheme="majorHAnsi" w:hAnsiTheme="majorHAnsi"/>
+          <w:sz w:val="18"/>
+          <w:szCs w:val="18"/>
+        </w:rPr>
+        <w:t xml:space="preserve">o, título, empresa, actividade, </w:t>
+      </w:r>
+      <w:r>
+        <w:rPr>
+          <w:rFonts w:asciiTheme="majorHAnsi" w:hAnsiTheme="majorHAnsi"/>
+          <w:sz w:val="18"/>
+          <w:szCs w:val="18"/>
+        </w:rPr>
+        <w:t>código-postal, localidade, cidade, dis</w:t>
+      </w:r>
+      <w:r>
+        <w:rPr>
+          <w:rFonts w:asciiTheme="majorHAnsi" w:hAnsiTheme="majorHAnsi"/>
+          <w:sz w:val="18"/>
+          <w:szCs w:val="18"/>
+        </w:rPr>
+        <w:t xml:space="preserve">trito, país, idioma, referência </w:t>
+      </w:r>
+      <w:r>
+        <w:rPr>
+          <w:rFonts w:asciiTheme="majorHAnsi" w:hAnsiTheme="majorHAnsi"/>
+          <w:sz w:val="18"/>
+          <w:szCs w:val="18"/>
+        </w:rPr>
+        <w:t>do hotel, interesses, data de actualização,</w:t>
+      </w:r>
+      <w:r>
+        <w:rPr>
+          <w:rFonts w:asciiTheme="majorHAnsi" w:hAnsiTheme="majorHAnsi"/>
+          <w:sz w:val="18"/>
+          <w:szCs w:val="18"/>
+        </w:rPr>
+        <w:t xml:space="preserve"> </w:t>
+      </w:r>
+      <w:r>
+        <w:rPr>
+          <w:rFonts w:asciiTheme="majorHAnsi" w:hAnsiTheme="majorHAnsi"/>
+          <w:sz w:val="18"/>
+          <w:szCs w:val="18"/>
+        </w:rPr>
+        <w:t>actualizado por, promoções utilizadas.</w:t>
+      </w:r>
+      <w:r>
+        <w:rPr>
+          <w:rFonts w:asciiTheme="majorHAnsi" w:hAnsiTheme="majorHAnsi"/>
+          <w:sz w:val="18"/>
+          <w:szCs w:val="18"/>
+        </w:rPr>
+        <w:cr/>
+      </w:r>
+    </w:p>
+    <w:p>
+      <w:pPr>
+        <w:rPr>
+          <w:rFonts w:asciiTheme="majorHAnsi" w:hAnsiTheme="majorHAnsi"/>
+          <w:sz w:val="18"/>
+          <w:szCs w:val="18"/>
+        </w:rPr>
+      </w:pPr>
+      <w:r>
+        <w:rPr>
+          <w:rFonts w:asciiTheme="majorHAnsi" w:hAnsiTheme="majorHAnsi"/>
+          <w:b/>
+          <w:sz w:val="18"/>
+          <w:szCs w:val="18"/>
+        </w:rPr>
+        <w:t>Nome</w:t>
+      </w:r>
+      <w:r>
+        <w:rPr>
+          <w:rFonts w:asciiTheme="majorHAnsi" w:hAnsiTheme="majorHAnsi"/>
+          <w:sz w:val="18"/>
+          <w:szCs w:val="18"/>
+        </w:rPr>
         <w:t xml:space="preserve">: </w:t>
       </w:r>
-      <w:proofErr w:type="spellStart"/>
-      <w:r>
-        <w:rPr>
-          <w:rFonts w:asciiTheme="majorHAnsi" w:hAnsiTheme="majorHAnsi"/>
-          <w:sz w:val="18"/>
-          <w:szCs w:val="18"/>
-        </w:rPr>
-        <w:t>Diretor</w:t>
-      </w:r>
-      <w:proofErr w:type="spellEnd"/>
-      <w:r>
-        <w:rPr>
-          <w:rFonts w:asciiTheme="majorHAnsi" w:hAnsiTheme="majorHAnsi"/>
-          <w:sz w:val="18"/>
-          <w:szCs w:val="18"/>
-        </w:rPr>
-        <w:t xml:space="preserve"> do Hotel</w:t>
+      <w:r>
+        <w:rPr>
+          <w:rFonts w:asciiTheme="majorHAnsi" w:hAnsiTheme="majorHAnsi"/>
+          <w:sz w:val="18"/>
+          <w:szCs w:val="18"/>
+        </w:rPr>
+        <w:t>Rececionista do hotel</w:t>
       </w:r>
     </w:p>
     <w:p>
@@ -576,23 +1327,23 @@
           <w:sz w:val="18"/>
           <w:szCs w:val="18"/>
         </w:rPr>
-        <w:t>: Aprovar as promoções, ins</w:t>
-      </w:r>
-      <w:r>
-        <w:rPr>
-          <w:rFonts w:asciiTheme="majorHAnsi" w:hAnsiTheme="majorHAnsi"/>
-          <w:sz w:val="18"/>
-          <w:szCs w:val="18"/>
-        </w:rPr>
-        <w:t>erir contacto, editar contacto, e</w:t>
-      </w:r>
-      <w:r>
-        <w:rPr>
-          <w:rFonts w:asciiTheme="majorHAnsi" w:hAnsiTheme="majorHAnsi"/>
-          <w:sz w:val="18"/>
-          <w:szCs w:val="18"/>
-        </w:rPr>
-        <w:t>liminar contacto e consultar contacto.</w:t>
+        <w:t xml:space="preserve">: </w:t>
+      </w:r>
+      <w:r>
+        <w:rPr>
+          <w:rFonts w:asciiTheme="majorHAnsi" w:hAnsiTheme="majorHAnsi"/>
+          <w:sz w:val="18"/>
+          <w:szCs w:val="18"/>
+        </w:rPr>
+        <w:t>Inserir contacto, edita</w:t>
+      </w:r>
+      <w:r>
+        <w:rPr>
+          <w:rFonts w:asciiTheme="majorHAnsi" w:hAnsiTheme="majorHAnsi"/>
+          <w:sz w:val="18"/>
+          <w:szCs w:val="18"/>
+        </w:rPr>
+        <w:t>r contacto, eliminar contacto, consultar contacto e consultar promoção.</w:t>
       </w:r>
     </w:p>
     <w:p>
@@ -618,7 +1369,15 @@
           <w:sz w:val="18"/>
           <w:szCs w:val="18"/>
         </w:rPr>
-        <w:t>: Gabinete do director (Hotel)</w:t>
+        <w:t xml:space="preserve">: </w:t>
+      </w:r>
+      <w:r>
+        <w:rPr>
+          <w:rFonts w:asciiTheme="majorHAnsi" w:hAnsiTheme="majorHAnsi"/>
+          <w:sz w:val="18"/>
+          <w:szCs w:val="18"/>
+        </w:rPr>
+        <w:t>Receção do hotel</w:t>
       </w:r>
     </w:p>
     <w:p>
@@ -658,174 +1417,247 @@
       <w:r>
         <w:rPr>
           <w:rFonts w:asciiTheme="majorHAnsi" w:hAnsiTheme="majorHAnsi"/>
-          <w:sz w:val="18"/>
-          <w:szCs w:val="18"/>
-        </w:rPr>
-        <w:t>-</w:t>
-      </w:r>
-      <w:r>
-        <w:rPr>
-          <w:rFonts w:asciiTheme="majorHAnsi" w:hAnsiTheme="majorHAnsi"/>
           <w:i/>
           <w:sz w:val="18"/>
           <w:szCs w:val="18"/>
         </w:rPr>
-        <w:t>Consultar promoção</w:t>
-      </w:r>
-      <w:r>
-        <w:rPr>
-          <w:rFonts w:asciiTheme="majorHAnsi" w:hAnsiTheme="majorHAnsi"/>
-          <w:sz w:val="18"/>
-          <w:szCs w:val="18"/>
-        </w:rPr>
-        <w:t>:</w:t>
-      </w:r>
-    </w:p>
-    <w:p>
-      <w:pPr>
-        <w:rPr>
-          <w:rFonts w:asciiTheme="majorHAnsi" w:hAnsiTheme="majorHAnsi"/>
-          <w:sz w:val="18"/>
-          <w:szCs w:val="18"/>
-        </w:rPr>
-      </w:pPr>
-      <w:r>
-        <w:rPr>
-          <w:rFonts w:asciiTheme="majorHAnsi" w:hAnsiTheme="majorHAnsi"/>
-          <w:sz w:val="18"/>
-          <w:szCs w:val="18"/>
-        </w:rPr>
+        <w:t>-inserir contacto:</w:t>
+      </w:r>
+      <w:r>
+        <w:rPr>
+          <w:rFonts w:asciiTheme="majorHAnsi" w:hAnsiTheme="majorHAnsi"/>
+          <w:i/>
+          <w:sz w:val="18"/>
+          <w:szCs w:val="18"/>
+        </w:rPr>
+        <w:cr/>
+      </w:r>
+      <w:r>
         <w:t xml:space="preserve"> </w:t>
       </w:r>
-      <w:proofErr w:type="spellStart"/>
-      <w:r>
-        <w:rPr>
-          <w:rFonts w:asciiTheme="majorHAnsi" w:hAnsiTheme="majorHAnsi"/>
-          <w:sz w:val="18"/>
-          <w:szCs w:val="18"/>
-        </w:rPr>
-        <w:t>Id</w:t>
-      </w:r>
-      <w:proofErr w:type="spellEnd"/>
-      <w:r>
-        <w:rPr>
-          <w:rFonts w:asciiTheme="majorHAnsi" w:hAnsiTheme="majorHAnsi"/>
-          <w:sz w:val="18"/>
-          <w:szCs w:val="18"/>
-        </w:rPr>
-        <w:t xml:space="preserve"> da promoção, nome da promoção</w:t>
-      </w:r>
-      <w:r>
-        <w:rPr>
-          <w:rFonts w:asciiTheme="majorHAnsi" w:hAnsiTheme="majorHAnsi"/>
-          <w:sz w:val="18"/>
-          <w:szCs w:val="18"/>
-        </w:rPr>
-        <w:t xml:space="preserve">, </w:t>
-      </w:r>
-      <w:proofErr w:type="gramStart"/>
-      <w:r>
-        <w:rPr>
-          <w:rFonts w:asciiTheme="majorHAnsi" w:hAnsiTheme="majorHAnsi"/>
-          <w:sz w:val="18"/>
-          <w:szCs w:val="18"/>
-        </w:rPr>
-        <w:t>entidade(agência</w:t>
-      </w:r>
-      <w:proofErr w:type="gramEnd"/>
-      <w:r>
-        <w:rPr>
-          <w:rFonts w:asciiTheme="majorHAnsi" w:hAnsiTheme="majorHAnsi"/>
-          <w:sz w:val="18"/>
-          <w:szCs w:val="18"/>
-        </w:rPr>
-        <w:t xml:space="preserve"> de viagens), </w:t>
-      </w:r>
-      <w:r>
-        <w:rPr>
-          <w:rFonts w:asciiTheme="majorHAnsi" w:hAnsiTheme="majorHAnsi"/>
-          <w:sz w:val="18"/>
-          <w:szCs w:val="18"/>
-        </w:rPr>
-        <w:t>descrição, data de promoção a</w:t>
-      </w:r>
-      <w:r>
-        <w:rPr>
-          <w:rFonts w:asciiTheme="majorHAnsi" w:hAnsiTheme="majorHAnsi"/>
-          <w:sz w:val="18"/>
-          <w:szCs w:val="18"/>
-        </w:rPr>
-        <w:t xml:space="preserve">provada, data inicio, data fim, </w:t>
-      </w:r>
-      <w:proofErr w:type="spellStart"/>
-      <w:r>
-        <w:rPr>
-          <w:rFonts w:asciiTheme="majorHAnsi" w:hAnsiTheme="majorHAnsi"/>
-          <w:sz w:val="18"/>
-          <w:szCs w:val="18"/>
-        </w:rPr>
-        <w:t>codigo</w:t>
-      </w:r>
-      <w:proofErr w:type="spellEnd"/>
-      <w:r>
-        <w:rPr>
-          <w:rFonts w:asciiTheme="majorHAnsi" w:hAnsiTheme="majorHAnsi"/>
-          <w:sz w:val="18"/>
-          <w:szCs w:val="18"/>
-        </w:rPr>
-        <w:t xml:space="preserve"> promocional, número</w:t>
-      </w:r>
-      <w:r>
-        <w:rPr>
-          <w:rFonts w:asciiTheme="majorHAnsi" w:hAnsiTheme="majorHAnsi"/>
-          <w:sz w:val="18"/>
-          <w:szCs w:val="18"/>
-        </w:rPr>
-        <w:t xml:space="preserve"> de utilizações máximo, usados, </w:t>
-      </w:r>
-      <w:proofErr w:type="spellStart"/>
-      <w:r>
-        <w:rPr>
-          <w:rFonts w:asciiTheme="majorHAnsi" w:hAnsiTheme="majorHAnsi"/>
-          <w:sz w:val="18"/>
-          <w:szCs w:val="18"/>
-        </w:rPr>
-        <w:t>codigo</w:t>
-      </w:r>
-      <w:proofErr w:type="spellEnd"/>
-      <w:r>
-        <w:rPr>
-          <w:rFonts w:asciiTheme="majorHAnsi" w:hAnsiTheme="majorHAnsi"/>
-          <w:sz w:val="18"/>
-          <w:szCs w:val="18"/>
-        </w:rPr>
-        <w:t xml:space="preserve"> promocional, código de contacto, usado(sim/não)</w:t>
-      </w:r>
-      <w:r>
-        <w:rPr>
-          <w:rFonts w:asciiTheme="majorHAnsi" w:hAnsiTheme="majorHAnsi"/>
+      <w:r>
+        <w:rPr>
+          <w:rFonts w:asciiTheme="majorHAnsi" w:hAnsiTheme="majorHAnsi"/>
+          <w:sz w:val="18"/>
+          <w:szCs w:val="18"/>
+        </w:rPr>
+        <w:t>Nome, morada, telefone, emai</w:t>
+      </w:r>
+      <w:r>
+        <w:rPr>
+          <w:rFonts w:asciiTheme="majorHAnsi" w:hAnsiTheme="majorHAnsi"/>
+          <w:sz w:val="18"/>
+          <w:szCs w:val="18"/>
+        </w:rPr>
+        <w:t xml:space="preserve">l, género, profissão, número de </w:t>
+      </w:r>
+      <w:r>
+        <w:rPr>
+          <w:rFonts w:asciiTheme="majorHAnsi" w:hAnsiTheme="majorHAnsi"/>
+          <w:sz w:val="18"/>
+          <w:szCs w:val="18"/>
+        </w:rPr>
+        <w:t>estadias, vencimento, agregado fam</w:t>
+      </w:r>
+      <w:r>
+        <w:rPr>
+          <w:rFonts w:asciiTheme="majorHAnsi" w:hAnsiTheme="majorHAnsi"/>
+          <w:sz w:val="18"/>
+          <w:szCs w:val="18"/>
+        </w:rPr>
+        <w:t xml:space="preserve">iliar, estado civil, bilhete de </w:t>
+      </w:r>
+      <w:r>
+        <w:rPr>
+          <w:rFonts w:asciiTheme="majorHAnsi" w:hAnsiTheme="majorHAnsi"/>
+          <w:sz w:val="18"/>
+          <w:szCs w:val="18"/>
+        </w:rPr>
+        <w:t>identidade, numero</w:t>
+      </w:r>
+      <w:r>
+        <w:rPr>
+          <w:rFonts w:asciiTheme="majorHAnsi" w:hAnsiTheme="majorHAnsi"/>
+          <w:sz w:val="18"/>
+          <w:szCs w:val="18"/>
+        </w:rPr>
+        <w:t xml:space="preserve"> de contribuinte, naturalidade, </w:t>
+      </w:r>
+      <w:r>
+        <w:rPr>
+          <w:rFonts w:asciiTheme="majorHAnsi" w:hAnsiTheme="majorHAnsi"/>
+          <w:sz w:val="18"/>
+          <w:szCs w:val="18"/>
+        </w:rPr>
+        <w:t>data de criação, data de nasciment</w:t>
+      </w:r>
+      <w:r>
+        <w:rPr>
+          <w:rFonts w:asciiTheme="majorHAnsi" w:hAnsiTheme="majorHAnsi"/>
+          <w:sz w:val="18"/>
+          <w:szCs w:val="18"/>
+        </w:rPr>
+        <w:t xml:space="preserve">o, título, empresa, actividade, </w:t>
+      </w:r>
+      <w:r>
+        <w:rPr>
+          <w:rFonts w:asciiTheme="majorHAnsi" w:hAnsiTheme="majorHAnsi"/>
+          <w:sz w:val="18"/>
+          <w:szCs w:val="18"/>
+        </w:rPr>
+        <w:t>código-postal, localidade, cidade, dis</w:t>
+      </w:r>
+      <w:r>
+        <w:rPr>
+          <w:rFonts w:asciiTheme="majorHAnsi" w:hAnsiTheme="majorHAnsi"/>
+          <w:sz w:val="18"/>
+          <w:szCs w:val="18"/>
+        </w:rPr>
+        <w:t xml:space="preserve">trito, país, idioma, referência do hotel, interesses, promoções </w:t>
+      </w:r>
+      <w:r>
+        <w:rPr>
+          <w:rFonts w:asciiTheme="majorHAnsi" w:hAnsiTheme="majorHAnsi"/>
+          <w:sz w:val="18"/>
+          <w:szCs w:val="18"/>
+        </w:rPr>
+        <w:t>utilizadas.</w:t>
+      </w:r>
+    </w:p>
+    <w:p>
+      <w:pPr>
+        <w:rPr>
+          <w:rFonts w:asciiTheme="majorHAnsi" w:hAnsiTheme="majorHAnsi"/>
+          <w:sz w:val="18"/>
+          <w:szCs w:val="18"/>
+        </w:rPr>
+      </w:pPr>
+      <w:r>
+        <w:rPr>
+          <w:rFonts w:asciiTheme="majorHAnsi" w:hAnsiTheme="majorHAnsi"/>
+          <w:i/>
+          <w:sz w:val="18"/>
+          <w:szCs w:val="18"/>
+        </w:rPr>
+        <w:t>-editar contacto:</w:t>
+      </w:r>
+      <w:r>
+        <w:rPr>
+          <w:rFonts w:asciiTheme="majorHAnsi" w:hAnsiTheme="majorHAnsi"/>
+          <w:i/>
           <w:sz w:val="18"/>
           <w:szCs w:val="18"/>
         </w:rPr>
         <w:cr/>
       </w:r>
-    </w:p>
-    <w:p>
-      <w:pPr>
-        <w:rPr>
-          <w:rFonts w:asciiTheme="majorHAnsi" w:hAnsiTheme="majorHAnsi"/>
-          <w:sz w:val="18"/>
-          <w:szCs w:val="18"/>
-        </w:rPr>
-      </w:pPr>
-      <w:r>
-        <w:rPr>
-          <w:rFonts w:asciiTheme="majorHAnsi" w:hAnsiTheme="majorHAnsi"/>
-          <w:sz w:val="18"/>
-          <w:szCs w:val="18"/>
-        </w:rPr>
-        <w:t>-</w:t>
-      </w:r>
+      <w:r>
+        <w:t xml:space="preserve"> </w:t>
+      </w:r>
+      <w:r>
+        <w:rPr>
+          <w:rFonts w:asciiTheme="majorHAnsi" w:hAnsiTheme="majorHAnsi"/>
+          <w:sz w:val="18"/>
+          <w:szCs w:val="18"/>
+        </w:rPr>
+        <w:t>Nome, morada, telefone, emai</w:t>
+      </w:r>
+      <w:r>
+        <w:rPr>
+          <w:rFonts w:asciiTheme="majorHAnsi" w:hAnsiTheme="majorHAnsi"/>
+          <w:sz w:val="18"/>
+          <w:szCs w:val="18"/>
+        </w:rPr>
+        <w:t xml:space="preserve">l, género, profissão, número de </w:t>
+      </w:r>
+      <w:r>
+        <w:rPr>
+          <w:rFonts w:asciiTheme="majorHAnsi" w:hAnsiTheme="majorHAnsi"/>
+          <w:sz w:val="18"/>
+          <w:szCs w:val="18"/>
+        </w:rPr>
+        <w:t>estadias, vencimento, agregado fam</w:t>
+      </w:r>
+      <w:r>
+        <w:rPr>
+          <w:rFonts w:asciiTheme="majorHAnsi" w:hAnsiTheme="majorHAnsi"/>
+          <w:sz w:val="18"/>
+          <w:szCs w:val="18"/>
+        </w:rPr>
+        <w:t xml:space="preserve">iliar, estado civil, bilhete de </w:t>
+      </w:r>
+      <w:r>
+        <w:rPr>
+          <w:rFonts w:asciiTheme="majorHAnsi" w:hAnsiTheme="majorHAnsi"/>
+          <w:sz w:val="18"/>
+          <w:szCs w:val="18"/>
+        </w:rPr>
+        <w:t>identidade, numero</w:t>
+      </w:r>
+      <w:r>
+        <w:rPr>
+          <w:rFonts w:asciiTheme="majorHAnsi" w:hAnsiTheme="majorHAnsi"/>
+          <w:sz w:val="18"/>
+          <w:szCs w:val="18"/>
+        </w:rPr>
+        <w:t xml:space="preserve"> de contribuinte, naturalidade, </w:t>
+      </w:r>
+      <w:r>
+        <w:rPr>
+          <w:rFonts w:asciiTheme="majorHAnsi" w:hAnsiTheme="majorHAnsi"/>
+          <w:sz w:val="18"/>
+          <w:szCs w:val="18"/>
+        </w:rPr>
+        <w:t>data de criação, data de nasciment</w:t>
+      </w:r>
+      <w:r>
+        <w:rPr>
+          <w:rFonts w:asciiTheme="majorHAnsi" w:hAnsiTheme="majorHAnsi"/>
+          <w:sz w:val="18"/>
+          <w:szCs w:val="18"/>
+        </w:rPr>
+        <w:t xml:space="preserve">o, título, empresa, actividade, </w:t>
+      </w:r>
+      <w:r>
+        <w:rPr>
+          <w:rFonts w:asciiTheme="majorHAnsi" w:hAnsiTheme="majorHAnsi"/>
+          <w:sz w:val="18"/>
+          <w:szCs w:val="18"/>
+        </w:rPr>
+        <w:t>código-postal, localidade, cidade, dis</w:t>
+      </w:r>
+      <w:r>
+        <w:rPr>
+          <w:rFonts w:asciiTheme="majorHAnsi" w:hAnsiTheme="majorHAnsi"/>
+          <w:sz w:val="18"/>
+          <w:szCs w:val="18"/>
+        </w:rPr>
+        <w:t xml:space="preserve">trito, país, idioma, referência </w:t>
+      </w:r>
+      <w:r>
+        <w:rPr>
+          <w:rFonts w:asciiTheme="majorHAnsi" w:hAnsiTheme="majorHAnsi"/>
+          <w:sz w:val="18"/>
+          <w:szCs w:val="18"/>
+        </w:rPr>
+        <w:t>do hotel, interesses, promoções utilizadas.</w:t>
+      </w:r>
+      <w:r>
+        <w:rPr>
+          <w:rFonts w:asciiTheme="majorHAnsi" w:hAnsiTheme="majorHAnsi"/>
+          <w:sz w:val="18"/>
+          <w:szCs w:val="18"/>
+        </w:rPr>
+        <w:cr/>
+      </w:r>
+    </w:p>
+    <w:p>
+      <w:pPr>
+        <w:rPr>
+          <w:rFonts w:asciiTheme="majorHAnsi" w:hAnsiTheme="majorHAnsi"/>
+          <w:sz w:val="18"/>
+          <w:szCs w:val="18"/>
+        </w:rPr>
+      </w:pPr>
       <w:r>
         <w:rPr>
           <w:rFonts w:asciiTheme="majorHAnsi" w:hAnsiTheme="majorHAnsi"/>
@@ -833,153 +1665,35 @@
           <w:sz w:val="18"/>
           <w:szCs w:val="18"/>
         </w:rPr>
-        <w:t>Aprovar promoção</w:t>
-      </w:r>
-      <w:r>
-        <w:rPr>
-          <w:rFonts w:asciiTheme="majorHAnsi" w:hAnsiTheme="majorHAnsi"/>
-          <w:sz w:val="18"/>
-          <w:szCs w:val="18"/>
-        </w:rPr>
-        <w:t>:</w:t>
-      </w:r>
-    </w:p>
-    <w:p>
-      <w:pPr>
-        <w:rPr>
-          <w:rFonts w:asciiTheme="majorHAnsi" w:hAnsiTheme="majorHAnsi"/>
-          <w:sz w:val="18"/>
-          <w:szCs w:val="18"/>
-        </w:rPr>
-      </w:pPr>
-      <w:r>
-        <w:rPr>
-          <w:rFonts w:asciiTheme="majorHAnsi" w:hAnsiTheme="majorHAnsi"/>
-          <w:sz w:val="18"/>
-          <w:szCs w:val="18"/>
-        </w:rPr>
-        <w:t xml:space="preserve">Estado da promoção, </w:t>
-      </w:r>
-      <w:proofErr w:type="spellStart"/>
-      <w:r>
-        <w:rPr>
-          <w:rFonts w:asciiTheme="majorHAnsi" w:hAnsiTheme="majorHAnsi"/>
-          <w:sz w:val="18"/>
-          <w:szCs w:val="18"/>
-        </w:rPr>
-        <w:t>Id</w:t>
-      </w:r>
-      <w:proofErr w:type="spellEnd"/>
-      <w:r>
-        <w:rPr>
-          <w:rFonts w:asciiTheme="majorHAnsi" w:hAnsiTheme="majorHAnsi"/>
-          <w:sz w:val="18"/>
-          <w:szCs w:val="18"/>
-        </w:rPr>
-        <w:t xml:space="preserve"> da promoção</w:t>
-      </w:r>
-      <w:r>
-        <w:rPr>
-          <w:rFonts w:asciiTheme="majorHAnsi" w:hAnsiTheme="majorHAnsi"/>
-          <w:sz w:val="18"/>
-          <w:szCs w:val="18"/>
-        </w:rPr>
-        <w:cr/>
-      </w:r>
-    </w:p>
-    <w:p>
-      <w:pPr>
-        <w:rPr>
-          <w:rFonts w:asciiTheme="majorHAnsi" w:hAnsiTheme="majorHAnsi"/>
-          <w:sz w:val="18"/>
-          <w:szCs w:val="18"/>
-        </w:rPr>
-      </w:pPr>
-      <w:r>
-        <w:rPr>
-          <w:rFonts w:asciiTheme="majorHAnsi" w:hAnsiTheme="majorHAnsi"/>
-          <w:sz w:val="18"/>
-          <w:szCs w:val="18"/>
-        </w:rPr>
-        <w:t>-</w:t>
-      </w:r>
-      <w:r>
+        <w:t>-eliminar contacto:</w:t>
+      </w:r>
+    </w:p>
+    <w:p>
+      <w:pPr>
+        <w:rPr>
+          <w:rFonts w:asciiTheme="majorHAnsi" w:hAnsiTheme="majorHAnsi"/>
+          <w:sz w:val="18"/>
+          <w:szCs w:val="18"/>
+        </w:rPr>
+      </w:pPr>
+      <w:r>
+        <w:rPr>
+          <w:rFonts w:asciiTheme="majorHAnsi" w:hAnsiTheme="majorHAnsi"/>
+          <w:sz w:val="18"/>
+          <w:szCs w:val="18"/>
+        </w:rPr>
+        <w:t>Id do contacto</w:t>
+      </w:r>
+    </w:p>
+    <w:p>
+      <w:pPr>
         <w:rPr>
           <w:rFonts w:asciiTheme="majorHAnsi" w:hAnsiTheme="majorHAnsi"/>
           <w:i/>
           <w:sz w:val="18"/>
           <w:szCs w:val="18"/>
         </w:rPr>
-        <w:t>Reprovar promoção</w:t>
-      </w:r>
-      <w:r>
-        <w:rPr>
-          <w:rFonts w:asciiTheme="majorHAnsi" w:hAnsiTheme="majorHAnsi"/>
-          <w:sz w:val="18"/>
-          <w:szCs w:val="18"/>
-        </w:rPr>
-        <w:t>:</w:t>
-      </w:r>
-    </w:p>
-    <w:p>
-      <w:pPr>
-        <w:rPr>
-          <w:rFonts w:asciiTheme="majorHAnsi" w:hAnsiTheme="majorHAnsi"/>
-          <w:sz w:val="18"/>
-          <w:szCs w:val="18"/>
-        </w:rPr>
-      </w:pPr>
-      <w:r>
-        <w:rPr>
-          <w:rFonts w:asciiTheme="majorHAnsi" w:hAnsiTheme="majorHAnsi"/>
-          <w:sz w:val="18"/>
-          <w:szCs w:val="18"/>
-        </w:rPr>
-        <w:t xml:space="preserve">Estado da promoção, </w:t>
-      </w:r>
-      <w:proofErr w:type="spellStart"/>
-      <w:r>
-        <w:rPr>
-          <w:rFonts w:asciiTheme="majorHAnsi" w:hAnsiTheme="majorHAnsi"/>
-          <w:sz w:val="18"/>
-          <w:szCs w:val="18"/>
-        </w:rPr>
-        <w:t>Id</w:t>
-      </w:r>
-      <w:proofErr w:type="spellEnd"/>
-      <w:r>
-        <w:rPr>
-          <w:rFonts w:asciiTheme="majorHAnsi" w:hAnsiTheme="majorHAnsi"/>
-          <w:sz w:val="18"/>
-          <w:szCs w:val="18"/>
-        </w:rPr>
-        <w:t xml:space="preserve"> da promoção</w:t>
-      </w:r>
-      <w:r>
-        <w:rPr>
-          <w:rFonts w:asciiTheme="majorHAnsi" w:hAnsiTheme="majorHAnsi"/>
-          <w:sz w:val="18"/>
-          <w:szCs w:val="18"/>
-        </w:rPr>
-        <w:cr/>
-      </w:r>
-    </w:p>
-    <w:p>
-      <w:pPr>
-        <w:rPr>
-          <w:rFonts w:asciiTheme="majorHAnsi" w:hAnsiTheme="majorHAnsi"/>
-          <w:sz w:val="18"/>
-          <w:szCs w:val="18"/>
-        </w:rPr>
-      </w:pPr>
-      <w:r>
-        <w:rPr>
-          <w:rFonts w:asciiTheme="majorHAnsi" w:hAnsiTheme="majorHAnsi"/>
-          <w:sz w:val="18"/>
-          <w:szCs w:val="18"/>
-        </w:rPr>
-        <w:t>-</w:t>
-      </w:r>
+      </w:pPr>
       <w:r>
         <w:rPr>
           <w:rFonts w:asciiTheme="majorHAnsi" w:hAnsiTheme="majorHAnsi"/>
@@ -987,1129 +1701,7 @@
           <w:sz w:val="18"/>
           <w:szCs w:val="18"/>
         </w:rPr>
-        <w:t xml:space="preserve">Inserir </w:t>
-      </w:r>
-      <w:proofErr w:type="gramStart"/>
-      <w:r>
-        <w:rPr>
-          <w:rFonts w:asciiTheme="majorHAnsi" w:hAnsiTheme="majorHAnsi"/>
-          <w:i/>
-          <w:sz w:val="18"/>
-          <w:szCs w:val="18"/>
-        </w:rPr>
-        <w:t>contacto</w:t>
-      </w:r>
-      <w:proofErr w:type="gramEnd"/>
-      <w:r>
-        <w:rPr>
-          <w:rFonts w:asciiTheme="majorHAnsi" w:hAnsiTheme="majorHAnsi"/>
-          <w:i/>
-          <w:sz w:val="18"/>
-          <w:szCs w:val="18"/>
-        </w:rPr>
-        <w:t>:</w:t>
-      </w:r>
-    </w:p>
-    <w:p>
-      <w:pPr>
-        <w:rPr>
-          <w:rFonts w:asciiTheme="majorHAnsi" w:hAnsiTheme="majorHAnsi"/>
-          <w:sz w:val="18"/>
-          <w:szCs w:val="18"/>
-        </w:rPr>
-      </w:pPr>
-      <w:r>
-        <w:rPr>
-          <w:rFonts w:asciiTheme="majorHAnsi" w:hAnsiTheme="majorHAnsi"/>
-          <w:sz w:val="18"/>
-          <w:szCs w:val="18"/>
-        </w:rPr>
-        <w:t xml:space="preserve">Nome, morada, telefone, </w:t>
-      </w:r>
-      <w:proofErr w:type="gramStart"/>
-      <w:r>
-        <w:rPr>
-          <w:rFonts w:asciiTheme="majorHAnsi" w:hAnsiTheme="majorHAnsi"/>
-          <w:sz w:val="18"/>
-          <w:szCs w:val="18"/>
-        </w:rPr>
-        <w:t>emai</w:t>
-      </w:r>
-      <w:r>
-        <w:rPr>
-          <w:rFonts w:asciiTheme="majorHAnsi" w:hAnsiTheme="majorHAnsi"/>
-          <w:sz w:val="18"/>
-          <w:szCs w:val="18"/>
-        </w:rPr>
-        <w:t>l</w:t>
-      </w:r>
-      <w:proofErr w:type="gramEnd"/>
-      <w:r>
-        <w:rPr>
-          <w:rFonts w:asciiTheme="majorHAnsi" w:hAnsiTheme="majorHAnsi"/>
-          <w:sz w:val="18"/>
-          <w:szCs w:val="18"/>
-        </w:rPr>
-        <w:t xml:space="preserve">, género, profissão, número de </w:t>
-      </w:r>
-      <w:r>
-        <w:rPr>
-          <w:rFonts w:asciiTheme="majorHAnsi" w:hAnsiTheme="majorHAnsi"/>
-          <w:sz w:val="18"/>
-          <w:szCs w:val="18"/>
-        </w:rPr>
-        <w:t>estadias, vencimento, agregado fam</w:t>
-      </w:r>
-      <w:r>
-        <w:rPr>
-          <w:rFonts w:asciiTheme="majorHAnsi" w:hAnsiTheme="majorHAnsi"/>
-          <w:sz w:val="18"/>
-          <w:szCs w:val="18"/>
-        </w:rPr>
-        <w:t xml:space="preserve">iliar, estado civil, bilhete de </w:t>
-      </w:r>
-      <w:r>
-        <w:rPr>
-          <w:rFonts w:asciiTheme="majorHAnsi" w:hAnsiTheme="majorHAnsi"/>
-          <w:sz w:val="18"/>
-          <w:szCs w:val="18"/>
-        </w:rPr>
-        <w:t>identidade, numero</w:t>
-      </w:r>
-      <w:r>
-        <w:rPr>
-          <w:rFonts w:asciiTheme="majorHAnsi" w:hAnsiTheme="majorHAnsi"/>
-          <w:sz w:val="18"/>
-          <w:szCs w:val="18"/>
-        </w:rPr>
-        <w:t xml:space="preserve"> de contribuinte, naturalidade, </w:t>
-      </w:r>
-      <w:r>
-        <w:rPr>
-          <w:rFonts w:asciiTheme="majorHAnsi" w:hAnsiTheme="majorHAnsi"/>
-          <w:sz w:val="18"/>
-          <w:szCs w:val="18"/>
-        </w:rPr>
-        <w:t>data de criação, data de nasciment</w:t>
-      </w:r>
-      <w:r>
-        <w:rPr>
-          <w:rFonts w:asciiTheme="majorHAnsi" w:hAnsiTheme="majorHAnsi"/>
-          <w:sz w:val="18"/>
-          <w:szCs w:val="18"/>
-        </w:rPr>
-        <w:t xml:space="preserve">o, título, empresa, actividade, </w:t>
-      </w:r>
-      <w:r>
-        <w:rPr>
-          <w:rFonts w:asciiTheme="majorHAnsi" w:hAnsiTheme="majorHAnsi"/>
-          <w:sz w:val="18"/>
-          <w:szCs w:val="18"/>
-        </w:rPr>
-        <w:t>código-postal, localidade, cidade, dis</w:t>
-      </w:r>
-      <w:r>
-        <w:rPr>
-          <w:rFonts w:asciiTheme="majorHAnsi" w:hAnsiTheme="majorHAnsi"/>
-          <w:sz w:val="18"/>
-          <w:szCs w:val="18"/>
-        </w:rPr>
-        <w:t xml:space="preserve">trito, país, idioma, referência </w:t>
-      </w:r>
-      <w:r>
-        <w:rPr>
-          <w:rFonts w:asciiTheme="majorHAnsi" w:hAnsiTheme="majorHAnsi"/>
-          <w:sz w:val="18"/>
-          <w:szCs w:val="18"/>
-        </w:rPr>
-        <w:t>do hotel, interesses, promoções utilizadas.</w:t>
-      </w:r>
-    </w:p>
-    <w:p>
-      <w:pPr>
-        <w:rPr>
-          <w:rFonts w:asciiTheme="majorHAnsi" w:hAnsiTheme="majorHAnsi"/>
-          <w:i/>
-          <w:sz w:val="18"/>
-          <w:szCs w:val="18"/>
-        </w:rPr>
-      </w:pPr>
-      <w:r>
-        <w:rPr>
-          <w:rFonts w:asciiTheme="majorHAnsi" w:hAnsiTheme="majorHAnsi"/>
-          <w:i/>
-          <w:sz w:val="18"/>
-          <w:szCs w:val="18"/>
-        </w:rPr>
-        <w:lastRenderedPageBreak/>
-        <w:t xml:space="preserve">-editar </w:t>
-      </w:r>
-      <w:proofErr w:type="gramStart"/>
-      <w:r>
-        <w:rPr>
-          <w:rFonts w:asciiTheme="majorHAnsi" w:hAnsiTheme="majorHAnsi"/>
-          <w:i/>
-          <w:sz w:val="18"/>
-          <w:szCs w:val="18"/>
-        </w:rPr>
-        <w:t>contacto</w:t>
-      </w:r>
-      <w:proofErr w:type="gramEnd"/>
-      <w:r>
-        <w:rPr>
-          <w:rFonts w:asciiTheme="majorHAnsi" w:hAnsiTheme="majorHAnsi"/>
-          <w:i/>
-          <w:sz w:val="18"/>
-          <w:szCs w:val="18"/>
-        </w:rPr>
-        <w:t>:</w:t>
-      </w:r>
-    </w:p>
-    <w:p>
-      <w:pPr>
-        <w:rPr>
-          <w:rFonts w:asciiTheme="majorHAnsi" w:hAnsiTheme="majorHAnsi"/>
-          <w:sz w:val="18"/>
-          <w:szCs w:val="18"/>
-        </w:rPr>
-      </w:pPr>
-      <w:r>
-        <w:rPr>
-          <w:rFonts w:asciiTheme="majorHAnsi" w:hAnsiTheme="majorHAnsi"/>
-          <w:sz w:val="18"/>
-          <w:szCs w:val="18"/>
-        </w:rPr>
-        <w:t xml:space="preserve">Nome, morada, telefone, </w:t>
-      </w:r>
-      <w:proofErr w:type="gramStart"/>
-      <w:r>
-        <w:rPr>
-          <w:rFonts w:asciiTheme="majorHAnsi" w:hAnsiTheme="majorHAnsi"/>
-          <w:sz w:val="18"/>
-          <w:szCs w:val="18"/>
-        </w:rPr>
-        <w:t>emai</w:t>
-      </w:r>
-      <w:r>
-        <w:rPr>
-          <w:rFonts w:asciiTheme="majorHAnsi" w:hAnsiTheme="majorHAnsi"/>
-          <w:sz w:val="18"/>
-          <w:szCs w:val="18"/>
-        </w:rPr>
-        <w:t>l</w:t>
-      </w:r>
-      <w:proofErr w:type="gramEnd"/>
-      <w:r>
-        <w:rPr>
-          <w:rFonts w:asciiTheme="majorHAnsi" w:hAnsiTheme="majorHAnsi"/>
-          <w:sz w:val="18"/>
-          <w:szCs w:val="18"/>
-        </w:rPr>
-        <w:t xml:space="preserve">, género, profissão, número de </w:t>
-      </w:r>
-      <w:r>
-        <w:rPr>
-          <w:rFonts w:asciiTheme="majorHAnsi" w:hAnsiTheme="majorHAnsi"/>
-          <w:sz w:val="18"/>
-          <w:szCs w:val="18"/>
-        </w:rPr>
-        <w:t>estadias, vencimento, agregado fam</w:t>
-      </w:r>
-      <w:r>
-        <w:rPr>
-          <w:rFonts w:asciiTheme="majorHAnsi" w:hAnsiTheme="majorHAnsi"/>
-          <w:sz w:val="18"/>
-          <w:szCs w:val="18"/>
-        </w:rPr>
-        <w:t xml:space="preserve">iliar, estado civil, bilhete de </w:t>
-      </w:r>
-      <w:r>
-        <w:rPr>
-          <w:rFonts w:asciiTheme="majorHAnsi" w:hAnsiTheme="majorHAnsi"/>
-          <w:sz w:val="18"/>
-          <w:szCs w:val="18"/>
-        </w:rPr>
-        <w:t>identidade, numero de contribuinte, natural</w:t>
-      </w:r>
-      <w:r>
-        <w:rPr>
-          <w:rFonts w:asciiTheme="majorHAnsi" w:hAnsiTheme="majorHAnsi"/>
-          <w:sz w:val="18"/>
-          <w:szCs w:val="18"/>
-        </w:rPr>
-        <w:t xml:space="preserve">idade, </w:t>
-      </w:r>
-      <w:r>
-        <w:rPr>
-          <w:rFonts w:asciiTheme="majorHAnsi" w:hAnsiTheme="majorHAnsi"/>
-          <w:sz w:val="18"/>
-          <w:szCs w:val="18"/>
-        </w:rPr>
-        <w:t>data de criação, data de nasciment</w:t>
-      </w:r>
-      <w:r>
-        <w:rPr>
-          <w:rFonts w:asciiTheme="majorHAnsi" w:hAnsiTheme="majorHAnsi"/>
-          <w:sz w:val="18"/>
-          <w:szCs w:val="18"/>
-        </w:rPr>
-        <w:t xml:space="preserve">o, título, empresa, actividade, </w:t>
-      </w:r>
-      <w:r>
-        <w:rPr>
-          <w:rFonts w:asciiTheme="majorHAnsi" w:hAnsiTheme="majorHAnsi"/>
-          <w:sz w:val="18"/>
-          <w:szCs w:val="18"/>
-        </w:rPr>
-        <w:t>código-postal, localidade, cidade, distrito, país, idioma, referên</w:t>
-      </w:r>
-      <w:r>
-        <w:rPr>
-          <w:rFonts w:asciiTheme="majorHAnsi" w:hAnsiTheme="majorHAnsi"/>
-          <w:sz w:val="18"/>
-          <w:szCs w:val="18"/>
-        </w:rPr>
-        <w:t xml:space="preserve">cia </w:t>
-      </w:r>
-      <w:r>
-        <w:rPr>
-          <w:rFonts w:asciiTheme="majorHAnsi" w:hAnsiTheme="majorHAnsi"/>
-          <w:sz w:val="18"/>
-          <w:szCs w:val="18"/>
-        </w:rPr>
-        <w:t>do hotel, interesses, promoções utilizadas.</w:t>
-      </w:r>
-      <w:r>
-        <w:rPr>
-          <w:rFonts w:asciiTheme="majorHAnsi" w:hAnsiTheme="majorHAnsi"/>
-          <w:sz w:val="18"/>
-          <w:szCs w:val="18"/>
-        </w:rPr>
-        <w:cr/>
-      </w:r>
-    </w:p>
-    <w:p>
-      <w:pPr>
-        <w:rPr>
-          <w:rFonts w:asciiTheme="majorHAnsi" w:hAnsiTheme="majorHAnsi"/>
-          <w:i/>
-          <w:sz w:val="18"/>
-          <w:szCs w:val="18"/>
-        </w:rPr>
-      </w:pPr>
-      <w:r>
-        <w:rPr>
-          <w:rFonts w:asciiTheme="majorHAnsi" w:hAnsiTheme="majorHAnsi"/>
-          <w:i/>
-          <w:sz w:val="18"/>
-          <w:szCs w:val="18"/>
-        </w:rPr>
-        <w:t xml:space="preserve">-eliminar </w:t>
-      </w:r>
-      <w:proofErr w:type="gramStart"/>
-      <w:r>
-        <w:rPr>
-          <w:rFonts w:asciiTheme="majorHAnsi" w:hAnsiTheme="majorHAnsi"/>
-          <w:i/>
-          <w:sz w:val="18"/>
-          <w:szCs w:val="18"/>
-        </w:rPr>
-        <w:t>contacto</w:t>
-      </w:r>
-      <w:proofErr w:type="gramEnd"/>
-      <w:r>
-        <w:rPr>
-          <w:rFonts w:asciiTheme="majorHAnsi" w:hAnsiTheme="majorHAnsi"/>
-          <w:i/>
-          <w:sz w:val="18"/>
-          <w:szCs w:val="18"/>
-        </w:rPr>
-        <w:t>:</w:t>
-      </w:r>
-    </w:p>
-    <w:p>
-      <w:pPr>
-        <w:rPr>
-          <w:rFonts w:asciiTheme="majorHAnsi" w:hAnsiTheme="majorHAnsi"/>
-          <w:sz w:val="18"/>
-          <w:szCs w:val="18"/>
-        </w:rPr>
-      </w:pPr>
-      <w:proofErr w:type="spellStart"/>
-      <w:r>
-        <w:rPr>
-          <w:rFonts w:asciiTheme="majorHAnsi" w:hAnsiTheme="majorHAnsi"/>
-          <w:sz w:val="18"/>
-          <w:szCs w:val="18"/>
-        </w:rPr>
-        <w:t>Id</w:t>
-      </w:r>
-      <w:proofErr w:type="spellEnd"/>
-      <w:r>
-        <w:rPr>
-          <w:rFonts w:asciiTheme="majorHAnsi" w:hAnsiTheme="majorHAnsi"/>
-          <w:sz w:val="18"/>
-          <w:szCs w:val="18"/>
-        </w:rPr>
-        <w:t xml:space="preserve"> do contacto</w:t>
-      </w:r>
-    </w:p>
-    <w:p>
-      <w:pPr>
-        <w:rPr>
-          <w:rFonts w:asciiTheme="majorHAnsi" w:hAnsiTheme="majorHAnsi"/>
-          <w:i/>
-          <w:sz w:val="18"/>
-          <w:szCs w:val="18"/>
-        </w:rPr>
-      </w:pPr>
-      <w:r>
-        <w:rPr>
-          <w:rFonts w:asciiTheme="majorHAnsi" w:hAnsiTheme="majorHAnsi"/>
-          <w:i/>
-          <w:sz w:val="18"/>
-          <w:szCs w:val="18"/>
-        </w:rPr>
-        <w:t xml:space="preserve">-consultar </w:t>
-      </w:r>
-      <w:proofErr w:type="gramStart"/>
-      <w:r>
-        <w:rPr>
-          <w:rFonts w:asciiTheme="majorHAnsi" w:hAnsiTheme="majorHAnsi"/>
-          <w:i/>
-          <w:sz w:val="18"/>
-          <w:szCs w:val="18"/>
-        </w:rPr>
-        <w:t>contacto</w:t>
-      </w:r>
-      <w:proofErr w:type="gramEnd"/>
-      <w:r>
-        <w:rPr>
-          <w:rFonts w:asciiTheme="majorHAnsi" w:hAnsiTheme="majorHAnsi"/>
-          <w:i/>
-          <w:sz w:val="18"/>
-          <w:szCs w:val="18"/>
-        </w:rPr>
-        <w:t>:</w:t>
-      </w:r>
-    </w:p>
-    <w:p>
-      <w:pPr>
-        <w:rPr>
-          <w:rFonts w:asciiTheme="majorHAnsi" w:hAnsiTheme="majorHAnsi"/>
-          <w:sz w:val="18"/>
-          <w:szCs w:val="18"/>
-        </w:rPr>
-      </w:pPr>
-      <w:r>
-        <w:rPr>
-          <w:rFonts w:asciiTheme="majorHAnsi" w:hAnsiTheme="majorHAnsi"/>
-          <w:sz w:val="18"/>
-          <w:szCs w:val="18"/>
-        </w:rPr>
-        <w:t xml:space="preserve">Nome, morada, telefone, </w:t>
-      </w:r>
-      <w:proofErr w:type="gramStart"/>
-      <w:r>
-        <w:rPr>
-          <w:rFonts w:asciiTheme="majorHAnsi" w:hAnsiTheme="majorHAnsi"/>
-          <w:sz w:val="18"/>
-          <w:szCs w:val="18"/>
-        </w:rPr>
-        <w:t>emai</w:t>
-      </w:r>
-      <w:r>
-        <w:rPr>
-          <w:rFonts w:asciiTheme="majorHAnsi" w:hAnsiTheme="majorHAnsi"/>
-          <w:sz w:val="18"/>
-          <w:szCs w:val="18"/>
-        </w:rPr>
-        <w:t>l</w:t>
-      </w:r>
-      <w:proofErr w:type="gramEnd"/>
-      <w:r>
-        <w:rPr>
-          <w:rFonts w:asciiTheme="majorHAnsi" w:hAnsiTheme="majorHAnsi"/>
-          <w:sz w:val="18"/>
-          <w:szCs w:val="18"/>
-        </w:rPr>
-        <w:t xml:space="preserve">, género, profissão, número de </w:t>
-      </w:r>
-      <w:r>
-        <w:rPr>
-          <w:rFonts w:asciiTheme="majorHAnsi" w:hAnsiTheme="majorHAnsi"/>
-          <w:sz w:val="18"/>
-          <w:szCs w:val="18"/>
-        </w:rPr>
-        <w:t>estadias, vencimento, agregado fam</w:t>
-      </w:r>
-      <w:r>
-        <w:rPr>
-          <w:rFonts w:asciiTheme="majorHAnsi" w:hAnsiTheme="majorHAnsi"/>
-          <w:sz w:val="18"/>
-          <w:szCs w:val="18"/>
-        </w:rPr>
-        <w:t xml:space="preserve">iliar, estado civil, bilhete de </w:t>
-      </w:r>
-      <w:r>
-        <w:rPr>
-          <w:rFonts w:asciiTheme="majorHAnsi" w:hAnsiTheme="majorHAnsi"/>
-          <w:sz w:val="18"/>
-          <w:szCs w:val="18"/>
-        </w:rPr>
-        <w:t>identidade, numero</w:t>
-      </w:r>
-      <w:r>
-        <w:rPr>
-          <w:rFonts w:asciiTheme="majorHAnsi" w:hAnsiTheme="majorHAnsi"/>
-          <w:sz w:val="18"/>
-          <w:szCs w:val="18"/>
-        </w:rPr>
-        <w:t xml:space="preserve"> de contribuinte, naturalidade, </w:t>
-      </w:r>
-      <w:r>
-        <w:rPr>
-          <w:rFonts w:asciiTheme="majorHAnsi" w:hAnsiTheme="majorHAnsi"/>
-          <w:sz w:val="18"/>
-          <w:szCs w:val="18"/>
-        </w:rPr>
-        <w:t>data de criação, data de nasciment</w:t>
-      </w:r>
-      <w:r>
-        <w:rPr>
-          <w:rFonts w:asciiTheme="majorHAnsi" w:hAnsiTheme="majorHAnsi"/>
-          <w:sz w:val="18"/>
-          <w:szCs w:val="18"/>
-        </w:rPr>
-        <w:t xml:space="preserve">o, título, empresa, actividade, </w:t>
-      </w:r>
-      <w:r>
-        <w:rPr>
-          <w:rFonts w:asciiTheme="majorHAnsi" w:hAnsiTheme="majorHAnsi"/>
-          <w:sz w:val="18"/>
-          <w:szCs w:val="18"/>
-        </w:rPr>
-        <w:t>código-postal, localidade, cidade, dis</w:t>
-      </w:r>
-      <w:r>
-        <w:rPr>
-          <w:rFonts w:asciiTheme="majorHAnsi" w:hAnsiTheme="majorHAnsi"/>
-          <w:sz w:val="18"/>
-          <w:szCs w:val="18"/>
-        </w:rPr>
-        <w:t xml:space="preserve">trito, país, idioma, referência </w:t>
-      </w:r>
-      <w:r>
-        <w:rPr>
-          <w:rFonts w:asciiTheme="majorHAnsi" w:hAnsiTheme="majorHAnsi"/>
-          <w:sz w:val="18"/>
-          <w:szCs w:val="18"/>
-        </w:rPr>
-        <w:t>do hotel, interesses, data de actualização,</w:t>
-      </w:r>
-      <w:r>
-        <w:rPr>
-          <w:rFonts w:asciiTheme="majorHAnsi" w:hAnsiTheme="majorHAnsi"/>
-          <w:sz w:val="18"/>
-          <w:szCs w:val="18"/>
-        </w:rPr>
-        <w:t xml:space="preserve"> </w:t>
-      </w:r>
-      <w:r>
-        <w:rPr>
-          <w:rFonts w:asciiTheme="majorHAnsi" w:hAnsiTheme="majorHAnsi"/>
-          <w:sz w:val="18"/>
-          <w:szCs w:val="18"/>
-        </w:rPr>
-        <w:t>actualizado por, promoções utilizadas.</w:t>
-      </w:r>
-      <w:r>
-        <w:rPr>
-          <w:rFonts w:asciiTheme="majorHAnsi" w:hAnsiTheme="majorHAnsi"/>
-          <w:sz w:val="18"/>
-          <w:szCs w:val="18"/>
-        </w:rPr>
-        <w:cr/>
-      </w:r>
-    </w:p>
-    <w:p>
-      <w:pPr>
-        <w:rPr>
-          <w:rFonts w:asciiTheme="majorHAnsi" w:hAnsiTheme="majorHAnsi"/>
-          <w:sz w:val="18"/>
-          <w:szCs w:val="18"/>
-        </w:rPr>
-      </w:pPr>
-      <w:r>
-        <w:rPr>
-          <w:rFonts w:asciiTheme="majorHAnsi" w:hAnsiTheme="majorHAnsi"/>
-          <w:b/>
-          <w:sz w:val="18"/>
-          <w:szCs w:val="18"/>
-        </w:rPr>
-        <w:t>Nome</w:t>
-      </w:r>
-      <w:r>
-        <w:rPr>
-          <w:rFonts w:asciiTheme="majorHAnsi" w:hAnsiTheme="majorHAnsi"/>
-          <w:sz w:val="18"/>
-          <w:szCs w:val="18"/>
-        </w:rPr>
-        <w:t xml:space="preserve">: </w:t>
-      </w:r>
-      <w:proofErr w:type="spellStart"/>
-      <w:r>
-        <w:rPr>
-          <w:rFonts w:asciiTheme="majorHAnsi" w:hAnsiTheme="majorHAnsi"/>
-          <w:sz w:val="18"/>
-          <w:szCs w:val="18"/>
-        </w:rPr>
-        <w:t>Rececionista</w:t>
-      </w:r>
-      <w:proofErr w:type="spellEnd"/>
-      <w:r>
-        <w:rPr>
-          <w:rFonts w:asciiTheme="majorHAnsi" w:hAnsiTheme="majorHAnsi"/>
-          <w:sz w:val="18"/>
-          <w:szCs w:val="18"/>
-        </w:rPr>
-        <w:t xml:space="preserve"> do hotel</w:t>
-      </w:r>
-    </w:p>
-    <w:p>
-      <w:pPr>
-        <w:rPr>
-          <w:rFonts w:asciiTheme="majorHAnsi" w:hAnsiTheme="majorHAnsi"/>
-          <w:sz w:val="18"/>
-          <w:szCs w:val="18"/>
-        </w:rPr>
-      </w:pPr>
-      <w:r>
-        <w:rPr>
-          <w:rFonts w:asciiTheme="majorHAnsi" w:hAnsiTheme="majorHAnsi"/>
-          <w:b/>
-          <w:sz w:val="18"/>
-          <w:szCs w:val="18"/>
-        </w:rPr>
-        <w:t>O que faz</w:t>
-      </w:r>
-      <w:r>
-        <w:rPr>
-          <w:rFonts w:asciiTheme="majorHAnsi" w:hAnsiTheme="majorHAnsi"/>
-          <w:sz w:val="18"/>
-          <w:szCs w:val="18"/>
-        </w:rPr>
-        <w:t xml:space="preserve">: </w:t>
-      </w:r>
-      <w:r>
-        <w:rPr>
-          <w:rFonts w:asciiTheme="majorHAnsi" w:hAnsiTheme="majorHAnsi"/>
-          <w:sz w:val="18"/>
-          <w:szCs w:val="18"/>
-        </w:rPr>
-        <w:t>Inserir contacto, edita</w:t>
-      </w:r>
-      <w:r>
-        <w:rPr>
-          <w:rFonts w:asciiTheme="majorHAnsi" w:hAnsiTheme="majorHAnsi"/>
-          <w:sz w:val="18"/>
-          <w:szCs w:val="18"/>
-        </w:rPr>
-        <w:t>r contacto, eliminar contacto, consultar contacto e consultar promoção.</w:t>
-      </w:r>
-    </w:p>
-    <w:p>
-      <w:pPr>
-        <w:rPr>
-          <w:rFonts w:asciiTheme="majorHAnsi" w:hAnsiTheme="majorHAnsi"/>
-          <w:sz w:val="18"/>
-          <w:szCs w:val="18"/>
-        </w:rPr>
-      </w:pPr>
-      <w:r>
-        <w:rPr>
-          <w:rFonts w:asciiTheme="majorHAnsi" w:hAnsiTheme="majorHAnsi"/>
-          <w:b/>
-          <w:sz w:val="18"/>
-          <w:szCs w:val="18"/>
-        </w:rPr>
-        <w:t>Onde</w:t>
-      </w:r>
-      <w:r>
-        <w:rPr>
-          <w:rFonts w:asciiTheme="majorHAnsi" w:hAnsiTheme="majorHAnsi"/>
-          <w:sz w:val="18"/>
-          <w:szCs w:val="18"/>
-        </w:rPr>
-        <w:t xml:space="preserve">: </w:t>
-      </w:r>
-      <w:proofErr w:type="spellStart"/>
-      <w:r>
-        <w:rPr>
-          <w:rFonts w:asciiTheme="majorHAnsi" w:hAnsiTheme="majorHAnsi"/>
-          <w:sz w:val="18"/>
-          <w:szCs w:val="18"/>
-        </w:rPr>
-        <w:t>Receção</w:t>
-      </w:r>
-      <w:proofErr w:type="spellEnd"/>
-      <w:r>
-        <w:rPr>
-          <w:rFonts w:asciiTheme="majorHAnsi" w:hAnsiTheme="majorHAnsi"/>
-          <w:sz w:val="18"/>
-          <w:szCs w:val="18"/>
-        </w:rPr>
-        <w:t xml:space="preserve"> do hotel</w:t>
-      </w:r>
-    </w:p>
-    <w:p>
-      <w:pPr>
-        <w:rPr>
-          <w:rFonts w:asciiTheme="majorHAnsi" w:hAnsiTheme="majorHAnsi"/>
-          <w:sz w:val="18"/>
-          <w:szCs w:val="18"/>
-        </w:rPr>
-      </w:pPr>
-      <w:r>
-        <w:rPr>
-          <w:rFonts w:asciiTheme="majorHAnsi" w:hAnsiTheme="majorHAnsi"/>
-          <w:b/>
-          <w:sz w:val="18"/>
-          <w:szCs w:val="18"/>
-        </w:rPr>
-        <w:t>Descrição dos fluxos</w:t>
-      </w:r>
-      <w:r>
-        <w:rPr>
-          <w:rFonts w:asciiTheme="majorHAnsi" w:hAnsiTheme="majorHAnsi"/>
-          <w:sz w:val="18"/>
-          <w:szCs w:val="18"/>
-        </w:rPr>
-        <w:t>:</w:t>
-      </w:r>
-    </w:p>
-    <w:p>
-      <w:pPr>
-        <w:rPr>
-          <w:rFonts w:asciiTheme="majorHAnsi" w:hAnsiTheme="majorHAnsi"/>
-          <w:sz w:val="18"/>
-          <w:szCs w:val="18"/>
-        </w:rPr>
-      </w:pPr>
-      <w:r>
-        <w:rPr>
-          <w:rFonts w:asciiTheme="majorHAnsi" w:hAnsiTheme="majorHAnsi"/>
-          <w:i/>
-          <w:sz w:val="18"/>
-          <w:szCs w:val="18"/>
-        </w:rPr>
-        <w:t xml:space="preserve">-inserir </w:t>
-      </w:r>
-      <w:proofErr w:type="gramStart"/>
-      <w:r>
-        <w:rPr>
-          <w:rFonts w:asciiTheme="majorHAnsi" w:hAnsiTheme="majorHAnsi"/>
-          <w:i/>
-          <w:sz w:val="18"/>
-          <w:szCs w:val="18"/>
-        </w:rPr>
-        <w:t>contacto</w:t>
-      </w:r>
-      <w:proofErr w:type="gramEnd"/>
-      <w:r>
-        <w:rPr>
-          <w:rFonts w:asciiTheme="majorHAnsi" w:hAnsiTheme="majorHAnsi"/>
-          <w:i/>
-          <w:sz w:val="18"/>
-          <w:szCs w:val="18"/>
-        </w:rPr>
-        <w:t>:</w:t>
-      </w:r>
-      <w:r>
-        <w:rPr>
-          <w:rFonts w:asciiTheme="majorHAnsi" w:hAnsiTheme="majorHAnsi"/>
-          <w:i/>
-          <w:sz w:val="18"/>
-          <w:szCs w:val="18"/>
-        </w:rPr>
-        <w:cr/>
-      </w:r>
-      <w:r>
-        <w:t xml:space="preserve"> </w:t>
-      </w:r>
-      <w:r>
-        <w:rPr>
-          <w:rFonts w:asciiTheme="majorHAnsi" w:hAnsiTheme="majorHAnsi"/>
-          <w:sz w:val="18"/>
-          <w:szCs w:val="18"/>
-        </w:rPr>
-        <w:t xml:space="preserve">Nome, morada, telefone, </w:t>
-      </w:r>
-      <w:proofErr w:type="gramStart"/>
-      <w:r>
-        <w:rPr>
-          <w:rFonts w:asciiTheme="majorHAnsi" w:hAnsiTheme="majorHAnsi"/>
-          <w:sz w:val="18"/>
-          <w:szCs w:val="18"/>
-        </w:rPr>
-        <w:t>emai</w:t>
-      </w:r>
-      <w:r>
-        <w:rPr>
-          <w:rFonts w:asciiTheme="majorHAnsi" w:hAnsiTheme="majorHAnsi"/>
-          <w:sz w:val="18"/>
-          <w:szCs w:val="18"/>
-        </w:rPr>
-        <w:t>l</w:t>
-      </w:r>
-      <w:proofErr w:type="gramEnd"/>
-      <w:r>
-        <w:rPr>
-          <w:rFonts w:asciiTheme="majorHAnsi" w:hAnsiTheme="majorHAnsi"/>
-          <w:sz w:val="18"/>
-          <w:szCs w:val="18"/>
-        </w:rPr>
-        <w:t xml:space="preserve">, género, profissão, número de </w:t>
-      </w:r>
-      <w:r>
-        <w:rPr>
-          <w:rFonts w:asciiTheme="majorHAnsi" w:hAnsiTheme="majorHAnsi"/>
-          <w:sz w:val="18"/>
-          <w:szCs w:val="18"/>
-        </w:rPr>
-        <w:t>estadias, vencimento, agregado fam</w:t>
-      </w:r>
-      <w:r>
-        <w:rPr>
-          <w:rFonts w:asciiTheme="majorHAnsi" w:hAnsiTheme="majorHAnsi"/>
-          <w:sz w:val="18"/>
-          <w:szCs w:val="18"/>
-        </w:rPr>
-        <w:t xml:space="preserve">iliar, estado civil, bilhete de </w:t>
-      </w:r>
-      <w:r>
-        <w:rPr>
-          <w:rFonts w:asciiTheme="majorHAnsi" w:hAnsiTheme="majorHAnsi"/>
-          <w:sz w:val="18"/>
-          <w:szCs w:val="18"/>
-        </w:rPr>
-        <w:t>identidade, numero</w:t>
-      </w:r>
-      <w:r>
-        <w:rPr>
-          <w:rFonts w:asciiTheme="majorHAnsi" w:hAnsiTheme="majorHAnsi"/>
-          <w:sz w:val="18"/>
-          <w:szCs w:val="18"/>
-        </w:rPr>
-        <w:t xml:space="preserve"> de contribuinte, naturalidade, </w:t>
-      </w:r>
-      <w:r>
-        <w:rPr>
-          <w:rFonts w:asciiTheme="majorHAnsi" w:hAnsiTheme="majorHAnsi"/>
-          <w:sz w:val="18"/>
-          <w:szCs w:val="18"/>
-        </w:rPr>
-        <w:t>data de criação, data de nasciment</w:t>
-      </w:r>
-      <w:r>
-        <w:rPr>
-          <w:rFonts w:asciiTheme="majorHAnsi" w:hAnsiTheme="majorHAnsi"/>
-          <w:sz w:val="18"/>
-          <w:szCs w:val="18"/>
-        </w:rPr>
-        <w:t xml:space="preserve">o, título, empresa, actividade, </w:t>
-      </w:r>
-      <w:r>
-        <w:rPr>
-          <w:rFonts w:asciiTheme="majorHAnsi" w:hAnsiTheme="majorHAnsi"/>
-          <w:sz w:val="18"/>
-          <w:szCs w:val="18"/>
-        </w:rPr>
-        <w:t>código-postal, localidade, cidade, dis</w:t>
-      </w:r>
-      <w:r>
-        <w:rPr>
-          <w:rFonts w:asciiTheme="majorHAnsi" w:hAnsiTheme="majorHAnsi"/>
-          <w:sz w:val="18"/>
-          <w:szCs w:val="18"/>
-        </w:rPr>
-        <w:t xml:space="preserve">trito, país, idioma, referência do hotel, interesses, promoções </w:t>
-      </w:r>
-      <w:r>
-        <w:rPr>
-          <w:rFonts w:asciiTheme="majorHAnsi" w:hAnsiTheme="majorHAnsi"/>
-          <w:sz w:val="18"/>
-          <w:szCs w:val="18"/>
-        </w:rPr>
-        <w:t>utilizadas.</w:t>
-      </w:r>
-    </w:p>
-    <w:p>
-      <w:pPr>
-        <w:rPr>
-          <w:rFonts w:asciiTheme="majorHAnsi" w:hAnsiTheme="majorHAnsi"/>
-          <w:sz w:val="18"/>
-          <w:szCs w:val="18"/>
-        </w:rPr>
-      </w:pPr>
-      <w:r>
-        <w:rPr>
-          <w:rFonts w:asciiTheme="majorHAnsi" w:hAnsiTheme="majorHAnsi"/>
-          <w:i/>
-          <w:sz w:val="18"/>
-          <w:szCs w:val="18"/>
-        </w:rPr>
-        <w:t xml:space="preserve">-editar </w:t>
-      </w:r>
-      <w:proofErr w:type="gramStart"/>
-      <w:r>
-        <w:rPr>
-          <w:rFonts w:asciiTheme="majorHAnsi" w:hAnsiTheme="majorHAnsi"/>
-          <w:i/>
-          <w:sz w:val="18"/>
-          <w:szCs w:val="18"/>
-        </w:rPr>
-        <w:t>contacto</w:t>
-      </w:r>
-      <w:proofErr w:type="gramEnd"/>
-      <w:r>
-        <w:rPr>
-          <w:rFonts w:asciiTheme="majorHAnsi" w:hAnsiTheme="majorHAnsi"/>
-          <w:i/>
-          <w:sz w:val="18"/>
-          <w:szCs w:val="18"/>
-        </w:rPr>
-        <w:t>:</w:t>
-      </w:r>
-      <w:r>
-        <w:rPr>
-          <w:rFonts w:asciiTheme="majorHAnsi" w:hAnsiTheme="majorHAnsi"/>
-          <w:i/>
-          <w:sz w:val="18"/>
-          <w:szCs w:val="18"/>
-        </w:rPr>
-        <w:cr/>
-      </w:r>
-      <w:r>
-        <w:t xml:space="preserve"> </w:t>
-      </w:r>
-      <w:r>
-        <w:rPr>
-          <w:rFonts w:asciiTheme="majorHAnsi" w:hAnsiTheme="majorHAnsi"/>
-          <w:sz w:val="18"/>
-          <w:szCs w:val="18"/>
-        </w:rPr>
-        <w:t xml:space="preserve">Nome, morada, telefone, </w:t>
-      </w:r>
-      <w:proofErr w:type="gramStart"/>
-      <w:r>
-        <w:rPr>
-          <w:rFonts w:asciiTheme="majorHAnsi" w:hAnsiTheme="majorHAnsi"/>
-          <w:sz w:val="18"/>
-          <w:szCs w:val="18"/>
-        </w:rPr>
-        <w:t>emai</w:t>
-      </w:r>
-      <w:r>
-        <w:rPr>
-          <w:rFonts w:asciiTheme="majorHAnsi" w:hAnsiTheme="majorHAnsi"/>
-          <w:sz w:val="18"/>
-          <w:szCs w:val="18"/>
-        </w:rPr>
-        <w:t>l</w:t>
-      </w:r>
-      <w:proofErr w:type="gramEnd"/>
-      <w:r>
-        <w:rPr>
-          <w:rFonts w:asciiTheme="majorHAnsi" w:hAnsiTheme="majorHAnsi"/>
-          <w:sz w:val="18"/>
-          <w:szCs w:val="18"/>
-        </w:rPr>
-        <w:t xml:space="preserve">, género, profissão, número de </w:t>
-      </w:r>
-      <w:r>
-        <w:rPr>
-          <w:rFonts w:asciiTheme="majorHAnsi" w:hAnsiTheme="majorHAnsi"/>
-          <w:sz w:val="18"/>
-          <w:szCs w:val="18"/>
-        </w:rPr>
-        <w:t>estadias, vencimento, agregado fam</w:t>
-      </w:r>
-      <w:r>
-        <w:rPr>
-          <w:rFonts w:asciiTheme="majorHAnsi" w:hAnsiTheme="majorHAnsi"/>
-          <w:sz w:val="18"/>
-          <w:szCs w:val="18"/>
-        </w:rPr>
-        <w:t xml:space="preserve">iliar, estado civil, bilhete de </w:t>
-      </w:r>
-      <w:r>
-        <w:rPr>
-          <w:rFonts w:asciiTheme="majorHAnsi" w:hAnsiTheme="majorHAnsi"/>
-          <w:sz w:val="18"/>
-          <w:szCs w:val="18"/>
-        </w:rPr>
-        <w:t>identidade, numero</w:t>
-      </w:r>
-      <w:r>
-        <w:rPr>
-          <w:rFonts w:asciiTheme="majorHAnsi" w:hAnsiTheme="majorHAnsi"/>
-          <w:sz w:val="18"/>
-          <w:szCs w:val="18"/>
-        </w:rPr>
-        <w:t xml:space="preserve"> de contribuinte, naturalidade, </w:t>
-      </w:r>
-      <w:r>
-        <w:rPr>
-          <w:rFonts w:asciiTheme="majorHAnsi" w:hAnsiTheme="majorHAnsi"/>
-          <w:sz w:val="18"/>
-          <w:szCs w:val="18"/>
-        </w:rPr>
-        <w:t>data de criação, data de nasciment</w:t>
-      </w:r>
-      <w:r>
-        <w:rPr>
-          <w:rFonts w:asciiTheme="majorHAnsi" w:hAnsiTheme="majorHAnsi"/>
-          <w:sz w:val="18"/>
-          <w:szCs w:val="18"/>
-        </w:rPr>
-        <w:t xml:space="preserve">o, título, empresa, actividade, </w:t>
-      </w:r>
-      <w:r>
-        <w:rPr>
-          <w:rFonts w:asciiTheme="majorHAnsi" w:hAnsiTheme="majorHAnsi"/>
-          <w:sz w:val="18"/>
-          <w:szCs w:val="18"/>
-        </w:rPr>
-        <w:t>código-postal, localidade, cidade, dis</w:t>
-      </w:r>
-      <w:r>
-        <w:rPr>
-          <w:rFonts w:asciiTheme="majorHAnsi" w:hAnsiTheme="majorHAnsi"/>
-          <w:sz w:val="18"/>
-          <w:szCs w:val="18"/>
-        </w:rPr>
-        <w:t xml:space="preserve">trito, país, idioma, referência </w:t>
-      </w:r>
-      <w:r>
-        <w:rPr>
-          <w:rFonts w:asciiTheme="majorHAnsi" w:hAnsiTheme="majorHAnsi"/>
-          <w:sz w:val="18"/>
-          <w:szCs w:val="18"/>
-        </w:rPr>
-        <w:t>do hotel, interesses, promoções utilizadas.</w:t>
-      </w:r>
-      <w:r>
-        <w:rPr>
-          <w:rFonts w:asciiTheme="majorHAnsi" w:hAnsiTheme="majorHAnsi"/>
-          <w:sz w:val="18"/>
-          <w:szCs w:val="18"/>
-        </w:rPr>
-        <w:cr/>
-      </w:r>
-    </w:p>
-    <w:p>
-      <w:pPr>
-        <w:rPr>
-          <w:rFonts w:asciiTheme="majorHAnsi" w:hAnsiTheme="majorHAnsi"/>
-          <w:sz w:val="18"/>
-          <w:szCs w:val="18"/>
-        </w:rPr>
-      </w:pPr>
-      <w:r>
-        <w:rPr>
-          <w:rFonts w:asciiTheme="majorHAnsi" w:hAnsiTheme="majorHAnsi"/>
-          <w:i/>
-          <w:sz w:val="18"/>
-          <w:szCs w:val="18"/>
-        </w:rPr>
-        <w:t xml:space="preserve">-eliminar </w:t>
-      </w:r>
-      <w:proofErr w:type="gramStart"/>
-      <w:r>
-        <w:rPr>
-          <w:rFonts w:asciiTheme="majorHAnsi" w:hAnsiTheme="majorHAnsi"/>
-          <w:i/>
-          <w:sz w:val="18"/>
-          <w:szCs w:val="18"/>
-        </w:rPr>
-        <w:t>contacto</w:t>
-      </w:r>
-      <w:proofErr w:type="gramEnd"/>
-      <w:r>
-        <w:rPr>
-          <w:rFonts w:asciiTheme="majorHAnsi" w:hAnsiTheme="majorHAnsi"/>
-          <w:i/>
-          <w:sz w:val="18"/>
-          <w:szCs w:val="18"/>
-        </w:rPr>
-        <w:t>:</w:t>
-      </w:r>
-    </w:p>
-    <w:p>
-      <w:pPr>
-        <w:rPr>
-          <w:rFonts w:asciiTheme="majorHAnsi" w:hAnsiTheme="majorHAnsi"/>
-          <w:sz w:val="18"/>
-          <w:szCs w:val="18"/>
-        </w:rPr>
-      </w:pPr>
-      <w:proofErr w:type="spellStart"/>
-      <w:r>
-        <w:rPr>
-          <w:rFonts w:asciiTheme="majorHAnsi" w:hAnsiTheme="majorHAnsi"/>
-          <w:sz w:val="18"/>
-          <w:szCs w:val="18"/>
-        </w:rPr>
-        <w:t>Id</w:t>
-      </w:r>
-      <w:proofErr w:type="spellEnd"/>
-      <w:r>
-        <w:rPr>
-          <w:rFonts w:asciiTheme="majorHAnsi" w:hAnsiTheme="majorHAnsi"/>
-          <w:sz w:val="18"/>
-          <w:szCs w:val="18"/>
-        </w:rPr>
-        <w:t xml:space="preserve"> do contacto</w:t>
-      </w:r>
-    </w:p>
-    <w:p>
-      <w:pPr>
-        <w:rPr>
-          <w:rFonts w:asciiTheme="majorHAnsi" w:hAnsiTheme="majorHAnsi"/>
-          <w:i/>
-          <w:sz w:val="18"/>
-          <w:szCs w:val="18"/>
-        </w:rPr>
-      </w:pPr>
-      <w:r>
-        <w:rPr>
-          <w:rFonts w:asciiTheme="majorHAnsi" w:hAnsiTheme="majorHAnsi"/>
-          <w:i/>
-          <w:sz w:val="18"/>
-          <w:szCs w:val="18"/>
-        </w:rPr>
-        <w:t xml:space="preserve">-consultar </w:t>
-      </w:r>
-      <w:proofErr w:type="gramStart"/>
-      <w:r>
-        <w:rPr>
-          <w:rFonts w:asciiTheme="majorHAnsi" w:hAnsiTheme="majorHAnsi"/>
-          <w:i/>
-          <w:sz w:val="18"/>
-          <w:szCs w:val="18"/>
-        </w:rPr>
-        <w:t>contacto</w:t>
-      </w:r>
-      <w:proofErr w:type="gramEnd"/>
-      <w:r>
-        <w:rPr>
-          <w:rFonts w:asciiTheme="majorHAnsi" w:hAnsiTheme="majorHAnsi"/>
-          <w:i/>
-          <w:sz w:val="18"/>
-          <w:szCs w:val="18"/>
-        </w:rPr>
-        <w:t>:</w:t>
+        <w:t>-consultar contacto:</w:t>
       </w:r>
     </w:p>
     <w:p>
@@ -2474,23 +2066,13 @@
           <w:szCs w:val="18"/>
         </w:rPr>
       </w:pPr>
-      <w:proofErr w:type="spellStart"/>
-      <w:r>
-        <w:rPr>
-          <w:rFonts w:asciiTheme="majorHAnsi" w:hAnsiTheme="majorHAnsi"/>
-          <w:sz w:val="18"/>
-          <w:szCs w:val="18"/>
-        </w:rPr>
-        <w:t>id</w:t>
-      </w:r>
-      <w:proofErr w:type="spellEnd"/>
-      <w:r>
-        <w:rPr>
-          <w:rFonts w:asciiTheme="majorHAnsi" w:hAnsiTheme="majorHAnsi"/>
-          <w:sz w:val="18"/>
-          <w:szCs w:val="18"/>
-        </w:rPr>
-        <w:t xml:space="preserve"> da promoção</w:t>
+      <w:r>
+        <w:rPr>
+          <w:rFonts w:asciiTheme="majorHAnsi" w:hAnsiTheme="majorHAnsi"/>
+          <w:sz w:val="18"/>
+          <w:szCs w:val="18"/>
+        </w:rPr>
+        <w:t>id da promoção</w:t>
       </w:r>
       <w:r>
         <w:rPr>
@@ -2868,18 +2450,8 @@
           <w:sz w:val="18"/>
           <w:szCs w:val="18"/>
         </w:rPr>
-        <w:t xml:space="preserve">, </w:t>
-      </w:r>
-      <w:proofErr w:type="spellStart"/>
-      <w:r>
-        <w:rPr>
-          <w:rFonts w:asciiTheme="majorHAnsi" w:hAnsiTheme="majorHAnsi"/>
-          <w:sz w:val="18"/>
-          <w:szCs w:val="18"/>
-        </w:rPr>
-        <w:t>sms</w:t>
-      </w:r>
-      <w:proofErr w:type="spellEnd"/>
+        <w:t>, sms</w:t>
+      </w:r>
     </w:p>
     <w:p>
       <w:pPr>
@@ -2936,23 +2508,13 @@
       <w:r>
         <w:t xml:space="preserve"> </w:t>
       </w:r>
-      <w:proofErr w:type="spellStart"/>
-      <w:r>
-        <w:rPr>
-          <w:rFonts w:asciiTheme="majorHAnsi" w:hAnsiTheme="majorHAnsi"/>
-          <w:sz w:val="18"/>
-          <w:szCs w:val="18"/>
-        </w:rPr>
-        <w:t>idcontacto</w:t>
-      </w:r>
-      <w:proofErr w:type="spellEnd"/>
-      <w:r>
-        <w:rPr>
-          <w:rFonts w:asciiTheme="majorHAnsi" w:hAnsiTheme="majorHAnsi"/>
-          <w:sz w:val="18"/>
-          <w:szCs w:val="18"/>
-        </w:rPr>
-        <w:t>, contacto valido</w:t>
+      <w:r>
+        <w:rPr>
+          <w:rFonts w:asciiTheme="majorHAnsi" w:hAnsiTheme="majorHAnsi"/>
+          <w:sz w:val="18"/>
+          <w:szCs w:val="18"/>
+        </w:rPr>
+        <w:t>idcontacto, contacto valido</w:t>
       </w:r>
     </w:p>
     <w:p>
@@ -3043,7 +2605,6 @@
                 <w:lang w:eastAsia="pt-PT"/>
               </w:rPr>
             </w:pPr>
-            <w:proofErr w:type="spellStart"/>
             <w:r>
               <w:rPr>
                 <w:rFonts w:ascii="Calibri" w:eastAsia="Times New Roman" w:hAnsi="Calibri" w:cs="Calibri"/>
@@ -3052,7 +2613,6 @@
               </w:rPr>
               <w:t>Ator</w:t>
             </w:r>
-            <w:proofErr w:type="spellEnd"/>
           </w:p>
         </w:tc>
         <w:tc>
@@ -3111,7 +2671,6 @@
                 <w:lang w:eastAsia="pt-PT"/>
               </w:rPr>
             </w:pPr>
-            <w:proofErr w:type="spellStart"/>
             <w:r>
               <w:rPr>
                 <w:rFonts w:ascii="Calibri" w:eastAsia="Times New Roman" w:hAnsi="Calibri" w:cs="Calibri"/>
@@ -3120,7 +2679,6 @@
               </w:rPr>
               <w:t>Objetivos</w:t>
             </w:r>
-            <w:proofErr w:type="spellEnd"/>
           </w:p>
         </w:tc>
       </w:tr>
@@ -3153,7 +2711,6 @@
                 <w:lang w:eastAsia="pt-PT"/>
               </w:rPr>
             </w:pPr>
-            <w:proofErr w:type="spellStart"/>
             <w:r>
               <w:rPr>
                 <w:rFonts w:ascii="Calibri" w:eastAsia="Times New Roman" w:hAnsi="Calibri" w:cs="Calibri"/>
@@ -3162,7 +2719,6 @@
               </w:rPr>
               <w:t>Diretor</w:t>
             </w:r>
-            <w:proofErr w:type="spellEnd"/>
           </w:p>
         </w:tc>
         <w:tc>
@@ -3227,25 +2783,7 @@
                 <w:color w:val="000000"/>
                 <w:lang w:eastAsia="pt-PT"/>
               </w:rPr>
-              <w:t xml:space="preserve">O </w:t>
-            </w:r>
-            <w:proofErr w:type="spellStart"/>
-            <w:r>
-              <w:rPr>
-                <w:rFonts w:ascii="Calibri" w:eastAsia="Times New Roman" w:hAnsi="Calibri" w:cs="Calibri"/>
-                <w:color w:val="000000"/>
-                <w:lang w:eastAsia="pt-PT"/>
-              </w:rPr>
-              <w:t>objetivo</w:t>
-            </w:r>
-            <w:proofErr w:type="spellEnd"/>
-            <w:r>
-              <w:rPr>
-                <w:rFonts w:ascii="Calibri" w:eastAsia="Times New Roman" w:hAnsi="Calibri" w:cs="Calibri"/>
-                <w:color w:val="000000"/>
-                <w:lang w:eastAsia="pt-PT"/>
-              </w:rPr>
-              <w:t xml:space="preserve"> é validar a promoção para ser aplicada</w:t>
+              <w:t>O objetivo é validar a promoção para ser aplicada</w:t>
             </w:r>
           </w:p>
         </w:tc>
@@ -3340,25 +2878,7 @@
                 <w:color w:val="000000"/>
                 <w:lang w:eastAsia="pt-PT"/>
               </w:rPr>
-              <w:t xml:space="preserve">O </w:t>
-            </w:r>
-            <w:proofErr w:type="spellStart"/>
-            <w:r>
-              <w:rPr>
-                <w:rFonts w:ascii="Calibri" w:eastAsia="Times New Roman" w:hAnsi="Calibri" w:cs="Calibri"/>
-                <w:color w:val="000000"/>
-                <w:lang w:eastAsia="pt-PT"/>
-              </w:rPr>
-              <w:t>objetivo</w:t>
-            </w:r>
-            <w:proofErr w:type="spellEnd"/>
-            <w:r>
-              <w:rPr>
-                <w:rFonts w:ascii="Calibri" w:eastAsia="Times New Roman" w:hAnsi="Calibri" w:cs="Calibri"/>
-                <w:color w:val="000000"/>
-                <w:lang w:eastAsia="pt-PT"/>
-              </w:rPr>
-              <w:t xml:space="preserve"> é prevenir erros e anomalias</w:t>
+              <w:t>O objetivo é prevenir erros e anomalias</w:t>
             </w:r>
           </w:p>
         </w:tc>
@@ -3453,25 +2973,7 @@
                 <w:color w:val="000000"/>
                 <w:lang w:eastAsia="pt-PT"/>
               </w:rPr>
-              <w:t xml:space="preserve">O </w:t>
-            </w:r>
-            <w:proofErr w:type="spellStart"/>
-            <w:r>
-              <w:rPr>
-                <w:rFonts w:ascii="Calibri" w:eastAsia="Times New Roman" w:hAnsi="Calibri" w:cs="Calibri"/>
-                <w:color w:val="000000"/>
-                <w:lang w:eastAsia="pt-PT"/>
-              </w:rPr>
-              <w:t>objetivo</w:t>
-            </w:r>
-            <w:proofErr w:type="spellEnd"/>
-            <w:r>
-              <w:rPr>
-                <w:rFonts w:ascii="Calibri" w:eastAsia="Times New Roman" w:hAnsi="Calibri" w:cs="Calibri"/>
-                <w:color w:val="000000"/>
-                <w:lang w:eastAsia="pt-PT"/>
-              </w:rPr>
-              <w:t xml:space="preserve"> é registar um contacto</w:t>
+              <w:t>O objetivo é registar um contacto</w:t>
             </w:r>
           </w:p>
         </w:tc>
@@ -3565,25 +3067,7 @@
                 <w:color w:val="000000"/>
                 <w:lang w:eastAsia="pt-PT"/>
               </w:rPr>
-              <w:t xml:space="preserve">O </w:t>
-            </w:r>
-            <w:proofErr w:type="spellStart"/>
-            <w:r>
-              <w:rPr>
-                <w:rFonts w:ascii="Calibri" w:eastAsia="Times New Roman" w:hAnsi="Calibri" w:cs="Calibri"/>
-                <w:color w:val="000000"/>
-                <w:lang w:eastAsia="pt-PT"/>
-              </w:rPr>
-              <w:t>objetivo</w:t>
-            </w:r>
-            <w:proofErr w:type="spellEnd"/>
-            <w:r>
-              <w:rPr>
-                <w:rFonts w:ascii="Calibri" w:eastAsia="Times New Roman" w:hAnsi="Calibri" w:cs="Calibri"/>
-                <w:color w:val="000000"/>
-                <w:lang w:eastAsia="pt-PT"/>
-              </w:rPr>
-              <w:t xml:space="preserve"> é permitir alterar ou corrigir os dados</w:t>
+              <w:t>O objetivo é permitir alterar ou corrigir os dados</w:t>
             </w:r>
           </w:p>
         </w:tc>
@@ -3678,25 +3162,7 @@
                 <w:color w:val="000000"/>
                 <w:lang w:eastAsia="pt-PT"/>
               </w:rPr>
-              <w:t xml:space="preserve">O </w:t>
-            </w:r>
-            <w:proofErr w:type="spellStart"/>
-            <w:r>
-              <w:rPr>
-                <w:rFonts w:ascii="Calibri" w:eastAsia="Times New Roman" w:hAnsi="Calibri" w:cs="Calibri"/>
-                <w:color w:val="000000"/>
-                <w:lang w:eastAsia="pt-PT"/>
-              </w:rPr>
-              <w:t>objetivo</w:t>
-            </w:r>
-            <w:proofErr w:type="spellEnd"/>
-            <w:r>
-              <w:rPr>
-                <w:rFonts w:ascii="Calibri" w:eastAsia="Times New Roman" w:hAnsi="Calibri" w:cs="Calibri"/>
-                <w:color w:val="000000"/>
-                <w:lang w:eastAsia="pt-PT"/>
-              </w:rPr>
-              <w:t xml:space="preserve"> é Ver os detalhes dos contactos</w:t>
+              <w:t>O objetivo é Ver os detalhes dos contactos</w:t>
             </w:r>
           </w:p>
         </w:tc>
@@ -3730,7 +3196,6 @@
                 <w:lang w:eastAsia="pt-PT"/>
               </w:rPr>
             </w:pPr>
-            <w:proofErr w:type="spellStart"/>
             <w:r>
               <w:rPr>
                 <w:rFonts w:ascii="Calibri" w:eastAsia="Times New Roman" w:hAnsi="Calibri" w:cs="Calibri"/>
@@ -3739,7 +3204,6 @@
               </w:rPr>
               <w:t>Rececionista</w:t>
             </w:r>
-            <w:proofErr w:type="spellEnd"/>
           </w:p>
         </w:tc>
         <w:tc>
@@ -3804,25 +3268,7 @@
                 <w:color w:val="000000"/>
                 <w:lang w:eastAsia="pt-PT"/>
               </w:rPr>
-              <w:t xml:space="preserve">O </w:t>
-            </w:r>
-            <w:proofErr w:type="spellStart"/>
-            <w:r>
-              <w:rPr>
-                <w:rFonts w:ascii="Calibri" w:eastAsia="Times New Roman" w:hAnsi="Calibri" w:cs="Calibri"/>
-                <w:color w:val="000000"/>
-                <w:lang w:eastAsia="pt-PT"/>
-              </w:rPr>
-              <w:t>objetivo</w:t>
-            </w:r>
-            <w:proofErr w:type="spellEnd"/>
-            <w:r>
-              <w:rPr>
-                <w:rFonts w:ascii="Calibri" w:eastAsia="Times New Roman" w:hAnsi="Calibri" w:cs="Calibri"/>
-                <w:color w:val="000000"/>
-                <w:lang w:eastAsia="pt-PT"/>
-              </w:rPr>
-              <w:t xml:space="preserve"> é registar um contacto</w:t>
+              <w:t>O objetivo é registar um contacto</w:t>
             </w:r>
           </w:p>
         </w:tc>
@@ -3917,25 +3363,7 @@
                 <w:color w:val="000000"/>
                 <w:lang w:eastAsia="pt-PT"/>
               </w:rPr>
-              <w:t xml:space="preserve">O </w:t>
-            </w:r>
-            <w:proofErr w:type="spellStart"/>
-            <w:r>
-              <w:rPr>
-                <w:rFonts w:ascii="Calibri" w:eastAsia="Times New Roman" w:hAnsi="Calibri" w:cs="Calibri"/>
-                <w:color w:val="000000"/>
-                <w:lang w:eastAsia="pt-PT"/>
-              </w:rPr>
-              <w:t>objetivo</w:t>
-            </w:r>
-            <w:proofErr w:type="spellEnd"/>
-            <w:r>
-              <w:rPr>
-                <w:rFonts w:ascii="Calibri" w:eastAsia="Times New Roman" w:hAnsi="Calibri" w:cs="Calibri"/>
-                <w:color w:val="000000"/>
-                <w:lang w:eastAsia="pt-PT"/>
-              </w:rPr>
-              <w:t xml:space="preserve"> é permitir alterar ou corrigir os dados</w:t>
+              <w:t>O objetivo é permitir alterar ou corrigir os dados</w:t>
             </w:r>
           </w:p>
         </w:tc>
@@ -4030,25 +3458,7 @@
                 <w:color w:val="000000"/>
                 <w:lang w:eastAsia="pt-PT"/>
               </w:rPr>
-              <w:t xml:space="preserve">O </w:t>
-            </w:r>
-            <w:proofErr w:type="spellStart"/>
-            <w:r>
-              <w:rPr>
-                <w:rFonts w:ascii="Calibri" w:eastAsia="Times New Roman" w:hAnsi="Calibri" w:cs="Calibri"/>
-                <w:color w:val="000000"/>
-                <w:lang w:eastAsia="pt-PT"/>
-              </w:rPr>
-              <w:t>objetivo</w:t>
-            </w:r>
-            <w:proofErr w:type="spellEnd"/>
-            <w:r>
-              <w:rPr>
-                <w:rFonts w:ascii="Calibri" w:eastAsia="Times New Roman" w:hAnsi="Calibri" w:cs="Calibri"/>
-                <w:color w:val="000000"/>
-                <w:lang w:eastAsia="pt-PT"/>
-              </w:rPr>
-              <w:t xml:space="preserve"> é Ver os detalhes dos contactos</w:t>
+              <w:t>O objetivo é Ver os detalhes dos contactos</w:t>
             </w:r>
           </w:p>
         </w:tc>
@@ -4151,25 +3561,7 @@
                 <w:color w:val="000000"/>
                 <w:lang w:eastAsia="pt-PT"/>
               </w:rPr>
-              <w:t xml:space="preserve">O </w:t>
-            </w:r>
-            <w:proofErr w:type="spellStart"/>
-            <w:r>
-              <w:rPr>
-                <w:rFonts w:ascii="Calibri" w:eastAsia="Times New Roman" w:hAnsi="Calibri" w:cs="Calibri"/>
-                <w:color w:val="000000"/>
-                <w:lang w:eastAsia="pt-PT"/>
-              </w:rPr>
-              <w:t>objetivo</w:t>
-            </w:r>
-            <w:proofErr w:type="spellEnd"/>
-            <w:r>
-              <w:rPr>
-                <w:rFonts w:ascii="Calibri" w:eastAsia="Times New Roman" w:hAnsi="Calibri" w:cs="Calibri"/>
-                <w:color w:val="000000"/>
-                <w:lang w:eastAsia="pt-PT"/>
-              </w:rPr>
-              <w:t xml:space="preserve"> é saber as promoções em vigor</w:t>
+              <w:t>O objetivo é saber as promoções em vigor</w:t>
             </w:r>
           </w:p>
         </w:tc>
@@ -4201,23 +3593,13 @@
                 <w:lang w:eastAsia="pt-PT"/>
               </w:rPr>
             </w:pPr>
-            <w:proofErr w:type="spellStart"/>
             <w:r>
               <w:rPr>
                 <w:rFonts w:ascii="Calibri" w:eastAsia="Times New Roman" w:hAnsi="Calibri" w:cs="Calibri"/>
                 <w:color w:val="000000"/>
                 <w:lang w:eastAsia="pt-PT"/>
               </w:rPr>
-              <w:t>Weather</w:t>
-            </w:r>
-            <w:proofErr w:type="spellEnd"/>
-            <w:r>
-              <w:rPr>
-                <w:rFonts w:ascii="Calibri" w:eastAsia="Times New Roman" w:hAnsi="Calibri" w:cs="Calibri"/>
-                <w:color w:val="000000"/>
-                <w:lang w:eastAsia="pt-PT"/>
-              </w:rPr>
-              <w:t xml:space="preserve"> API</w:t>
+              <w:t>Weather API</w:t>
             </w:r>
           </w:p>
         </w:tc>
@@ -4284,63 +3666,25 @@
                 <w:color w:val="000000"/>
                 <w:lang w:eastAsia="pt-PT"/>
               </w:rPr>
-              <w:t xml:space="preserve">Enviar as previsões meteorológicas com o </w:t>
-            </w:r>
-            <w:proofErr w:type="spellStart"/>
-            <w:r>
+              <w:t>Enviar as previsões meteorológicas com o objetivo de</w:t>
+            </w:r>
+          </w:p>
+          <w:p>
+            <w:pPr>
+              <w:spacing w:after="0" w:line="240" w:lineRule="auto"/>
               <w:rPr>
                 <w:rFonts w:ascii="Calibri" w:eastAsia="Times New Roman" w:hAnsi="Calibri" w:cs="Calibri"/>
                 <w:color w:val="000000"/>
                 <w:lang w:eastAsia="pt-PT"/>
               </w:rPr>
-              <w:t>objetivo</w:t>
-            </w:r>
-            <w:proofErr w:type="spellEnd"/>
+            </w:pPr>
             <w:r>
               <w:rPr>
                 <w:rFonts w:ascii="Calibri" w:eastAsia="Times New Roman" w:hAnsi="Calibri" w:cs="Calibri"/>
                 <w:color w:val="000000"/>
                 <w:lang w:eastAsia="pt-PT"/>
               </w:rPr>
-              <w:t xml:space="preserve"> </w:t>
-            </w:r>
-            <w:proofErr w:type="gramStart"/>
-            <w:r>
-              <w:rPr>
-                <w:rFonts w:ascii="Calibri" w:eastAsia="Times New Roman" w:hAnsi="Calibri" w:cs="Calibri"/>
-                <w:color w:val="000000"/>
-                <w:lang w:eastAsia="pt-PT"/>
-              </w:rPr>
-              <w:t>de</w:t>
-            </w:r>
-            <w:proofErr w:type="gramEnd"/>
-          </w:p>
-          <w:p>
-            <w:pPr>
-              <w:spacing w:after="0" w:line="240" w:lineRule="auto"/>
-              <w:rPr>
-                <w:rFonts w:ascii="Calibri" w:eastAsia="Times New Roman" w:hAnsi="Calibri" w:cs="Calibri"/>
-                <w:color w:val="000000"/>
-                <w:lang w:eastAsia="pt-PT"/>
-              </w:rPr>
-            </w:pPr>
-            <w:proofErr w:type="gramStart"/>
-            <w:r>
-              <w:rPr>
-                <w:rFonts w:ascii="Calibri" w:eastAsia="Times New Roman" w:hAnsi="Calibri" w:cs="Calibri"/>
-                <w:color w:val="000000"/>
-                <w:lang w:eastAsia="pt-PT"/>
-              </w:rPr>
-              <w:t>sugerir</w:t>
-            </w:r>
-            <w:proofErr w:type="gramEnd"/>
-            <w:r>
-              <w:rPr>
-                <w:rFonts w:ascii="Calibri" w:eastAsia="Times New Roman" w:hAnsi="Calibri" w:cs="Calibri"/>
-                <w:color w:val="000000"/>
-                <w:lang w:eastAsia="pt-PT"/>
-              </w:rPr>
-              <w:t xml:space="preserve"> possíveis promoções</w:t>
+              <w:t>sugerir possíveis promoções</w:t>
             </w:r>
           </w:p>
         </w:tc>
@@ -4444,25 +3788,7 @@
                 <w:color w:val="000000"/>
                 <w:lang w:eastAsia="pt-PT"/>
               </w:rPr>
-              <w:t>O cliente Recebe promoções</w:t>
-            </w:r>
-            <w:proofErr w:type="gramStart"/>
-            <w:r>
-              <w:rPr>
-                <w:rFonts w:ascii="Calibri" w:eastAsia="Times New Roman" w:hAnsi="Calibri" w:cs="Calibri"/>
-                <w:color w:val="000000"/>
-                <w:lang w:eastAsia="pt-PT"/>
-              </w:rPr>
-              <w:t>,</w:t>
-            </w:r>
-            <w:proofErr w:type="gramEnd"/>
-            <w:r>
-              <w:rPr>
-                <w:rFonts w:ascii="Calibri" w:eastAsia="Times New Roman" w:hAnsi="Calibri" w:cs="Calibri"/>
-                <w:color w:val="000000"/>
-                <w:lang w:eastAsia="pt-PT"/>
-              </w:rPr>
-              <w:t xml:space="preserve"> para o incentivar</w:t>
+              <w:t>O cliente Recebe promoções, para o incentivar</w:t>
             </w:r>
           </w:p>
         </w:tc>
@@ -4568,63 +3894,25 @@
                 <w:color w:val="000000"/>
                 <w:lang w:eastAsia="pt-PT"/>
               </w:rPr>
-              <w:t xml:space="preserve">O </w:t>
-            </w:r>
-            <w:proofErr w:type="spellStart"/>
-            <w:r>
+              <w:t>O objetivo é receber as possíveis promoções para</w:t>
+            </w:r>
+          </w:p>
+          <w:p>
+            <w:pPr>
+              <w:spacing w:after="0" w:line="240" w:lineRule="auto"/>
               <w:rPr>
                 <w:rFonts w:ascii="Calibri" w:eastAsia="Times New Roman" w:hAnsi="Calibri" w:cs="Calibri"/>
                 <w:color w:val="000000"/>
                 <w:lang w:eastAsia="pt-PT"/>
               </w:rPr>
-              <w:t>objetivo</w:t>
-            </w:r>
-            <w:proofErr w:type="spellEnd"/>
+            </w:pPr>
             <w:r>
               <w:rPr>
                 <w:rFonts w:ascii="Calibri" w:eastAsia="Times New Roman" w:hAnsi="Calibri" w:cs="Calibri"/>
                 <w:color w:val="000000"/>
                 <w:lang w:eastAsia="pt-PT"/>
               </w:rPr>
-              <w:t xml:space="preserve"> é receber as possíveis promoções </w:t>
-            </w:r>
-            <w:proofErr w:type="gramStart"/>
-            <w:r>
-              <w:rPr>
-                <w:rFonts w:ascii="Calibri" w:eastAsia="Times New Roman" w:hAnsi="Calibri" w:cs="Calibri"/>
-                <w:color w:val="000000"/>
-                <w:lang w:eastAsia="pt-PT"/>
-              </w:rPr>
-              <w:t>para</w:t>
-            </w:r>
-            <w:proofErr w:type="gramEnd"/>
-          </w:p>
-          <w:p>
-            <w:pPr>
-              <w:spacing w:after="0" w:line="240" w:lineRule="auto"/>
-              <w:rPr>
-                <w:rFonts w:ascii="Calibri" w:eastAsia="Times New Roman" w:hAnsi="Calibri" w:cs="Calibri"/>
-                <w:color w:val="000000"/>
-                <w:lang w:eastAsia="pt-PT"/>
-              </w:rPr>
-            </w:pPr>
-            <w:proofErr w:type="gramStart"/>
-            <w:r>
-              <w:rPr>
-                <w:rFonts w:ascii="Calibri" w:eastAsia="Times New Roman" w:hAnsi="Calibri" w:cs="Calibri"/>
-                <w:color w:val="000000"/>
-                <w:lang w:eastAsia="pt-PT"/>
-              </w:rPr>
-              <w:t>depois</w:t>
-            </w:r>
-            <w:proofErr w:type="gramEnd"/>
-            <w:r>
-              <w:rPr>
-                <w:rFonts w:ascii="Calibri" w:eastAsia="Times New Roman" w:hAnsi="Calibri" w:cs="Calibri"/>
-                <w:color w:val="000000"/>
-                <w:lang w:eastAsia="pt-PT"/>
-              </w:rPr>
-              <w:t xml:space="preserve"> segmentar ou recusar</w:t>
+              <w:t>depois segmentar ou recusar</w:t>
             </w:r>
           </w:p>
         </w:tc>
@@ -4719,36 +4007,8 @@
                 <w:color w:val="000000"/>
                 <w:lang w:eastAsia="pt-PT"/>
               </w:rPr>
-              <w:t xml:space="preserve">O </w:t>
-            </w:r>
-            <w:proofErr w:type="spellStart"/>
-            <w:r>
-              <w:rPr>
-                <w:rFonts w:ascii="Calibri" w:eastAsia="Times New Roman" w:hAnsi="Calibri" w:cs="Calibri"/>
-                <w:color w:val="000000"/>
-                <w:lang w:eastAsia="pt-PT"/>
-              </w:rPr>
-              <w:t>objetivo</w:t>
-            </w:r>
-            <w:proofErr w:type="spellEnd"/>
-            <w:r>
-              <w:rPr>
-                <w:rFonts w:ascii="Calibri" w:eastAsia="Times New Roman" w:hAnsi="Calibri" w:cs="Calibri"/>
-                <w:color w:val="000000"/>
-                <w:lang w:eastAsia="pt-PT"/>
-              </w:rPr>
-              <w:t xml:space="preserve"> é torna-las </w:t>
-            </w:r>
-            <w:proofErr w:type="spellStart"/>
-            <w:r>
-              <w:rPr>
-                <w:rFonts w:ascii="Calibri" w:eastAsia="Times New Roman" w:hAnsi="Calibri" w:cs="Calibri"/>
-                <w:color w:val="000000"/>
-                <w:lang w:eastAsia="pt-PT"/>
-              </w:rPr>
-              <w:t>ativas</w:t>
-            </w:r>
-            <w:proofErr w:type="spellEnd"/>
+              <w:t>O objetivo é torna-las ativas</w:t>
+            </w:r>
           </w:p>
         </w:tc>
       </w:tr>
@@ -4842,25 +4102,7 @@
                 <w:color w:val="000000"/>
                 <w:lang w:eastAsia="pt-PT"/>
               </w:rPr>
-              <w:t xml:space="preserve">O </w:t>
-            </w:r>
-            <w:proofErr w:type="spellStart"/>
-            <w:r>
-              <w:rPr>
-                <w:rFonts w:ascii="Calibri" w:eastAsia="Times New Roman" w:hAnsi="Calibri" w:cs="Calibri"/>
-                <w:color w:val="000000"/>
-                <w:lang w:eastAsia="pt-PT"/>
-              </w:rPr>
-              <w:t>objetivo</w:t>
-            </w:r>
-            <w:proofErr w:type="spellEnd"/>
-            <w:r>
-              <w:rPr>
-                <w:rFonts w:ascii="Calibri" w:eastAsia="Times New Roman" w:hAnsi="Calibri" w:cs="Calibri"/>
-                <w:color w:val="000000"/>
-                <w:lang w:eastAsia="pt-PT"/>
-              </w:rPr>
-              <w:t xml:space="preserve"> é alterar ou corrigir promoção</w:t>
+              <w:t>O objetivo é alterar ou corrigir promoção</w:t>
             </w:r>
           </w:p>
         </w:tc>
@@ -4955,25 +4197,7 @@
                 <w:color w:val="000000"/>
                 <w:lang w:eastAsia="pt-PT"/>
               </w:rPr>
-              <w:t xml:space="preserve">O </w:t>
-            </w:r>
-            <w:proofErr w:type="spellStart"/>
-            <w:r>
-              <w:rPr>
-                <w:rFonts w:ascii="Calibri" w:eastAsia="Times New Roman" w:hAnsi="Calibri" w:cs="Calibri"/>
-                <w:color w:val="000000"/>
-                <w:lang w:eastAsia="pt-PT"/>
-              </w:rPr>
-              <w:t>objetivo</w:t>
-            </w:r>
-            <w:proofErr w:type="spellEnd"/>
-            <w:r>
-              <w:rPr>
-                <w:rFonts w:ascii="Calibri" w:eastAsia="Times New Roman" w:hAnsi="Calibri" w:cs="Calibri"/>
-                <w:color w:val="000000"/>
-                <w:lang w:eastAsia="pt-PT"/>
-              </w:rPr>
-              <w:t xml:space="preserve"> é poder ver promoções</w:t>
+              <w:t>O objetivo é poder ver promoções</w:t>
             </w:r>
           </w:p>
         </w:tc>
@@ -5068,25 +4292,7 @@
                 <w:color w:val="000000"/>
                 <w:lang w:eastAsia="pt-PT"/>
               </w:rPr>
-              <w:t xml:space="preserve">O </w:t>
-            </w:r>
-            <w:proofErr w:type="spellStart"/>
-            <w:r>
-              <w:rPr>
-                <w:rFonts w:ascii="Calibri" w:eastAsia="Times New Roman" w:hAnsi="Calibri" w:cs="Calibri"/>
-                <w:color w:val="000000"/>
-                <w:lang w:eastAsia="pt-PT"/>
-              </w:rPr>
-              <w:t>objetivo</w:t>
-            </w:r>
-            <w:proofErr w:type="spellEnd"/>
-            <w:r>
-              <w:rPr>
-                <w:rFonts w:ascii="Calibri" w:eastAsia="Times New Roman" w:hAnsi="Calibri" w:cs="Calibri"/>
-                <w:color w:val="000000"/>
-                <w:lang w:eastAsia="pt-PT"/>
-              </w:rPr>
-              <w:t xml:space="preserve"> é registar uma promoção</w:t>
+              <w:t>O objetivo é registar uma promoção</w:t>
             </w:r>
           </w:p>
         </w:tc>
@@ -5181,25 +4387,7 @@
                 <w:color w:val="000000"/>
                 <w:lang w:eastAsia="pt-PT"/>
               </w:rPr>
-              <w:t xml:space="preserve">O </w:t>
-            </w:r>
-            <w:proofErr w:type="spellStart"/>
-            <w:r>
-              <w:rPr>
-                <w:rFonts w:ascii="Calibri" w:eastAsia="Times New Roman" w:hAnsi="Calibri" w:cs="Calibri"/>
-                <w:color w:val="000000"/>
-                <w:lang w:eastAsia="pt-PT"/>
-              </w:rPr>
-              <w:t>objetivo</w:t>
-            </w:r>
-            <w:proofErr w:type="spellEnd"/>
-            <w:r>
-              <w:rPr>
-                <w:rFonts w:ascii="Calibri" w:eastAsia="Times New Roman" w:hAnsi="Calibri" w:cs="Calibri"/>
-                <w:color w:val="000000"/>
-                <w:lang w:eastAsia="pt-PT"/>
-              </w:rPr>
-              <w:t xml:space="preserve"> é Escolher para quem vai a promoção</w:t>
+              <w:t>O objetivo é Escolher para quem vai a promoção</w:t>
             </w:r>
           </w:p>
         </w:tc>
@@ -5224,7 +4412,7 @@
       <w:r>
         <w:rPr>
           <w:noProof/>
-          <w:lang w:eastAsia="pt-PT"/>
+          <w:lang w:eastAsia="ja-JP"/>
         </w:rPr>
         <w:drawing>
           <wp:inline distT="0" distB="0" distL="0" distR="0">
@@ -5285,9 +4473,24 @@
     </w:p>
     <w:p>
       <w:pPr>
+        <w:rPr>
+          <w:highlight w:val="yellow"/>
+        </w:rPr>
+      </w:pPr>
+    </w:p>
+    <w:p>
+      <w:pPr>
+        <w:rPr>
+          <w:highlight w:val="yellow"/>
+        </w:rPr>
+      </w:pPr>
+    </w:p>
+    <w:p>
+      <w:pPr>
         <w:jc w:val="center"/>
       </w:pPr>
       <w:r>
+        <w:lastRenderedPageBreak/>
         <w:t>Tabela dos casos de uso</w:t>
       </w:r>
     </w:p>
@@ -5350,17 +4553,14 @@
                 <w:szCs w:val="24"/>
               </w:rPr>
             </w:pPr>
-            <w:proofErr w:type="spellStart"/>
             <w:r>
               <w:rPr>
                 <w:b/>
                 <w:sz w:val="24"/>
                 <w:szCs w:val="24"/>
               </w:rPr>
-              <w:lastRenderedPageBreak/>
               <w:t>Objetivo</w:t>
             </w:r>
-            <w:proofErr w:type="spellEnd"/>
           </w:p>
         </w:tc>
         <w:tc>
@@ -5369,15 +4569,7 @@
           </w:tcPr>
           <w:p>
             <w:r>
-              <w:t xml:space="preserve">O </w:t>
-            </w:r>
-            <w:proofErr w:type="spellStart"/>
-            <w:r>
-              <w:t>ator</w:t>
-            </w:r>
-            <w:proofErr w:type="spellEnd"/>
-            <w:r>
-              <w:t xml:space="preserve"> insere um contacto no sistema</w:t>
+              <w:t>O ator insere um contacto no sistema</w:t>
             </w:r>
           </w:p>
         </w:tc>
@@ -5446,19 +4638,9 @@
             <w:tcW w:w="6514" w:type="dxa"/>
           </w:tcPr>
           <w:p>
-            <w:proofErr w:type="spellStart"/>
-            <w:r>
-              <w:t>Efetuar</w:t>
-            </w:r>
-            <w:proofErr w:type="spellEnd"/>
-            <w:r>
-              <w:t xml:space="preserve"> o </w:t>
-            </w:r>
-            <w:proofErr w:type="spellStart"/>
-            <w:r>
-              <w:t>login</w:t>
-            </w:r>
-            <w:proofErr w:type="spellEnd"/>
+            <w:r>
+              <w:t>Efetuar o login</w:t>
+            </w:r>
           </w:p>
         </w:tc>
       </w:tr>
@@ -5499,15 +4681,7 @@
               </w:numPr>
             </w:pPr>
             <w:r>
-              <w:t xml:space="preserve">O Caso de Uso começa quando o </w:t>
-            </w:r>
-            <w:proofErr w:type="spellStart"/>
-            <w:r>
-              <w:t>ator</w:t>
-            </w:r>
-            <w:proofErr w:type="spellEnd"/>
-            <w:r>
-              <w:t xml:space="preserve"> clica no botão “Inserir contacto”</w:t>
+              <w:t>O Caso de Uso começa quando o ator clica no botão “Inserir contacto”</w:t>
             </w:r>
           </w:p>
           <w:p>
@@ -5531,15 +4705,7 @@
               </w:numPr>
             </w:pPr>
             <w:r>
-              <w:t xml:space="preserve">O </w:t>
-            </w:r>
-            <w:proofErr w:type="spellStart"/>
-            <w:r>
-              <w:t>ator</w:t>
-            </w:r>
-            <w:proofErr w:type="spellEnd"/>
-            <w:r>
-              <w:t xml:space="preserve"> preenche os campos obrigatórios e possivelmente os facultativos</w:t>
+              <w:t>O ator preenche os campos obrigatórios e possivelmente os facultativos</w:t>
             </w:r>
           </w:p>
           <w:p>
@@ -5551,15 +4717,7 @@
               </w:numPr>
             </w:pPr>
             <w:r>
-              <w:t xml:space="preserve">O </w:t>
-            </w:r>
-            <w:proofErr w:type="spellStart"/>
-            <w:r>
-              <w:t>ator</w:t>
-            </w:r>
-            <w:proofErr w:type="spellEnd"/>
-            <w:r>
-              <w:t xml:space="preserve"> clica no botão “Ok”, confirmando os dados</w:t>
+              <w:t>O ator clica no botão “Ok”, confirmando os dados</w:t>
             </w:r>
           </w:p>
           <w:p>
@@ -5606,73 +4764,17 @@
           </w:tcPr>
           <w:p>
             <w:r>
-              <w:t xml:space="preserve">3. </w:t>
-            </w:r>
-            <w:proofErr w:type="gramStart"/>
-            <w:r>
-              <w:t>a</w:t>
-            </w:r>
-            <w:proofErr w:type="gramEnd"/>
-            <w:r>
-              <w:t xml:space="preserve">. O </w:t>
-            </w:r>
-            <w:proofErr w:type="spellStart"/>
-            <w:r>
-              <w:t>ator</w:t>
-            </w:r>
-            <w:proofErr w:type="spellEnd"/>
-            <w:r>
-              <w:t xml:space="preserve"> não clica o botão “Ok” e clica no botão “Cancelar”</w:t>
-            </w:r>
-          </w:p>
-          <w:p>
-            <w:r>
-              <w:t xml:space="preserve">4. </w:t>
-            </w:r>
-            <w:proofErr w:type="gramStart"/>
-            <w:r>
-              <w:t>a</w:t>
-            </w:r>
-            <w:proofErr w:type="gramEnd"/>
-            <w:r>
-              <w:t xml:space="preserve">. O </w:t>
-            </w:r>
-            <w:proofErr w:type="spellStart"/>
-            <w:r>
-              <w:t>ator</w:t>
-            </w:r>
-            <w:proofErr w:type="spellEnd"/>
-            <w:r>
-              <w:t xml:space="preserve"> não preenche todos os campos obrigatórios e aparece uma mensagem de erro</w:t>
-            </w:r>
-          </w:p>
-          <w:p>
-            <w:r>
-              <w:t xml:space="preserve">4. </w:t>
-            </w:r>
-            <w:proofErr w:type="gramStart"/>
-            <w:r>
-              <w:t>b</w:t>
-            </w:r>
-            <w:proofErr w:type="gramEnd"/>
-            <w:r>
-              <w:t xml:space="preserve">. Se a sintaxe do </w:t>
-            </w:r>
-            <w:proofErr w:type="gramStart"/>
-            <w:r>
-              <w:t>email</w:t>
-            </w:r>
-            <w:proofErr w:type="gramEnd"/>
-            <w:r>
-              <w:t xml:space="preserve"> estiver </w:t>
-            </w:r>
-            <w:proofErr w:type="spellStart"/>
-            <w:r>
-              <w:t>incorreta</w:t>
-            </w:r>
-            <w:proofErr w:type="spellEnd"/>
-            <w:r>
-              <w:t>, mostra mensagem de erro</w:t>
+              <w:t>3. a. O ator não clica o botão “Ok” e clica no botão “Cancelar”</w:t>
+            </w:r>
+          </w:p>
+          <w:p>
+            <w:r>
+              <w:t>4. a. O ator não preenche todos os campos obrigatórios e aparece uma mensagem de erro</w:t>
+            </w:r>
+          </w:p>
+          <w:p>
+            <w:r>
+              <w:t>4. b. Se a sintaxe do email estiver incorreta, mostra mensagem de erro</w:t>
             </w:r>
           </w:p>
         </w:tc>
@@ -5757,13 +4859,8 @@
               </w:numPr>
             </w:pPr>
             <w:r>
-              <w:t xml:space="preserve">Testar a sintaxe do </w:t>
-            </w:r>
-            <w:proofErr w:type="gramStart"/>
-            <w:r>
-              <w:t>e-mail</w:t>
-            </w:r>
-            <w:proofErr w:type="gramEnd"/>
+              <w:t>Testar a sintaxe do e-mail</w:t>
+            </w:r>
           </w:p>
           <w:p>
             <w:pPr>
@@ -5786,15 +4883,7 @@
               </w:numPr>
             </w:pPr>
             <w:r>
-              <w:t xml:space="preserve">Verificar se existe o caracter ‘.’ </w:t>
-            </w:r>
-            <w:proofErr w:type="gramStart"/>
-            <w:r>
-              <w:t>depois</w:t>
-            </w:r>
-            <w:proofErr w:type="gramEnd"/>
-            <w:r>
-              <w:t xml:space="preserve"> do ‘@’ espaçado no mínimo de 3 caracteres</w:t>
+              <w:t>Verificar se existe o caracter ‘.’ depois do ‘@’ espaçado no mínimo de 3 caracteres</w:t>
             </w:r>
           </w:p>
           <w:p>
@@ -5806,23 +4895,7 @@
               </w:numPr>
             </w:pPr>
             <w:r>
-              <w:t xml:space="preserve">Verificar se à direita </w:t>
-            </w:r>
-            <w:proofErr w:type="gramStart"/>
-            <w:r>
-              <w:t>do</w:t>
-            </w:r>
-            <w:proofErr w:type="gramEnd"/>
-            <w:r>
-              <w:t xml:space="preserve"> ‘.’ </w:t>
-            </w:r>
-            <w:proofErr w:type="gramStart"/>
-            <w:r>
-              <w:t>existem</w:t>
-            </w:r>
-            <w:proofErr w:type="gramEnd"/>
-            <w:r>
-              <w:t xml:space="preserve"> pelo menos 2 caracteres não numéricos.</w:t>
+              <w:t>Verificar se à direita do ‘.’ existem pelo menos 2 caracteres não numéricos.</w:t>
             </w:r>
           </w:p>
           <w:p>
@@ -5834,31 +4907,7 @@
               </w:numPr>
             </w:pPr>
             <w:r>
-              <w:t xml:space="preserve">Verificar se à esquerda do ‘@’ não existem caracteres especiais </w:t>
-            </w:r>
-            <w:proofErr w:type="spellStart"/>
-            <w:r>
-              <w:t>exceto</w:t>
-            </w:r>
-            <w:proofErr w:type="spellEnd"/>
-            <w:r>
-              <w:t xml:space="preserve"> </w:t>
-            </w:r>
-            <w:proofErr w:type="gramStart"/>
-            <w:r>
-              <w:t>o</w:t>
-            </w:r>
-            <w:proofErr w:type="gramEnd"/>
-            <w:r>
-              <w:t xml:space="preserve"> ‘.’ </w:t>
-            </w:r>
-            <w:proofErr w:type="gramStart"/>
-            <w:r>
-              <w:t>e</w:t>
-            </w:r>
-            <w:proofErr w:type="gramEnd"/>
-            <w:r>
-              <w:t xml:space="preserve"> ‘_’</w:t>
+              <w:t>Verificar se à esquerda do ‘@’ não existem caracteres especiais exceto o ‘.’ e ‘_’</w:t>
             </w:r>
           </w:p>
         </w:tc>
@@ -5927,7 +4976,6 @@
                 <w:szCs w:val="24"/>
               </w:rPr>
             </w:pPr>
-            <w:proofErr w:type="spellStart"/>
             <w:r>
               <w:rPr>
                 <w:b/>
@@ -5936,7 +4984,6 @@
               </w:rPr>
               <w:t>Objetivo</w:t>
             </w:r>
-            <w:proofErr w:type="spellEnd"/>
           </w:p>
         </w:tc>
         <w:tc>
@@ -5945,15 +4992,7 @@
           </w:tcPr>
           <w:p>
             <w:r>
-              <w:t xml:space="preserve">O </w:t>
-            </w:r>
-            <w:proofErr w:type="spellStart"/>
-            <w:r>
-              <w:t>ator</w:t>
-            </w:r>
-            <w:proofErr w:type="spellEnd"/>
-            <w:r>
-              <w:t xml:space="preserve"> edita um contacto no sistema</w:t>
+              <w:t>O ator edita um contacto no sistema</w:t>
             </w:r>
           </w:p>
         </w:tc>
@@ -6022,19 +5061,9 @@
             <w:tcW w:w="6514" w:type="dxa"/>
           </w:tcPr>
           <w:p>
-            <w:proofErr w:type="spellStart"/>
-            <w:r>
-              <w:t>Efetuar</w:t>
-            </w:r>
-            <w:proofErr w:type="spellEnd"/>
-            <w:r>
-              <w:t xml:space="preserve"> o </w:t>
-            </w:r>
-            <w:proofErr w:type="spellStart"/>
-            <w:r>
-              <w:t>login</w:t>
-            </w:r>
-            <w:proofErr w:type="spellEnd"/>
+            <w:r>
+              <w:t>Efetuar o login</w:t>
+            </w:r>
           </w:p>
         </w:tc>
       </w:tr>
@@ -6075,15 +5104,7 @@
               </w:numPr>
             </w:pPr>
             <w:r>
-              <w:t xml:space="preserve">O Caso de Uso começa quando o </w:t>
-            </w:r>
-            <w:proofErr w:type="spellStart"/>
-            <w:r>
-              <w:t>ator</w:t>
-            </w:r>
-            <w:proofErr w:type="spellEnd"/>
-            <w:r>
-              <w:t xml:space="preserve"> clica no botão “Editar contacto”</w:t>
+              <w:t>O Caso de Uso começa quando o ator clica no botão “Editar contacto”</w:t>
             </w:r>
           </w:p>
           <w:p>
@@ -6095,31 +5116,7 @@
               </w:numPr>
             </w:pPr>
             <w:r>
-              <w:t xml:space="preserve">O </w:t>
-            </w:r>
-            <w:proofErr w:type="spellStart"/>
-            <w:r>
-              <w:t>ator</w:t>
-            </w:r>
-            <w:proofErr w:type="spellEnd"/>
-            <w:r>
-              <w:t xml:space="preserve"> </w:t>
-            </w:r>
-            <w:proofErr w:type="spellStart"/>
-            <w:r>
-              <w:t>seleciona</w:t>
-            </w:r>
-            <w:proofErr w:type="spellEnd"/>
-            <w:r>
-              <w:t xml:space="preserve"> o </w:t>
-            </w:r>
-            <w:proofErr w:type="gramStart"/>
-            <w:r>
-              <w:t>contacto</w:t>
-            </w:r>
-            <w:proofErr w:type="gramEnd"/>
-            <w:r>
-              <w:t xml:space="preserve"> pretendido</w:t>
+              <w:t>O ator seleciona o contacto pretendido</w:t>
             </w:r>
           </w:p>
           <w:p>
@@ -6143,15 +5140,7 @@
               </w:numPr>
             </w:pPr>
             <w:r>
-              <w:t xml:space="preserve">O </w:t>
-            </w:r>
-            <w:proofErr w:type="spellStart"/>
-            <w:r>
-              <w:t>ator</w:t>
-            </w:r>
-            <w:proofErr w:type="spellEnd"/>
-            <w:r>
-              <w:t xml:space="preserve"> altera os dados</w:t>
+              <w:t>O ator altera os dados</w:t>
             </w:r>
           </w:p>
           <w:p>
@@ -6175,15 +5164,7 @@
               </w:numPr>
             </w:pPr>
             <w:r>
-              <w:t xml:space="preserve">O </w:t>
-            </w:r>
-            <w:proofErr w:type="spellStart"/>
-            <w:r>
-              <w:t>ator</w:t>
-            </w:r>
-            <w:proofErr w:type="spellEnd"/>
-            <w:r>
-              <w:t xml:space="preserve"> clica no botão “Ok”, confirmando a alteração</w:t>
+              <w:t>O ator clica no botão “Ok”, confirmando a alteração</w:t>
             </w:r>
           </w:p>
           <w:p>
@@ -6195,15 +5176,7 @@
               </w:numPr>
             </w:pPr>
             <w:r>
-              <w:t xml:space="preserve">O sistema </w:t>
-            </w:r>
-            <w:proofErr w:type="spellStart"/>
-            <w:r>
-              <w:t>atualiza</w:t>
-            </w:r>
-            <w:proofErr w:type="spellEnd"/>
-            <w:r>
-              <w:t xml:space="preserve"> o registo</w:t>
+              <w:t>O sistema atualiza o registo</w:t>
             </w:r>
           </w:p>
         </w:tc>
@@ -6238,57 +5211,17 @@
           </w:tcPr>
           <w:p>
             <w:r>
-              <w:t xml:space="preserve">O </w:t>
-            </w:r>
-            <w:proofErr w:type="spellStart"/>
-            <w:r>
-              <w:t>ator</w:t>
-            </w:r>
-            <w:proofErr w:type="spellEnd"/>
-            <w:r>
-              <w:t xml:space="preserve"> pode clicar no botão “Cancelar” a qualquer momento</w:t>
-            </w:r>
-          </w:p>
-          <w:p>
-            <w:r>
-              <w:t xml:space="preserve"> 4. </w:t>
-            </w:r>
-            <w:proofErr w:type="gramStart"/>
-            <w:r>
-              <w:t>a</w:t>
-            </w:r>
-            <w:proofErr w:type="gramEnd"/>
-            <w:r>
-              <w:t>. Se houver campos obrigatórios não preenchidos, mostrar mensagem de erro</w:t>
-            </w:r>
-          </w:p>
-          <w:p>
-            <w:r>
-              <w:t xml:space="preserve">4. </w:t>
-            </w:r>
-            <w:proofErr w:type="gramStart"/>
-            <w:r>
-              <w:t>b</w:t>
-            </w:r>
-            <w:proofErr w:type="gramEnd"/>
-            <w:r>
-              <w:t xml:space="preserve">. Se a sintaxe do </w:t>
-            </w:r>
-            <w:proofErr w:type="gramStart"/>
-            <w:r>
-              <w:t>email</w:t>
-            </w:r>
-            <w:proofErr w:type="gramEnd"/>
-            <w:r>
-              <w:t xml:space="preserve"> estiver </w:t>
-            </w:r>
-            <w:proofErr w:type="spellStart"/>
-            <w:r>
-              <w:t>incorreta</w:t>
-            </w:r>
-            <w:proofErr w:type="spellEnd"/>
-            <w:r>
-              <w:t>, mostra mensagem de erro</w:t>
+              <w:t>O ator pode clicar no botão “Cancelar” a qualquer momento</w:t>
+            </w:r>
+          </w:p>
+          <w:p>
+            <w:r>
+              <w:t xml:space="preserve"> 4. a. Se houver campos obrigatórios não preenchidos, mostrar mensagem de erro</w:t>
+            </w:r>
+          </w:p>
+          <w:p>
+            <w:r>
+              <w:t>4. b. Se a sintaxe do email estiver incorreta, mostra mensagem de erro</w:t>
             </w:r>
           </w:p>
         </w:tc>
@@ -6373,13 +5306,9 @@
               </w:numPr>
             </w:pPr>
             <w:r>
-              <w:t xml:space="preserve">Testar a sintaxe do </w:t>
-            </w:r>
-            <w:proofErr w:type="gramStart"/>
-            <w:r>
-              <w:t>e-mail</w:t>
-            </w:r>
-            <w:proofErr w:type="gramEnd"/>
+              <w:lastRenderedPageBreak/>
+              <w:t>Testar a sintaxe do e-mail</w:t>
+            </w:r>
           </w:p>
           <w:p>
             <w:pPr>
@@ -6402,16 +5331,7 @@
               </w:numPr>
             </w:pPr>
             <w:r>
-              <w:lastRenderedPageBreak/>
-              <w:t xml:space="preserve">Verificar se existe o caracter ‘.’ </w:t>
-            </w:r>
-            <w:proofErr w:type="gramStart"/>
-            <w:r>
-              <w:t>depois</w:t>
-            </w:r>
-            <w:proofErr w:type="gramEnd"/>
-            <w:r>
-              <w:t xml:space="preserve"> do ‘@’ espaçado no mínimo de 3 caracteres</w:t>
+              <w:t>Verificar se existe o caracter ‘.’ depois do ‘@’ espaçado no mínimo de 3 caracteres</w:t>
             </w:r>
           </w:p>
           <w:p>
@@ -6423,23 +5343,7 @@
               </w:numPr>
             </w:pPr>
             <w:r>
-              <w:t xml:space="preserve">Verificar se à direita </w:t>
-            </w:r>
-            <w:proofErr w:type="gramStart"/>
-            <w:r>
-              <w:t>do</w:t>
-            </w:r>
-            <w:proofErr w:type="gramEnd"/>
-            <w:r>
-              <w:t xml:space="preserve"> ‘.’ </w:t>
-            </w:r>
-            <w:proofErr w:type="gramStart"/>
-            <w:r>
-              <w:t>existem</w:t>
-            </w:r>
-            <w:proofErr w:type="gramEnd"/>
-            <w:r>
-              <w:t xml:space="preserve"> pelo menos 2 caracteres não numéricos.</w:t>
+              <w:t>Verificar se à direita do ‘.’ existem pelo menos 2 caracteres não numéricos.</w:t>
             </w:r>
           </w:p>
           <w:p>
@@ -6451,31 +5355,7 @@
               </w:numPr>
             </w:pPr>
             <w:r>
-              <w:t xml:space="preserve">Verificar se à esquerda do ‘@’ não existem caracteres especiais </w:t>
-            </w:r>
-            <w:proofErr w:type="spellStart"/>
-            <w:r>
-              <w:t>exceto</w:t>
-            </w:r>
-            <w:proofErr w:type="spellEnd"/>
-            <w:r>
-              <w:t xml:space="preserve"> </w:t>
-            </w:r>
-            <w:proofErr w:type="gramStart"/>
-            <w:r>
-              <w:t>o</w:t>
-            </w:r>
-            <w:proofErr w:type="gramEnd"/>
-            <w:r>
-              <w:t xml:space="preserve"> ‘.’ </w:t>
-            </w:r>
-            <w:proofErr w:type="gramStart"/>
-            <w:r>
-              <w:t>e</w:t>
-            </w:r>
-            <w:proofErr w:type="gramEnd"/>
-            <w:r>
-              <w:t xml:space="preserve"> ‘_’</w:t>
+              <w:t>Verificar se à esquerda do ‘@’ não existem caracteres especiais exceto o ‘.’ e ‘_’</w:t>
             </w:r>
           </w:p>
         </w:tc>
@@ -6541,7 +5421,6 @@
                 <w:szCs w:val="24"/>
               </w:rPr>
             </w:pPr>
-            <w:proofErr w:type="spellStart"/>
             <w:r>
               <w:rPr>
                 <w:b/>
@@ -6550,7 +5429,6 @@
               </w:rPr>
               <w:t>Objetivo</w:t>
             </w:r>
-            <w:proofErr w:type="spellEnd"/>
           </w:p>
         </w:tc>
         <w:tc>
@@ -6559,15 +5437,7 @@
           </w:tcPr>
           <w:p>
             <w:r>
-              <w:t xml:space="preserve">O </w:t>
-            </w:r>
-            <w:proofErr w:type="spellStart"/>
-            <w:r>
-              <w:t>ator</w:t>
-            </w:r>
-            <w:proofErr w:type="spellEnd"/>
-            <w:r>
-              <w:t xml:space="preserve"> elimina um contacto do sistema</w:t>
+              <w:t>O ator elimina um contacto do sistema</w:t>
             </w:r>
           </w:p>
         </w:tc>
@@ -6636,19 +5506,9 @@
             <w:tcW w:w="6514" w:type="dxa"/>
           </w:tcPr>
           <w:p>
-            <w:proofErr w:type="spellStart"/>
-            <w:r>
-              <w:t>Efetuar</w:t>
-            </w:r>
-            <w:proofErr w:type="spellEnd"/>
-            <w:r>
-              <w:t xml:space="preserve"> o </w:t>
-            </w:r>
-            <w:proofErr w:type="spellStart"/>
-            <w:r>
-              <w:t>login</w:t>
-            </w:r>
-            <w:proofErr w:type="spellEnd"/>
+            <w:r>
+              <w:t>Efetuar o login</w:t>
+            </w:r>
           </w:p>
         </w:tc>
       </w:tr>
@@ -6689,15 +5549,7 @@
               </w:numPr>
             </w:pPr>
             <w:r>
-              <w:t xml:space="preserve">O Caso de Uso começa quando o </w:t>
-            </w:r>
-            <w:proofErr w:type="spellStart"/>
-            <w:r>
-              <w:t>ator</w:t>
-            </w:r>
-            <w:proofErr w:type="spellEnd"/>
-            <w:r>
-              <w:t xml:space="preserve"> clica no botão “Eliminar contacto”</w:t>
+              <w:t>O Caso de Uso começa quando o ator clica no botão “Eliminar contacto”</w:t>
             </w:r>
           </w:p>
           <w:p>
@@ -6709,31 +5561,7 @@
               </w:numPr>
             </w:pPr>
             <w:r>
-              <w:t xml:space="preserve">O </w:t>
-            </w:r>
-            <w:proofErr w:type="spellStart"/>
-            <w:r>
-              <w:t>ator</w:t>
-            </w:r>
-            <w:proofErr w:type="spellEnd"/>
-            <w:r>
-              <w:t xml:space="preserve"> </w:t>
-            </w:r>
-            <w:proofErr w:type="spellStart"/>
-            <w:r>
-              <w:t>seleciona</w:t>
-            </w:r>
-            <w:proofErr w:type="spellEnd"/>
-            <w:r>
-              <w:t xml:space="preserve"> o </w:t>
-            </w:r>
-            <w:proofErr w:type="gramStart"/>
-            <w:r>
-              <w:t>contacto</w:t>
-            </w:r>
-            <w:proofErr w:type="gramEnd"/>
-            <w:r>
-              <w:t xml:space="preserve"> pretendido</w:t>
+              <w:t>O ator seleciona o contacto pretendido</w:t>
             </w:r>
           </w:p>
           <w:p>
@@ -6757,15 +5585,7 @@
               </w:numPr>
             </w:pPr>
             <w:r>
-              <w:t xml:space="preserve">O </w:t>
-            </w:r>
-            <w:proofErr w:type="spellStart"/>
-            <w:r>
-              <w:t>ator</w:t>
-            </w:r>
-            <w:proofErr w:type="spellEnd"/>
-            <w:r>
-              <w:t xml:space="preserve"> clica no botão “Ok”, confirmando a eliminação</w:t>
+              <w:t>O ator clica no botão “Ok”, confirmando a eliminação</w:t>
             </w:r>
           </w:p>
           <w:p>
@@ -6812,15 +5632,7 @@
           </w:tcPr>
           <w:p>
             <w:r>
-              <w:t xml:space="preserve">O </w:t>
-            </w:r>
-            <w:proofErr w:type="spellStart"/>
-            <w:r>
-              <w:t>ator</w:t>
-            </w:r>
-            <w:proofErr w:type="spellEnd"/>
-            <w:r>
-              <w:t xml:space="preserve"> pode clicar no botão “Cancelar” a qualquer momento</w:t>
+              <w:t>O ator pode clicar no botão “Cancelar” a qualquer momento</w:t>
             </w:r>
           </w:p>
         </w:tc>
@@ -6951,7 +5763,6 @@
                 <w:szCs w:val="24"/>
               </w:rPr>
             </w:pPr>
-            <w:proofErr w:type="spellStart"/>
             <w:r>
               <w:rPr>
                 <w:b/>
@@ -6960,7 +5771,6 @@
               </w:rPr>
               <w:t>Objetivo</w:t>
             </w:r>
-            <w:proofErr w:type="spellEnd"/>
           </w:p>
         </w:tc>
         <w:tc>
@@ -6969,15 +5779,7 @@
           </w:tcPr>
           <w:p>
             <w:r>
-              <w:t xml:space="preserve">O </w:t>
-            </w:r>
-            <w:proofErr w:type="spellStart"/>
-            <w:r>
-              <w:t>ator</w:t>
-            </w:r>
-            <w:proofErr w:type="spellEnd"/>
-            <w:r>
-              <w:t xml:space="preserve"> consulta um contacto no sistema</w:t>
+              <w:t>O ator consulta um contacto no sistema</w:t>
             </w:r>
           </w:p>
         </w:tc>
@@ -7046,19 +5848,9 @@
             <w:tcW w:w="6514" w:type="dxa"/>
           </w:tcPr>
           <w:p>
-            <w:proofErr w:type="spellStart"/>
-            <w:r>
-              <w:t>Efetuar</w:t>
-            </w:r>
-            <w:proofErr w:type="spellEnd"/>
-            <w:r>
-              <w:t xml:space="preserve"> o </w:t>
-            </w:r>
-            <w:proofErr w:type="spellStart"/>
-            <w:r>
-              <w:t>login</w:t>
-            </w:r>
-            <w:proofErr w:type="spellEnd"/>
+            <w:r>
+              <w:t>Efetuar o login</w:t>
+            </w:r>
           </w:p>
         </w:tc>
       </w:tr>
@@ -7099,15 +5891,7 @@
               </w:numPr>
             </w:pPr>
             <w:r>
-              <w:t xml:space="preserve">O </w:t>
-            </w:r>
-            <w:proofErr w:type="spellStart"/>
-            <w:r>
-              <w:t>ator</w:t>
-            </w:r>
-            <w:proofErr w:type="spellEnd"/>
-            <w:r>
-              <w:t xml:space="preserve"> clica no botão “Consultar contacto”</w:t>
+              <w:t>O ator clica no botão “Consultar contacto”</w:t>
             </w:r>
           </w:p>
           <w:p>
@@ -7131,23 +5915,7 @@
               </w:numPr>
             </w:pPr>
             <w:r>
-              <w:t xml:space="preserve">O </w:t>
-            </w:r>
-            <w:proofErr w:type="spellStart"/>
-            <w:r>
-              <w:t>ator</w:t>
-            </w:r>
-            <w:proofErr w:type="spellEnd"/>
-            <w:r>
-              <w:t xml:space="preserve"> </w:t>
-            </w:r>
-            <w:proofErr w:type="spellStart"/>
-            <w:r>
-              <w:t>seleciona</w:t>
-            </w:r>
-            <w:proofErr w:type="spellEnd"/>
-            <w:r>
-              <w:t xml:space="preserve"> o contacto</w:t>
+              <w:t>O ator seleciona o contacto</w:t>
             </w:r>
           </w:p>
           <w:p>
@@ -7159,13 +5927,8 @@
               </w:numPr>
             </w:pPr>
             <w:r>
-              <w:t xml:space="preserve">O sistema apresenta os dados do contacto </w:t>
-            </w:r>
-            <w:proofErr w:type="spellStart"/>
-            <w:r>
-              <w:t>selecionado</w:t>
-            </w:r>
-            <w:proofErr w:type="spellEnd"/>
+              <w:t>O sistema apresenta os dados do contacto selecionado</w:t>
+            </w:r>
           </w:p>
         </w:tc>
       </w:tr>
@@ -7199,15 +5962,7 @@
           </w:tcPr>
           <w:p>
             <w:r>
-              <w:t xml:space="preserve">O </w:t>
-            </w:r>
-            <w:proofErr w:type="spellStart"/>
-            <w:r>
-              <w:t>ator</w:t>
-            </w:r>
-            <w:proofErr w:type="spellEnd"/>
-            <w:r>
-              <w:t xml:space="preserve"> pode clicar no botão “Cancelar” a qualquer momento</w:t>
+              <w:t>O ator pode clicar no botão “Cancelar” a qualquer momento</w:t>
             </w:r>
           </w:p>
         </w:tc>
@@ -7285,29 +6040,6 @@
           <w:rFonts w:asciiTheme="majorHAnsi" w:hAnsiTheme="majorHAnsi"/>
         </w:rPr>
       </w:pPr>
-      <w:r>
-        <w:rPr>
-          <w:rFonts w:asciiTheme="majorHAnsi" w:hAnsiTheme="majorHAnsi"/>
-          <w:highlight w:val="yellow"/>
-        </w:rPr>
-        <w:t xml:space="preserve">(Introduzir promoção tem de ser </w:t>
-      </w:r>
-      <w:proofErr w:type="spellStart"/>
-      <w:r>
-        <w:rPr>
-          <w:rFonts w:asciiTheme="majorHAnsi" w:hAnsiTheme="majorHAnsi"/>
-          <w:highlight w:val="yellow"/>
-        </w:rPr>
-        <w:t>atualizado</w:t>
-      </w:r>
-      <w:proofErr w:type="spellEnd"/>
-      <w:r>
-        <w:rPr>
-          <w:rFonts w:asciiTheme="majorHAnsi" w:hAnsiTheme="majorHAnsi"/>
-          <w:highlight w:val="yellow"/>
-        </w:rPr>
-        <w:t>)</w:t>
-      </w:r>
     </w:p>
     <w:tbl>
       <w:tblPr>
@@ -7368,7 +6100,6 @@
                 <w:szCs w:val="24"/>
               </w:rPr>
             </w:pPr>
-            <w:proofErr w:type="spellStart"/>
             <w:r>
               <w:rPr>
                 <w:b/>
@@ -7377,7 +6108,6 @@
               </w:rPr>
               <w:t>Objetivo</w:t>
             </w:r>
-            <w:proofErr w:type="spellEnd"/>
           </w:p>
         </w:tc>
         <w:tc>
@@ -7455,19 +6185,9 @@
             <w:tcW w:w="6514" w:type="dxa"/>
           </w:tcPr>
           <w:p>
-            <w:proofErr w:type="spellStart"/>
-            <w:r>
-              <w:t>Efetuar</w:t>
-            </w:r>
-            <w:proofErr w:type="spellEnd"/>
-            <w:r>
-              <w:t xml:space="preserve"> o </w:t>
-            </w:r>
-            <w:proofErr w:type="spellStart"/>
-            <w:r>
-              <w:t>login</w:t>
-            </w:r>
-            <w:proofErr w:type="spellEnd"/>
+            <w:r>
+              <w:t>Efetuar o login</w:t>
+            </w:r>
           </w:p>
         </w:tc>
       </w:tr>
@@ -7508,15 +6228,7 @@
               </w:numPr>
             </w:pPr>
             <w:r>
-              <w:t xml:space="preserve">O </w:t>
-            </w:r>
-            <w:proofErr w:type="spellStart"/>
-            <w:r>
-              <w:t>ator</w:t>
-            </w:r>
-            <w:proofErr w:type="spellEnd"/>
-            <w:r>
-              <w:t xml:space="preserve"> clica no botão “Inserir promoção”</w:t>
+              <w:t>O ator clica no botão “Inserir promoção”</w:t>
             </w:r>
           </w:p>
           <w:p>
@@ -7540,31 +6252,7 @@
               </w:numPr>
             </w:pPr>
             <w:r>
-              <w:t xml:space="preserve">O </w:t>
-            </w:r>
-            <w:proofErr w:type="spellStart"/>
-            <w:r>
-              <w:t>ator</w:t>
-            </w:r>
-            <w:proofErr w:type="spellEnd"/>
-            <w:r>
-              <w:t xml:space="preserve"> </w:t>
-            </w:r>
-            <w:proofErr w:type="spellStart"/>
-            <w:r>
-              <w:t>seleciona</w:t>
-            </w:r>
-            <w:proofErr w:type="spellEnd"/>
-            <w:r>
-              <w:t xml:space="preserve"> o </w:t>
-            </w:r>
-            <w:proofErr w:type="gramStart"/>
-            <w:r>
-              <w:t>quarto(s</w:t>
-            </w:r>
-            <w:proofErr w:type="gramEnd"/>
-            <w:r>
-              <w:t>)</w:t>
+              <w:t>O ator seleciona o quarto(s)</w:t>
             </w:r>
           </w:p>
           <w:p>
@@ -7576,7 +6264,52 @@
               </w:numPr>
             </w:pPr>
             <w:r>
-              <w:t>O sistema mostra o formulário (Nome da promoção, entidade parceira e descrição, código promocional, nº max. Utilizações, data inicio, data fim)</w:t>
+              <w:t xml:space="preserve">O sistema mostra o formulário (Nome </w:t>
+            </w:r>
+            <w:r>
+              <w:t xml:space="preserve">da promoção, </w:t>
+            </w:r>
+            <w:r>
+              <w:rPr>
+                <w:highlight w:val="yellow"/>
+              </w:rPr>
+              <w:t>entidade parceira</w:t>
+            </w:r>
+            <w:r>
+              <w:t>,</w:t>
+            </w:r>
+            <w:r>
+              <w:t xml:space="preserve"> </w:t>
+            </w:r>
+            <w:r>
+              <w:t xml:space="preserve">percentagem de desconto, </w:t>
+            </w:r>
+            <w:r>
+              <w:t>de</w:t>
+            </w:r>
+            <w:r>
+              <w:t>talhes da promoção</w:t>
+            </w:r>
+            <w:r>
+              <w:t>,</w:t>
+            </w:r>
+            <w:r>
+              <w:t xml:space="preserve"> imagem da promoção,</w:t>
+            </w:r>
+            <w:r>
+              <w:t xml:space="preserve"> data </w:t>
+            </w:r>
+            <w:r>
+              <w:t xml:space="preserve">de </w:t>
+            </w:r>
+            <w:r>
+              <w:t xml:space="preserve">inicio, data </w:t>
+            </w:r>
+            <w:r>
+              <w:t xml:space="preserve">de </w:t>
+            </w:r>
+            <w:r>
+              <w:t>fim)</w:t>
             </w:r>
           </w:p>
           <w:p>
@@ -7588,15 +6321,8 @@
               </w:numPr>
             </w:pPr>
             <w:r>
-              <w:t xml:space="preserve">O </w:t>
-            </w:r>
-            <w:proofErr w:type="spellStart"/>
-            <w:r>
-              <w:t>ator</w:t>
-            </w:r>
-            <w:proofErr w:type="spellEnd"/>
-            <w:r>
-              <w:t xml:space="preserve"> preenche os campos e confirma os dados</w:t>
+              <w:lastRenderedPageBreak/>
+              <w:t>O ator preenche os campos e confirma os dados</w:t>
             </w:r>
           </w:p>
           <w:p>
@@ -7644,28 +6370,12 @@
           </w:tcPr>
           <w:p>
             <w:r>
-              <w:t xml:space="preserve">O </w:t>
-            </w:r>
-            <w:proofErr w:type="spellStart"/>
-            <w:r>
-              <w:t>ator</w:t>
-            </w:r>
-            <w:proofErr w:type="spellEnd"/>
-            <w:r>
-              <w:t xml:space="preserve"> pode clicar no botão “Cancelar” a qualquer momento</w:t>
-            </w:r>
-          </w:p>
-          <w:p>
-            <w:r>
-              <w:t xml:space="preserve">3.a. O </w:t>
-            </w:r>
-            <w:proofErr w:type="spellStart"/>
-            <w:r>
-              <w:t>ator</w:t>
-            </w:r>
-            <w:proofErr w:type="spellEnd"/>
-            <w:r>
-              <w:t xml:space="preserve"> não preencheu todos os campos obrigatórios e aparece uma mensagem de erro.</w:t>
+              <w:t>O ator pode clicar no botão “Cancelar” a qualquer momento</w:t>
+            </w:r>
+          </w:p>
+          <w:p>
+            <w:r>
+              <w:t>3.a. O ator não preencheu todos os campos obrigatórios e aparece uma mensagem de erro.</w:t>
             </w:r>
           </w:p>
         </w:tc>
@@ -7750,23 +6460,7 @@
               </w:numPr>
             </w:pPr>
             <w:r>
-              <w:t xml:space="preserve">Verificar se o nº max. </w:t>
-            </w:r>
-            <w:proofErr w:type="gramStart"/>
-            <w:r>
-              <w:t>Utilizações &gt;=</w:t>
-            </w:r>
-            <w:proofErr w:type="gramEnd"/>
-            <w:r>
-              <w:t xml:space="preserve"> 1 e apenas permitir </w:t>
-            </w:r>
-            <w:proofErr w:type="spellStart"/>
-            <w:r>
-              <w:t>carateres</w:t>
-            </w:r>
-            <w:proofErr w:type="spellEnd"/>
-            <w:r>
-              <w:t xml:space="preserve"> numéricos.</w:t>
+              <w:t>Verificar se o nº max. Utilizações &gt;= 1 e apenas permitir carateres numéricos.</w:t>
             </w:r>
           </w:p>
           <w:p>
@@ -7778,13 +6472,8 @@
               </w:numPr>
             </w:pPr>
             <w:r>
-              <w:t xml:space="preserve">A data fim não pode ser inferior à data </w:t>
-            </w:r>
-            <w:proofErr w:type="gramStart"/>
-            <w:r>
-              <w:t>inicio</w:t>
-            </w:r>
-            <w:proofErr w:type="gramEnd"/>
+              <w:t>A data fim não pode ser inferior à data inicio</w:t>
+            </w:r>
           </w:p>
           <w:p>
             <w:pPr>
@@ -7868,7 +6557,6 @@
                 <w:szCs w:val="24"/>
               </w:rPr>
             </w:pPr>
-            <w:proofErr w:type="spellStart"/>
             <w:r>
               <w:rPr>
                 <w:b/>
@@ -7877,7 +6565,6 @@
               </w:rPr>
               <w:t>Objetivo</w:t>
             </w:r>
-            <w:proofErr w:type="spellEnd"/>
           </w:p>
         </w:tc>
         <w:tc>
@@ -7886,15 +6573,7 @@
           </w:tcPr>
           <w:p>
             <w:r>
-              <w:t xml:space="preserve">O </w:t>
-            </w:r>
-            <w:proofErr w:type="spellStart"/>
-            <w:r>
-              <w:t>Weather</w:t>
-            </w:r>
-            <w:proofErr w:type="spellEnd"/>
-            <w:r>
-              <w:t xml:space="preserve"> API envia previsão meteorológica</w:t>
+              <w:t>O Weather API envia previsão meteorológica</w:t>
             </w:r>
           </w:p>
         </w:tc>
@@ -8002,15 +6681,7 @@
               </w:numPr>
             </w:pPr>
             <w:r>
-              <w:t xml:space="preserve">O sistema pede a previsão meteorológica ao </w:t>
-            </w:r>
-            <w:proofErr w:type="spellStart"/>
-            <w:r>
-              <w:t>Weather</w:t>
-            </w:r>
-            <w:proofErr w:type="spellEnd"/>
-            <w:r>
-              <w:t xml:space="preserve"> API</w:t>
+              <w:t>O sistema pede a previsão meteorológica ao Weather API</w:t>
             </w:r>
           </w:p>
           <w:p>
@@ -8022,15 +6693,7 @@
               </w:numPr>
             </w:pPr>
             <w:r>
-              <w:t xml:space="preserve">O </w:t>
-            </w:r>
-            <w:proofErr w:type="spellStart"/>
-            <w:r>
-              <w:t>Weather</w:t>
-            </w:r>
-            <w:proofErr w:type="spellEnd"/>
-            <w:r>
-              <w:t xml:space="preserve"> API fornece a previsão meteorológica pedida</w:t>
+              <w:t>O Weather API fornece a previsão meteorológica pedida</w:t>
             </w:r>
           </w:p>
           <w:p>
@@ -8042,8 +6705,23 @@
               </w:numPr>
             </w:pPr>
             <w:r>
-              <w:t>O sistema analisa os dados para possíveis promoções, guardando-as</w:t>
-            </w:r>
+              <w:t xml:space="preserve">O sistema analisa os dados </w:t>
+            </w:r>
+            <w:r>
+              <w:t>da promoção, guarda-a e gera a recomendação</w:t>
+            </w:r>
+            <w:r>
+              <w:rPr>
+                <w:highlight w:val="yellow"/>
+              </w:rPr>
+              <w:t>(requsitos)</w:t>
+            </w:r>
+          </w:p>
+          <w:p>
+            <w:pPr>
+              <w:pStyle w:val="ListParagraph"/>
+              <w:ind w:left="360"/>
+            </w:pPr>
           </w:p>
         </w:tc>
       </w:tr>
@@ -8228,7 +6906,6 @@
                 <w:szCs w:val="24"/>
               </w:rPr>
             </w:pPr>
-            <w:proofErr w:type="spellStart"/>
             <w:r>
               <w:rPr>
                 <w:b/>
@@ -8237,7 +6914,6 @@
               </w:rPr>
               <w:t>Objetivo</w:t>
             </w:r>
-            <w:proofErr w:type="spellEnd"/>
           </w:p>
         </w:tc>
         <w:tc>
@@ -8246,15 +6922,7 @@
           </w:tcPr>
           <w:p>
             <w:r>
-              <w:t xml:space="preserve">O </w:t>
-            </w:r>
-            <w:proofErr w:type="spellStart"/>
-            <w:r>
-              <w:t>ator</w:t>
-            </w:r>
-            <w:proofErr w:type="spellEnd"/>
-            <w:r>
-              <w:t xml:space="preserve"> aprova uma promoção</w:t>
+              <w:t>O ator aprova uma promoção</w:t>
             </w:r>
           </w:p>
         </w:tc>
@@ -8396,15 +7064,7 @@
               </w:numPr>
             </w:pPr>
             <w:r>
-              <w:t xml:space="preserve">O utilizador </w:t>
-            </w:r>
-            <w:proofErr w:type="spellStart"/>
-            <w:r>
-              <w:t>seleciona</w:t>
-            </w:r>
-            <w:proofErr w:type="spellEnd"/>
-            <w:r>
-              <w:t xml:space="preserve"> a promoção que está no estado “à espera de aprovação”</w:t>
+              <w:t>O utilizador seleciona a promoção que está no estado “à espera de aprovação”</w:t>
             </w:r>
           </w:p>
           <w:p>
@@ -8428,15 +7088,7 @@
               </w:numPr>
             </w:pPr>
             <w:r>
-              <w:t xml:space="preserve">O </w:t>
-            </w:r>
-            <w:proofErr w:type="spellStart"/>
-            <w:r>
-              <w:t>ator</w:t>
-            </w:r>
-            <w:proofErr w:type="spellEnd"/>
-            <w:r>
-              <w:t xml:space="preserve"> aprova</w:t>
+              <w:t>O ator aprova</w:t>
             </w:r>
             <w:r>
               <w:t xml:space="preserve"> ou recusa</w:t>
@@ -8489,15 +7141,7 @@
           </w:tcPr>
           <w:p>
             <w:r>
-              <w:t xml:space="preserve">O </w:t>
-            </w:r>
-            <w:proofErr w:type="spellStart"/>
-            <w:r>
-              <w:t>ator</w:t>
-            </w:r>
-            <w:proofErr w:type="spellEnd"/>
-            <w:r>
-              <w:t xml:space="preserve"> pode clicar no botão “Cancelar” a qualquer momento.</w:t>
+              <w:t>O ator pode clicar no botão “Cancelar” a qualquer momento.</w:t>
             </w:r>
           </w:p>
         </w:tc>
@@ -8606,7 +7250,6 @@
         <w:rPr>
           <w:highlight w:val="yellow"/>
         </w:rPr>
-        <w:lastRenderedPageBreak/>
         <w:t>(4 diagramas ou todos e respectivas classes)</w:t>
       </w:r>
     </w:p>
@@ -8633,7 +7276,7 @@
       <w:r>
         <w:rPr>
           <w:noProof/>
-          <w:lang w:eastAsia="pt-PT"/>
+          <w:lang w:eastAsia="ja-JP"/>
         </w:rPr>
         <w:drawing>
           <wp:inline distT="0" distB="0" distL="0" distR="0">
@@ -8709,7 +7352,7 @@
       <w:r>
         <w:rPr>
           <w:noProof/>
-          <w:lang w:eastAsia="pt-PT"/>
+          <w:lang w:eastAsia="ja-JP"/>
         </w:rPr>
         <w:lastRenderedPageBreak/>
         <w:drawing>
@@ -8774,7 +7417,7 @@
       <w:r>
         <w:rPr>
           <w:noProof/>
-          <w:lang w:eastAsia="pt-PT"/>
+          <w:lang w:eastAsia="ja-JP"/>
         </w:rPr>
         <w:lastRenderedPageBreak/>
         <w:drawing>
@@ -8839,7 +7482,7 @@
       <w:r>
         <w:rPr>
           <w:noProof/>
-          <w:lang w:eastAsia="pt-PT"/>
+          <w:lang w:eastAsia="ja-JP"/>
         </w:rPr>
         <w:drawing>
           <wp:inline distT="0" distB="0" distL="0" distR="0">
@@ -8905,7 +7548,7 @@
       <w:r>
         <w:rPr>
           <w:noProof/>
-          <w:lang w:eastAsia="pt-PT"/>
+          <w:lang w:eastAsia="ja-JP"/>
         </w:rPr>
         <w:drawing>
           <wp:inline distT="0" distB="0" distL="0" distR="0">
@@ -8984,7 +7627,7 @@
         <w:rPr>
           <w:rFonts w:cstheme="minorHAnsi"/>
           <w:noProof/>
-          <w:lang w:eastAsia="pt-PT"/>
+          <w:lang w:eastAsia="ja-JP"/>
         </w:rPr>
         <w:drawing>
           <wp:inline distT="0" distB="0" distL="0" distR="0">
@@ -9042,13 +7685,11 @@
           <w:rFonts w:cstheme="minorHAnsi"/>
         </w:rPr>
       </w:pPr>
-      <w:bookmarkStart w:id="0" w:name="_GoBack"/>
-      <w:bookmarkEnd w:id="0"/>
       <w:r>
         <w:rPr>
           <w:rFonts w:cstheme="minorHAnsi"/>
           <w:noProof/>
-          <w:lang w:eastAsia="pt-PT"/>
+          <w:lang w:eastAsia="ja-JP"/>
         </w:rPr>
         <w:lastRenderedPageBreak/>
         <w:drawing>
@@ -9142,7 +7783,7 @@
       <w:r>
         <w:rPr>
           <w:noProof/>
-          <w:lang w:eastAsia="pt-PT"/>
+          <w:lang w:eastAsia="ja-JP"/>
         </w:rPr>
         <w:lastRenderedPageBreak/>
         <w:drawing>
@@ -9200,7 +7841,7 @@
       <w:r>
         <w:rPr>
           <w:noProof/>
-          <w:lang w:eastAsia="pt-PT"/>
+          <w:lang w:eastAsia="ja-JP"/>
         </w:rPr>
         <w:lastRenderedPageBreak/>
         <w:drawing>
@@ -9257,7 +7898,7 @@
       <w:r>
         <w:rPr>
           <w:noProof/>
-          <w:lang w:eastAsia="pt-PT"/>
+          <w:lang w:eastAsia="ja-JP"/>
         </w:rPr>
         <w:lastRenderedPageBreak/>
         <w:drawing>
@@ -9322,7 +7963,7 @@
       <w:r>
         <w:rPr>
           <w:noProof/>
-          <w:lang w:eastAsia="pt-PT"/>
+          <w:lang w:eastAsia="ja-JP"/>
         </w:rPr>
         <w:lastRenderedPageBreak/>
         <w:drawing>
@@ -9380,19 +8021,14 @@
         <w:pStyle w:val="Title"/>
       </w:pPr>
       <w:r>
-        <w:t xml:space="preserve">Diagrama de </w:t>
-      </w:r>
-      <w:proofErr w:type="spellStart"/>
-      <w:r>
-        <w:t>Atividade</w:t>
-      </w:r>
-      <w:proofErr w:type="spellEnd"/>
+        <w:t>Diagrama de Atividade</w:t>
+      </w:r>
     </w:p>
     <w:p>
       <w:r>
         <w:rPr>
           <w:noProof/>
-          <w:lang w:eastAsia="pt-PT"/>
+          <w:lang w:eastAsia="ja-JP"/>
         </w:rPr>
         <w:lastRenderedPageBreak/>
         <w:drawing>
@@ -9452,7 +8088,6 @@
       <w:r>
         <w:t xml:space="preserve">Gráfico de </w:t>
       </w:r>
-      <w:proofErr w:type="spellStart"/>
       <w:r>
         <w:t>G</w:t>
       </w:r>
@@ -9465,14 +8100,13 @@
       <w:r>
         <w:t>t</w:t>
       </w:r>
-      <w:proofErr w:type="spellEnd"/>
     </w:p>
     <w:p/>
     <w:p>
       <w:r>
         <w:rPr>
           <w:noProof/>
-          <w:lang w:eastAsia="pt-PT"/>
+          <w:lang w:eastAsia="ja-JP"/>
         </w:rPr>
         <w:lastRenderedPageBreak/>
         <w:drawing>
@@ -9524,6 +8158,8 @@
           </wp:inline>
         </w:drawing>
       </w:r>
+      <w:bookmarkStart w:id="0" w:name="_GoBack"/>
+      <w:bookmarkEnd w:id="0"/>
     </w:p>
     <w:p>
       <w:pPr>
@@ -9545,7 +8181,7 @@
       <w:r>
         <w:rPr>
           <w:noProof/>
-          <w:lang w:eastAsia="pt-PT"/>
+          <w:lang w:eastAsia="ja-JP"/>
         </w:rPr>
         <w:drawing>
           <wp:inline distT="0" distB="0" distL="0" distR="0">
@@ -9610,7 +8246,7 @@
       <w:r>
         <w:rPr>
           <w:noProof/>
-          <w:lang w:eastAsia="pt-PT"/>
+          <w:lang w:eastAsia="ja-JP"/>
         </w:rPr>
         <w:lastRenderedPageBreak/>
         <w:drawing>
@@ -9675,7 +8311,7 @@
       <w:r>
         <w:rPr>
           <w:noProof/>
-          <w:lang w:eastAsia="pt-PT"/>
+          <w:lang w:eastAsia="ja-JP"/>
         </w:rPr>
         <w:drawing>
           <wp:inline distT="0" distB="0" distL="0" distR="0">
@@ -9739,7 +8375,7 @@
       <w:r>
         <w:rPr>
           <w:noProof/>
-          <w:lang w:eastAsia="pt-PT"/>
+          <w:lang w:eastAsia="ja-JP"/>
         </w:rPr>
         <w:drawing>
           <wp:inline distT="0" distB="0" distL="0" distR="0">
@@ -9803,7 +8439,7 @@
       <w:r>
         <w:rPr>
           <w:noProof/>
-          <w:lang w:eastAsia="pt-PT"/>
+          <w:lang w:eastAsia="ja-JP"/>
         </w:rPr>
         <w:lastRenderedPageBreak/>
         <w:drawing>
@@ -9868,7 +8504,7 @@
       <w:r>
         <w:rPr>
           <w:noProof/>
-          <w:lang w:eastAsia="pt-PT"/>
+          <w:lang w:eastAsia="ja-JP"/>
         </w:rPr>
         <w:lastRenderedPageBreak/>
         <w:drawing>
@@ -9996,7 +8632,7 @@
           <w:rPr>
             <w:noProof/>
           </w:rPr>
-          <w:t>13</w:t>
+          <w:t>22</w:t>
         </w:r>
         <w:r>
           <w:rPr>
@@ -10007,7 +8643,6 @@
         <w:r>
           <w:t xml:space="preserve"> | </w:t>
         </w:r>
-        <w:proofErr w:type="spellStart"/>
         <w:r>
           <w:rPr>
             <w:color w:val="808080" w:themeColor="background1" w:themeShade="80"/>
@@ -10015,7 +8650,6 @@
           </w:rPr>
           <w:t>Page</w:t>
         </w:r>
-        <w:proofErr w:type="spellEnd"/>
       </w:p>
     </w:sdtContent>
   </w:sdt>
@@ -13460,7 +12094,7 @@
   <a:extraClrSchemeLst/>
   <a:extLst>
     <a:ext uri="{05A4C25C-085E-4340-85A3-A5531E510DB2}">
-      <thm15:themeFamily xmlns:thm15="http://schemas.microsoft.com/office/thememl/2012/main" xmlns="" name="Office Theme" id="{62F939B6-93AF-4DB8-9C6B-D6C7DFDC589F}" vid="{4A3C46E8-61CC-4603-A589-7422A47A8E4A}"/>
+      <thm15:themeFamily xmlns="" xmlns:thm15="http://schemas.microsoft.com/office/thememl/2012/main" name="Office Theme" id="{62F939B6-93AF-4DB8-9C6B-D6C7DFDC589F}" vid="{4A3C46E8-61CC-4603-A589-7422A47A8E4A}"/>
     </a:ext>
   </a:extLst>
 </a:theme>
@@ -13476,7 +12110,7 @@
 </file>
 
 <file path=customXml/itemProps1.xml><?xml version="1.0" encoding="utf-8"?>
-<ds:datastoreItem xmlns:ds="http://schemas.openxmlformats.org/officeDocument/2006/customXml" ds:itemID="{72B46BA6-B5BB-4F9E-93B5-139884AEC433}">
+<ds:datastoreItem xmlns:ds="http://schemas.openxmlformats.org/officeDocument/2006/customXml" ds:itemID="{0443B426-CF2A-4401-8AA3-D1339CD84523}">
   <ds:schemaRefs>
     <ds:schemaRef ds:uri="http://schemas.openxmlformats.org/officeDocument/2006/bibliography"/>
   </ds:schemaRefs>

</xml_diff>

<commit_message>
Actualizei o Diagrama de casos de uso e Relatório
</commit_message>
<xml_diff>
--- a/relatório.docx
+++ b/relatório.docx
@@ -13,7 +13,7 @@
         <w:rPr>
           <w:rFonts w:asciiTheme="majorHAnsi" w:hAnsiTheme="majorHAnsi"/>
           <w:noProof/>
-          <w:lang w:eastAsia="ja-JP"/>
+          <w:lang w:eastAsia="pt-PT"/>
         </w:rPr>
         <w:drawing>
           <wp:anchor distT="0" distB="0" distL="114300" distR="114300" simplePos="0" relativeHeight="251659264" behindDoc="0" locked="0" layoutInCell="1" allowOverlap="1" wp14:anchorId="0673A752" wp14:editId="1DE6B77A">
@@ -433,7 +433,7 @@
         <w:rPr>
           <w:rFonts w:asciiTheme="majorHAnsi" w:hAnsiTheme="majorHAnsi"/>
           <w:noProof/>
-          <w:lang w:eastAsia="ja-JP"/>
+          <w:lang w:eastAsia="pt-PT"/>
         </w:rPr>
         <w:drawing>
           <wp:inline distT="0" distB="0" distL="0" distR="0">
@@ -4412,13 +4412,13 @@
       <w:r>
         <w:rPr>
           <w:noProof/>
-          <w:lang w:eastAsia="ja-JP"/>
+          <w:lang w:eastAsia="pt-PT"/>
         </w:rPr>
         <w:drawing>
           <wp:inline distT="0" distB="0" distL="0" distR="0">
-            <wp:extent cx="5397500" cy="4510405"/>
-            <wp:effectExtent l="0" t="0" r="0" b="4445"/>
-            <wp:docPr id="24" name="Picture 24" descr="C:\Users\jota\Desktop\Engenharia de software II\trabalho\crm\caso de uso v1.png"/>
+            <wp:extent cx="5391150" cy="4490085"/>
+            <wp:effectExtent l="0" t="0" r="0" b="5715"/>
+            <wp:docPr id="29" name="Picture 29" descr="C:\Users\jota\Desktop\Engenharia de software II\trabalho\crm\caso de uso v1.png"/>
             <wp:cNvGraphicFramePr>
               <a:graphicFrameLocks xmlns:a="http://schemas.openxmlformats.org/drawingml/2006/main" noChangeAspect="1"/>
             </wp:cNvGraphicFramePr>
@@ -4426,7 +4426,7 @@
               <a:graphicData uri="http://schemas.openxmlformats.org/drawingml/2006/picture">
                 <pic:pic xmlns:pic="http://schemas.openxmlformats.org/drawingml/2006/picture">
                   <pic:nvPicPr>
-                    <pic:cNvPr id="0" name="Picture 2" descr="C:\Users\jota\Desktop\Engenharia de software II\trabalho\crm\caso de uso v1.png"/>
+                    <pic:cNvPr id="0" name="Picture 7" descr="C:\Users\jota\Desktop\Engenharia de software II\trabalho\crm\caso de uso v1.png"/>
                     <pic:cNvPicPr>
                       <a:picLocks noChangeAspect="1" noChangeArrowheads="1"/>
                     </pic:cNvPicPr>
@@ -4447,7 +4447,7 @@
                   <pic:spPr bwMode="auto">
                     <a:xfrm>
                       <a:off x="0" y="0"/>
-                      <a:ext cx="5397500" cy="4510405"/>
+                      <a:ext cx="5391150" cy="4490085"/>
                     </a:xfrm>
                     <a:prstGeom prst="rect">
                       <a:avLst/>
@@ -4463,6 +4463,8 @@
           </wp:inline>
         </w:drawing>
       </w:r>
+      <w:bookmarkStart w:id="0" w:name="_GoBack"/>
+      <w:bookmarkEnd w:id="0"/>
     </w:p>
     <w:p>
       <w:pPr>
@@ -6270,18 +6272,6 @@
               <w:t xml:space="preserve">da promoção, </w:t>
             </w:r>
             <w:r>
-              <w:rPr>
-                <w:highlight w:val="yellow"/>
-              </w:rPr>
-              <w:t>entidade parceira</w:t>
-            </w:r>
-            <w:r>
-              <w:t>,</w:t>
-            </w:r>
-            <w:r>
-              <w:t xml:space="preserve"> </w:t>
-            </w:r>
-            <w:r>
               <w:t xml:space="preserve">percentagem de desconto, </w:t>
             </w:r>
             <w:r>
@@ -7276,7 +7266,7 @@
       <w:r>
         <w:rPr>
           <w:noProof/>
-          <w:lang w:eastAsia="ja-JP"/>
+          <w:lang w:eastAsia="pt-PT"/>
         </w:rPr>
         <w:drawing>
           <wp:inline distT="0" distB="0" distL="0" distR="0">
@@ -7352,7 +7342,7 @@
       <w:r>
         <w:rPr>
           <w:noProof/>
-          <w:lang w:eastAsia="ja-JP"/>
+          <w:lang w:eastAsia="pt-PT"/>
         </w:rPr>
         <w:lastRenderedPageBreak/>
         <w:drawing>
@@ -7417,7 +7407,7 @@
       <w:r>
         <w:rPr>
           <w:noProof/>
-          <w:lang w:eastAsia="ja-JP"/>
+          <w:lang w:eastAsia="pt-PT"/>
         </w:rPr>
         <w:lastRenderedPageBreak/>
         <w:drawing>
@@ -7482,13 +7472,13 @@
       <w:r>
         <w:rPr>
           <w:noProof/>
-          <w:lang w:eastAsia="ja-JP"/>
+          <w:lang w:eastAsia="pt-PT"/>
         </w:rPr>
         <w:drawing>
           <wp:inline distT="0" distB="0" distL="0" distR="0">
-            <wp:extent cx="5400040" cy="3433445"/>
+            <wp:extent cx="5391150" cy="3739515"/>
             <wp:effectExtent l="0" t="0" r="0" b="0"/>
-            <wp:docPr id="10" name="Picture 10" descr="C:\Users\jota\Desktop\Engenharia de software II\trabalho\crm\Diagrama de Sequencia Aprovar promoção.png"/>
+            <wp:docPr id="14" name="Picture 14" descr="C:\Users\jota\Desktop\Engenharia de software II\trabalho\crm\Diagrama de Sequencia Aprovar promoção.png"/>
             <wp:cNvGraphicFramePr>
               <a:graphicFrameLocks xmlns:a="http://schemas.openxmlformats.org/drawingml/2006/main" noChangeAspect="1"/>
             </wp:cNvGraphicFramePr>
@@ -7517,7 +7507,7 @@
                   <pic:spPr bwMode="auto">
                     <a:xfrm>
                       <a:off x="0" y="0"/>
-                      <a:ext cx="5400040" cy="3433445"/>
+                      <a:ext cx="5391150" cy="3739515"/>
                     </a:xfrm>
                     <a:prstGeom prst="rect">
                       <a:avLst/>
@@ -7540,7 +7530,6 @@
         <w:jc w:val="center"/>
       </w:pPr>
       <w:r>
-        <w:lastRenderedPageBreak/>
         <w:t>Lançar promoção</w:t>
       </w:r>
     </w:p>
@@ -7548,13 +7537,13 @@
       <w:r>
         <w:rPr>
           <w:noProof/>
-          <w:lang w:eastAsia="ja-JP"/>
+          <w:lang w:eastAsia="pt-PT"/>
         </w:rPr>
         <w:drawing>
           <wp:inline distT="0" distB="0" distL="0" distR="0">
-            <wp:extent cx="5391785" cy="3433445"/>
-            <wp:effectExtent l="0" t="0" r="0" b="0"/>
-            <wp:docPr id="5" name="Picture 5" descr="C:\Users\jota\Desktop\Engenharia de software II\trabalho\crm\Diagrama de Sequencia Lancar promocao.png"/>
+            <wp:extent cx="5391150" cy="3459480"/>
+            <wp:effectExtent l="0" t="0" r="0" b="7620"/>
+            <wp:docPr id="27" name="Picture 27" descr="C:\Users\jota\Desktop\Engenharia de software II\trabalho\crm\Diagrama sequencia lancar promoção.png"/>
             <wp:cNvGraphicFramePr>
               <a:graphicFrameLocks xmlns:a="http://schemas.openxmlformats.org/drawingml/2006/main" noChangeAspect="1"/>
             </wp:cNvGraphicFramePr>
@@ -7562,7 +7551,7 @@
               <a:graphicData uri="http://schemas.openxmlformats.org/drawingml/2006/picture">
                 <pic:pic xmlns:pic="http://schemas.openxmlformats.org/drawingml/2006/picture">
                   <pic:nvPicPr>
-                    <pic:cNvPr id="0" name="Picture 1" descr="C:\Users\jota\Desktop\Engenharia de software II\trabalho\crm\Diagrama de Sequencia Lancar promocao.png"/>
+                    <pic:cNvPr id="0" name="Picture 6" descr="C:\Users\jota\Desktop\Engenharia de software II\trabalho\crm\Diagrama sequencia lancar promoção.png"/>
                     <pic:cNvPicPr>
                       <a:picLocks noChangeAspect="1" noChangeArrowheads="1"/>
                     </pic:cNvPicPr>
@@ -7583,7 +7572,7 @@
                   <pic:spPr bwMode="auto">
                     <a:xfrm>
                       <a:off x="0" y="0"/>
-                      <a:ext cx="5391785" cy="3433445"/>
+                      <a:ext cx="5391150" cy="3459480"/>
                     </a:xfrm>
                     <a:prstGeom prst="rect">
                       <a:avLst/>
@@ -7627,13 +7616,14 @@
         <w:rPr>
           <w:rFonts w:cstheme="minorHAnsi"/>
           <w:noProof/>
-          <w:lang w:eastAsia="ja-JP"/>
-        </w:rPr>
+          <w:lang w:eastAsia="pt-PT"/>
+        </w:rPr>
+        <w:lastRenderedPageBreak/>
         <w:drawing>
           <wp:inline distT="0" distB="0" distL="0" distR="0">
             <wp:extent cx="5397500" cy="3637280"/>
             <wp:effectExtent l="0" t="0" r="0" b="1270"/>
-            <wp:docPr id="3" name="Picture 3" descr="C:\Users\jota\Desktop\Engenharia de software II\trabalho\crm\Diagrama de classes p1.png"/>
+            <wp:docPr id="2" name="Picture 2" descr="C:\Users\jota\Desktop\Engenharia de software II\trabalho\crm\Diagrama de classes p1.png"/>
             <wp:cNvGraphicFramePr>
               <a:graphicFrameLocks xmlns:a="http://schemas.openxmlformats.org/drawingml/2006/main" noChangeAspect="1"/>
             </wp:cNvGraphicFramePr>
@@ -7689,14 +7679,13 @@
         <w:rPr>
           <w:rFonts w:cstheme="minorHAnsi"/>
           <w:noProof/>
-          <w:lang w:eastAsia="ja-JP"/>
-        </w:rPr>
-        <w:lastRenderedPageBreak/>
+          <w:lang w:eastAsia="pt-PT"/>
+        </w:rPr>
         <w:drawing>
           <wp:inline distT="0" distB="0" distL="0" distR="0">
-            <wp:extent cx="5022215" cy="3493770"/>
-            <wp:effectExtent l="0" t="0" r="6985" b="0"/>
-            <wp:docPr id="25" name="Picture 25" descr="C:\Users\jota\Desktop\Engenharia de software II\trabalho\crm\Diagrama de classes p2.png"/>
+            <wp:extent cx="5022215" cy="3480435"/>
+            <wp:effectExtent l="0" t="0" r="6985" b="5715"/>
+            <wp:docPr id="12" name="Picture 12" descr="C:\Users\jota\Desktop\Engenharia de software II\trabalho\crm\Diagrama de classes p2.png"/>
             <wp:cNvGraphicFramePr>
               <a:graphicFrameLocks xmlns:a="http://schemas.openxmlformats.org/drawingml/2006/main" noChangeAspect="1"/>
             </wp:cNvGraphicFramePr>
@@ -7725,7 +7714,7 @@
                   <pic:spPr bwMode="auto">
                     <a:xfrm>
                       <a:off x="0" y="0"/>
-                      <a:ext cx="5022215" cy="3493770"/>
+                      <a:ext cx="5022215" cy="3480435"/>
                     </a:xfrm>
                     <a:prstGeom prst="rect">
                       <a:avLst/>
@@ -7775,6 +7764,7 @@
         <w:pStyle w:val="Title"/>
       </w:pPr>
       <w:r>
+        <w:lastRenderedPageBreak/>
         <w:t>Semântica</w:t>
       </w:r>
     </w:p>
@@ -7783,9 +7773,8 @@
       <w:r>
         <w:rPr>
           <w:noProof/>
-          <w:lang w:eastAsia="ja-JP"/>
-        </w:rPr>
-        <w:lastRenderedPageBreak/>
+          <w:lang w:eastAsia="pt-PT"/>
+        </w:rPr>
         <w:drawing>
           <wp:inline distT="0" distB="0" distL="0" distR="0">
             <wp:extent cx="5400040" cy="7625715"/>
@@ -7841,7 +7830,7 @@
       <w:r>
         <w:rPr>
           <w:noProof/>
-          <w:lang w:eastAsia="ja-JP"/>
+          <w:lang w:eastAsia="pt-PT"/>
         </w:rPr>
         <w:lastRenderedPageBreak/>
         <w:drawing>
@@ -7898,7 +7887,7 @@
       <w:r>
         <w:rPr>
           <w:noProof/>
-          <w:lang w:eastAsia="ja-JP"/>
+          <w:lang w:eastAsia="pt-PT"/>
         </w:rPr>
         <w:lastRenderedPageBreak/>
         <w:drawing>
@@ -7963,7 +7952,7 @@
       <w:r>
         <w:rPr>
           <w:noProof/>
-          <w:lang w:eastAsia="ja-JP"/>
+          <w:lang w:eastAsia="pt-PT"/>
         </w:rPr>
         <w:lastRenderedPageBreak/>
         <w:drawing>
@@ -8028,14 +8017,14 @@
       <w:r>
         <w:rPr>
           <w:noProof/>
-          <w:lang w:eastAsia="ja-JP"/>
+          <w:lang w:eastAsia="pt-PT"/>
         </w:rPr>
         <w:lastRenderedPageBreak/>
         <w:drawing>
           <wp:inline distT="0" distB="0" distL="0" distR="0">
-            <wp:extent cx="5391150" cy="7588250"/>
+            <wp:extent cx="5247640" cy="7280910"/>
             <wp:effectExtent l="0" t="0" r="0" b="0"/>
-            <wp:docPr id="28" name="Picture 28" descr="C:\Users\jota\Desktop\Engenharia de software II\trabalho\crm\DiagramaActividade1.png"/>
+            <wp:docPr id="23" name="Picture 23" descr="C:\Users\jota\Desktop\Engenharia de software II\trabalho\crm\Diagrama de actividade.png"/>
             <wp:cNvGraphicFramePr>
               <a:graphicFrameLocks xmlns:a="http://schemas.openxmlformats.org/drawingml/2006/main" noChangeAspect="1"/>
             </wp:cNvGraphicFramePr>
@@ -8043,7 +8032,7 @@
               <a:graphicData uri="http://schemas.openxmlformats.org/drawingml/2006/picture">
                 <pic:pic xmlns:pic="http://schemas.openxmlformats.org/drawingml/2006/picture">
                   <pic:nvPicPr>
-                    <pic:cNvPr id="0" name="Picture 14" descr="C:\Users\jota\Desktop\Engenharia de software II\trabalho\crm\DiagramaActividade1.png"/>
+                    <pic:cNvPr id="0" name="Picture 5" descr="C:\Users\jota\Desktop\Engenharia de software II\trabalho\crm\Diagrama de actividade.png"/>
                     <pic:cNvPicPr>
                       <a:picLocks noChangeAspect="1" noChangeArrowheads="1"/>
                     </pic:cNvPicPr>
@@ -8064,7 +8053,7 @@
                   <pic:spPr bwMode="auto">
                     <a:xfrm>
                       <a:off x="0" y="0"/>
-                      <a:ext cx="5391150" cy="7588250"/>
+                      <a:ext cx="5247640" cy="7280910"/>
                     </a:xfrm>
                     <a:prstGeom prst="rect">
                       <a:avLst/>
@@ -8106,7 +8095,7 @@
       <w:r>
         <w:rPr>
           <w:noProof/>
-          <w:lang w:eastAsia="ja-JP"/>
+          <w:lang w:eastAsia="pt-PT"/>
         </w:rPr>
         <w:lastRenderedPageBreak/>
         <w:drawing>
@@ -8158,8 +8147,6 @@
           </wp:inline>
         </w:drawing>
       </w:r>
-      <w:bookmarkStart w:id="0" w:name="_GoBack"/>
-      <w:bookmarkEnd w:id="0"/>
     </w:p>
     <w:p>
       <w:pPr>
@@ -8181,7 +8168,7 @@
       <w:r>
         <w:rPr>
           <w:noProof/>
-          <w:lang w:eastAsia="ja-JP"/>
+          <w:lang w:eastAsia="pt-PT"/>
         </w:rPr>
         <w:drawing>
           <wp:inline distT="0" distB="0" distL="0" distR="0">
@@ -8246,7 +8233,7 @@
       <w:r>
         <w:rPr>
           <w:noProof/>
-          <w:lang w:eastAsia="ja-JP"/>
+          <w:lang w:eastAsia="pt-PT"/>
         </w:rPr>
         <w:lastRenderedPageBreak/>
         <w:drawing>
@@ -8311,7 +8298,7 @@
       <w:r>
         <w:rPr>
           <w:noProof/>
-          <w:lang w:eastAsia="ja-JP"/>
+          <w:lang w:eastAsia="pt-PT"/>
         </w:rPr>
         <w:drawing>
           <wp:inline distT="0" distB="0" distL="0" distR="0">
@@ -8375,7 +8362,7 @@
       <w:r>
         <w:rPr>
           <w:noProof/>
-          <w:lang w:eastAsia="ja-JP"/>
+          <w:lang w:eastAsia="pt-PT"/>
         </w:rPr>
         <w:drawing>
           <wp:inline distT="0" distB="0" distL="0" distR="0">
@@ -8439,7 +8426,7 @@
       <w:r>
         <w:rPr>
           <w:noProof/>
-          <w:lang w:eastAsia="ja-JP"/>
+          <w:lang w:eastAsia="pt-PT"/>
         </w:rPr>
         <w:lastRenderedPageBreak/>
         <w:drawing>
@@ -8504,7 +8491,7 @@
       <w:r>
         <w:rPr>
           <w:noProof/>
-          <w:lang w:eastAsia="ja-JP"/>
+          <w:lang w:eastAsia="pt-PT"/>
         </w:rPr>
         <w:lastRenderedPageBreak/>
         <w:drawing>
@@ -8632,7 +8619,7 @@
           <w:rPr>
             <w:noProof/>
           </w:rPr>
-          <w:t>22</w:t>
+          <w:t>5</w:t>
         </w:r>
         <w:r>
           <w:rPr>
@@ -12094,7 +12081,7 @@
   <a:extraClrSchemeLst/>
   <a:extLst>
     <a:ext uri="{05A4C25C-085E-4340-85A3-A5531E510DB2}">
-      <thm15:themeFamily xmlns="" xmlns:thm15="http://schemas.microsoft.com/office/thememl/2012/main" name="Office Theme" id="{62F939B6-93AF-4DB8-9C6B-D6C7DFDC589F}" vid="{4A3C46E8-61CC-4603-A589-7422A47A8E4A}"/>
+      <thm15:themeFamily xmlns:thm15="http://schemas.microsoft.com/office/thememl/2012/main" xmlns="" name="Office Theme" id="{62F939B6-93AF-4DB8-9C6B-D6C7DFDC589F}" vid="{4A3C46E8-61CC-4603-A589-7422A47A8E4A}"/>
     </a:ext>
   </a:extLst>
 </a:theme>
@@ -12110,7 +12097,7 @@
 </file>
 
 <file path=customXml/itemProps1.xml><?xml version="1.0" encoding="utf-8"?>
-<ds:datastoreItem xmlns:ds="http://schemas.openxmlformats.org/officeDocument/2006/customXml" ds:itemID="{0443B426-CF2A-4401-8AA3-D1339CD84523}">
+<ds:datastoreItem xmlns:ds="http://schemas.openxmlformats.org/officeDocument/2006/customXml" ds:itemID="{45B87DCB-E277-4307-9788-03B1A74148E5}">
   <ds:schemaRefs>
     <ds:schemaRef ds:uri="http://schemas.openxmlformats.org/officeDocument/2006/bibliography"/>
   </ds:schemaRefs>

</xml_diff>

<commit_message>
Varias alterações ao relatório
</commit_message>
<xml_diff>
--- a/relatório.docx
+++ b/relatório.docx
@@ -4161,8 +4161,6 @@
                 <w:lang w:eastAsia="pt-PT"/>
               </w:rPr>
             </w:pPr>
-            <w:bookmarkStart w:id="0" w:name="_GoBack"/>
-            <w:bookmarkEnd w:id="0"/>
             <w:r>
               <w:rPr>
                 <w:rFonts w:ascii="Calibri" w:eastAsia="Times New Roman" w:hAnsi="Calibri" w:cs="Calibri"/>
@@ -12294,6 +12292,454 @@
       <w:pPr>
         <w:jc w:val="center"/>
       </w:pPr>
+      <w:r>
+        <w:t>Configurar requisitos do tempo</w:t>
+      </w:r>
+    </w:p>
+    <w:tbl>
+      <w:tblPr>
+        <w:tblStyle w:val="TableGrid"/>
+        <w:tblW w:w="0" w:type="auto"/>
+        <w:tblLook w:val="04A0" w:firstRow="1" w:lastRow="0" w:firstColumn="1" w:lastColumn="0" w:noHBand="0" w:noVBand="1"/>
+      </w:tblPr>
+      <w:tblGrid>
+        <w:gridCol w:w="1980"/>
+        <w:gridCol w:w="6514"/>
+      </w:tblGrid>
+      <w:tr>
+        <w:tc>
+          <w:tcPr>
+            <w:tcW w:w="1980" w:type="dxa"/>
+            <w:shd w:val="solid" w:color="BFBFBF" w:themeColor="background1" w:themeShade="BF" w:fill="auto"/>
+          </w:tcPr>
+          <w:p>
+            <w:pPr>
+              <w:rPr>
+                <w:b/>
+                <w:sz w:val="24"/>
+                <w:szCs w:val="24"/>
+              </w:rPr>
+            </w:pPr>
+            <w:r>
+              <w:br w:type="page"/>
+            </w:r>
+            <w:r>
+              <w:rPr>
+                <w:b/>
+                <w:sz w:val="24"/>
+                <w:szCs w:val="24"/>
+              </w:rPr>
+              <w:t>Nome</w:t>
+            </w:r>
+          </w:p>
+        </w:tc>
+        <w:tc>
+          <w:tcPr>
+            <w:tcW w:w="6514" w:type="dxa"/>
+          </w:tcPr>
+          <w:p>
+            <w:r>
+              <w:t>Configurar requisitos do tempo</w:t>
+            </w:r>
+          </w:p>
+        </w:tc>
+      </w:tr>
+      <w:tr>
+        <w:tc>
+          <w:tcPr>
+            <w:tcW w:w="1980" w:type="dxa"/>
+            <w:shd w:val="solid" w:color="BFBFBF" w:themeColor="background1" w:themeShade="BF" w:fill="auto"/>
+          </w:tcPr>
+          <w:p>
+            <w:pPr>
+              <w:rPr>
+                <w:b/>
+                <w:sz w:val="24"/>
+                <w:szCs w:val="24"/>
+              </w:rPr>
+            </w:pPr>
+            <w:proofErr w:type="spellStart"/>
+            <w:r>
+              <w:rPr>
+                <w:b/>
+                <w:sz w:val="24"/>
+                <w:szCs w:val="24"/>
+              </w:rPr>
+              <w:t>Objetivo</w:t>
+            </w:r>
+            <w:proofErr w:type="spellEnd"/>
+          </w:p>
+        </w:tc>
+        <w:tc>
+          <w:tcPr>
+            <w:tcW w:w="6514" w:type="dxa"/>
+          </w:tcPr>
+          <w:p>
+            <w:r>
+              <w:t xml:space="preserve">O </w:t>
+            </w:r>
+            <w:proofErr w:type="spellStart"/>
+            <w:r>
+              <w:t>ator</w:t>
+            </w:r>
+            <w:proofErr w:type="spellEnd"/>
+            <w:r>
+              <w:t xml:space="preserve"> configura os requisitos do tempo</w:t>
+            </w:r>
+          </w:p>
+        </w:tc>
+      </w:tr>
+      <w:tr>
+        <w:tc>
+          <w:tcPr>
+            <w:tcW w:w="1980" w:type="dxa"/>
+            <w:shd w:val="solid" w:color="BFBFBF" w:themeColor="background1" w:themeShade="BF" w:fill="auto"/>
+          </w:tcPr>
+          <w:p>
+            <w:pPr>
+              <w:rPr>
+                <w:b/>
+                <w:sz w:val="24"/>
+                <w:szCs w:val="24"/>
+              </w:rPr>
+            </w:pPr>
+            <w:r>
+              <w:rPr>
+                <w:b/>
+                <w:sz w:val="24"/>
+                <w:szCs w:val="24"/>
+              </w:rPr>
+              <w:t>Prioridade</w:t>
+            </w:r>
+          </w:p>
+        </w:tc>
+        <w:tc>
+          <w:tcPr>
+            <w:tcW w:w="6514" w:type="dxa"/>
+          </w:tcPr>
+          <w:p>
+            <w:r>
+              <w:t>Média</w:t>
+            </w:r>
+          </w:p>
+        </w:tc>
+      </w:tr>
+      <w:tr>
+        <w:tc>
+          <w:tcPr>
+            <w:tcW w:w="1980" w:type="dxa"/>
+            <w:shd w:val="solid" w:color="BFBFBF" w:themeColor="background1" w:themeShade="BF" w:fill="auto"/>
+          </w:tcPr>
+          <w:p>
+            <w:pPr>
+              <w:rPr>
+                <w:b/>
+                <w:sz w:val="24"/>
+                <w:szCs w:val="24"/>
+              </w:rPr>
+            </w:pPr>
+            <w:r>
+              <w:rPr>
+                <w:b/>
+                <w:sz w:val="24"/>
+                <w:szCs w:val="24"/>
+              </w:rPr>
+              <w:t>Pré-condição</w:t>
+            </w:r>
+          </w:p>
+        </w:tc>
+        <w:tc>
+          <w:tcPr>
+            <w:tcW w:w="6514" w:type="dxa"/>
+          </w:tcPr>
+          <w:p>
+            <w:proofErr w:type="spellStart"/>
+            <w:r>
+              <w:t>Login</w:t>
+            </w:r>
+            <w:proofErr w:type="spellEnd"/>
+            <w:r>
+              <w:t xml:space="preserve"> válido</w:t>
+            </w:r>
+          </w:p>
+        </w:tc>
+      </w:tr>
+      <w:tr>
+        <w:tc>
+          <w:tcPr>
+            <w:tcW w:w="1980" w:type="dxa"/>
+            <w:shd w:val="solid" w:color="BFBFBF" w:themeColor="background1" w:themeShade="BF" w:fill="auto"/>
+          </w:tcPr>
+          <w:p>
+            <w:pPr>
+              <w:rPr>
+                <w:b/>
+                <w:sz w:val="24"/>
+                <w:szCs w:val="24"/>
+              </w:rPr>
+            </w:pPr>
+            <w:r>
+              <w:rPr>
+                <w:b/>
+                <w:sz w:val="24"/>
+                <w:szCs w:val="24"/>
+              </w:rPr>
+              <w:t>Cenário principal</w:t>
+            </w:r>
+          </w:p>
+        </w:tc>
+        <w:tc>
+          <w:tcPr>
+            <w:tcW w:w="6514" w:type="dxa"/>
+          </w:tcPr>
+          <w:p>
+            <w:pPr>
+              <w:pStyle w:val="ListParagraph"/>
+              <w:numPr>
+                <w:ilvl w:val="0"/>
+                <w:numId w:val="30"/>
+              </w:numPr>
+            </w:pPr>
+            <w:r>
+              <w:t xml:space="preserve">O Caso de Uso começa quando o </w:t>
+            </w:r>
+            <w:proofErr w:type="spellStart"/>
+            <w:r>
+              <w:t>ator</w:t>
+            </w:r>
+            <w:proofErr w:type="spellEnd"/>
+            <w:r>
+              <w:t xml:space="preserve"> clica no botão “Configurar requisitos do tempo”</w:t>
+            </w:r>
+          </w:p>
+          <w:p>
+            <w:pPr>
+              <w:pStyle w:val="ListParagraph"/>
+              <w:numPr>
+                <w:ilvl w:val="0"/>
+                <w:numId w:val="30"/>
+              </w:numPr>
+            </w:pPr>
+            <w:r>
+              <w:t xml:space="preserve">O sistema apresenta o formulário </w:t>
+            </w:r>
+          </w:p>
+          <w:p>
+            <w:pPr>
+              <w:pStyle w:val="ListParagraph"/>
+              <w:numPr>
+                <w:ilvl w:val="0"/>
+                <w:numId w:val="30"/>
+              </w:numPr>
+            </w:pPr>
+            <w:r>
+              <w:t xml:space="preserve">O </w:t>
+            </w:r>
+            <w:proofErr w:type="spellStart"/>
+            <w:r>
+              <w:t>ator</w:t>
+            </w:r>
+            <w:proofErr w:type="spellEnd"/>
+            <w:r>
+              <w:t xml:space="preserve"> insere/</w:t>
+            </w:r>
+            <w:proofErr w:type="gramStart"/>
+            <w:r>
+              <w:t>altera  os</w:t>
+            </w:r>
+            <w:proofErr w:type="gramEnd"/>
+            <w:r>
+              <w:t xml:space="preserve"> dados e clica no botão “Guardar”</w:t>
+            </w:r>
+          </w:p>
+          <w:p>
+            <w:pPr>
+              <w:pStyle w:val="ListParagraph"/>
+              <w:numPr>
+                <w:ilvl w:val="0"/>
+                <w:numId w:val="30"/>
+              </w:numPr>
+            </w:pPr>
+            <w:r>
+              <w:t>O sistema pede para confirmar</w:t>
+            </w:r>
+          </w:p>
+          <w:p>
+            <w:pPr>
+              <w:pStyle w:val="ListParagraph"/>
+              <w:numPr>
+                <w:ilvl w:val="0"/>
+                <w:numId w:val="30"/>
+              </w:numPr>
+            </w:pPr>
+            <w:r>
+              <w:t xml:space="preserve">O </w:t>
+            </w:r>
+            <w:proofErr w:type="spellStart"/>
+            <w:r>
+              <w:t>ator</w:t>
+            </w:r>
+            <w:proofErr w:type="spellEnd"/>
+            <w:r>
+              <w:t xml:space="preserve"> clica no botão “Ok”, confirmando a alteração</w:t>
+            </w:r>
+          </w:p>
+          <w:p>
+            <w:pPr>
+              <w:pStyle w:val="ListParagraph"/>
+              <w:numPr>
+                <w:ilvl w:val="0"/>
+                <w:numId w:val="30"/>
+              </w:numPr>
+            </w:pPr>
+            <w:r>
+              <w:t xml:space="preserve">O sistema </w:t>
+            </w:r>
+            <w:proofErr w:type="spellStart"/>
+            <w:r>
+              <w:t>atualiza</w:t>
+            </w:r>
+            <w:proofErr w:type="spellEnd"/>
+            <w:r>
+              <w:t xml:space="preserve"> o registo</w:t>
+            </w:r>
+          </w:p>
+        </w:tc>
+      </w:tr>
+      <w:tr>
+        <w:tc>
+          <w:tcPr>
+            <w:tcW w:w="1980" w:type="dxa"/>
+            <w:shd w:val="solid" w:color="BFBFBF" w:themeColor="background1" w:themeShade="BF" w:fill="auto"/>
+          </w:tcPr>
+          <w:p>
+            <w:pPr>
+              <w:rPr>
+                <w:b/>
+                <w:sz w:val="24"/>
+                <w:szCs w:val="24"/>
+              </w:rPr>
+            </w:pPr>
+            <w:r>
+              <w:rPr>
+                <w:b/>
+                <w:sz w:val="24"/>
+                <w:szCs w:val="24"/>
+              </w:rPr>
+              <w:t>Cenário alternativo</w:t>
+            </w:r>
+          </w:p>
+        </w:tc>
+        <w:tc>
+          <w:tcPr>
+            <w:tcW w:w="6514" w:type="dxa"/>
+          </w:tcPr>
+          <w:p>
+            <w:r>
+              <w:t xml:space="preserve">O </w:t>
+            </w:r>
+            <w:proofErr w:type="spellStart"/>
+            <w:r>
+              <w:t>ator</w:t>
+            </w:r>
+            <w:proofErr w:type="spellEnd"/>
+            <w:r>
+              <w:t xml:space="preserve"> pode clicar no botão “Cancelar” a qualquer momento</w:t>
+            </w:r>
+          </w:p>
+          <w:p>
+            <w:r>
+              <w:t xml:space="preserve"> 3. </w:t>
+            </w:r>
+            <w:proofErr w:type="gramStart"/>
+            <w:r>
+              <w:t>a</w:t>
+            </w:r>
+            <w:proofErr w:type="gramEnd"/>
+            <w:r>
+              <w:t>. Se houver campos obrigatórios não preenchidos, mostrar mensagem de erro</w:t>
+            </w:r>
+          </w:p>
+        </w:tc>
+      </w:tr>
+      <w:tr>
+        <w:tc>
+          <w:tcPr>
+            <w:tcW w:w="1980" w:type="dxa"/>
+            <w:shd w:val="solid" w:color="BFBFBF" w:themeColor="background1" w:themeShade="BF" w:fill="auto"/>
+          </w:tcPr>
+          <w:p>
+            <w:pPr>
+              <w:rPr>
+                <w:b/>
+                <w:sz w:val="24"/>
+                <w:szCs w:val="24"/>
+              </w:rPr>
+            </w:pPr>
+            <w:r>
+              <w:rPr>
+                <w:b/>
+                <w:sz w:val="24"/>
+                <w:szCs w:val="24"/>
+              </w:rPr>
+              <w:t>Pós-condição</w:t>
+            </w:r>
+          </w:p>
+        </w:tc>
+        <w:tc>
+          <w:tcPr>
+            <w:tcW w:w="6514" w:type="dxa"/>
+          </w:tcPr>
+          <w:p/>
+        </w:tc>
+      </w:tr>
+      <w:tr>
+        <w:tc>
+          <w:tcPr>
+            <w:tcW w:w="1980" w:type="dxa"/>
+            <w:shd w:val="solid" w:color="BFBFBF" w:themeColor="background1" w:themeShade="BF" w:fill="auto"/>
+          </w:tcPr>
+          <w:p>
+            <w:pPr>
+              <w:rPr>
+                <w:b/>
+                <w:sz w:val="24"/>
+                <w:szCs w:val="24"/>
+              </w:rPr>
+            </w:pPr>
+            <w:r>
+              <w:rPr>
+                <w:b/>
+                <w:sz w:val="24"/>
+                <w:szCs w:val="24"/>
+              </w:rPr>
+              <w:t>Casos de teste</w:t>
+            </w:r>
+          </w:p>
+        </w:tc>
+        <w:tc>
+          <w:tcPr>
+            <w:tcW w:w="6514" w:type="dxa"/>
+          </w:tcPr>
+          <w:p>
+            <w:pPr>
+              <w:pStyle w:val="ListParagraph"/>
+              <w:numPr>
+                <w:ilvl w:val="0"/>
+                <w:numId w:val="12"/>
+              </w:numPr>
+            </w:pPr>
+            <w:r>
+              <w:t>Verificar se ao omitir campos obrigatórios, o sistema apresenta mensagem de erro.</w:t>
+            </w:r>
+          </w:p>
+        </w:tc>
+      </w:tr>
+    </w:tbl>
+    <w:p>
+      <w:pPr>
+        <w:jc w:val="center"/>
+      </w:pPr>
     </w:p>
     <w:p>
       <w:r>
@@ -12301,11 +12747,11 @@
       </w:r>
     </w:p>
     <w:p>
-      <w:r>
-        <w:rPr>
-          <w:highlight w:val="yellow"/>
-        </w:rPr>
-        <w:t>(4 diagramas ou todos e respectivas classes)</w:t>
+      <w:pPr>
+        <w:jc w:val="center"/>
+      </w:pPr>
+      <w:r>
+        <w:t>Inserir Promoção</w:t>
       </w:r>
     </w:p>
     <w:p>
@@ -12313,32 +12759,24 @@
         <w:jc w:val="center"/>
       </w:pPr>
       <w:r>
-        <w:t>Inserir Promoção</w:t>
+        <w:rPr>
+          <w:highlight w:val="yellow"/>
+        </w:rPr>
+        <w:lastRenderedPageBreak/>
+        <w:t>(2 linhas em falta!)</w:t>
       </w:r>
     </w:p>
     <w:p>
-      <w:pPr>
-        <w:jc w:val="center"/>
-      </w:pPr>
-      <w:r>
-        <w:rPr>
-          <w:highlight w:val="yellow"/>
-        </w:rPr>
-        <w:t>(tem que ser alterado!)</w:t>
-      </w:r>
-    </w:p>
-    <w:p>
       <w:r>
         <w:rPr>
           <w:noProof/>
           <w:lang w:eastAsia="pt-PT"/>
         </w:rPr>
-        <w:lastRenderedPageBreak/>
         <w:drawing>
           <wp:inline distT="0" distB="0" distL="0" distR="0">
-            <wp:extent cx="5400040" cy="4615180"/>
-            <wp:effectExtent l="0" t="0" r="0" b="0"/>
-            <wp:docPr id="6" name="Picture 6" descr="C:\Users\jota\Desktop\Engenharia de software II\trabalho\Diagrama de Sequencia Inserir Promoção.png"/>
+            <wp:extent cx="5391150" cy="3596005"/>
+            <wp:effectExtent l="0" t="0" r="0" b="4445"/>
+            <wp:docPr id="10" name="Picture 10" descr="C:\Users\jota\Desktop\Engenharia de software II\trabalho\crm\Diagrama de Sequencia Inserir Promoção.png"/>
             <wp:cNvGraphicFramePr>
               <a:graphicFrameLocks xmlns:a="http://schemas.openxmlformats.org/drawingml/2006/main" noChangeAspect="1"/>
             </wp:cNvGraphicFramePr>
@@ -12346,7 +12784,7 @@
               <a:graphicData uri="http://schemas.openxmlformats.org/drawingml/2006/picture">
                 <pic:pic xmlns:pic="http://schemas.openxmlformats.org/drawingml/2006/picture">
                   <pic:nvPicPr>
-                    <pic:cNvPr id="0" name="Picture 4" descr="C:\Users\jota\Desktop\Engenharia de software II\trabalho\Diagrama de Sequencia Inserir Promoção.png"/>
+                    <pic:cNvPr id="0" name="Picture 2" descr="C:\Users\jota\Desktop\Engenharia de software II\trabalho\crm\Diagrama de Sequencia Inserir Promoção.png"/>
                     <pic:cNvPicPr>
                       <a:picLocks noChangeAspect="1" noChangeArrowheads="1"/>
                     </pic:cNvPicPr>
@@ -12367,7 +12805,7 @@
                   <pic:spPr bwMode="auto">
                     <a:xfrm>
                       <a:off x="0" y="0"/>
-                      <a:ext cx="5400040" cy="4615180"/>
+                      <a:ext cx="5391150" cy="3596005"/>
                     </a:xfrm>
                     <a:prstGeom prst="rect">
                       <a:avLst/>
@@ -12494,7 +12932,7 @@
                     </pic:cNvPicPr>
                   </pic:nvPicPr>
                   <pic:blipFill>
-                    <a:blip r:embed="rId12">
+                    <a:blip r:embed="rId14">
                       <a:extLst>
                         <a:ext uri="{28A0092B-C50C-407E-A947-70E740481C1C}">
                           <a14:useLocalDpi xmlns:a14="http://schemas.microsoft.com/office/drawing/2010/main" val="0"/>
@@ -12558,7 +12996,7 @@
                     </pic:cNvPicPr>
                   </pic:nvPicPr>
                   <pic:blipFill>
-                    <a:blip r:embed="rId14">
+                    <a:blip r:embed="rId15">
                       <a:extLst>
                         <a:ext uri="{28A0092B-C50C-407E-A947-70E740481C1C}">
                           <a14:useLocalDpi xmlns:a14="http://schemas.microsoft.com/office/drawing/2010/main" val="0"/>
@@ -12623,7 +13061,7 @@
                     </pic:cNvPicPr>
                   </pic:nvPicPr>
                   <pic:blipFill>
-                    <a:blip r:embed="rId15">
+                    <a:blip r:embed="rId16">
                       <a:extLst>
                         <a:ext uri="{28A0092B-C50C-407E-A947-70E740481C1C}">
                           <a14:useLocalDpi xmlns:a14="http://schemas.microsoft.com/office/drawing/2010/main" val="0"/>
@@ -12655,7 +13093,75 @@
         </w:drawing>
       </w:r>
     </w:p>
-    <w:p/>
+    <w:p>
+      <w:pPr>
+        <w:jc w:val="center"/>
+      </w:pPr>
+      <w:r>
+        <w:t>Receber promoção</w:t>
+      </w:r>
+    </w:p>
+    <w:p>
+      <w:pPr>
+        <w:jc w:val="center"/>
+      </w:pPr>
+      <w:r>
+        <w:rPr>
+          <w:noProof/>
+          <w:lang w:eastAsia="pt-PT"/>
+        </w:rPr>
+        <w:drawing>
+          <wp:inline distT="0" distB="0" distL="0" distR="0">
+            <wp:extent cx="5391150" cy="3535045"/>
+            <wp:effectExtent l="0" t="0" r="0" b="8255"/>
+            <wp:docPr id="13" name="Picture 13" descr="C:\Users\jota\Desktop\Engenharia de software II\trabalho\crm\Diagrama de Sequencia Receber promoção.png"/>
+            <wp:cNvGraphicFramePr>
+              <a:graphicFrameLocks xmlns:a="http://schemas.openxmlformats.org/drawingml/2006/main" noChangeAspect="1"/>
+            </wp:cNvGraphicFramePr>
+            <a:graphic xmlns:a="http://schemas.openxmlformats.org/drawingml/2006/main">
+              <a:graphicData uri="http://schemas.openxmlformats.org/drawingml/2006/picture">
+                <pic:pic xmlns:pic="http://schemas.openxmlformats.org/drawingml/2006/picture">
+                  <pic:nvPicPr>
+                    <pic:cNvPr id="0" name="Picture 3" descr="C:\Users\jota\Desktop\Engenharia de software II\trabalho\crm\Diagrama de Sequencia Receber promoção.png"/>
+                    <pic:cNvPicPr>
+                      <a:picLocks noChangeAspect="1" noChangeArrowheads="1"/>
+                    </pic:cNvPicPr>
+                  </pic:nvPicPr>
+                  <pic:blipFill>
+                    <a:blip r:embed="rId17">
+                      <a:extLst>
+                        <a:ext uri="{28A0092B-C50C-407E-A947-70E740481C1C}">
+                          <a14:useLocalDpi xmlns:a14="http://schemas.microsoft.com/office/drawing/2010/main" val="0"/>
+                        </a:ext>
+                      </a:extLst>
+                    </a:blip>
+                    <a:srcRect/>
+                    <a:stretch>
+                      <a:fillRect/>
+                    </a:stretch>
+                  </pic:blipFill>
+                  <pic:spPr bwMode="auto">
+                    <a:xfrm>
+                      <a:off x="0" y="0"/>
+                      <a:ext cx="5391150" cy="3535045"/>
+                    </a:xfrm>
+                    <a:prstGeom prst="rect">
+                      <a:avLst/>
+                    </a:prstGeom>
+                    <a:noFill/>
+                    <a:ln>
+                      <a:noFill/>
+                    </a:ln>
+                  </pic:spPr>
+                </pic:pic>
+              </a:graphicData>
+            </a:graphic>
+          </wp:inline>
+        </w:drawing>
+      </w:r>
+      <w:bookmarkStart w:id="0" w:name="_GoBack"/>
+      <w:bookmarkEnd w:id="0"/>
+    </w:p>
     <w:p/>
     <w:p>
       <w:pPr>
@@ -12684,7 +13190,6 @@
           <w:noProof/>
           <w:lang w:eastAsia="pt-PT"/>
         </w:rPr>
-        <w:lastRenderedPageBreak/>
         <w:drawing>
           <wp:inline distT="0" distB="0" distL="0" distR="0">
             <wp:extent cx="5397500" cy="3637280"/>
@@ -12703,7 +13208,7 @@
                     </pic:cNvPicPr>
                   </pic:nvPicPr>
                   <pic:blipFill>
-                    <a:blip r:embed="rId16">
+                    <a:blip r:embed="rId18">
                       <a:extLst>
                         <a:ext uri="{28A0092B-C50C-407E-A947-70E740481C1C}">
                           <a14:useLocalDpi xmlns:a14="http://schemas.microsoft.com/office/drawing/2010/main" val="0"/>
@@ -12765,7 +13270,7 @@
                     </pic:cNvPicPr>
                   </pic:nvPicPr>
                   <pic:blipFill>
-                    <a:blip r:embed="rId17">
+                    <a:blip r:embed="rId19">
                       <a:extLst>
                         <a:ext uri="{28A0092B-C50C-407E-A947-70E740481C1C}">
                           <a14:useLocalDpi xmlns:a14="http://schemas.microsoft.com/office/drawing/2010/main" val="0"/>
@@ -12854,121 +13359,6 @@
                 <pic:pic xmlns:pic="http://schemas.openxmlformats.org/drawingml/2006/picture">
                   <pic:nvPicPr>
                     <pic:cNvPr id="0" name="Picture 2" descr="C:\Users\jota\Downloads\Semantica v.1.0\Semantica v.1.0\Semantica v.1.0-page-001.jpg"/>
-                    <pic:cNvPicPr>
-                      <a:picLocks noChangeAspect="1" noChangeArrowheads="1"/>
-                    </pic:cNvPicPr>
-                  </pic:nvPicPr>
-                  <pic:blipFill>
-                    <a:blip r:embed="rId18" cstate="print">
-                      <a:extLst>
-                        <a:ext uri="{28A0092B-C50C-407E-A947-70E740481C1C}">
-                          <a14:useLocalDpi xmlns:a14="http://schemas.microsoft.com/office/drawing/2010/main" val="0"/>
-                        </a:ext>
-                      </a:extLst>
-                    </a:blip>
-                    <a:srcRect/>
-                    <a:stretch>
-                      <a:fillRect/>
-                    </a:stretch>
-                  </pic:blipFill>
-                  <pic:spPr bwMode="auto">
-                    <a:xfrm>
-                      <a:off x="0" y="0"/>
-                      <a:ext cx="5400040" cy="7625715"/>
-                    </a:xfrm>
-                    <a:prstGeom prst="rect">
-                      <a:avLst/>
-                    </a:prstGeom>
-                    <a:noFill/>
-                    <a:ln>
-                      <a:noFill/>
-                    </a:ln>
-                  </pic:spPr>
-                </pic:pic>
-              </a:graphicData>
-            </a:graphic>
-          </wp:inline>
-        </w:drawing>
-      </w:r>
-    </w:p>
-    <w:p/>
-    <w:p>
-      <w:r>
-        <w:rPr>
-          <w:noProof/>
-          <w:lang w:eastAsia="pt-PT"/>
-        </w:rPr>
-        <w:lastRenderedPageBreak/>
-        <w:drawing>
-          <wp:inline distT="0" distB="0" distL="0" distR="0">
-            <wp:extent cx="5400040" cy="7625715"/>
-            <wp:effectExtent l="0" t="0" r="0" b="0"/>
-            <wp:docPr id="11" name="Picture 11" descr="C:\Users\jota\Downloads\Semantica v.1.0\Semantica v.1.0\Semantica v.1.0-page-002.jpg"/>
-            <wp:cNvGraphicFramePr>
-              <a:graphicFrameLocks xmlns:a="http://schemas.openxmlformats.org/drawingml/2006/main" noChangeAspect="1"/>
-            </wp:cNvGraphicFramePr>
-            <a:graphic xmlns:a="http://schemas.openxmlformats.org/drawingml/2006/main">
-              <a:graphicData uri="http://schemas.openxmlformats.org/drawingml/2006/picture">
-                <pic:pic xmlns:pic="http://schemas.openxmlformats.org/drawingml/2006/picture">
-                  <pic:nvPicPr>
-                    <pic:cNvPr id="0" name="Picture 3" descr="C:\Users\jota\Downloads\Semantica v.1.0\Semantica v.1.0\Semantica v.1.0-page-002.jpg"/>
-                    <pic:cNvPicPr>
-                      <a:picLocks noChangeAspect="1" noChangeArrowheads="1"/>
-                    </pic:cNvPicPr>
-                  </pic:nvPicPr>
-                  <pic:blipFill>
-                    <a:blip r:embed="rId19" cstate="print">
-                      <a:extLst>
-                        <a:ext uri="{28A0092B-C50C-407E-A947-70E740481C1C}">
-                          <a14:useLocalDpi xmlns:a14="http://schemas.microsoft.com/office/drawing/2010/main" val="0"/>
-                        </a:ext>
-                      </a:extLst>
-                    </a:blip>
-                    <a:srcRect/>
-                    <a:stretch>
-                      <a:fillRect/>
-                    </a:stretch>
-                  </pic:blipFill>
-                  <pic:spPr bwMode="auto">
-                    <a:xfrm>
-                      <a:off x="0" y="0"/>
-                      <a:ext cx="5400040" cy="7625715"/>
-                    </a:xfrm>
-                    <a:prstGeom prst="rect">
-                      <a:avLst/>
-                    </a:prstGeom>
-                    <a:noFill/>
-                    <a:ln>
-                      <a:noFill/>
-                    </a:ln>
-                  </pic:spPr>
-                </pic:pic>
-              </a:graphicData>
-            </a:graphic>
-          </wp:inline>
-        </w:drawing>
-      </w:r>
-    </w:p>
-    <w:p>
-      <w:r>
-        <w:rPr>
-          <w:noProof/>
-          <w:lang w:eastAsia="pt-PT"/>
-        </w:rPr>
-        <w:lastRenderedPageBreak/>
-        <w:drawing>
-          <wp:inline distT="0" distB="0" distL="0" distR="0">
-            <wp:extent cx="5400040" cy="7625715"/>
-            <wp:effectExtent l="0" t="0" r="0" b="0"/>
-            <wp:docPr id="15" name="Picture 15" descr="C:\Users\jota\Downloads\Semantica v.1.0\Semantica v.1.0\Semantica v.1.0-page-003.jpg"/>
-            <wp:cNvGraphicFramePr>
-              <a:graphicFrameLocks xmlns:a="http://schemas.openxmlformats.org/drawingml/2006/main" noChangeAspect="1"/>
-            </wp:cNvGraphicFramePr>
-            <a:graphic xmlns:a="http://schemas.openxmlformats.org/drawingml/2006/main">
-              <a:graphicData uri="http://schemas.openxmlformats.org/drawingml/2006/picture">
-                <pic:pic xmlns:pic="http://schemas.openxmlformats.org/drawingml/2006/picture">
-                  <pic:nvPicPr>
-                    <pic:cNvPr id="0" name="Picture 4" descr="C:\Users\jota\Downloads\Semantica v.1.0\Semantica v.1.0\Semantica v.1.0-page-003.jpg"/>
                     <pic:cNvPicPr>
                       <a:picLocks noChangeAspect="1" noChangeArrowheads="1"/>
                     </pic:cNvPicPr>
@@ -13006,6 +13396,121 @@
         </w:drawing>
       </w:r>
     </w:p>
+    <w:p/>
+    <w:p>
+      <w:r>
+        <w:rPr>
+          <w:noProof/>
+          <w:lang w:eastAsia="pt-PT"/>
+        </w:rPr>
+        <w:lastRenderedPageBreak/>
+        <w:drawing>
+          <wp:inline distT="0" distB="0" distL="0" distR="0">
+            <wp:extent cx="5400040" cy="7625715"/>
+            <wp:effectExtent l="0" t="0" r="0" b="0"/>
+            <wp:docPr id="11" name="Picture 11" descr="C:\Users\jota\Downloads\Semantica v.1.0\Semantica v.1.0\Semantica v.1.0-page-002.jpg"/>
+            <wp:cNvGraphicFramePr>
+              <a:graphicFrameLocks xmlns:a="http://schemas.openxmlformats.org/drawingml/2006/main" noChangeAspect="1"/>
+            </wp:cNvGraphicFramePr>
+            <a:graphic xmlns:a="http://schemas.openxmlformats.org/drawingml/2006/main">
+              <a:graphicData uri="http://schemas.openxmlformats.org/drawingml/2006/picture">
+                <pic:pic xmlns:pic="http://schemas.openxmlformats.org/drawingml/2006/picture">
+                  <pic:nvPicPr>
+                    <pic:cNvPr id="0" name="Picture 3" descr="C:\Users\jota\Downloads\Semantica v.1.0\Semantica v.1.0\Semantica v.1.0-page-002.jpg"/>
+                    <pic:cNvPicPr>
+                      <a:picLocks noChangeAspect="1" noChangeArrowheads="1"/>
+                    </pic:cNvPicPr>
+                  </pic:nvPicPr>
+                  <pic:blipFill>
+                    <a:blip r:embed="rId21" cstate="print">
+                      <a:extLst>
+                        <a:ext uri="{28A0092B-C50C-407E-A947-70E740481C1C}">
+                          <a14:useLocalDpi xmlns:a14="http://schemas.microsoft.com/office/drawing/2010/main" val="0"/>
+                        </a:ext>
+                      </a:extLst>
+                    </a:blip>
+                    <a:srcRect/>
+                    <a:stretch>
+                      <a:fillRect/>
+                    </a:stretch>
+                  </pic:blipFill>
+                  <pic:spPr bwMode="auto">
+                    <a:xfrm>
+                      <a:off x="0" y="0"/>
+                      <a:ext cx="5400040" cy="7625715"/>
+                    </a:xfrm>
+                    <a:prstGeom prst="rect">
+                      <a:avLst/>
+                    </a:prstGeom>
+                    <a:noFill/>
+                    <a:ln>
+                      <a:noFill/>
+                    </a:ln>
+                  </pic:spPr>
+                </pic:pic>
+              </a:graphicData>
+            </a:graphic>
+          </wp:inline>
+        </w:drawing>
+      </w:r>
+    </w:p>
+    <w:p>
+      <w:r>
+        <w:rPr>
+          <w:noProof/>
+          <w:lang w:eastAsia="pt-PT"/>
+        </w:rPr>
+        <w:lastRenderedPageBreak/>
+        <w:drawing>
+          <wp:inline distT="0" distB="0" distL="0" distR="0">
+            <wp:extent cx="5400040" cy="7625715"/>
+            <wp:effectExtent l="0" t="0" r="0" b="0"/>
+            <wp:docPr id="15" name="Picture 15" descr="C:\Users\jota\Downloads\Semantica v.1.0\Semantica v.1.0\Semantica v.1.0-page-003.jpg"/>
+            <wp:cNvGraphicFramePr>
+              <a:graphicFrameLocks xmlns:a="http://schemas.openxmlformats.org/drawingml/2006/main" noChangeAspect="1"/>
+            </wp:cNvGraphicFramePr>
+            <a:graphic xmlns:a="http://schemas.openxmlformats.org/drawingml/2006/main">
+              <a:graphicData uri="http://schemas.openxmlformats.org/drawingml/2006/picture">
+                <pic:pic xmlns:pic="http://schemas.openxmlformats.org/drawingml/2006/picture">
+                  <pic:nvPicPr>
+                    <pic:cNvPr id="0" name="Picture 4" descr="C:\Users\jota\Downloads\Semantica v.1.0\Semantica v.1.0\Semantica v.1.0-page-003.jpg"/>
+                    <pic:cNvPicPr>
+                      <a:picLocks noChangeAspect="1" noChangeArrowheads="1"/>
+                    </pic:cNvPicPr>
+                  </pic:nvPicPr>
+                  <pic:blipFill>
+                    <a:blip r:embed="rId22" cstate="print">
+                      <a:extLst>
+                        <a:ext uri="{28A0092B-C50C-407E-A947-70E740481C1C}">
+                          <a14:useLocalDpi xmlns:a14="http://schemas.microsoft.com/office/drawing/2010/main" val="0"/>
+                        </a:ext>
+                      </a:extLst>
+                    </a:blip>
+                    <a:srcRect/>
+                    <a:stretch>
+                      <a:fillRect/>
+                    </a:stretch>
+                  </pic:blipFill>
+                  <pic:spPr bwMode="auto">
+                    <a:xfrm>
+                      <a:off x="0" y="0"/>
+                      <a:ext cx="5400040" cy="7625715"/>
+                    </a:xfrm>
+                    <a:prstGeom prst="rect">
+                      <a:avLst/>
+                    </a:prstGeom>
+                    <a:noFill/>
+                    <a:ln>
+                      <a:noFill/>
+                    </a:ln>
+                  </pic:spPr>
+                </pic:pic>
+              </a:graphicData>
+            </a:graphic>
+          </wp:inline>
+        </w:drawing>
+      </w:r>
+    </w:p>
     <w:p>
       <w:pPr>
         <w:pStyle w:val="Title"/>
@@ -13039,7 +13544,7 @@
                     </pic:cNvPicPr>
                   </pic:nvPicPr>
                   <pic:blipFill>
-                    <a:blip r:embed="rId21">
+                    <a:blip r:embed="rId23">
                       <a:extLst>
                         <a:ext uri="{28A0092B-C50C-407E-A947-70E740481C1C}">
                           <a14:useLocalDpi xmlns:a14="http://schemas.microsoft.com/office/drawing/2010/main" val="0"/>
@@ -13104,7 +13609,7 @@
                     </pic:cNvPicPr>
                   </pic:nvPicPr>
                   <pic:blipFill>
-                    <a:blip r:embed="rId22">
+                    <a:blip r:embed="rId24">
                       <a:extLst>
                         <a:ext uri="{28A0092B-C50C-407E-A947-70E740481C1C}">
                           <a14:useLocalDpi xmlns:a14="http://schemas.microsoft.com/office/drawing/2010/main" val="0"/>
@@ -13182,7 +13687,7 @@
                     </pic:cNvPicPr>
                   </pic:nvPicPr>
                   <pic:blipFill>
-                    <a:blip r:embed="rId23">
+                    <a:blip r:embed="rId25">
                       <a:extLst>
                         <a:ext uri="{28A0092B-C50C-407E-A947-70E740481C1C}">
                           <a14:useLocalDpi xmlns:a14="http://schemas.microsoft.com/office/drawing/2010/main" val="0"/>
@@ -13254,7 +13759,7 @@
                     </pic:cNvPicPr>
                   </pic:nvPicPr>
                   <pic:blipFill>
-                    <a:blip r:embed="rId24">
+                    <a:blip r:embed="rId26">
                       <a:extLst>
                         <a:ext uri="{28A0092B-C50C-407E-A947-70E740481C1C}">
                           <a14:useLocalDpi xmlns:a14="http://schemas.microsoft.com/office/drawing/2010/main" val="0"/>
@@ -13320,7 +13825,7 @@
                     </pic:cNvPicPr>
                   </pic:nvPicPr>
                   <pic:blipFill>
-                    <a:blip r:embed="rId25">
+                    <a:blip r:embed="rId27">
                       <a:extLst>
                         <a:ext uri="{28A0092B-C50C-407E-A947-70E740481C1C}">
                           <a14:useLocalDpi xmlns:a14="http://schemas.microsoft.com/office/drawing/2010/main" val="0"/>
@@ -13384,7 +13889,7 @@
                     </pic:cNvPicPr>
                   </pic:nvPicPr>
                   <pic:blipFill>
-                    <a:blip r:embed="rId26">
+                    <a:blip r:embed="rId28">
                       <a:extLst>
                         <a:ext uri="{28A0092B-C50C-407E-A947-70E740481C1C}">
                           <a14:useLocalDpi xmlns:a14="http://schemas.microsoft.com/office/drawing/2010/main" val="0"/>
@@ -13448,7 +13953,7 @@
                     </pic:cNvPicPr>
                   </pic:nvPicPr>
                   <pic:blipFill>
-                    <a:blip r:embed="rId27">
+                    <a:blip r:embed="rId29">
                       <a:extLst>
                         <a:ext uri="{28A0092B-C50C-407E-A947-70E740481C1C}">
                           <a14:useLocalDpi xmlns:a14="http://schemas.microsoft.com/office/drawing/2010/main" val="0"/>
@@ -13513,7 +14018,7 @@
                     </pic:cNvPicPr>
                   </pic:nvPicPr>
                   <pic:blipFill>
-                    <a:blip r:embed="rId28">
+                    <a:blip r:embed="rId30">
                       <a:extLst>
                         <a:ext uri="{28A0092B-C50C-407E-A947-70E740481C1C}">
                           <a14:useLocalDpi xmlns:a14="http://schemas.microsoft.com/office/drawing/2010/main" val="0"/>
@@ -13578,7 +14083,7 @@
                     </pic:cNvPicPr>
                   </pic:nvPicPr>
                   <pic:blipFill>
-                    <a:blip r:embed="rId29">
+                    <a:blip r:embed="rId31">
                       <a:extLst>
                         <a:ext uri="{28A0092B-C50C-407E-A947-70E740481C1C}">
                           <a14:useLocalDpi xmlns:a14="http://schemas.microsoft.com/office/drawing/2010/main" val="0"/>
@@ -13611,7 +14116,7 @@
       </w:r>
     </w:p>
     <w:sectPr>
-      <w:footerReference w:type="default" r:id="rId30"/>
+      <w:footerReference w:type="default" r:id="rId32"/>
       <w:pgSz w:w="11906" w:h="16838"/>
       <w:pgMar w:top="1417" w:right="1701" w:bottom="1417" w:left="1701" w:header="708" w:footer="708" w:gutter="0"/>
       <w:cols w:space="708"/>
@@ -13685,7 +14190,7 @@
           <w:rPr>
             <w:noProof/>
           </w:rPr>
-          <w:t>5</w:t>
+          <w:t>12</w:t>
         </w:r>
         <w:r>
           <w:rPr>
@@ -15658,6 +16163,92 @@
     </w:lvl>
   </w:abstractNum>
   <w:abstractNum w:abstractNumId="21">
+    <w:nsid w:val="57D55053"/>
+    <w:multiLevelType w:val="hybridMultilevel"/>
+    <w:tmpl w:val="AE2C5814"/>
+    <w:lvl w:ilvl="0" w:tplc="0816000F">
+      <w:start w:val="1"/>
+      <w:numFmt w:val="decimal"/>
+      <w:lvlText w:val="%1."/>
+      <w:lvlJc w:val="left"/>
+      <w:pPr>
+        <w:ind w:left="1080" w:hanging="360"/>
+      </w:pPr>
+    </w:lvl>
+    <w:lvl w:ilvl="1" w:tplc="08160019" w:tentative="1">
+      <w:start w:val="1"/>
+      <w:numFmt w:val="lowerLetter"/>
+      <w:lvlText w:val="%2."/>
+      <w:lvlJc w:val="left"/>
+      <w:pPr>
+        <w:ind w:left="1800" w:hanging="360"/>
+      </w:pPr>
+    </w:lvl>
+    <w:lvl w:ilvl="2" w:tplc="0816001B" w:tentative="1">
+      <w:start w:val="1"/>
+      <w:numFmt w:val="lowerRoman"/>
+      <w:lvlText w:val="%3."/>
+      <w:lvlJc w:val="right"/>
+      <w:pPr>
+        <w:ind w:left="2520" w:hanging="180"/>
+      </w:pPr>
+    </w:lvl>
+    <w:lvl w:ilvl="3" w:tplc="0816000F" w:tentative="1">
+      <w:start w:val="1"/>
+      <w:numFmt w:val="decimal"/>
+      <w:lvlText w:val="%4."/>
+      <w:lvlJc w:val="left"/>
+      <w:pPr>
+        <w:ind w:left="3240" w:hanging="360"/>
+      </w:pPr>
+    </w:lvl>
+    <w:lvl w:ilvl="4" w:tplc="08160019" w:tentative="1">
+      <w:start w:val="1"/>
+      <w:numFmt w:val="lowerLetter"/>
+      <w:lvlText w:val="%5."/>
+      <w:lvlJc w:val="left"/>
+      <w:pPr>
+        <w:ind w:left="3960" w:hanging="360"/>
+      </w:pPr>
+    </w:lvl>
+    <w:lvl w:ilvl="5" w:tplc="0816001B" w:tentative="1">
+      <w:start w:val="1"/>
+      <w:numFmt w:val="lowerRoman"/>
+      <w:lvlText w:val="%6."/>
+      <w:lvlJc w:val="right"/>
+      <w:pPr>
+        <w:ind w:left="4680" w:hanging="180"/>
+      </w:pPr>
+    </w:lvl>
+    <w:lvl w:ilvl="6" w:tplc="0816000F" w:tentative="1">
+      <w:start w:val="1"/>
+      <w:numFmt w:val="decimal"/>
+      <w:lvlText w:val="%7."/>
+      <w:lvlJc w:val="left"/>
+      <w:pPr>
+        <w:ind w:left="5400" w:hanging="360"/>
+      </w:pPr>
+    </w:lvl>
+    <w:lvl w:ilvl="7" w:tplc="08160019" w:tentative="1">
+      <w:start w:val="1"/>
+      <w:numFmt w:val="lowerLetter"/>
+      <w:lvlText w:val="%8."/>
+      <w:lvlJc w:val="left"/>
+      <w:pPr>
+        <w:ind w:left="6120" w:hanging="360"/>
+      </w:pPr>
+    </w:lvl>
+    <w:lvl w:ilvl="8" w:tplc="0816001B" w:tentative="1">
+      <w:start w:val="1"/>
+      <w:numFmt w:val="lowerRoman"/>
+      <w:lvlText w:val="%9."/>
+      <w:lvlJc w:val="right"/>
+      <w:pPr>
+        <w:ind w:left="6840" w:hanging="180"/>
+      </w:pPr>
+    </w:lvl>
+  </w:abstractNum>
+  <w:abstractNum w:abstractNumId="22">
     <w:nsid w:val="5A000067"/>
     <w:multiLevelType w:val="hybridMultilevel"/>
     <w:tmpl w:val="586CBFEE"/>
@@ -15770,7 +16361,7 @@
       </w:rPr>
     </w:lvl>
   </w:abstractNum>
-  <w:abstractNum w:abstractNumId="22">
+  <w:abstractNum w:abstractNumId="23">
     <w:nsid w:val="5B3E30AC"/>
     <w:multiLevelType w:val="hybridMultilevel"/>
     <w:tmpl w:val="CC7A0CFE"/>
@@ -15883,7 +16474,7 @@
       </w:rPr>
     </w:lvl>
   </w:abstractNum>
-  <w:abstractNum w:abstractNumId="23">
+  <w:abstractNum w:abstractNumId="24">
     <w:nsid w:val="613D37A1"/>
     <w:multiLevelType w:val="hybridMultilevel"/>
     <w:tmpl w:val="70F61E96"/>
@@ -15996,7 +16587,7 @@
       </w:rPr>
     </w:lvl>
   </w:abstractNum>
-  <w:abstractNum w:abstractNumId="24">
+  <w:abstractNum w:abstractNumId="25">
     <w:nsid w:val="624E16F1"/>
     <w:multiLevelType w:val="hybridMultilevel"/>
     <w:tmpl w:val="BDA6252C"/>
@@ -16082,7 +16673,7 @@
       </w:pPr>
     </w:lvl>
   </w:abstractNum>
-  <w:abstractNum w:abstractNumId="25">
+  <w:abstractNum w:abstractNumId="26">
     <w:nsid w:val="69FF3C07"/>
     <w:multiLevelType w:val="hybridMultilevel"/>
     <w:tmpl w:val="22FC79FE"/>
@@ -16168,7 +16759,7 @@
       </w:pPr>
     </w:lvl>
   </w:abstractNum>
-  <w:abstractNum w:abstractNumId="26">
+  <w:abstractNum w:abstractNumId="27">
     <w:nsid w:val="6C6D521D"/>
     <w:multiLevelType w:val="hybridMultilevel"/>
     <w:tmpl w:val="8ECE17B0"/>
@@ -16280,7 +16871,7 @@
       </w:rPr>
     </w:lvl>
   </w:abstractNum>
-  <w:abstractNum w:abstractNumId="27">
+  <w:abstractNum w:abstractNumId="28">
     <w:nsid w:val="77B22894"/>
     <w:multiLevelType w:val="hybridMultilevel"/>
     <w:tmpl w:val="FE4A0C4E"/>
@@ -16393,7 +16984,7 @@
       </w:rPr>
     </w:lvl>
   </w:abstractNum>
-  <w:abstractNum w:abstractNumId="28">
+  <w:abstractNum w:abstractNumId="29">
     <w:nsid w:val="7F855D83"/>
     <w:multiLevelType w:val="hybridMultilevel"/>
     <w:tmpl w:val="5BC06F06"/>
@@ -16507,31 +17098,31 @@
     </w:lvl>
   </w:abstractNum>
   <w:num w:numId="1">
-    <w:abstractNumId w:val="22"/>
+    <w:abstractNumId w:val="23"/>
   </w:num>
   <w:num w:numId="2">
     <w:abstractNumId w:val="20"/>
   </w:num>
   <w:num w:numId="3">
-    <w:abstractNumId w:val="21"/>
+    <w:abstractNumId w:val="22"/>
   </w:num>
   <w:num w:numId="4">
     <w:abstractNumId w:val="1"/>
   </w:num>
   <w:num w:numId="5">
-    <w:abstractNumId w:val="23"/>
+    <w:abstractNumId w:val="24"/>
   </w:num>
   <w:num w:numId="6">
     <w:abstractNumId w:val="14"/>
   </w:num>
   <w:num w:numId="7">
-    <w:abstractNumId w:val="26"/>
+    <w:abstractNumId w:val="27"/>
   </w:num>
   <w:num w:numId="8">
     <w:abstractNumId w:val="13"/>
   </w:num>
   <w:num w:numId="9">
-    <w:abstractNumId w:val="28"/>
+    <w:abstractNumId w:val="29"/>
   </w:num>
   <w:num w:numId="10">
     <w:abstractNumId w:val="8"/>
@@ -16540,7 +17131,7 @@
     <w:abstractNumId w:val="3"/>
   </w:num>
   <w:num w:numId="12">
-    <w:abstractNumId w:val="27"/>
+    <w:abstractNumId w:val="28"/>
   </w:num>
   <w:num w:numId="13">
     <w:abstractNumId w:val="5"/>
@@ -16561,7 +17152,7 @@
     <w:abstractNumId w:val="2"/>
   </w:num>
   <w:num w:numId="19">
-    <w:abstractNumId w:val="24"/>
+    <w:abstractNumId w:val="25"/>
   </w:num>
   <w:num w:numId="20">
     <w:abstractNumId w:val="7"/>
@@ -16585,13 +17176,16 @@
     <w:abstractNumId w:val="12"/>
   </w:num>
   <w:num w:numId="27">
-    <w:abstractNumId w:val="25"/>
+    <w:abstractNumId w:val="26"/>
   </w:num>
   <w:num w:numId="28">
     <w:abstractNumId w:val="18"/>
   </w:num>
   <w:num w:numId="29">
     <w:abstractNumId w:val="10"/>
+  </w:num>
+  <w:num w:numId="30">
+    <w:abstractNumId w:val="21"/>
   </w:num>
 </w:numbering>
 </file>
@@ -17859,7 +18453,7 @@
   <a:extraClrSchemeLst/>
   <a:extLst>
     <a:ext uri="{05A4C25C-085E-4340-85A3-A5531E510DB2}">
-      <thm15:themeFamily xmlns:thm15="http://schemas.microsoft.com/office/thememl/2012/main" xmlns="" name="Office Theme" id="{62F939B6-93AF-4DB8-9C6B-D6C7DFDC589F}" vid="{4A3C46E8-61CC-4603-A589-7422A47A8E4A}"/>
+      <thm15:themeFamily xmlns="" xmlns:thm15="http://schemas.microsoft.com/office/thememl/2012/main" name="Office Theme" id="{62F939B6-93AF-4DB8-9C6B-D6C7DFDC589F}" vid="{4A3C46E8-61CC-4603-A589-7422A47A8E4A}"/>
     </a:ext>
   </a:extLst>
 </a:theme>
@@ -17875,7 +18469,7 @@
 </file>
 
 <file path=customXml/itemProps1.xml><?xml version="1.0" encoding="utf-8"?>
-<ds:datastoreItem xmlns:ds="http://schemas.openxmlformats.org/officeDocument/2006/customXml" ds:itemID="{17F1967E-9A83-4309-AE94-9259E85D1051}">
+<ds:datastoreItem xmlns:ds="http://schemas.openxmlformats.org/officeDocument/2006/customXml" ds:itemID="{80E18748-75DE-4368-AD25-FA17ECABF91B}">
   <ds:schemaRefs>
     <ds:schemaRef ds:uri="http://schemas.openxmlformats.org/officeDocument/2006/bibliography"/>
   </ds:schemaRefs>

</xml_diff>

<commit_message>
adicionei o diagrama de sequencia inserir promoção
</commit_message>
<xml_diff>
--- a/relatório.docx
+++ b/relatório.docx
@@ -4139,18 +4139,8 @@
                 <w:color w:val="000000"/>
                 <w:lang w:eastAsia="pt-PT"/>
               </w:rPr>
-              <w:t xml:space="preserve"> é receber as possíveis promoções </w:t>
-            </w:r>
-            <w:proofErr w:type="gramStart"/>
-            <w:r>
-              <w:rPr>
-                <w:rFonts w:ascii="Calibri" w:eastAsia="Times New Roman" w:hAnsi="Calibri" w:cs="Calibri"/>
-                <w:color w:val="000000"/>
-                <w:lang w:eastAsia="pt-PT"/>
-              </w:rPr>
-              <w:t>para</w:t>
-            </w:r>
-            <w:proofErr w:type="gramEnd"/>
+              <w:t xml:space="preserve"> é receber as possíveis promoções para</w:t>
+            </w:r>
           </w:p>
           <w:p>
             <w:pPr>
@@ -5684,7 +5674,6 @@
               <w:pgNum/>
             </w:r>
             <w:proofErr w:type="spellStart"/>
-            <w:proofErr w:type="gramStart"/>
             <w:r>
               <w:t>a</w:t>
             </w:r>
@@ -5692,7 +5681,6 @@
               <w:t>tualiza</w:t>
             </w:r>
             <w:proofErr w:type="spellEnd"/>
-            <w:proofErr w:type="gramEnd"/>
             <w:r>
               <w:t xml:space="preserve"> o registo</w:t>
             </w:r>
@@ -5739,26 +5727,16 @@
           </w:p>
           <w:p>
             <w:r>
-              <w:t xml:space="preserve">4. b. Se a sintaxe do </w:t>
-            </w:r>
-            <w:proofErr w:type="gramStart"/>
-            <w:r>
-              <w:t>email</w:t>
-            </w:r>
-            <w:proofErr w:type="gramEnd"/>
-            <w:r>
-              <w:t xml:space="preserve"> estiver </w:t>
+              <w:t xml:space="preserve">4. b. Se a sintaxe do email estiver </w:t>
             </w:r>
             <w:r>
               <w:pgNum/>
             </w:r>
             <w:proofErr w:type="spellStart"/>
-            <w:proofErr w:type="gramStart"/>
             <w:r>
               <w:t>ctualiza</w:t>
             </w:r>
             <w:proofErr w:type="spellEnd"/>
-            <w:proofErr w:type="gramEnd"/>
             <w:r>
               <w:pgNum/>
             </w:r>
@@ -5861,26 +5839,16 @@
               </w:numPr>
             </w:pPr>
             <w:r>
-              <w:t xml:space="preserve">Verificar se </w:t>
-            </w:r>
-            <w:proofErr w:type="gramStart"/>
-            <w:r>
-              <w:t>o</w:t>
-            </w:r>
-            <w:proofErr w:type="gramEnd"/>
-            <w:r>
-              <w:t xml:space="preserve"> </w:t>
+              <w:t xml:space="preserve">Verificar se o </w:t>
             </w:r>
             <w:r>
               <w:pgNum/>
             </w:r>
             <w:proofErr w:type="spellStart"/>
-            <w:proofErr w:type="gramStart"/>
             <w:r>
               <w:t>ctualiz</w:t>
             </w:r>
             <w:proofErr w:type="spellEnd"/>
-            <w:proofErr w:type="gramEnd"/>
             <w:r>
               <w:t xml:space="preserve"> ‘@’ existe</w:t>
             </w:r>
@@ -5894,26 +5862,16 @@
               </w:numPr>
             </w:pPr>
             <w:r>
-              <w:t xml:space="preserve">Verificar se existe </w:t>
-            </w:r>
-            <w:proofErr w:type="gramStart"/>
-            <w:r>
-              <w:t>o</w:t>
-            </w:r>
-            <w:proofErr w:type="gramEnd"/>
-            <w:r>
-              <w:t xml:space="preserve"> </w:t>
+              <w:t xml:space="preserve">Verificar se existe o </w:t>
             </w:r>
             <w:r>
               <w:pgNum/>
             </w:r>
             <w:proofErr w:type="spellStart"/>
-            <w:proofErr w:type="gramStart"/>
             <w:r>
               <w:t>ctualiz</w:t>
             </w:r>
             <w:proofErr w:type="spellEnd"/>
-            <w:proofErr w:type="gramEnd"/>
             <w:r>
               <w:t xml:space="preserve"> ‘.’ </w:t>
             </w:r>
@@ -5933,15 +5891,7 @@
               </w:numPr>
             </w:pPr>
             <w:r>
-              <w:t xml:space="preserve">Verificar se à direita </w:t>
-            </w:r>
-            <w:proofErr w:type="gramStart"/>
-            <w:r>
-              <w:t>do</w:t>
-            </w:r>
-            <w:proofErr w:type="gramEnd"/>
-            <w:r>
-              <w:t xml:space="preserve"> ‘.’ </w:t>
+              <w:t xml:space="preserve">Verificar se à direita do ‘.’ </w:t>
             </w:r>
             <w:r>
               <w:t>E</w:t>
@@ -5967,21 +5917,11 @@
             </w:r>
             <w:proofErr w:type="spellEnd"/>
             <w:r>
-              <w:t xml:space="preserve"> </w:t>
-            </w:r>
-            <w:proofErr w:type="gramStart"/>
-            <w:r>
-              <w:t>o</w:t>
-            </w:r>
-            <w:proofErr w:type="gramEnd"/>
-            <w:r>
-              <w:t xml:space="preserve"> ‘.’ </w:t>
-            </w:r>
-            <w:proofErr w:type="gramStart"/>
+              <w:t xml:space="preserve"> o ‘.’ </w:t>
+            </w:r>
             <w:r>
               <w:t>E</w:t>
             </w:r>
-            <w:proofErr w:type="gramEnd"/>
             <w:r>
               <w:t xml:space="preserve"> ‘_’</w:t>
             </w:r>
@@ -7091,26 +7031,16 @@
               </w:numPr>
             </w:pPr>
             <w:r>
-              <w:t xml:space="preserve">Verificar se o nº max. </w:t>
-            </w:r>
-            <w:proofErr w:type="gramStart"/>
-            <w:r>
-              <w:t>Utilizações &gt;=</w:t>
-            </w:r>
-            <w:proofErr w:type="gramEnd"/>
-            <w:r>
-              <w:t xml:space="preserve"> 1 e apenas permitir </w:t>
+              <w:t xml:space="preserve">Verificar se o nº max. Utilizações &gt;= 1 e apenas permitir </w:t>
             </w:r>
             <w:r>
               <w:pgNum/>
             </w:r>
             <w:proofErr w:type="spellStart"/>
-            <w:proofErr w:type="gramStart"/>
             <w:r>
               <w:t>ctualiza</w:t>
             </w:r>
             <w:proofErr w:type="spellEnd"/>
-            <w:proofErr w:type="gramEnd"/>
             <w:r>
               <w:pgNum/>
             </w:r>
@@ -10447,15 +10377,7 @@
           </w:tcPr>
           <w:p>
             <w:r>
-              <w:t xml:space="preserve">Testar se o </w:t>
-            </w:r>
-            <w:proofErr w:type="gramStart"/>
-            <w:r>
-              <w:t>Email</w:t>
-            </w:r>
-            <w:proofErr w:type="gramEnd"/>
-            <w:r>
-              <w:t xml:space="preserve"> é enviado </w:t>
+              <w:t xml:space="preserve">Testar se o Email é enviado </w:t>
             </w:r>
             <w:proofErr w:type="spellStart"/>
             <w:r>
@@ -11228,12 +11150,10 @@
               <w:pgNum/>
             </w:r>
             <w:proofErr w:type="spellStart"/>
-            <w:proofErr w:type="gramStart"/>
             <w:r>
               <w:t>ctualiza</w:t>
             </w:r>
             <w:proofErr w:type="spellEnd"/>
-            <w:proofErr w:type="gramEnd"/>
             <w:r>
               <w:t xml:space="preserve"> o registo</w:t>
             </w:r>
@@ -11283,15 +11203,7 @@
           </w:p>
           <w:p>
             <w:r>
-              <w:t xml:space="preserve"> 5. </w:t>
-            </w:r>
-            <w:proofErr w:type="gramStart"/>
-            <w:r>
-              <w:t>a</w:t>
-            </w:r>
-            <w:proofErr w:type="gramEnd"/>
-            <w:r>
-              <w:t>. Se houver campos obrigatórios não preenchidos, mostrar mensagem de erro</w:t>
+              <w:t xml:space="preserve"> 5. a. Se houver campos obrigatórios não preenchidos, mostrar mensagem de erro</w:t>
             </w:r>
           </w:p>
         </w:tc>
@@ -11610,37 +11522,27 @@
                 <w:numId w:val="25"/>
               </w:numPr>
             </w:pPr>
-            <w:proofErr w:type="gramStart"/>
-            <w:r>
-              <w:t>O</w:t>
-            </w:r>
-            <w:proofErr w:type="gramEnd"/>
+            <w:r>
+              <w:t xml:space="preserve">O </w:t>
+            </w:r>
+            <w:proofErr w:type="spellStart"/>
+            <w:r>
+              <w:t>ator</w:t>
+            </w:r>
+            <w:proofErr w:type="spellEnd"/>
             <w:r>
               <w:t xml:space="preserve"> </w:t>
             </w:r>
             <w:proofErr w:type="spellStart"/>
             <w:r>
-              <w:t>ator</w:t>
+              <w:t>seleciona</w:t>
             </w:r>
             <w:proofErr w:type="spellEnd"/>
             <w:r>
               <w:t xml:space="preserve"> </w:t>
             </w:r>
-            <w:proofErr w:type="spellStart"/>
-            <w:r>
-              <w:t>seleciona</w:t>
-            </w:r>
-            <w:proofErr w:type="spellEnd"/>
-            <w:r>
-              <w:t xml:space="preserve"> </w:t>
-            </w:r>
-            <w:proofErr w:type="gramStart"/>
-            <w:r>
-              <w:t>uma</w:t>
-            </w:r>
-            <w:proofErr w:type="gramEnd"/>
-            <w:r>
-              <w:t xml:space="preserve"> </w:t>
+            <w:r>
+              <w:t xml:space="preserve">uma </w:t>
             </w:r>
             <w:r>
               <w:t>promoção</w:t>
@@ -12541,15 +12443,7 @@
             </w:r>
             <w:proofErr w:type="spellEnd"/>
             <w:r>
-              <w:t xml:space="preserve"> insere/</w:t>
-            </w:r>
-            <w:proofErr w:type="gramStart"/>
-            <w:r>
-              <w:t>altera  os</w:t>
-            </w:r>
-            <w:proofErr w:type="gramEnd"/>
-            <w:r>
-              <w:t xml:space="preserve"> dados e clica no botão “Guardar”</w:t>
+              <w:t xml:space="preserve"> insere/altera  os dados e clica no botão “Guardar”</w:t>
             </w:r>
           </w:p>
           <w:p>
@@ -12649,15 +12543,7 @@
           </w:p>
           <w:p>
             <w:r>
-              <w:t xml:space="preserve"> 3. </w:t>
-            </w:r>
-            <w:proofErr w:type="gramStart"/>
-            <w:r>
-              <w:t>a</w:t>
-            </w:r>
-            <w:proofErr w:type="gramEnd"/>
-            <w:r>
-              <w:t>. Se houver campos obrigatórios não preenchidos, mostrar mensagem de erro</w:t>
+              <w:t xml:space="preserve"> 3. a. Se houver campos obrigatórios não preenchidos, mostrar mensagem de erro</w:t>
             </w:r>
           </w:p>
         </w:tc>
@@ -12755,28 +12641,17 @@
       </w:r>
     </w:p>
     <w:p>
-      <w:pPr>
-        <w:jc w:val="center"/>
-      </w:pPr>
-      <w:r>
-        <w:rPr>
-          <w:highlight w:val="yellow"/>
-        </w:rPr>
-        <w:lastRenderedPageBreak/>
-        <w:t>(2 linhas em falta!)</w:t>
-      </w:r>
-    </w:p>
-    <w:p>
       <w:r>
         <w:rPr>
           <w:noProof/>
           <w:lang w:eastAsia="pt-PT"/>
         </w:rPr>
+        <w:lastRenderedPageBreak/>
         <w:drawing>
           <wp:inline distT="0" distB="0" distL="0" distR="0">
-            <wp:extent cx="5391150" cy="3596005"/>
-            <wp:effectExtent l="0" t="0" r="0" b="4445"/>
-            <wp:docPr id="10" name="Picture 10" descr="C:\Users\jota\Desktop\Engenharia de software II\trabalho\crm\Diagrama de Sequencia Inserir Promoção.png"/>
+            <wp:extent cx="5397500" cy="3084195"/>
+            <wp:effectExtent l="0" t="0" r="0" b="1905"/>
+            <wp:docPr id="3" name="Picture 3" descr="C:\Users\jota\Desktop\Engenharia de software II\trabalho\crm\Diagrama de Sequencia Inserir Promoção.png"/>
             <wp:cNvGraphicFramePr>
               <a:graphicFrameLocks xmlns:a="http://schemas.openxmlformats.org/drawingml/2006/main" noChangeAspect="1"/>
             </wp:cNvGraphicFramePr>
@@ -12784,7 +12659,7 @@
               <a:graphicData uri="http://schemas.openxmlformats.org/drawingml/2006/picture">
                 <pic:pic xmlns:pic="http://schemas.openxmlformats.org/drawingml/2006/picture">
                   <pic:nvPicPr>
-                    <pic:cNvPr id="0" name="Picture 2" descr="C:\Users\jota\Desktop\Engenharia de software II\trabalho\crm\Diagrama de Sequencia Inserir Promoção.png"/>
+                    <pic:cNvPr id="0" name="Picture 1" descr="C:\Users\jota\Desktop\Engenharia de software II\trabalho\crm\Diagrama de Sequencia Inserir Promoção.png"/>
                     <pic:cNvPicPr>
                       <a:picLocks noChangeAspect="1" noChangeArrowheads="1"/>
                     </pic:cNvPicPr>
@@ -12805,7 +12680,7 @@
                   <pic:spPr bwMode="auto">
                     <a:xfrm>
                       <a:off x="0" y="0"/>
-                      <a:ext cx="5391150" cy="3596005"/>
+                      <a:ext cx="5397500" cy="3084195"/>
                     </a:xfrm>
                     <a:prstGeom prst="rect">
                       <a:avLst/>
@@ -12821,6 +12696,8 @@
           </wp:inline>
         </w:drawing>
       </w:r>
+      <w:bookmarkStart w:id="0" w:name="_GoBack"/>
+      <w:bookmarkEnd w:id="0"/>
     </w:p>
     <w:p/>
     <w:p>
@@ -13159,8 +13036,6 @@
           </wp:inline>
         </w:drawing>
       </w:r>
-      <w:bookmarkStart w:id="0" w:name="_GoBack"/>
-      <w:bookmarkEnd w:id="0"/>
     </w:p>
     <w:p/>
     <w:p>
@@ -18453,7 +18328,7 @@
   <a:extraClrSchemeLst/>
   <a:extLst>
     <a:ext uri="{05A4C25C-085E-4340-85A3-A5531E510DB2}">
-      <thm15:themeFamily xmlns="" xmlns:thm15="http://schemas.microsoft.com/office/thememl/2012/main" name="Office Theme" id="{62F939B6-93AF-4DB8-9C6B-D6C7DFDC589F}" vid="{4A3C46E8-61CC-4603-A589-7422A47A8E4A}"/>
+      <thm15:themeFamily xmlns:thm15="http://schemas.microsoft.com/office/thememl/2012/main" xmlns="" name="Office Theme" id="{62F939B6-93AF-4DB8-9C6B-D6C7DFDC589F}" vid="{4A3C46E8-61CC-4603-A589-7422A47A8E4A}"/>
     </a:ext>
   </a:extLst>
 </a:theme>
@@ -18469,7 +18344,7 @@
 </file>
 
 <file path=customXml/itemProps1.xml><?xml version="1.0" encoding="utf-8"?>
-<ds:datastoreItem xmlns:ds="http://schemas.openxmlformats.org/officeDocument/2006/customXml" ds:itemID="{80E18748-75DE-4368-AD25-FA17ECABF91B}">
+<ds:datastoreItem xmlns:ds="http://schemas.openxmlformats.org/officeDocument/2006/customXml" ds:itemID="{0996F35C-CF43-46B4-B836-17DC54585951}">
   <ds:schemaRefs>
     <ds:schemaRef ds:uri="http://schemas.openxmlformats.org/officeDocument/2006/bibliography"/>
   </ds:schemaRefs>

</xml_diff>

<commit_message>
Alterei o nome de um caso de uso"
</commit_message>
<xml_diff>
--- a/relatório.docx
+++ b/relatório.docx
@@ -3997,25 +3997,7 @@
                 <w:color w:val="000000"/>
                 <w:lang w:eastAsia="pt-PT"/>
               </w:rPr>
-              <w:t>O cliente Recebe promoções</w:t>
-            </w:r>
-            <w:proofErr w:type="gramStart"/>
-            <w:r>
-              <w:rPr>
-                <w:rFonts w:ascii="Calibri" w:eastAsia="Times New Roman" w:hAnsi="Calibri" w:cs="Calibri"/>
-                <w:color w:val="000000"/>
-                <w:lang w:eastAsia="pt-PT"/>
-              </w:rPr>
-              <w:t>,</w:t>
-            </w:r>
-            <w:proofErr w:type="gramEnd"/>
-            <w:r>
-              <w:rPr>
-                <w:rFonts w:ascii="Calibri" w:eastAsia="Times New Roman" w:hAnsi="Calibri" w:cs="Calibri"/>
-                <w:color w:val="000000"/>
-                <w:lang w:eastAsia="pt-PT"/>
-              </w:rPr>
-              <w:t xml:space="preserve"> para o incentivar</w:t>
+              <w:t>O cliente Recebe promoções, para o incentivar</w:t>
             </w:r>
           </w:p>
         </w:tc>
@@ -4892,9 +4874,9 @@
         </w:rPr>
         <w:drawing>
           <wp:inline distT="0" distB="0" distL="0" distR="0">
-            <wp:extent cx="5397500" cy="4694555"/>
-            <wp:effectExtent l="0" t="0" r="0" b="0"/>
-            <wp:docPr id="5" name="Picture 5" descr="C:\Users\jota\Desktop\Engenharia de software II\trabalho\crm\caso de uso v1.png"/>
+            <wp:extent cx="5397500" cy="4735830"/>
+            <wp:effectExtent l="0" t="0" r="0" b="7620"/>
+            <wp:docPr id="6" name="Picture 6" descr="C:\Users\jota\Desktop\Engenharia de software II\trabalho\crm\caso de uso v1.png"/>
             <wp:cNvGraphicFramePr>
               <a:graphicFrameLocks xmlns:a="http://schemas.openxmlformats.org/drawingml/2006/main" noChangeAspect="1"/>
             </wp:cNvGraphicFramePr>
@@ -4902,7 +4884,7 @@
               <a:graphicData uri="http://schemas.openxmlformats.org/drawingml/2006/picture">
                 <pic:pic xmlns:pic="http://schemas.openxmlformats.org/drawingml/2006/picture">
                   <pic:nvPicPr>
-                    <pic:cNvPr id="0" name="Picture 2" descr="C:\Users\jota\Desktop\Engenharia de software II\trabalho\crm\caso de uso v1.png"/>
+                    <pic:cNvPr id="0" name="Picture 1" descr="C:\Users\jota\Desktop\Engenharia de software II\trabalho\crm\caso de uso v1.png"/>
                     <pic:cNvPicPr>
                       <a:picLocks noChangeAspect="1" noChangeArrowheads="1"/>
                     </pic:cNvPicPr>
@@ -4923,7 +4905,7 @@
                   <pic:spPr bwMode="auto">
                     <a:xfrm>
                       <a:off x="0" y="0"/>
-                      <a:ext cx="5397500" cy="4694555"/>
+                      <a:ext cx="5397500" cy="4735830"/>
                     </a:xfrm>
                     <a:prstGeom prst="rect">
                       <a:avLst/>
@@ -4939,6 +4921,8 @@
           </wp:inline>
         </w:drawing>
       </w:r>
+      <w:bookmarkStart w:id="0" w:name="_GoBack"/>
+      <w:bookmarkEnd w:id="0"/>
     </w:p>
     <w:p>
       <w:pPr>
@@ -12696,8 +12680,6 @@
           </wp:inline>
         </w:drawing>
       </w:r>
-      <w:bookmarkStart w:id="0" w:name="_GoBack"/>
-      <w:bookmarkEnd w:id="0"/>
     </w:p>
     <w:p/>
     <w:p>
@@ -14065,7 +14047,7 @@
           <w:rPr>
             <w:noProof/>
           </w:rPr>
-          <w:t>12</w:t>
+          <w:t>5</w:t>
         </w:r>
         <w:r>
           <w:rPr>
@@ -18328,7 +18310,7 @@
   <a:extraClrSchemeLst/>
   <a:extLst>
     <a:ext uri="{05A4C25C-085E-4340-85A3-A5531E510DB2}">
-      <thm15:themeFamily xmlns:thm15="http://schemas.microsoft.com/office/thememl/2012/main" xmlns="" name="Office Theme" id="{62F939B6-93AF-4DB8-9C6B-D6C7DFDC589F}" vid="{4A3C46E8-61CC-4603-A589-7422A47A8E4A}"/>
+      <thm15:themeFamily xmlns="" xmlns:thm15="http://schemas.microsoft.com/office/thememl/2012/main" name="Office Theme" id="{62F939B6-93AF-4DB8-9C6B-D6C7DFDC589F}" vid="{4A3C46E8-61CC-4603-A589-7422A47A8E4A}"/>
     </a:ext>
   </a:extLst>
 </a:theme>
@@ -18344,7 +18326,7 @@
 </file>
 
 <file path=customXml/itemProps1.xml><?xml version="1.0" encoding="utf-8"?>
-<ds:datastoreItem xmlns:ds="http://schemas.openxmlformats.org/officeDocument/2006/customXml" ds:itemID="{0996F35C-CF43-46B4-B836-17DC54585951}">
+<ds:datastoreItem xmlns:ds="http://schemas.openxmlformats.org/officeDocument/2006/customXml" ds:itemID="{610F2411-E20F-4136-8F01-263C443B19A1}">
   <ds:schemaRefs>
     <ds:schemaRef ds:uri="http://schemas.openxmlformats.org/officeDocument/2006/bibliography"/>
   </ds:schemaRefs>

</xml_diff>

<commit_message>
Relatório atualizado com os diagramas de sequencia
VER como o segmentar promoção ficou
</commit_message>
<xml_diff>
--- a/relatório.docx
+++ b/relatório.docx
@@ -11464,8 +11464,6 @@
                 <w:numId w:val="25"/>
               </w:numPr>
             </w:pPr>
-            <w:bookmarkStart w:id="0" w:name="_GoBack"/>
-            <w:bookmarkEnd w:id="0"/>
             <w:r>
               <w:t xml:space="preserve">O sistema </w:t>
             </w:r>
@@ -12685,16 +12683,83 @@
         <w:jc w:val="center"/>
       </w:pPr>
       <w:r>
-        <w:t>Lançar promoção</w:t>
+        <w:t>Introduzir contacto</w:t>
       </w:r>
     </w:p>
     <w:p>
+      <w:pPr>
+        <w:jc w:val="center"/>
+      </w:pPr>
       <w:r>
         <w:rPr>
           <w:noProof/>
           <w:lang w:eastAsia="pt-PT"/>
         </w:rPr>
         <w:lastRenderedPageBreak/>
+        <w:drawing>
+          <wp:inline distT="0" distB="0" distL="0" distR="0">
+            <wp:extent cx="5397500" cy="3698240"/>
+            <wp:effectExtent l="0" t="0" r="0" b="0"/>
+            <wp:docPr id="28" name="Picture 28" descr="C:\Users\jota\Desktop\Engenharia de software II\trabalho\crm\Diagrama de Sequencia introduzir contacto.png"/>
+            <wp:cNvGraphicFramePr>
+              <a:graphicFrameLocks xmlns:a="http://schemas.openxmlformats.org/drawingml/2006/main" noChangeAspect="1"/>
+            </wp:cNvGraphicFramePr>
+            <a:graphic xmlns:a="http://schemas.openxmlformats.org/drawingml/2006/main">
+              <a:graphicData uri="http://schemas.openxmlformats.org/drawingml/2006/picture">
+                <pic:pic xmlns:pic="http://schemas.openxmlformats.org/drawingml/2006/picture">
+                  <pic:nvPicPr>
+                    <pic:cNvPr id="0" name="Picture 5" descr="C:\Users\jota\Desktop\Engenharia de software II\trabalho\crm\Diagrama de Sequencia introduzir contacto.png"/>
+                    <pic:cNvPicPr>
+                      <a:picLocks noChangeAspect="1" noChangeArrowheads="1"/>
+                    </pic:cNvPicPr>
+                  </pic:nvPicPr>
+                  <pic:blipFill>
+                    <a:blip r:embed="rId14">
+                      <a:extLst>
+                        <a:ext uri="{28A0092B-C50C-407E-A947-70E740481C1C}">
+                          <a14:useLocalDpi xmlns:a14="http://schemas.microsoft.com/office/drawing/2010/main" val="0"/>
+                        </a:ext>
+                      </a:extLst>
+                    </a:blip>
+                    <a:srcRect/>
+                    <a:stretch>
+                      <a:fillRect/>
+                    </a:stretch>
+                  </pic:blipFill>
+                  <pic:spPr bwMode="auto">
+                    <a:xfrm>
+                      <a:off x="0" y="0"/>
+                      <a:ext cx="5397500" cy="3698240"/>
+                    </a:xfrm>
+                    <a:prstGeom prst="rect">
+                      <a:avLst/>
+                    </a:prstGeom>
+                    <a:noFill/>
+                    <a:ln>
+                      <a:noFill/>
+                    </a:ln>
+                  </pic:spPr>
+                </pic:pic>
+              </a:graphicData>
+            </a:graphic>
+          </wp:inline>
+        </w:drawing>
+      </w:r>
+    </w:p>
+    <w:p>
+      <w:pPr>
+        <w:jc w:val="center"/>
+      </w:pPr>
+      <w:r>
+        <w:t>Lançar promoção</w:t>
+      </w:r>
+    </w:p>
+    <w:p>
+      <w:r>
+        <w:rPr>
+          <w:noProof/>
+          <w:lang w:eastAsia="pt-PT"/>
+        </w:rPr>
         <w:drawing>
           <wp:inline distT="0" distB="0" distL="0" distR="0">
             <wp:extent cx="5400040" cy="4615180"/>
@@ -12713,7 +12778,7 @@
                     </pic:cNvPicPr>
                   </pic:nvPicPr>
                   <pic:blipFill>
-                    <a:blip r:embed="rId14">
+                    <a:blip r:embed="rId15">
                       <a:extLst>
                         <a:ext uri="{28A0092B-C50C-407E-A947-70E740481C1C}">
                           <a14:useLocalDpi xmlns:a14="http://schemas.microsoft.com/office/drawing/2010/main" val="0"/>
@@ -12750,6 +12815,79 @@
         <w:jc w:val="center"/>
       </w:pPr>
       <w:r>
+        <w:lastRenderedPageBreak/>
+        <w:t>Se</w:t>
+      </w:r>
+      <w:bookmarkStart w:id="0" w:name="_GoBack"/>
+      <w:bookmarkEnd w:id="0"/>
+      <w:r>
+        <w:t>gmentar Promoção</w:t>
+      </w:r>
+    </w:p>
+    <w:p>
+      <w:pPr>
+        <w:jc w:val="center"/>
+      </w:pPr>
+      <w:r>
+        <w:rPr>
+          <w:noProof/>
+          <w:lang w:eastAsia="pt-PT"/>
+        </w:rPr>
+        <w:drawing>
+          <wp:inline distT="0" distB="0" distL="0" distR="0">
+            <wp:extent cx="5397500" cy="2026920"/>
+            <wp:effectExtent l="0" t="0" r="0" b="0"/>
+            <wp:docPr id="29" name="Picture 29" descr="C:\Users\jota\Desktop\Engenharia de software II\trabalho\crm\Diagrama de Sequencia segmentar promoção.png"/>
+            <wp:cNvGraphicFramePr>
+              <a:graphicFrameLocks xmlns:a="http://schemas.openxmlformats.org/drawingml/2006/main" noChangeAspect="1"/>
+            </wp:cNvGraphicFramePr>
+            <a:graphic xmlns:a="http://schemas.openxmlformats.org/drawingml/2006/main">
+              <a:graphicData uri="http://schemas.openxmlformats.org/drawingml/2006/picture">
+                <pic:pic xmlns:pic="http://schemas.openxmlformats.org/drawingml/2006/picture">
+                  <pic:nvPicPr>
+                    <pic:cNvPr id="0" name="Picture 6" descr="C:\Users\jota\Desktop\Engenharia de software II\trabalho\crm\Diagrama de Sequencia segmentar promoção.png"/>
+                    <pic:cNvPicPr>
+                      <a:picLocks noChangeAspect="1" noChangeArrowheads="1"/>
+                    </pic:cNvPicPr>
+                  </pic:nvPicPr>
+                  <pic:blipFill>
+                    <a:blip r:embed="rId16" cstate="print">
+                      <a:extLst>
+                        <a:ext uri="{28A0092B-C50C-407E-A947-70E740481C1C}">
+                          <a14:useLocalDpi xmlns:a14="http://schemas.microsoft.com/office/drawing/2010/main" val="0"/>
+                        </a:ext>
+                      </a:extLst>
+                    </a:blip>
+                    <a:srcRect/>
+                    <a:stretch>
+                      <a:fillRect/>
+                    </a:stretch>
+                  </pic:blipFill>
+                  <pic:spPr bwMode="auto">
+                    <a:xfrm>
+                      <a:off x="0" y="0"/>
+                      <a:ext cx="5397500" cy="2026920"/>
+                    </a:xfrm>
+                    <a:prstGeom prst="rect">
+                      <a:avLst/>
+                    </a:prstGeom>
+                    <a:noFill/>
+                    <a:ln>
+                      <a:noFill/>
+                    </a:ln>
+                  </pic:spPr>
+                </pic:pic>
+              </a:graphicData>
+            </a:graphic>
+          </wp:inline>
+        </w:drawing>
+      </w:r>
+    </w:p>
+    <w:p>
+      <w:pPr>
+        <w:jc w:val="center"/>
+      </w:pPr>
+      <w:r>
         <w:t>Aprovar Promoção</w:t>
       </w:r>
     </w:p>
@@ -12777,7 +12915,7 @@
                     </pic:cNvPicPr>
                   </pic:nvPicPr>
                   <pic:blipFill>
-                    <a:blip r:embed="rId15">
+                    <a:blip r:embed="rId17">
                       <a:extLst>
                         <a:ext uri="{28A0092B-C50C-407E-A947-70E740481C1C}">
                           <a14:useLocalDpi xmlns:a14="http://schemas.microsoft.com/office/drawing/2010/main" val="0"/>
@@ -12824,6 +12962,7 @@
           <w:noProof/>
           <w:lang w:eastAsia="pt-PT"/>
         </w:rPr>
+        <w:lastRenderedPageBreak/>
         <w:drawing>
           <wp:inline distT="0" distB="0" distL="0" distR="0">
             <wp:extent cx="5391150" cy="3459480"/>
@@ -12842,7 +12981,7 @@
                     </pic:cNvPicPr>
                   </pic:nvPicPr>
                   <pic:blipFill>
-                    <a:blip r:embed="rId16">
+                    <a:blip r:embed="rId18">
                       <a:extLst>
                         <a:ext uri="{28A0092B-C50C-407E-A947-70E740481C1C}">
                           <a14:useLocalDpi xmlns:a14="http://schemas.microsoft.com/office/drawing/2010/main" val="0"/>
@@ -12909,7 +13048,7 @@
                     </pic:cNvPicPr>
                   </pic:nvPicPr>
                   <pic:blipFill>
-                    <a:blip r:embed="rId17">
+                    <a:blip r:embed="rId19">
                       <a:extLst>
                         <a:ext uri="{28A0092B-C50C-407E-A947-70E740481C1C}">
                           <a14:useLocalDpi xmlns:a14="http://schemas.microsoft.com/office/drawing/2010/main" val="0"/>
@@ -12941,39 +13080,29 @@
         </w:drawing>
       </w:r>
     </w:p>
-    <w:p/>
     <w:p>
       <w:pPr>
-        <w:pStyle w:val="Title"/>
-      </w:pPr>
-      <w:r>
-        <w:t>Diagramas de Classes</w:t>
+        <w:jc w:val="center"/>
+      </w:pPr>
+      <w:r>
+        <w:t>Consultar Promoção</w:t>
       </w:r>
     </w:p>
     <w:p>
       <w:pPr>
-        <w:rPr>
-          <w:rFonts w:cstheme="minorHAnsi"/>
-        </w:rPr>
-      </w:pPr>
-    </w:p>
-    <w:p>
-      <w:pPr>
-        <w:rPr>
-          <w:rFonts w:cstheme="minorHAnsi"/>
-        </w:rPr>
-      </w:pPr>
-      <w:r>
-        <w:rPr>
-          <w:rFonts w:cstheme="minorHAnsi"/>
+        <w:jc w:val="center"/>
+      </w:pPr>
+      <w:r>
+        <w:rPr>
           <w:noProof/>
           <w:lang w:eastAsia="pt-PT"/>
         </w:rPr>
+        <w:lastRenderedPageBreak/>
         <w:drawing>
           <wp:inline distT="0" distB="0" distL="0" distR="0">
-            <wp:extent cx="5397500" cy="3637280"/>
-            <wp:effectExtent l="0" t="0" r="0" b="1270"/>
-            <wp:docPr id="2" name="Picture 2" descr="C:\Users\jota\Desktop\Engenharia de software II\trabalho\crm\Diagrama de classes p1.png"/>
+            <wp:extent cx="5391150" cy="3336925"/>
+            <wp:effectExtent l="0" t="0" r="0" b="0"/>
+            <wp:docPr id="5" name="Picture 5" descr="C:\Users\jota\Desktop\Engenharia de software II\trabalho\crm\Diagrama de Sequencia Consultar Promoção.png"/>
             <wp:cNvGraphicFramePr>
               <a:graphicFrameLocks xmlns:a="http://schemas.openxmlformats.org/drawingml/2006/main" noChangeAspect="1"/>
             </wp:cNvGraphicFramePr>
@@ -12981,13 +13110,13 @@
               <a:graphicData uri="http://schemas.openxmlformats.org/drawingml/2006/picture">
                 <pic:pic xmlns:pic="http://schemas.openxmlformats.org/drawingml/2006/picture">
                   <pic:nvPicPr>
-                    <pic:cNvPr id="0" name="Picture 1" descr="C:\Users\jota\Desktop\Engenharia de software II\trabalho\crm\Diagrama de classes p1.png"/>
+                    <pic:cNvPr id="0" name="Picture 1" descr="C:\Users\jota\Desktop\Engenharia de software II\trabalho\crm\Diagrama de Sequencia Consultar Promoção.png"/>
                     <pic:cNvPicPr>
                       <a:picLocks noChangeAspect="1" noChangeArrowheads="1"/>
                     </pic:cNvPicPr>
                   </pic:nvPicPr>
                   <pic:blipFill>
-                    <a:blip r:embed="rId18">
+                    <a:blip r:embed="rId20">
                       <a:extLst>
                         <a:ext uri="{28A0092B-C50C-407E-A947-70E740481C1C}">
                           <a14:useLocalDpi xmlns:a14="http://schemas.microsoft.com/office/drawing/2010/main" val="0"/>
@@ -13002,7 +13131,7 @@
                   <pic:spPr bwMode="auto">
                     <a:xfrm>
                       <a:off x="0" y="0"/>
-                      <a:ext cx="5397500" cy="3637280"/>
+                      <a:ext cx="5391150" cy="3336925"/>
                     </a:xfrm>
                     <a:prstGeom prst="rect">
                       <a:avLst/>
@@ -13021,21 +13150,26 @@
     </w:p>
     <w:p>
       <w:pPr>
-        <w:rPr>
-          <w:rFonts w:cstheme="minorHAnsi"/>
-        </w:rPr>
-      </w:pPr>
-      <w:r>
-        <w:rPr>
-          <w:rFonts w:cstheme="minorHAnsi"/>
+        <w:jc w:val="center"/>
+      </w:pPr>
+      <w:r>
+        <w:t>Editar Promoções</w:t>
+      </w:r>
+    </w:p>
+    <w:p>
+      <w:pPr>
+        <w:jc w:val="center"/>
+      </w:pPr>
+      <w:r>
+        <w:rPr>
           <w:noProof/>
           <w:lang w:eastAsia="pt-PT"/>
         </w:rPr>
         <w:drawing>
           <wp:inline distT="0" distB="0" distL="0" distR="0">
-            <wp:extent cx="5022215" cy="3480435"/>
-            <wp:effectExtent l="0" t="0" r="6985" b="5715"/>
-            <wp:docPr id="12" name="Picture 12" descr="C:\Users\jota\Desktop\Engenharia de software II\trabalho\crm\Diagrama de classes p2.png"/>
+            <wp:extent cx="5391150" cy="3780155"/>
+            <wp:effectExtent l="0" t="0" r="0" b="0"/>
+            <wp:docPr id="25" name="Picture 25" descr="C:\Users\jota\Desktop\Engenharia de software II\trabalho\crm\Diagrama sequencia Editar promoções.png"/>
             <wp:cNvGraphicFramePr>
               <a:graphicFrameLocks xmlns:a="http://schemas.openxmlformats.org/drawingml/2006/main" noChangeAspect="1"/>
             </wp:cNvGraphicFramePr>
@@ -13043,13 +13177,13 @@
               <a:graphicData uri="http://schemas.openxmlformats.org/drawingml/2006/picture">
                 <pic:pic xmlns:pic="http://schemas.openxmlformats.org/drawingml/2006/picture">
                   <pic:nvPicPr>
-                    <pic:cNvPr id="0" name="Picture 2" descr="C:\Users\jota\Desktop\Engenharia de software II\trabalho\crm\Diagrama de classes p2.png"/>
+                    <pic:cNvPr id="0" name="Picture 4" descr="C:\Users\jota\Desktop\Engenharia de software II\trabalho\crm\Diagrama sequencia Editar promoções.png"/>
                     <pic:cNvPicPr>
                       <a:picLocks noChangeAspect="1" noChangeArrowheads="1"/>
                     </pic:cNvPicPr>
                   </pic:nvPicPr>
                   <pic:blipFill>
-                    <a:blip r:embed="rId19">
+                    <a:blip r:embed="rId21">
                       <a:extLst>
                         <a:ext uri="{28A0092B-C50C-407E-A947-70E740481C1C}">
                           <a14:useLocalDpi xmlns:a14="http://schemas.microsoft.com/office/drawing/2010/main" val="0"/>
@@ -13064,7 +13198,152 @@
                   <pic:spPr bwMode="auto">
                     <a:xfrm>
                       <a:off x="0" y="0"/>
-                      <a:ext cx="5022215" cy="3480435"/>
+                      <a:ext cx="5391150" cy="3780155"/>
+                    </a:xfrm>
+                    <a:prstGeom prst="rect">
+                      <a:avLst/>
+                    </a:prstGeom>
+                    <a:noFill/>
+                    <a:ln>
+                      <a:noFill/>
+                    </a:ln>
+                  </pic:spPr>
+                </pic:pic>
+              </a:graphicData>
+            </a:graphic>
+          </wp:inline>
+        </w:drawing>
+      </w:r>
+    </w:p>
+    <w:p>
+      <w:pPr>
+        <w:jc w:val="center"/>
+      </w:pPr>
+    </w:p>
+    <w:p>
+      <w:pPr>
+        <w:pStyle w:val="Title"/>
+      </w:pPr>
+      <w:r>
+        <w:t>Diagramas de Classes</w:t>
+      </w:r>
+    </w:p>
+    <w:p>
+      <w:pPr>
+        <w:rPr>
+          <w:rFonts w:cstheme="minorHAnsi"/>
+        </w:rPr>
+      </w:pPr>
+    </w:p>
+    <w:p>
+      <w:pPr>
+        <w:rPr>
+          <w:rFonts w:cstheme="minorHAnsi"/>
+        </w:rPr>
+      </w:pPr>
+      <w:r>
+        <w:rPr>
+          <w:rFonts w:cstheme="minorHAnsi"/>
+          <w:noProof/>
+          <w:lang w:eastAsia="pt-PT"/>
+        </w:rPr>
+        <w:lastRenderedPageBreak/>
+        <w:drawing>
+          <wp:inline distT="0" distB="0" distL="0" distR="0">
+            <wp:extent cx="5397500" cy="3630295"/>
+            <wp:effectExtent l="0" t="0" r="0" b="8255"/>
+            <wp:docPr id="10" name="Picture 10" descr="C:\Users\jota\Desktop\Engenharia de software II\trabalho\crm\Diagrama de classes p1.png"/>
+            <wp:cNvGraphicFramePr>
+              <a:graphicFrameLocks xmlns:a="http://schemas.openxmlformats.org/drawingml/2006/main" noChangeAspect="1"/>
+            </wp:cNvGraphicFramePr>
+            <a:graphic xmlns:a="http://schemas.openxmlformats.org/drawingml/2006/main">
+              <a:graphicData uri="http://schemas.openxmlformats.org/drawingml/2006/picture">
+                <pic:pic xmlns:pic="http://schemas.openxmlformats.org/drawingml/2006/picture">
+                  <pic:nvPicPr>
+                    <pic:cNvPr id="0" name="Picture 2" descr="C:\Users\jota\Desktop\Engenharia de software II\trabalho\crm\Diagrama de classes p1.png"/>
+                    <pic:cNvPicPr>
+                      <a:picLocks noChangeAspect="1" noChangeArrowheads="1"/>
+                    </pic:cNvPicPr>
+                  </pic:nvPicPr>
+                  <pic:blipFill>
+                    <a:blip r:embed="rId22">
+                      <a:extLst>
+                        <a:ext uri="{28A0092B-C50C-407E-A947-70E740481C1C}">
+                          <a14:useLocalDpi xmlns:a14="http://schemas.microsoft.com/office/drawing/2010/main" val="0"/>
+                        </a:ext>
+                      </a:extLst>
+                    </a:blip>
+                    <a:srcRect/>
+                    <a:stretch>
+                      <a:fillRect/>
+                    </a:stretch>
+                  </pic:blipFill>
+                  <pic:spPr bwMode="auto">
+                    <a:xfrm>
+                      <a:off x="0" y="0"/>
+                      <a:ext cx="5397500" cy="3630295"/>
+                    </a:xfrm>
+                    <a:prstGeom prst="rect">
+                      <a:avLst/>
+                    </a:prstGeom>
+                    <a:noFill/>
+                    <a:ln>
+                      <a:noFill/>
+                    </a:ln>
+                  </pic:spPr>
+                </pic:pic>
+              </a:graphicData>
+            </a:graphic>
+          </wp:inline>
+        </w:drawing>
+      </w:r>
+    </w:p>
+    <w:p>
+      <w:pPr>
+        <w:rPr>
+          <w:rFonts w:cstheme="minorHAnsi"/>
+        </w:rPr>
+      </w:pPr>
+      <w:r>
+        <w:rPr>
+          <w:rFonts w:cstheme="minorHAnsi"/>
+          <w:noProof/>
+          <w:lang w:eastAsia="pt-PT"/>
+        </w:rPr>
+        <w:drawing>
+          <wp:inline distT="0" distB="0" distL="0" distR="0">
+            <wp:extent cx="5008880" cy="3493770"/>
+            <wp:effectExtent l="0" t="0" r="1270" b="0"/>
+            <wp:docPr id="24" name="Picture 24" descr="C:\Users\jota\Desktop\Engenharia de software II\trabalho\crm\Diagrama de classes p2.png"/>
+            <wp:cNvGraphicFramePr>
+              <a:graphicFrameLocks xmlns:a="http://schemas.openxmlformats.org/drawingml/2006/main" noChangeAspect="1"/>
+            </wp:cNvGraphicFramePr>
+            <a:graphic xmlns:a="http://schemas.openxmlformats.org/drawingml/2006/main">
+              <a:graphicData uri="http://schemas.openxmlformats.org/drawingml/2006/picture">
+                <pic:pic xmlns:pic="http://schemas.openxmlformats.org/drawingml/2006/picture">
+                  <pic:nvPicPr>
+                    <pic:cNvPr id="0" name="Picture 3" descr="C:\Users\jota\Desktop\Engenharia de software II\trabalho\crm\Diagrama de classes p2.png"/>
+                    <pic:cNvPicPr>
+                      <a:picLocks noChangeAspect="1" noChangeArrowheads="1"/>
+                    </pic:cNvPicPr>
+                  </pic:nvPicPr>
+                  <pic:blipFill>
+                    <a:blip r:embed="rId23">
+                      <a:extLst>
+                        <a:ext uri="{28A0092B-C50C-407E-A947-70E740481C1C}">
+                          <a14:useLocalDpi xmlns:a14="http://schemas.microsoft.com/office/drawing/2010/main" val="0"/>
+                        </a:ext>
+                      </a:extLst>
+                    </a:blip>
+                    <a:srcRect/>
+                    <a:stretch>
+                      <a:fillRect/>
+                    </a:stretch>
+                  </pic:blipFill>
+                  <pic:spPr bwMode="auto">
+                    <a:xfrm>
+                      <a:off x="0" y="0"/>
+                      <a:ext cx="5008880" cy="3493770"/>
                     </a:xfrm>
                     <a:prstGeom prst="rect">
                       <a:avLst/>
@@ -13143,7 +13422,7 @@
                     </pic:cNvPicPr>
                   </pic:nvPicPr>
                   <pic:blipFill>
-                    <a:blip r:embed="rId20" cstate="print">
+                    <a:blip r:embed="rId24" cstate="print">
                       <a:extLst>
                         <a:ext uri="{28A0092B-C50C-407E-A947-70E740481C1C}">
                           <a14:useLocalDpi xmlns:a14="http://schemas.microsoft.com/office/drawing/2010/main" val="0"/>
@@ -13201,7 +13480,7 @@
                     </pic:cNvPicPr>
                   </pic:nvPicPr>
                   <pic:blipFill>
-                    <a:blip r:embed="rId21" cstate="print">
+                    <a:blip r:embed="rId25" cstate="print">
                       <a:extLst>
                         <a:ext uri="{28A0092B-C50C-407E-A947-70E740481C1C}">
                           <a14:useLocalDpi xmlns:a14="http://schemas.microsoft.com/office/drawing/2010/main" val="0"/>
@@ -13258,7 +13537,7 @@
                     </pic:cNvPicPr>
                   </pic:nvPicPr>
                   <pic:blipFill>
-                    <a:blip r:embed="rId22" cstate="print">
+                    <a:blip r:embed="rId26" cstate="print">
                       <a:extLst>
                         <a:ext uri="{28A0092B-C50C-407E-A947-70E740481C1C}">
                           <a14:useLocalDpi xmlns:a14="http://schemas.microsoft.com/office/drawing/2010/main" val="0"/>
@@ -13323,7 +13602,7 @@
                     </pic:cNvPicPr>
                   </pic:nvPicPr>
                   <pic:blipFill>
-                    <a:blip r:embed="rId23">
+                    <a:blip r:embed="rId27">
                       <a:extLst>
                         <a:ext uri="{28A0092B-C50C-407E-A947-70E740481C1C}">
                           <a14:useLocalDpi xmlns:a14="http://schemas.microsoft.com/office/drawing/2010/main" val="0"/>
@@ -13388,7 +13667,7 @@
                     </pic:cNvPicPr>
                   </pic:nvPicPr>
                   <pic:blipFill>
-                    <a:blip r:embed="rId24">
+                    <a:blip r:embed="rId28">
                       <a:extLst>
                         <a:ext uri="{28A0092B-C50C-407E-A947-70E740481C1C}">
                           <a14:useLocalDpi xmlns:a14="http://schemas.microsoft.com/office/drawing/2010/main" val="0"/>
@@ -13466,7 +13745,7 @@
                     </pic:cNvPicPr>
                   </pic:nvPicPr>
                   <pic:blipFill>
-                    <a:blip r:embed="rId25">
+                    <a:blip r:embed="rId29">
                       <a:extLst>
                         <a:ext uri="{28A0092B-C50C-407E-A947-70E740481C1C}">
                           <a14:useLocalDpi xmlns:a14="http://schemas.microsoft.com/office/drawing/2010/main" val="0"/>
@@ -13538,7 +13817,7 @@
                     </pic:cNvPicPr>
                   </pic:nvPicPr>
                   <pic:blipFill>
-                    <a:blip r:embed="rId26">
+                    <a:blip r:embed="rId30">
                       <a:extLst>
                         <a:ext uri="{28A0092B-C50C-407E-A947-70E740481C1C}">
                           <a14:useLocalDpi xmlns:a14="http://schemas.microsoft.com/office/drawing/2010/main" val="0"/>
@@ -13604,7 +13883,7 @@
                     </pic:cNvPicPr>
                   </pic:nvPicPr>
                   <pic:blipFill>
-                    <a:blip r:embed="rId27">
+                    <a:blip r:embed="rId31">
                       <a:extLst>
                         <a:ext uri="{28A0092B-C50C-407E-A947-70E740481C1C}">
                           <a14:useLocalDpi xmlns:a14="http://schemas.microsoft.com/office/drawing/2010/main" val="0"/>
@@ -13668,7 +13947,7 @@
                     </pic:cNvPicPr>
                   </pic:nvPicPr>
                   <pic:blipFill>
-                    <a:blip r:embed="rId28">
+                    <a:blip r:embed="rId32">
                       <a:extLst>
                         <a:ext uri="{28A0092B-C50C-407E-A947-70E740481C1C}">
                           <a14:useLocalDpi xmlns:a14="http://schemas.microsoft.com/office/drawing/2010/main" val="0"/>
@@ -13732,7 +14011,7 @@
                     </pic:cNvPicPr>
                   </pic:nvPicPr>
                   <pic:blipFill>
-                    <a:blip r:embed="rId29">
+                    <a:blip r:embed="rId33">
                       <a:extLst>
                         <a:ext uri="{28A0092B-C50C-407E-A947-70E740481C1C}">
                           <a14:useLocalDpi xmlns:a14="http://schemas.microsoft.com/office/drawing/2010/main" val="0"/>
@@ -13797,7 +14076,7 @@
                     </pic:cNvPicPr>
                   </pic:nvPicPr>
                   <pic:blipFill>
-                    <a:blip r:embed="rId30">
+                    <a:blip r:embed="rId34">
                       <a:extLst>
                         <a:ext uri="{28A0092B-C50C-407E-A947-70E740481C1C}">
                           <a14:useLocalDpi xmlns:a14="http://schemas.microsoft.com/office/drawing/2010/main" val="0"/>
@@ -13862,7 +14141,7 @@
                     </pic:cNvPicPr>
                   </pic:nvPicPr>
                   <pic:blipFill>
-                    <a:blip r:embed="rId31">
+                    <a:blip r:embed="rId35">
                       <a:extLst>
                         <a:ext uri="{28A0092B-C50C-407E-A947-70E740481C1C}">
                           <a14:useLocalDpi xmlns:a14="http://schemas.microsoft.com/office/drawing/2010/main" val="0"/>
@@ -13895,7 +14174,7 @@
       </w:r>
     </w:p>
     <w:sectPr>
-      <w:footerReference w:type="default" r:id="rId32"/>
+      <w:footerReference w:type="default" r:id="rId36"/>
       <w:pgSz w:w="11906" w:h="16838"/>
       <w:pgMar w:top="1417" w:right="1701" w:bottom="1417" w:left="1701" w:header="708" w:footer="708" w:gutter="0"/>
       <w:cols w:space="708"/>
@@ -13969,7 +14248,7 @@
           <w:rPr>
             <w:noProof/>
           </w:rPr>
-          <w:t>11</w:t>
+          <w:t>15</w:t>
         </w:r>
         <w:r>
           <w:rPr>
@@ -18232,7 +18511,7 @@
   <a:extraClrSchemeLst/>
   <a:extLst>
     <a:ext uri="{05A4C25C-085E-4340-85A3-A5531E510DB2}">
-      <thm15:themeFamily xmlns="" xmlns:thm15="http://schemas.microsoft.com/office/thememl/2012/main" name="Office Theme" id="{62F939B6-93AF-4DB8-9C6B-D6C7DFDC589F}" vid="{4A3C46E8-61CC-4603-A589-7422A47A8E4A}"/>
+      <thm15:themeFamily xmlns:thm15="http://schemas.microsoft.com/office/thememl/2012/main" xmlns="" name="Office Theme" id="{62F939B6-93AF-4DB8-9C6B-D6C7DFDC589F}" vid="{4A3C46E8-61CC-4603-A589-7422A47A8E4A}"/>
     </a:ext>
   </a:extLst>
 </a:theme>
@@ -18248,7 +18527,7 @@
 </file>
 
 <file path=customXml/itemProps1.xml><?xml version="1.0" encoding="utf-8"?>
-<ds:datastoreItem xmlns:ds="http://schemas.openxmlformats.org/officeDocument/2006/customXml" ds:itemID="{18CB6607-2316-4684-B426-AFB590D3C33A}">
+<ds:datastoreItem xmlns:ds="http://schemas.openxmlformats.org/officeDocument/2006/customXml" ds:itemID="{6BE845F8-A80A-4034-A7AB-97B2CEACBF18}">
   <ds:schemaRefs>
     <ds:schemaRef ds:uri="http://schemas.openxmlformats.org/officeDocument/2006/bibliography"/>
   </ds:schemaRefs>

</xml_diff>

<commit_message>
Adicionei diagramas de classes aos diagramas de sequencia
</commit_message>
<xml_diff>
--- a/relatório.docx
+++ b/relatório.docx
@@ -408,6 +408,15 @@
     </w:p>
     <w:sdt>
       <w:sdtPr>
+        <w:rPr>
+          <w:rFonts w:asciiTheme="minorHAnsi" w:eastAsiaTheme="minorHAnsi" w:hAnsiTheme="minorHAnsi" w:cstheme="minorBidi"/>
+          <w:b w:val="0"/>
+          <w:bCs w:val="0"/>
+          <w:color w:val="auto"/>
+          <w:sz w:val="22"/>
+          <w:szCs w:val="22"/>
+          <w:lang w:val="pt-PT" w:eastAsia="en-US"/>
+        </w:rPr>
         <w:id w:val="-1764066691"/>
         <w:docPartObj>
           <w:docPartGallery w:val="Table of Contents"/>
@@ -416,12 +425,7 @@
       </w:sdtPr>
       <w:sdtEndPr>
         <w:rPr>
-          <w:rFonts w:asciiTheme="minorHAnsi" w:eastAsiaTheme="minorHAnsi" w:hAnsiTheme="minorHAnsi" w:cstheme="minorBidi"/>
           <w:noProof/>
-          <w:color w:val="auto"/>
-          <w:sz w:val="22"/>
-          <w:szCs w:val="22"/>
-          <w:lang w:val="pt-PT" w:eastAsia="en-US"/>
         </w:rPr>
       </w:sdtEndPr>
       <w:sdtContent>
@@ -8498,8 +8502,6 @@
           <w:rFonts w:asciiTheme="majorHAnsi" w:hAnsiTheme="majorHAnsi"/>
         </w:rPr>
       </w:pPr>
-      <w:bookmarkStart w:id="7" w:name="_GoBack"/>
-      <w:bookmarkEnd w:id="7"/>
     </w:p>
     <w:tbl>
       <w:tblPr>
@@ -12327,7 +12329,10 @@
           </w:tcPr>
           <w:p>
             <w:r>
-              <w:t>Segmentar clientes</w:t>
+              <w:t xml:space="preserve">Segmentar </w:t>
+            </w:r>
+            <w:r>
+              <w:t>contactos</w:t>
             </w:r>
           </w:p>
         </w:tc>
@@ -12362,7 +12367,18 @@
           </w:tcPr>
           <w:p>
             <w:r>
-              <w:t>O ator segmenta os clientes</w:t>
+              <w:t xml:space="preserve">O </w:t>
+            </w:r>
+            <w:proofErr w:type="spellStart"/>
+            <w:r>
+              <w:t>ator</w:t>
+            </w:r>
+            <w:proofErr w:type="spellEnd"/>
+            <w:r>
+              <w:t xml:space="preserve"> segmenta os </w:t>
+            </w:r>
+            <w:r>
+              <w:t>contactos</w:t>
             </w:r>
           </w:p>
         </w:tc>
@@ -12477,7 +12493,19 @@
               <w:t xml:space="preserve">O sistema </w:t>
             </w:r>
             <w:r>
-              <w:t>hablita o botão “Segmentar clientes”</w:t>
+              <w:t>hab</w:t>
+            </w:r>
+            <w:r>
+              <w:t>i</w:t>
+            </w:r>
+            <w:r>
+              <w:t xml:space="preserve">lita o botão “Segmentar </w:t>
+            </w:r>
+            <w:r>
+              <w:t>contactos</w:t>
+            </w:r>
+            <w:r>
+              <w:t>”</w:t>
             </w:r>
           </w:p>
           <w:p>
@@ -12501,7 +12529,13 @@
               <w:t>S</w:t>
             </w:r>
             <w:r>
-              <w:t>egmentar clientes”</w:t>
+              <w:t xml:space="preserve">egmentar </w:t>
+            </w:r>
+            <w:r>
+              <w:t>contactos</w:t>
+            </w:r>
+            <w:r>
+              <w:t>”</w:t>
             </w:r>
           </w:p>
           <w:p>
@@ -12516,11 +12550,7 @@
               <w:t xml:space="preserve">O sistema mostra o formulário da segmentação de </w:t>
             </w:r>
             <w:r>
-              <w:rPr>
-                <w:sz w:val="20"/>
-                <w:szCs w:val="20"/>
-              </w:rPr>
-              <w:t>clientes</w:t>
+              <w:t>contactos</w:t>
             </w:r>
           </w:p>
           <w:p>
@@ -12882,6 +12912,7 @@
               </w:numPr>
             </w:pPr>
             <w:r>
+              <w:lastRenderedPageBreak/>
               <w:t>O sistema habilita o</w:t>
             </w:r>
             <w:r>
@@ -12909,7 +12940,6 @@
               </w:numPr>
             </w:pPr>
             <w:r>
-              <w:lastRenderedPageBreak/>
               <w:t>O ator clica no botão “Eliminar”</w:t>
             </w:r>
           </w:p>
@@ -13416,16 +13446,13 @@
       <w:pPr>
         <w:pStyle w:val="Heading1"/>
       </w:pPr>
-      <w:bookmarkStart w:id="8" w:name="_Toc406683701"/>
+      <w:bookmarkStart w:id="7" w:name="_Toc406683701"/>
       <w:r>
         <w:t>Diagramas de sequência</w:t>
       </w:r>
-      <w:bookmarkEnd w:id="8"/>
+      <w:bookmarkEnd w:id="7"/>
     </w:p>
     <w:p>
-      <w:pPr>
-        <w:jc w:val="center"/>
-      </w:pPr>
       <w:r>
         <w:t>Inserir Promoção</w:t>
       </w:r>
@@ -13437,7 +13464,7 @@
           <w:lang w:eastAsia="pt-PT"/>
         </w:rPr>
         <w:drawing>
-          <wp:inline distT="0" distB="0" distL="0" distR="0">
+          <wp:inline distT="0" distB="0" distL="0" distR="0" wp14:anchorId="4184175E" wp14:editId="038159E7">
             <wp:extent cx="5397500" cy="3084195"/>
             <wp:effectExtent l="0" t="0" r="0" b="1905"/>
             <wp:docPr id="3" name="Picture 3" descr="C:\Users\jota\Desktop\Engenharia de software II\trabalho\crm\Diagrama de Sequencia Inserir Promoção.png"/>
@@ -13486,32 +13513,86 @@
         </w:drawing>
       </w:r>
     </w:p>
-    <w:p/>
     <w:p>
-      <w:pPr>
-        <w:jc w:val="center"/>
-      </w:pPr>
-      <w:r>
-        <w:t>Editar Contacto</w:t>
+      <w:r>
+        <w:rPr>
+          <w:noProof/>
+          <w:lang w:eastAsia="pt-PT"/>
+        </w:rPr>
+        <w:lastRenderedPageBreak/>
+        <w:drawing>
+          <wp:inline distT="0" distB="0" distL="0" distR="0">
+            <wp:extent cx="5397500" cy="5158740"/>
+            <wp:effectExtent l="0" t="0" r="0" b="3810"/>
+            <wp:docPr id="7" name="Picture 7" descr="C:\Users\jota\Desktop\Engenharia de software II\trabalho\crm\Diagrama de classes Inserir Promoção.png"/>
+            <wp:cNvGraphicFramePr>
+              <a:graphicFrameLocks xmlns:a="http://schemas.openxmlformats.org/drawingml/2006/main" noChangeAspect="1"/>
+            </wp:cNvGraphicFramePr>
+            <a:graphic xmlns:a="http://schemas.openxmlformats.org/drawingml/2006/main">
+              <a:graphicData uri="http://schemas.openxmlformats.org/drawingml/2006/picture">
+                <pic:pic xmlns:pic="http://schemas.openxmlformats.org/drawingml/2006/picture">
+                  <pic:nvPicPr>
+                    <pic:cNvPr id="0" name="Picture 4" descr="C:\Users\jota\Desktop\Engenharia de software II\trabalho\crm\Diagrama de classes Inserir Promoção.png"/>
+                    <pic:cNvPicPr>
+                      <a:picLocks noChangeAspect="1" noChangeArrowheads="1"/>
+                    </pic:cNvPicPr>
+                  </pic:nvPicPr>
+                  <pic:blipFill>
+                    <a:blip r:embed="rId14">
+                      <a:extLst>
+                        <a:ext uri="{28A0092B-C50C-407E-A947-70E740481C1C}">
+                          <a14:useLocalDpi xmlns:a14="http://schemas.microsoft.com/office/drawing/2010/main" val="0"/>
+                        </a:ext>
+                      </a:extLst>
+                    </a:blip>
+                    <a:srcRect/>
+                    <a:stretch>
+                      <a:fillRect/>
+                    </a:stretch>
+                  </pic:blipFill>
+                  <pic:spPr bwMode="auto">
+                    <a:xfrm>
+                      <a:off x="0" y="0"/>
+                      <a:ext cx="5397500" cy="5158740"/>
+                    </a:xfrm>
+                    <a:prstGeom prst="rect">
+                      <a:avLst/>
+                    </a:prstGeom>
+                    <a:noFill/>
+                    <a:ln>
+                      <a:noFill/>
+                    </a:ln>
+                  </pic:spPr>
+                </pic:pic>
+              </a:graphicData>
+            </a:graphic>
+          </wp:inline>
+        </w:drawing>
       </w:r>
     </w:p>
     <w:p>
-      <w:pPr>
-        <w:jc w:val="center"/>
-      </w:pPr>
-      <w:r>
-        <w:rPr>
-          <w:highlight w:val="yellow"/>
-        </w:rPr>
-        <w:t>(tem que ser alterado)</w:t>
+      <w:r>
+        <w:t>Editar Contacto</w:t>
       </w:r>
     </w:p>
     <w:p>
+      <w:pPr>
+        <w:jc w:val="center"/>
+      </w:pPr>
+      <w:r>
+        <w:rPr>
+          <w:highlight w:val="yellow"/>
+        </w:rPr>
+        <w:t>(tem que ser alterado)</w:t>
+      </w:r>
+    </w:p>
+    <w:p>
       <w:r>
         <w:rPr>
           <w:noProof/>
           <w:lang w:eastAsia="pt-PT"/>
         </w:rPr>
+        <w:lastRenderedPageBreak/>
         <w:drawing>
           <wp:inline distT="0" distB="0" distL="0" distR="0">
             <wp:extent cx="5400040" cy="6228080"/>
@@ -13530,7 +13611,7 @@
                     </pic:cNvPicPr>
                   </pic:nvPicPr>
                   <pic:blipFill>
-                    <a:blip r:embed="rId14">
+                    <a:blip r:embed="rId15">
                       <a:extLst>
                         <a:ext uri="{28A0092B-C50C-407E-A947-70E740481C1C}">
                           <a14:useLocalDpi xmlns:a14="http://schemas.microsoft.com/office/drawing/2010/main" val="0"/>
@@ -13563,9 +13644,6 @@
       </w:r>
     </w:p>
     <w:p>
-      <w:pPr>
-        <w:jc w:val="center"/>
-      </w:pPr>
       <w:r>
         <w:t>Introduzir contacto</w:t>
       </w:r>
@@ -13581,7 +13659,7 @@
         </w:rPr>
         <w:lastRenderedPageBreak/>
         <w:drawing>
-          <wp:inline distT="0" distB="0" distL="0" distR="0">
+          <wp:inline distT="0" distB="0" distL="0" distR="0" wp14:anchorId="61975942" wp14:editId="06483091">
             <wp:extent cx="5397500" cy="3698240"/>
             <wp:effectExtent l="0" t="0" r="0" b="0"/>
             <wp:docPr id="28" name="Picture 28" descr="C:\Users\jota\Desktop\Engenharia de software II\trabalho\crm\Diagrama de Sequencia introduzir contacto.png"/>
@@ -13598,7 +13676,7 @@
                     </pic:cNvPicPr>
                   </pic:nvPicPr>
                   <pic:blipFill>
-                    <a:blip r:embed="rId15">
+                    <a:blip r:embed="rId16">
                       <a:extLst>
                         <a:ext uri="{28A0092B-C50C-407E-A947-70E740481C1C}">
                           <a14:useLocalDpi xmlns:a14="http://schemas.microsoft.com/office/drawing/2010/main" val="0"/>
@@ -13630,20 +13708,75 @@
         </w:drawing>
       </w:r>
     </w:p>
+    <w:p/>
     <w:p>
-      <w:pPr>
-        <w:jc w:val="center"/>
-      </w:pPr>
-      <w:r>
-        <w:t>Lançar promoção</w:t>
+      <w:r>
+        <w:rPr>
+          <w:noProof/>
+          <w:lang w:eastAsia="pt-PT"/>
+        </w:rPr>
+        <w:drawing>
+          <wp:inline distT="0" distB="0" distL="0" distR="0">
+            <wp:extent cx="5008880" cy="3050540"/>
+            <wp:effectExtent l="0" t="0" r="1270" b="0"/>
+            <wp:docPr id="32" name="Picture 32" descr="C:\Users\jota\Desktop\Engenharia de software II\trabalho\crm\Diagrama de classes Introduzir contacto.png"/>
+            <wp:cNvGraphicFramePr>
+              <a:graphicFrameLocks xmlns:a="http://schemas.openxmlformats.org/drawingml/2006/main" noChangeAspect="1"/>
+            </wp:cNvGraphicFramePr>
+            <a:graphic xmlns:a="http://schemas.openxmlformats.org/drawingml/2006/main">
+              <a:graphicData uri="http://schemas.openxmlformats.org/drawingml/2006/picture">
+                <pic:pic xmlns:pic="http://schemas.openxmlformats.org/drawingml/2006/picture">
+                  <pic:nvPicPr>
+                    <pic:cNvPr id="0" name="Picture 7" descr="C:\Users\jota\Desktop\Engenharia de software II\trabalho\crm\Diagrama de classes Introduzir contacto.png"/>
+                    <pic:cNvPicPr>
+                      <a:picLocks noChangeAspect="1" noChangeArrowheads="1"/>
+                    </pic:cNvPicPr>
+                  </pic:nvPicPr>
+                  <pic:blipFill>
+                    <a:blip r:embed="rId17">
+                      <a:extLst>
+                        <a:ext uri="{28A0092B-C50C-407E-A947-70E740481C1C}">
+                          <a14:useLocalDpi xmlns:a14="http://schemas.microsoft.com/office/drawing/2010/main" val="0"/>
+                        </a:ext>
+                      </a:extLst>
+                    </a:blip>
+                    <a:srcRect/>
+                    <a:stretch>
+                      <a:fillRect/>
+                    </a:stretch>
+                  </pic:blipFill>
+                  <pic:spPr bwMode="auto">
+                    <a:xfrm>
+                      <a:off x="0" y="0"/>
+                      <a:ext cx="5008880" cy="3050540"/>
+                    </a:xfrm>
+                    <a:prstGeom prst="rect">
+                      <a:avLst/>
+                    </a:prstGeom>
+                    <a:noFill/>
+                    <a:ln>
+                      <a:noFill/>
+                    </a:ln>
+                  </pic:spPr>
+                </pic:pic>
+              </a:graphicData>
+            </a:graphic>
+          </wp:inline>
+        </w:drawing>
       </w:r>
     </w:p>
     <w:p>
       <w:r>
+        <w:t>Lançar promoção</w:t>
+      </w:r>
+    </w:p>
+    <w:p>
+      <w:r>
         <w:rPr>
           <w:noProof/>
           <w:lang w:eastAsia="pt-PT"/>
         </w:rPr>
+        <w:lastRenderedPageBreak/>
         <w:drawing>
           <wp:inline distT="0" distB="0" distL="0" distR="0" wp14:anchorId="2A23228B" wp14:editId="20F0F1A2">
             <wp:extent cx="5391150" cy="3459480"/>
@@ -13662,7 +13795,7 @@
                     </pic:cNvPicPr>
                   </pic:nvPicPr>
                   <pic:blipFill>
-                    <a:blip r:embed="rId16">
+                    <a:blip r:embed="rId18">
                       <a:extLst>
                         <a:ext uri="{28A0092B-C50C-407E-A947-70E740481C1C}">
                           <a14:useLocalDpi xmlns:a14="http://schemas.microsoft.com/office/drawing/2010/main" val="0"/>
@@ -13695,11 +13828,68 @@
       </w:r>
     </w:p>
     <w:p>
-      <w:pPr>
-        <w:jc w:val="center"/>
-      </w:pPr>
-      <w:r>
-        <w:t>Segmentar Promoção</w:t>
+      <w:r>
+        <w:rPr>
+          <w:noProof/>
+          <w:lang w:eastAsia="pt-PT"/>
+        </w:rPr>
+        <w:drawing>
+          <wp:inline distT="0" distB="0" distL="0" distR="0">
+            <wp:extent cx="5397500" cy="1945005"/>
+            <wp:effectExtent l="0" t="0" r="0" b="0"/>
+            <wp:docPr id="35" name="Picture 35" descr="C:\Users\jota\Desktop\Engenharia de software II\trabalho\crm\Diagrama de classes Lançar promoção.png"/>
+            <wp:cNvGraphicFramePr>
+              <a:graphicFrameLocks xmlns:a="http://schemas.openxmlformats.org/drawingml/2006/main" noChangeAspect="1"/>
+            </wp:cNvGraphicFramePr>
+            <a:graphic xmlns:a="http://schemas.openxmlformats.org/drawingml/2006/main">
+              <a:graphicData uri="http://schemas.openxmlformats.org/drawingml/2006/picture">
+                <pic:pic xmlns:pic="http://schemas.openxmlformats.org/drawingml/2006/picture">
+                  <pic:nvPicPr>
+                    <pic:cNvPr id="0" name="Picture 10" descr="C:\Users\jota\Desktop\Engenharia de software II\trabalho\crm\Diagrama de classes Lançar promoção.png"/>
+                    <pic:cNvPicPr>
+                      <a:picLocks noChangeAspect="1" noChangeArrowheads="1"/>
+                    </pic:cNvPicPr>
+                  </pic:nvPicPr>
+                  <pic:blipFill>
+                    <a:blip r:embed="rId19">
+                      <a:extLst>
+                        <a:ext uri="{28A0092B-C50C-407E-A947-70E740481C1C}">
+                          <a14:useLocalDpi xmlns:a14="http://schemas.microsoft.com/office/drawing/2010/main" val="0"/>
+                        </a:ext>
+                      </a:extLst>
+                    </a:blip>
+                    <a:srcRect/>
+                    <a:stretch>
+                      <a:fillRect/>
+                    </a:stretch>
+                  </pic:blipFill>
+                  <pic:spPr bwMode="auto">
+                    <a:xfrm>
+                      <a:off x="0" y="0"/>
+                      <a:ext cx="5397500" cy="1945005"/>
+                    </a:xfrm>
+                    <a:prstGeom prst="rect">
+                      <a:avLst/>
+                    </a:prstGeom>
+                    <a:noFill/>
+                    <a:ln>
+                      <a:noFill/>
+                    </a:ln>
+                  </pic:spPr>
+                </pic:pic>
+              </a:graphicData>
+            </a:graphic>
+          </wp:inline>
+        </w:drawing>
+      </w:r>
+    </w:p>
+    <w:p/>
+    <w:p>
+      <w:r>
+        <w:t xml:space="preserve">Segmentar </w:t>
+      </w:r>
+      <w:r>
+        <w:t>Contactos</w:t>
       </w:r>
     </w:p>
     <w:p>
@@ -13711,7 +13901,6 @@
           <w:noProof/>
           <w:lang w:eastAsia="pt-PT"/>
         </w:rPr>
-        <w:lastRenderedPageBreak/>
         <w:drawing>
           <wp:inline distT="0" distB="0" distL="0" distR="0">
             <wp:extent cx="5397500" cy="2026920"/>
@@ -13730,7 +13919,7 @@
                     </pic:cNvPicPr>
                   </pic:nvPicPr>
                   <pic:blipFill>
-                    <a:blip r:embed="rId17" cstate="print">
+                    <a:blip r:embed="rId20" cstate="print">
                       <a:extLst>
                         <a:ext uri="{28A0092B-C50C-407E-A947-70E740481C1C}">
                           <a14:useLocalDpi xmlns:a14="http://schemas.microsoft.com/office/drawing/2010/main" val="0"/>
@@ -13766,6 +13955,61 @@
       <w:pPr>
         <w:jc w:val="center"/>
       </w:pPr>
+      <w:r>
+        <w:rPr>
+          <w:noProof/>
+          <w:lang w:eastAsia="pt-PT"/>
+        </w:rPr>
+        <w:lastRenderedPageBreak/>
+        <w:drawing>
+          <wp:inline distT="0" distB="0" distL="0" distR="0">
+            <wp:extent cx="5397500" cy="3364230"/>
+            <wp:effectExtent l="0" t="0" r="0" b="7620"/>
+            <wp:docPr id="36" name="Picture 36" descr="C:\Users\jota\Desktop\Engenharia de software II\trabalho\crm\Diagrama de classes Segmentar Contactos.png"/>
+            <wp:cNvGraphicFramePr>
+              <a:graphicFrameLocks xmlns:a="http://schemas.openxmlformats.org/drawingml/2006/main" noChangeAspect="1"/>
+            </wp:cNvGraphicFramePr>
+            <a:graphic xmlns:a="http://schemas.openxmlformats.org/drawingml/2006/main">
+              <a:graphicData uri="http://schemas.openxmlformats.org/drawingml/2006/picture">
+                <pic:pic xmlns:pic="http://schemas.openxmlformats.org/drawingml/2006/picture">
+                  <pic:nvPicPr>
+                    <pic:cNvPr id="0" name="Picture 11" descr="C:\Users\jota\Desktop\Engenharia de software II\trabalho\crm\Diagrama de classes Segmentar Contactos.png"/>
+                    <pic:cNvPicPr>
+                      <a:picLocks noChangeAspect="1" noChangeArrowheads="1"/>
+                    </pic:cNvPicPr>
+                  </pic:nvPicPr>
+                  <pic:blipFill>
+                    <a:blip r:embed="rId21">
+                      <a:extLst>
+                        <a:ext uri="{28A0092B-C50C-407E-A947-70E740481C1C}">
+                          <a14:useLocalDpi xmlns:a14="http://schemas.microsoft.com/office/drawing/2010/main" val="0"/>
+                        </a:ext>
+                      </a:extLst>
+                    </a:blip>
+                    <a:srcRect/>
+                    <a:stretch>
+                      <a:fillRect/>
+                    </a:stretch>
+                  </pic:blipFill>
+                  <pic:spPr bwMode="auto">
+                    <a:xfrm>
+                      <a:off x="0" y="0"/>
+                      <a:ext cx="5397500" cy="3364230"/>
+                    </a:xfrm>
+                    <a:prstGeom prst="rect">
+                      <a:avLst/>
+                    </a:prstGeom>
+                    <a:noFill/>
+                    <a:ln>
+                      <a:noFill/>
+                    </a:ln>
+                  </pic:spPr>
+                </pic:pic>
+              </a:graphicData>
+            </a:graphic>
+          </wp:inline>
+        </w:drawing>
+      </w:r>
     </w:p>
     <w:p>
       <w:pPr>
@@ -13773,9 +14017,6 @@
       </w:pPr>
     </w:p>
     <w:p>
-      <w:pPr>
-        <w:jc w:val="center"/>
-      </w:pPr>
       <w:r>
         <w:t>Aprovar Promoção</w:t>
       </w:r>
@@ -13804,7 +14045,7 @@
                     </pic:cNvPicPr>
                   </pic:nvPicPr>
                   <pic:blipFill>
-                    <a:blip r:embed="rId18">
+                    <a:blip r:embed="rId22">
                       <a:extLst>
                         <a:ext uri="{28A0092B-C50C-407E-A947-70E740481C1C}">
                           <a14:useLocalDpi xmlns:a14="http://schemas.microsoft.com/office/drawing/2010/main" val="0"/>
@@ -13838,9 +14079,6 @@
     </w:p>
     <w:p/>
     <w:p>
-      <w:pPr>
-        <w:jc w:val="center"/>
-      </w:pPr>
       <w:r>
         <w:t>Lançar promoção</w:t>
       </w:r>
@@ -13870,7 +14108,7 @@
                     </pic:cNvPicPr>
                   </pic:nvPicPr>
                   <pic:blipFill>
-                    <a:blip r:embed="rId16">
+                    <a:blip r:embed="rId18">
                       <a:extLst>
                         <a:ext uri="{28A0092B-C50C-407E-A947-70E740481C1C}">
                           <a14:useLocalDpi xmlns:a14="http://schemas.microsoft.com/office/drawing/2010/main" val="0"/>
@@ -13903,14 +14141,67 @@
       </w:r>
     </w:p>
     <w:p>
-      <w:pPr>
-        <w:jc w:val="center"/>
-      </w:pPr>
-      <w:r>
-        <w:t>Receber promoção</w:t>
+      <w:r>
+        <w:rPr>
+          <w:noProof/>
+          <w:lang w:eastAsia="pt-PT"/>
+        </w:rPr>
+        <w:drawing>
+          <wp:inline distT="0" distB="0" distL="0" distR="0" wp14:anchorId="7A41E570" wp14:editId="4D0BFD90">
+            <wp:extent cx="5397500" cy="2074545"/>
+            <wp:effectExtent l="0" t="0" r="0" b="1905"/>
+            <wp:docPr id="38" name="Picture 38" descr="C:\Users\jota\Desktop\Engenharia de software II\trabalho\crm\Diagrama de classes Aprovar Promoção.png"/>
+            <wp:cNvGraphicFramePr>
+              <a:graphicFrameLocks xmlns:a="http://schemas.openxmlformats.org/drawingml/2006/main" noChangeAspect="1"/>
+            </wp:cNvGraphicFramePr>
+            <a:graphic xmlns:a="http://schemas.openxmlformats.org/drawingml/2006/main">
+              <a:graphicData uri="http://schemas.openxmlformats.org/drawingml/2006/picture">
+                <pic:pic xmlns:pic="http://schemas.openxmlformats.org/drawingml/2006/picture">
+                  <pic:nvPicPr>
+                    <pic:cNvPr id="0" name="Picture 13" descr="C:\Users\jota\Desktop\Engenharia de software II\trabalho\crm\Diagrama de classes Aprovar Promoção.png"/>
+                    <pic:cNvPicPr>
+                      <a:picLocks noChangeAspect="1" noChangeArrowheads="1"/>
+                    </pic:cNvPicPr>
+                  </pic:nvPicPr>
+                  <pic:blipFill>
+                    <a:blip r:embed="rId23">
+                      <a:extLst>
+                        <a:ext uri="{28A0092B-C50C-407E-A947-70E740481C1C}">
+                          <a14:useLocalDpi xmlns:a14="http://schemas.microsoft.com/office/drawing/2010/main" val="0"/>
+                        </a:ext>
+                      </a:extLst>
+                    </a:blip>
+                    <a:srcRect/>
+                    <a:stretch>
+                      <a:fillRect/>
+                    </a:stretch>
+                  </pic:blipFill>
+                  <pic:spPr bwMode="auto">
+                    <a:xfrm>
+                      <a:off x="0" y="0"/>
+                      <a:ext cx="5397500" cy="2074545"/>
+                    </a:xfrm>
+                    <a:prstGeom prst="rect">
+                      <a:avLst/>
+                    </a:prstGeom>
+                    <a:noFill/>
+                    <a:ln>
+                      <a:noFill/>
+                    </a:ln>
+                  </pic:spPr>
+                </pic:pic>
+              </a:graphicData>
+            </a:graphic>
+          </wp:inline>
+        </w:drawing>
       </w:r>
     </w:p>
     <w:p>
+      <w:r>
+        <w:t>Receber promoção</w:t>
+      </w:r>
+    </w:p>
+    <w:p>
       <w:pPr>
         <w:jc w:val="center"/>
       </w:pPr>
@@ -13919,6 +14210,7 @@
           <w:noProof/>
           <w:lang w:eastAsia="pt-PT"/>
         </w:rPr>
+        <w:lastRenderedPageBreak/>
         <w:drawing>
           <wp:inline distT="0" distB="0" distL="0" distR="0">
             <wp:extent cx="5391150" cy="3535045"/>
@@ -13937,7 +14229,7 @@
                     </pic:cNvPicPr>
                   </pic:nvPicPr>
                   <pic:blipFill>
-                    <a:blip r:embed="rId19">
+                    <a:blip r:embed="rId24">
                       <a:extLst>
                         <a:ext uri="{28A0092B-C50C-407E-A947-70E740481C1C}">
                           <a14:useLocalDpi xmlns:a14="http://schemas.microsoft.com/office/drawing/2010/main" val="0"/>
@@ -13969,10 +14261,8 @@
         </w:drawing>
       </w:r>
     </w:p>
+    <w:p/>
     <w:p>
-      <w:pPr>
-        <w:jc w:val="center"/>
-      </w:pPr>
       <w:r>
         <w:t>Consultar Promoção</w:t>
       </w:r>
@@ -13986,9 +14276,8 @@
           <w:noProof/>
           <w:lang w:eastAsia="pt-PT"/>
         </w:rPr>
-        <w:lastRenderedPageBreak/>
         <w:drawing>
-          <wp:inline distT="0" distB="0" distL="0" distR="0">
+          <wp:inline distT="0" distB="0" distL="0" distR="0" wp14:anchorId="228DD7FE" wp14:editId="36A3E5F1">
             <wp:extent cx="5391150" cy="3336925"/>
             <wp:effectExtent l="0" t="0" r="0" b="0"/>
             <wp:docPr id="5" name="Picture 5" descr="C:\Users\jota\Desktop\Engenharia de software II\trabalho\crm\Diagrama de Sequencia Consultar Promoção.png"/>
@@ -14005,7 +14294,7 @@
                     </pic:cNvPicPr>
                   </pic:nvPicPr>
                   <pic:blipFill>
-                    <a:blip r:embed="rId20">
+                    <a:blip r:embed="rId25">
                       <a:extLst>
                         <a:ext uri="{28A0092B-C50C-407E-A947-70E740481C1C}">
                           <a14:useLocalDpi xmlns:a14="http://schemas.microsoft.com/office/drawing/2010/main" val="0"/>
@@ -14037,10 +14326,63 @@
         </w:drawing>
       </w:r>
     </w:p>
+    <w:p/>
     <w:p>
-      <w:pPr>
-        <w:jc w:val="center"/>
-      </w:pPr>
+      <w:r>
+        <w:rPr>
+          <w:noProof/>
+          <w:lang w:eastAsia="pt-PT"/>
+        </w:rPr>
+        <w:lastRenderedPageBreak/>
+        <w:drawing>
+          <wp:inline distT="0" distB="0" distL="0" distR="0" wp14:anchorId="2CFF8BC6" wp14:editId="62A207C4">
+            <wp:extent cx="5397500" cy="2074545"/>
+            <wp:effectExtent l="0" t="0" r="0" b="1905"/>
+            <wp:docPr id="40" name="Picture 40" descr="C:\Users\jota\Desktop\Engenharia de software II\trabalho\crm\Diagrama de classes Aprovar Promoção.png"/>
+            <wp:cNvGraphicFramePr>
+              <a:graphicFrameLocks xmlns:a="http://schemas.openxmlformats.org/drawingml/2006/main" noChangeAspect="1"/>
+            </wp:cNvGraphicFramePr>
+            <a:graphic xmlns:a="http://schemas.openxmlformats.org/drawingml/2006/main">
+              <a:graphicData uri="http://schemas.openxmlformats.org/drawingml/2006/picture">
+                <pic:pic xmlns:pic="http://schemas.openxmlformats.org/drawingml/2006/picture">
+                  <pic:nvPicPr>
+                    <pic:cNvPr id="0" name="Picture 16" descr="C:\Users\jota\Desktop\Engenharia de software II\trabalho\crm\Diagrama de classes Aprovar Promoção.png"/>
+                    <pic:cNvPicPr>
+                      <a:picLocks noChangeAspect="1" noChangeArrowheads="1"/>
+                    </pic:cNvPicPr>
+                  </pic:nvPicPr>
+                  <pic:blipFill>
+                    <a:blip r:embed="rId23">
+                      <a:extLst>
+                        <a:ext uri="{28A0092B-C50C-407E-A947-70E740481C1C}">
+                          <a14:useLocalDpi xmlns:a14="http://schemas.microsoft.com/office/drawing/2010/main" val="0"/>
+                        </a:ext>
+                      </a:extLst>
+                    </a:blip>
+                    <a:srcRect/>
+                    <a:stretch>
+                      <a:fillRect/>
+                    </a:stretch>
+                  </pic:blipFill>
+                  <pic:spPr bwMode="auto">
+                    <a:xfrm>
+                      <a:off x="0" y="0"/>
+                      <a:ext cx="5397500" cy="2074545"/>
+                    </a:xfrm>
+                    <a:prstGeom prst="rect">
+                      <a:avLst/>
+                    </a:prstGeom>
+                    <a:noFill/>
+                    <a:ln>
+                      <a:noFill/>
+                    </a:ln>
+                  </pic:spPr>
+                </pic:pic>
+              </a:graphicData>
+            </a:graphic>
+          </wp:inline>
+        </w:drawing>
+      </w:r>
       <w:r>
         <w:t>Editar Promoções</w:t>
       </w:r>
@@ -14072,7 +14414,7 @@
                     </pic:cNvPicPr>
                   </pic:nvPicPr>
                   <pic:blipFill>
-                    <a:blip r:embed="rId21">
+                    <a:blip r:embed="rId26">
                       <a:extLst>
                         <a:ext uri="{28A0092B-C50C-407E-A947-70E740481C1C}">
                           <a14:useLocalDpi xmlns:a14="http://schemas.microsoft.com/office/drawing/2010/main" val="0"/>
@@ -14108,6 +14450,62 @@
       <w:pPr>
         <w:jc w:val="center"/>
       </w:pPr>
+      <w:r>
+        <w:rPr>
+          <w:noProof/>
+          <w:lang w:eastAsia="pt-PT"/>
+        </w:rPr>
+        <w:drawing>
+          <wp:inline distT="0" distB="0" distL="0" distR="0" wp14:anchorId="2CFF8BC6" wp14:editId="62A207C4">
+            <wp:extent cx="5397500" cy="2074545"/>
+            <wp:effectExtent l="0" t="0" r="0" b="1905"/>
+            <wp:docPr id="41" name="Picture 41" descr="C:\Users\jota\Desktop\Engenharia de software II\trabalho\crm\Diagrama de classes Aprovar Promoção.png"/>
+            <wp:cNvGraphicFramePr>
+              <a:graphicFrameLocks xmlns:a="http://schemas.openxmlformats.org/drawingml/2006/main" noChangeAspect="1"/>
+            </wp:cNvGraphicFramePr>
+            <a:graphic xmlns:a="http://schemas.openxmlformats.org/drawingml/2006/main">
+              <a:graphicData uri="http://schemas.openxmlformats.org/drawingml/2006/picture">
+                <pic:pic xmlns:pic="http://schemas.openxmlformats.org/drawingml/2006/picture">
+                  <pic:nvPicPr>
+                    <pic:cNvPr id="0" name="Picture 16" descr="C:\Users\jota\Desktop\Engenharia de software II\trabalho\crm\Diagrama de classes Aprovar Promoção.png"/>
+                    <pic:cNvPicPr>
+                      <a:picLocks noChangeAspect="1" noChangeArrowheads="1"/>
+                    </pic:cNvPicPr>
+                  </pic:nvPicPr>
+                  <pic:blipFill>
+                    <a:blip r:embed="rId23">
+                      <a:extLst>
+                        <a:ext uri="{28A0092B-C50C-407E-A947-70E740481C1C}">
+                          <a14:useLocalDpi xmlns:a14="http://schemas.microsoft.com/office/drawing/2010/main" val="0"/>
+                        </a:ext>
+                      </a:extLst>
+                    </a:blip>
+                    <a:srcRect/>
+                    <a:stretch>
+                      <a:fillRect/>
+                    </a:stretch>
+                  </pic:blipFill>
+                  <pic:spPr bwMode="auto">
+                    <a:xfrm>
+                      <a:off x="0" y="0"/>
+                      <a:ext cx="5397500" cy="2074545"/>
+                    </a:xfrm>
+                    <a:prstGeom prst="rect">
+                      <a:avLst/>
+                    </a:prstGeom>
+                    <a:noFill/>
+                    <a:ln>
+                      <a:noFill/>
+                    </a:ln>
+                  </pic:spPr>
+                </pic:pic>
+              </a:graphicData>
+            </a:graphic>
+          </wp:inline>
+        </w:drawing>
+      </w:r>
+      <w:bookmarkStart w:id="8" w:name="_GoBack"/>
+      <w:bookmarkEnd w:id="8"/>
     </w:p>
     <w:p>
       <w:pPr>
@@ -14139,7 +14537,6 @@
           <w:noProof/>
           <w:lang w:eastAsia="pt-PT"/>
         </w:rPr>
-        <w:lastRenderedPageBreak/>
         <w:drawing>
           <wp:inline distT="0" distB="0" distL="0" distR="0">
             <wp:extent cx="5397500" cy="3630295"/>
@@ -14158,7 +14555,7 @@
                     </pic:cNvPicPr>
                   </pic:nvPicPr>
                   <pic:blipFill>
-                    <a:blip r:embed="rId22">
+                    <a:blip r:embed="rId27">
                       <a:extLst>
                         <a:ext uri="{28A0092B-C50C-407E-A947-70E740481C1C}">
                           <a14:useLocalDpi xmlns:a14="http://schemas.microsoft.com/office/drawing/2010/main" val="0"/>
@@ -14220,7 +14617,7 @@
                     </pic:cNvPicPr>
                   </pic:nvPicPr>
                   <pic:blipFill>
-                    <a:blip r:embed="rId23">
+                    <a:blip r:embed="rId28">
                       <a:extLst>
                         <a:ext uri="{28A0092B-C50C-407E-A947-70E740481C1C}">
                           <a14:useLocalDpi xmlns:a14="http://schemas.microsoft.com/office/drawing/2010/main" val="0"/>
@@ -14317,7 +14714,7 @@
                     </pic:cNvPicPr>
                   </pic:nvPicPr>
                   <pic:blipFill>
-                    <a:blip r:embed="rId24" cstate="print">
+                    <a:blip r:embed="rId29" cstate="print">
                       <a:extLst>
                         <a:ext uri="{28A0092B-C50C-407E-A947-70E740481C1C}">
                           <a14:useLocalDpi xmlns:a14="http://schemas.microsoft.com/office/drawing/2010/main" val="0"/>
@@ -14375,7 +14772,7 @@
                     </pic:cNvPicPr>
                   </pic:nvPicPr>
                   <pic:blipFill>
-                    <a:blip r:embed="rId25" cstate="print">
+                    <a:blip r:embed="rId30" cstate="print">
                       <a:extLst>
                         <a:ext uri="{28A0092B-C50C-407E-A947-70E740481C1C}">
                           <a14:useLocalDpi xmlns:a14="http://schemas.microsoft.com/office/drawing/2010/main" val="0"/>
@@ -14432,7 +14829,7 @@
                     </pic:cNvPicPr>
                   </pic:nvPicPr>
                   <pic:blipFill>
-                    <a:blip r:embed="rId26" cstate="print">
+                    <a:blip r:embed="rId31" cstate="print">
                       <a:extLst>
                         <a:ext uri="{28A0092B-C50C-407E-A947-70E740481C1C}">
                           <a14:useLocalDpi xmlns:a14="http://schemas.microsoft.com/office/drawing/2010/main" val="0"/>
@@ -14500,7 +14897,7 @@
                     </pic:cNvPicPr>
                   </pic:nvPicPr>
                   <pic:blipFill>
-                    <a:blip r:embed="rId27">
+                    <a:blip r:embed="rId32">
                       <a:extLst>
                         <a:ext uri="{28A0092B-C50C-407E-A947-70E740481C1C}">
                           <a14:useLocalDpi xmlns:a14="http://schemas.microsoft.com/office/drawing/2010/main" val="0"/>
@@ -14568,7 +14965,7 @@
                     </pic:cNvPicPr>
                   </pic:nvPicPr>
                   <pic:blipFill>
-                    <a:blip r:embed="rId28">
+                    <a:blip r:embed="rId33">
                       <a:extLst>
                         <a:ext uri="{28A0092B-C50C-407E-A947-70E740481C1C}">
                           <a14:useLocalDpi xmlns:a14="http://schemas.microsoft.com/office/drawing/2010/main" val="0"/>
@@ -14644,7 +15041,7 @@
                     </pic:cNvPicPr>
                   </pic:nvPicPr>
                   <pic:blipFill>
-                    <a:blip r:embed="rId29">
+                    <a:blip r:embed="rId34">
                       <a:extLst>
                         <a:ext uri="{28A0092B-C50C-407E-A947-70E740481C1C}">
                           <a14:useLocalDpi xmlns:a14="http://schemas.microsoft.com/office/drawing/2010/main" val="0"/>
@@ -14710,7 +15107,7 @@
                     </pic:cNvPicPr>
                   </pic:nvPicPr>
                   <pic:blipFill>
-                    <a:blip r:embed="rId30">
+                    <a:blip r:embed="rId35">
                       <a:extLst>
                         <a:ext uri="{28A0092B-C50C-407E-A947-70E740481C1C}">
                           <a14:useLocalDpi xmlns:a14="http://schemas.microsoft.com/office/drawing/2010/main" val="0"/>
@@ -14774,7 +15171,7 @@
                     </pic:cNvPicPr>
                   </pic:nvPicPr>
                   <pic:blipFill>
-                    <a:blip r:embed="rId31">
+                    <a:blip r:embed="rId36">
                       <a:extLst>
                         <a:ext uri="{28A0092B-C50C-407E-A947-70E740481C1C}">
                           <a14:useLocalDpi xmlns:a14="http://schemas.microsoft.com/office/drawing/2010/main" val="0"/>
@@ -14838,7 +15235,7 @@
                     </pic:cNvPicPr>
                   </pic:nvPicPr>
                   <pic:blipFill>
-                    <a:blip r:embed="rId32">
+                    <a:blip r:embed="rId37">
                       <a:extLst>
                         <a:ext uri="{28A0092B-C50C-407E-A947-70E740481C1C}">
                           <a14:useLocalDpi xmlns:a14="http://schemas.microsoft.com/office/drawing/2010/main" val="0"/>
@@ -14903,7 +15300,7 @@
                     </pic:cNvPicPr>
                   </pic:nvPicPr>
                   <pic:blipFill>
-                    <a:blip r:embed="rId33">
+                    <a:blip r:embed="rId38">
                       <a:extLst>
                         <a:ext uri="{28A0092B-C50C-407E-A947-70E740481C1C}">
                           <a14:useLocalDpi xmlns:a14="http://schemas.microsoft.com/office/drawing/2010/main" val="0"/>
@@ -14968,7 +15365,7 @@
                     </pic:cNvPicPr>
                   </pic:nvPicPr>
                   <pic:blipFill>
-                    <a:blip r:embed="rId34">
+                    <a:blip r:embed="rId39">
                       <a:extLst>
                         <a:ext uri="{28A0092B-C50C-407E-A947-70E740481C1C}">
                           <a14:useLocalDpi xmlns:a14="http://schemas.microsoft.com/office/drawing/2010/main" val="0"/>
@@ -15001,7 +15398,7 @@
       </w:r>
     </w:p>
     <w:sectPr>
-      <w:footerReference w:type="default" r:id="rId35"/>
+      <w:footerReference w:type="default" r:id="rId40"/>
       <w:pgSz w:w="11906" w:h="16838"/>
       <w:pgMar w:top="1417" w:right="1701" w:bottom="1417" w:left="1701" w:header="708" w:footer="708" w:gutter="0"/>
       <w:cols w:space="708"/>
@@ -15075,7 +15472,7 @@
           <w:rPr>
             <w:noProof/>
           </w:rPr>
-          <w:t>7</w:t>
+          <w:t>22</w:t>
         </w:r>
         <w:r>
           <w:rPr>
@@ -19496,7 +19893,7 @@
   <a:extraClrSchemeLst/>
   <a:extLst>
     <a:ext uri="{05A4C25C-085E-4340-85A3-A5531E510DB2}">
-      <thm15:themeFamily xmlns="" xmlns:thm15="http://schemas.microsoft.com/office/thememl/2012/main" name="Office Theme" id="{62F939B6-93AF-4DB8-9C6B-D6C7DFDC589F}" vid="{4A3C46E8-61CC-4603-A589-7422A47A8E4A}"/>
+      <thm15:themeFamily xmlns:thm15="http://schemas.microsoft.com/office/thememl/2012/main" xmlns="" name="Office Theme" id="{62F939B6-93AF-4DB8-9C6B-D6C7DFDC589F}" vid="{4A3C46E8-61CC-4603-A589-7422A47A8E4A}"/>
     </a:ext>
   </a:extLst>
 </a:theme>
@@ -19512,7 +19909,7 @@
 </file>
 
 <file path=customXml/itemProps1.xml><?xml version="1.0" encoding="utf-8"?>
-<ds:datastoreItem xmlns:ds="http://schemas.openxmlformats.org/officeDocument/2006/customXml" ds:itemID="{1184CA79-ACC2-4E1F-9691-ED440752D682}">
+<ds:datastoreItem xmlns:ds="http://schemas.openxmlformats.org/officeDocument/2006/customXml" ds:itemID="{66A837CA-D492-4B2E-BE0C-38E5C5D3E807}">
   <ds:schemaRefs>
     <ds:schemaRef ds:uri="http://schemas.openxmlformats.org/officeDocument/2006/bibliography"/>
   </ds:schemaRefs>

</xml_diff>

<commit_message>
Mais umas alterações no relatório
</commit_message>
<xml_diff>
--- a/relatório.docx
+++ b/relatório.docx
@@ -1426,8 +1426,8 @@
         <w:lastRenderedPageBreak/>
         <w:drawing>
           <wp:inline distT="0" distB="0" distL="0" distR="0">
-            <wp:extent cx="4803775" cy="3535045"/>
-            <wp:effectExtent l="0" t="0" r="0" b="8255"/>
+            <wp:extent cx="4562304" cy="3357349"/>
+            <wp:effectExtent l="0" t="0" r="0" b="0"/>
             <wp:docPr id="12" name="Picture 12" descr="C:\Users\jota\Desktop\Engenharia de software II\trabalho\crm\Mapa Gantt.png"/>
             <wp:cNvGraphicFramePr>
               <a:graphicFrameLocks xmlns:a="http://schemas.openxmlformats.org/drawingml/2006/main" noChangeAspect="1"/>
@@ -1457,7 +1457,7 @@
                   <pic:spPr bwMode="auto">
                     <a:xfrm>
                       <a:off x="0" y="0"/>
-                      <a:ext cx="4803775" cy="3535045"/>
+                      <a:ext cx="4562659" cy="3357610"/>
                     </a:xfrm>
                     <a:prstGeom prst="rect">
                       <a:avLst/>
@@ -1473,17 +1473,19 @@
           </wp:inline>
         </w:drawing>
       </w:r>
+      <w:bookmarkStart w:id="2" w:name="_GoBack"/>
+      <w:bookmarkEnd w:id="2"/>
     </w:p>
     <w:p>
       <w:pPr>
         <w:pStyle w:val="Title"/>
         <w:outlineLvl w:val="0"/>
       </w:pPr>
-      <w:bookmarkStart w:id="2" w:name="_Toc406683696"/>
+      <w:bookmarkStart w:id="3" w:name="_Toc406683696"/>
       <w:r>
         <w:t>Diagrama de contexto</w:t>
       </w:r>
-      <w:bookmarkEnd w:id="2"/>
+      <w:bookmarkEnd w:id="3"/>
     </w:p>
     <w:p>
       <w:pPr>
@@ -1552,11 +1554,11 @@
         <w:pStyle w:val="Title"/>
         <w:outlineLvl w:val="0"/>
       </w:pPr>
-      <w:bookmarkStart w:id="3" w:name="_Toc406683697"/>
+      <w:bookmarkStart w:id="4" w:name="_Toc406683697"/>
       <w:r>
         <w:t>Fluxo de dados</w:t>
       </w:r>
-      <w:bookmarkEnd w:id="3"/>
+      <w:bookmarkEnd w:id="4"/>
     </w:p>
     <w:p>
       <w:pPr>
@@ -3631,11 +3633,11 @@
         <w:pStyle w:val="Title"/>
         <w:outlineLvl w:val="0"/>
       </w:pPr>
-      <w:bookmarkStart w:id="4" w:name="_Toc406683698"/>
+      <w:bookmarkStart w:id="5" w:name="_Toc406683698"/>
       <w:r>
         <w:t>Casos de Uso</w:t>
       </w:r>
-      <w:bookmarkEnd w:id="4"/>
+      <w:bookmarkEnd w:id="5"/>
     </w:p>
     <w:p/>
     <w:p/>
@@ -5979,12 +5981,12 @@
       <w:pPr>
         <w:pStyle w:val="Heading2"/>
       </w:pPr>
-      <w:bookmarkStart w:id="5" w:name="_Toc406683699"/>
+      <w:bookmarkStart w:id="6" w:name="_Toc406683699"/>
       <w:r>
         <w:lastRenderedPageBreak/>
         <w:t>Diagrama de casos de uso</w:t>
       </w:r>
-      <w:bookmarkEnd w:id="5"/>
+      <w:bookmarkEnd w:id="6"/>
     </w:p>
     <w:p>
       <w:pPr>
@@ -6072,11 +6074,11 @@
       <w:pPr>
         <w:pStyle w:val="Heading2"/>
       </w:pPr>
-      <w:bookmarkStart w:id="6" w:name="_Toc406683700"/>
+      <w:bookmarkStart w:id="7" w:name="_Toc406683700"/>
       <w:r>
         <w:t>Tabela dos casos de uso</w:t>
       </w:r>
-      <w:bookmarkEnd w:id="6"/>
+      <w:bookmarkEnd w:id="7"/>
     </w:p>
     <w:tbl>
       <w:tblPr>
@@ -13446,11 +13448,11 @@
       <w:pPr>
         <w:pStyle w:val="Heading1"/>
       </w:pPr>
-      <w:bookmarkStart w:id="7" w:name="_Toc406683701"/>
+      <w:bookmarkStart w:id="8" w:name="_Toc406683701"/>
       <w:r>
         <w:t>Diagramas de sequência</w:t>
       </w:r>
-      <w:bookmarkEnd w:id="7"/>
+      <w:bookmarkEnd w:id="8"/>
     </w:p>
     <w:p>
       <w:r>
@@ -14504,8 +14506,6 @@
           </wp:inline>
         </w:drawing>
       </w:r>
-      <w:bookmarkStart w:id="8" w:name="_GoBack"/>
-      <w:bookmarkEnd w:id="8"/>
     </w:p>
     <w:p>
       <w:pPr>
@@ -15472,7 +15472,7 @@
           <w:rPr>
             <w:noProof/>
           </w:rPr>
-          <w:t>22</w:t>
+          <w:t>17</w:t>
         </w:r>
         <w:r>
           <w:rPr>
@@ -19893,7 +19893,7 @@
   <a:extraClrSchemeLst/>
   <a:extLst>
     <a:ext uri="{05A4C25C-085E-4340-85A3-A5531E510DB2}">
-      <thm15:themeFamily xmlns:thm15="http://schemas.microsoft.com/office/thememl/2012/main" xmlns="" name="Office Theme" id="{62F939B6-93AF-4DB8-9C6B-D6C7DFDC589F}" vid="{4A3C46E8-61CC-4603-A589-7422A47A8E4A}"/>
+      <thm15:themeFamily xmlns="" xmlns:thm15="http://schemas.microsoft.com/office/thememl/2012/main" name="Office Theme" id="{62F939B6-93AF-4DB8-9C6B-D6C7DFDC589F}" vid="{4A3C46E8-61CC-4603-A589-7422A47A8E4A}"/>
     </a:ext>
   </a:extLst>
 </a:theme>
@@ -19909,7 +19909,7 @@
 </file>
 
 <file path=customXml/itemProps1.xml><?xml version="1.0" encoding="utf-8"?>
-<ds:datastoreItem xmlns:ds="http://schemas.openxmlformats.org/officeDocument/2006/customXml" ds:itemID="{66A837CA-D492-4B2E-BE0C-38E5C5D3E807}">
+<ds:datastoreItem xmlns:ds="http://schemas.openxmlformats.org/officeDocument/2006/customXml" ds:itemID="{E2F7172C-0CA7-4420-9A31-F884719DF2C0}">
   <ds:schemaRefs>
     <ds:schemaRef ds:uri="http://schemas.openxmlformats.org/officeDocument/2006/bibliography"/>
   </ds:schemaRefs>

</xml_diff>

<commit_message>
house cleaning e atialização do diagrama de classes no relatório
</commit_message>
<xml_diff>
--- a/relatório.docx
+++ b/relatório.docx
@@ -1473,19 +1473,17 @@
           </wp:inline>
         </w:drawing>
       </w:r>
-      <w:bookmarkStart w:id="2" w:name="_GoBack"/>
-      <w:bookmarkEnd w:id="2"/>
     </w:p>
     <w:p>
       <w:pPr>
         <w:pStyle w:val="Title"/>
         <w:outlineLvl w:val="0"/>
       </w:pPr>
-      <w:bookmarkStart w:id="3" w:name="_Toc406683696"/>
+      <w:bookmarkStart w:id="2" w:name="_Toc406683696"/>
       <w:r>
         <w:t>Diagrama de contexto</w:t>
       </w:r>
-      <w:bookmarkEnd w:id="3"/>
+      <w:bookmarkEnd w:id="2"/>
     </w:p>
     <w:p>
       <w:pPr>
@@ -1554,37 +1552,1681 @@
         <w:pStyle w:val="Title"/>
         <w:outlineLvl w:val="0"/>
       </w:pPr>
-      <w:bookmarkStart w:id="4" w:name="_Toc406683697"/>
+      <w:bookmarkStart w:id="3" w:name="_Toc406683697"/>
       <w:r>
         <w:t>Fluxo de dados</w:t>
       </w:r>
-      <w:bookmarkEnd w:id="4"/>
+      <w:bookmarkEnd w:id="3"/>
     </w:p>
     <w:p>
       <w:pPr>
         <w:rPr>
           <w:rFonts w:asciiTheme="majorHAnsi" w:hAnsiTheme="majorHAnsi"/>
+          <w:sz w:val="20"/>
+          <w:szCs w:val="20"/>
+        </w:rPr>
+      </w:pPr>
+      <w:r>
+        <w:rPr>
+          <w:rFonts w:asciiTheme="majorHAnsi" w:hAnsiTheme="majorHAnsi"/>
+          <w:b/>
+          <w:sz w:val="20"/>
+          <w:szCs w:val="20"/>
+        </w:rPr>
+        <w:t>Nome</w:t>
+      </w:r>
+      <w:r>
+        <w:rPr>
+          <w:rFonts w:asciiTheme="majorHAnsi" w:hAnsiTheme="majorHAnsi"/>
+          <w:sz w:val="20"/>
+          <w:szCs w:val="20"/>
+        </w:rPr>
+        <w:t>: Diretor do Hotel</w:t>
+      </w:r>
+    </w:p>
+    <w:p>
+      <w:pPr>
+        <w:rPr>
+          <w:rFonts w:asciiTheme="majorHAnsi" w:hAnsiTheme="majorHAnsi"/>
+          <w:sz w:val="20"/>
+          <w:szCs w:val="20"/>
+        </w:rPr>
+      </w:pPr>
+      <w:r>
+        <w:rPr>
+          <w:rFonts w:asciiTheme="majorHAnsi" w:hAnsiTheme="majorHAnsi"/>
+          <w:b/>
+          <w:sz w:val="20"/>
+          <w:szCs w:val="20"/>
+        </w:rPr>
+        <w:t>O que faz</w:t>
+      </w:r>
+      <w:r>
+        <w:rPr>
+          <w:rFonts w:asciiTheme="majorHAnsi" w:hAnsiTheme="majorHAnsi"/>
+          <w:sz w:val="20"/>
+          <w:szCs w:val="20"/>
+        </w:rPr>
+        <w:t>: Aprovar as promoções, ins</w:t>
+      </w:r>
+      <w:r>
+        <w:rPr>
+          <w:rFonts w:asciiTheme="majorHAnsi" w:hAnsiTheme="majorHAnsi"/>
+          <w:sz w:val="20"/>
+          <w:szCs w:val="20"/>
+        </w:rPr>
+        <w:t>erir contacto, editar contacto, e</w:t>
+      </w:r>
+      <w:r>
+        <w:rPr>
+          <w:rFonts w:asciiTheme="majorHAnsi" w:hAnsiTheme="majorHAnsi"/>
+          <w:sz w:val="20"/>
+          <w:szCs w:val="20"/>
+        </w:rPr>
+        <w:t>liminar contacto e consultar contacto.</w:t>
+      </w:r>
+    </w:p>
+    <w:p>
+      <w:pPr>
+        <w:rPr>
+          <w:rFonts w:asciiTheme="majorHAnsi" w:hAnsiTheme="majorHAnsi"/>
+          <w:sz w:val="20"/>
+          <w:szCs w:val="20"/>
+        </w:rPr>
+      </w:pPr>
+      <w:r>
+        <w:rPr>
+          <w:rFonts w:asciiTheme="majorHAnsi" w:hAnsiTheme="majorHAnsi"/>
+          <w:b/>
+          <w:sz w:val="20"/>
+          <w:szCs w:val="20"/>
+        </w:rPr>
+        <w:t>Onde</w:t>
+      </w:r>
+      <w:r>
+        <w:rPr>
+          <w:rFonts w:asciiTheme="majorHAnsi" w:hAnsiTheme="majorHAnsi"/>
+          <w:sz w:val="20"/>
+          <w:szCs w:val="20"/>
+        </w:rPr>
+        <w:t>: Gabinete do director (Hotel)</w:t>
+      </w:r>
+    </w:p>
+    <w:p>
+      <w:pPr>
+        <w:rPr>
+          <w:rFonts w:asciiTheme="majorHAnsi" w:hAnsiTheme="majorHAnsi"/>
+          <w:sz w:val="20"/>
+          <w:szCs w:val="20"/>
+        </w:rPr>
+      </w:pPr>
+      <w:r>
+        <w:rPr>
+          <w:rFonts w:asciiTheme="majorHAnsi" w:hAnsiTheme="majorHAnsi"/>
+          <w:b/>
+          <w:sz w:val="20"/>
+          <w:szCs w:val="20"/>
+        </w:rPr>
+        <w:t>Descrição dos fluxos</w:t>
+      </w:r>
+      <w:r>
+        <w:rPr>
+          <w:rFonts w:asciiTheme="majorHAnsi" w:hAnsiTheme="majorHAnsi"/>
+          <w:sz w:val="20"/>
+          <w:szCs w:val="20"/>
+        </w:rPr>
+        <w:t>:</w:t>
+      </w:r>
+    </w:p>
+    <w:p>
+      <w:pPr>
+        <w:rPr>
+          <w:rFonts w:asciiTheme="majorHAnsi" w:hAnsiTheme="majorHAnsi"/>
+          <w:sz w:val="20"/>
+          <w:szCs w:val="20"/>
+        </w:rPr>
+      </w:pPr>
+      <w:r>
+        <w:rPr>
+          <w:rFonts w:asciiTheme="majorHAnsi" w:hAnsiTheme="majorHAnsi"/>
+          <w:sz w:val="20"/>
+          <w:szCs w:val="20"/>
+        </w:rPr>
+        <w:t>-</w:t>
+      </w:r>
+      <w:r>
+        <w:rPr>
+          <w:rFonts w:asciiTheme="majorHAnsi" w:hAnsiTheme="majorHAnsi"/>
+          <w:i/>
+          <w:sz w:val="20"/>
+          <w:szCs w:val="20"/>
+        </w:rPr>
+        <w:t>Consultar promoção</w:t>
+      </w:r>
+      <w:r>
+        <w:rPr>
+          <w:rFonts w:asciiTheme="majorHAnsi" w:hAnsiTheme="majorHAnsi"/>
+          <w:sz w:val="20"/>
+          <w:szCs w:val="20"/>
+        </w:rPr>
+        <w:t>:</w:t>
+      </w:r>
+    </w:p>
+    <w:p>
+      <w:pPr>
+        <w:rPr>
+          <w:rFonts w:asciiTheme="majorHAnsi" w:hAnsiTheme="majorHAnsi"/>
+          <w:sz w:val="20"/>
+          <w:szCs w:val="20"/>
+        </w:rPr>
+      </w:pPr>
+      <w:r>
+        <w:rPr>
+          <w:rFonts w:asciiTheme="majorHAnsi" w:hAnsiTheme="majorHAnsi"/>
+          <w:sz w:val="20"/>
+          <w:szCs w:val="20"/>
+        </w:rPr>
+        <w:lastRenderedPageBreak/>
+        <w:t xml:space="preserve"> Id da promoção, nome da promoção, </w:t>
+      </w:r>
+      <w:proofErr w:type="gramStart"/>
+      <w:r>
+        <w:rPr>
+          <w:rFonts w:asciiTheme="majorHAnsi" w:hAnsiTheme="majorHAnsi"/>
+          <w:sz w:val="20"/>
+          <w:szCs w:val="20"/>
+        </w:rPr>
+        <w:t>entidade(agência</w:t>
+      </w:r>
+      <w:proofErr w:type="gramEnd"/>
+      <w:r>
+        <w:rPr>
+          <w:rFonts w:asciiTheme="majorHAnsi" w:hAnsiTheme="majorHAnsi"/>
+          <w:sz w:val="20"/>
+          <w:szCs w:val="20"/>
+        </w:rPr>
+        <w:t xml:space="preserve"> de viagens), descrição, data de promoção aprovada, data inicio, data fim, codigo promocional, número de utilizações máximo, usados, codigo promocional, código de contacto, usado(sim/não)</w:t>
+      </w:r>
+      <w:r>
+        <w:rPr>
+          <w:rFonts w:asciiTheme="majorHAnsi" w:hAnsiTheme="majorHAnsi"/>
+          <w:sz w:val="20"/>
+          <w:szCs w:val="20"/>
+        </w:rPr>
+        <w:cr/>
+      </w:r>
+    </w:p>
+    <w:p>
+      <w:pPr>
+        <w:rPr>
+          <w:rFonts w:asciiTheme="majorHAnsi" w:hAnsiTheme="majorHAnsi"/>
+          <w:sz w:val="20"/>
+          <w:szCs w:val="20"/>
+        </w:rPr>
+      </w:pPr>
+      <w:r>
+        <w:rPr>
+          <w:rFonts w:asciiTheme="majorHAnsi" w:hAnsiTheme="majorHAnsi"/>
+          <w:sz w:val="20"/>
+          <w:szCs w:val="20"/>
+        </w:rPr>
+        <w:t>-</w:t>
+      </w:r>
+      <w:r>
+        <w:rPr>
+          <w:rFonts w:asciiTheme="majorHAnsi" w:hAnsiTheme="majorHAnsi"/>
+          <w:i/>
+          <w:sz w:val="20"/>
+          <w:szCs w:val="20"/>
+        </w:rPr>
+        <w:t>Aprovar promoção</w:t>
+      </w:r>
+      <w:r>
+        <w:rPr>
+          <w:rFonts w:asciiTheme="majorHAnsi" w:hAnsiTheme="majorHAnsi"/>
+          <w:sz w:val="20"/>
+          <w:szCs w:val="20"/>
+        </w:rPr>
+        <w:t>:</w:t>
+      </w:r>
+    </w:p>
+    <w:p>
+      <w:pPr>
+        <w:rPr>
+          <w:rFonts w:asciiTheme="majorHAnsi" w:hAnsiTheme="majorHAnsi"/>
+          <w:sz w:val="20"/>
+          <w:szCs w:val="20"/>
+        </w:rPr>
+      </w:pPr>
+      <w:r>
+        <w:rPr>
+          <w:rFonts w:asciiTheme="majorHAnsi" w:hAnsiTheme="majorHAnsi"/>
+          <w:sz w:val="20"/>
+          <w:szCs w:val="20"/>
+        </w:rPr>
+        <w:t>Estado da promoção, Id da promoção</w:t>
+      </w:r>
+      <w:r>
+        <w:rPr>
+          <w:rFonts w:asciiTheme="majorHAnsi" w:hAnsiTheme="majorHAnsi"/>
+          <w:sz w:val="20"/>
+          <w:szCs w:val="20"/>
+        </w:rPr>
+        <w:cr/>
+      </w:r>
+    </w:p>
+    <w:p>
+      <w:pPr>
+        <w:rPr>
+          <w:rFonts w:asciiTheme="majorHAnsi" w:hAnsiTheme="majorHAnsi"/>
+          <w:sz w:val="20"/>
+          <w:szCs w:val="20"/>
+        </w:rPr>
+      </w:pPr>
+      <w:r>
+        <w:rPr>
+          <w:rFonts w:asciiTheme="majorHAnsi" w:hAnsiTheme="majorHAnsi"/>
+          <w:sz w:val="20"/>
+          <w:szCs w:val="20"/>
+        </w:rPr>
+        <w:t>-</w:t>
+      </w:r>
+      <w:r>
+        <w:rPr>
+          <w:rFonts w:asciiTheme="majorHAnsi" w:hAnsiTheme="majorHAnsi"/>
+          <w:i/>
+          <w:sz w:val="20"/>
+          <w:szCs w:val="20"/>
+        </w:rPr>
+        <w:t>Reprovar promoção</w:t>
+      </w:r>
+      <w:r>
+        <w:rPr>
+          <w:rFonts w:asciiTheme="majorHAnsi" w:hAnsiTheme="majorHAnsi"/>
+          <w:sz w:val="20"/>
+          <w:szCs w:val="20"/>
+        </w:rPr>
+        <w:t>:</w:t>
+      </w:r>
+    </w:p>
+    <w:p>
+      <w:pPr>
+        <w:rPr>
+          <w:rFonts w:asciiTheme="majorHAnsi" w:hAnsiTheme="majorHAnsi"/>
+          <w:sz w:val="20"/>
+          <w:szCs w:val="20"/>
+        </w:rPr>
+      </w:pPr>
+      <w:r>
+        <w:rPr>
+          <w:rFonts w:asciiTheme="majorHAnsi" w:hAnsiTheme="majorHAnsi"/>
+          <w:sz w:val="20"/>
+          <w:szCs w:val="20"/>
+        </w:rPr>
+        <w:t>Estado da promoção, Id da promoção</w:t>
+      </w:r>
+      <w:r>
+        <w:rPr>
+          <w:rFonts w:asciiTheme="majorHAnsi" w:hAnsiTheme="majorHAnsi"/>
+          <w:sz w:val="20"/>
+          <w:szCs w:val="20"/>
+        </w:rPr>
+        <w:cr/>
+      </w:r>
+    </w:p>
+    <w:p>
+      <w:pPr>
+        <w:rPr>
+          <w:rFonts w:asciiTheme="majorHAnsi" w:hAnsiTheme="majorHAnsi"/>
+          <w:sz w:val="20"/>
+          <w:szCs w:val="20"/>
+        </w:rPr>
+      </w:pPr>
+      <w:r>
+        <w:rPr>
+          <w:rFonts w:asciiTheme="majorHAnsi" w:hAnsiTheme="majorHAnsi"/>
+          <w:sz w:val="20"/>
+          <w:szCs w:val="20"/>
+        </w:rPr>
+        <w:t>-</w:t>
+      </w:r>
+      <w:r>
+        <w:rPr>
+          <w:rFonts w:asciiTheme="majorHAnsi" w:hAnsiTheme="majorHAnsi"/>
+          <w:i/>
+          <w:sz w:val="20"/>
+          <w:szCs w:val="20"/>
+        </w:rPr>
+        <w:t xml:space="preserve">Inserir </w:t>
+      </w:r>
+      <w:proofErr w:type="gramStart"/>
+      <w:r>
+        <w:rPr>
+          <w:rFonts w:asciiTheme="majorHAnsi" w:hAnsiTheme="majorHAnsi"/>
+          <w:i/>
+          <w:sz w:val="20"/>
+          <w:szCs w:val="20"/>
+        </w:rPr>
+        <w:t>contacto</w:t>
+      </w:r>
+      <w:proofErr w:type="gramEnd"/>
+      <w:r>
+        <w:rPr>
+          <w:rFonts w:asciiTheme="majorHAnsi" w:hAnsiTheme="majorHAnsi"/>
+          <w:i/>
+          <w:sz w:val="20"/>
+          <w:szCs w:val="20"/>
+        </w:rPr>
+        <w:t>:</w:t>
+      </w:r>
+    </w:p>
+    <w:p>
+      <w:pPr>
+        <w:rPr>
+          <w:rFonts w:asciiTheme="majorHAnsi" w:hAnsiTheme="majorHAnsi"/>
+          <w:sz w:val="20"/>
+          <w:szCs w:val="20"/>
+        </w:rPr>
+      </w:pPr>
+      <w:r>
+        <w:rPr>
+          <w:rFonts w:asciiTheme="majorHAnsi" w:hAnsiTheme="majorHAnsi"/>
+          <w:sz w:val="20"/>
+          <w:szCs w:val="20"/>
+        </w:rPr>
+        <w:t xml:space="preserve">Nome, morada, telefone, </w:t>
+      </w:r>
+      <w:proofErr w:type="gramStart"/>
+      <w:r>
+        <w:rPr>
+          <w:rFonts w:asciiTheme="majorHAnsi" w:hAnsiTheme="majorHAnsi"/>
+          <w:sz w:val="20"/>
+          <w:szCs w:val="20"/>
+        </w:rPr>
+        <w:t>email</w:t>
+      </w:r>
+      <w:proofErr w:type="gramEnd"/>
+      <w:r>
+        <w:rPr>
+          <w:rFonts w:asciiTheme="majorHAnsi" w:hAnsiTheme="majorHAnsi"/>
+          <w:sz w:val="20"/>
+          <w:szCs w:val="20"/>
+        </w:rPr>
+        <w:t>, género, profissão, número de estadias, vencimento, agregado familiar, estado civil, bilhete de identidade, numero de contribuinte, naturalidade, data de criação, data de nascimento, título, empresa, actividade, código-postal, localidade, cidade, distrito, país, idioma, referência do hotel, interesses, promoções utilizadas.</w:t>
+      </w:r>
+    </w:p>
+    <w:p>
+      <w:pPr>
+        <w:rPr>
+          <w:rFonts w:asciiTheme="majorHAnsi" w:hAnsiTheme="majorHAnsi"/>
+          <w:i/>
+          <w:sz w:val="20"/>
+          <w:szCs w:val="20"/>
+        </w:rPr>
+      </w:pPr>
+      <w:r>
+        <w:rPr>
+          <w:rFonts w:asciiTheme="majorHAnsi" w:hAnsiTheme="majorHAnsi"/>
+          <w:i/>
+          <w:sz w:val="20"/>
+          <w:szCs w:val="20"/>
+        </w:rPr>
+        <w:t xml:space="preserve">-editar </w:t>
+      </w:r>
+      <w:proofErr w:type="gramStart"/>
+      <w:r>
+        <w:rPr>
+          <w:rFonts w:asciiTheme="majorHAnsi" w:hAnsiTheme="majorHAnsi"/>
+          <w:i/>
+          <w:sz w:val="20"/>
+          <w:szCs w:val="20"/>
+        </w:rPr>
+        <w:t>contacto</w:t>
+      </w:r>
+      <w:proofErr w:type="gramEnd"/>
+      <w:r>
+        <w:rPr>
+          <w:rFonts w:asciiTheme="majorHAnsi" w:hAnsiTheme="majorHAnsi"/>
+          <w:i/>
+          <w:sz w:val="20"/>
+          <w:szCs w:val="20"/>
+        </w:rPr>
+        <w:t>:</w:t>
+      </w:r>
+    </w:p>
+    <w:p>
+      <w:pPr>
+        <w:rPr>
+          <w:rFonts w:asciiTheme="majorHAnsi" w:hAnsiTheme="majorHAnsi"/>
+          <w:sz w:val="20"/>
+          <w:szCs w:val="20"/>
+        </w:rPr>
+      </w:pPr>
+      <w:r>
+        <w:rPr>
+          <w:rFonts w:asciiTheme="majorHAnsi" w:hAnsiTheme="majorHAnsi"/>
+          <w:sz w:val="20"/>
+          <w:szCs w:val="20"/>
+        </w:rPr>
+        <w:t xml:space="preserve">Nome, morada, telefone, </w:t>
+      </w:r>
+      <w:proofErr w:type="gramStart"/>
+      <w:r>
+        <w:rPr>
+          <w:rFonts w:asciiTheme="majorHAnsi" w:hAnsiTheme="majorHAnsi"/>
+          <w:sz w:val="20"/>
+          <w:szCs w:val="20"/>
+        </w:rPr>
+        <w:t>email</w:t>
+      </w:r>
+      <w:proofErr w:type="gramEnd"/>
+      <w:r>
+        <w:rPr>
+          <w:rFonts w:asciiTheme="majorHAnsi" w:hAnsiTheme="majorHAnsi"/>
+          <w:sz w:val="20"/>
+          <w:szCs w:val="20"/>
+        </w:rPr>
+        <w:t>, género, profissão, número de estadias, vencimento, agregado familiar, estado civil, bilhete de identidade, numero de contribuinte, naturalidade, data de criação, data de nascimento, título, empresa, actividade, código-postal, localidade, cidade, distrito, país, idioma, referência do hotel, interesses, promoções utilizadas.</w:t>
+      </w:r>
+      <w:r>
+        <w:rPr>
+          <w:rFonts w:asciiTheme="majorHAnsi" w:hAnsiTheme="majorHAnsi"/>
+          <w:sz w:val="20"/>
+          <w:szCs w:val="20"/>
+        </w:rPr>
+        <w:cr/>
+      </w:r>
+    </w:p>
+    <w:p>
+      <w:pPr>
+        <w:rPr>
+          <w:rFonts w:asciiTheme="majorHAnsi" w:hAnsiTheme="majorHAnsi"/>
+          <w:i/>
+          <w:sz w:val="20"/>
+          <w:szCs w:val="20"/>
+        </w:rPr>
+      </w:pPr>
+      <w:r>
+        <w:rPr>
+          <w:rFonts w:asciiTheme="majorHAnsi" w:hAnsiTheme="majorHAnsi"/>
+          <w:i/>
+          <w:sz w:val="20"/>
+          <w:szCs w:val="20"/>
+        </w:rPr>
+        <w:t xml:space="preserve">-eliminar </w:t>
+      </w:r>
+      <w:proofErr w:type="gramStart"/>
+      <w:r>
+        <w:rPr>
+          <w:rFonts w:asciiTheme="majorHAnsi" w:hAnsiTheme="majorHAnsi"/>
+          <w:i/>
+          <w:sz w:val="20"/>
+          <w:szCs w:val="20"/>
+        </w:rPr>
+        <w:t>contacto</w:t>
+      </w:r>
+      <w:proofErr w:type="gramEnd"/>
+      <w:r>
+        <w:rPr>
+          <w:rFonts w:asciiTheme="majorHAnsi" w:hAnsiTheme="majorHAnsi"/>
+          <w:i/>
+          <w:sz w:val="20"/>
+          <w:szCs w:val="20"/>
+        </w:rPr>
+        <w:t>:</w:t>
+      </w:r>
+    </w:p>
+    <w:p>
+      <w:pPr>
+        <w:rPr>
+          <w:rFonts w:asciiTheme="majorHAnsi" w:hAnsiTheme="majorHAnsi"/>
+          <w:sz w:val="20"/>
+          <w:szCs w:val="20"/>
+        </w:rPr>
+      </w:pPr>
+      <w:r>
+        <w:rPr>
+          <w:rFonts w:asciiTheme="majorHAnsi" w:hAnsiTheme="majorHAnsi"/>
+          <w:sz w:val="20"/>
+          <w:szCs w:val="20"/>
+        </w:rPr>
+        <w:t>Id do contacto</w:t>
+      </w:r>
+    </w:p>
+    <w:p>
+      <w:pPr>
+        <w:rPr>
+          <w:rFonts w:asciiTheme="majorHAnsi" w:hAnsiTheme="majorHAnsi"/>
+          <w:i/>
+          <w:sz w:val="20"/>
+          <w:szCs w:val="20"/>
+        </w:rPr>
+      </w:pPr>
+      <w:r>
+        <w:rPr>
+          <w:rFonts w:asciiTheme="majorHAnsi" w:hAnsiTheme="majorHAnsi"/>
+          <w:i/>
+          <w:sz w:val="20"/>
+          <w:szCs w:val="20"/>
+        </w:rPr>
+        <w:t xml:space="preserve">-consultar </w:t>
+      </w:r>
+      <w:proofErr w:type="gramStart"/>
+      <w:r>
+        <w:rPr>
+          <w:rFonts w:asciiTheme="majorHAnsi" w:hAnsiTheme="majorHAnsi"/>
+          <w:i/>
+          <w:sz w:val="20"/>
+          <w:szCs w:val="20"/>
+        </w:rPr>
+        <w:t>contacto</w:t>
+      </w:r>
+      <w:proofErr w:type="gramEnd"/>
+      <w:r>
+        <w:rPr>
+          <w:rFonts w:asciiTheme="majorHAnsi" w:hAnsiTheme="majorHAnsi"/>
+          <w:i/>
+          <w:sz w:val="20"/>
+          <w:szCs w:val="20"/>
+        </w:rPr>
+        <w:t>:</w:t>
+      </w:r>
+    </w:p>
+    <w:p>
+      <w:pPr>
+        <w:rPr>
+          <w:rFonts w:asciiTheme="majorHAnsi" w:hAnsiTheme="majorHAnsi"/>
+          <w:sz w:val="20"/>
+          <w:szCs w:val="20"/>
+        </w:rPr>
+      </w:pPr>
+      <w:r>
+        <w:rPr>
+          <w:rFonts w:asciiTheme="majorHAnsi" w:hAnsiTheme="majorHAnsi"/>
+          <w:sz w:val="20"/>
+          <w:szCs w:val="20"/>
+        </w:rPr>
+        <w:t xml:space="preserve">Nome, morada, telefone, </w:t>
+      </w:r>
+      <w:proofErr w:type="gramStart"/>
+      <w:r>
+        <w:rPr>
+          <w:rFonts w:asciiTheme="majorHAnsi" w:hAnsiTheme="majorHAnsi"/>
+          <w:sz w:val="20"/>
+          <w:szCs w:val="20"/>
+        </w:rPr>
+        <w:t>email</w:t>
+      </w:r>
+      <w:proofErr w:type="gramEnd"/>
+      <w:r>
+        <w:rPr>
+          <w:rFonts w:asciiTheme="majorHAnsi" w:hAnsiTheme="majorHAnsi"/>
+          <w:sz w:val="20"/>
+          <w:szCs w:val="20"/>
+        </w:rPr>
+        <w:t>, género, profissão, número de estadias, vencimento, agregado familiar, estado civil, bilhete de identidade, numero de contribuinte, naturalidade, data de criação, data de nascimento, título, empresa, actividade, código-postal, localidade, cidade, distrito, país, idioma, referência do hotel, interesses, data de actualização, actualizado por, promoções utilizadas.</w:t>
+      </w:r>
+      <w:r>
+        <w:rPr>
+          <w:rFonts w:asciiTheme="majorHAnsi" w:hAnsiTheme="majorHAnsi"/>
+          <w:sz w:val="20"/>
+          <w:szCs w:val="20"/>
+        </w:rPr>
+        <w:cr/>
+      </w:r>
+    </w:p>
+    <w:p>
+      <w:pPr>
+        <w:rPr>
+          <w:rFonts w:asciiTheme="majorHAnsi" w:hAnsiTheme="majorHAnsi"/>
+          <w:sz w:val="20"/>
+          <w:szCs w:val="20"/>
+        </w:rPr>
+      </w:pPr>
+      <w:r>
+        <w:rPr>
+          <w:rFonts w:asciiTheme="majorHAnsi" w:hAnsiTheme="majorHAnsi"/>
+          <w:b/>
+          <w:sz w:val="20"/>
+          <w:szCs w:val="20"/>
+        </w:rPr>
+        <w:t>Nome</w:t>
+      </w:r>
+      <w:r>
+        <w:rPr>
+          <w:rFonts w:asciiTheme="majorHAnsi" w:hAnsiTheme="majorHAnsi"/>
+          <w:sz w:val="20"/>
+          <w:szCs w:val="20"/>
+        </w:rPr>
+        <w:t>: Rececionista do hotel</w:t>
+      </w:r>
+    </w:p>
+    <w:p>
+      <w:pPr>
+        <w:rPr>
+          <w:rFonts w:asciiTheme="majorHAnsi" w:hAnsiTheme="majorHAnsi"/>
+          <w:sz w:val="20"/>
+          <w:szCs w:val="20"/>
+        </w:rPr>
+      </w:pPr>
+      <w:r>
+        <w:rPr>
+          <w:rFonts w:asciiTheme="majorHAnsi" w:hAnsiTheme="majorHAnsi"/>
+          <w:b/>
+          <w:sz w:val="20"/>
+          <w:szCs w:val="20"/>
+        </w:rPr>
+        <w:t>O que faz</w:t>
+      </w:r>
+      <w:r>
+        <w:rPr>
+          <w:rFonts w:asciiTheme="majorHAnsi" w:hAnsiTheme="majorHAnsi"/>
+          <w:sz w:val="20"/>
+          <w:szCs w:val="20"/>
+        </w:rPr>
+        <w:t>: Inserir contacto, editar contacto, eliminar contacto, consultar contacto e consultar promoção.</w:t>
+      </w:r>
+    </w:p>
+    <w:p>
+      <w:pPr>
+        <w:rPr>
+          <w:rFonts w:asciiTheme="majorHAnsi" w:hAnsiTheme="majorHAnsi"/>
+          <w:sz w:val="20"/>
+          <w:szCs w:val="20"/>
+        </w:rPr>
+      </w:pPr>
+      <w:r>
+        <w:rPr>
+          <w:rFonts w:asciiTheme="majorHAnsi" w:hAnsiTheme="majorHAnsi"/>
+          <w:b/>
+          <w:sz w:val="20"/>
+          <w:szCs w:val="20"/>
+        </w:rPr>
+        <w:t>Onde</w:t>
+      </w:r>
+      <w:r>
+        <w:rPr>
+          <w:rFonts w:asciiTheme="majorHAnsi" w:hAnsiTheme="majorHAnsi"/>
+          <w:sz w:val="20"/>
+          <w:szCs w:val="20"/>
+        </w:rPr>
+        <w:t>: Receção do hotel</w:t>
+      </w:r>
+    </w:p>
+    <w:p>
+      <w:pPr>
+        <w:rPr>
+          <w:rFonts w:asciiTheme="majorHAnsi" w:hAnsiTheme="majorHAnsi"/>
+          <w:sz w:val="20"/>
+          <w:szCs w:val="20"/>
+        </w:rPr>
+      </w:pPr>
+      <w:r>
+        <w:rPr>
+          <w:rFonts w:asciiTheme="majorHAnsi" w:hAnsiTheme="majorHAnsi"/>
+          <w:b/>
+          <w:sz w:val="20"/>
+          <w:szCs w:val="20"/>
+        </w:rPr>
+        <w:t>Descrição dos fluxos</w:t>
+      </w:r>
+      <w:r>
+        <w:rPr>
+          <w:rFonts w:asciiTheme="majorHAnsi" w:hAnsiTheme="majorHAnsi"/>
+          <w:sz w:val="20"/>
+          <w:szCs w:val="20"/>
+        </w:rPr>
+        <w:t>:</w:t>
+      </w:r>
+    </w:p>
+    <w:p>
+      <w:pPr>
+        <w:rPr>
+          <w:rFonts w:asciiTheme="majorHAnsi" w:hAnsiTheme="majorHAnsi"/>
+          <w:sz w:val="20"/>
+          <w:szCs w:val="20"/>
+        </w:rPr>
+      </w:pPr>
+      <w:r>
+        <w:rPr>
+          <w:rFonts w:asciiTheme="majorHAnsi" w:hAnsiTheme="majorHAnsi"/>
+          <w:i/>
+          <w:sz w:val="20"/>
+          <w:szCs w:val="20"/>
+        </w:rPr>
+        <w:t xml:space="preserve">-inserir </w:t>
+      </w:r>
+      <w:proofErr w:type="gramStart"/>
+      <w:r>
+        <w:rPr>
+          <w:rFonts w:asciiTheme="majorHAnsi" w:hAnsiTheme="majorHAnsi"/>
+          <w:i/>
+          <w:sz w:val="20"/>
+          <w:szCs w:val="20"/>
+        </w:rPr>
+        <w:t>contacto</w:t>
+      </w:r>
+      <w:proofErr w:type="gramEnd"/>
+      <w:r>
+        <w:rPr>
+          <w:rFonts w:asciiTheme="majorHAnsi" w:hAnsiTheme="majorHAnsi"/>
+          <w:i/>
+          <w:sz w:val="20"/>
+          <w:szCs w:val="20"/>
+        </w:rPr>
+        <w:t>:</w:t>
+      </w:r>
+      <w:r>
+        <w:rPr>
+          <w:rFonts w:asciiTheme="majorHAnsi" w:hAnsiTheme="majorHAnsi"/>
+          <w:i/>
+          <w:sz w:val="20"/>
+          <w:szCs w:val="20"/>
+        </w:rPr>
+        <w:cr/>
+      </w:r>
+      <w:r>
+        <w:rPr>
+          <w:sz w:val="20"/>
+          <w:szCs w:val="20"/>
+        </w:rPr>
+        <w:t xml:space="preserve"> </w:t>
+      </w:r>
+      <w:r>
+        <w:rPr>
+          <w:rFonts w:asciiTheme="majorHAnsi" w:hAnsiTheme="majorHAnsi"/>
+          <w:sz w:val="20"/>
+          <w:szCs w:val="20"/>
+        </w:rPr>
+        <w:t xml:space="preserve">Nome, morada, telefone, </w:t>
+      </w:r>
+      <w:proofErr w:type="gramStart"/>
+      <w:r>
+        <w:rPr>
+          <w:rFonts w:asciiTheme="majorHAnsi" w:hAnsiTheme="majorHAnsi"/>
+          <w:sz w:val="20"/>
+          <w:szCs w:val="20"/>
+        </w:rPr>
+        <w:t>email</w:t>
+      </w:r>
+      <w:proofErr w:type="gramEnd"/>
+      <w:r>
+        <w:rPr>
+          <w:rFonts w:asciiTheme="majorHAnsi" w:hAnsiTheme="majorHAnsi"/>
+          <w:sz w:val="20"/>
+          <w:szCs w:val="20"/>
+        </w:rPr>
+        <w:t>, género, profissão, número de estadias, vencimento, agregado familiar, estado civil, bilhete de identidade, numero de contribuinte, naturalidade, data de criação, data de nascimento, título, empresa, actividade, código-postal, localidade, cidade, distrito, país, idioma, referência do hotel, interesses, promoções utilizadas.</w:t>
+      </w:r>
+    </w:p>
+    <w:p>
+      <w:pPr>
+        <w:rPr>
+          <w:rFonts w:asciiTheme="majorHAnsi" w:hAnsiTheme="majorHAnsi"/>
+          <w:sz w:val="20"/>
+          <w:szCs w:val="20"/>
+        </w:rPr>
+      </w:pPr>
+      <w:r>
+        <w:rPr>
+          <w:rFonts w:asciiTheme="majorHAnsi" w:hAnsiTheme="majorHAnsi"/>
+          <w:i/>
+          <w:sz w:val="20"/>
+          <w:szCs w:val="20"/>
+        </w:rPr>
+        <w:t xml:space="preserve">-editar </w:t>
+      </w:r>
+      <w:proofErr w:type="gramStart"/>
+      <w:r>
+        <w:rPr>
+          <w:rFonts w:asciiTheme="majorHAnsi" w:hAnsiTheme="majorHAnsi"/>
+          <w:i/>
+          <w:sz w:val="20"/>
+          <w:szCs w:val="20"/>
+        </w:rPr>
+        <w:t>contacto</w:t>
+      </w:r>
+      <w:proofErr w:type="gramEnd"/>
+      <w:r>
+        <w:rPr>
+          <w:rFonts w:asciiTheme="majorHAnsi" w:hAnsiTheme="majorHAnsi"/>
+          <w:i/>
+          <w:sz w:val="20"/>
+          <w:szCs w:val="20"/>
+        </w:rPr>
+        <w:t>:</w:t>
+      </w:r>
+      <w:r>
+        <w:rPr>
+          <w:rFonts w:asciiTheme="majorHAnsi" w:hAnsiTheme="majorHAnsi"/>
+          <w:i/>
+          <w:sz w:val="20"/>
+          <w:szCs w:val="20"/>
+        </w:rPr>
+        <w:cr/>
+      </w:r>
+      <w:r>
+        <w:rPr>
+          <w:sz w:val="20"/>
+          <w:szCs w:val="20"/>
+        </w:rPr>
+        <w:t xml:space="preserve"> </w:t>
+      </w:r>
+      <w:r>
+        <w:rPr>
+          <w:rFonts w:asciiTheme="majorHAnsi" w:hAnsiTheme="majorHAnsi"/>
+          <w:sz w:val="20"/>
+          <w:szCs w:val="20"/>
+        </w:rPr>
+        <w:t xml:space="preserve">Nome, morada, telefone, </w:t>
+      </w:r>
+      <w:proofErr w:type="gramStart"/>
+      <w:r>
+        <w:rPr>
+          <w:rFonts w:asciiTheme="majorHAnsi" w:hAnsiTheme="majorHAnsi"/>
+          <w:sz w:val="20"/>
+          <w:szCs w:val="20"/>
+        </w:rPr>
+        <w:t>email</w:t>
+      </w:r>
+      <w:proofErr w:type="gramEnd"/>
+      <w:r>
+        <w:rPr>
+          <w:rFonts w:asciiTheme="majorHAnsi" w:hAnsiTheme="majorHAnsi"/>
+          <w:sz w:val="20"/>
+          <w:szCs w:val="20"/>
+        </w:rPr>
+        <w:t xml:space="preserve">, género, profissão, número de estadias, vencimento, agregado familiar, estado civil, bilhete de identidade, numero de contribuinte, naturalidade, data de criação, data de </w:t>
+      </w:r>
+      <w:r>
+        <w:rPr>
+          <w:rFonts w:asciiTheme="majorHAnsi" w:hAnsiTheme="majorHAnsi"/>
+          <w:sz w:val="20"/>
+          <w:szCs w:val="20"/>
+        </w:rPr>
+        <w:lastRenderedPageBreak/>
+        <w:t>nascimento, título, empresa, actividade, código-postal, localidade, cidade, distrito, país, idioma, referência do hotel, interesses, promoções utilizadas.</w:t>
+      </w:r>
+      <w:r>
+        <w:rPr>
+          <w:rFonts w:asciiTheme="majorHAnsi" w:hAnsiTheme="majorHAnsi"/>
+          <w:sz w:val="20"/>
+          <w:szCs w:val="20"/>
+        </w:rPr>
+        <w:cr/>
+      </w:r>
+    </w:p>
+    <w:p>
+      <w:pPr>
+        <w:rPr>
+          <w:rFonts w:asciiTheme="majorHAnsi" w:hAnsiTheme="majorHAnsi"/>
+          <w:sz w:val="20"/>
+          <w:szCs w:val="20"/>
+        </w:rPr>
+      </w:pPr>
+      <w:r>
+        <w:rPr>
+          <w:rFonts w:asciiTheme="majorHAnsi" w:hAnsiTheme="majorHAnsi"/>
+          <w:i/>
+          <w:sz w:val="20"/>
+          <w:szCs w:val="20"/>
+        </w:rPr>
+        <w:t xml:space="preserve">-eliminar </w:t>
+      </w:r>
+      <w:proofErr w:type="gramStart"/>
+      <w:r>
+        <w:rPr>
+          <w:rFonts w:asciiTheme="majorHAnsi" w:hAnsiTheme="majorHAnsi"/>
+          <w:i/>
+          <w:sz w:val="20"/>
+          <w:szCs w:val="20"/>
+        </w:rPr>
+        <w:t>contacto</w:t>
+      </w:r>
+      <w:proofErr w:type="gramEnd"/>
+      <w:r>
+        <w:rPr>
+          <w:rFonts w:asciiTheme="majorHAnsi" w:hAnsiTheme="majorHAnsi"/>
+          <w:i/>
+          <w:sz w:val="20"/>
+          <w:szCs w:val="20"/>
+        </w:rPr>
+        <w:t>:</w:t>
+      </w:r>
+    </w:p>
+    <w:p>
+      <w:pPr>
+        <w:rPr>
+          <w:rFonts w:asciiTheme="majorHAnsi" w:hAnsiTheme="majorHAnsi"/>
+          <w:sz w:val="20"/>
+          <w:szCs w:val="20"/>
+        </w:rPr>
+      </w:pPr>
+      <w:r>
+        <w:rPr>
+          <w:rFonts w:asciiTheme="majorHAnsi" w:hAnsiTheme="majorHAnsi"/>
+          <w:sz w:val="20"/>
+          <w:szCs w:val="20"/>
+        </w:rPr>
+        <w:t>Id do contacto</w:t>
+      </w:r>
+    </w:p>
+    <w:p>
+      <w:pPr>
+        <w:rPr>
+          <w:rFonts w:asciiTheme="majorHAnsi" w:hAnsiTheme="majorHAnsi"/>
+          <w:i/>
+          <w:sz w:val="20"/>
+          <w:szCs w:val="20"/>
+        </w:rPr>
+      </w:pPr>
+      <w:r>
+        <w:rPr>
+          <w:rFonts w:asciiTheme="majorHAnsi" w:hAnsiTheme="majorHAnsi"/>
+          <w:i/>
+          <w:sz w:val="20"/>
+          <w:szCs w:val="20"/>
+        </w:rPr>
+        <w:t xml:space="preserve">-consultar </w:t>
+      </w:r>
+      <w:proofErr w:type="gramStart"/>
+      <w:r>
+        <w:rPr>
+          <w:rFonts w:asciiTheme="majorHAnsi" w:hAnsiTheme="majorHAnsi"/>
+          <w:i/>
+          <w:sz w:val="20"/>
+          <w:szCs w:val="20"/>
+        </w:rPr>
+        <w:t>contacto</w:t>
+      </w:r>
+      <w:proofErr w:type="gramEnd"/>
+      <w:r>
+        <w:rPr>
+          <w:rFonts w:asciiTheme="majorHAnsi" w:hAnsiTheme="majorHAnsi"/>
+          <w:i/>
+          <w:sz w:val="20"/>
+          <w:szCs w:val="20"/>
+        </w:rPr>
+        <w:t>:</w:t>
+      </w:r>
+    </w:p>
+    <w:p>
+      <w:pPr>
+        <w:rPr>
+          <w:rFonts w:asciiTheme="majorHAnsi" w:hAnsiTheme="majorHAnsi"/>
+          <w:sz w:val="20"/>
+          <w:szCs w:val="20"/>
+        </w:rPr>
+      </w:pPr>
+      <w:r>
+        <w:rPr>
+          <w:rFonts w:asciiTheme="majorHAnsi" w:hAnsiTheme="majorHAnsi"/>
+          <w:sz w:val="20"/>
+          <w:szCs w:val="20"/>
+        </w:rPr>
+        <w:t xml:space="preserve">Nome, morada, telefone, </w:t>
+      </w:r>
+      <w:proofErr w:type="gramStart"/>
+      <w:r>
+        <w:rPr>
+          <w:rFonts w:asciiTheme="majorHAnsi" w:hAnsiTheme="majorHAnsi"/>
+          <w:sz w:val="20"/>
+          <w:szCs w:val="20"/>
+        </w:rPr>
+        <w:t>email</w:t>
+      </w:r>
+      <w:proofErr w:type="gramEnd"/>
+      <w:r>
+        <w:rPr>
+          <w:rFonts w:asciiTheme="majorHAnsi" w:hAnsiTheme="majorHAnsi"/>
+          <w:sz w:val="20"/>
+          <w:szCs w:val="20"/>
+        </w:rPr>
+        <w:t>, género, profissão, número de estadias, vencimento, agregado familiar, estado civil, bilhete de identidade, numero de contribuinte, naturalidade, data de criação, data de nascimento, título, empresa, actividade, código-postal, localidade, cidade, distrito, país, idioma, referência do hotel, interesses, data de actualização, actualizado por, promoções utilizadas.</w:t>
+      </w:r>
+    </w:p>
+    <w:p>
+      <w:pPr>
+        <w:rPr>
+          <w:rFonts w:asciiTheme="majorHAnsi" w:hAnsiTheme="majorHAnsi"/>
+          <w:sz w:val="20"/>
+          <w:szCs w:val="20"/>
+        </w:rPr>
+      </w:pPr>
+      <w:r>
+        <w:rPr>
+          <w:rFonts w:asciiTheme="majorHAnsi" w:hAnsiTheme="majorHAnsi"/>
+          <w:b/>
+          <w:sz w:val="20"/>
+          <w:szCs w:val="20"/>
+        </w:rPr>
+        <w:t>Nome</w:t>
+      </w:r>
+      <w:r>
+        <w:rPr>
+          <w:rFonts w:asciiTheme="majorHAnsi" w:hAnsiTheme="majorHAnsi"/>
+          <w:sz w:val="20"/>
+          <w:szCs w:val="20"/>
+        </w:rPr>
+        <w:t>: Gestor de Marketing</w:t>
+      </w:r>
+    </w:p>
+    <w:p>
+      <w:pPr>
+        <w:rPr>
+          <w:rFonts w:asciiTheme="majorHAnsi" w:hAnsiTheme="majorHAnsi"/>
+          <w:sz w:val="20"/>
+          <w:szCs w:val="20"/>
+        </w:rPr>
+      </w:pPr>
+      <w:r>
+        <w:rPr>
+          <w:rFonts w:asciiTheme="majorHAnsi" w:hAnsiTheme="majorHAnsi"/>
+          <w:b/>
+          <w:sz w:val="20"/>
+          <w:szCs w:val="20"/>
+        </w:rPr>
+        <w:t>O que faz</w:t>
+      </w:r>
+      <w:r>
+        <w:rPr>
+          <w:rFonts w:asciiTheme="majorHAnsi" w:hAnsiTheme="majorHAnsi"/>
+          <w:sz w:val="20"/>
+          <w:szCs w:val="20"/>
+        </w:rPr>
+        <w:t>: Receber recomendações, lançar promoções, editar promoções, consultar histórico de promoções, introduzir promoção, segmentar promoção, gerir promoção</w:t>
+      </w:r>
+    </w:p>
+    <w:p>
+      <w:pPr>
+        <w:rPr>
+          <w:rFonts w:asciiTheme="majorHAnsi" w:hAnsiTheme="majorHAnsi"/>
+          <w:sz w:val="20"/>
+          <w:szCs w:val="20"/>
+        </w:rPr>
+      </w:pPr>
+      <w:r>
+        <w:rPr>
+          <w:rFonts w:asciiTheme="majorHAnsi" w:hAnsiTheme="majorHAnsi"/>
+          <w:b/>
+          <w:sz w:val="20"/>
+          <w:szCs w:val="20"/>
+        </w:rPr>
+        <w:t>Onde</w:t>
+      </w:r>
+      <w:r>
+        <w:rPr>
+          <w:rFonts w:asciiTheme="majorHAnsi" w:hAnsiTheme="majorHAnsi"/>
+          <w:sz w:val="20"/>
+          <w:szCs w:val="20"/>
+        </w:rPr>
+        <w:t>: Gabinete</w:t>
+      </w:r>
+    </w:p>
+    <w:p>
+      <w:pPr>
+        <w:rPr>
+          <w:rFonts w:asciiTheme="majorHAnsi" w:hAnsiTheme="majorHAnsi"/>
+          <w:sz w:val="20"/>
+          <w:szCs w:val="20"/>
+        </w:rPr>
+      </w:pPr>
+      <w:r>
+        <w:rPr>
+          <w:rFonts w:asciiTheme="majorHAnsi" w:hAnsiTheme="majorHAnsi"/>
+          <w:b/>
+          <w:sz w:val="20"/>
+          <w:szCs w:val="20"/>
+        </w:rPr>
+        <w:t>Descrição dos fluxos</w:t>
+      </w:r>
+      <w:r>
+        <w:rPr>
+          <w:rFonts w:asciiTheme="majorHAnsi" w:hAnsiTheme="majorHAnsi"/>
+          <w:sz w:val="20"/>
+          <w:szCs w:val="20"/>
+        </w:rPr>
+        <w:t>:</w:t>
+      </w:r>
+    </w:p>
+    <w:p>
+      <w:pPr>
+        <w:rPr>
+          <w:rFonts w:asciiTheme="majorHAnsi" w:hAnsiTheme="majorHAnsi"/>
+          <w:i/>
+          <w:sz w:val="20"/>
+          <w:szCs w:val="20"/>
+        </w:rPr>
+      </w:pPr>
+      <w:r>
+        <w:rPr>
+          <w:rFonts w:asciiTheme="majorHAnsi" w:hAnsiTheme="majorHAnsi"/>
+          <w:i/>
+          <w:sz w:val="20"/>
+          <w:szCs w:val="20"/>
+        </w:rPr>
+        <w:t>-Receber recomendações:</w:t>
+      </w:r>
+    </w:p>
+    <w:p>
+      <w:pPr>
+        <w:rPr>
+          <w:rFonts w:asciiTheme="majorHAnsi" w:hAnsiTheme="majorHAnsi"/>
+          <w:sz w:val="20"/>
+          <w:szCs w:val="20"/>
+        </w:rPr>
+      </w:pPr>
+      <w:r>
+        <w:rPr>
+          <w:rFonts w:asciiTheme="majorHAnsi" w:hAnsiTheme="majorHAnsi"/>
+          <w:sz w:val="20"/>
+          <w:szCs w:val="20"/>
+        </w:rPr>
+        <w:t>ID da promoção, nome da promoção, entidade, descrição, contactos válidos.</w:t>
+      </w:r>
+    </w:p>
+    <w:p>
+      <w:pPr>
+        <w:rPr>
+          <w:rFonts w:asciiTheme="majorHAnsi" w:hAnsiTheme="majorHAnsi"/>
+          <w:sz w:val="20"/>
+          <w:szCs w:val="20"/>
+        </w:rPr>
+      </w:pPr>
+    </w:p>
+    <w:p>
+      <w:pPr>
+        <w:rPr>
+          <w:rFonts w:asciiTheme="majorHAnsi" w:hAnsiTheme="majorHAnsi"/>
+          <w:i/>
+          <w:sz w:val="20"/>
+          <w:szCs w:val="20"/>
+        </w:rPr>
+      </w:pPr>
+      <w:r>
+        <w:rPr>
+          <w:rFonts w:asciiTheme="majorHAnsi" w:hAnsiTheme="majorHAnsi"/>
+          <w:i/>
+          <w:sz w:val="20"/>
+          <w:szCs w:val="20"/>
+        </w:rPr>
+        <w:t>-lançar promoções:</w:t>
+      </w:r>
+    </w:p>
+    <w:p>
+      <w:pPr>
+        <w:rPr>
+          <w:rFonts w:asciiTheme="majorHAnsi" w:hAnsiTheme="majorHAnsi"/>
+          <w:sz w:val="20"/>
+          <w:szCs w:val="20"/>
+        </w:rPr>
+      </w:pPr>
+      <w:proofErr w:type="gramStart"/>
+      <w:r>
+        <w:rPr>
+          <w:rFonts w:asciiTheme="majorHAnsi" w:hAnsiTheme="majorHAnsi"/>
+          <w:sz w:val="20"/>
+          <w:szCs w:val="20"/>
+        </w:rPr>
+        <w:t>id</w:t>
+      </w:r>
+      <w:proofErr w:type="gramEnd"/>
+      <w:r>
+        <w:rPr>
+          <w:rFonts w:asciiTheme="majorHAnsi" w:hAnsiTheme="majorHAnsi"/>
+          <w:sz w:val="20"/>
+          <w:szCs w:val="20"/>
+        </w:rPr>
+        <w:t xml:space="preserve"> da promoção, estado da promoção</w:t>
+      </w:r>
+    </w:p>
+    <w:p>
+      <w:pPr>
+        <w:rPr>
+          <w:rFonts w:asciiTheme="majorHAnsi" w:hAnsiTheme="majorHAnsi"/>
+          <w:sz w:val="20"/>
+          <w:szCs w:val="20"/>
+        </w:rPr>
+      </w:pPr>
+    </w:p>
+    <w:p>
+      <w:pPr>
+        <w:rPr>
+          <w:rFonts w:asciiTheme="majorHAnsi" w:hAnsiTheme="majorHAnsi"/>
+          <w:sz w:val="20"/>
+          <w:szCs w:val="20"/>
+        </w:rPr>
+      </w:pPr>
+      <w:r>
+        <w:rPr>
+          <w:rFonts w:asciiTheme="majorHAnsi" w:hAnsiTheme="majorHAnsi"/>
+          <w:i/>
+          <w:sz w:val="20"/>
+          <w:szCs w:val="20"/>
+        </w:rPr>
+        <w:t>-editar promoções:</w:t>
+      </w:r>
+      <w:r>
+        <w:rPr>
+          <w:rFonts w:asciiTheme="majorHAnsi" w:hAnsiTheme="majorHAnsi"/>
+          <w:i/>
+          <w:sz w:val="20"/>
+          <w:szCs w:val="20"/>
+        </w:rPr>
+        <w:cr/>
+      </w:r>
+      <w:r>
+        <w:rPr>
+          <w:sz w:val="20"/>
+          <w:szCs w:val="20"/>
+        </w:rPr>
+        <w:t xml:space="preserve"> </w:t>
+      </w:r>
+      <w:r>
+        <w:rPr>
+          <w:rFonts w:asciiTheme="majorHAnsi" w:hAnsiTheme="majorHAnsi"/>
+          <w:sz w:val="20"/>
+          <w:szCs w:val="20"/>
+        </w:rPr>
+        <w:t>ID da promoção, nome da promoção, entidade, descrição, contactos válidos</w:t>
+      </w:r>
+    </w:p>
+    <w:p>
+      <w:pPr>
+        <w:rPr>
+          <w:rFonts w:asciiTheme="majorHAnsi" w:hAnsiTheme="majorHAnsi"/>
+          <w:sz w:val="20"/>
+          <w:szCs w:val="20"/>
+        </w:rPr>
+      </w:pPr>
+    </w:p>
+    <w:p>
+      <w:pPr>
+        <w:rPr>
+          <w:rFonts w:asciiTheme="majorHAnsi" w:hAnsiTheme="majorHAnsi"/>
+          <w:i/>
+          <w:sz w:val="20"/>
+          <w:szCs w:val="20"/>
+        </w:rPr>
+      </w:pPr>
+      <w:r>
+        <w:rPr>
+          <w:rFonts w:asciiTheme="majorHAnsi" w:hAnsiTheme="majorHAnsi"/>
+          <w:i/>
+          <w:sz w:val="20"/>
+          <w:szCs w:val="20"/>
+        </w:rPr>
+        <w:t>-consultar histórico de promoções:</w:t>
+      </w:r>
+    </w:p>
+    <w:p>
+      <w:pPr>
+        <w:rPr>
+          <w:rFonts w:asciiTheme="majorHAnsi" w:hAnsiTheme="majorHAnsi"/>
+          <w:sz w:val="20"/>
+          <w:szCs w:val="20"/>
+        </w:rPr>
+      </w:pPr>
+      <w:r>
+        <w:rPr>
+          <w:rFonts w:asciiTheme="majorHAnsi" w:hAnsiTheme="majorHAnsi"/>
+          <w:sz w:val="20"/>
+          <w:szCs w:val="20"/>
+        </w:rPr>
+        <w:t>ID da promoção, nome da promoção, entidade, descrição, contactos válidos</w:t>
+      </w:r>
+    </w:p>
+    <w:p>
+      <w:pPr>
+        <w:rPr>
+          <w:rFonts w:asciiTheme="majorHAnsi" w:hAnsiTheme="majorHAnsi"/>
+          <w:sz w:val="20"/>
+          <w:szCs w:val="20"/>
+        </w:rPr>
+      </w:pPr>
+    </w:p>
+    <w:p>
+      <w:pPr>
+        <w:rPr>
+          <w:rFonts w:asciiTheme="majorHAnsi" w:hAnsiTheme="majorHAnsi"/>
+          <w:i/>
+          <w:sz w:val="20"/>
+          <w:szCs w:val="20"/>
+        </w:rPr>
+      </w:pPr>
+      <w:r>
+        <w:rPr>
+          <w:rFonts w:asciiTheme="majorHAnsi" w:hAnsiTheme="majorHAnsi"/>
+          <w:i/>
+          <w:sz w:val="20"/>
+          <w:szCs w:val="20"/>
+        </w:rPr>
+        <w:t>-introduzir promoção:</w:t>
+      </w:r>
+    </w:p>
+    <w:p>
+      <w:pPr>
+        <w:rPr>
+          <w:rFonts w:asciiTheme="majorHAnsi" w:hAnsiTheme="majorHAnsi"/>
+          <w:sz w:val="20"/>
+          <w:szCs w:val="20"/>
+        </w:rPr>
+      </w:pPr>
+      <w:r>
+        <w:rPr>
+          <w:rFonts w:asciiTheme="majorHAnsi" w:hAnsiTheme="majorHAnsi"/>
+          <w:sz w:val="20"/>
+          <w:szCs w:val="20"/>
+        </w:rPr>
+        <w:t>ID da promoção, nome da promoção, entidade, descrição</w:t>
+      </w:r>
+      <w:r>
+        <w:rPr>
+          <w:rFonts w:asciiTheme="majorHAnsi" w:hAnsiTheme="majorHAnsi"/>
+          <w:sz w:val="20"/>
+          <w:szCs w:val="20"/>
+        </w:rPr>
+        <w:cr/>
+      </w:r>
+    </w:p>
+    <w:p>
+      <w:pPr>
+        <w:rPr>
+          <w:rFonts w:asciiTheme="majorHAnsi" w:hAnsiTheme="majorHAnsi"/>
+          <w:sz w:val="20"/>
+          <w:szCs w:val="20"/>
+        </w:rPr>
+      </w:pPr>
+      <w:r>
+        <w:rPr>
+          <w:rFonts w:asciiTheme="majorHAnsi" w:hAnsiTheme="majorHAnsi"/>
+          <w:i/>
+          <w:sz w:val="20"/>
+          <w:szCs w:val="20"/>
+        </w:rPr>
+        <w:t>-segmentar promoção:</w:t>
+      </w:r>
+      <w:r>
+        <w:rPr>
+          <w:rFonts w:asciiTheme="majorHAnsi" w:hAnsiTheme="majorHAnsi"/>
+          <w:i/>
+          <w:sz w:val="20"/>
+          <w:szCs w:val="20"/>
+        </w:rPr>
+        <w:cr/>
+      </w:r>
+      <w:r>
+        <w:rPr>
+          <w:sz w:val="20"/>
+          <w:szCs w:val="20"/>
+        </w:rPr>
+        <w:t xml:space="preserve"> </w:t>
+      </w:r>
+      <w:proofErr w:type="gramStart"/>
+      <w:r>
+        <w:rPr>
+          <w:rFonts w:asciiTheme="majorHAnsi" w:hAnsiTheme="majorHAnsi"/>
+          <w:sz w:val="20"/>
+          <w:szCs w:val="20"/>
+        </w:rPr>
+        <w:t>contactos</w:t>
+      </w:r>
+      <w:proofErr w:type="gramEnd"/>
+      <w:r>
+        <w:rPr>
+          <w:rFonts w:asciiTheme="majorHAnsi" w:hAnsiTheme="majorHAnsi"/>
+          <w:sz w:val="20"/>
+          <w:szCs w:val="20"/>
+        </w:rPr>
+        <w:t xml:space="preserve"> válidos</w:t>
+      </w:r>
+    </w:p>
+    <w:p>
+      <w:pPr>
+        <w:rPr>
+          <w:rFonts w:asciiTheme="majorHAnsi" w:hAnsiTheme="majorHAnsi"/>
+          <w:sz w:val="20"/>
+          <w:szCs w:val="20"/>
+        </w:rPr>
+      </w:pPr>
+    </w:p>
+    <w:p>
+      <w:pPr>
+        <w:rPr>
+          <w:rFonts w:asciiTheme="majorHAnsi" w:hAnsiTheme="majorHAnsi"/>
+          <w:i/>
+          <w:sz w:val="20"/>
+          <w:szCs w:val="20"/>
+        </w:rPr>
+      </w:pPr>
+      <w:r>
+        <w:rPr>
+          <w:rFonts w:asciiTheme="majorHAnsi" w:hAnsiTheme="majorHAnsi"/>
+          <w:i/>
+          <w:sz w:val="20"/>
+          <w:szCs w:val="20"/>
+        </w:rPr>
+        <w:t>-Alterar promoção:</w:t>
+      </w:r>
+    </w:p>
+    <w:p>
+      <w:pPr>
+        <w:rPr>
+          <w:rFonts w:asciiTheme="majorHAnsi" w:hAnsiTheme="majorHAnsi"/>
+          <w:sz w:val="20"/>
+          <w:szCs w:val="20"/>
+        </w:rPr>
+      </w:pPr>
+      <w:r>
+        <w:rPr>
+          <w:rFonts w:asciiTheme="majorHAnsi" w:hAnsiTheme="majorHAnsi"/>
+          <w:sz w:val="20"/>
+          <w:szCs w:val="20"/>
+        </w:rPr>
+        <w:t>ID da promoção, nome da promoção, entidade, descrição, contactos válidos</w:t>
+      </w:r>
+    </w:p>
+    <w:p>
+      <w:pPr>
+        <w:rPr>
+          <w:rFonts w:asciiTheme="majorHAnsi" w:hAnsiTheme="majorHAnsi"/>
+          <w:sz w:val="20"/>
+          <w:szCs w:val="20"/>
+        </w:rPr>
+      </w:pPr>
+      <w:r>
+        <w:rPr>
+          <w:rFonts w:asciiTheme="majorHAnsi" w:hAnsiTheme="majorHAnsi"/>
+          <w:b/>
+          <w:sz w:val="20"/>
+          <w:szCs w:val="20"/>
+        </w:rPr>
+        <w:t>Nome</w:t>
+      </w:r>
+      <w:r>
+        <w:rPr>
+          <w:rFonts w:asciiTheme="majorHAnsi" w:hAnsiTheme="majorHAnsi"/>
+          <w:sz w:val="20"/>
+          <w:szCs w:val="20"/>
+        </w:rPr>
+        <w:t>: Contacto</w:t>
+      </w:r>
+    </w:p>
+    <w:p>
+      <w:pPr>
+        <w:rPr>
+          <w:rFonts w:asciiTheme="majorHAnsi" w:hAnsiTheme="majorHAnsi"/>
+          <w:sz w:val="20"/>
+          <w:szCs w:val="20"/>
+        </w:rPr>
+      </w:pPr>
+      <w:r>
+        <w:rPr>
+          <w:rFonts w:asciiTheme="majorHAnsi" w:hAnsiTheme="majorHAnsi"/>
+          <w:b/>
+          <w:sz w:val="20"/>
+          <w:szCs w:val="20"/>
+        </w:rPr>
+        <w:lastRenderedPageBreak/>
+        <w:t>O que faz</w:t>
+      </w:r>
+      <w:r>
+        <w:rPr>
+          <w:rFonts w:asciiTheme="majorHAnsi" w:hAnsiTheme="majorHAnsi"/>
+          <w:sz w:val="20"/>
+          <w:szCs w:val="20"/>
+        </w:rPr>
+        <w:t>: Receber promoção</w:t>
+      </w:r>
+    </w:p>
+    <w:p>
+      <w:pPr>
+        <w:rPr>
+          <w:rFonts w:asciiTheme="majorHAnsi" w:hAnsiTheme="majorHAnsi"/>
+          <w:sz w:val="20"/>
+          <w:szCs w:val="20"/>
+        </w:rPr>
+      </w:pPr>
+      <w:r>
+        <w:rPr>
+          <w:rFonts w:asciiTheme="majorHAnsi" w:hAnsiTheme="majorHAnsi"/>
+          <w:b/>
+          <w:sz w:val="20"/>
+          <w:szCs w:val="20"/>
+        </w:rPr>
+        <w:t>Onde</w:t>
+      </w:r>
+      <w:r>
+        <w:rPr>
+          <w:rFonts w:asciiTheme="majorHAnsi" w:hAnsiTheme="majorHAnsi"/>
+          <w:sz w:val="20"/>
+          <w:szCs w:val="20"/>
+        </w:rPr>
+        <w:t xml:space="preserve">: </w:t>
+      </w:r>
+      <w:proofErr w:type="gramStart"/>
+      <w:r>
+        <w:rPr>
+          <w:rFonts w:asciiTheme="majorHAnsi" w:hAnsiTheme="majorHAnsi"/>
+          <w:sz w:val="20"/>
+          <w:szCs w:val="20"/>
+        </w:rPr>
+        <w:t>Email</w:t>
+      </w:r>
+      <w:proofErr w:type="gramEnd"/>
+      <w:r>
+        <w:rPr>
+          <w:rFonts w:asciiTheme="majorHAnsi" w:hAnsiTheme="majorHAnsi"/>
+          <w:sz w:val="20"/>
+          <w:szCs w:val="20"/>
+        </w:rPr>
+        <w:t>, correio, sms</w:t>
+      </w:r>
+    </w:p>
+    <w:p>
+      <w:pPr>
+        <w:rPr>
+          <w:rFonts w:asciiTheme="majorHAnsi" w:hAnsiTheme="majorHAnsi"/>
+          <w:sz w:val="20"/>
+          <w:szCs w:val="20"/>
+        </w:rPr>
+      </w:pPr>
+      <w:r>
+        <w:rPr>
+          <w:rFonts w:asciiTheme="majorHAnsi" w:hAnsiTheme="majorHAnsi"/>
+          <w:b/>
+          <w:sz w:val="20"/>
+          <w:szCs w:val="20"/>
+        </w:rPr>
+        <w:t>Descrição dos fluxos</w:t>
+      </w:r>
+      <w:r>
+        <w:rPr>
+          <w:rFonts w:asciiTheme="majorHAnsi" w:hAnsiTheme="majorHAnsi"/>
+          <w:sz w:val="20"/>
+          <w:szCs w:val="20"/>
+        </w:rPr>
+        <w:t>:</w:t>
+      </w:r>
+    </w:p>
+    <w:p>
+      <w:pPr>
+        <w:rPr>
+          <w:rFonts w:asciiTheme="majorHAnsi" w:hAnsiTheme="majorHAnsi"/>
+          <w:sz w:val="20"/>
+          <w:szCs w:val="20"/>
+        </w:rPr>
+      </w:pPr>
+      <w:r>
+        <w:rPr>
+          <w:rFonts w:asciiTheme="majorHAnsi" w:hAnsiTheme="majorHAnsi"/>
+          <w:i/>
+          <w:sz w:val="20"/>
+          <w:szCs w:val="20"/>
+        </w:rPr>
+        <w:t>-Receber promoção:</w:t>
+      </w:r>
+      <w:r>
+        <w:rPr>
+          <w:rFonts w:asciiTheme="majorHAnsi" w:hAnsiTheme="majorHAnsi"/>
+          <w:i/>
+          <w:sz w:val="20"/>
+          <w:szCs w:val="20"/>
+        </w:rPr>
+        <w:cr/>
+      </w:r>
+      <w:r>
+        <w:rPr>
+          <w:sz w:val="20"/>
+          <w:szCs w:val="20"/>
+        </w:rPr>
+        <w:t xml:space="preserve"> </w:t>
+      </w:r>
+      <w:proofErr w:type="gramStart"/>
+      <w:r>
+        <w:rPr>
+          <w:rFonts w:asciiTheme="majorHAnsi" w:hAnsiTheme="majorHAnsi"/>
+          <w:sz w:val="20"/>
+          <w:szCs w:val="20"/>
+        </w:rPr>
+        <w:t>idcontacto</w:t>
+      </w:r>
+      <w:proofErr w:type="gramEnd"/>
+      <w:r>
+        <w:rPr>
+          <w:rFonts w:asciiTheme="majorHAnsi" w:hAnsiTheme="majorHAnsi"/>
+          <w:sz w:val="20"/>
+          <w:szCs w:val="20"/>
+        </w:rPr>
+        <w:t>, contacto valido</w:t>
+      </w:r>
+    </w:p>
+    <w:p>
+      <w:pPr>
+        <w:rPr>
+          <w:rFonts w:asciiTheme="majorHAnsi" w:hAnsiTheme="majorHAnsi"/>
           <w:sz w:val="18"/>
           <w:szCs w:val="18"/>
         </w:rPr>
       </w:pPr>
-      <w:r>
-        <w:rPr>
-          <w:rFonts w:asciiTheme="majorHAnsi" w:hAnsiTheme="majorHAnsi"/>
-          <w:b/>
+    </w:p>
+    <w:p>
+      <w:pPr>
+        <w:rPr>
+          <w:rFonts w:asciiTheme="majorHAnsi" w:hAnsiTheme="majorHAnsi"/>
           <w:sz w:val="18"/>
           <w:szCs w:val="18"/>
         </w:rPr>
-        <w:t>Nome</w:t>
-      </w:r>
-      <w:r>
+      </w:pPr>
+    </w:p>
+    <w:p>
+      <w:pPr>
         <w:rPr>
           <w:rFonts w:asciiTheme="majorHAnsi" w:hAnsiTheme="majorHAnsi"/>
           <w:sz w:val="18"/>
           <w:szCs w:val="18"/>
         </w:rPr>
-        <w:t>: Diretor do Hotel</w:t>
-      </w:r>
+      </w:pPr>
     </w:p>
     <w:p>
       <w:pPr>
@@ -1594,2050 +3236,17 @@
           <w:szCs w:val="18"/>
         </w:rPr>
       </w:pPr>
-      <w:r>
-        <w:rPr>
-          <w:rFonts w:asciiTheme="majorHAnsi" w:hAnsiTheme="majorHAnsi"/>
-          <w:b/>
-          <w:sz w:val="18"/>
-          <w:szCs w:val="18"/>
-        </w:rPr>
-        <w:t>O que faz</w:t>
-      </w:r>
-      <w:r>
-        <w:rPr>
-          <w:rFonts w:asciiTheme="majorHAnsi" w:hAnsiTheme="majorHAnsi"/>
-          <w:sz w:val="18"/>
-          <w:szCs w:val="18"/>
-        </w:rPr>
-        <w:t>: Aprovar as promoções, ins</w:t>
-      </w:r>
-      <w:r>
-        <w:rPr>
-          <w:rFonts w:asciiTheme="majorHAnsi" w:hAnsiTheme="majorHAnsi"/>
-          <w:sz w:val="18"/>
-          <w:szCs w:val="18"/>
-        </w:rPr>
-        <w:t>erir contacto, editar contacto, e</w:t>
-      </w:r>
-      <w:r>
-        <w:rPr>
-          <w:rFonts w:asciiTheme="majorHAnsi" w:hAnsiTheme="majorHAnsi"/>
-          <w:sz w:val="18"/>
-          <w:szCs w:val="18"/>
-        </w:rPr>
-        <w:t>liminar contacto e consultar contacto.</w:t>
-      </w:r>
     </w:p>
     <w:p>
       <w:pPr>
-        <w:rPr>
-          <w:rFonts w:asciiTheme="majorHAnsi" w:hAnsiTheme="majorHAnsi"/>
-          <w:sz w:val="18"/>
-          <w:szCs w:val="18"/>
-        </w:rPr>
-      </w:pPr>
-      <w:r>
-        <w:rPr>
-          <w:rFonts w:asciiTheme="majorHAnsi" w:hAnsiTheme="majorHAnsi"/>
-          <w:b/>
-          <w:sz w:val="18"/>
-          <w:szCs w:val="18"/>
-        </w:rPr>
-        <w:t>Onde</w:t>
-      </w:r>
-      <w:r>
-        <w:rPr>
-          <w:rFonts w:asciiTheme="majorHAnsi" w:hAnsiTheme="majorHAnsi"/>
-          <w:sz w:val="18"/>
-          <w:szCs w:val="18"/>
-        </w:rPr>
-        <w:t>: Gabinete do director (Hotel)</w:t>
-      </w:r>
-    </w:p>
-    <w:p>
-      <w:pPr>
-        <w:rPr>
-          <w:rFonts w:asciiTheme="majorHAnsi" w:hAnsiTheme="majorHAnsi"/>
-          <w:sz w:val="18"/>
-          <w:szCs w:val="18"/>
-        </w:rPr>
-      </w:pPr>
-      <w:r>
-        <w:rPr>
-          <w:rFonts w:asciiTheme="majorHAnsi" w:hAnsiTheme="majorHAnsi"/>
-          <w:b/>
-          <w:sz w:val="18"/>
-          <w:szCs w:val="18"/>
-        </w:rPr>
-        <w:t>Descrição dos fluxos</w:t>
-      </w:r>
-      <w:r>
-        <w:rPr>
-          <w:rFonts w:asciiTheme="majorHAnsi" w:hAnsiTheme="majorHAnsi"/>
-          <w:sz w:val="18"/>
-          <w:szCs w:val="18"/>
-        </w:rPr>
-        <w:t>:</w:t>
-      </w:r>
-    </w:p>
-    <w:p>
-      <w:pPr>
-        <w:rPr>
-          <w:rFonts w:asciiTheme="majorHAnsi" w:hAnsiTheme="majorHAnsi"/>
-          <w:sz w:val="18"/>
-          <w:szCs w:val="18"/>
-        </w:rPr>
-      </w:pPr>
-      <w:r>
-        <w:rPr>
-          <w:rFonts w:asciiTheme="majorHAnsi" w:hAnsiTheme="majorHAnsi"/>
-          <w:sz w:val="18"/>
-          <w:szCs w:val="18"/>
-        </w:rPr>
-        <w:t>-</w:t>
-      </w:r>
-      <w:r>
-        <w:rPr>
-          <w:rFonts w:asciiTheme="majorHAnsi" w:hAnsiTheme="majorHAnsi"/>
-          <w:i/>
-          <w:sz w:val="18"/>
-          <w:szCs w:val="18"/>
-        </w:rPr>
-        <w:t>Consultar promoção</w:t>
-      </w:r>
-      <w:r>
-        <w:rPr>
-          <w:rFonts w:asciiTheme="majorHAnsi" w:hAnsiTheme="majorHAnsi"/>
-          <w:sz w:val="18"/>
-          <w:szCs w:val="18"/>
-        </w:rPr>
-        <w:t>:</w:t>
-      </w:r>
-    </w:p>
-    <w:p>
-      <w:pPr>
-        <w:rPr>
-          <w:rFonts w:asciiTheme="majorHAnsi" w:hAnsiTheme="majorHAnsi"/>
-          <w:sz w:val="18"/>
-          <w:szCs w:val="18"/>
-        </w:rPr>
-      </w:pPr>
-      <w:r>
-        <w:rPr>
-          <w:rFonts w:asciiTheme="majorHAnsi" w:hAnsiTheme="majorHAnsi"/>
-          <w:sz w:val="18"/>
-          <w:szCs w:val="18"/>
-        </w:rPr>
-        <w:t xml:space="preserve"> </w:t>
-      </w:r>
-      <w:r>
-        <w:rPr>
-          <w:rFonts w:asciiTheme="majorHAnsi" w:hAnsiTheme="majorHAnsi"/>
-          <w:sz w:val="18"/>
-          <w:szCs w:val="18"/>
-        </w:rPr>
-        <w:t>Id da promoção, nome da promoção</w:t>
-      </w:r>
-      <w:r>
-        <w:rPr>
-          <w:rFonts w:asciiTheme="majorHAnsi" w:hAnsiTheme="majorHAnsi"/>
-          <w:sz w:val="18"/>
-          <w:szCs w:val="18"/>
-        </w:rPr>
-        <w:t xml:space="preserve">, entidade(agência de viagens), </w:t>
-      </w:r>
-      <w:r>
-        <w:rPr>
-          <w:rFonts w:asciiTheme="majorHAnsi" w:hAnsiTheme="majorHAnsi"/>
-          <w:sz w:val="18"/>
-          <w:szCs w:val="18"/>
-        </w:rPr>
-        <w:t>descrição, data de promoção a</w:t>
-      </w:r>
-      <w:r>
-        <w:rPr>
-          <w:rFonts w:asciiTheme="majorHAnsi" w:hAnsiTheme="majorHAnsi"/>
-          <w:sz w:val="18"/>
-          <w:szCs w:val="18"/>
-        </w:rPr>
-        <w:t xml:space="preserve">provada, data inicio, data fim, </w:t>
-      </w:r>
-      <w:r>
-        <w:rPr>
-          <w:rFonts w:asciiTheme="majorHAnsi" w:hAnsiTheme="majorHAnsi"/>
-          <w:sz w:val="18"/>
-          <w:szCs w:val="18"/>
-        </w:rPr>
-        <w:t>codigo promocional, número</w:t>
-      </w:r>
-      <w:r>
-        <w:rPr>
-          <w:rFonts w:asciiTheme="majorHAnsi" w:hAnsiTheme="majorHAnsi"/>
-          <w:sz w:val="18"/>
-          <w:szCs w:val="18"/>
-        </w:rPr>
-        <w:t xml:space="preserve"> de utilizações máximo, usados, </w:t>
-      </w:r>
-      <w:r>
-        <w:rPr>
-          <w:rFonts w:asciiTheme="majorHAnsi" w:hAnsiTheme="majorHAnsi"/>
-          <w:sz w:val="18"/>
-          <w:szCs w:val="18"/>
-        </w:rPr>
-        <w:t xml:space="preserve">codigo promocional, código de </w:t>
-      </w:r>
-      <w:r>
-        <w:rPr>
-          <w:rFonts w:asciiTheme="majorHAnsi" w:hAnsiTheme="majorHAnsi"/>
-          <w:sz w:val="18"/>
-          <w:szCs w:val="18"/>
-        </w:rPr>
-        <w:lastRenderedPageBreak/>
-        <w:t>contacto, usado(sim/não)</w:t>
-      </w:r>
-      <w:r>
-        <w:rPr>
-          <w:rFonts w:asciiTheme="majorHAnsi" w:hAnsiTheme="majorHAnsi"/>
-          <w:sz w:val="18"/>
-          <w:szCs w:val="18"/>
-        </w:rPr>
-        <w:cr/>
-      </w:r>
-    </w:p>
-    <w:p>
-      <w:pPr>
-        <w:rPr>
-          <w:rFonts w:asciiTheme="majorHAnsi" w:hAnsiTheme="majorHAnsi"/>
-          <w:sz w:val="18"/>
-          <w:szCs w:val="18"/>
-        </w:rPr>
-      </w:pPr>
-      <w:r>
-        <w:rPr>
-          <w:rFonts w:asciiTheme="majorHAnsi" w:hAnsiTheme="majorHAnsi"/>
-          <w:sz w:val="18"/>
-          <w:szCs w:val="18"/>
-        </w:rPr>
-        <w:t>-</w:t>
-      </w:r>
-      <w:r>
-        <w:rPr>
-          <w:rFonts w:asciiTheme="majorHAnsi" w:hAnsiTheme="majorHAnsi"/>
-          <w:i/>
-          <w:sz w:val="18"/>
-          <w:szCs w:val="18"/>
-        </w:rPr>
-        <w:t>Aprovar promoção</w:t>
-      </w:r>
-      <w:r>
-        <w:rPr>
-          <w:rFonts w:asciiTheme="majorHAnsi" w:hAnsiTheme="majorHAnsi"/>
-          <w:sz w:val="18"/>
-          <w:szCs w:val="18"/>
-        </w:rPr>
-        <w:t>:</w:t>
-      </w:r>
-    </w:p>
-    <w:p>
-      <w:pPr>
-        <w:rPr>
-          <w:rFonts w:asciiTheme="majorHAnsi" w:hAnsiTheme="majorHAnsi"/>
-          <w:sz w:val="18"/>
-          <w:szCs w:val="18"/>
-        </w:rPr>
-      </w:pPr>
-      <w:r>
-        <w:rPr>
-          <w:rFonts w:asciiTheme="majorHAnsi" w:hAnsiTheme="majorHAnsi"/>
-          <w:sz w:val="18"/>
-          <w:szCs w:val="18"/>
-        </w:rPr>
-        <w:t>Estado da promoção, Id da promoção</w:t>
-      </w:r>
-      <w:r>
-        <w:rPr>
-          <w:rFonts w:asciiTheme="majorHAnsi" w:hAnsiTheme="majorHAnsi"/>
-          <w:sz w:val="18"/>
-          <w:szCs w:val="18"/>
-        </w:rPr>
-        <w:cr/>
-      </w:r>
-    </w:p>
-    <w:p>
-      <w:pPr>
-        <w:rPr>
-          <w:rFonts w:asciiTheme="majorHAnsi" w:hAnsiTheme="majorHAnsi"/>
-          <w:sz w:val="18"/>
-          <w:szCs w:val="18"/>
-        </w:rPr>
-      </w:pPr>
-      <w:r>
-        <w:rPr>
-          <w:rFonts w:asciiTheme="majorHAnsi" w:hAnsiTheme="majorHAnsi"/>
-          <w:sz w:val="18"/>
-          <w:szCs w:val="18"/>
-        </w:rPr>
-        <w:t>-</w:t>
-      </w:r>
-      <w:r>
-        <w:rPr>
-          <w:rFonts w:asciiTheme="majorHAnsi" w:hAnsiTheme="majorHAnsi"/>
-          <w:i/>
-          <w:sz w:val="18"/>
-          <w:szCs w:val="18"/>
-        </w:rPr>
-        <w:t>Reprovar promoção</w:t>
-      </w:r>
-      <w:r>
-        <w:rPr>
-          <w:rFonts w:asciiTheme="majorHAnsi" w:hAnsiTheme="majorHAnsi"/>
-          <w:sz w:val="18"/>
-          <w:szCs w:val="18"/>
-        </w:rPr>
-        <w:t>:</w:t>
-      </w:r>
-    </w:p>
-    <w:p>
-      <w:pPr>
-        <w:rPr>
-          <w:rFonts w:asciiTheme="majorHAnsi" w:hAnsiTheme="majorHAnsi"/>
-          <w:sz w:val="18"/>
-          <w:szCs w:val="18"/>
-        </w:rPr>
-      </w:pPr>
-      <w:r>
-        <w:rPr>
-          <w:rFonts w:asciiTheme="majorHAnsi" w:hAnsiTheme="majorHAnsi"/>
-          <w:sz w:val="18"/>
-          <w:szCs w:val="18"/>
-        </w:rPr>
-        <w:t>Estado da promoção, Id da promoção</w:t>
-      </w:r>
-      <w:r>
-        <w:rPr>
-          <w:rFonts w:asciiTheme="majorHAnsi" w:hAnsiTheme="majorHAnsi"/>
-          <w:sz w:val="18"/>
-          <w:szCs w:val="18"/>
-        </w:rPr>
-        <w:cr/>
-      </w:r>
-    </w:p>
-    <w:p>
-      <w:pPr>
-        <w:rPr>
-          <w:rFonts w:asciiTheme="majorHAnsi" w:hAnsiTheme="majorHAnsi"/>
-          <w:sz w:val="18"/>
-          <w:szCs w:val="18"/>
-        </w:rPr>
-      </w:pPr>
-      <w:r>
-        <w:rPr>
-          <w:rFonts w:asciiTheme="majorHAnsi" w:hAnsiTheme="majorHAnsi"/>
-          <w:sz w:val="18"/>
-          <w:szCs w:val="18"/>
-        </w:rPr>
-        <w:t>-</w:t>
-      </w:r>
-      <w:r>
-        <w:rPr>
-          <w:rFonts w:asciiTheme="majorHAnsi" w:hAnsiTheme="majorHAnsi"/>
-          <w:i/>
-          <w:sz w:val="18"/>
-          <w:szCs w:val="18"/>
-        </w:rPr>
-        <w:t>Inserir contacto:</w:t>
-      </w:r>
-    </w:p>
-    <w:p>
-      <w:pPr>
-        <w:rPr>
-          <w:rFonts w:asciiTheme="majorHAnsi" w:hAnsiTheme="majorHAnsi"/>
-          <w:sz w:val="18"/>
-          <w:szCs w:val="18"/>
-        </w:rPr>
-      </w:pPr>
-      <w:r>
-        <w:rPr>
-          <w:rFonts w:asciiTheme="majorHAnsi" w:hAnsiTheme="majorHAnsi"/>
-          <w:sz w:val="18"/>
-          <w:szCs w:val="18"/>
-        </w:rPr>
-        <w:t>Nome, morada, telefone, emai</w:t>
-      </w:r>
-      <w:r>
-        <w:rPr>
-          <w:rFonts w:asciiTheme="majorHAnsi" w:hAnsiTheme="majorHAnsi"/>
-          <w:sz w:val="18"/>
-          <w:szCs w:val="18"/>
-        </w:rPr>
-        <w:t xml:space="preserve">l, género, profissão, número de </w:t>
-      </w:r>
-      <w:r>
-        <w:rPr>
-          <w:rFonts w:asciiTheme="majorHAnsi" w:hAnsiTheme="majorHAnsi"/>
-          <w:sz w:val="18"/>
-          <w:szCs w:val="18"/>
-        </w:rPr>
-        <w:t>estadias, vencimento, agregado fam</w:t>
-      </w:r>
-      <w:r>
-        <w:rPr>
-          <w:rFonts w:asciiTheme="majorHAnsi" w:hAnsiTheme="majorHAnsi"/>
-          <w:sz w:val="18"/>
-          <w:szCs w:val="18"/>
-        </w:rPr>
-        <w:t xml:space="preserve">iliar, estado civil, bilhete de </w:t>
-      </w:r>
-      <w:r>
-        <w:rPr>
-          <w:rFonts w:asciiTheme="majorHAnsi" w:hAnsiTheme="majorHAnsi"/>
-          <w:sz w:val="18"/>
-          <w:szCs w:val="18"/>
-        </w:rPr>
-        <w:t>identidade, numero</w:t>
-      </w:r>
-      <w:r>
-        <w:rPr>
-          <w:rFonts w:asciiTheme="majorHAnsi" w:hAnsiTheme="majorHAnsi"/>
-          <w:sz w:val="18"/>
-          <w:szCs w:val="18"/>
-        </w:rPr>
-        <w:t xml:space="preserve"> de contribuinte, naturalidade, </w:t>
-      </w:r>
-      <w:r>
-        <w:rPr>
-          <w:rFonts w:asciiTheme="majorHAnsi" w:hAnsiTheme="majorHAnsi"/>
-          <w:sz w:val="18"/>
-          <w:szCs w:val="18"/>
-        </w:rPr>
-        <w:t>data de criação, data de nasciment</w:t>
-      </w:r>
-      <w:r>
-        <w:rPr>
-          <w:rFonts w:asciiTheme="majorHAnsi" w:hAnsiTheme="majorHAnsi"/>
-          <w:sz w:val="18"/>
-          <w:szCs w:val="18"/>
-        </w:rPr>
-        <w:t xml:space="preserve">o, título, empresa, actividade, </w:t>
-      </w:r>
-      <w:r>
-        <w:rPr>
-          <w:rFonts w:asciiTheme="majorHAnsi" w:hAnsiTheme="majorHAnsi"/>
-          <w:sz w:val="18"/>
-          <w:szCs w:val="18"/>
-        </w:rPr>
-        <w:t>código-postal, localidade, cidade, dis</w:t>
-      </w:r>
-      <w:r>
-        <w:rPr>
-          <w:rFonts w:asciiTheme="majorHAnsi" w:hAnsiTheme="majorHAnsi"/>
-          <w:sz w:val="18"/>
-          <w:szCs w:val="18"/>
-        </w:rPr>
-        <w:t xml:space="preserve">trito, país, idioma, referência </w:t>
-      </w:r>
-      <w:r>
-        <w:rPr>
-          <w:rFonts w:asciiTheme="majorHAnsi" w:hAnsiTheme="majorHAnsi"/>
-          <w:sz w:val="18"/>
-          <w:szCs w:val="18"/>
-        </w:rPr>
-        <w:t>do hotel, interesses, promoções utilizadas.</w:t>
-      </w:r>
-    </w:p>
-    <w:p>
-      <w:pPr>
-        <w:rPr>
-          <w:rFonts w:asciiTheme="majorHAnsi" w:hAnsiTheme="majorHAnsi"/>
-          <w:i/>
-          <w:sz w:val="18"/>
-          <w:szCs w:val="18"/>
-        </w:rPr>
-      </w:pPr>
-      <w:r>
-        <w:rPr>
-          <w:rFonts w:asciiTheme="majorHAnsi" w:hAnsiTheme="majorHAnsi"/>
-          <w:i/>
-          <w:sz w:val="18"/>
-          <w:szCs w:val="18"/>
-        </w:rPr>
-        <w:t>-editar contacto:</w:t>
-      </w:r>
-    </w:p>
-    <w:p>
-      <w:pPr>
-        <w:rPr>
-          <w:rFonts w:asciiTheme="majorHAnsi" w:hAnsiTheme="majorHAnsi"/>
-          <w:sz w:val="18"/>
-          <w:szCs w:val="18"/>
-        </w:rPr>
-      </w:pPr>
-      <w:r>
-        <w:rPr>
-          <w:rFonts w:asciiTheme="majorHAnsi" w:hAnsiTheme="majorHAnsi"/>
-          <w:sz w:val="18"/>
-          <w:szCs w:val="18"/>
-        </w:rPr>
-        <w:t>Nome, morada, telefone, emai</w:t>
-      </w:r>
-      <w:r>
-        <w:rPr>
-          <w:rFonts w:asciiTheme="majorHAnsi" w:hAnsiTheme="majorHAnsi"/>
-          <w:sz w:val="18"/>
-          <w:szCs w:val="18"/>
-        </w:rPr>
-        <w:t xml:space="preserve">l, género, profissão, número de </w:t>
-      </w:r>
-      <w:r>
-        <w:rPr>
-          <w:rFonts w:asciiTheme="majorHAnsi" w:hAnsiTheme="majorHAnsi"/>
-          <w:sz w:val="18"/>
-          <w:szCs w:val="18"/>
-        </w:rPr>
-        <w:t>estadias, vencimento, agregado fam</w:t>
-      </w:r>
-      <w:r>
-        <w:rPr>
-          <w:rFonts w:asciiTheme="majorHAnsi" w:hAnsiTheme="majorHAnsi"/>
-          <w:sz w:val="18"/>
-          <w:szCs w:val="18"/>
-        </w:rPr>
-        <w:t xml:space="preserve">iliar, estado civil, bilhete de </w:t>
-      </w:r>
-      <w:r>
-        <w:rPr>
-          <w:rFonts w:asciiTheme="majorHAnsi" w:hAnsiTheme="majorHAnsi"/>
-          <w:sz w:val="18"/>
-          <w:szCs w:val="18"/>
-        </w:rPr>
-        <w:t>identidade, numero de contribuinte, natural</w:t>
-      </w:r>
-      <w:r>
-        <w:rPr>
-          <w:rFonts w:asciiTheme="majorHAnsi" w:hAnsiTheme="majorHAnsi"/>
-          <w:sz w:val="18"/>
-          <w:szCs w:val="18"/>
-        </w:rPr>
-        <w:t xml:space="preserve">idade, </w:t>
-      </w:r>
-      <w:r>
-        <w:rPr>
-          <w:rFonts w:asciiTheme="majorHAnsi" w:hAnsiTheme="majorHAnsi"/>
-          <w:sz w:val="18"/>
-          <w:szCs w:val="18"/>
-        </w:rPr>
-        <w:t>data de criação, data de nasciment</w:t>
-      </w:r>
-      <w:r>
-        <w:rPr>
-          <w:rFonts w:asciiTheme="majorHAnsi" w:hAnsiTheme="majorHAnsi"/>
-          <w:sz w:val="18"/>
-          <w:szCs w:val="18"/>
-        </w:rPr>
-        <w:t xml:space="preserve">o, título, empresa, actividade, </w:t>
-      </w:r>
-      <w:r>
-        <w:rPr>
-          <w:rFonts w:asciiTheme="majorHAnsi" w:hAnsiTheme="majorHAnsi"/>
-          <w:sz w:val="18"/>
-          <w:szCs w:val="18"/>
-        </w:rPr>
-        <w:t>código-postal, localidade, cidade, distrito, país, idioma, referên</w:t>
-      </w:r>
-      <w:r>
-        <w:rPr>
-          <w:rFonts w:asciiTheme="majorHAnsi" w:hAnsiTheme="majorHAnsi"/>
-          <w:sz w:val="18"/>
-          <w:szCs w:val="18"/>
-        </w:rPr>
-        <w:t xml:space="preserve">cia </w:t>
-      </w:r>
-      <w:r>
-        <w:rPr>
-          <w:rFonts w:asciiTheme="majorHAnsi" w:hAnsiTheme="majorHAnsi"/>
-          <w:sz w:val="18"/>
-          <w:szCs w:val="18"/>
-        </w:rPr>
-        <w:t>do hotel, interesses, promoções utilizadas.</w:t>
-      </w:r>
-      <w:r>
-        <w:rPr>
-          <w:rFonts w:asciiTheme="majorHAnsi" w:hAnsiTheme="majorHAnsi"/>
-          <w:sz w:val="18"/>
-          <w:szCs w:val="18"/>
-        </w:rPr>
-        <w:cr/>
-      </w:r>
-    </w:p>
-    <w:p>
-      <w:pPr>
-        <w:rPr>
-          <w:rFonts w:asciiTheme="majorHAnsi" w:hAnsiTheme="majorHAnsi"/>
-          <w:i/>
-          <w:sz w:val="18"/>
-          <w:szCs w:val="18"/>
-        </w:rPr>
-      </w:pPr>
-      <w:r>
-        <w:rPr>
-          <w:rFonts w:asciiTheme="majorHAnsi" w:hAnsiTheme="majorHAnsi"/>
-          <w:i/>
-          <w:sz w:val="18"/>
-          <w:szCs w:val="18"/>
-        </w:rPr>
-        <w:t>-eliminar contacto:</w:t>
-      </w:r>
-    </w:p>
-    <w:p>
-      <w:pPr>
-        <w:rPr>
-          <w:rFonts w:asciiTheme="majorHAnsi" w:hAnsiTheme="majorHAnsi"/>
-          <w:sz w:val="18"/>
-          <w:szCs w:val="18"/>
-        </w:rPr>
-      </w:pPr>
-      <w:r>
-        <w:rPr>
-          <w:rFonts w:asciiTheme="majorHAnsi" w:hAnsiTheme="majorHAnsi"/>
-          <w:sz w:val="18"/>
-          <w:szCs w:val="18"/>
-        </w:rPr>
-        <w:t>Id do contacto</w:t>
-      </w:r>
-    </w:p>
-    <w:p>
-      <w:pPr>
-        <w:rPr>
-          <w:rFonts w:asciiTheme="majorHAnsi" w:hAnsiTheme="majorHAnsi"/>
-          <w:i/>
-          <w:sz w:val="18"/>
-          <w:szCs w:val="18"/>
-        </w:rPr>
-      </w:pPr>
-      <w:r>
-        <w:rPr>
-          <w:rFonts w:asciiTheme="majorHAnsi" w:hAnsiTheme="majorHAnsi"/>
-          <w:i/>
-          <w:sz w:val="18"/>
-          <w:szCs w:val="18"/>
-        </w:rPr>
-        <w:t>-consultar contacto:</w:t>
-      </w:r>
-    </w:p>
-    <w:p>
-      <w:pPr>
-        <w:rPr>
-          <w:rFonts w:asciiTheme="majorHAnsi" w:hAnsiTheme="majorHAnsi"/>
-          <w:sz w:val="18"/>
-          <w:szCs w:val="18"/>
-        </w:rPr>
-      </w:pPr>
-      <w:r>
-        <w:rPr>
-          <w:rFonts w:asciiTheme="majorHAnsi" w:hAnsiTheme="majorHAnsi"/>
-          <w:sz w:val="18"/>
-          <w:szCs w:val="18"/>
-        </w:rPr>
-        <w:t>Nome, morada, telefone, emai</w:t>
-      </w:r>
-      <w:r>
-        <w:rPr>
-          <w:rFonts w:asciiTheme="majorHAnsi" w:hAnsiTheme="majorHAnsi"/>
-          <w:sz w:val="18"/>
-          <w:szCs w:val="18"/>
-        </w:rPr>
-        <w:t xml:space="preserve">l, género, profissão, número de </w:t>
-      </w:r>
-      <w:r>
-        <w:rPr>
-          <w:rFonts w:asciiTheme="majorHAnsi" w:hAnsiTheme="majorHAnsi"/>
-          <w:sz w:val="18"/>
-          <w:szCs w:val="18"/>
-        </w:rPr>
-        <w:t>estadias, vencimento, agregado fam</w:t>
-      </w:r>
-      <w:r>
-        <w:rPr>
-          <w:rFonts w:asciiTheme="majorHAnsi" w:hAnsiTheme="majorHAnsi"/>
-          <w:sz w:val="18"/>
-          <w:szCs w:val="18"/>
-        </w:rPr>
-        <w:t xml:space="preserve">iliar, estado civil, bilhete de </w:t>
-      </w:r>
-      <w:r>
-        <w:rPr>
-          <w:rFonts w:asciiTheme="majorHAnsi" w:hAnsiTheme="majorHAnsi"/>
-          <w:sz w:val="18"/>
-          <w:szCs w:val="18"/>
-        </w:rPr>
-        <w:t>identidade, numero</w:t>
-      </w:r>
-      <w:r>
-        <w:rPr>
-          <w:rFonts w:asciiTheme="majorHAnsi" w:hAnsiTheme="majorHAnsi"/>
-          <w:sz w:val="18"/>
-          <w:szCs w:val="18"/>
-        </w:rPr>
-        <w:t xml:space="preserve"> de contribuinte, naturalidade, </w:t>
-      </w:r>
-      <w:r>
-        <w:rPr>
-          <w:rFonts w:asciiTheme="majorHAnsi" w:hAnsiTheme="majorHAnsi"/>
-          <w:sz w:val="18"/>
-          <w:szCs w:val="18"/>
-        </w:rPr>
-        <w:t>data de criação, data de nasciment</w:t>
-      </w:r>
-      <w:r>
-        <w:rPr>
-          <w:rFonts w:asciiTheme="majorHAnsi" w:hAnsiTheme="majorHAnsi"/>
-          <w:sz w:val="18"/>
-          <w:szCs w:val="18"/>
-        </w:rPr>
-        <w:t xml:space="preserve">o, título, empresa, actividade, </w:t>
-      </w:r>
-      <w:r>
-        <w:rPr>
-          <w:rFonts w:asciiTheme="majorHAnsi" w:hAnsiTheme="majorHAnsi"/>
-          <w:sz w:val="18"/>
-          <w:szCs w:val="18"/>
-        </w:rPr>
-        <w:t>código-postal, localidade, cidade, dis</w:t>
-      </w:r>
-      <w:r>
-        <w:rPr>
-          <w:rFonts w:asciiTheme="majorHAnsi" w:hAnsiTheme="majorHAnsi"/>
-          <w:sz w:val="18"/>
-          <w:szCs w:val="18"/>
-        </w:rPr>
-        <w:t xml:space="preserve">trito, país, idioma, referência </w:t>
-      </w:r>
-      <w:r>
-        <w:rPr>
-          <w:rFonts w:asciiTheme="majorHAnsi" w:hAnsiTheme="majorHAnsi"/>
-          <w:sz w:val="18"/>
-          <w:szCs w:val="18"/>
-        </w:rPr>
-        <w:t>do hotel, interesses, data de actualização,</w:t>
-      </w:r>
-      <w:r>
-        <w:rPr>
-          <w:rFonts w:asciiTheme="majorHAnsi" w:hAnsiTheme="majorHAnsi"/>
-          <w:sz w:val="18"/>
-          <w:szCs w:val="18"/>
-        </w:rPr>
-        <w:t xml:space="preserve"> </w:t>
-      </w:r>
-      <w:r>
-        <w:rPr>
-          <w:rFonts w:asciiTheme="majorHAnsi" w:hAnsiTheme="majorHAnsi"/>
-          <w:sz w:val="18"/>
-          <w:szCs w:val="18"/>
-        </w:rPr>
-        <w:t>actualizado por, promoções utilizadas.</w:t>
-      </w:r>
-      <w:r>
-        <w:rPr>
-          <w:rFonts w:asciiTheme="majorHAnsi" w:hAnsiTheme="majorHAnsi"/>
-          <w:sz w:val="18"/>
-          <w:szCs w:val="18"/>
-        </w:rPr>
-        <w:cr/>
-      </w:r>
-    </w:p>
-    <w:p>
-      <w:pPr>
-        <w:rPr>
-          <w:rFonts w:asciiTheme="majorHAnsi" w:hAnsiTheme="majorHAnsi"/>
-          <w:sz w:val="18"/>
-          <w:szCs w:val="18"/>
-        </w:rPr>
-      </w:pPr>
-      <w:r>
-        <w:rPr>
-          <w:rFonts w:asciiTheme="majorHAnsi" w:hAnsiTheme="majorHAnsi"/>
-          <w:b/>
-          <w:sz w:val="18"/>
-          <w:szCs w:val="18"/>
-        </w:rPr>
-        <w:t>Nome</w:t>
-      </w:r>
-      <w:r>
-        <w:rPr>
-          <w:rFonts w:asciiTheme="majorHAnsi" w:hAnsiTheme="majorHAnsi"/>
-          <w:sz w:val="18"/>
-          <w:szCs w:val="18"/>
-        </w:rPr>
-        <w:t xml:space="preserve">: </w:t>
-      </w:r>
-      <w:r>
-        <w:rPr>
-          <w:rFonts w:asciiTheme="majorHAnsi" w:hAnsiTheme="majorHAnsi"/>
-          <w:sz w:val="18"/>
-          <w:szCs w:val="18"/>
-        </w:rPr>
-        <w:t>Rececionista do hotel</w:t>
-      </w:r>
-    </w:p>
-    <w:p>
-      <w:pPr>
-        <w:rPr>
-          <w:rFonts w:asciiTheme="majorHAnsi" w:hAnsiTheme="majorHAnsi"/>
-          <w:sz w:val="18"/>
-          <w:szCs w:val="18"/>
-        </w:rPr>
-      </w:pPr>
-      <w:r>
-        <w:rPr>
-          <w:rFonts w:asciiTheme="majorHAnsi" w:hAnsiTheme="majorHAnsi"/>
-          <w:b/>
-          <w:sz w:val="18"/>
-          <w:szCs w:val="18"/>
-        </w:rPr>
-        <w:t>O que faz</w:t>
-      </w:r>
-      <w:r>
-        <w:rPr>
-          <w:rFonts w:asciiTheme="majorHAnsi" w:hAnsiTheme="majorHAnsi"/>
-          <w:sz w:val="18"/>
-          <w:szCs w:val="18"/>
-        </w:rPr>
-        <w:t xml:space="preserve">: </w:t>
-      </w:r>
-      <w:r>
-        <w:rPr>
-          <w:rFonts w:asciiTheme="majorHAnsi" w:hAnsiTheme="majorHAnsi"/>
-          <w:sz w:val="18"/>
-          <w:szCs w:val="18"/>
-        </w:rPr>
-        <w:t>Inserir contacto, edita</w:t>
-      </w:r>
-      <w:r>
-        <w:rPr>
-          <w:rFonts w:asciiTheme="majorHAnsi" w:hAnsiTheme="majorHAnsi"/>
-          <w:sz w:val="18"/>
-          <w:szCs w:val="18"/>
-        </w:rPr>
-        <w:t>r contacto, eliminar contacto, consultar contacto e consultar promoção.</w:t>
-      </w:r>
-    </w:p>
-    <w:p>
-      <w:pPr>
-        <w:rPr>
-          <w:rFonts w:asciiTheme="majorHAnsi" w:hAnsiTheme="majorHAnsi"/>
-          <w:sz w:val="18"/>
-          <w:szCs w:val="18"/>
-        </w:rPr>
-      </w:pPr>
-      <w:r>
-        <w:rPr>
-          <w:rFonts w:asciiTheme="majorHAnsi" w:hAnsiTheme="majorHAnsi"/>
-          <w:b/>
-          <w:sz w:val="18"/>
-          <w:szCs w:val="18"/>
-        </w:rPr>
-        <w:t>Onde</w:t>
-      </w:r>
-      <w:r>
-        <w:rPr>
-          <w:rFonts w:asciiTheme="majorHAnsi" w:hAnsiTheme="majorHAnsi"/>
-          <w:sz w:val="18"/>
-          <w:szCs w:val="18"/>
-        </w:rPr>
-        <w:t xml:space="preserve">: </w:t>
-      </w:r>
-      <w:r>
-        <w:rPr>
-          <w:rFonts w:asciiTheme="majorHAnsi" w:hAnsiTheme="majorHAnsi"/>
-          <w:sz w:val="18"/>
-          <w:szCs w:val="18"/>
-        </w:rPr>
-        <w:t>Receção do hotel</w:t>
-      </w:r>
-    </w:p>
-    <w:p>
-      <w:pPr>
-        <w:rPr>
-          <w:rFonts w:asciiTheme="majorHAnsi" w:hAnsiTheme="majorHAnsi"/>
-          <w:sz w:val="18"/>
-          <w:szCs w:val="18"/>
-        </w:rPr>
-      </w:pPr>
-      <w:r>
-        <w:rPr>
-          <w:rFonts w:asciiTheme="majorHAnsi" w:hAnsiTheme="majorHAnsi"/>
-          <w:b/>
-          <w:sz w:val="18"/>
-          <w:szCs w:val="18"/>
-        </w:rPr>
-        <w:t>Descrição dos fluxos</w:t>
-      </w:r>
-      <w:r>
-        <w:rPr>
-          <w:rFonts w:asciiTheme="majorHAnsi" w:hAnsiTheme="majorHAnsi"/>
-          <w:sz w:val="18"/>
-          <w:szCs w:val="18"/>
-        </w:rPr>
-        <w:t>:</w:t>
-      </w:r>
-    </w:p>
-    <w:p>
-      <w:pPr>
-        <w:rPr>
-          <w:rFonts w:asciiTheme="majorHAnsi" w:hAnsiTheme="majorHAnsi"/>
-          <w:sz w:val="18"/>
-          <w:szCs w:val="18"/>
-        </w:rPr>
-      </w:pPr>
-      <w:r>
-        <w:rPr>
-          <w:rFonts w:asciiTheme="majorHAnsi" w:hAnsiTheme="majorHAnsi"/>
-          <w:i/>
-          <w:sz w:val="18"/>
-          <w:szCs w:val="18"/>
-        </w:rPr>
-        <w:t>-inserir contacto:</w:t>
-      </w:r>
-      <w:r>
-        <w:rPr>
-          <w:rFonts w:asciiTheme="majorHAnsi" w:hAnsiTheme="majorHAnsi"/>
-          <w:i/>
-          <w:sz w:val="18"/>
-          <w:szCs w:val="18"/>
-        </w:rPr>
-        <w:cr/>
-      </w:r>
-      <w:r>
-        <w:t xml:space="preserve"> </w:t>
-      </w:r>
-      <w:r>
-        <w:rPr>
-          <w:rFonts w:asciiTheme="majorHAnsi" w:hAnsiTheme="majorHAnsi"/>
-          <w:sz w:val="18"/>
-          <w:szCs w:val="18"/>
-        </w:rPr>
-        <w:t>Nome, morada, telefone, emai</w:t>
-      </w:r>
-      <w:r>
-        <w:rPr>
-          <w:rFonts w:asciiTheme="majorHAnsi" w:hAnsiTheme="majorHAnsi"/>
-          <w:sz w:val="18"/>
-          <w:szCs w:val="18"/>
-        </w:rPr>
-        <w:t xml:space="preserve">l, género, profissão, número de </w:t>
-      </w:r>
-      <w:r>
-        <w:rPr>
-          <w:rFonts w:asciiTheme="majorHAnsi" w:hAnsiTheme="majorHAnsi"/>
-          <w:sz w:val="18"/>
-          <w:szCs w:val="18"/>
-        </w:rPr>
-        <w:t>estadias, vencimento, agregado fam</w:t>
-      </w:r>
-      <w:r>
-        <w:rPr>
-          <w:rFonts w:asciiTheme="majorHAnsi" w:hAnsiTheme="majorHAnsi"/>
-          <w:sz w:val="18"/>
-          <w:szCs w:val="18"/>
-        </w:rPr>
-        <w:t xml:space="preserve">iliar, estado civil, bilhete de </w:t>
-      </w:r>
-      <w:r>
-        <w:rPr>
-          <w:rFonts w:asciiTheme="majorHAnsi" w:hAnsiTheme="majorHAnsi"/>
-          <w:sz w:val="18"/>
-          <w:szCs w:val="18"/>
-        </w:rPr>
-        <w:t>identidade, numero</w:t>
-      </w:r>
-      <w:r>
-        <w:rPr>
-          <w:rFonts w:asciiTheme="majorHAnsi" w:hAnsiTheme="majorHAnsi"/>
-          <w:sz w:val="18"/>
-          <w:szCs w:val="18"/>
-        </w:rPr>
-        <w:t xml:space="preserve"> de contribuinte, naturalidade, </w:t>
-      </w:r>
-      <w:r>
-        <w:rPr>
-          <w:rFonts w:asciiTheme="majorHAnsi" w:hAnsiTheme="majorHAnsi"/>
-          <w:sz w:val="18"/>
-          <w:szCs w:val="18"/>
-        </w:rPr>
-        <w:t>data de criação, data de nasciment</w:t>
-      </w:r>
-      <w:r>
-        <w:rPr>
-          <w:rFonts w:asciiTheme="majorHAnsi" w:hAnsiTheme="majorHAnsi"/>
-          <w:sz w:val="18"/>
-          <w:szCs w:val="18"/>
-        </w:rPr>
-        <w:t xml:space="preserve">o, título, empresa, actividade, </w:t>
-      </w:r>
-      <w:r>
-        <w:rPr>
-          <w:rFonts w:asciiTheme="majorHAnsi" w:hAnsiTheme="majorHAnsi"/>
-          <w:sz w:val="18"/>
-          <w:szCs w:val="18"/>
-        </w:rPr>
-        <w:t>código-postal, localidade, cidade, dis</w:t>
-      </w:r>
-      <w:r>
-        <w:rPr>
-          <w:rFonts w:asciiTheme="majorHAnsi" w:hAnsiTheme="majorHAnsi"/>
-          <w:sz w:val="18"/>
-          <w:szCs w:val="18"/>
-        </w:rPr>
-        <w:t xml:space="preserve">trito, país, idioma, referência do hotel, interesses, promoções </w:t>
-      </w:r>
-      <w:r>
-        <w:rPr>
-          <w:rFonts w:asciiTheme="majorHAnsi" w:hAnsiTheme="majorHAnsi"/>
-          <w:sz w:val="18"/>
-          <w:szCs w:val="18"/>
-        </w:rPr>
-        <w:t>utilizadas.</w:t>
-      </w:r>
-    </w:p>
-    <w:p>
-      <w:pPr>
-        <w:rPr>
-          <w:rFonts w:asciiTheme="majorHAnsi" w:hAnsiTheme="majorHAnsi"/>
-          <w:sz w:val="18"/>
-          <w:szCs w:val="18"/>
-        </w:rPr>
-      </w:pPr>
-      <w:r>
-        <w:rPr>
-          <w:rFonts w:asciiTheme="majorHAnsi" w:hAnsiTheme="majorHAnsi"/>
-          <w:i/>
-          <w:sz w:val="18"/>
-          <w:szCs w:val="18"/>
-        </w:rPr>
-        <w:t>-editar contacto:</w:t>
-      </w:r>
-      <w:r>
-        <w:rPr>
-          <w:rFonts w:asciiTheme="majorHAnsi" w:hAnsiTheme="majorHAnsi"/>
-          <w:i/>
-          <w:sz w:val="18"/>
-          <w:szCs w:val="18"/>
-        </w:rPr>
-        <w:cr/>
-      </w:r>
-      <w:r>
-        <w:t xml:space="preserve"> </w:t>
-      </w:r>
-      <w:r>
-        <w:rPr>
-          <w:rFonts w:asciiTheme="majorHAnsi" w:hAnsiTheme="majorHAnsi"/>
-          <w:sz w:val="18"/>
-          <w:szCs w:val="18"/>
-        </w:rPr>
-        <w:t>Nome, morada, telefone, emai</w:t>
-      </w:r>
-      <w:r>
-        <w:rPr>
-          <w:rFonts w:asciiTheme="majorHAnsi" w:hAnsiTheme="majorHAnsi"/>
-          <w:sz w:val="18"/>
-          <w:szCs w:val="18"/>
-        </w:rPr>
-        <w:t xml:space="preserve">l, género, profissão, número de </w:t>
-      </w:r>
-      <w:r>
-        <w:rPr>
-          <w:rFonts w:asciiTheme="majorHAnsi" w:hAnsiTheme="majorHAnsi"/>
-          <w:sz w:val="18"/>
-          <w:szCs w:val="18"/>
-        </w:rPr>
-        <w:t>estadias, vencimento, agregado fam</w:t>
-      </w:r>
-      <w:r>
-        <w:rPr>
-          <w:rFonts w:asciiTheme="majorHAnsi" w:hAnsiTheme="majorHAnsi"/>
-          <w:sz w:val="18"/>
-          <w:szCs w:val="18"/>
-        </w:rPr>
-        <w:t xml:space="preserve">iliar, estado civil, bilhete de </w:t>
-      </w:r>
-      <w:r>
-        <w:rPr>
-          <w:rFonts w:asciiTheme="majorHAnsi" w:hAnsiTheme="majorHAnsi"/>
-          <w:sz w:val="18"/>
-          <w:szCs w:val="18"/>
-        </w:rPr>
-        <w:t>identidade, numero</w:t>
-      </w:r>
-      <w:r>
-        <w:rPr>
-          <w:rFonts w:asciiTheme="majorHAnsi" w:hAnsiTheme="majorHAnsi"/>
-          <w:sz w:val="18"/>
-          <w:szCs w:val="18"/>
-        </w:rPr>
-        <w:t xml:space="preserve"> de contribuinte, naturalidade, </w:t>
-      </w:r>
-      <w:r>
-        <w:rPr>
-          <w:rFonts w:asciiTheme="majorHAnsi" w:hAnsiTheme="majorHAnsi"/>
-          <w:sz w:val="18"/>
-          <w:szCs w:val="18"/>
-        </w:rPr>
-        <w:t>data de criação, data de nasciment</w:t>
-      </w:r>
-      <w:r>
-        <w:rPr>
-          <w:rFonts w:asciiTheme="majorHAnsi" w:hAnsiTheme="majorHAnsi"/>
-          <w:sz w:val="18"/>
-          <w:szCs w:val="18"/>
-        </w:rPr>
-        <w:t xml:space="preserve">o, título, empresa, actividade, </w:t>
-      </w:r>
-      <w:r>
-        <w:rPr>
-          <w:rFonts w:asciiTheme="majorHAnsi" w:hAnsiTheme="majorHAnsi"/>
-          <w:sz w:val="18"/>
-          <w:szCs w:val="18"/>
-        </w:rPr>
-        <w:t>código-postal, localidade, cidade, dis</w:t>
-      </w:r>
-      <w:r>
-        <w:rPr>
-          <w:rFonts w:asciiTheme="majorHAnsi" w:hAnsiTheme="majorHAnsi"/>
-          <w:sz w:val="18"/>
-          <w:szCs w:val="18"/>
-        </w:rPr>
-        <w:t xml:space="preserve">trito, país, idioma, referência </w:t>
-      </w:r>
-      <w:r>
-        <w:rPr>
-          <w:rFonts w:asciiTheme="majorHAnsi" w:hAnsiTheme="majorHAnsi"/>
-          <w:sz w:val="18"/>
-          <w:szCs w:val="18"/>
-        </w:rPr>
-        <w:t>do hotel, interesses, promoções utilizadas.</w:t>
-      </w:r>
-      <w:r>
-        <w:rPr>
-          <w:rFonts w:asciiTheme="majorHAnsi" w:hAnsiTheme="majorHAnsi"/>
-          <w:sz w:val="18"/>
-          <w:szCs w:val="18"/>
-        </w:rPr>
-        <w:cr/>
-      </w:r>
-    </w:p>
-    <w:p>
-      <w:pPr>
-        <w:rPr>
-          <w:rFonts w:asciiTheme="majorHAnsi" w:hAnsiTheme="majorHAnsi"/>
-          <w:sz w:val="18"/>
-          <w:szCs w:val="18"/>
-        </w:rPr>
-      </w:pPr>
-      <w:r>
-        <w:rPr>
-          <w:rFonts w:asciiTheme="majorHAnsi" w:hAnsiTheme="majorHAnsi"/>
-          <w:i/>
-          <w:sz w:val="18"/>
-          <w:szCs w:val="18"/>
-        </w:rPr>
-        <w:t>-eliminar contacto:</w:t>
-      </w:r>
-    </w:p>
-    <w:p>
-      <w:pPr>
-        <w:rPr>
-          <w:rFonts w:asciiTheme="majorHAnsi" w:hAnsiTheme="majorHAnsi"/>
-          <w:sz w:val="18"/>
-          <w:szCs w:val="18"/>
-        </w:rPr>
-      </w:pPr>
-      <w:r>
-        <w:rPr>
-          <w:rFonts w:asciiTheme="majorHAnsi" w:hAnsiTheme="majorHAnsi"/>
-          <w:sz w:val="18"/>
-          <w:szCs w:val="18"/>
-        </w:rPr>
-        <w:t>Id do contacto</w:t>
-      </w:r>
-    </w:p>
-    <w:p>
-      <w:pPr>
-        <w:rPr>
-          <w:rFonts w:asciiTheme="majorHAnsi" w:hAnsiTheme="majorHAnsi"/>
-          <w:i/>
-          <w:sz w:val="18"/>
-          <w:szCs w:val="18"/>
-        </w:rPr>
-      </w:pPr>
-      <w:r>
-        <w:rPr>
-          <w:rFonts w:asciiTheme="majorHAnsi" w:hAnsiTheme="majorHAnsi"/>
-          <w:i/>
-          <w:sz w:val="18"/>
-          <w:szCs w:val="18"/>
-        </w:rPr>
-        <w:lastRenderedPageBreak/>
-        <w:t>-consultar contacto:</w:t>
-      </w:r>
-    </w:p>
-    <w:p>
-      <w:pPr>
-        <w:rPr>
-          <w:rFonts w:asciiTheme="majorHAnsi" w:hAnsiTheme="majorHAnsi"/>
-          <w:sz w:val="18"/>
-          <w:szCs w:val="18"/>
-        </w:rPr>
-      </w:pPr>
-      <w:r>
-        <w:rPr>
-          <w:rFonts w:asciiTheme="majorHAnsi" w:hAnsiTheme="majorHAnsi"/>
-          <w:sz w:val="18"/>
-          <w:szCs w:val="18"/>
-        </w:rPr>
-        <w:t>Nome, morada, telefone, emai</w:t>
-      </w:r>
-      <w:r>
-        <w:rPr>
-          <w:rFonts w:asciiTheme="majorHAnsi" w:hAnsiTheme="majorHAnsi"/>
-          <w:sz w:val="18"/>
-          <w:szCs w:val="18"/>
-        </w:rPr>
-        <w:t xml:space="preserve">l, género, profissão, número de </w:t>
-      </w:r>
-      <w:r>
-        <w:rPr>
-          <w:rFonts w:asciiTheme="majorHAnsi" w:hAnsiTheme="majorHAnsi"/>
-          <w:sz w:val="18"/>
-          <w:szCs w:val="18"/>
-        </w:rPr>
-        <w:t>estadias, vencimento, agregado fam</w:t>
-      </w:r>
-      <w:r>
-        <w:rPr>
-          <w:rFonts w:asciiTheme="majorHAnsi" w:hAnsiTheme="majorHAnsi"/>
-          <w:sz w:val="18"/>
-          <w:szCs w:val="18"/>
-        </w:rPr>
-        <w:t xml:space="preserve">iliar, estado civil, bilhete de </w:t>
-      </w:r>
-      <w:r>
-        <w:rPr>
-          <w:rFonts w:asciiTheme="majorHAnsi" w:hAnsiTheme="majorHAnsi"/>
-          <w:sz w:val="18"/>
-          <w:szCs w:val="18"/>
-        </w:rPr>
-        <w:t>identidade, numero</w:t>
-      </w:r>
-      <w:r>
-        <w:rPr>
-          <w:rFonts w:asciiTheme="majorHAnsi" w:hAnsiTheme="majorHAnsi"/>
-          <w:sz w:val="18"/>
-          <w:szCs w:val="18"/>
-        </w:rPr>
-        <w:t xml:space="preserve"> de contribuinte, naturalidade, </w:t>
-      </w:r>
-      <w:r>
-        <w:rPr>
-          <w:rFonts w:asciiTheme="majorHAnsi" w:hAnsiTheme="majorHAnsi"/>
-          <w:sz w:val="18"/>
-          <w:szCs w:val="18"/>
-        </w:rPr>
-        <w:t>data de criação, data de nasciment</w:t>
-      </w:r>
-      <w:r>
-        <w:rPr>
-          <w:rFonts w:asciiTheme="majorHAnsi" w:hAnsiTheme="majorHAnsi"/>
-          <w:sz w:val="18"/>
-          <w:szCs w:val="18"/>
-        </w:rPr>
-        <w:t xml:space="preserve">o, título, empresa, actividade, </w:t>
-      </w:r>
-      <w:r>
-        <w:rPr>
-          <w:rFonts w:asciiTheme="majorHAnsi" w:hAnsiTheme="majorHAnsi"/>
-          <w:sz w:val="18"/>
-          <w:szCs w:val="18"/>
-        </w:rPr>
-        <w:t>código-postal, localidade, cidade, dis</w:t>
-      </w:r>
-      <w:r>
-        <w:rPr>
-          <w:rFonts w:asciiTheme="majorHAnsi" w:hAnsiTheme="majorHAnsi"/>
-          <w:sz w:val="18"/>
-          <w:szCs w:val="18"/>
-        </w:rPr>
-        <w:t xml:space="preserve">trito, país, idioma, referência </w:t>
-      </w:r>
-      <w:r>
-        <w:rPr>
-          <w:rFonts w:asciiTheme="majorHAnsi" w:hAnsiTheme="majorHAnsi"/>
-          <w:sz w:val="18"/>
-          <w:szCs w:val="18"/>
-        </w:rPr>
-        <w:t>do hotel, interesses, data de actualização,</w:t>
-      </w:r>
-      <w:r>
-        <w:rPr>
-          <w:rFonts w:asciiTheme="majorHAnsi" w:hAnsiTheme="majorHAnsi"/>
-          <w:sz w:val="18"/>
-          <w:szCs w:val="18"/>
-        </w:rPr>
-        <w:t xml:space="preserve"> </w:t>
-      </w:r>
-      <w:r>
-        <w:rPr>
-          <w:rFonts w:asciiTheme="majorHAnsi" w:hAnsiTheme="majorHAnsi"/>
-          <w:sz w:val="18"/>
-          <w:szCs w:val="18"/>
-        </w:rPr>
-        <w:t>actualizado por, promoções utilizadas.</w:t>
-      </w:r>
-    </w:p>
-    <w:p>
-      <w:pPr>
-        <w:rPr>
-          <w:rFonts w:asciiTheme="majorHAnsi" w:hAnsiTheme="majorHAnsi"/>
-          <w:sz w:val="18"/>
-          <w:szCs w:val="18"/>
-        </w:rPr>
-      </w:pPr>
-      <w:r>
-        <w:rPr>
-          <w:rFonts w:asciiTheme="majorHAnsi" w:hAnsiTheme="majorHAnsi"/>
-          <w:b/>
-          <w:sz w:val="18"/>
-          <w:szCs w:val="18"/>
-        </w:rPr>
-        <w:t>Nome</w:t>
-      </w:r>
-      <w:r>
-        <w:rPr>
-          <w:rFonts w:asciiTheme="majorHAnsi" w:hAnsiTheme="majorHAnsi"/>
-          <w:sz w:val="18"/>
-          <w:szCs w:val="18"/>
-        </w:rPr>
-        <w:t xml:space="preserve">: </w:t>
-      </w:r>
-      <w:r>
-        <w:rPr>
-          <w:rFonts w:asciiTheme="majorHAnsi" w:hAnsiTheme="majorHAnsi"/>
-          <w:sz w:val="18"/>
-          <w:szCs w:val="18"/>
-        </w:rPr>
-        <w:t>Gestor de Marketing</w:t>
-      </w:r>
-    </w:p>
-    <w:p>
-      <w:pPr>
-        <w:rPr>
-          <w:rFonts w:asciiTheme="majorHAnsi" w:hAnsiTheme="majorHAnsi"/>
-          <w:sz w:val="18"/>
-          <w:szCs w:val="18"/>
-        </w:rPr>
-      </w:pPr>
-      <w:r>
-        <w:rPr>
-          <w:rFonts w:asciiTheme="majorHAnsi" w:hAnsiTheme="majorHAnsi"/>
-          <w:b/>
-          <w:sz w:val="18"/>
-          <w:szCs w:val="18"/>
-        </w:rPr>
-        <w:t>O que faz</w:t>
-      </w:r>
-      <w:r>
-        <w:rPr>
-          <w:rFonts w:asciiTheme="majorHAnsi" w:hAnsiTheme="majorHAnsi"/>
-          <w:sz w:val="18"/>
-          <w:szCs w:val="18"/>
-        </w:rPr>
-        <w:t xml:space="preserve">: </w:t>
-      </w:r>
-      <w:r>
-        <w:rPr>
-          <w:rFonts w:asciiTheme="majorHAnsi" w:hAnsiTheme="majorHAnsi"/>
-          <w:sz w:val="18"/>
-          <w:szCs w:val="18"/>
-        </w:rPr>
-        <w:t>Receber recomendações, lanç</w:t>
-      </w:r>
-      <w:r>
-        <w:rPr>
-          <w:rFonts w:asciiTheme="majorHAnsi" w:hAnsiTheme="majorHAnsi"/>
-          <w:sz w:val="18"/>
-          <w:szCs w:val="18"/>
-        </w:rPr>
-        <w:t xml:space="preserve">ar promoções, editar promoções, </w:t>
-      </w:r>
-      <w:r>
-        <w:rPr>
-          <w:rFonts w:asciiTheme="majorHAnsi" w:hAnsiTheme="majorHAnsi"/>
-          <w:sz w:val="18"/>
-          <w:szCs w:val="18"/>
-        </w:rPr>
-        <w:t>consultar histórico de promoções,</w:t>
-      </w:r>
-      <w:r>
-        <w:rPr>
-          <w:rFonts w:asciiTheme="majorHAnsi" w:hAnsiTheme="majorHAnsi"/>
-          <w:sz w:val="18"/>
-          <w:szCs w:val="18"/>
-        </w:rPr>
-        <w:t xml:space="preserve"> introduzir promoção, segmentar promoção, gerir promoção</w:t>
-      </w:r>
-    </w:p>
-    <w:p>
-      <w:pPr>
-        <w:rPr>
-          <w:rFonts w:asciiTheme="majorHAnsi" w:hAnsiTheme="majorHAnsi"/>
-          <w:sz w:val="18"/>
-          <w:szCs w:val="18"/>
-        </w:rPr>
-      </w:pPr>
-      <w:r>
-        <w:rPr>
-          <w:rFonts w:asciiTheme="majorHAnsi" w:hAnsiTheme="majorHAnsi"/>
-          <w:b/>
-          <w:sz w:val="18"/>
-          <w:szCs w:val="18"/>
-        </w:rPr>
-        <w:t>Onde</w:t>
-      </w:r>
-      <w:r>
-        <w:rPr>
-          <w:rFonts w:asciiTheme="majorHAnsi" w:hAnsiTheme="majorHAnsi"/>
-          <w:sz w:val="18"/>
-          <w:szCs w:val="18"/>
-        </w:rPr>
-        <w:t xml:space="preserve">: </w:t>
-      </w:r>
-      <w:r>
-        <w:rPr>
-          <w:rFonts w:asciiTheme="majorHAnsi" w:hAnsiTheme="majorHAnsi"/>
-          <w:sz w:val="18"/>
-          <w:szCs w:val="18"/>
-        </w:rPr>
-        <w:t>Gabinete</w:t>
-      </w:r>
-    </w:p>
-    <w:p>
-      <w:pPr>
-        <w:rPr>
-          <w:rFonts w:asciiTheme="majorHAnsi" w:hAnsiTheme="majorHAnsi"/>
-          <w:sz w:val="18"/>
-          <w:szCs w:val="18"/>
-        </w:rPr>
-      </w:pPr>
-      <w:r>
-        <w:rPr>
-          <w:rFonts w:asciiTheme="majorHAnsi" w:hAnsiTheme="majorHAnsi"/>
-          <w:b/>
-          <w:sz w:val="18"/>
-          <w:szCs w:val="18"/>
-        </w:rPr>
-        <w:t>Descrição dos fluxos</w:t>
-      </w:r>
-      <w:r>
-        <w:rPr>
-          <w:rFonts w:asciiTheme="majorHAnsi" w:hAnsiTheme="majorHAnsi"/>
-          <w:sz w:val="18"/>
-          <w:szCs w:val="18"/>
-        </w:rPr>
-        <w:t>:</w:t>
-      </w:r>
-    </w:p>
-    <w:p>
-      <w:pPr>
-        <w:rPr>
-          <w:rFonts w:asciiTheme="majorHAnsi" w:hAnsiTheme="majorHAnsi"/>
-          <w:i/>
-          <w:sz w:val="18"/>
-          <w:szCs w:val="18"/>
-        </w:rPr>
-      </w:pPr>
-      <w:r>
-        <w:rPr>
-          <w:rFonts w:asciiTheme="majorHAnsi" w:hAnsiTheme="majorHAnsi"/>
-          <w:i/>
-          <w:sz w:val="18"/>
-          <w:szCs w:val="18"/>
-        </w:rPr>
-        <w:t>-Receber recomendações:</w:t>
-      </w:r>
-    </w:p>
-    <w:p>
-      <w:pPr>
-        <w:rPr>
-          <w:rFonts w:asciiTheme="majorHAnsi" w:hAnsiTheme="majorHAnsi"/>
-          <w:sz w:val="18"/>
-          <w:szCs w:val="18"/>
-        </w:rPr>
-      </w:pPr>
-      <w:r>
-        <w:rPr>
-          <w:rFonts w:asciiTheme="majorHAnsi" w:hAnsiTheme="majorHAnsi"/>
-          <w:sz w:val="18"/>
-          <w:szCs w:val="18"/>
-        </w:rPr>
-        <w:t>ID da promoção, nome da promoção,</w:t>
-      </w:r>
-      <w:r>
-        <w:rPr>
-          <w:rFonts w:asciiTheme="majorHAnsi" w:hAnsiTheme="majorHAnsi"/>
-          <w:sz w:val="18"/>
-          <w:szCs w:val="18"/>
-        </w:rPr>
-        <w:t xml:space="preserve"> entidade, descrição, contactos </w:t>
-      </w:r>
-      <w:r>
-        <w:rPr>
-          <w:rFonts w:asciiTheme="majorHAnsi" w:hAnsiTheme="majorHAnsi"/>
-          <w:sz w:val="18"/>
-          <w:szCs w:val="18"/>
-        </w:rPr>
-        <w:t>válidos</w:t>
-      </w:r>
-      <w:r>
-        <w:rPr>
-          <w:rFonts w:asciiTheme="majorHAnsi" w:hAnsiTheme="majorHAnsi"/>
-          <w:sz w:val="18"/>
-          <w:szCs w:val="18"/>
-        </w:rPr>
-        <w:t>.</w:t>
-      </w:r>
-    </w:p>
-    <w:p>
-      <w:pPr>
-        <w:rPr>
-          <w:rFonts w:asciiTheme="majorHAnsi" w:hAnsiTheme="majorHAnsi"/>
-          <w:sz w:val="18"/>
-          <w:szCs w:val="18"/>
-        </w:rPr>
-      </w:pPr>
-    </w:p>
-    <w:p>
-      <w:pPr>
-        <w:rPr>
-          <w:rFonts w:asciiTheme="majorHAnsi" w:hAnsiTheme="majorHAnsi"/>
-          <w:i/>
-          <w:sz w:val="18"/>
-          <w:szCs w:val="18"/>
-        </w:rPr>
-      </w:pPr>
-      <w:r>
-        <w:rPr>
-          <w:rFonts w:asciiTheme="majorHAnsi" w:hAnsiTheme="majorHAnsi"/>
-          <w:i/>
-          <w:sz w:val="18"/>
-          <w:szCs w:val="18"/>
-        </w:rPr>
-        <w:t>-lançar promoções:</w:t>
-      </w:r>
-    </w:p>
-    <w:p>
-      <w:pPr>
-        <w:rPr>
-          <w:rFonts w:asciiTheme="majorHAnsi" w:hAnsiTheme="majorHAnsi"/>
-          <w:sz w:val="18"/>
-          <w:szCs w:val="18"/>
-        </w:rPr>
-      </w:pPr>
-      <w:r>
-        <w:rPr>
-          <w:rFonts w:asciiTheme="majorHAnsi" w:hAnsiTheme="majorHAnsi"/>
-          <w:sz w:val="18"/>
-          <w:szCs w:val="18"/>
-        </w:rPr>
-        <w:t>id da promoção</w:t>
-      </w:r>
-      <w:r>
-        <w:rPr>
-          <w:rFonts w:asciiTheme="majorHAnsi" w:hAnsiTheme="majorHAnsi"/>
-          <w:sz w:val="18"/>
-          <w:szCs w:val="18"/>
-        </w:rPr>
-        <w:t>, estado da promoção</w:t>
-      </w:r>
-    </w:p>
-    <w:p>
-      <w:pPr>
-        <w:rPr>
-          <w:rFonts w:asciiTheme="majorHAnsi" w:hAnsiTheme="majorHAnsi"/>
-          <w:sz w:val="18"/>
-          <w:szCs w:val="18"/>
-        </w:rPr>
-      </w:pPr>
-    </w:p>
-    <w:p>
-      <w:pPr>
-        <w:rPr>
-          <w:rFonts w:asciiTheme="majorHAnsi" w:hAnsiTheme="majorHAnsi"/>
-          <w:sz w:val="18"/>
-          <w:szCs w:val="18"/>
-        </w:rPr>
-      </w:pPr>
-      <w:r>
-        <w:rPr>
-          <w:rFonts w:asciiTheme="majorHAnsi" w:hAnsiTheme="majorHAnsi"/>
-          <w:i/>
-          <w:sz w:val="18"/>
-          <w:szCs w:val="18"/>
-        </w:rPr>
-        <w:t>-editar promoções:</w:t>
-      </w:r>
-      <w:r>
-        <w:rPr>
-          <w:rFonts w:asciiTheme="majorHAnsi" w:hAnsiTheme="majorHAnsi"/>
-          <w:i/>
-          <w:sz w:val="18"/>
-          <w:szCs w:val="18"/>
-        </w:rPr>
-        <w:cr/>
-      </w:r>
-      <w:r>
-        <w:t xml:space="preserve"> </w:t>
-      </w:r>
-      <w:r>
-        <w:rPr>
-          <w:rFonts w:asciiTheme="majorHAnsi" w:hAnsiTheme="majorHAnsi"/>
-          <w:sz w:val="18"/>
-          <w:szCs w:val="18"/>
-        </w:rPr>
-        <w:t>ID da promoção, nome da promoção,</w:t>
-      </w:r>
-      <w:r>
-        <w:rPr>
-          <w:rFonts w:asciiTheme="majorHAnsi" w:hAnsiTheme="majorHAnsi"/>
-          <w:sz w:val="18"/>
-          <w:szCs w:val="18"/>
-        </w:rPr>
-        <w:t xml:space="preserve"> entidade, descrição, contactos válidos</w:t>
-      </w:r>
-    </w:p>
-    <w:p>
-      <w:pPr>
-        <w:rPr>
-          <w:rFonts w:asciiTheme="majorHAnsi" w:hAnsiTheme="majorHAnsi"/>
-          <w:sz w:val="18"/>
-          <w:szCs w:val="18"/>
-        </w:rPr>
-      </w:pPr>
-    </w:p>
-    <w:p>
-      <w:pPr>
-        <w:rPr>
-          <w:rFonts w:asciiTheme="majorHAnsi" w:hAnsiTheme="majorHAnsi"/>
-          <w:i/>
-          <w:sz w:val="18"/>
-          <w:szCs w:val="18"/>
-        </w:rPr>
-      </w:pPr>
-      <w:r>
-        <w:rPr>
-          <w:rFonts w:asciiTheme="majorHAnsi" w:hAnsiTheme="majorHAnsi"/>
-          <w:i/>
-          <w:sz w:val="18"/>
-          <w:szCs w:val="18"/>
-        </w:rPr>
-        <w:t>-consultar histórico de promoções:</w:t>
-      </w:r>
-    </w:p>
-    <w:p>
-      <w:pPr>
-        <w:rPr>
-          <w:rFonts w:asciiTheme="majorHAnsi" w:hAnsiTheme="majorHAnsi"/>
-          <w:sz w:val="18"/>
-          <w:szCs w:val="18"/>
-        </w:rPr>
-      </w:pPr>
-      <w:r>
-        <w:rPr>
-          <w:rFonts w:asciiTheme="majorHAnsi" w:hAnsiTheme="majorHAnsi"/>
-          <w:sz w:val="18"/>
-          <w:szCs w:val="18"/>
-        </w:rPr>
-        <w:t>ID da promoção, nome da promoção,</w:t>
-      </w:r>
-      <w:r>
-        <w:rPr>
-          <w:rFonts w:asciiTheme="majorHAnsi" w:hAnsiTheme="majorHAnsi"/>
-          <w:sz w:val="18"/>
-          <w:szCs w:val="18"/>
-        </w:rPr>
-        <w:t xml:space="preserve"> entidade, descrição, contactos válidos</w:t>
-      </w:r>
-    </w:p>
-    <w:p>
-      <w:pPr>
-        <w:rPr>
-          <w:rFonts w:asciiTheme="majorHAnsi" w:hAnsiTheme="majorHAnsi"/>
-          <w:sz w:val="18"/>
-          <w:szCs w:val="18"/>
-        </w:rPr>
-      </w:pPr>
-    </w:p>
-    <w:p>
-      <w:pPr>
-        <w:rPr>
-          <w:rFonts w:asciiTheme="majorHAnsi" w:hAnsiTheme="majorHAnsi"/>
-          <w:i/>
-          <w:sz w:val="18"/>
-          <w:szCs w:val="18"/>
-        </w:rPr>
-      </w:pPr>
-      <w:r>
-        <w:rPr>
-          <w:rFonts w:asciiTheme="majorHAnsi" w:hAnsiTheme="majorHAnsi"/>
-          <w:i/>
-          <w:sz w:val="18"/>
-          <w:szCs w:val="18"/>
-        </w:rPr>
-        <w:t>-introduzir promoção:</w:t>
-      </w:r>
-    </w:p>
-    <w:p>
-      <w:pPr>
-        <w:rPr>
-          <w:rFonts w:asciiTheme="majorHAnsi" w:hAnsiTheme="majorHAnsi"/>
-          <w:sz w:val="18"/>
-          <w:szCs w:val="18"/>
-        </w:rPr>
-      </w:pPr>
-      <w:r>
-        <w:rPr>
-          <w:rFonts w:asciiTheme="majorHAnsi" w:hAnsiTheme="majorHAnsi"/>
-          <w:sz w:val="18"/>
-          <w:szCs w:val="18"/>
-        </w:rPr>
-        <w:t>ID da promoção, nome da promoção, entidade, descrição</w:t>
-      </w:r>
-      <w:r>
-        <w:rPr>
-          <w:rFonts w:asciiTheme="majorHAnsi" w:hAnsiTheme="majorHAnsi"/>
-          <w:sz w:val="18"/>
-          <w:szCs w:val="18"/>
-        </w:rPr>
-        <w:cr/>
-      </w:r>
-    </w:p>
-    <w:p>
-      <w:pPr>
-        <w:rPr>
-          <w:rFonts w:asciiTheme="majorHAnsi" w:hAnsiTheme="majorHAnsi"/>
-          <w:sz w:val="18"/>
-          <w:szCs w:val="18"/>
-        </w:rPr>
-      </w:pPr>
-      <w:r>
-        <w:rPr>
-          <w:rFonts w:asciiTheme="majorHAnsi" w:hAnsiTheme="majorHAnsi"/>
-          <w:i/>
-          <w:sz w:val="18"/>
-          <w:szCs w:val="18"/>
-        </w:rPr>
-        <w:t>-segmentar promoção:</w:t>
-      </w:r>
-      <w:r>
-        <w:rPr>
-          <w:rFonts w:asciiTheme="majorHAnsi" w:hAnsiTheme="majorHAnsi"/>
-          <w:i/>
-          <w:sz w:val="18"/>
-          <w:szCs w:val="18"/>
-        </w:rPr>
-        <w:cr/>
-      </w:r>
-      <w:r>
-        <w:t xml:space="preserve"> </w:t>
-      </w:r>
-      <w:r>
-        <w:rPr>
-          <w:rFonts w:asciiTheme="majorHAnsi" w:hAnsiTheme="majorHAnsi"/>
-          <w:sz w:val="18"/>
-          <w:szCs w:val="18"/>
-        </w:rPr>
-        <w:t>contactos válidos</w:t>
-      </w:r>
-    </w:p>
-    <w:p>
-      <w:pPr>
-        <w:rPr>
-          <w:rFonts w:asciiTheme="majorHAnsi" w:hAnsiTheme="majorHAnsi"/>
-          <w:sz w:val="18"/>
-          <w:szCs w:val="18"/>
-        </w:rPr>
-      </w:pPr>
-    </w:p>
-    <w:p>
-      <w:pPr>
-        <w:rPr>
-          <w:rFonts w:asciiTheme="majorHAnsi" w:hAnsiTheme="majorHAnsi"/>
-          <w:i/>
-          <w:sz w:val="18"/>
-          <w:szCs w:val="18"/>
-        </w:rPr>
-      </w:pPr>
-      <w:r>
-        <w:rPr>
-          <w:rFonts w:asciiTheme="majorHAnsi" w:hAnsiTheme="majorHAnsi"/>
-          <w:i/>
-          <w:sz w:val="18"/>
-          <w:szCs w:val="18"/>
-        </w:rPr>
-        <w:t>-Alterar promoção:</w:t>
-      </w:r>
-    </w:p>
-    <w:p>
-      <w:pPr>
-        <w:rPr>
-          <w:rFonts w:asciiTheme="majorHAnsi" w:hAnsiTheme="majorHAnsi"/>
-          <w:sz w:val="18"/>
-          <w:szCs w:val="18"/>
-        </w:rPr>
-      </w:pPr>
-      <w:r>
-        <w:rPr>
-          <w:rFonts w:asciiTheme="majorHAnsi" w:hAnsiTheme="majorHAnsi"/>
-          <w:sz w:val="18"/>
-          <w:szCs w:val="18"/>
-        </w:rPr>
-        <w:t>ID da promoção, nome da promoção,</w:t>
-      </w:r>
-      <w:r>
-        <w:rPr>
-          <w:rFonts w:asciiTheme="majorHAnsi" w:hAnsiTheme="majorHAnsi"/>
-          <w:sz w:val="18"/>
-          <w:szCs w:val="18"/>
-        </w:rPr>
-        <w:t xml:space="preserve"> entidade, descrição, contactos </w:t>
-      </w:r>
-      <w:r>
-        <w:rPr>
-          <w:rFonts w:asciiTheme="majorHAnsi" w:hAnsiTheme="majorHAnsi"/>
-          <w:sz w:val="18"/>
-          <w:szCs w:val="18"/>
-        </w:rPr>
-        <w:t>válidos</w:t>
-      </w:r>
-    </w:p>
-    <w:p>
-      <w:pPr>
-        <w:rPr>
-          <w:rFonts w:asciiTheme="majorHAnsi" w:hAnsiTheme="majorHAnsi"/>
-          <w:sz w:val="18"/>
-          <w:szCs w:val="18"/>
-        </w:rPr>
-      </w:pPr>
-      <w:r>
-        <w:rPr>
-          <w:rFonts w:asciiTheme="majorHAnsi" w:hAnsiTheme="majorHAnsi"/>
-          <w:b/>
-          <w:sz w:val="18"/>
-          <w:szCs w:val="18"/>
-        </w:rPr>
-        <w:t>Nome</w:t>
-      </w:r>
-      <w:r>
-        <w:rPr>
-          <w:rFonts w:asciiTheme="majorHAnsi" w:hAnsiTheme="majorHAnsi"/>
-          <w:sz w:val="18"/>
-          <w:szCs w:val="18"/>
-        </w:rPr>
-        <w:t xml:space="preserve">: </w:t>
-      </w:r>
-      <w:r>
-        <w:rPr>
-          <w:rFonts w:asciiTheme="majorHAnsi" w:hAnsiTheme="majorHAnsi"/>
-          <w:sz w:val="18"/>
-          <w:szCs w:val="18"/>
-        </w:rPr>
-        <w:t>Contacto</w:t>
-      </w:r>
-    </w:p>
-    <w:p>
-      <w:pPr>
-        <w:rPr>
-          <w:rFonts w:asciiTheme="majorHAnsi" w:hAnsiTheme="majorHAnsi"/>
-          <w:sz w:val="18"/>
-          <w:szCs w:val="18"/>
-        </w:rPr>
-      </w:pPr>
-      <w:r>
-        <w:rPr>
-          <w:rFonts w:asciiTheme="majorHAnsi" w:hAnsiTheme="majorHAnsi"/>
-          <w:b/>
-          <w:sz w:val="18"/>
-          <w:szCs w:val="18"/>
-        </w:rPr>
-        <w:t>O que faz</w:t>
-      </w:r>
-      <w:r>
-        <w:rPr>
-          <w:rFonts w:asciiTheme="majorHAnsi" w:hAnsiTheme="majorHAnsi"/>
-          <w:sz w:val="18"/>
-          <w:szCs w:val="18"/>
-        </w:rPr>
-        <w:t xml:space="preserve">: </w:t>
-      </w:r>
-      <w:r>
-        <w:rPr>
-          <w:rFonts w:asciiTheme="majorHAnsi" w:hAnsiTheme="majorHAnsi"/>
-          <w:sz w:val="18"/>
-          <w:szCs w:val="18"/>
-        </w:rPr>
-        <w:t>Receber promoção</w:t>
-      </w:r>
-    </w:p>
-    <w:p>
-      <w:pPr>
-        <w:rPr>
-          <w:rFonts w:asciiTheme="majorHAnsi" w:hAnsiTheme="majorHAnsi"/>
-          <w:sz w:val="18"/>
-          <w:szCs w:val="18"/>
-        </w:rPr>
-      </w:pPr>
-      <w:r>
-        <w:rPr>
-          <w:rFonts w:asciiTheme="majorHAnsi" w:hAnsiTheme="majorHAnsi"/>
-          <w:b/>
-          <w:sz w:val="18"/>
-          <w:szCs w:val="18"/>
-        </w:rPr>
-        <w:t>Onde</w:t>
-      </w:r>
-      <w:r>
-        <w:rPr>
-          <w:rFonts w:asciiTheme="majorHAnsi" w:hAnsiTheme="majorHAnsi"/>
-          <w:sz w:val="18"/>
-          <w:szCs w:val="18"/>
-        </w:rPr>
-        <w:t xml:space="preserve">: </w:t>
-      </w:r>
-      <w:r>
-        <w:rPr>
-          <w:rFonts w:asciiTheme="majorHAnsi" w:hAnsiTheme="majorHAnsi"/>
-          <w:sz w:val="18"/>
-          <w:szCs w:val="18"/>
-        </w:rPr>
-        <w:t>Email, correio</w:t>
-      </w:r>
-      <w:r>
-        <w:rPr>
-          <w:rFonts w:asciiTheme="majorHAnsi" w:hAnsiTheme="majorHAnsi"/>
-          <w:sz w:val="18"/>
-          <w:szCs w:val="18"/>
-        </w:rPr>
-        <w:t>, sms</w:t>
-      </w:r>
-    </w:p>
-    <w:p>
-      <w:pPr>
-        <w:rPr>
-          <w:rFonts w:asciiTheme="majorHAnsi" w:hAnsiTheme="majorHAnsi"/>
-          <w:sz w:val="18"/>
-          <w:szCs w:val="18"/>
-        </w:rPr>
-      </w:pPr>
-      <w:r>
-        <w:rPr>
-          <w:rFonts w:asciiTheme="majorHAnsi" w:hAnsiTheme="majorHAnsi"/>
-          <w:b/>
-          <w:sz w:val="18"/>
-          <w:szCs w:val="18"/>
-        </w:rPr>
-        <w:t>Descrição dos fluxos</w:t>
-      </w:r>
-      <w:r>
-        <w:rPr>
-          <w:rFonts w:asciiTheme="majorHAnsi" w:hAnsiTheme="majorHAnsi"/>
-          <w:sz w:val="18"/>
-          <w:szCs w:val="18"/>
-        </w:rPr>
-        <w:t>:</w:t>
-      </w:r>
-    </w:p>
-    <w:p>
-      <w:pPr>
-        <w:rPr>
-          <w:rFonts w:asciiTheme="majorHAnsi" w:hAnsiTheme="majorHAnsi"/>
-          <w:sz w:val="18"/>
-          <w:szCs w:val="18"/>
-        </w:rPr>
-      </w:pPr>
-      <w:r>
-        <w:rPr>
-          <w:rFonts w:asciiTheme="majorHAnsi" w:hAnsiTheme="majorHAnsi"/>
-          <w:i/>
-          <w:sz w:val="18"/>
-          <w:szCs w:val="18"/>
-        </w:rPr>
-        <w:t>-Receber promoção:</w:t>
-      </w:r>
-      <w:r>
-        <w:rPr>
-          <w:rFonts w:asciiTheme="majorHAnsi" w:hAnsiTheme="majorHAnsi"/>
-          <w:i/>
-          <w:sz w:val="18"/>
-          <w:szCs w:val="18"/>
-        </w:rPr>
-        <w:cr/>
-      </w:r>
-      <w:r>
-        <w:t xml:space="preserve"> </w:t>
-      </w:r>
-      <w:r>
-        <w:rPr>
-          <w:rFonts w:asciiTheme="majorHAnsi" w:hAnsiTheme="majorHAnsi"/>
-          <w:sz w:val="18"/>
-          <w:szCs w:val="18"/>
-        </w:rPr>
-        <w:t>idcontacto, contacto valido</w:t>
-      </w:r>
-    </w:p>
-    <w:p>
-      <w:pPr>
-        <w:rPr>
-          <w:rFonts w:asciiTheme="majorHAnsi" w:hAnsiTheme="majorHAnsi"/>
-          <w:sz w:val="18"/>
-          <w:szCs w:val="18"/>
-        </w:rPr>
-      </w:pPr>
-    </w:p>
-    <w:p>
-      <w:pPr>
-        <w:rPr>
-          <w:rFonts w:asciiTheme="majorHAnsi" w:hAnsiTheme="majorHAnsi"/>
-          <w:sz w:val="18"/>
-          <w:szCs w:val="18"/>
-        </w:rPr>
-      </w:pPr>
-    </w:p>
-    <w:p>
-      <w:pPr>
-        <w:rPr>
-          <w:rFonts w:asciiTheme="majorHAnsi" w:hAnsiTheme="majorHAnsi"/>
-          <w:sz w:val="18"/>
-          <w:szCs w:val="18"/>
-        </w:rPr>
-      </w:pPr>
-    </w:p>
-    <w:p>
-      <w:pPr>
-        <w:rPr>
-          <w:rFonts w:asciiTheme="majorHAnsi" w:hAnsiTheme="majorHAnsi"/>
-          <w:sz w:val="18"/>
-          <w:szCs w:val="18"/>
-        </w:rPr>
-      </w:pPr>
-    </w:p>
-    <w:p>
-      <w:pPr>
         <w:pStyle w:val="Title"/>
         <w:outlineLvl w:val="0"/>
       </w:pPr>
-      <w:bookmarkStart w:id="5" w:name="_Toc406683698"/>
+      <w:bookmarkStart w:id="4" w:name="_Toc406683698"/>
       <w:r>
         <w:t>Casos de Uso</w:t>
       </w:r>
-      <w:bookmarkEnd w:id="5"/>
+      <w:bookmarkEnd w:id="4"/>
     </w:p>
     <w:p/>
     <w:p/>
@@ -5981,12 +5590,12 @@
       <w:pPr>
         <w:pStyle w:val="Heading2"/>
       </w:pPr>
-      <w:bookmarkStart w:id="6" w:name="_Toc406683699"/>
+      <w:bookmarkStart w:id="5" w:name="_Toc406683699"/>
       <w:r>
         <w:lastRenderedPageBreak/>
         <w:t>Diagrama de casos de uso</w:t>
       </w:r>
-      <w:bookmarkEnd w:id="6"/>
+      <w:bookmarkEnd w:id="5"/>
     </w:p>
     <w:p>
       <w:pPr>
@@ -6074,11 +5683,11 @@
       <w:pPr>
         <w:pStyle w:val="Heading2"/>
       </w:pPr>
-      <w:bookmarkStart w:id="7" w:name="_Toc406683700"/>
+      <w:bookmarkStart w:id="6" w:name="_Toc406683700"/>
       <w:r>
         <w:t>Tabela dos casos de uso</w:t>
       </w:r>
-      <w:bookmarkEnd w:id="7"/>
+      <w:bookmarkEnd w:id="6"/>
     </w:p>
     <w:tbl>
       <w:tblPr>
@@ -13448,11 +13057,11 @@
       <w:pPr>
         <w:pStyle w:val="Heading1"/>
       </w:pPr>
-      <w:bookmarkStart w:id="8" w:name="_Toc406683701"/>
+      <w:bookmarkStart w:id="7" w:name="_Toc406683701"/>
       <w:r>
         <w:t>Diagramas de sequência</w:t>
       </w:r>
-      <w:bookmarkEnd w:id="8"/>
+      <w:bookmarkEnd w:id="7"/>
     </w:p>
     <w:p>
       <w:r>
@@ -13585,7 +13194,27 @@
         <w:rPr>
           <w:highlight w:val="yellow"/>
         </w:rPr>
-        <w:t>(tem que ser alterado)</w:t>
+        <w:t xml:space="preserve">(tem que ser </w:t>
+      </w:r>
+      <w:r>
+        <w:rPr>
+          <w:highlight w:val="yellow"/>
+        </w:rPr>
+        <w:t xml:space="preserve">substituído pelo diagrama do </w:t>
+      </w:r>
+      <w:proofErr w:type="spellStart"/>
+      <w:r>
+        <w:rPr>
+          <w:highlight w:val="yellow"/>
+        </w:rPr>
+        <w:t>visio</w:t>
+      </w:r>
+      <w:proofErr w:type="spellEnd"/>
+      <w:r>
+        <w:rPr>
+          <w:highlight w:val="yellow"/>
+        </w:rPr>
+        <w:t>)</w:t>
       </w:r>
     </w:p>
     <w:p>
@@ -14512,11 +14141,18 @@
         <w:pStyle w:val="Title"/>
         <w:outlineLvl w:val="0"/>
       </w:pPr>
-      <w:bookmarkStart w:id="9" w:name="_Toc406683702"/>
+      <w:bookmarkStart w:id="8" w:name="_Toc406683702"/>
       <w:r>
         <w:t>Diagramas de Classes</w:t>
       </w:r>
-      <w:bookmarkEnd w:id="9"/>
+      <w:bookmarkEnd w:id="8"/>
+    </w:p>
+    <w:p>
+      <w:pPr>
+        <w:rPr>
+          <w:rFonts w:cstheme="minorHAnsi"/>
+        </w:rPr>
+      </w:pPr>
     </w:p>
     <w:p>
       <w:pPr>
@@ -14539,9 +14175,9 @@
         </w:rPr>
         <w:drawing>
           <wp:inline distT="0" distB="0" distL="0" distR="0">
-            <wp:extent cx="5397500" cy="3630295"/>
-            <wp:effectExtent l="0" t="0" r="0" b="8255"/>
-            <wp:docPr id="10" name="Picture 10" descr="C:\Users\jota\Desktop\Engenharia de software II\trabalho\crm\Diagrama de classes p1.png"/>
+            <wp:extent cx="5391150" cy="5786755"/>
+            <wp:effectExtent l="0" t="0" r="0" b="4445"/>
+            <wp:docPr id="2" name="Picture 2" descr="C:\Users\jota\Desktop\Engenharia de software II\trabalho\crm\Diagrama de classes.png"/>
             <wp:cNvGraphicFramePr>
               <a:graphicFrameLocks xmlns:a="http://schemas.openxmlformats.org/drawingml/2006/main" noChangeAspect="1"/>
             </wp:cNvGraphicFramePr>
@@ -14549,7 +14185,7 @@
               <a:graphicData uri="http://schemas.openxmlformats.org/drawingml/2006/picture">
                 <pic:pic xmlns:pic="http://schemas.openxmlformats.org/drawingml/2006/picture">
                   <pic:nvPicPr>
-                    <pic:cNvPr id="0" name="Picture 2" descr="C:\Users\jota\Desktop\Engenharia de software II\trabalho\crm\Diagrama de classes p1.png"/>
+                    <pic:cNvPr id="0" name="Picture 1" descr="C:\Users\jota\Desktop\Engenharia de software II\trabalho\crm\Diagrama de classes.png"/>
                     <pic:cNvPicPr>
                       <a:picLocks noChangeAspect="1" noChangeArrowheads="1"/>
                     </pic:cNvPicPr>
@@ -14570,7 +14206,7 @@
                   <pic:spPr bwMode="auto">
                     <a:xfrm>
                       <a:off x="0" y="0"/>
-                      <a:ext cx="5397500" cy="3630295"/>
+                      <a:ext cx="5391150" cy="5786755"/>
                     </a:xfrm>
                     <a:prstGeom prst="rect">
                       <a:avLst/>
@@ -14586,6 +14222,8 @@
           </wp:inline>
         </w:drawing>
       </w:r>
+      <w:bookmarkStart w:id="9" w:name="_GoBack"/>
+      <w:bookmarkEnd w:id="9"/>
     </w:p>
     <w:p>
       <w:pPr>
@@ -14593,17 +14231,52 @@
           <w:rFonts w:cstheme="minorHAnsi"/>
         </w:rPr>
       </w:pPr>
-      <w:r>
+    </w:p>
+    <w:p>
+      <w:pPr>
         <w:rPr>
           <w:rFonts w:cstheme="minorHAnsi"/>
+        </w:rPr>
+      </w:pPr>
+    </w:p>
+    <w:p>
+      <w:pPr>
+        <w:rPr>
+          <w:rFonts w:cstheme="minorHAnsi"/>
+        </w:rPr>
+      </w:pPr>
+    </w:p>
+    <w:p>
+      <w:pPr>
+        <w:rPr>
+          <w:rFonts w:cstheme="minorHAnsi"/>
+        </w:rPr>
+      </w:pPr>
+    </w:p>
+    <w:p>
+      <w:pPr>
+        <w:pStyle w:val="Title"/>
+        <w:outlineLvl w:val="0"/>
+      </w:pPr>
+      <w:bookmarkStart w:id="10" w:name="_Toc406683703"/>
+      <w:r>
+        <w:t>Semântica</w:t>
+      </w:r>
+      <w:bookmarkEnd w:id="10"/>
+    </w:p>
+    <w:p/>
+    <w:p>
+      <w:r>
+        <w:rPr>
           <w:noProof/>
           <w:lang w:eastAsia="pt-PT"/>
         </w:rPr>
+        <w:lastRenderedPageBreak/>
         <w:drawing>
           <wp:inline distT="0" distB="0" distL="0" distR="0">
-            <wp:extent cx="5008880" cy="3493770"/>
-            <wp:effectExtent l="0" t="0" r="1270" b="0"/>
-            <wp:docPr id="24" name="Picture 24" descr="C:\Users\jota\Desktop\Engenharia de software II\trabalho\crm\Diagrama de classes p2.png"/>
+            <wp:extent cx="5400040" cy="7625715"/>
+            <wp:effectExtent l="0" t="0" r="0" b="0"/>
+            <wp:docPr id="8" name="Picture 8" descr="C:\Users\jota\Downloads\Semantica v.1.0\Semantica v.1.0\Semantica v.1.0-page-001.jpg"/>
             <wp:cNvGraphicFramePr>
               <a:graphicFrameLocks xmlns:a="http://schemas.openxmlformats.org/drawingml/2006/main" noChangeAspect="1"/>
             </wp:cNvGraphicFramePr>
@@ -14611,13 +14284,13 @@
               <a:graphicData uri="http://schemas.openxmlformats.org/drawingml/2006/picture">
                 <pic:pic xmlns:pic="http://schemas.openxmlformats.org/drawingml/2006/picture">
                   <pic:nvPicPr>
-                    <pic:cNvPr id="0" name="Picture 3" descr="C:\Users\jota\Desktop\Engenharia de software II\trabalho\crm\Diagrama de classes p2.png"/>
+                    <pic:cNvPr id="0" name="Picture 2" descr="C:\Users\jota\Downloads\Semantica v.1.0\Semantica v.1.0\Semantica v.1.0-page-001.jpg"/>
                     <pic:cNvPicPr>
                       <a:picLocks noChangeAspect="1" noChangeArrowheads="1"/>
                     </pic:cNvPicPr>
                   </pic:nvPicPr>
                   <pic:blipFill>
-                    <a:blip r:embed="rId28">
+                    <a:blip r:embed="rId28" cstate="print">
                       <a:extLst>
                         <a:ext uri="{28A0092B-C50C-407E-A947-70E740481C1C}">
                           <a14:useLocalDpi xmlns:a14="http://schemas.microsoft.com/office/drawing/2010/main" val="0"/>
@@ -14632,7 +14305,7 @@
                   <pic:spPr bwMode="auto">
                     <a:xfrm>
                       <a:off x="0" y="0"/>
-                      <a:ext cx="5008880" cy="3493770"/>
+                      <a:ext cx="5400040" cy="7625715"/>
                     </a:xfrm>
                     <a:prstGeom prst="rect">
                       <a:avLst/>
@@ -14649,46 +14322,6 @@
         </w:drawing>
       </w:r>
     </w:p>
-    <w:p>
-      <w:pPr>
-        <w:rPr>
-          <w:rFonts w:cstheme="minorHAnsi"/>
-        </w:rPr>
-      </w:pPr>
-    </w:p>
-    <w:p>
-      <w:pPr>
-        <w:rPr>
-          <w:rFonts w:cstheme="minorHAnsi"/>
-        </w:rPr>
-      </w:pPr>
-    </w:p>
-    <w:p>
-      <w:pPr>
-        <w:rPr>
-          <w:rFonts w:cstheme="minorHAnsi"/>
-        </w:rPr>
-      </w:pPr>
-    </w:p>
-    <w:p>
-      <w:pPr>
-        <w:rPr>
-          <w:rFonts w:cstheme="minorHAnsi"/>
-        </w:rPr>
-      </w:pPr>
-    </w:p>
-    <w:p>
-      <w:pPr>
-        <w:pStyle w:val="Title"/>
-        <w:outlineLvl w:val="0"/>
-      </w:pPr>
-      <w:bookmarkStart w:id="10" w:name="_Toc406683703"/>
-      <w:r>
-        <w:lastRenderedPageBreak/>
-        <w:t>Semântica</w:t>
-      </w:r>
-      <w:bookmarkEnd w:id="10"/>
-    </w:p>
     <w:p/>
     <w:p>
       <w:r>
@@ -14696,11 +14329,12 @@
           <w:noProof/>
           <w:lang w:eastAsia="pt-PT"/>
         </w:rPr>
+        <w:lastRenderedPageBreak/>
         <w:drawing>
           <wp:inline distT="0" distB="0" distL="0" distR="0">
             <wp:extent cx="5400040" cy="7625715"/>
             <wp:effectExtent l="0" t="0" r="0" b="0"/>
-            <wp:docPr id="8" name="Picture 8" descr="C:\Users\jota\Downloads\Semantica v.1.0\Semantica v.1.0\Semantica v.1.0-page-001.jpg"/>
+            <wp:docPr id="11" name="Picture 11" descr="C:\Users\jota\Downloads\Semantica v.1.0\Semantica v.1.0\Semantica v.1.0-page-002.jpg"/>
             <wp:cNvGraphicFramePr>
               <a:graphicFrameLocks xmlns:a="http://schemas.openxmlformats.org/drawingml/2006/main" noChangeAspect="1"/>
             </wp:cNvGraphicFramePr>
@@ -14708,7 +14342,7 @@
               <a:graphicData uri="http://schemas.openxmlformats.org/drawingml/2006/picture">
                 <pic:pic xmlns:pic="http://schemas.openxmlformats.org/drawingml/2006/picture">
                   <pic:nvPicPr>
-                    <pic:cNvPr id="0" name="Picture 2" descr="C:\Users\jota\Downloads\Semantica v.1.0\Semantica v.1.0\Semantica v.1.0-page-001.jpg"/>
+                    <pic:cNvPr id="0" name="Picture 3" descr="C:\Users\jota\Downloads\Semantica v.1.0\Semantica v.1.0\Semantica v.1.0-page-002.jpg"/>
                     <pic:cNvPicPr>
                       <a:picLocks noChangeAspect="1" noChangeArrowheads="1"/>
                     </pic:cNvPicPr>
@@ -14746,7 +14380,6 @@
         </w:drawing>
       </w:r>
     </w:p>
-    <w:p/>
     <w:p>
       <w:r>
         <w:rPr>
@@ -14758,7 +14391,7 @@
           <wp:inline distT="0" distB="0" distL="0" distR="0">
             <wp:extent cx="5400040" cy="7625715"/>
             <wp:effectExtent l="0" t="0" r="0" b="0"/>
-            <wp:docPr id="11" name="Picture 11" descr="C:\Users\jota\Downloads\Semantica v.1.0\Semantica v.1.0\Semantica v.1.0-page-002.jpg"/>
+            <wp:docPr id="15" name="Picture 15" descr="C:\Users\jota\Downloads\Semantica v.1.0\Semantica v.1.0\Semantica v.1.0-page-003.jpg"/>
             <wp:cNvGraphicFramePr>
               <a:graphicFrameLocks xmlns:a="http://schemas.openxmlformats.org/drawingml/2006/main" noChangeAspect="1"/>
             </wp:cNvGraphicFramePr>
@@ -14766,7 +14399,7 @@
               <a:graphicData uri="http://schemas.openxmlformats.org/drawingml/2006/picture">
                 <pic:pic xmlns:pic="http://schemas.openxmlformats.org/drawingml/2006/picture">
                   <pic:nvPicPr>
-                    <pic:cNvPr id="0" name="Picture 3" descr="C:\Users\jota\Downloads\Semantica v.1.0\Semantica v.1.0\Semantica v.1.0-page-002.jpg"/>
+                    <pic:cNvPr id="0" name="Picture 4" descr="C:\Users\jota\Downloads\Semantica v.1.0\Semantica v.1.0\Semantica v.1.0-page-003.jpg"/>
                     <pic:cNvPicPr>
                       <a:picLocks noChangeAspect="1" noChangeArrowheads="1"/>
                     </pic:cNvPicPr>
@@ -14805,63 +14438,6 @@
       </w:r>
     </w:p>
     <w:p>
-      <w:r>
-        <w:rPr>
-          <w:noProof/>
-          <w:lang w:eastAsia="pt-PT"/>
-        </w:rPr>
-        <w:lastRenderedPageBreak/>
-        <w:drawing>
-          <wp:inline distT="0" distB="0" distL="0" distR="0">
-            <wp:extent cx="5400040" cy="7625715"/>
-            <wp:effectExtent l="0" t="0" r="0" b="0"/>
-            <wp:docPr id="15" name="Picture 15" descr="C:\Users\jota\Downloads\Semantica v.1.0\Semantica v.1.0\Semantica v.1.0-page-003.jpg"/>
-            <wp:cNvGraphicFramePr>
-              <a:graphicFrameLocks xmlns:a="http://schemas.openxmlformats.org/drawingml/2006/main" noChangeAspect="1"/>
-            </wp:cNvGraphicFramePr>
-            <a:graphic xmlns:a="http://schemas.openxmlformats.org/drawingml/2006/main">
-              <a:graphicData uri="http://schemas.openxmlformats.org/drawingml/2006/picture">
-                <pic:pic xmlns:pic="http://schemas.openxmlformats.org/drawingml/2006/picture">
-                  <pic:nvPicPr>
-                    <pic:cNvPr id="0" name="Picture 4" descr="C:\Users\jota\Downloads\Semantica v.1.0\Semantica v.1.0\Semantica v.1.0-page-003.jpg"/>
-                    <pic:cNvPicPr>
-                      <a:picLocks noChangeAspect="1" noChangeArrowheads="1"/>
-                    </pic:cNvPicPr>
-                  </pic:nvPicPr>
-                  <pic:blipFill>
-                    <a:blip r:embed="rId31" cstate="print">
-                      <a:extLst>
-                        <a:ext uri="{28A0092B-C50C-407E-A947-70E740481C1C}">
-                          <a14:useLocalDpi xmlns:a14="http://schemas.microsoft.com/office/drawing/2010/main" val="0"/>
-                        </a:ext>
-                      </a:extLst>
-                    </a:blip>
-                    <a:srcRect/>
-                    <a:stretch>
-                      <a:fillRect/>
-                    </a:stretch>
-                  </pic:blipFill>
-                  <pic:spPr bwMode="auto">
-                    <a:xfrm>
-                      <a:off x="0" y="0"/>
-                      <a:ext cx="5400040" cy="7625715"/>
-                    </a:xfrm>
-                    <a:prstGeom prst="rect">
-                      <a:avLst/>
-                    </a:prstGeom>
-                    <a:noFill/>
-                    <a:ln>
-                      <a:noFill/>
-                    </a:ln>
-                  </pic:spPr>
-                </pic:pic>
-              </a:graphicData>
-            </a:graphic>
-          </wp:inline>
-        </w:drawing>
-      </w:r>
-    </w:p>
-    <w:p>
       <w:pPr>
         <w:pStyle w:val="Title"/>
         <w:outlineLvl w:val="0"/>
@@ -14897,7 +14473,7 @@
                     </pic:cNvPicPr>
                   </pic:nvPicPr>
                   <pic:blipFill>
-                    <a:blip r:embed="rId32">
+                    <a:blip r:embed="rId31">
                       <a:extLst>
                         <a:ext uri="{28A0092B-C50C-407E-A947-70E740481C1C}">
                           <a14:useLocalDpi xmlns:a14="http://schemas.microsoft.com/office/drawing/2010/main" val="0"/>
@@ -14965,7 +14541,7 @@
                     </pic:cNvPicPr>
                   </pic:nvPicPr>
                   <pic:blipFill>
-                    <a:blip r:embed="rId33">
+                    <a:blip r:embed="rId32">
                       <a:extLst>
                         <a:ext uri="{28A0092B-C50C-407E-A947-70E740481C1C}">
                           <a14:useLocalDpi xmlns:a14="http://schemas.microsoft.com/office/drawing/2010/main" val="0"/>
@@ -15041,7 +14617,7 @@
                     </pic:cNvPicPr>
                   </pic:nvPicPr>
                   <pic:blipFill>
-                    <a:blip r:embed="rId34">
+                    <a:blip r:embed="rId33">
                       <a:extLst>
                         <a:ext uri="{28A0092B-C50C-407E-A947-70E740481C1C}">
                           <a14:useLocalDpi xmlns:a14="http://schemas.microsoft.com/office/drawing/2010/main" val="0"/>
@@ -15107,7 +14683,7 @@
                     </pic:cNvPicPr>
                   </pic:nvPicPr>
                   <pic:blipFill>
-                    <a:blip r:embed="rId35">
+                    <a:blip r:embed="rId34">
                       <a:extLst>
                         <a:ext uri="{28A0092B-C50C-407E-A947-70E740481C1C}">
                           <a14:useLocalDpi xmlns:a14="http://schemas.microsoft.com/office/drawing/2010/main" val="0"/>
@@ -15171,7 +14747,7 @@
                     </pic:cNvPicPr>
                   </pic:nvPicPr>
                   <pic:blipFill>
-                    <a:blip r:embed="rId36">
+                    <a:blip r:embed="rId35">
                       <a:extLst>
                         <a:ext uri="{28A0092B-C50C-407E-A947-70E740481C1C}">
                           <a14:useLocalDpi xmlns:a14="http://schemas.microsoft.com/office/drawing/2010/main" val="0"/>
@@ -15235,7 +14811,7 @@
                     </pic:cNvPicPr>
                   </pic:nvPicPr>
                   <pic:blipFill>
-                    <a:blip r:embed="rId37">
+                    <a:blip r:embed="rId36">
                       <a:extLst>
                         <a:ext uri="{28A0092B-C50C-407E-A947-70E740481C1C}">
                           <a14:useLocalDpi xmlns:a14="http://schemas.microsoft.com/office/drawing/2010/main" val="0"/>
@@ -15300,7 +14876,7 @@
                     </pic:cNvPicPr>
                   </pic:nvPicPr>
                   <pic:blipFill>
-                    <a:blip r:embed="rId38">
+                    <a:blip r:embed="rId37">
                       <a:extLst>
                         <a:ext uri="{28A0092B-C50C-407E-A947-70E740481C1C}">
                           <a14:useLocalDpi xmlns:a14="http://schemas.microsoft.com/office/drawing/2010/main" val="0"/>
@@ -15365,7 +14941,7 @@
                     </pic:cNvPicPr>
                   </pic:nvPicPr>
                   <pic:blipFill>
-                    <a:blip r:embed="rId39">
+                    <a:blip r:embed="rId38">
                       <a:extLst>
                         <a:ext uri="{28A0092B-C50C-407E-A947-70E740481C1C}">
                           <a14:useLocalDpi xmlns:a14="http://schemas.microsoft.com/office/drawing/2010/main" val="0"/>
@@ -15398,7 +14974,7 @@
       </w:r>
     </w:p>
     <w:sectPr>
-      <w:footerReference w:type="default" r:id="rId40"/>
+      <w:footerReference w:type="default" r:id="rId39"/>
       <w:pgSz w:w="11906" w:h="16838"/>
       <w:pgMar w:top="1417" w:right="1701" w:bottom="1417" w:left="1701" w:header="708" w:footer="708" w:gutter="0"/>
       <w:cols w:space="708"/>
@@ -15472,7 +15048,7 @@
           <w:rPr>
             <w:noProof/>
           </w:rPr>
-          <w:t>17</w:t>
+          <w:t>22</w:t>
         </w:r>
         <w:r>
           <w:rPr>
@@ -19893,7 +19469,7 @@
   <a:extraClrSchemeLst/>
   <a:extLst>
     <a:ext uri="{05A4C25C-085E-4340-85A3-A5531E510DB2}">
-      <thm15:themeFamily xmlns="" xmlns:thm15="http://schemas.microsoft.com/office/thememl/2012/main" name="Office Theme" id="{62F939B6-93AF-4DB8-9C6B-D6C7DFDC589F}" vid="{4A3C46E8-61CC-4603-A589-7422A47A8E4A}"/>
+      <thm15:themeFamily xmlns:thm15="http://schemas.microsoft.com/office/thememl/2012/main" xmlns="" name="Office Theme" id="{62F939B6-93AF-4DB8-9C6B-D6C7DFDC589F}" vid="{4A3C46E8-61CC-4603-A589-7422A47A8E4A}"/>
     </a:ext>
   </a:extLst>
 </a:theme>
@@ -19909,7 +19485,7 @@
 </file>
 
 <file path=customXml/itemProps1.xml><?xml version="1.0" encoding="utf-8"?>
-<ds:datastoreItem xmlns:ds="http://schemas.openxmlformats.org/officeDocument/2006/customXml" ds:itemID="{E2F7172C-0CA7-4420-9A31-F884719DF2C0}">
+<ds:datastoreItem xmlns:ds="http://schemas.openxmlformats.org/officeDocument/2006/customXml" ds:itemID="{C088FB41-2002-40EE-992B-EAE051930B32}">
   <ds:schemaRefs>
     <ds:schemaRef ds:uri="http://schemas.openxmlformats.org/officeDocument/2006/bibliography"/>
   </ds:schemaRefs>

</xml_diff>

<commit_message>
adicionei o caso de uso "eliminar promoção"
não completo
</commit_message>
<xml_diff>
--- a/relatório.docx
+++ b/relatório.docx
@@ -433,11 +433,9 @@
           <w:pPr>
             <w:pStyle w:val="TOCHeading"/>
           </w:pPr>
-          <w:proofErr w:type="spellStart"/>
           <w:r>
             <w:t>Sumário</w:t>
           </w:r>
-          <w:proofErr w:type="spellEnd"/>
         </w:p>
         <w:p>
           <w:pPr>
@@ -1407,14 +1405,9 @@
       </w:pPr>
       <w:bookmarkStart w:id="1" w:name="_Toc406683695"/>
       <w:r>
-        <w:t xml:space="preserve">Mapa de </w:t>
-      </w:r>
-      <w:proofErr w:type="spellStart"/>
-      <w:r>
-        <w:t>Gantt</w:t>
+        <w:t>Mapa de Gantt</w:t>
       </w:r>
       <w:bookmarkEnd w:id="1"/>
-      <w:proofErr w:type="spellEnd"/>
     </w:p>
     <w:p/>
     <w:p>
@@ -1727,25 +1720,7 @@
           <w:szCs w:val="20"/>
         </w:rPr>
         <w:lastRenderedPageBreak/>
-        <w:t xml:space="preserve"> Id da promoção, nome da promoção, </w:t>
-      </w:r>
-      <w:proofErr w:type="gramStart"/>
-      <w:r>
-        <w:rPr>
-          <w:rFonts w:asciiTheme="majorHAnsi" w:hAnsiTheme="majorHAnsi"/>
-          <w:sz w:val="20"/>
-          <w:szCs w:val="20"/>
-        </w:rPr>
-        <w:t>entidade(agência</w:t>
-      </w:r>
-      <w:proofErr w:type="gramEnd"/>
-      <w:r>
-        <w:rPr>
-          <w:rFonts w:asciiTheme="majorHAnsi" w:hAnsiTheme="majorHAnsi"/>
-          <w:sz w:val="20"/>
-          <w:szCs w:val="20"/>
-        </w:rPr>
-        <w:t xml:space="preserve"> de viagens), descrição, data de promoção aprovada, data inicio, data fim, codigo promocional, número de utilizações máximo, usados, codigo promocional, código de contacto, usado(sim/não)</w:t>
+        <w:t xml:space="preserve"> Id da promoção, nome da promoção, entidade(agência de viagens), descrição, data de promoção aprovada, data inicio, data fim, codigo promocional, número de utilizações máximo, usados, codigo promocional, código de contacto, usado(sim/não)</w:t>
       </w:r>
       <w:r>
         <w:rPr>
@@ -1897,19 +1872,35 @@
           <w:sz w:val="20"/>
           <w:szCs w:val="20"/>
         </w:rPr>
-        <w:t xml:space="preserve">Inserir </w:t>
-      </w:r>
-      <w:proofErr w:type="gramStart"/>
-      <w:r>
+        <w:t>Inserir contacto:</w:t>
+      </w:r>
+    </w:p>
+    <w:p>
+      <w:pPr>
+        <w:rPr>
+          <w:rFonts w:asciiTheme="majorHAnsi" w:hAnsiTheme="majorHAnsi"/>
+          <w:sz w:val="20"/>
+          <w:szCs w:val="20"/>
+        </w:rPr>
+      </w:pPr>
+      <w:r>
+        <w:rPr>
+          <w:rFonts w:asciiTheme="majorHAnsi" w:hAnsiTheme="majorHAnsi"/>
+          <w:sz w:val="20"/>
+          <w:szCs w:val="20"/>
+        </w:rPr>
+        <w:t>Nome, morada, telefone, email, género, profissão, número de estadias, vencimento, agregado familiar, estado civil, bilhete de identidade, numero de contribuinte, naturalidade, data de criação, data de nascimento, título, empresa, actividade, código-postal, localidade, cidade, distrito, país, idioma, referência do hotel, interesses, promoções utilizadas.</w:t>
+      </w:r>
+    </w:p>
+    <w:p>
+      <w:pPr>
         <w:rPr>
           <w:rFonts w:asciiTheme="majorHAnsi" w:hAnsiTheme="majorHAnsi"/>
           <w:i/>
           <w:sz w:val="20"/>
           <w:szCs w:val="20"/>
         </w:rPr>
-        <w:t>contacto</w:t>
-      </w:r>
-      <w:proofErr w:type="gramEnd"/>
+      </w:pPr>
       <w:r>
         <w:rPr>
           <w:rFonts w:asciiTheme="majorHAnsi" w:hAnsiTheme="majorHAnsi"/>
@@ -1917,7 +1908,7 @@
           <w:sz w:val="20"/>
           <w:szCs w:val="20"/>
         </w:rPr>
-        <w:t>:</w:t>
+        <w:t>-editar contacto:</w:t>
       </w:r>
     </w:p>
     <w:p>
@@ -1934,25 +1925,15 @@
           <w:sz w:val="20"/>
           <w:szCs w:val="20"/>
         </w:rPr>
-        <w:t xml:space="preserve">Nome, morada, telefone, </w:t>
-      </w:r>
-      <w:proofErr w:type="gramStart"/>
+        <w:t>Nome, morada, telefone, email, género, profissão, número de estadias, vencimento, agregado familiar, estado civil, bilhete de identidade, numero de contribuinte, naturalidade, data de criação, data de nascimento, título, empresa, actividade, código-postal, localidade, cidade, distrito, país, idioma, referência do hotel, interesses, promoções utilizadas.</w:t>
+      </w:r>
       <w:r>
         <w:rPr>
           <w:rFonts w:asciiTheme="majorHAnsi" w:hAnsiTheme="majorHAnsi"/>
           <w:sz w:val="20"/>
           <w:szCs w:val="20"/>
         </w:rPr>
-        <w:t>email</w:t>
-      </w:r>
-      <w:proofErr w:type="gramEnd"/>
-      <w:r>
-        <w:rPr>
-          <w:rFonts w:asciiTheme="majorHAnsi" w:hAnsiTheme="majorHAnsi"/>
-          <w:sz w:val="20"/>
-          <w:szCs w:val="20"/>
-        </w:rPr>
-        <w:t>, género, profissão, número de estadias, vencimento, agregado familiar, estado civil, bilhete de identidade, numero de contribuinte, naturalidade, data de criação, data de nascimento, título, empresa, actividade, código-postal, localidade, cidade, distrito, país, idioma, referência do hotel, interesses, promoções utilizadas.</w:t>
+        <w:cr/>
       </w:r>
     </w:p>
     <w:p>
@@ -1971,19 +1952,35 @@
           <w:sz w:val="20"/>
           <w:szCs w:val="20"/>
         </w:rPr>
-        <w:t xml:space="preserve">-editar </w:t>
-      </w:r>
-      <w:proofErr w:type="gramStart"/>
-      <w:r>
+        <w:t>-eliminar contacto:</w:t>
+      </w:r>
+    </w:p>
+    <w:p>
+      <w:pPr>
+        <w:rPr>
+          <w:rFonts w:asciiTheme="majorHAnsi" w:hAnsiTheme="majorHAnsi"/>
+          <w:sz w:val="20"/>
+          <w:szCs w:val="20"/>
+        </w:rPr>
+      </w:pPr>
+      <w:r>
+        <w:rPr>
+          <w:rFonts w:asciiTheme="majorHAnsi" w:hAnsiTheme="majorHAnsi"/>
+          <w:sz w:val="20"/>
+          <w:szCs w:val="20"/>
+        </w:rPr>
+        <w:t>Id do contacto</w:t>
+      </w:r>
+    </w:p>
+    <w:p>
+      <w:pPr>
         <w:rPr>
           <w:rFonts w:asciiTheme="majorHAnsi" w:hAnsiTheme="majorHAnsi"/>
           <w:i/>
           <w:sz w:val="20"/>
           <w:szCs w:val="20"/>
         </w:rPr>
-        <w:t>contacto</w:t>
-      </w:r>
-      <w:proofErr w:type="gramEnd"/>
+      </w:pPr>
       <w:r>
         <w:rPr>
           <w:rFonts w:asciiTheme="majorHAnsi" w:hAnsiTheme="majorHAnsi"/>
@@ -1991,7 +1988,7 @@
           <w:sz w:val="20"/>
           <w:szCs w:val="20"/>
         </w:rPr>
-        <w:t>:</w:t>
+        <w:t>-consultar contacto:</w:t>
       </w:r>
     </w:p>
     <w:p>
@@ -2008,44 +2005,138 @@
           <w:sz w:val="20"/>
           <w:szCs w:val="20"/>
         </w:rPr>
-        <w:t xml:space="preserve">Nome, morada, telefone, </w:t>
-      </w:r>
-      <w:proofErr w:type="gramStart"/>
+        <w:t>Nome, morada, telefone, email, género, profissão, número de estadias, vencimento, agregado familiar, estado civil, bilhete de identidade, numero de contribuinte, naturalidade, data de criação, data de nascimento, título, empresa, actividade, código-postal, localidade, cidade, distrito, país, idioma, referência do hotel, interesses, data de actualização, actualizado por, promoções utilizadas.</w:t>
+      </w:r>
       <w:r>
         <w:rPr>
           <w:rFonts w:asciiTheme="majorHAnsi" w:hAnsiTheme="majorHAnsi"/>
           <w:sz w:val="20"/>
           <w:szCs w:val="20"/>
         </w:rPr>
-        <w:t>email</w:t>
-      </w:r>
-      <w:proofErr w:type="gramEnd"/>
-      <w:r>
+        <w:cr/>
+      </w:r>
+    </w:p>
+    <w:p>
+      <w:pPr>
         <w:rPr>
           <w:rFonts w:asciiTheme="majorHAnsi" w:hAnsiTheme="majorHAnsi"/>
           <w:sz w:val="20"/>
           <w:szCs w:val="20"/>
         </w:rPr>
-        <w:t>, género, profissão, número de estadias, vencimento, agregado familiar, estado civil, bilhete de identidade, numero de contribuinte, naturalidade, data de criação, data de nascimento, título, empresa, actividade, código-postal, localidade, cidade, distrito, país, idioma, referência do hotel, interesses, promoções utilizadas.</w:t>
-      </w:r>
-      <w:r>
-        <w:rPr>
-          <w:rFonts w:asciiTheme="majorHAnsi" w:hAnsiTheme="majorHAnsi"/>
+      </w:pPr>
+      <w:r>
+        <w:rPr>
+          <w:rFonts w:asciiTheme="majorHAnsi" w:hAnsiTheme="majorHAnsi"/>
+          <w:b/>
           <w:sz w:val="20"/>
           <w:szCs w:val="20"/>
         </w:rPr>
-        <w:cr/>
+        <w:t>Nome</w:t>
+      </w:r>
+      <w:r>
+        <w:rPr>
+          <w:rFonts w:asciiTheme="majorHAnsi" w:hAnsiTheme="majorHAnsi"/>
+          <w:sz w:val="20"/>
+          <w:szCs w:val="20"/>
+        </w:rPr>
+        <w:t>: Rececionista do hotel</w:t>
       </w:r>
     </w:p>
     <w:p>
       <w:pPr>
+        <w:rPr>
+          <w:rFonts w:asciiTheme="majorHAnsi" w:hAnsiTheme="majorHAnsi"/>
+          <w:sz w:val="20"/>
+          <w:szCs w:val="20"/>
+        </w:rPr>
+      </w:pPr>
+      <w:r>
+        <w:rPr>
+          <w:rFonts w:asciiTheme="majorHAnsi" w:hAnsiTheme="majorHAnsi"/>
+          <w:b/>
+          <w:sz w:val="20"/>
+          <w:szCs w:val="20"/>
+        </w:rPr>
+        <w:t>O que faz</w:t>
+      </w:r>
+      <w:r>
+        <w:rPr>
+          <w:rFonts w:asciiTheme="majorHAnsi" w:hAnsiTheme="majorHAnsi"/>
+          <w:sz w:val="20"/>
+          <w:szCs w:val="20"/>
+        </w:rPr>
+        <w:t>: Inserir contacto, editar contacto, eliminar contacto, consultar contacto e consultar promoção.</w:t>
+      </w:r>
+    </w:p>
+    <w:p>
+      <w:pPr>
+        <w:rPr>
+          <w:rFonts w:asciiTheme="majorHAnsi" w:hAnsiTheme="majorHAnsi"/>
+          <w:sz w:val="20"/>
+          <w:szCs w:val="20"/>
+        </w:rPr>
+      </w:pPr>
+      <w:r>
+        <w:rPr>
+          <w:rFonts w:asciiTheme="majorHAnsi" w:hAnsiTheme="majorHAnsi"/>
+          <w:b/>
+          <w:sz w:val="20"/>
+          <w:szCs w:val="20"/>
+        </w:rPr>
+        <w:t>Onde</w:t>
+      </w:r>
+      <w:r>
+        <w:rPr>
+          <w:rFonts w:asciiTheme="majorHAnsi" w:hAnsiTheme="majorHAnsi"/>
+          <w:sz w:val="20"/>
+          <w:szCs w:val="20"/>
+        </w:rPr>
+        <w:t>: Receção do hotel</w:t>
+      </w:r>
+    </w:p>
+    <w:p>
+      <w:pPr>
+        <w:rPr>
+          <w:rFonts w:asciiTheme="majorHAnsi" w:hAnsiTheme="majorHAnsi"/>
+          <w:sz w:val="20"/>
+          <w:szCs w:val="20"/>
+        </w:rPr>
+      </w:pPr>
+      <w:r>
+        <w:rPr>
+          <w:rFonts w:asciiTheme="majorHAnsi" w:hAnsiTheme="majorHAnsi"/>
+          <w:b/>
+          <w:sz w:val="20"/>
+          <w:szCs w:val="20"/>
+        </w:rPr>
+        <w:t>Descrição dos fluxos</w:t>
+      </w:r>
+      <w:r>
+        <w:rPr>
+          <w:rFonts w:asciiTheme="majorHAnsi" w:hAnsiTheme="majorHAnsi"/>
+          <w:sz w:val="20"/>
+          <w:szCs w:val="20"/>
+        </w:rPr>
+        <w:t>:</w:t>
+      </w:r>
+    </w:p>
+    <w:p>
+      <w:pPr>
+        <w:rPr>
+          <w:rFonts w:asciiTheme="majorHAnsi" w:hAnsiTheme="majorHAnsi"/>
+          <w:sz w:val="20"/>
+          <w:szCs w:val="20"/>
+        </w:rPr>
+      </w:pPr>
+      <w:r>
         <w:rPr>
           <w:rFonts w:asciiTheme="majorHAnsi" w:hAnsiTheme="majorHAnsi"/>
           <w:i/>
           <w:sz w:val="20"/>
           <w:szCs w:val="20"/>
         </w:rPr>
-      </w:pPr>
+        <w:t>-inserir contacto:</w:t>
+      </w:r>
       <w:r>
         <w:rPr>
           <w:rFonts w:asciiTheme="majorHAnsi" w:hAnsiTheme="majorHAnsi"/>
@@ -2053,9 +2144,32 @@
           <w:sz w:val="20"/>
           <w:szCs w:val="20"/>
         </w:rPr>
-        <w:t xml:space="preserve">-eliminar </w:t>
-      </w:r>
-      <w:proofErr w:type="gramStart"/>
+        <w:cr/>
+      </w:r>
+      <w:r>
+        <w:rPr>
+          <w:sz w:val="20"/>
+          <w:szCs w:val="20"/>
+        </w:rPr>
+        <w:t xml:space="preserve"> </w:t>
+      </w:r>
+      <w:r>
+        <w:rPr>
+          <w:rFonts w:asciiTheme="majorHAnsi" w:hAnsiTheme="majorHAnsi"/>
+          <w:sz w:val="20"/>
+          <w:szCs w:val="20"/>
+        </w:rPr>
+        <w:t>Nome, morada, telefone, email, género, profissão, número de estadias, vencimento, agregado familiar, estado civil, bilhete de identidade, numero de contribuinte, naturalidade, data de criação, data de nascimento, título, empresa, actividade, código-postal, localidade, cidade, distrito, país, idioma, referência do hotel, interesses, promoções utilizadas.</w:t>
+      </w:r>
+    </w:p>
+    <w:p>
+      <w:pPr>
+        <w:rPr>
+          <w:rFonts w:asciiTheme="majorHAnsi" w:hAnsiTheme="majorHAnsi"/>
+          <w:sz w:val="20"/>
+          <w:szCs w:val="20"/>
+        </w:rPr>
+      </w:pPr>
       <w:r>
         <w:rPr>
           <w:rFonts w:asciiTheme="majorHAnsi" w:hAnsiTheme="majorHAnsi"/>
@@ -2063,9 +2177,8 @@
           <w:sz w:val="20"/>
           <w:szCs w:val="20"/>
         </w:rPr>
-        <w:t>contacto</w:t>
-      </w:r>
-      <w:proofErr w:type="gramEnd"/>
+        <w:t>-editar contacto:</w:t>
+      </w:r>
       <w:r>
         <w:rPr>
           <w:rFonts w:asciiTheme="majorHAnsi" w:hAnsiTheme="majorHAnsi"/>
@@ -2073,7 +2186,39 @@
           <w:sz w:val="20"/>
           <w:szCs w:val="20"/>
         </w:rPr>
-        <w:t>:</w:t>
+        <w:cr/>
+      </w:r>
+      <w:r>
+        <w:rPr>
+          <w:sz w:val="20"/>
+          <w:szCs w:val="20"/>
+        </w:rPr>
+        <w:t xml:space="preserve"> </w:t>
+      </w:r>
+      <w:r>
+        <w:rPr>
+          <w:rFonts w:asciiTheme="majorHAnsi" w:hAnsiTheme="majorHAnsi"/>
+          <w:sz w:val="20"/>
+          <w:szCs w:val="20"/>
+        </w:rPr>
+        <w:t xml:space="preserve">Nome, morada, telefone, email, género, profissão, número de estadias, vencimento, agregado familiar, estado civil, bilhete de identidade, numero de contribuinte, naturalidade, data de criação, data de </w:t>
+      </w:r>
+      <w:r>
+        <w:rPr>
+          <w:rFonts w:asciiTheme="majorHAnsi" w:hAnsiTheme="majorHAnsi"/>
+          <w:sz w:val="20"/>
+          <w:szCs w:val="20"/>
+        </w:rPr>
+        <w:lastRenderedPageBreak/>
+        <w:t>nascimento, título, empresa, actividade, código-postal, localidade, cidade, distrito, país, idioma, referência do hotel, interesses, promoções utilizadas.</w:t>
+      </w:r>
+      <w:r>
+        <w:rPr>
+          <w:rFonts w:asciiTheme="majorHAnsi" w:hAnsiTheme="majorHAnsi"/>
+          <w:sz w:val="20"/>
+          <w:szCs w:val="20"/>
+        </w:rPr>
+        <w:cr/>
       </w:r>
     </w:p>
     <w:p>
@@ -2085,33 +2230,41 @@
         </w:rPr>
       </w:pPr>
       <w:r>
-        <w:rPr>
-          <w:rFonts w:asciiTheme="majorHAnsi" w:hAnsiTheme="majorHAnsi"/>
-          <w:sz w:val="20"/>
-          <w:szCs w:val="20"/>
-        </w:rPr>
-        <w:t>Id do contacto</w:t>
-      </w:r>
-    </w:p>
-    <w:p>
-      <w:pPr>
         <w:rPr>
           <w:rFonts w:asciiTheme="majorHAnsi" w:hAnsiTheme="majorHAnsi"/>
           <w:i/>
           <w:sz w:val="20"/>
           <w:szCs w:val="20"/>
         </w:rPr>
-      </w:pPr>
-      <w:r>
+        <w:t>-eliminar contacto:</w:t>
+      </w:r>
+    </w:p>
+    <w:p>
+      <w:pPr>
+        <w:rPr>
+          <w:rFonts w:asciiTheme="majorHAnsi" w:hAnsiTheme="majorHAnsi"/>
+          <w:sz w:val="20"/>
+          <w:szCs w:val="20"/>
+        </w:rPr>
+      </w:pPr>
+      <w:r>
+        <w:rPr>
+          <w:rFonts w:asciiTheme="majorHAnsi" w:hAnsiTheme="majorHAnsi"/>
+          <w:sz w:val="20"/>
+          <w:szCs w:val="20"/>
+        </w:rPr>
+        <w:t>Id do contacto</w:t>
+      </w:r>
+    </w:p>
+    <w:p>
+      <w:pPr>
         <w:rPr>
           <w:rFonts w:asciiTheme="majorHAnsi" w:hAnsiTheme="majorHAnsi"/>
           <w:i/>
           <w:sz w:val="20"/>
           <w:szCs w:val="20"/>
         </w:rPr>
-        <w:t xml:space="preserve">-consultar </w:t>
-      </w:r>
-      <w:proofErr w:type="gramStart"/>
+      </w:pPr>
       <w:r>
         <w:rPr>
           <w:rFonts w:asciiTheme="majorHAnsi" w:hAnsiTheme="majorHAnsi"/>
@@ -2119,17 +2272,155 @@
           <w:sz w:val="20"/>
           <w:szCs w:val="20"/>
         </w:rPr>
-        <w:t>contacto</w:t>
-      </w:r>
-      <w:proofErr w:type="gramEnd"/>
-      <w:r>
+        <w:t>-consultar contacto:</w:t>
+      </w:r>
+    </w:p>
+    <w:p>
+      <w:pPr>
+        <w:rPr>
+          <w:rFonts w:asciiTheme="majorHAnsi" w:hAnsiTheme="majorHAnsi"/>
+          <w:sz w:val="20"/>
+          <w:szCs w:val="20"/>
+        </w:rPr>
+      </w:pPr>
+      <w:r>
+        <w:rPr>
+          <w:rFonts w:asciiTheme="majorHAnsi" w:hAnsiTheme="majorHAnsi"/>
+          <w:sz w:val="20"/>
+          <w:szCs w:val="20"/>
+        </w:rPr>
+        <w:t>Nome, morada, telefone, email, género, profissão, número de estadias, vencimento, agregado familiar, estado civil, bilhete de identidade, numero de contribuinte, naturalidade, data de criação, data de nascimento, título, empresa, actividade, código-postal, localidade, cidade, distrito, país, idioma, referência do hotel, interesses, data de actualização, actualizado por, promoções utilizadas.</w:t>
+      </w:r>
+    </w:p>
+    <w:p>
+      <w:pPr>
+        <w:rPr>
+          <w:rFonts w:asciiTheme="majorHAnsi" w:hAnsiTheme="majorHAnsi"/>
+          <w:sz w:val="20"/>
+          <w:szCs w:val="20"/>
+        </w:rPr>
+      </w:pPr>
+      <w:r>
+        <w:rPr>
+          <w:rFonts w:asciiTheme="majorHAnsi" w:hAnsiTheme="majorHAnsi"/>
+          <w:b/>
+          <w:sz w:val="20"/>
+          <w:szCs w:val="20"/>
+        </w:rPr>
+        <w:t>Nome</w:t>
+      </w:r>
+      <w:r>
+        <w:rPr>
+          <w:rFonts w:asciiTheme="majorHAnsi" w:hAnsiTheme="majorHAnsi"/>
+          <w:sz w:val="20"/>
+          <w:szCs w:val="20"/>
+        </w:rPr>
+        <w:t>: Gestor de Marketing</w:t>
+      </w:r>
+    </w:p>
+    <w:p>
+      <w:pPr>
+        <w:rPr>
+          <w:rFonts w:asciiTheme="majorHAnsi" w:hAnsiTheme="majorHAnsi"/>
+          <w:sz w:val="20"/>
+          <w:szCs w:val="20"/>
+        </w:rPr>
+      </w:pPr>
+      <w:r>
+        <w:rPr>
+          <w:rFonts w:asciiTheme="majorHAnsi" w:hAnsiTheme="majorHAnsi"/>
+          <w:b/>
+          <w:sz w:val="20"/>
+          <w:szCs w:val="20"/>
+        </w:rPr>
+        <w:t>O que faz</w:t>
+      </w:r>
+      <w:r>
+        <w:rPr>
+          <w:rFonts w:asciiTheme="majorHAnsi" w:hAnsiTheme="majorHAnsi"/>
+          <w:sz w:val="20"/>
+          <w:szCs w:val="20"/>
+        </w:rPr>
+        <w:t>: Receber recomendações, lançar promoções, editar promoções, consultar histórico de promoções, introduzir promoção, segmentar promoção, gerir promoção</w:t>
+      </w:r>
+      <w:r>
+        <w:rPr>
+          <w:rFonts w:asciiTheme="majorHAnsi" w:hAnsiTheme="majorHAnsi"/>
+          <w:sz w:val="20"/>
+          <w:szCs w:val="20"/>
+        </w:rPr>
+        <w:t xml:space="preserve"> e eliminar promoções</w:t>
+      </w:r>
+    </w:p>
+    <w:p>
+      <w:pPr>
+        <w:rPr>
+          <w:rFonts w:asciiTheme="majorHAnsi" w:hAnsiTheme="majorHAnsi"/>
+          <w:sz w:val="20"/>
+          <w:szCs w:val="20"/>
+        </w:rPr>
+      </w:pPr>
+      <w:r>
+        <w:rPr>
+          <w:rFonts w:asciiTheme="majorHAnsi" w:hAnsiTheme="majorHAnsi"/>
+          <w:b/>
+          <w:sz w:val="20"/>
+          <w:szCs w:val="20"/>
+        </w:rPr>
+        <w:t>Onde</w:t>
+      </w:r>
+      <w:r>
+        <w:rPr>
+          <w:rFonts w:asciiTheme="majorHAnsi" w:hAnsiTheme="majorHAnsi"/>
+          <w:sz w:val="20"/>
+          <w:szCs w:val="20"/>
+        </w:rPr>
+        <w:t>: Gabinete</w:t>
+      </w:r>
+    </w:p>
+    <w:p>
+      <w:pPr>
+        <w:rPr>
+          <w:rFonts w:asciiTheme="majorHAnsi" w:hAnsiTheme="majorHAnsi"/>
+          <w:sz w:val="20"/>
+          <w:szCs w:val="20"/>
+        </w:rPr>
+      </w:pPr>
+      <w:r>
+        <w:rPr>
+          <w:rFonts w:asciiTheme="majorHAnsi" w:hAnsiTheme="majorHAnsi"/>
+          <w:b/>
+          <w:sz w:val="20"/>
+          <w:szCs w:val="20"/>
+        </w:rPr>
+        <w:t>Descrição dos fluxos</w:t>
+      </w:r>
+      <w:r>
+        <w:rPr>
+          <w:rFonts w:asciiTheme="majorHAnsi" w:hAnsiTheme="majorHAnsi"/>
+          <w:sz w:val="20"/>
+          <w:szCs w:val="20"/>
+        </w:rPr>
+        <w:t>:</w:t>
+      </w:r>
+    </w:p>
+    <w:p>
+      <w:pPr>
         <w:rPr>
           <w:rFonts w:asciiTheme="majorHAnsi" w:hAnsiTheme="majorHAnsi"/>
           <w:i/>
           <w:sz w:val="20"/>
           <w:szCs w:val="20"/>
         </w:rPr>
-        <w:t>:</w:t>
+      </w:pPr>
+      <w:r>
+        <w:rPr>
+          <w:rFonts w:asciiTheme="majorHAnsi" w:hAnsiTheme="majorHAnsi"/>
+          <w:i/>
+          <w:sz w:val="20"/>
+          <w:szCs w:val="20"/>
+        </w:rPr>
+        <w:t>-Receber recomendações:</w:t>
       </w:r>
     </w:p>
     <w:p>
@@ -2146,34 +2437,346 @@
           <w:sz w:val="20"/>
           <w:szCs w:val="20"/>
         </w:rPr>
-        <w:t xml:space="preserve">Nome, morada, telefone, </w:t>
-      </w:r>
-      <w:proofErr w:type="gramStart"/>
-      <w:r>
+        <w:t>ID da promoção, nome da promoção, entidade, descrição, contactos válidos.</w:t>
+      </w:r>
+    </w:p>
+    <w:p>
+      <w:pPr>
         <w:rPr>
           <w:rFonts w:asciiTheme="majorHAnsi" w:hAnsiTheme="majorHAnsi"/>
           <w:sz w:val="20"/>
           <w:szCs w:val="20"/>
         </w:rPr>
-        <w:t>email</w:t>
-      </w:r>
-      <w:proofErr w:type="gramEnd"/>
-      <w:r>
-        <w:rPr>
-          <w:rFonts w:asciiTheme="majorHAnsi" w:hAnsiTheme="majorHAnsi"/>
+      </w:pPr>
+    </w:p>
+    <w:p>
+      <w:pPr>
+        <w:rPr>
+          <w:rFonts w:asciiTheme="majorHAnsi" w:hAnsiTheme="majorHAnsi"/>
+          <w:i/>
           <w:sz w:val="20"/>
           <w:szCs w:val="20"/>
         </w:rPr>
-        <w:t>, género, profissão, número de estadias, vencimento, agregado familiar, estado civil, bilhete de identidade, numero de contribuinte, naturalidade, data de criação, data de nascimento, título, empresa, actividade, código-postal, localidade, cidade, distrito, país, idioma, referência do hotel, interesses, data de actualização, actualizado por, promoções utilizadas.</w:t>
-      </w:r>
-      <w:r>
-        <w:rPr>
-          <w:rFonts w:asciiTheme="majorHAnsi" w:hAnsiTheme="majorHAnsi"/>
+      </w:pPr>
+      <w:r>
+        <w:rPr>
+          <w:rFonts w:asciiTheme="majorHAnsi" w:hAnsiTheme="majorHAnsi"/>
+          <w:i/>
           <w:sz w:val="20"/>
           <w:szCs w:val="20"/>
         </w:rPr>
+        <w:t>-lançar promoções:</w:t>
+      </w:r>
+    </w:p>
+    <w:p>
+      <w:pPr>
+        <w:rPr>
+          <w:rFonts w:asciiTheme="majorHAnsi" w:hAnsiTheme="majorHAnsi"/>
+          <w:sz w:val="20"/>
+          <w:szCs w:val="20"/>
+        </w:rPr>
+      </w:pPr>
+      <w:r>
+        <w:rPr>
+          <w:rFonts w:asciiTheme="majorHAnsi" w:hAnsiTheme="majorHAnsi"/>
+          <w:sz w:val="20"/>
+          <w:szCs w:val="20"/>
+        </w:rPr>
+        <w:t>id da promoção, estado da promoção</w:t>
+      </w:r>
+    </w:p>
+    <w:p>
+      <w:pPr>
+        <w:rPr>
+          <w:rFonts w:asciiTheme="majorHAnsi" w:hAnsiTheme="majorHAnsi"/>
+          <w:sz w:val="20"/>
+          <w:szCs w:val="20"/>
+        </w:rPr>
+      </w:pPr>
+    </w:p>
+    <w:p>
+      <w:pPr>
+        <w:rPr>
+          <w:rFonts w:asciiTheme="majorHAnsi" w:hAnsiTheme="majorHAnsi"/>
+          <w:sz w:val="20"/>
+          <w:szCs w:val="20"/>
+        </w:rPr>
+      </w:pPr>
+      <w:r>
+        <w:rPr>
+          <w:rFonts w:asciiTheme="majorHAnsi" w:hAnsiTheme="majorHAnsi"/>
+          <w:i/>
+          <w:sz w:val="20"/>
+          <w:szCs w:val="20"/>
+        </w:rPr>
+        <w:t>-editar promoções:</w:t>
+      </w:r>
+      <w:r>
+        <w:rPr>
+          <w:rFonts w:asciiTheme="majorHAnsi" w:hAnsiTheme="majorHAnsi"/>
+          <w:i/>
+          <w:sz w:val="20"/>
+          <w:szCs w:val="20"/>
+        </w:rPr>
         <w:cr/>
       </w:r>
+      <w:r>
+        <w:rPr>
+          <w:sz w:val="20"/>
+          <w:szCs w:val="20"/>
+        </w:rPr>
+        <w:t xml:space="preserve"> </w:t>
+      </w:r>
+      <w:r>
+        <w:rPr>
+          <w:rFonts w:asciiTheme="majorHAnsi" w:hAnsiTheme="majorHAnsi"/>
+          <w:sz w:val="20"/>
+          <w:szCs w:val="20"/>
+        </w:rPr>
+        <w:t>ID da promoção, nome da promoção, entidade, descrição, contactos válidos</w:t>
+      </w:r>
+    </w:p>
+    <w:p>
+      <w:pPr>
+        <w:rPr>
+          <w:rFonts w:asciiTheme="majorHAnsi" w:hAnsiTheme="majorHAnsi"/>
+          <w:sz w:val="20"/>
+          <w:szCs w:val="20"/>
+        </w:rPr>
+      </w:pPr>
+    </w:p>
+    <w:p>
+      <w:pPr>
+        <w:rPr>
+          <w:rFonts w:asciiTheme="majorHAnsi" w:hAnsiTheme="majorHAnsi"/>
+          <w:i/>
+          <w:sz w:val="20"/>
+          <w:szCs w:val="20"/>
+        </w:rPr>
+      </w:pPr>
+      <w:r>
+        <w:rPr>
+          <w:rFonts w:asciiTheme="majorHAnsi" w:hAnsiTheme="majorHAnsi"/>
+          <w:i/>
+          <w:sz w:val="20"/>
+          <w:szCs w:val="20"/>
+        </w:rPr>
+        <w:t>-consultar histórico de promoções:</w:t>
+      </w:r>
+    </w:p>
+    <w:p>
+      <w:pPr>
+        <w:rPr>
+          <w:rFonts w:asciiTheme="majorHAnsi" w:hAnsiTheme="majorHAnsi"/>
+          <w:sz w:val="20"/>
+          <w:szCs w:val="20"/>
+        </w:rPr>
+      </w:pPr>
+      <w:r>
+        <w:rPr>
+          <w:rFonts w:asciiTheme="majorHAnsi" w:hAnsiTheme="majorHAnsi"/>
+          <w:sz w:val="20"/>
+          <w:szCs w:val="20"/>
+        </w:rPr>
+        <w:t>ID da promoção, nome da promoção, entidade, descrição, contactos válidos</w:t>
+      </w:r>
+    </w:p>
+    <w:p>
+      <w:pPr>
+        <w:rPr>
+          <w:rFonts w:asciiTheme="majorHAnsi" w:hAnsiTheme="majorHAnsi"/>
+          <w:sz w:val="20"/>
+          <w:szCs w:val="20"/>
+        </w:rPr>
+      </w:pPr>
+    </w:p>
+    <w:p>
+      <w:pPr>
+        <w:rPr>
+          <w:rFonts w:asciiTheme="majorHAnsi" w:hAnsiTheme="majorHAnsi"/>
+          <w:i/>
+          <w:sz w:val="20"/>
+          <w:szCs w:val="20"/>
+        </w:rPr>
+      </w:pPr>
+      <w:r>
+        <w:rPr>
+          <w:rFonts w:asciiTheme="majorHAnsi" w:hAnsiTheme="majorHAnsi"/>
+          <w:i/>
+          <w:sz w:val="20"/>
+          <w:szCs w:val="20"/>
+        </w:rPr>
+        <w:t>-introduzir promoção:</w:t>
+      </w:r>
+    </w:p>
+    <w:p>
+      <w:pPr>
+        <w:rPr>
+          <w:rFonts w:asciiTheme="majorHAnsi" w:hAnsiTheme="majorHAnsi"/>
+          <w:sz w:val="20"/>
+          <w:szCs w:val="20"/>
+        </w:rPr>
+      </w:pPr>
+      <w:r>
+        <w:rPr>
+          <w:rFonts w:asciiTheme="majorHAnsi" w:hAnsiTheme="majorHAnsi"/>
+          <w:sz w:val="20"/>
+          <w:szCs w:val="20"/>
+        </w:rPr>
+        <w:t>ID da promoção, nome da promoção, entidade, descrição</w:t>
+      </w:r>
+      <w:r>
+        <w:rPr>
+          <w:rFonts w:asciiTheme="majorHAnsi" w:hAnsiTheme="majorHAnsi"/>
+          <w:sz w:val="20"/>
+          <w:szCs w:val="20"/>
+        </w:rPr>
+        <w:cr/>
+      </w:r>
+    </w:p>
+    <w:p>
+      <w:pPr>
+        <w:rPr>
+          <w:rFonts w:asciiTheme="majorHAnsi" w:hAnsiTheme="majorHAnsi"/>
+          <w:sz w:val="20"/>
+          <w:szCs w:val="20"/>
+        </w:rPr>
+      </w:pPr>
+      <w:r>
+        <w:rPr>
+          <w:rFonts w:asciiTheme="majorHAnsi" w:hAnsiTheme="majorHAnsi"/>
+          <w:i/>
+          <w:sz w:val="20"/>
+          <w:szCs w:val="20"/>
+        </w:rPr>
+        <w:t>-segmentar promoção:</w:t>
+      </w:r>
+      <w:r>
+        <w:rPr>
+          <w:rFonts w:asciiTheme="majorHAnsi" w:hAnsiTheme="majorHAnsi"/>
+          <w:i/>
+          <w:sz w:val="20"/>
+          <w:szCs w:val="20"/>
+        </w:rPr>
+        <w:cr/>
+      </w:r>
+      <w:r>
+        <w:rPr>
+          <w:sz w:val="20"/>
+          <w:szCs w:val="20"/>
+        </w:rPr>
+        <w:t xml:space="preserve"> </w:t>
+      </w:r>
+      <w:r>
+        <w:rPr>
+          <w:rFonts w:asciiTheme="majorHAnsi" w:hAnsiTheme="majorHAnsi"/>
+          <w:sz w:val="20"/>
+          <w:szCs w:val="20"/>
+        </w:rPr>
+        <w:t>contactos válidos</w:t>
+      </w:r>
+    </w:p>
+    <w:p>
+      <w:pPr>
+        <w:rPr>
+          <w:rFonts w:asciiTheme="majorHAnsi" w:hAnsiTheme="majorHAnsi"/>
+          <w:sz w:val="20"/>
+          <w:szCs w:val="20"/>
+        </w:rPr>
+      </w:pPr>
+    </w:p>
+    <w:p>
+      <w:pPr>
+        <w:rPr>
+          <w:rFonts w:asciiTheme="majorHAnsi" w:hAnsiTheme="majorHAnsi"/>
+          <w:i/>
+          <w:sz w:val="20"/>
+          <w:szCs w:val="20"/>
+        </w:rPr>
+      </w:pPr>
+      <w:r>
+        <w:rPr>
+          <w:rFonts w:asciiTheme="majorHAnsi" w:hAnsiTheme="majorHAnsi"/>
+          <w:i/>
+          <w:sz w:val="20"/>
+          <w:szCs w:val="20"/>
+        </w:rPr>
+        <w:t>-Alterar promoção:</w:t>
+      </w:r>
+    </w:p>
+    <w:p>
+      <w:pPr>
+        <w:rPr>
+          <w:rFonts w:asciiTheme="majorHAnsi" w:hAnsiTheme="majorHAnsi"/>
+          <w:sz w:val="20"/>
+          <w:szCs w:val="20"/>
+        </w:rPr>
+      </w:pPr>
+      <w:r>
+        <w:rPr>
+          <w:rFonts w:asciiTheme="majorHAnsi" w:hAnsiTheme="majorHAnsi"/>
+          <w:sz w:val="20"/>
+          <w:szCs w:val="20"/>
+        </w:rPr>
+        <w:t>ID da promoção, nome da promoção, entidade, descrição, contactos válidos</w:t>
+      </w:r>
+    </w:p>
+    <w:p>
+      <w:pPr>
+        <w:rPr>
+          <w:rFonts w:asciiTheme="majorHAnsi" w:hAnsiTheme="majorHAnsi"/>
+          <w:sz w:val="20"/>
+          <w:szCs w:val="20"/>
+        </w:rPr>
+      </w:pPr>
+    </w:p>
+    <w:p>
+      <w:pPr>
+        <w:rPr>
+          <w:rFonts w:asciiTheme="majorHAnsi" w:hAnsiTheme="majorHAnsi"/>
+          <w:i/>
+          <w:sz w:val="20"/>
+          <w:szCs w:val="20"/>
+        </w:rPr>
+      </w:pPr>
+      <w:r>
+        <w:rPr>
+          <w:rFonts w:asciiTheme="majorHAnsi" w:hAnsiTheme="majorHAnsi"/>
+          <w:i/>
+          <w:sz w:val="20"/>
+          <w:szCs w:val="20"/>
+        </w:rPr>
+        <w:lastRenderedPageBreak/>
+        <w:t>-Receber recomendações:</w:t>
+      </w:r>
+    </w:p>
+    <w:p>
+      <w:pPr>
+        <w:rPr>
+          <w:rFonts w:asciiTheme="majorHAnsi" w:hAnsiTheme="majorHAnsi"/>
+          <w:sz w:val="20"/>
+          <w:szCs w:val="20"/>
+        </w:rPr>
+      </w:pPr>
+      <w:r>
+        <w:rPr>
+          <w:rFonts w:asciiTheme="majorHAnsi" w:hAnsiTheme="majorHAnsi"/>
+          <w:sz w:val="20"/>
+          <w:szCs w:val="20"/>
+        </w:rPr>
+        <w:t>ID da promoção</w:t>
+      </w:r>
+    </w:p>
+    <w:p>
+      <w:pPr>
+        <w:rPr>
+          <w:rFonts w:asciiTheme="majorHAnsi" w:hAnsiTheme="majorHAnsi"/>
+          <w:sz w:val="20"/>
+          <w:szCs w:val="20"/>
+        </w:rPr>
+      </w:pPr>
+      <w:bookmarkStart w:id="4" w:name="_GoBack"/>
+      <w:bookmarkEnd w:id="4"/>
     </w:p>
     <w:p>
       <w:pPr>
@@ -2198,7 +2801,7 @@
           <w:sz w:val="20"/>
           <w:szCs w:val="20"/>
         </w:rPr>
-        <w:t>: Rececionista do hotel</w:t>
+        <w:t>: Contacto</w:t>
       </w:r>
     </w:p>
     <w:p>
@@ -2224,7 +2827,7 @@
           <w:sz w:val="20"/>
           <w:szCs w:val="20"/>
         </w:rPr>
-        <w:t>: Inserir contacto, editar contacto, eliminar contacto, consultar contacto e consultar promoção.</w:t>
+        <w:t>: Receber promoção</w:t>
       </w:r>
     </w:p>
     <w:p>
@@ -2250,7 +2853,7 @@
           <w:sz w:val="20"/>
           <w:szCs w:val="20"/>
         </w:rPr>
-        <w:t>: Receção do hotel</w:t>
+        <w:t>: Email, correio, sms</w:t>
       </w:r>
     </w:p>
     <w:p>
@@ -2294,9 +2897,8 @@
           <w:sz w:val="20"/>
           <w:szCs w:val="20"/>
         </w:rPr>
-        <w:t xml:space="preserve">-inserir </w:t>
-      </w:r>
-      <w:proofErr w:type="gramStart"/>
+        <w:t>-Receber promoção:</w:t>
+      </w:r>
       <w:r>
         <w:rPr>
           <w:rFonts w:asciiTheme="majorHAnsi" w:hAnsiTheme="majorHAnsi"/>
@@ -2304,949 +2906,70 @@
           <w:sz w:val="20"/>
           <w:szCs w:val="20"/>
         </w:rPr>
-        <w:t>contacto</w:t>
-      </w:r>
-      <w:proofErr w:type="gramEnd"/>
-      <w:r>
-        <w:rPr>
-          <w:rFonts w:asciiTheme="majorHAnsi" w:hAnsiTheme="majorHAnsi"/>
-          <w:i/>
+        <w:cr/>
+      </w:r>
+      <w:r>
+        <w:rPr>
           <w:sz w:val="20"/>
           <w:szCs w:val="20"/>
         </w:rPr>
-        <w:t>:</w:t>
-      </w:r>
-      <w:r>
-        <w:rPr>
-          <w:rFonts w:asciiTheme="majorHAnsi" w:hAnsiTheme="majorHAnsi"/>
-          <w:i/>
+        <w:t xml:space="preserve"> </w:t>
+      </w:r>
+      <w:r>
+        <w:rPr>
+          <w:rFonts w:asciiTheme="majorHAnsi" w:hAnsiTheme="majorHAnsi"/>
           <w:sz w:val="20"/>
           <w:szCs w:val="20"/>
         </w:rPr>
-        <w:cr/>
-      </w:r>
-      <w:r>
-        <w:rPr>
-          <w:sz w:val="20"/>
-          <w:szCs w:val="20"/>
-        </w:rPr>
-        <w:t xml:space="preserve"> </w:t>
-      </w:r>
-      <w:r>
-        <w:rPr>
-          <w:rFonts w:asciiTheme="majorHAnsi" w:hAnsiTheme="majorHAnsi"/>
-          <w:sz w:val="20"/>
-          <w:szCs w:val="20"/>
-        </w:rPr>
-        <w:t xml:space="preserve">Nome, morada, telefone, </w:t>
-      </w:r>
-      <w:proofErr w:type="gramStart"/>
-      <w:r>
-        <w:rPr>
-          <w:rFonts w:asciiTheme="majorHAnsi" w:hAnsiTheme="majorHAnsi"/>
-          <w:sz w:val="20"/>
-          <w:szCs w:val="20"/>
-        </w:rPr>
-        <w:t>email</w:t>
-      </w:r>
-      <w:proofErr w:type="gramEnd"/>
-      <w:r>
-        <w:rPr>
-          <w:rFonts w:asciiTheme="majorHAnsi" w:hAnsiTheme="majorHAnsi"/>
-          <w:sz w:val="20"/>
-          <w:szCs w:val="20"/>
-        </w:rPr>
-        <w:t>, género, profissão, número de estadias, vencimento, agregado familiar, estado civil, bilhete de identidade, numero de contribuinte, naturalidade, data de criação, data de nascimento, título, empresa, actividade, código-postal, localidade, cidade, distrito, país, idioma, referência do hotel, interesses, promoções utilizadas.</w:t>
+        <w:t>idcontacto, contacto valido</w:t>
       </w:r>
     </w:p>
     <w:p>
       <w:pPr>
         <w:rPr>
           <w:rFonts w:asciiTheme="majorHAnsi" w:hAnsiTheme="majorHAnsi"/>
-          <w:sz w:val="20"/>
-          <w:szCs w:val="20"/>
-        </w:rPr>
-      </w:pPr>
-      <w:r>
-        <w:rPr>
-          <w:rFonts w:asciiTheme="majorHAnsi" w:hAnsiTheme="majorHAnsi"/>
-          <w:i/>
-          <w:sz w:val="20"/>
-          <w:szCs w:val="20"/>
-        </w:rPr>
-        <w:t xml:space="preserve">-editar </w:t>
-      </w:r>
-      <w:proofErr w:type="gramStart"/>
-      <w:r>
-        <w:rPr>
-          <w:rFonts w:asciiTheme="majorHAnsi" w:hAnsiTheme="majorHAnsi"/>
-          <w:i/>
-          <w:sz w:val="20"/>
-          <w:szCs w:val="20"/>
-        </w:rPr>
-        <w:t>contacto</w:t>
-      </w:r>
-      <w:proofErr w:type="gramEnd"/>
-      <w:r>
-        <w:rPr>
-          <w:rFonts w:asciiTheme="majorHAnsi" w:hAnsiTheme="majorHAnsi"/>
-          <w:i/>
-          <w:sz w:val="20"/>
-          <w:szCs w:val="20"/>
-        </w:rPr>
-        <w:t>:</w:t>
-      </w:r>
-      <w:r>
-        <w:rPr>
-          <w:rFonts w:asciiTheme="majorHAnsi" w:hAnsiTheme="majorHAnsi"/>
-          <w:i/>
-          <w:sz w:val="20"/>
-          <w:szCs w:val="20"/>
-        </w:rPr>
-        <w:cr/>
-      </w:r>
-      <w:r>
-        <w:rPr>
-          <w:sz w:val="20"/>
-          <w:szCs w:val="20"/>
-        </w:rPr>
-        <w:t xml:space="preserve"> </w:t>
-      </w:r>
-      <w:r>
-        <w:rPr>
-          <w:rFonts w:asciiTheme="majorHAnsi" w:hAnsiTheme="majorHAnsi"/>
-          <w:sz w:val="20"/>
-          <w:szCs w:val="20"/>
-        </w:rPr>
-        <w:t xml:space="preserve">Nome, morada, telefone, </w:t>
-      </w:r>
-      <w:proofErr w:type="gramStart"/>
-      <w:r>
-        <w:rPr>
-          <w:rFonts w:asciiTheme="majorHAnsi" w:hAnsiTheme="majorHAnsi"/>
-          <w:sz w:val="20"/>
-          <w:szCs w:val="20"/>
-        </w:rPr>
-        <w:t>email</w:t>
-      </w:r>
-      <w:proofErr w:type="gramEnd"/>
-      <w:r>
-        <w:rPr>
-          <w:rFonts w:asciiTheme="majorHAnsi" w:hAnsiTheme="majorHAnsi"/>
-          <w:sz w:val="20"/>
-          <w:szCs w:val="20"/>
-        </w:rPr>
-        <w:t xml:space="preserve">, género, profissão, número de estadias, vencimento, agregado familiar, estado civil, bilhete de identidade, numero de contribuinte, naturalidade, data de criação, data de </w:t>
-      </w:r>
-      <w:r>
-        <w:rPr>
-          <w:rFonts w:asciiTheme="majorHAnsi" w:hAnsiTheme="majorHAnsi"/>
-          <w:sz w:val="20"/>
-          <w:szCs w:val="20"/>
-        </w:rPr>
-        <w:lastRenderedPageBreak/>
-        <w:t>nascimento, título, empresa, actividade, código-postal, localidade, cidade, distrito, país, idioma, referência do hotel, interesses, promoções utilizadas.</w:t>
-      </w:r>
-      <w:r>
-        <w:rPr>
-          <w:rFonts w:asciiTheme="majorHAnsi" w:hAnsiTheme="majorHAnsi"/>
-          <w:sz w:val="20"/>
-          <w:szCs w:val="20"/>
-        </w:rPr>
-        <w:cr/>
-      </w:r>
+          <w:sz w:val="18"/>
+          <w:szCs w:val="18"/>
+        </w:rPr>
+      </w:pPr>
     </w:p>
     <w:p>
       <w:pPr>
         <w:rPr>
           <w:rFonts w:asciiTheme="majorHAnsi" w:hAnsiTheme="majorHAnsi"/>
-          <w:sz w:val="20"/>
-          <w:szCs w:val="20"/>
-        </w:rPr>
-      </w:pPr>
-      <w:r>
-        <w:rPr>
-          <w:rFonts w:asciiTheme="majorHAnsi" w:hAnsiTheme="majorHAnsi"/>
-          <w:i/>
-          <w:sz w:val="20"/>
-          <w:szCs w:val="20"/>
-        </w:rPr>
-        <w:t xml:space="preserve">-eliminar </w:t>
-      </w:r>
-      <w:proofErr w:type="gramStart"/>
-      <w:r>
-        <w:rPr>
-          <w:rFonts w:asciiTheme="majorHAnsi" w:hAnsiTheme="majorHAnsi"/>
-          <w:i/>
-          <w:sz w:val="20"/>
-          <w:szCs w:val="20"/>
-        </w:rPr>
-        <w:t>contacto</w:t>
-      </w:r>
-      <w:proofErr w:type="gramEnd"/>
-      <w:r>
-        <w:rPr>
-          <w:rFonts w:asciiTheme="majorHAnsi" w:hAnsiTheme="majorHAnsi"/>
-          <w:i/>
-          <w:sz w:val="20"/>
-          <w:szCs w:val="20"/>
-        </w:rPr>
-        <w:t>:</w:t>
-      </w:r>
+          <w:sz w:val="18"/>
+          <w:szCs w:val="18"/>
+        </w:rPr>
+      </w:pPr>
     </w:p>
     <w:p>
       <w:pPr>
         <w:rPr>
           <w:rFonts w:asciiTheme="majorHAnsi" w:hAnsiTheme="majorHAnsi"/>
-          <w:sz w:val="20"/>
-          <w:szCs w:val="20"/>
-        </w:rPr>
-      </w:pPr>
-      <w:r>
-        <w:rPr>
-          <w:rFonts w:asciiTheme="majorHAnsi" w:hAnsiTheme="majorHAnsi"/>
-          <w:sz w:val="20"/>
-          <w:szCs w:val="20"/>
-        </w:rPr>
-        <w:t>Id do contacto</w:t>
-      </w:r>
+          <w:sz w:val="18"/>
+          <w:szCs w:val="18"/>
+        </w:rPr>
+      </w:pPr>
     </w:p>
     <w:p>
       <w:pPr>
         <w:rPr>
           <w:rFonts w:asciiTheme="majorHAnsi" w:hAnsiTheme="majorHAnsi"/>
-          <w:i/>
-          <w:sz w:val="20"/>
-          <w:szCs w:val="20"/>
-        </w:rPr>
-      </w:pPr>
-      <w:r>
-        <w:rPr>
-          <w:rFonts w:asciiTheme="majorHAnsi" w:hAnsiTheme="majorHAnsi"/>
-          <w:i/>
-          <w:sz w:val="20"/>
-          <w:szCs w:val="20"/>
-        </w:rPr>
-        <w:t xml:space="preserve">-consultar </w:t>
-      </w:r>
-      <w:proofErr w:type="gramStart"/>
-      <w:r>
-        <w:rPr>
-          <w:rFonts w:asciiTheme="majorHAnsi" w:hAnsiTheme="majorHAnsi"/>
-          <w:i/>
-          <w:sz w:val="20"/>
-          <w:szCs w:val="20"/>
-        </w:rPr>
-        <w:t>contacto</w:t>
-      </w:r>
-      <w:proofErr w:type="gramEnd"/>
-      <w:r>
-        <w:rPr>
-          <w:rFonts w:asciiTheme="majorHAnsi" w:hAnsiTheme="majorHAnsi"/>
-          <w:i/>
-          <w:sz w:val="20"/>
-          <w:szCs w:val="20"/>
-        </w:rPr>
-        <w:t>:</w:t>
-      </w:r>
+          <w:sz w:val="18"/>
+          <w:szCs w:val="18"/>
+        </w:rPr>
+      </w:pPr>
     </w:p>
     <w:p>
       <w:pPr>
-        <w:rPr>
-          <w:rFonts w:asciiTheme="majorHAnsi" w:hAnsiTheme="majorHAnsi"/>
-          <w:sz w:val="20"/>
-          <w:szCs w:val="20"/>
-        </w:rPr>
-      </w:pPr>
-      <w:r>
-        <w:rPr>
-          <w:rFonts w:asciiTheme="majorHAnsi" w:hAnsiTheme="majorHAnsi"/>
-          <w:sz w:val="20"/>
-          <w:szCs w:val="20"/>
-        </w:rPr>
-        <w:t xml:space="preserve">Nome, morada, telefone, </w:t>
-      </w:r>
-      <w:proofErr w:type="gramStart"/>
-      <w:r>
-        <w:rPr>
-          <w:rFonts w:asciiTheme="majorHAnsi" w:hAnsiTheme="majorHAnsi"/>
-          <w:sz w:val="20"/>
-          <w:szCs w:val="20"/>
-        </w:rPr>
-        <w:t>email</w:t>
-      </w:r>
-      <w:proofErr w:type="gramEnd"/>
-      <w:r>
-        <w:rPr>
-          <w:rFonts w:asciiTheme="majorHAnsi" w:hAnsiTheme="majorHAnsi"/>
-          <w:sz w:val="20"/>
-          <w:szCs w:val="20"/>
-        </w:rPr>
-        <w:t>, género, profissão, número de estadias, vencimento, agregado familiar, estado civil, bilhete de identidade, numero de contribuinte, naturalidade, data de criação, data de nascimento, título, empresa, actividade, código-postal, localidade, cidade, distrito, país, idioma, referência do hotel, interesses, data de actualização, actualizado por, promoções utilizadas.</w:t>
-      </w:r>
-    </w:p>
-    <w:p>
-      <w:pPr>
-        <w:rPr>
-          <w:rFonts w:asciiTheme="majorHAnsi" w:hAnsiTheme="majorHAnsi"/>
-          <w:sz w:val="20"/>
-          <w:szCs w:val="20"/>
-        </w:rPr>
-      </w:pPr>
-      <w:r>
-        <w:rPr>
-          <w:rFonts w:asciiTheme="majorHAnsi" w:hAnsiTheme="majorHAnsi"/>
-          <w:b/>
-          <w:sz w:val="20"/>
-          <w:szCs w:val="20"/>
-        </w:rPr>
-        <w:t>Nome</w:t>
-      </w:r>
-      <w:r>
-        <w:rPr>
-          <w:rFonts w:asciiTheme="majorHAnsi" w:hAnsiTheme="majorHAnsi"/>
-          <w:sz w:val="20"/>
-          <w:szCs w:val="20"/>
-        </w:rPr>
-        <w:t>: Gestor de Marketing</w:t>
-      </w:r>
-    </w:p>
-    <w:p>
-      <w:pPr>
-        <w:rPr>
-          <w:rFonts w:asciiTheme="majorHAnsi" w:hAnsiTheme="majorHAnsi"/>
-          <w:sz w:val="20"/>
-          <w:szCs w:val="20"/>
-        </w:rPr>
-      </w:pPr>
-      <w:r>
-        <w:rPr>
-          <w:rFonts w:asciiTheme="majorHAnsi" w:hAnsiTheme="majorHAnsi"/>
-          <w:b/>
-          <w:sz w:val="20"/>
-          <w:szCs w:val="20"/>
-        </w:rPr>
-        <w:t>O que faz</w:t>
-      </w:r>
-      <w:r>
-        <w:rPr>
-          <w:rFonts w:asciiTheme="majorHAnsi" w:hAnsiTheme="majorHAnsi"/>
-          <w:sz w:val="20"/>
-          <w:szCs w:val="20"/>
-        </w:rPr>
-        <w:t>: Receber recomendações, lançar promoções, editar promoções, consultar histórico de promoções, introduzir promoção, segmentar promoção, gerir promoção</w:t>
-      </w:r>
-    </w:p>
-    <w:p>
-      <w:pPr>
-        <w:rPr>
-          <w:rFonts w:asciiTheme="majorHAnsi" w:hAnsiTheme="majorHAnsi"/>
-          <w:sz w:val="20"/>
-          <w:szCs w:val="20"/>
-        </w:rPr>
-      </w:pPr>
-      <w:r>
-        <w:rPr>
-          <w:rFonts w:asciiTheme="majorHAnsi" w:hAnsiTheme="majorHAnsi"/>
-          <w:b/>
-          <w:sz w:val="20"/>
-          <w:szCs w:val="20"/>
-        </w:rPr>
-        <w:t>Onde</w:t>
-      </w:r>
-      <w:r>
-        <w:rPr>
-          <w:rFonts w:asciiTheme="majorHAnsi" w:hAnsiTheme="majorHAnsi"/>
-          <w:sz w:val="20"/>
-          <w:szCs w:val="20"/>
-        </w:rPr>
-        <w:t>: Gabinete</w:t>
-      </w:r>
-    </w:p>
-    <w:p>
-      <w:pPr>
-        <w:rPr>
-          <w:rFonts w:asciiTheme="majorHAnsi" w:hAnsiTheme="majorHAnsi"/>
-          <w:sz w:val="20"/>
-          <w:szCs w:val="20"/>
-        </w:rPr>
-      </w:pPr>
-      <w:r>
-        <w:rPr>
-          <w:rFonts w:asciiTheme="majorHAnsi" w:hAnsiTheme="majorHAnsi"/>
-          <w:b/>
-          <w:sz w:val="20"/>
-          <w:szCs w:val="20"/>
-        </w:rPr>
-        <w:t>Descrição dos fluxos</w:t>
-      </w:r>
-      <w:r>
-        <w:rPr>
-          <w:rFonts w:asciiTheme="majorHAnsi" w:hAnsiTheme="majorHAnsi"/>
-          <w:sz w:val="20"/>
-          <w:szCs w:val="20"/>
-        </w:rPr>
-        <w:t>:</w:t>
-      </w:r>
-    </w:p>
-    <w:p>
-      <w:pPr>
-        <w:rPr>
-          <w:rFonts w:asciiTheme="majorHAnsi" w:hAnsiTheme="majorHAnsi"/>
-          <w:i/>
-          <w:sz w:val="20"/>
-          <w:szCs w:val="20"/>
-        </w:rPr>
-      </w:pPr>
-      <w:r>
-        <w:rPr>
-          <w:rFonts w:asciiTheme="majorHAnsi" w:hAnsiTheme="majorHAnsi"/>
-          <w:i/>
-          <w:sz w:val="20"/>
-          <w:szCs w:val="20"/>
-        </w:rPr>
-        <w:t>-Receber recomendações:</w:t>
-      </w:r>
-    </w:p>
-    <w:p>
-      <w:pPr>
-        <w:rPr>
-          <w:rFonts w:asciiTheme="majorHAnsi" w:hAnsiTheme="majorHAnsi"/>
-          <w:sz w:val="20"/>
-          <w:szCs w:val="20"/>
-        </w:rPr>
-      </w:pPr>
-      <w:r>
-        <w:rPr>
-          <w:rFonts w:asciiTheme="majorHAnsi" w:hAnsiTheme="majorHAnsi"/>
-          <w:sz w:val="20"/>
-          <w:szCs w:val="20"/>
-        </w:rPr>
-        <w:t>ID da promoção, nome da promoção, entidade, descrição, contactos válidos.</w:t>
-      </w:r>
-    </w:p>
-    <w:p>
-      <w:pPr>
-        <w:rPr>
-          <w:rFonts w:asciiTheme="majorHAnsi" w:hAnsiTheme="majorHAnsi"/>
-          <w:sz w:val="20"/>
-          <w:szCs w:val="20"/>
-        </w:rPr>
-      </w:pPr>
-    </w:p>
-    <w:p>
-      <w:pPr>
-        <w:rPr>
-          <w:rFonts w:asciiTheme="majorHAnsi" w:hAnsiTheme="majorHAnsi"/>
-          <w:i/>
-          <w:sz w:val="20"/>
-          <w:szCs w:val="20"/>
-        </w:rPr>
-      </w:pPr>
-      <w:r>
-        <w:rPr>
-          <w:rFonts w:asciiTheme="majorHAnsi" w:hAnsiTheme="majorHAnsi"/>
-          <w:i/>
-          <w:sz w:val="20"/>
-          <w:szCs w:val="20"/>
-        </w:rPr>
-        <w:t>-lançar promoções:</w:t>
-      </w:r>
-    </w:p>
-    <w:p>
-      <w:pPr>
-        <w:rPr>
-          <w:rFonts w:asciiTheme="majorHAnsi" w:hAnsiTheme="majorHAnsi"/>
-          <w:sz w:val="20"/>
-          <w:szCs w:val="20"/>
-        </w:rPr>
-      </w:pPr>
-      <w:proofErr w:type="gramStart"/>
-      <w:r>
-        <w:rPr>
-          <w:rFonts w:asciiTheme="majorHAnsi" w:hAnsiTheme="majorHAnsi"/>
-          <w:sz w:val="20"/>
-          <w:szCs w:val="20"/>
-        </w:rPr>
-        <w:t>id</w:t>
-      </w:r>
-      <w:proofErr w:type="gramEnd"/>
-      <w:r>
-        <w:rPr>
-          <w:rFonts w:asciiTheme="majorHAnsi" w:hAnsiTheme="majorHAnsi"/>
-          <w:sz w:val="20"/>
-          <w:szCs w:val="20"/>
-        </w:rPr>
-        <w:t xml:space="preserve"> da promoção, estado da promoção</w:t>
-      </w:r>
-    </w:p>
-    <w:p>
-      <w:pPr>
-        <w:rPr>
-          <w:rFonts w:asciiTheme="majorHAnsi" w:hAnsiTheme="majorHAnsi"/>
-          <w:sz w:val="20"/>
-          <w:szCs w:val="20"/>
-        </w:rPr>
-      </w:pPr>
-    </w:p>
-    <w:p>
-      <w:pPr>
-        <w:rPr>
-          <w:rFonts w:asciiTheme="majorHAnsi" w:hAnsiTheme="majorHAnsi"/>
-          <w:sz w:val="20"/>
-          <w:szCs w:val="20"/>
-        </w:rPr>
-      </w:pPr>
-      <w:r>
-        <w:rPr>
-          <w:rFonts w:asciiTheme="majorHAnsi" w:hAnsiTheme="majorHAnsi"/>
-          <w:i/>
-          <w:sz w:val="20"/>
-          <w:szCs w:val="20"/>
-        </w:rPr>
-        <w:t>-editar promoções:</w:t>
-      </w:r>
-      <w:r>
-        <w:rPr>
-          <w:rFonts w:asciiTheme="majorHAnsi" w:hAnsiTheme="majorHAnsi"/>
-          <w:i/>
-          <w:sz w:val="20"/>
-          <w:szCs w:val="20"/>
-        </w:rPr>
-        <w:cr/>
-      </w:r>
-      <w:r>
-        <w:rPr>
-          <w:sz w:val="20"/>
-          <w:szCs w:val="20"/>
-        </w:rPr>
-        <w:t xml:space="preserve"> </w:t>
-      </w:r>
-      <w:r>
-        <w:rPr>
-          <w:rFonts w:asciiTheme="majorHAnsi" w:hAnsiTheme="majorHAnsi"/>
-          <w:sz w:val="20"/>
-          <w:szCs w:val="20"/>
-        </w:rPr>
-        <w:t>ID da promoção, nome da promoção, entidade, descrição, contactos válidos</w:t>
-      </w:r>
-    </w:p>
-    <w:p>
-      <w:pPr>
-        <w:rPr>
-          <w:rFonts w:asciiTheme="majorHAnsi" w:hAnsiTheme="majorHAnsi"/>
-          <w:sz w:val="20"/>
-          <w:szCs w:val="20"/>
-        </w:rPr>
-      </w:pPr>
-    </w:p>
-    <w:p>
-      <w:pPr>
-        <w:rPr>
-          <w:rFonts w:asciiTheme="majorHAnsi" w:hAnsiTheme="majorHAnsi"/>
-          <w:i/>
-          <w:sz w:val="20"/>
-          <w:szCs w:val="20"/>
-        </w:rPr>
-      </w:pPr>
-      <w:r>
-        <w:rPr>
-          <w:rFonts w:asciiTheme="majorHAnsi" w:hAnsiTheme="majorHAnsi"/>
-          <w:i/>
-          <w:sz w:val="20"/>
-          <w:szCs w:val="20"/>
-        </w:rPr>
-        <w:t>-consultar histórico de promoções:</w:t>
-      </w:r>
-    </w:p>
-    <w:p>
-      <w:pPr>
-        <w:rPr>
-          <w:rFonts w:asciiTheme="majorHAnsi" w:hAnsiTheme="majorHAnsi"/>
-          <w:sz w:val="20"/>
-          <w:szCs w:val="20"/>
-        </w:rPr>
-      </w:pPr>
-      <w:r>
-        <w:rPr>
-          <w:rFonts w:asciiTheme="majorHAnsi" w:hAnsiTheme="majorHAnsi"/>
-          <w:sz w:val="20"/>
-          <w:szCs w:val="20"/>
-        </w:rPr>
-        <w:t>ID da promoção, nome da promoção, entidade, descrição, contactos válidos</w:t>
-      </w:r>
-    </w:p>
-    <w:p>
-      <w:pPr>
-        <w:rPr>
-          <w:rFonts w:asciiTheme="majorHAnsi" w:hAnsiTheme="majorHAnsi"/>
-          <w:sz w:val="20"/>
-          <w:szCs w:val="20"/>
-        </w:rPr>
-      </w:pPr>
-    </w:p>
-    <w:p>
-      <w:pPr>
-        <w:rPr>
-          <w:rFonts w:asciiTheme="majorHAnsi" w:hAnsiTheme="majorHAnsi"/>
-          <w:i/>
-          <w:sz w:val="20"/>
-          <w:szCs w:val="20"/>
-        </w:rPr>
-      </w:pPr>
-      <w:r>
-        <w:rPr>
-          <w:rFonts w:asciiTheme="majorHAnsi" w:hAnsiTheme="majorHAnsi"/>
-          <w:i/>
-          <w:sz w:val="20"/>
-          <w:szCs w:val="20"/>
-        </w:rPr>
-        <w:t>-introduzir promoção:</w:t>
-      </w:r>
-    </w:p>
-    <w:p>
-      <w:pPr>
-        <w:rPr>
-          <w:rFonts w:asciiTheme="majorHAnsi" w:hAnsiTheme="majorHAnsi"/>
-          <w:sz w:val="20"/>
-          <w:szCs w:val="20"/>
-        </w:rPr>
-      </w:pPr>
-      <w:r>
-        <w:rPr>
-          <w:rFonts w:asciiTheme="majorHAnsi" w:hAnsiTheme="majorHAnsi"/>
-          <w:sz w:val="20"/>
-          <w:szCs w:val="20"/>
-        </w:rPr>
-        <w:t>ID da promoção, nome da promoção, entidade, descrição</w:t>
-      </w:r>
-      <w:r>
-        <w:rPr>
-          <w:rFonts w:asciiTheme="majorHAnsi" w:hAnsiTheme="majorHAnsi"/>
-          <w:sz w:val="20"/>
-          <w:szCs w:val="20"/>
-        </w:rPr>
-        <w:cr/>
-      </w:r>
-    </w:p>
-    <w:p>
-      <w:pPr>
-        <w:rPr>
-          <w:rFonts w:asciiTheme="majorHAnsi" w:hAnsiTheme="majorHAnsi"/>
-          <w:sz w:val="20"/>
-          <w:szCs w:val="20"/>
-        </w:rPr>
-      </w:pPr>
-      <w:r>
-        <w:rPr>
-          <w:rFonts w:asciiTheme="majorHAnsi" w:hAnsiTheme="majorHAnsi"/>
-          <w:i/>
-          <w:sz w:val="20"/>
-          <w:szCs w:val="20"/>
-        </w:rPr>
-        <w:t>-segmentar promoção:</w:t>
-      </w:r>
-      <w:r>
-        <w:rPr>
-          <w:rFonts w:asciiTheme="majorHAnsi" w:hAnsiTheme="majorHAnsi"/>
-          <w:i/>
-          <w:sz w:val="20"/>
-          <w:szCs w:val="20"/>
-        </w:rPr>
-        <w:cr/>
-      </w:r>
-      <w:r>
-        <w:rPr>
-          <w:sz w:val="20"/>
-          <w:szCs w:val="20"/>
-        </w:rPr>
-        <w:t xml:space="preserve"> </w:t>
-      </w:r>
-      <w:proofErr w:type="gramStart"/>
-      <w:r>
-        <w:rPr>
-          <w:rFonts w:asciiTheme="majorHAnsi" w:hAnsiTheme="majorHAnsi"/>
-          <w:sz w:val="20"/>
-          <w:szCs w:val="20"/>
-        </w:rPr>
-        <w:t>contactos</w:t>
-      </w:r>
-      <w:proofErr w:type="gramEnd"/>
-      <w:r>
-        <w:rPr>
-          <w:rFonts w:asciiTheme="majorHAnsi" w:hAnsiTheme="majorHAnsi"/>
-          <w:sz w:val="20"/>
-          <w:szCs w:val="20"/>
-        </w:rPr>
-        <w:t xml:space="preserve"> válidos</w:t>
-      </w:r>
-    </w:p>
-    <w:p>
-      <w:pPr>
-        <w:rPr>
-          <w:rFonts w:asciiTheme="majorHAnsi" w:hAnsiTheme="majorHAnsi"/>
-          <w:sz w:val="20"/>
-          <w:szCs w:val="20"/>
-        </w:rPr>
-      </w:pPr>
-    </w:p>
-    <w:p>
-      <w:pPr>
-        <w:rPr>
-          <w:rFonts w:asciiTheme="majorHAnsi" w:hAnsiTheme="majorHAnsi"/>
-          <w:i/>
-          <w:sz w:val="20"/>
-          <w:szCs w:val="20"/>
-        </w:rPr>
-      </w:pPr>
-      <w:r>
-        <w:rPr>
-          <w:rFonts w:asciiTheme="majorHAnsi" w:hAnsiTheme="majorHAnsi"/>
-          <w:i/>
-          <w:sz w:val="20"/>
-          <w:szCs w:val="20"/>
-        </w:rPr>
-        <w:t>-Alterar promoção:</w:t>
-      </w:r>
-    </w:p>
-    <w:p>
-      <w:pPr>
-        <w:rPr>
-          <w:rFonts w:asciiTheme="majorHAnsi" w:hAnsiTheme="majorHAnsi"/>
-          <w:sz w:val="20"/>
-          <w:szCs w:val="20"/>
-        </w:rPr>
-      </w:pPr>
-      <w:r>
-        <w:rPr>
-          <w:rFonts w:asciiTheme="majorHAnsi" w:hAnsiTheme="majorHAnsi"/>
-          <w:sz w:val="20"/>
-          <w:szCs w:val="20"/>
-        </w:rPr>
-        <w:t>ID da promoção, nome da promoção, entidade, descrição, contactos válidos</w:t>
-      </w:r>
-    </w:p>
-    <w:p>
-      <w:pPr>
-        <w:rPr>
-          <w:rFonts w:asciiTheme="majorHAnsi" w:hAnsiTheme="majorHAnsi"/>
-          <w:sz w:val="20"/>
-          <w:szCs w:val="20"/>
-        </w:rPr>
-      </w:pPr>
-      <w:r>
-        <w:rPr>
-          <w:rFonts w:asciiTheme="majorHAnsi" w:hAnsiTheme="majorHAnsi"/>
-          <w:b/>
-          <w:sz w:val="20"/>
-          <w:szCs w:val="20"/>
-        </w:rPr>
-        <w:t>Nome</w:t>
-      </w:r>
-      <w:r>
-        <w:rPr>
-          <w:rFonts w:asciiTheme="majorHAnsi" w:hAnsiTheme="majorHAnsi"/>
-          <w:sz w:val="20"/>
-          <w:szCs w:val="20"/>
-        </w:rPr>
-        <w:t>: Contacto</w:t>
-      </w:r>
-    </w:p>
-    <w:p>
-      <w:pPr>
-        <w:rPr>
-          <w:rFonts w:asciiTheme="majorHAnsi" w:hAnsiTheme="majorHAnsi"/>
-          <w:sz w:val="20"/>
-          <w:szCs w:val="20"/>
-        </w:rPr>
-      </w:pPr>
-      <w:r>
-        <w:rPr>
-          <w:rFonts w:asciiTheme="majorHAnsi" w:hAnsiTheme="majorHAnsi"/>
-          <w:b/>
-          <w:sz w:val="20"/>
-          <w:szCs w:val="20"/>
-        </w:rPr>
-        <w:lastRenderedPageBreak/>
-        <w:t>O que faz</w:t>
-      </w:r>
-      <w:r>
-        <w:rPr>
-          <w:rFonts w:asciiTheme="majorHAnsi" w:hAnsiTheme="majorHAnsi"/>
-          <w:sz w:val="20"/>
-          <w:szCs w:val="20"/>
-        </w:rPr>
-        <w:t>: Receber promoção</w:t>
-      </w:r>
-    </w:p>
-    <w:p>
-      <w:pPr>
-        <w:rPr>
-          <w:rFonts w:asciiTheme="majorHAnsi" w:hAnsiTheme="majorHAnsi"/>
-          <w:sz w:val="20"/>
-          <w:szCs w:val="20"/>
-        </w:rPr>
-      </w:pPr>
-      <w:r>
-        <w:rPr>
-          <w:rFonts w:asciiTheme="majorHAnsi" w:hAnsiTheme="majorHAnsi"/>
-          <w:b/>
-          <w:sz w:val="20"/>
-          <w:szCs w:val="20"/>
-        </w:rPr>
-        <w:t>Onde</w:t>
-      </w:r>
-      <w:r>
-        <w:rPr>
-          <w:rFonts w:asciiTheme="majorHAnsi" w:hAnsiTheme="majorHAnsi"/>
-          <w:sz w:val="20"/>
-          <w:szCs w:val="20"/>
-        </w:rPr>
-        <w:t xml:space="preserve">: </w:t>
-      </w:r>
-      <w:proofErr w:type="gramStart"/>
-      <w:r>
-        <w:rPr>
-          <w:rFonts w:asciiTheme="majorHAnsi" w:hAnsiTheme="majorHAnsi"/>
-          <w:sz w:val="20"/>
-          <w:szCs w:val="20"/>
-        </w:rPr>
-        <w:t>Email</w:t>
-      </w:r>
-      <w:proofErr w:type="gramEnd"/>
-      <w:r>
-        <w:rPr>
-          <w:rFonts w:asciiTheme="majorHAnsi" w:hAnsiTheme="majorHAnsi"/>
-          <w:sz w:val="20"/>
-          <w:szCs w:val="20"/>
-        </w:rPr>
-        <w:t>, correio, sms</w:t>
-      </w:r>
-    </w:p>
-    <w:p>
-      <w:pPr>
-        <w:rPr>
-          <w:rFonts w:asciiTheme="majorHAnsi" w:hAnsiTheme="majorHAnsi"/>
-          <w:sz w:val="20"/>
-          <w:szCs w:val="20"/>
-        </w:rPr>
-      </w:pPr>
-      <w:r>
-        <w:rPr>
-          <w:rFonts w:asciiTheme="majorHAnsi" w:hAnsiTheme="majorHAnsi"/>
-          <w:b/>
-          <w:sz w:val="20"/>
-          <w:szCs w:val="20"/>
-        </w:rPr>
-        <w:t>Descrição dos fluxos</w:t>
-      </w:r>
-      <w:r>
-        <w:rPr>
-          <w:rFonts w:asciiTheme="majorHAnsi" w:hAnsiTheme="majorHAnsi"/>
-          <w:sz w:val="20"/>
-          <w:szCs w:val="20"/>
-        </w:rPr>
-        <w:t>:</w:t>
-      </w:r>
-    </w:p>
-    <w:p>
-      <w:pPr>
-        <w:rPr>
-          <w:rFonts w:asciiTheme="majorHAnsi" w:hAnsiTheme="majorHAnsi"/>
-          <w:sz w:val="20"/>
-          <w:szCs w:val="20"/>
-        </w:rPr>
-      </w:pPr>
-      <w:r>
-        <w:rPr>
-          <w:rFonts w:asciiTheme="majorHAnsi" w:hAnsiTheme="majorHAnsi"/>
-          <w:i/>
-          <w:sz w:val="20"/>
-          <w:szCs w:val="20"/>
-        </w:rPr>
-        <w:t>-Receber promoção:</w:t>
-      </w:r>
-      <w:r>
-        <w:rPr>
-          <w:rFonts w:asciiTheme="majorHAnsi" w:hAnsiTheme="majorHAnsi"/>
-          <w:i/>
-          <w:sz w:val="20"/>
-          <w:szCs w:val="20"/>
-        </w:rPr>
-        <w:cr/>
-      </w:r>
-      <w:r>
-        <w:rPr>
-          <w:sz w:val="20"/>
-          <w:szCs w:val="20"/>
-        </w:rPr>
-        <w:t xml:space="preserve"> </w:t>
-      </w:r>
-      <w:proofErr w:type="gramStart"/>
-      <w:r>
-        <w:rPr>
-          <w:rFonts w:asciiTheme="majorHAnsi" w:hAnsiTheme="majorHAnsi"/>
-          <w:sz w:val="20"/>
-          <w:szCs w:val="20"/>
-        </w:rPr>
-        <w:t>idcontacto</w:t>
-      </w:r>
-      <w:proofErr w:type="gramEnd"/>
-      <w:r>
-        <w:rPr>
-          <w:rFonts w:asciiTheme="majorHAnsi" w:hAnsiTheme="majorHAnsi"/>
-          <w:sz w:val="20"/>
-          <w:szCs w:val="20"/>
-        </w:rPr>
-        <w:t>, contacto valido</w:t>
-      </w:r>
-    </w:p>
-    <w:p>
-      <w:pPr>
-        <w:rPr>
-          <w:rFonts w:asciiTheme="majorHAnsi" w:hAnsiTheme="majorHAnsi"/>
-          <w:sz w:val="18"/>
-          <w:szCs w:val="18"/>
-        </w:rPr>
-      </w:pPr>
-    </w:p>
-    <w:p>
-      <w:pPr>
-        <w:rPr>
-          <w:rFonts w:asciiTheme="majorHAnsi" w:hAnsiTheme="majorHAnsi"/>
-          <w:sz w:val="18"/>
-          <w:szCs w:val="18"/>
-        </w:rPr>
-      </w:pPr>
-    </w:p>
-    <w:p>
-      <w:pPr>
-        <w:rPr>
-          <w:rFonts w:asciiTheme="majorHAnsi" w:hAnsiTheme="majorHAnsi"/>
-          <w:sz w:val="18"/>
-          <w:szCs w:val="18"/>
-        </w:rPr>
-      </w:pPr>
-    </w:p>
-    <w:p>
-      <w:pPr>
-        <w:rPr>
-          <w:rFonts w:asciiTheme="majorHAnsi" w:hAnsiTheme="majorHAnsi"/>
-          <w:sz w:val="18"/>
-          <w:szCs w:val="18"/>
-        </w:rPr>
-      </w:pPr>
-    </w:p>
-    <w:p>
-      <w:pPr>
         <w:pStyle w:val="Title"/>
         <w:outlineLvl w:val="0"/>
       </w:pPr>
-      <w:bookmarkStart w:id="4" w:name="_Toc406683698"/>
+      <w:bookmarkStart w:id="5" w:name="_Toc406683698"/>
       <w:r>
         <w:t>Casos de Uso</w:t>
       </w:r>
-      <w:bookmarkEnd w:id="4"/>
+      <w:bookmarkEnd w:id="5"/>
     </w:p>
     <w:p/>
     <w:p/>
@@ -3292,7 +3015,6 @@
                 <w:lang w:eastAsia="pt-PT"/>
               </w:rPr>
             </w:pPr>
-            <w:proofErr w:type="spellStart"/>
             <w:r>
               <w:rPr>
                 <w:rFonts w:ascii="Calibri" w:eastAsia="Times New Roman" w:hAnsi="Calibri" w:cs="Calibri"/>
@@ -3301,7 +3023,6 @@
               </w:rPr>
               <w:t>Ator</w:t>
             </w:r>
-            <w:proofErr w:type="spellEnd"/>
           </w:p>
         </w:tc>
         <w:tc>
@@ -3360,7 +3081,6 @@
                 <w:lang w:eastAsia="pt-PT"/>
               </w:rPr>
             </w:pPr>
-            <w:proofErr w:type="spellStart"/>
             <w:r>
               <w:rPr>
                 <w:rFonts w:ascii="Calibri" w:eastAsia="Times New Roman" w:hAnsi="Calibri" w:cs="Calibri"/>
@@ -3369,7 +3089,6 @@
               </w:rPr>
               <w:t>Objetivos</w:t>
             </w:r>
-            <w:proofErr w:type="spellEnd"/>
           </w:p>
         </w:tc>
       </w:tr>
@@ -3402,23 +3121,13 @@
                 <w:lang w:eastAsia="pt-PT"/>
               </w:rPr>
             </w:pPr>
-            <w:proofErr w:type="spellStart"/>
             <w:r>
               <w:rPr>
                 <w:rFonts w:ascii="Calibri" w:eastAsia="Times New Roman" w:hAnsi="Calibri" w:cs="Calibri"/>
                 <w:color w:val="000000"/>
                 <w:lang w:eastAsia="pt-PT"/>
               </w:rPr>
-              <w:t>Diretor</w:t>
-            </w:r>
-            <w:proofErr w:type="spellEnd"/>
-            <w:r>
-              <w:rPr>
-                <w:rFonts w:ascii="Calibri" w:eastAsia="Times New Roman" w:hAnsi="Calibri" w:cs="Calibri"/>
-                <w:color w:val="000000"/>
-                <w:lang w:eastAsia="pt-PT"/>
-              </w:rPr>
-              <w:t xml:space="preserve"> do Hotel</w:t>
+              <w:t>Diretor do Hotel</w:t>
             </w:r>
           </w:p>
         </w:tc>
@@ -3484,25 +3193,7 @@
                 <w:color w:val="000000"/>
                 <w:lang w:eastAsia="pt-PT"/>
               </w:rPr>
-              <w:t xml:space="preserve">O </w:t>
-            </w:r>
-            <w:proofErr w:type="spellStart"/>
-            <w:r>
-              <w:rPr>
-                <w:rFonts w:ascii="Calibri" w:eastAsia="Times New Roman" w:hAnsi="Calibri" w:cs="Calibri"/>
-                <w:color w:val="000000"/>
-                <w:lang w:eastAsia="pt-PT"/>
-              </w:rPr>
-              <w:t>objetivo</w:t>
-            </w:r>
-            <w:proofErr w:type="spellEnd"/>
-            <w:r>
-              <w:rPr>
-                <w:rFonts w:ascii="Calibri" w:eastAsia="Times New Roman" w:hAnsi="Calibri" w:cs="Calibri"/>
-                <w:color w:val="000000"/>
-                <w:lang w:eastAsia="pt-PT"/>
-              </w:rPr>
-              <w:t xml:space="preserve"> é validar a promoção para ser aplicada</w:t>
+              <w:t>O objetivo é validar a promoção para ser aplicada</w:t>
             </w:r>
           </w:p>
         </w:tc>
@@ -3597,25 +3288,7 @@
                 <w:color w:val="000000"/>
                 <w:lang w:eastAsia="pt-PT"/>
               </w:rPr>
-              <w:t xml:space="preserve">O </w:t>
-            </w:r>
-            <w:proofErr w:type="spellStart"/>
-            <w:r>
-              <w:rPr>
-                <w:rFonts w:ascii="Calibri" w:eastAsia="Times New Roman" w:hAnsi="Calibri" w:cs="Calibri"/>
-                <w:color w:val="000000"/>
-                <w:lang w:eastAsia="pt-PT"/>
-              </w:rPr>
-              <w:t>objetivo</w:t>
-            </w:r>
-            <w:proofErr w:type="spellEnd"/>
-            <w:r>
-              <w:rPr>
-                <w:rFonts w:ascii="Calibri" w:eastAsia="Times New Roman" w:hAnsi="Calibri" w:cs="Calibri"/>
-                <w:color w:val="000000"/>
-                <w:lang w:eastAsia="pt-PT"/>
-              </w:rPr>
-              <w:t xml:space="preserve"> é prevenir erros e anomalias</w:t>
+              <w:t>O objetivo é prevenir erros e anomalias</w:t>
             </w:r>
           </w:p>
         </w:tc>
@@ -3710,25 +3383,7 @@
                 <w:color w:val="000000"/>
                 <w:lang w:eastAsia="pt-PT"/>
               </w:rPr>
-              <w:t xml:space="preserve">O </w:t>
-            </w:r>
-            <w:proofErr w:type="spellStart"/>
-            <w:r>
-              <w:rPr>
-                <w:rFonts w:ascii="Calibri" w:eastAsia="Times New Roman" w:hAnsi="Calibri" w:cs="Calibri"/>
-                <w:color w:val="000000"/>
-                <w:lang w:eastAsia="pt-PT"/>
-              </w:rPr>
-              <w:t>objetivo</w:t>
-            </w:r>
-            <w:proofErr w:type="spellEnd"/>
-            <w:r>
-              <w:rPr>
-                <w:rFonts w:ascii="Calibri" w:eastAsia="Times New Roman" w:hAnsi="Calibri" w:cs="Calibri"/>
-                <w:color w:val="000000"/>
-                <w:lang w:eastAsia="pt-PT"/>
-              </w:rPr>
-              <w:t xml:space="preserve"> é registar um contacto</w:t>
+              <w:t>O objetivo é registar um contacto</w:t>
             </w:r>
           </w:p>
         </w:tc>
@@ -3822,25 +3477,7 @@
                 <w:color w:val="000000"/>
                 <w:lang w:eastAsia="pt-PT"/>
               </w:rPr>
-              <w:t xml:space="preserve">O </w:t>
-            </w:r>
-            <w:proofErr w:type="spellStart"/>
-            <w:r>
-              <w:rPr>
-                <w:rFonts w:ascii="Calibri" w:eastAsia="Times New Roman" w:hAnsi="Calibri" w:cs="Calibri"/>
-                <w:color w:val="000000"/>
-                <w:lang w:eastAsia="pt-PT"/>
-              </w:rPr>
-              <w:t>objetivo</w:t>
-            </w:r>
-            <w:proofErr w:type="spellEnd"/>
-            <w:r>
-              <w:rPr>
-                <w:rFonts w:ascii="Calibri" w:eastAsia="Times New Roman" w:hAnsi="Calibri" w:cs="Calibri"/>
-                <w:color w:val="000000"/>
-                <w:lang w:eastAsia="pt-PT"/>
-              </w:rPr>
-              <w:t xml:space="preserve"> é permitir alterar ou corrigir os dados</w:t>
+              <w:t>O objetivo é permitir alterar ou corrigir os dados</w:t>
             </w:r>
           </w:p>
         </w:tc>
@@ -3935,25 +3572,7 @@
                 <w:color w:val="000000"/>
                 <w:lang w:eastAsia="pt-PT"/>
               </w:rPr>
-              <w:t xml:space="preserve">O </w:t>
-            </w:r>
-            <w:proofErr w:type="spellStart"/>
-            <w:r>
-              <w:rPr>
-                <w:rFonts w:ascii="Calibri" w:eastAsia="Times New Roman" w:hAnsi="Calibri" w:cs="Calibri"/>
-                <w:color w:val="000000"/>
-                <w:lang w:eastAsia="pt-PT"/>
-              </w:rPr>
-              <w:t>objetivo</w:t>
-            </w:r>
-            <w:proofErr w:type="spellEnd"/>
-            <w:r>
-              <w:rPr>
-                <w:rFonts w:ascii="Calibri" w:eastAsia="Times New Roman" w:hAnsi="Calibri" w:cs="Calibri"/>
-                <w:color w:val="000000"/>
-                <w:lang w:eastAsia="pt-PT"/>
-              </w:rPr>
-              <w:t xml:space="preserve"> é Ver os detalhes dos contactos</w:t>
+              <w:t>O objetivo é Ver os detalhes dos contactos</w:t>
             </w:r>
           </w:p>
         </w:tc>
@@ -3987,7 +3606,6 @@
                 <w:lang w:eastAsia="pt-PT"/>
               </w:rPr>
             </w:pPr>
-            <w:proofErr w:type="spellStart"/>
             <w:r>
               <w:rPr>
                 <w:rFonts w:ascii="Calibri" w:eastAsia="Times New Roman" w:hAnsi="Calibri" w:cs="Calibri"/>
@@ -3996,7 +3614,6 @@
               </w:rPr>
               <w:t>Rececionista</w:t>
             </w:r>
-            <w:proofErr w:type="spellEnd"/>
           </w:p>
         </w:tc>
         <w:tc>
@@ -4061,25 +3678,7 @@
                 <w:color w:val="000000"/>
                 <w:lang w:eastAsia="pt-PT"/>
               </w:rPr>
-              <w:t xml:space="preserve">O </w:t>
-            </w:r>
-            <w:proofErr w:type="spellStart"/>
-            <w:r>
-              <w:rPr>
-                <w:rFonts w:ascii="Calibri" w:eastAsia="Times New Roman" w:hAnsi="Calibri" w:cs="Calibri"/>
-                <w:color w:val="000000"/>
-                <w:lang w:eastAsia="pt-PT"/>
-              </w:rPr>
-              <w:t>objetivo</w:t>
-            </w:r>
-            <w:proofErr w:type="spellEnd"/>
-            <w:r>
-              <w:rPr>
-                <w:rFonts w:ascii="Calibri" w:eastAsia="Times New Roman" w:hAnsi="Calibri" w:cs="Calibri"/>
-                <w:color w:val="000000"/>
-                <w:lang w:eastAsia="pt-PT"/>
-              </w:rPr>
-              <w:t xml:space="preserve"> é registar um contacto</w:t>
+              <w:t>O objetivo é registar um contacto</w:t>
             </w:r>
           </w:p>
         </w:tc>
@@ -4174,25 +3773,7 @@
                 <w:color w:val="000000"/>
                 <w:lang w:eastAsia="pt-PT"/>
               </w:rPr>
-              <w:t xml:space="preserve">O </w:t>
-            </w:r>
-            <w:proofErr w:type="spellStart"/>
-            <w:r>
-              <w:rPr>
-                <w:rFonts w:ascii="Calibri" w:eastAsia="Times New Roman" w:hAnsi="Calibri" w:cs="Calibri"/>
-                <w:color w:val="000000"/>
-                <w:lang w:eastAsia="pt-PT"/>
-              </w:rPr>
-              <w:t>objetivo</w:t>
-            </w:r>
-            <w:proofErr w:type="spellEnd"/>
-            <w:r>
-              <w:rPr>
-                <w:rFonts w:ascii="Calibri" w:eastAsia="Times New Roman" w:hAnsi="Calibri" w:cs="Calibri"/>
-                <w:color w:val="000000"/>
-                <w:lang w:eastAsia="pt-PT"/>
-              </w:rPr>
-              <w:t xml:space="preserve"> é permitir alterar ou corrigir os dados</w:t>
+              <w:t>O objetivo é permitir alterar ou corrigir os dados</w:t>
             </w:r>
           </w:p>
         </w:tc>
@@ -4287,25 +3868,7 @@
                 <w:color w:val="000000"/>
                 <w:lang w:eastAsia="pt-PT"/>
               </w:rPr>
-              <w:t xml:space="preserve">O </w:t>
-            </w:r>
-            <w:proofErr w:type="spellStart"/>
-            <w:r>
-              <w:rPr>
-                <w:rFonts w:ascii="Calibri" w:eastAsia="Times New Roman" w:hAnsi="Calibri" w:cs="Calibri"/>
-                <w:color w:val="000000"/>
-                <w:lang w:eastAsia="pt-PT"/>
-              </w:rPr>
-              <w:t>objetivo</w:t>
-            </w:r>
-            <w:proofErr w:type="spellEnd"/>
-            <w:r>
-              <w:rPr>
-                <w:rFonts w:ascii="Calibri" w:eastAsia="Times New Roman" w:hAnsi="Calibri" w:cs="Calibri"/>
-                <w:color w:val="000000"/>
-                <w:lang w:eastAsia="pt-PT"/>
-              </w:rPr>
-              <w:t xml:space="preserve"> é Ver os detalhes dos contactos</w:t>
+              <w:t>O objetivo é Ver os detalhes dos contactos</w:t>
             </w:r>
           </w:p>
         </w:tc>
@@ -4400,25 +3963,7 @@
                 <w:color w:val="000000"/>
                 <w:lang w:eastAsia="pt-PT"/>
               </w:rPr>
-              <w:t xml:space="preserve">O </w:t>
-            </w:r>
-            <w:proofErr w:type="spellStart"/>
-            <w:r>
-              <w:rPr>
-                <w:rFonts w:ascii="Calibri" w:eastAsia="Times New Roman" w:hAnsi="Calibri" w:cs="Calibri"/>
-                <w:color w:val="000000"/>
-                <w:lang w:eastAsia="pt-PT"/>
-              </w:rPr>
-              <w:t>objetivo</w:t>
-            </w:r>
-            <w:proofErr w:type="spellEnd"/>
-            <w:r>
-              <w:rPr>
-                <w:rFonts w:ascii="Calibri" w:eastAsia="Times New Roman" w:hAnsi="Calibri" w:cs="Calibri"/>
-                <w:color w:val="000000"/>
-                <w:lang w:eastAsia="pt-PT"/>
-              </w:rPr>
-              <w:t xml:space="preserve"> é saber as promoções em vigor</w:t>
+              <w:t>O objetivo é saber as promoções em vigor</w:t>
             </w:r>
           </w:p>
         </w:tc>
@@ -4450,23 +3995,13 @@
                 <w:lang w:eastAsia="pt-PT"/>
               </w:rPr>
             </w:pPr>
-            <w:proofErr w:type="spellStart"/>
             <w:r>
               <w:rPr>
                 <w:rFonts w:ascii="Calibri" w:eastAsia="Times New Roman" w:hAnsi="Calibri" w:cs="Calibri"/>
                 <w:color w:val="000000"/>
                 <w:lang w:eastAsia="pt-PT"/>
               </w:rPr>
-              <w:t>Weather</w:t>
-            </w:r>
-            <w:proofErr w:type="spellEnd"/>
-            <w:r>
-              <w:rPr>
-                <w:rFonts w:ascii="Calibri" w:eastAsia="Times New Roman" w:hAnsi="Calibri" w:cs="Calibri"/>
-                <w:color w:val="000000"/>
-                <w:lang w:eastAsia="pt-PT"/>
-              </w:rPr>
-              <w:t xml:space="preserve"> API</w:t>
+              <w:t>Weather API</w:t>
             </w:r>
           </w:p>
         </w:tc>
@@ -4532,63 +4067,25 @@
                 <w:color w:val="000000"/>
                 <w:lang w:eastAsia="pt-PT"/>
               </w:rPr>
-              <w:t xml:space="preserve">Enviar as previsões meteorológicas com o </w:t>
-            </w:r>
-            <w:proofErr w:type="spellStart"/>
-            <w:r>
+              <w:t>Enviar as previsões meteorológicas com o objetivo de</w:t>
+            </w:r>
+          </w:p>
+          <w:p>
+            <w:pPr>
+              <w:spacing w:after="0" w:line="240" w:lineRule="auto"/>
               <w:rPr>
                 <w:rFonts w:ascii="Calibri" w:eastAsia="Times New Roman" w:hAnsi="Calibri" w:cs="Calibri"/>
                 <w:color w:val="000000"/>
                 <w:lang w:eastAsia="pt-PT"/>
               </w:rPr>
-              <w:t>objetivo</w:t>
-            </w:r>
-            <w:proofErr w:type="spellEnd"/>
+            </w:pPr>
             <w:r>
               <w:rPr>
                 <w:rFonts w:ascii="Calibri" w:eastAsia="Times New Roman" w:hAnsi="Calibri" w:cs="Calibri"/>
                 <w:color w:val="000000"/>
                 <w:lang w:eastAsia="pt-PT"/>
               </w:rPr>
-              <w:t xml:space="preserve"> </w:t>
-            </w:r>
-            <w:proofErr w:type="gramStart"/>
-            <w:r>
-              <w:rPr>
-                <w:rFonts w:ascii="Calibri" w:eastAsia="Times New Roman" w:hAnsi="Calibri" w:cs="Calibri"/>
-                <w:color w:val="000000"/>
-                <w:lang w:eastAsia="pt-PT"/>
-              </w:rPr>
-              <w:t>de</w:t>
-            </w:r>
-            <w:proofErr w:type="gramEnd"/>
-          </w:p>
-          <w:p>
-            <w:pPr>
-              <w:spacing w:after="0" w:line="240" w:lineRule="auto"/>
-              <w:rPr>
-                <w:rFonts w:ascii="Calibri" w:eastAsia="Times New Roman" w:hAnsi="Calibri" w:cs="Calibri"/>
-                <w:color w:val="000000"/>
-                <w:lang w:eastAsia="pt-PT"/>
-              </w:rPr>
-            </w:pPr>
-            <w:proofErr w:type="gramStart"/>
-            <w:r>
-              <w:rPr>
-                <w:rFonts w:ascii="Calibri" w:eastAsia="Times New Roman" w:hAnsi="Calibri" w:cs="Calibri"/>
-                <w:color w:val="000000"/>
-                <w:lang w:eastAsia="pt-PT"/>
-              </w:rPr>
-              <w:t>sugerir</w:t>
-            </w:r>
-            <w:proofErr w:type="gramEnd"/>
-            <w:r>
-              <w:rPr>
-                <w:rFonts w:ascii="Calibri" w:eastAsia="Times New Roman" w:hAnsi="Calibri" w:cs="Calibri"/>
-                <w:color w:val="000000"/>
-                <w:lang w:eastAsia="pt-PT"/>
-              </w:rPr>
-              <w:t xml:space="preserve"> possíveis promoções</w:t>
+              <w:t>sugerir possíveis promoções</w:t>
             </w:r>
           </w:p>
         </w:tc>
@@ -4692,25 +4189,7 @@
                 <w:color w:val="000000"/>
                 <w:lang w:eastAsia="pt-PT"/>
               </w:rPr>
-              <w:t>O cliente Recebe promoções</w:t>
-            </w:r>
-            <w:proofErr w:type="gramStart"/>
-            <w:r>
-              <w:rPr>
-                <w:rFonts w:ascii="Calibri" w:eastAsia="Times New Roman" w:hAnsi="Calibri" w:cs="Calibri"/>
-                <w:color w:val="000000"/>
-                <w:lang w:eastAsia="pt-PT"/>
-              </w:rPr>
-              <w:t>,</w:t>
-            </w:r>
-            <w:proofErr w:type="gramEnd"/>
-            <w:r>
-              <w:rPr>
-                <w:rFonts w:ascii="Calibri" w:eastAsia="Times New Roman" w:hAnsi="Calibri" w:cs="Calibri"/>
-                <w:color w:val="000000"/>
-                <w:lang w:eastAsia="pt-PT"/>
-              </w:rPr>
-              <w:t xml:space="preserve"> para o incentivar</w:t>
+              <w:t>O cliente Recebe promoções, para o incentivar</w:t>
             </w:r>
           </w:p>
         </w:tc>
@@ -4816,63 +4295,25 @@
                 <w:color w:val="000000"/>
                 <w:lang w:eastAsia="pt-PT"/>
               </w:rPr>
-              <w:t xml:space="preserve">O </w:t>
-            </w:r>
-            <w:proofErr w:type="spellStart"/>
-            <w:r>
+              <w:t>O objetivo é receber as possíveis promoções para</w:t>
+            </w:r>
+          </w:p>
+          <w:p>
+            <w:pPr>
+              <w:spacing w:after="0" w:line="240" w:lineRule="auto"/>
               <w:rPr>
                 <w:rFonts w:ascii="Calibri" w:eastAsia="Times New Roman" w:hAnsi="Calibri" w:cs="Calibri"/>
                 <w:color w:val="000000"/>
                 <w:lang w:eastAsia="pt-PT"/>
               </w:rPr>
-              <w:t>objetivo</w:t>
-            </w:r>
-            <w:proofErr w:type="spellEnd"/>
+            </w:pPr>
             <w:r>
               <w:rPr>
                 <w:rFonts w:ascii="Calibri" w:eastAsia="Times New Roman" w:hAnsi="Calibri" w:cs="Calibri"/>
                 <w:color w:val="000000"/>
                 <w:lang w:eastAsia="pt-PT"/>
               </w:rPr>
-              <w:t xml:space="preserve"> é receber as possíveis promoções </w:t>
-            </w:r>
-            <w:proofErr w:type="gramStart"/>
-            <w:r>
-              <w:rPr>
-                <w:rFonts w:ascii="Calibri" w:eastAsia="Times New Roman" w:hAnsi="Calibri" w:cs="Calibri"/>
-                <w:color w:val="000000"/>
-                <w:lang w:eastAsia="pt-PT"/>
-              </w:rPr>
-              <w:t>para</w:t>
-            </w:r>
-            <w:proofErr w:type="gramEnd"/>
-          </w:p>
-          <w:p>
-            <w:pPr>
-              <w:spacing w:after="0" w:line="240" w:lineRule="auto"/>
-              <w:rPr>
-                <w:rFonts w:ascii="Calibri" w:eastAsia="Times New Roman" w:hAnsi="Calibri" w:cs="Calibri"/>
-                <w:color w:val="000000"/>
-                <w:lang w:eastAsia="pt-PT"/>
-              </w:rPr>
-            </w:pPr>
-            <w:proofErr w:type="gramStart"/>
-            <w:r>
-              <w:rPr>
-                <w:rFonts w:ascii="Calibri" w:eastAsia="Times New Roman" w:hAnsi="Calibri" w:cs="Calibri"/>
-                <w:color w:val="000000"/>
-                <w:lang w:eastAsia="pt-PT"/>
-              </w:rPr>
-              <w:t>depois</w:t>
-            </w:r>
-            <w:proofErr w:type="gramEnd"/>
-            <w:r>
-              <w:rPr>
-                <w:rFonts w:ascii="Calibri" w:eastAsia="Times New Roman" w:hAnsi="Calibri" w:cs="Calibri"/>
-                <w:color w:val="000000"/>
-                <w:lang w:eastAsia="pt-PT"/>
-              </w:rPr>
-              <w:t xml:space="preserve"> segmentar ou recusar</w:t>
+              <w:t>depois segmentar ou recusar</w:t>
             </w:r>
           </w:p>
         </w:tc>
@@ -4967,36 +4408,8 @@
                 <w:color w:val="000000"/>
                 <w:lang w:eastAsia="pt-PT"/>
               </w:rPr>
-              <w:t xml:space="preserve">O </w:t>
-            </w:r>
-            <w:proofErr w:type="spellStart"/>
-            <w:r>
-              <w:rPr>
-                <w:rFonts w:ascii="Calibri" w:eastAsia="Times New Roman" w:hAnsi="Calibri" w:cs="Calibri"/>
-                <w:color w:val="000000"/>
-                <w:lang w:eastAsia="pt-PT"/>
-              </w:rPr>
-              <w:t>objetivo</w:t>
-            </w:r>
-            <w:proofErr w:type="spellEnd"/>
-            <w:r>
-              <w:rPr>
-                <w:rFonts w:ascii="Calibri" w:eastAsia="Times New Roman" w:hAnsi="Calibri" w:cs="Calibri"/>
-                <w:color w:val="000000"/>
-                <w:lang w:eastAsia="pt-PT"/>
-              </w:rPr>
-              <w:t xml:space="preserve"> é torna-las </w:t>
-            </w:r>
-            <w:proofErr w:type="spellStart"/>
-            <w:r>
-              <w:rPr>
-                <w:rFonts w:ascii="Calibri" w:eastAsia="Times New Roman" w:hAnsi="Calibri" w:cs="Calibri"/>
-                <w:color w:val="000000"/>
-                <w:lang w:eastAsia="pt-PT"/>
-              </w:rPr>
-              <w:t>ativas</w:t>
-            </w:r>
-            <w:proofErr w:type="spellEnd"/>
+              <w:t>O objetivo é torna-la ativa</w:t>
+            </w:r>
           </w:p>
         </w:tc>
       </w:tr>
@@ -5090,25 +4503,7 @@
                 <w:color w:val="000000"/>
                 <w:lang w:eastAsia="pt-PT"/>
               </w:rPr>
-              <w:t xml:space="preserve">O </w:t>
-            </w:r>
-            <w:proofErr w:type="spellStart"/>
-            <w:r>
-              <w:rPr>
-                <w:rFonts w:ascii="Calibri" w:eastAsia="Times New Roman" w:hAnsi="Calibri" w:cs="Calibri"/>
-                <w:color w:val="000000"/>
-                <w:lang w:eastAsia="pt-PT"/>
-              </w:rPr>
-              <w:t>objetivo</w:t>
-            </w:r>
-            <w:proofErr w:type="spellEnd"/>
-            <w:r>
-              <w:rPr>
-                <w:rFonts w:ascii="Calibri" w:eastAsia="Times New Roman" w:hAnsi="Calibri" w:cs="Calibri"/>
-                <w:color w:val="000000"/>
-                <w:lang w:eastAsia="pt-PT"/>
-              </w:rPr>
-              <w:t xml:space="preserve"> é alterar ou corrigir promoção</w:t>
+              <w:t>O objetivo é alterar ou corrigir promoção</w:t>
             </w:r>
           </w:p>
         </w:tc>
@@ -5203,25 +4598,7 @@
                 <w:color w:val="000000"/>
                 <w:lang w:eastAsia="pt-PT"/>
               </w:rPr>
-              <w:t xml:space="preserve">O </w:t>
-            </w:r>
-            <w:proofErr w:type="spellStart"/>
-            <w:r>
-              <w:rPr>
-                <w:rFonts w:ascii="Calibri" w:eastAsia="Times New Roman" w:hAnsi="Calibri" w:cs="Calibri"/>
-                <w:color w:val="000000"/>
-                <w:lang w:eastAsia="pt-PT"/>
-              </w:rPr>
-              <w:t>objetivo</w:t>
-            </w:r>
-            <w:proofErr w:type="spellEnd"/>
-            <w:r>
-              <w:rPr>
-                <w:rFonts w:ascii="Calibri" w:eastAsia="Times New Roman" w:hAnsi="Calibri" w:cs="Calibri"/>
-                <w:color w:val="000000"/>
-                <w:lang w:eastAsia="pt-PT"/>
-              </w:rPr>
-              <w:t xml:space="preserve"> é poder ver promoções</w:t>
+              <w:t>O objetivo é poder ver promoções</w:t>
             </w:r>
           </w:p>
         </w:tc>
@@ -5316,25 +4693,7 @@
                 <w:color w:val="000000"/>
                 <w:lang w:eastAsia="pt-PT"/>
               </w:rPr>
-              <w:t xml:space="preserve">O </w:t>
-            </w:r>
-            <w:proofErr w:type="spellStart"/>
-            <w:r>
-              <w:rPr>
-                <w:rFonts w:ascii="Calibri" w:eastAsia="Times New Roman" w:hAnsi="Calibri" w:cs="Calibri"/>
-                <w:color w:val="000000"/>
-                <w:lang w:eastAsia="pt-PT"/>
-              </w:rPr>
-              <w:t>objetivo</w:t>
-            </w:r>
-            <w:proofErr w:type="spellEnd"/>
-            <w:r>
-              <w:rPr>
-                <w:rFonts w:ascii="Calibri" w:eastAsia="Times New Roman" w:hAnsi="Calibri" w:cs="Calibri"/>
-                <w:color w:val="000000"/>
-                <w:lang w:eastAsia="pt-PT"/>
-              </w:rPr>
-              <w:t xml:space="preserve"> é registar uma promoção</w:t>
+              <w:t>O objetivo é registar uma promoção</w:t>
             </w:r>
           </w:p>
         </w:tc>
@@ -5429,25 +4788,7 @@
                 <w:color w:val="000000"/>
                 <w:lang w:eastAsia="pt-PT"/>
               </w:rPr>
-              <w:t xml:space="preserve">O </w:t>
-            </w:r>
-            <w:proofErr w:type="spellStart"/>
-            <w:r>
-              <w:rPr>
-                <w:rFonts w:ascii="Calibri" w:eastAsia="Times New Roman" w:hAnsi="Calibri" w:cs="Calibri"/>
-                <w:color w:val="000000"/>
-                <w:lang w:eastAsia="pt-PT"/>
-              </w:rPr>
-              <w:t>objetivo</w:t>
-            </w:r>
-            <w:proofErr w:type="spellEnd"/>
-            <w:r>
-              <w:rPr>
-                <w:rFonts w:ascii="Calibri" w:eastAsia="Times New Roman" w:hAnsi="Calibri" w:cs="Calibri"/>
-                <w:color w:val="000000"/>
-                <w:lang w:eastAsia="pt-PT"/>
-              </w:rPr>
-              <w:t xml:space="preserve"> é Escolher para quem vai a promoção</w:t>
+              <w:t>O objetivo é Escolher para quem vai a promoção</w:t>
             </w:r>
           </w:p>
         </w:tc>
@@ -5542,43 +4883,102 @@
                 <w:color w:val="000000"/>
                 <w:lang w:eastAsia="pt-PT"/>
               </w:rPr>
-              <w:t xml:space="preserve">O </w:t>
-            </w:r>
-            <w:proofErr w:type="spellStart"/>
-            <w:r>
+              <w:t>O objetivo é Configurar as condições do Wather API</w:t>
+            </w:r>
+          </w:p>
+        </w:tc>
+      </w:tr>
+      <w:tr>
+        <w:trPr>
+          <w:trHeight w:val="300"/>
+        </w:trPr>
+        <w:tc>
+          <w:tcPr>
+            <w:tcW w:w="2020" w:type="dxa"/>
+            <w:vMerge/>
+            <w:tcBorders>
+              <w:top w:val="nil"/>
+              <w:left w:val="single" w:sz="4" w:space="0" w:color="auto"/>
+              <w:bottom w:val="single" w:sz="4" w:space="0" w:color="auto"/>
+              <w:right w:val="single" w:sz="4" w:space="0" w:color="auto"/>
+            </w:tcBorders>
+            <w:vAlign w:val="center"/>
+            <w:hideMark/>
+          </w:tcPr>
+          <w:p>
+            <w:pPr>
+              <w:spacing w:after="0" w:line="240" w:lineRule="auto"/>
               <w:rPr>
                 <w:rFonts w:ascii="Calibri" w:eastAsia="Times New Roman" w:hAnsi="Calibri" w:cs="Calibri"/>
                 <w:color w:val="000000"/>
                 <w:lang w:eastAsia="pt-PT"/>
               </w:rPr>
-              <w:t>objetivo</w:t>
-            </w:r>
-            <w:proofErr w:type="spellEnd"/>
-            <w:r>
+            </w:pPr>
+          </w:p>
+        </w:tc>
+        <w:tc>
+          <w:tcPr>
+            <w:tcW w:w="3180" w:type="dxa"/>
+            <w:tcBorders>
+              <w:top w:val="nil"/>
+              <w:left w:val="nil"/>
+              <w:bottom w:val="single" w:sz="4" w:space="0" w:color="auto"/>
+              <w:right w:val="single" w:sz="4" w:space="0" w:color="auto"/>
+            </w:tcBorders>
+            <w:shd w:val="clear" w:color="auto" w:fill="auto"/>
+            <w:noWrap/>
+            <w:vAlign w:val="bottom"/>
+            <w:hideMark/>
+          </w:tcPr>
+          <w:p>
+            <w:pPr>
+              <w:spacing w:after="0" w:line="240" w:lineRule="auto"/>
               <w:rPr>
                 <w:rFonts w:ascii="Calibri" w:eastAsia="Times New Roman" w:hAnsi="Calibri" w:cs="Calibri"/>
                 <w:color w:val="000000"/>
                 <w:lang w:eastAsia="pt-PT"/>
               </w:rPr>
-              <w:t xml:space="preserve"> é Configurar as condições do </w:t>
-            </w:r>
-            <w:proofErr w:type="spellStart"/>
+            </w:pPr>
             <w:r>
               <w:rPr>
                 <w:rFonts w:ascii="Calibri" w:eastAsia="Times New Roman" w:hAnsi="Calibri" w:cs="Calibri"/>
                 <w:color w:val="000000"/>
                 <w:lang w:eastAsia="pt-PT"/>
               </w:rPr>
-              <w:t>Wather</w:t>
-            </w:r>
-            <w:proofErr w:type="spellEnd"/>
-            <w:r>
+              <w:t>Eliminar Promoção</w:t>
+            </w:r>
+          </w:p>
+        </w:tc>
+        <w:tc>
+          <w:tcPr>
+            <w:tcW w:w="7387" w:type="dxa"/>
+            <w:tcBorders>
+              <w:top w:val="nil"/>
+              <w:left w:val="nil"/>
+              <w:bottom w:val="single" w:sz="4" w:space="0" w:color="auto"/>
+              <w:right w:val="single" w:sz="4" w:space="0" w:color="auto"/>
+            </w:tcBorders>
+            <w:shd w:val="clear" w:color="auto" w:fill="auto"/>
+            <w:noWrap/>
+            <w:vAlign w:val="bottom"/>
+            <w:hideMark/>
+          </w:tcPr>
+          <w:p>
+            <w:pPr>
+              <w:spacing w:after="0" w:line="240" w:lineRule="auto"/>
               <w:rPr>
                 <w:rFonts w:ascii="Calibri" w:eastAsia="Times New Roman" w:hAnsi="Calibri" w:cs="Calibri"/>
                 <w:color w:val="000000"/>
                 <w:lang w:eastAsia="pt-PT"/>
               </w:rPr>
-              <w:t xml:space="preserve"> API</w:t>
+            </w:pPr>
+            <w:r>
+              <w:rPr>
+                <w:rFonts w:ascii="Calibri" w:eastAsia="Times New Roman" w:hAnsi="Calibri" w:cs="Calibri"/>
+                <w:color w:val="000000"/>
+                <w:lang w:eastAsia="pt-PT"/>
+              </w:rPr>
+              <w:t>O objetivo é torna-la inativa</w:t>
             </w:r>
           </w:p>
         </w:tc>
@@ -5590,12 +4990,11 @@
       <w:pPr>
         <w:pStyle w:val="Heading2"/>
       </w:pPr>
-      <w:bookmarkStart w:id="5" w:name="_Toc406683699"/>
-      <w:r>
-        <w:lastRenderedPageBreak/>
+      <w:bookmarkStart w:id="6" w:name="_Toc406683699"/>
+      <w:r>
         <w:t>Diagrama de casos de uso</w:t>
       </w:r>
-      <w:bookmarkEnd w:id="5"/>
+      <w:bookmarkEnd w:id="6"/>
     </w:p>
     <w:p>
       <w:pPr>
@@ -5610,9 +5009,9 @@
         </w:rPr>
         <w:drawing>
           <wp:inline distT="0" distB="0" distL="0" distR="0">
-            <wp:extent cx="5397500" cy="4721860"/>
-            <wp:effectExtent l="0" t="0" r="0" b="2540"/>
-            <wp:docPr id="30" name="Picture 30" descr="C:\Users\jota\Desktop\Engenharia de software II\trabalho\crm\caso de uso v1.png"/>
+            <wp:extent cx="5391150" cy="4708525"/>
+            <wp:effectExtent l="0" t="0" r="0" b="0"/>
+            <wp:docPr id="6" name="Picture 6" descr="C:\Users\jota\Desktop\Engenharia de software II\trabalho\crm\caso de uso v1.png"/>
             <wp:cNvGraphicFramePr>
               <a:graphicFrameLocks xmlns:a="http://schemas.openxmlformats.org/drawingml/2006/main" noChangeAspect="1"/>
             </wp:cNvGraphicFramePr>
@@ -5620,7 +5019,7 @@
               <a:graphicData uri="http://schemas.openxmlformats.org/drawingml/2006/picture">
                 <pic:pic xmlns:pic="http://schemas.openxmlformats.org/drawingml/2006/picture">
                   <pic:nvPicPr>
-                    <pic:cNvPr id="0" name="Picture 3" descr="C:\Users\jota\Desktop\Engenharia de software II\trabalho\crm\caso de uso v1.png"/>
+                    <pic:cNvPr id="0" name="Picture 1" descr="C:\Users\jota\Desktop\Engenharia de software II\trabalho\crm\caso de uso v1.png"/>
                     <pic:cNvPicPr>
                       <a:picLocks noChangeAspect="1" noChangeArrowheads="1"/>
                     </pic:cNvPicPr>
@@ -5641,7 +5040,7 @@
                   <pic:spPr bwMode="auto">
                     <a:xfrm>
                       <a:off x="0" y="0"/>
-                      <a:ext cx="5397500" cy="4721860"/>
+                      <a:ext cx="5391150" cy="4708525"/>
                     </a:xfrm>
                     <a:prstGeom prst="rect">
                       <a:avLst/>
@@ -5683,11 +5082,11 @@
       <w:pPr>
         <w:pStyle w:val="Heading2"/>
       </w:pPr>
-      <w:bookmarkStart w:id="6" w:name="_Toc406683700"/>
+      <w:bookmarkStart w:id="7" w:name="_Toc406683700"/>
       <w:r>
         <w:t>Tabela dos casos de uso</w:t>
       </w:r>
-      <w:bookmarkEnd w:id="6"/>
+      <w:bookmarkEnd w:id="7"/>
     </w:p>
     <w:tbl>
       <w:tblPr>
@@ -5949,6 +5348,7 @@
                 <w:sz w:val="24"/>
                 <w:szCs w:val="24"/>
               </w:rPr>
+              <w:lastRenderedPageBreak/>
               <w:t>Cenário alternativo</w:t>
             </w:r>
           </w:p>
@@ -5969,7 +5369,6 @@
           </w:p>
           <w:p>
             <w:r>
-              <w:lastRenderedPageBreak/>
               <w:t>4. b. Se a sintaxe do email estiver incorreta, mostra mensagem de erro</w:t>
             </w:r>
           </w:p>
@@ -5995,7 +5394,6 @@
                 <w:sz w:val="24"/>
                 <w:szCs w:val="24"/>
               </w:rPr>
-              <w:lastRenderedPageBreak/>
               <w:t>Pós-condição</w:t>
             </w:r>
           </w:p>
@@ -6803,6 +6201,7 @@
                 <w:sz w:val="24"/>
                 <w:szCs w:val="24"/>
               </w:rPr>
+              <w:lastRenderedPageBreak/>
               <w:t>Cenário principal</w:t>
             </w:r>
           </w:p>
@@ -6844,7 +6243,6 @@
               </w:numPr>
             </w:pPr>
             <w:r>
-              <w:lastRenderedPageBreak/>
               <w:t>O sistema pede para confirmar</w:t>
             </w:r>
           </w:p>
@@ -6894,7 +6292,6 @@
                 <w:sz w:val="24"/>
                 <w:szCs w:val="24"/>
               </w:rPr>
-              <w:lastRenderedPageBreak/>
               <w:t>Cenário alternativo</w:t>
             </w:r>
           </w:p>
@@ -7725,17 +7122,8 @@
               </w:numPr>
             </w:pPr>
             <w:r>
-              <w:t xml:space="preserve">Verificar se o nº max. </w:t>
-            </w:r>
-            <w:proofErr w:type="gramStart"/>
-            <w:r>
-              <w:t>Utilizações &gt;=</w:t>
-            </w:r>
-            <w:proofErr w:type="gramEnd"/>
-            <w:r>
-              <w:t xml:space="preserve"> 1 e apenas permitir </w:t>
-            </w:r>
-            <w:proofErr w:type="spellStart"/>
+              <w:t xml:space="preserve">Verificar se o nº max. Utilizações &gt;= 1 e apenas permitir </w:t>
+            </w:r>
             <w:r>
               <w:t>a</w:t>
             </w:r>
@@ -7745,7 +7133,6 @@
             <w:r>
               <w:t>r</w:t>
             </w:r>
-            <w:proofErr w:type="spellEnd"/>
             <w:r>
               <w:t xml:space="preserve"> numéricos.</w:t>
             </w:r>
@@ -7807,6 +7194,7 @@
               <w:rPr>
                 <w:rFonts w:asciiTheme="majorHAnsi" w:hAnsiTheme="majorHAnsi"/>
               </w:rPr>
+              <w:lastRenderedPageBreak/>
               <w:br w:type="page"/>
             </w:r>
             <w:r>
@@ -7920,7 +7308,6 @@
                 <w:sz w:val="24"/>
                 <w:szCs w:val="24"/>
               </w:rPr>
-              <w:lastRenderedPageBreak/>
               <w:t>Pré-condição</w:t>
             </w:r>
           </w:p>
@@ -8569,7 +7956,6 @@
                 <w:szCs w:val="24"/>
               </w:rPr>
             </w:pPr>
-            <w:proofErr w:type="spellStart"/>
             <w:r>
               <w:rPr>
                 <w:b/>
@@ -8578,7 +7964,6 @@
               </w:rPr>
               <w:t>Objetivo</w:t>
             </w:r>
-            <w:proofErr w:type="spellEnd"/>
           </w:p>
         </w:tc>
         <w:tc>
@@ -8587,15 +7972,7 @@
           </w:tcPr>
           <w:p>
             <w:r>
-              <w:t xml:space="preserve">O </w:t>
-            </w:r>
-            <w:proofErr w:type="spellStart"/>
-            <w:r>
-              <w:t>ator</w:t>
-            </w:r>
-            <w:proofErr w:type="spellEnd"/>
-            <w:r>
-              <w:t xml:space="preserve"> consulta uma promoção no sistema</w:t>
+              <w:t>O ator consulta uma promoção no sistema</w:t>
             </w:r>
           </w:p>
         </w:tc>
@@ -8664,13 +8041,8 @@
             <w:tcW w:w="6514" w:type="dxa"/>
           </w:tcPr>
           <w:p>
-            <w:proofErr w:type="spellStart"/>
-            <w:r>
-              <w:t>Login</w:t>
-            </w:r>
-            <w:proofErr w:type="spellEnd"/>
-            <w:r>
-              <w:t xml:space="preserve"> válido</w:t>
+            <w:r>
+              <w:t>Login válido</w:t>
             </w:r>
           </w:p>
         </w:tc>
@@ -8712,15 +8084,7 @@
               </w:numPr>
             </w:pPr>
             <w:r>
-              <w:t xml:space="preserve">O </w:t>
-            </w:r>
-            <w:proofErr w:type="spellStart"/>
-            <w:r>
-              <w:t>ator</w:t>
-            </w:r>
-            <w:proofErr w:type="spellEnd"/>
-            <w:r>
-              <w:t xml:space="preserve"> clica no botão “Consultar promoção”</w:t>
+              <w:t>O ator clica no botão “Consultar promoção”</w:t>
             </w:r>
           </w:p>
           <w:p>
@@ -8744,23 +8108,7 @@
               </w:numPr>
             </w:pPr>
             <w:r>
-              <w:t xml:space="preserve">O </w:t>
-            </w:r>
-            <w:proofErr w:type="spellStart"/>
-            <w:r>
-              <w:t>ator</w:t>
-            </w:r>
-            <w:proofErr w:type="spellEnd"/>
-            <w:r>
-              <w:t xml:space="preserve"> </w:t>
-            </w:r>
-            <w:proofErr w:type="spellStart"/>
-            <w:r>
-              <w:t>seleciona</w:t>
-            </w:r>
-            <w:proofErr w:type="spellEnd"/>
-            <w:r>
-              <w:t xml:space="preserve"> a promoção</w:t>
+              <w:t>O ator seleciona a promoção</w:t>
             </w:r>
           </w:p>
           <w:p>
@@ -8775,13 +8123,8 @@
               <w:t>O sistema apresenta os dad</w:t>
             </w:r>
             <w:r>
-              <w:t xml:space="preserve">os da promoção </w:t>
-            </w:r>
-            <w:proofErr w:type="spellStart"/>
-            <w:r>
-              <w:t>selecionada</w:t>
-            </w:r>
-            <w:proofErr w:type="spellEnd"/>
+              <w:t>os da promoção selecionada</w:t>
+            </w:r>
           </w:p>
         </w:tc>
       </w:tr>
@@ -8815,15 +8158,7 @@
           </w:tcPr>
           <w:p>
             <w:r>
-              <w:t xml:space="preserve">O </w:t>
-            </w:r>
-            <w:proofErr w:type="spellStart"/>
-            <w:r>
-              <w:t>ator</w:t>
-            </w:r>
-            <w:proofErr w:type="spellEnd"/>
-            <w:r>
-              <w:t xml:space="preserve"> pode clicar no botão “Cancelar” a qualquer momento</w:t>
+              <w:t>O ator pode clicar no botão “Cancelar” a qualquer momento</w:t>
             </w:r>
           </w:p>
         </w:tc>
@@ -9032,7 +8367,6 @@
                 <w:sz w:val="24"/>
                 <w:szCs w:val="24"/>
               </w:rPr>
-              <w:lastRenderedPageBreak/>
               <w:t>Objetivo</w:t>
             </w:r>
           </w:p>
@@ -11394,7 +10728,16 @@
                 <w:sz w:val="24"/>
                 <w:szCs w:val="24"/>
               </w:rPr>
-              <w:t>Cenário alternativo</w:t>
+              <w:t xml:space="preserve">Cenário </w:t>
+            </w:r>
+            <w:r>
+              <w:rPr>
+                <w:b/>
+                <w:sz w:val="24"/>
+                <w:szCs w:val="24"/>
+              </w:rPr>
+              <w:lastRenderedPageBreak/>
+              <w:t>alternativo</w:t>
             </w:r>
           </w:p>
         </w:tc>
@@ -11425,6 +10768,7 @@
                 <w:sz w:val="24"/>
                 <w:szCs w:val="24"/>
               </w:rPr>
+              <w:lastRenderedPageBreak/>
               <w:t>Pós-condição</w:t>
             </w:r>
           </w:p>
@@ -11978,15 +11322,7 @@
           </w:tcPr>
           <w:p>
             <w:r>
-              <w:t xml:space="preserve">O </w:t>
-            </w:r>
-            <w:proofErr w:type="spellStart"/>
-            <w:r>
-              <w:t>ator</w:t>
-            </w:r>
-            <w:proofErr w:type="spellEnd"/>
-            <w:r>
-              <w:t xml:space="preserve"> segmenta os </w:t>
+              <w:t xml:space="preserve">O ator segmenta os </w:t>
             </w:r>
             <w:r>
               <w:t>contactos</w:t>
@@ -12470,6 +11806,7 @@
                 <w:sz w:val="24"/>
                 <w:szCs w:val="24"/>
               </w:rPr>
+              <w:lastRenderedPageBreak/>
               <w:t>Cenário principal</w:t>
             </w:r>
           </w:p>
@@ -12523,7 +11860,6 @@
               </w:numPr>
             </w:pPr>
             <w:r>
-              <w:lastRenderedPageBreak/>
               <w:t>O sistema habilita o</w:t>
             </w:r>
             <w:r>
@@ -12591,7 +11927,6 @@
                 <w:sz w:val="24"/>
                 <w:szCs w:val="24"/>
               </w:rPr>
-              <w:lastRenderedPageBreak/>
               <w:t>Cenário alternativo</w:t>
             </w:r>
           </w:p>
@@ -13057,11 +12392,11 @@
       <w:pPr>
         <w:pStyle w:val="Heading1"/>
       </w:pPr>
-      <w:bookmarkStart w:id="7" w:name="_Toc406683701"/>
+      <w:bookmarkStart w:id="8" w:name="_Toc406683701"/>
       <w:r>
         <w:t>Diagramas de sequência</w:t>
       </w:r>
-      <w:bookmarkEnd w:id="7"/>
+      <w:bookmarkEnd w:id="8"/>
     </w:p>
     <w:p>
       <w:r>
@@ -13074,6 +12409,7 @@
           <w:noProof/>
           <w:lang w:eastAsia="pt-PT"/>
         </w:rPr>
+        <w:lastRenderedPageBreak/>
         <w:drawing>
           <wp:inline distT="0" distB="0" distL="0" distR="0" wp14:anchorId="4184175E" wp14:editId="038159E7">
             <wp:extent cx="5397500" cy="3084195"/>
@@ -13130,7 +12466,6 @@
           <w:noProof/>
           <w:lang w:eastAsia="pt-PT"/>
         </w:rPr>
-        <w:lastRenderedPageBreak/>
         <w:drawing>
           <wp:inline distT="0" distB="0" distL="0" distR="0">
             <wp:extent cx="5397500" cy="5158740"/>
@@ -13194,22 +12529,15 @@
         <w:rPr>
           <w:highlight w:val="yellow"/>
         </w:rPr>
+        <w:lastRenderedPageBreak/>
         <w:t xml:space="preserve">(tem que ser </w:t>
       </w:r>
       <w:r>
         <w:rPr>
           <w:highlight w:val="yellow"/>
         </w:rPr>
-        <w:t xml:space="preserve">substituído pelo diagrama do </w:t>
-      </w:r>
-      <w:proofErr w:type="spellStart"/>
-      <w:r>
-        <w:rPr>
-          <w:highlight w:val="yellow"/>
-        </w:rPr>
-        <w:t>visio</w:t>
-      </w:r>
-      <w:proofErr w:type="spellEnd"/>
+        <w:t>substituído pelo diagrama do visio</w:t>
+      </w:r>
       <w:r>
         <w:rPr>
           <w:highlight w:val="yellow"/>
@@ -13223,7 +12551,6 @@
           <w:noProof/>
           <w:lang w:eastAsia="pt-PT"/>
         </w:rPr>
-        <w:lastRenderedPageBreak/>
         <w:drawing>
           <wp:inline distT="0" distB="0" distL="0" distR="0">
             <wp:extent cx="5400040" cy="6228080"/>
@@ -14141,11 +13468,11 @@
         <w:pStyle w:val="Title"/>
         <w:outlineLvl w:val="0"/>
       </w:pPr>
-      <w:bookmarkStart w:id="8" w:name="_Toc406683702"/>
+      <w:bookmarkStart w:id="9" w:name="_Toc406683702"/>
       <w:r>
         <w:t>Diagramas de Classes</w:t>
       </w:r>
-      <w:bookmarkEnd w:id="8"/>
+      <w:bookmarkEnd w:id="9"/>
     </w:p>
     <w:p>
       <w:pPr>
@@ -14222,8 +13549,6 @@
           </wp:inline>
         </w:drawing>
       </w:r>
-      <w:bookmarkStart w:id="9" w:name="_GoBack"/>
-      <w:bookmarkEnd w:id="9"/>
     </w:p>
     <w:p>
       <w:pPr>
@@ -15048,7 +14373,7 @@
           <w:rPr>
             <w:noProof/>
           </w:rPr>
-          <w:t>22</w:t>
+          <w:t>8</w:t>
         </w:r>
         <w:r>
           <w:rPr>
@@ -19469,7 +18794,7 @@
   <a:extraClrSchemeLst/>
   <a:extLst>
     <a:ext uri="{05A4C25C-085E-4340-85A3-A5531E510DB2}">
-      <thm15:themeFamily xmlns:thm15="http://schemas.microsoft.com/office/thememl/2012/main" xmlns="" name="Office Theme" id="{62F939B6-93AF-4DB8-9C6B-D6C7DFDC589F}" vid="{4A3C46E8-61CC-4603-A589-7422A47A8E4A}"/>
+      <thm15:themeFamily xmlns="" xmlns:thm15="http://schemas.microsoft.com/office/thememl/2012/main" name="Office Theme" id="{62F939B6-93AF-4DB8-9C6B-D6C7DFDC589F}" vid="{4A3C46E8-61CC-4603-A589-7422A47A8E4A}"/>
     </a:ext>
   </a:extLst>
 </a:theme>
@@ -19485,7 +18810,7 @@
 </file>
 
 <file path=customXml/itemProps1.xml><?xml version="1.0" encoding="utf-8"?>
-<ds:datastoreItem xmlns:ds="http://schemas.openxmlformats.org/officeDocument/2006/customXml" ds:itemID="{C088FB41-2002-40EE-992B-EAE051930B32}">
+<ds:datastoreItem xmlns:ds="http://schemas.openxmlformats.org/officeDocument/2006/customXml" ds:itemID="{84DF48B0-0C6F-4573-BDD4-505D99C74CFC}">
   <ds:schemaRefs>
     <ds:schemaRef ds:uri="http://schemas.openxmlformats.org/officeDocument/2006/bibliography"/>
   </ds:schemaRefs>

</xml_diff>

<commit_message>
atualizei estes 2 files
</commit_message>
<xml_diff>
--- a/relatório.docx
+++ b/relatório.docx
@@ -6579,7 +6579,7 @@
           <v:shape id="_x0000_i1025" type="#_x0000_t75" style="width:425.25pt;height:205.5pt" o:ole="">
             <v:imagedata r:id="rId10" o:title=""/>
           </v:shape>
-          <o:OLEObject Type="Embed" ProgID="Visio.Drawing.15" ShapeID="_x0000_i1025" DrawAspect="Content" ObjectID="_1480545990" r:id="rId11"/>
+          <o:OLEObject Type="Embed" ProgID="Visio.Drawing.15" ShapeID="_x0000_i1025" DrawAspect="Content" ObjectID="_1480546950" r:id="rId11"/>
         </w:object>
       </w:r>
     </w:p>
@@ -7625,7 +7625,19 @@
               <w:rPr>
                 <w:rFonts w:asciiTheme="majorHAnsi" w:hAnsiTheme="majorHAnsi"/>
               </w:rPr>
-              <w:t>: Receber recomendações, lançar promoções, editar promoções, consultar histórico de promoções, introduzir promoção, segmentar promoção, gerir promoção e eliminar promoções</w:t>
+              <w:t xml:space="preserve">: Receber recomendações, lançar promoções, editar promoções, consultar histórico de promoções, introduzir promoção, segmentar </w:t>
+            </w:r>
+            <w:r>
+              <w:rPr>
+                <w:rFonts w:asciiTheme="majorHAnsi" w:hAnsiTheme="majorHAnsi"/>
+              </w:rPr>
+              <w:t>contactos</w:t>
+            </w:r>
+            <w:r>
+              <w:rPr>
+                <w:rFonts w:asciiTheme="majorHAnsi" w:hAnsiTheme="majorHAnsi"/>
+              </w:rPr>
+              <w:t>, gerir promoção e eliminar promoções</w:t>
             </w:r>
           </w:p>
           <w:p>
@@ -7863,7 +7875,21 @@
                 <w:rFonts w:asciiTheme="majorHAnsi" w:hAnsiTheme="majorHAnsi"/>
                 <w:i/>
               </w:rPr>
-              <w:t>-segmentar promoção:</w:t>
+              <w:t xml:space="preserve">-segmentar </w:t>
+            </w:r>
+            <w:r>
+              <w:rPr>
+                <w:rFonts w:asciiTheme="majorHAnsi" w:hAnsiTheme="majorHAnsi"/>
+                <w:i/>
+              </w:rPr>
+              <w:t>contactos</w:t>
+            </w:r>
+            <w:r>
+              <w:rPr>
+                <w:rFonts w:asciiTheme="majorHAnsi" w:hAnsiTheme="majorHAnsi"/>
+                <w:i/>
+              </w:rPr>
+              <w:t>:</w:t>
             </w:r>
             <w:r>
               <w:rPr>
@@ -9595,7 +9621,15 @@
                 <w:color w:val="000000"/>
                 <w:lang w:eastAsia="pt-PT"/>
               </w:rPr>
-              <w:t>Segmentar Promoção</w:t>
+              <w:t xml:space="preserve">Segmentar </w:t>
+            </w:r>
+            <w:r>
+              <w:rPr>
+                <w:rFonts w:ascii="Calibri" w:eastAsia="Times New Roman" w:hAnsi="Calibri" w:cs="Calibri"/>
+                <w:color w:val="000000"/>
+                <w:lang w:eastAsia="pt-PT"/>
+              </w:rPr>
+              <w:t>contactos</w:t>
             </w:r>
           </w:p>
         </w:tc>
@@ -9628,7 +9662,23 @@
                 <w:color w:val="000000"/>
                 <w:lang w:eastAsia="pt-PT"/>
               </w:rPr>
-              <w:t>O objetivo é Escolher para quem vai a promoção</w:t>
+              <w:t xml:space="preserve">O objetivo é </w:t>
+            </w:r>
+            <w:r>
+              <w:rPr>
+                <w:rFonts w:ascii="Calibri" w:eastAsia="Times New Roman" w:hAnsi="Calibri" w:cs="Calibri"/>
+                <w:color w:val="000000"/>
+                <w:lang w:eastAsia="pt-PT"/>
+              </w:rPr>
+              <w:t>definir</w:t>
+            </w:r>
+            <w:r>
+              <w:rPr>
+                <w:rFonts w:ascii="Calibri" w:eastAsia="Times New Roman" w:hAnsi="Calibri" w:cs="Calibri"/>
+                <w:color w:val="000000"/>
+                <w:lang w:eastAsia="pt-PT"/>
+              </w:rPr>
+              <w:t xml:space="preserve"> para quem vai a promoção</w:t>
             </w:r>
           </w:p>
         </w:tc>
@@ -9871,7 +9921,7 @@
           <v:shape id="_x0000_i1029" type="#_x0000_t75" style="width:425.25pt;height:364.5pt" o:ole="">
             <v:imagedata r:id="rId12" o:title=""/>
           </v:shape>
-          <o:OLEObject Type="Embed" ProgID="Visio.Drawing.15" ShapeID="_x0000_i1029" DrawAspect="Content" ObjectID="_1480545991" r:id="rId13"/>
+          <o:OLEObject Type="Embed" ProgID="Visio.Drawing.15" ShapeID="_x0000_i1029" DrawAspect="Content" ObjectID="_1480546951" r:id="rId13"/>
         </w:object>
       </w:r>
     </w:p>
@@ -16857,7 +16907,7 @@
           <v:shape id="_x0000_i1026" type="#_x0000_t75" style="width:424.5pt;height:292.5pt" o:ole="">
             <v:imagedata r:id="rId14" o:title=""/>
           </v:shape>
-          <o:OLEObject Type="Embed" ProgID="Visio.Drawing.15" ShapeID="_x0000_i1026" DrawAspect="Content" ObjectID="_1480545992" r:id="rId15"/>
+          <o:OLEObject Type="Embed" ProgID="Visio.Drawing.15" ShapeID="_x0000_i1026" DrawAspect="Content" ObjectID="_1480546952" r:id="rId15"/>
         </w:object>
       </w:r>
     </w:p>
@@ -16935,15 +16985,75 @@
           <v:shape id="_x0000_i1031" type="#_x0000_t75" style="width:424.5pt;height:292.5pt" o:ole="">
             <v:imagedata r:id="rId17" o:title=""/>
           </v:shape>
-          <o:OLEObject Type="Embed" ProgID="Visio.Drawing.15" ShapeID="_x0000_i1031" DrawAspect="Content" ObjectID="_1480545993" r:id="rId18"/>
+          <o:OLEObject Type="Embed" ProgID="Visio.Drawing.15" ShapeID="_x0000_i1031" DrawAspect="Content" ObjectID="_1480546953" r:id="rId18"/>
         </w:object>
       </w:r>
     </w:p>
     <w:p>
       <w:pPr>
+        <w:jc w:val="center"/>
+      </w:pPr>
+      <w:r>
+        <w:rPr>
+          <w:noProof/>
+          <w:lang w:eastAsia="zh-TW"/>
+        </w:rPr>
+        <w:drawing>
+          <wp:inline distT="0" distB="0" distL="0" distR="0">
+            <wp:extent cx="4724400" cy="3143250"/>
+            <wp:effectExtent l="0" t="0" r="0" b="0"/>
+            <wp:docPr id="2" name="Imagem 2" descr="D:\Git_repository\Eng-Soft-2\EditarContactoDSequencia.png"/>
+            <wp:cNvGraphicFramePr>
+              <a:graphicFrameLocks xmlns:a="http://schemas.openxmlformats.org/drawingml/2006/main" noChangeAspect="1"/>
+            </wp:cNvGraphicFramePr>
+            <a:graphic xmlns:a="http://schemas.openxmlformats.org/drawingml/2006/main">
+              <a:graphicData uri="http://schemas.openxmlformats.org/drawingml/2006/picture">
+                <pic:pic xmlns:pic="http://schemas.openxmlformats.org/drawingml/2006/picture">
+                  <pic:nvPicPr>
+                    <pic:cNvPr id="0" name="Picture 70" descr="D:\Git_repository\Eng-Soft-2\EditarContactoDSequencia.png"/>
+                    <pic:cNvPicPr>
+                      <a:picLocks noChangeAspect="1" noChangeArrowheads="1"/>
+                    </pic:cNvPicPr>
+                  </pic:nvPicPr>
+                  <pic:blipFill>
+                    <a:blip r:embed="rId19">
+                      <a:extLst>
+                        <a:ext uri="{28A0092B-C50C-407E-A947-70E740481C1C}">
+                          <a14:useLocalDpi xmlns:a14="http://schemas.microsoft.com/office/drawing/2010/main" val="0"/>
+                        </a:ext>
+                      </a:extLst>
+                    </a:blip>
+                    <a:srcRect/>
+                    <a:stretch>
+                      <a:fillRect/>
+                    </a:stretch>
+                  </pic:blipFill>
+                  <pic:spPr bwMode="auto">
+                    <a:xfrm>
+                      <a:off x="0" y="0"/>
+                      <a:ext cx="4724400" cy="3143250"/>
+                    </a:xfrm>
+                    <a:prstGeom prst="rect">
+                      <a:avLst/>
+                    </a:prstGeom>
+                    <a:noFill/>
+                    <a:ln>
+                      <a:noFill/>
+                    </a:ln>
+                  </pic:spPr>
+                </pic:pic>
+              </a:graphicData>
+            </a:graphic>
+          </wp:inline>
+        </w:drawing>
+      </w:r>
+    </w:p>
+    <w:p>
+      <w:pPr>
         <w:pStyle w:val="Ttulo2"/>
       </w:pPr>
       <w:r>
+        <w:lastRenderedPageBreak/>
         <w:t>Inserir</w:t>
       </w:r>
       <w:r>
@@ -16954,9 +17064,9 @@
       <w:r>
         <w:object w:dxaOrig="16396" w:dyaOrig="11280">
           <v:shape id="_x0000_i1033" type="#_x0000_t75" style="width:424.5pt;height:292.5pt" o:ole="">
-            <v:imagedata r:id="rId19" o:title=""/>
+            <v:imagedata r:id="rId20" o:title=""/>
           </v:shape>
-          <o:OLEObject Type="Embed" ProgID="Visio.Drawing.15" ShapeID="_x0000_i1033" DrawAspect="Content" ObjectID="_1480545994" r:id="rId20"/>
+          <o:OLEObject Type="Embed" ProgID="Visio.Drawing.15" ShapeID="_x0000_i1033" DrawAspect="Content" ObjectID="_1480546954" r:id="rId21"/>
         </w:object>
       </w:r>
     </w:p>
@@ -16966,7 +17076,6 @@
           <w:noProof/>
           <w:lang w:eastAsia="zh-TW"/>
         </w:rPr>
-        <w:lastRenderedPageBreak/>
         <w:drawing>
           <wp:inline distT="0" distB="0" distL="0" distR="0">
             <wp:extent cx="5008880" cy="3050540"/>
@@ -16985,7 +17094,7 @@
                     </pic:cNvPicPr>
                   </pic:nvPicPr>
                   <pic:blipFill>
-                    <a:blip r:embed="rId21">
+                    <a:blip r:embed="rId22">
                       <a:extLst>
                         <a:ext uri="{28A0092B-C50C-407E-A947-70E740481C1C}">
                           <a14:useLocalDpi xmlns:a14="http://schemas.microsoft.com/office/drawing/2010/main" val="0"/>
@@ -17083,13 +17192,16 @@
       <w:r>
         <w:object w:dxaOrig="26041" w:dyaOrig="11220">
           <v:shape id="_x0000_i1032" type="#_x0000_t75" style="width:424.5pt;height:183pt" o:ole="">
-            <v:imagedata r:id="rId22" o:title=""/>
+            <v:imagedata r:id="rId23" o:title=""/>
           </v:shape>
-          <o:OLEObject Type="Embed" ProgID="Visio.Drawing.15" ShapeID="_x0000_i1032" DrawAspect="Content" ObjectID="_1480545995" r:id="rId23"/>
+          <o:OLEObject Type="Embed" ProgID="Visio.Drawing.15" ShapeID="_x0000_i1032" DrawAspect="Content" ObjectID="_1480546955" r:id="rId24"/>
         </w:object>
       </w:r>
     </w:p>
     <w:p>
+      <w:pPr>
+        <w:jc w:val="center"/>
+      </w:pPr>
       <w:r>
         <w:rPr>
           <w:noProof/>
@@ -17097,9 +17209,9 @@
         </w:rPr>
         <w:drawing>
           <wp:inline distT="0" distB="0" distL="0" distR="0">
-            <wp:extent cx="5397500" cy="1945005"/>
+            <wp:extent cx="5400040" cy="2369588"/>
             <wp:effectExtent l="0" t="0" r="0" b="0"/>
-            <wp:docPr id="35" name="Picture 35" descr="C:\Users\jota\Desktop\Engenharia de software II\trabalho\crm\Diagrama de classes Lançar promoção.png"/>
+            <wp:docPr id="4" name="Imagem 4" descr="D:\Git_repository\Eng-Soft-2\LancarPromocaoDSequencia.png"/>
             <wp:cNvGraphicFramePr>
               <a:graphicFrameLocks xmlns:a="http://schemas.openxmlformats.org/drawingml/2006/main" noChangeAspect="1"/>
             </wp:cNvGraphicFramePr>
@@ -17107,13 +17219,13 @@
               <a:graphicData uri="http://schemas.openxmlformats.org/drawingml/2006/picture">
                 <pic:pic xmlns:pic="http://schemas.openxmlformats.org/drawingml/2006/picture">
                   <pic:nvPicPr>
-                    <pic:cNvPr id="0" name="Picture 10" descr="C:\Users\jota\Desktop\Engenharia de software II\trabalho\crm\Diagrama de classes Lançar promoção.png"/>
+                    <pic:cNvPr id="0" name="Picture 71" descr="D:\Git_repository\Eng-Soft-2\LancarPromocaoDSequencia.png"/>
                     <pic:cNvPicPr>
                       <a:picLocks noChangeAspect="1" noChangeArrowheads="1"/>
                     </pic:cNvPicPr>
                   </pic:nvPicPr>
                   <pic:blipFill>
-                    <a:blip r:embed="rId24">
+                    <a:blip r:embed="rId25">
                       <a:extLst>
                         <a:ext uri="{28A0092B-C50C-407E-A947-70E740481C1C}">
                           <a14:useLocalDpi xmlns:a14="http://schemas.microsoft.com/office/drawing/2010/main" val="0"/>
@@ -17128,7 +17240,7 @@
                   <pic:spPr bwMode="auto">
                     <a:xfrm>
                       <a:off x="0" y="0"/>
-                      <a:ext cx="5397500" cy="1945005"/>
+                      <a:ext cx="5400040" cy="2369588"/>
                     </a:xfrm>
                     <a:prstGeom prst="rect">
                       <a:avLst/>
@@ -17151,7 +17263,6 @@
         <w:pStyle w:val="Ttulo2"/>
       </w:pPr>
       <w:r>
-        <w:lastRenderedPageBreak/>
         <w:t xml:space="preserve">Segmentar </w:t>
       </w:r>
       <w:r>
@@ -17205,10 +17316,10 @@
       </w:r>
       <w:r>
         <w:object w:dxaOrig="28306" w:dyaOrig="11220">
-          <v:shape id="_x0000_i1034" type="#_x0000_t75" style="width:424.5pt;height:168pt" o:ole="">
-            <v:imagedata r:id="rId25" o:title=""/>
+          <v:shape id="_x0000_i1037" type="#_x0000_t75" style="width:424.5pt;height:168pt" o:ole="">
+            <v:imagedata r:id="rId26" o:title=""/>
           </v:shape>
-          <o:OLEObject Type="Embed" ProgID="Visio.Drawing.15" ShapeID="_x0000_i1034" DrawAspect="Content" ObjectID="_1480545996" r:id="rId26"/>
+          <o:OLEObject Type="Embed" ProgID="Visio.Drawing.15" ShapeID="_x0000_i1037" DrawAspect="Content" ObjectID="_1480546956" r:id="rId27"/>
         </w:object>
       </w:r>
     </w:p>
@@ -17221,11 +17332,12 @@
           <w:noProof/>
           <w:lang w:eastAsia="zh-TW"/>
         </w:rPr>
+        <w:lastRenderedPageBreak/>
         <w:drawing>
           <wp:inline distT="0" distB="0" distL="0" distR="0">
-            <wp:extent cx="5397500" cy="3364230"/>
-            <wp:effectExtent l="0" t="0" r="0" b="7620"/>
-            <wp:docPr id="36" name="Picture 36" descr="C:\Users\jota\Desktop\Engenharia de software II\trabalho\crm\Diagrama de classes Segmentar Contactos.png"/>
+            <wp:extent cx="5400040" cy="2642716"/>
+            <wp:effectExtent l="0" t="0" r="0" b="5715"/>
+            <wp:docPr id="5" name="Imagem 5" descr="D:\Git_repository\Eng-Soft-2\SegmentarPromocaoDSequencia.png"/>
             <wp:cNvGraphicFramePr>
               <a:graphicFrameLocks xmlns:a="http://schemas.openxmlformats.org/drawingml/2006/main" noChangeAspect="1"/>
             </wp:cNvGraphicFramePr>
@@ -17233,13 +17345,13 @@
               <a:graphicData uri="http://schemas.openxmlformats.org/drawingml/2006/picture">
                 <pic:pic xmlns:pic="http://schemas.openxmlformats.org/drawingml/2006/picture">
                   <pic:nvPicPr>
-                    <pic:cNvPr id="0" name="Picture 11" descr="C:\Users\jota\Desktop\Engenharia de software II\trabalho\crm\Diagrama de classes Segmentar Contactos.png"/>
+                    <pic:cNvPr id="0" name="Picture 72" descr="D:\Git_repository\Eng-Soft-2\SegmentarPromocaoDSequencia.png"/>
                     <pic:cNvPicPr>
                       <a:picLocks noChangeAspect="1" noChangeArrowheads="1"/>
                     </pic:cNvPicPr>
                   </pic:nvPicPr>
                   <pic:blipFill>
-                    <a:blip r:embed="rId27">
+                    <a:blip r:embed="rId28">
                       <a:extLst>
                         <a:ext uri="{28A0092B-C50C-407E-A947-70E740481C1C}">
                           <a14:useLocalDpi xmlns:a14="http://schemas.microsoft.com/office/drawing/2010/main" val="0"/>
@@ -17254,7 +17366,7 @@
                   <pic:spPr bwMode="auto">
                     <a:xfrm>
                       <a:off x="0" y="0"/>
-                      <a:ext cx="5397500" cy="3364230"/>
+                      <a:ext cx="5400040" cy="2642716"/>
                     </a:xfrm>
                     <a:prstGeom prst="rect">
                       <a:avLst/>
@@ -17341,11 +17453,70 @@
     <w:p>
       <w:r>
         <w:object w:dxaOrig="23236" w:dyaOrig="11430">
-          <v:shape id="_x0000_i1035" type="#_x0000_t75" style="width:423.75pt;height:208.5pt" o:ole="">
-            <v:imagedata r:id="rId28" o:title=""/>
+          <v:shape id="_x0000_i1034" type="#_x0000_t75" style="width:423.75pt;height:208.5pt" o:ole="">
+            <v:imagedata r:id="rId29" o:title=""/>
           </v:shape>
-          <o:OLEObject Type="Embed" ProgID="Visio.Drawing.15" ShapeID="_x0000_i1035" DrawAspect="Content" ObjectID="_1480545997" r:id="rId29"/>
+          <o:OLEObject Type="Embed" ProgID="Visio.Drawing.15" ShapeID="_x0000_i1034" DrawAspect="Content" ObjectID="_1480546957" r:id="rId30"/>
         </w:object>
+      </w:r>
+    </w:p>
+    <w:p>
+      <w:pPr>
+        <w:jc w:val="center"/>
+      </w:pPr>
+      <w:r>
+        <w:rPr>
+          <w:noProof/>
+          <w:lang w:eastAsia="zh-TW"/>
+        </w:rPr>
+        <w:drawing>
+          <wp:inline distT="0" distB="0" distL="0" distR="0">
+            <wp:extent cx="5400040" cy="1312906"/>
+            <wp:effectExtent l="0" t="0" r="0" b="1905"/>
+            <wp:docPr id="14" name="Imagem 14" descr="D:\Git_repository\Eng-Soft-2\AprovarPromocaoDSequencia.png"/>
+            <wp:cNvGraphicFramePr>
+              <a:graphicFrameLocks xmlns:a="http://schemas.openxmlformats.org/drawingml/2006/main" noChangeAspect="1"/>
+            </wp:cNvGraphicFramePr>
+            <a:graphic xmlns:a="http://schemas.openxmlformats.org/drawingml/2006/main">
+              <a:graphicData uri="http://schemas.openxmlformats.org/drawingml/2006/picture">
+                <pic:pic xmlns:pic="http://schemas.openxmlformats.org/drawingml/2006/picture">
+                  <pic:nvPicPr>
+                    <pic:cNvPr id="0" name="Picture 76" descr="D:\Git_repository\Eng-Soft-2\AprovarPromocaoDSequencia.png"/>
+                    <pic:cNvPicPr>
+                      <a:picLocks noChangeAspect="1" noChangeArrowheads="1"/>
+                    </pic:cNvPicPr>
+                  </pic:nvPicPr>
+                  <pic:blipFill>
+                    <a:blip r:embed="rId31">
+                      <a:extLst>
+                        <a:ext uri="{28A0092B-C50C-407E-A947-70E740481C1C}">
+                          <a14:useLocalDpi xmlns:a14="http://schemas.microsoft.com/office/drawing/2010/main" val="0"/>
+                        </a:ext>
+                      </a:extLst>
+                    </a:blip>
+                    <a:srcRect/>
+                    <a:stretch>
+                      <a:fillRect/>
+                    </a:stretch>
+                  </pic:blipFill>
+                  <pic:spPr bwMode="auto">
+                    <a:xfrm>
+                      <a:off x="0" y="0"/>
+                      <a:ext cx="5400040" cy="1312906"/>
+                    </a:xfrm>
+                    <a:prstGeom prst="rect">
+                      <a:avLst/>
+                    </a:prstGeom>
+                    <a:noFill/>
+                    <a:ln>
+                      <a:noFill/>
+                    </a:ln>
+                  </pic:spPr>
+                </pic:pic>
+              </a:graphicData>
+            </a:graphic>
+          </wp:inline>
+        </w:drawing>
       </w:r>
     </w:p>
     <w:p>
@@ -17403,25 +17574,85 @@
       </w:r>
     </w:p>
     <w:p>
-      <w:pPr>
-        <w:rPr>
-          <w:lang w:eastAsia="zh-TW"/>
-        </w:rPr>
-      </w:pPr>
       <w:r>
         <w:rPr>
           <w:rFonts w:cstheme="minorHAnsi"/>
         </w:rPr>
+        <w:lastRenderedPageBreak/>
         <w:fldChar w:fldCharType="end"/>
       </w:r>
       <w:r>
         <w:object w:dxaOrig="27526" w:dyaOrig="11700">
-          <v:shape id="_x0000_i1036" type="#_x0000_t75" style="width:423.75pt;height:180pt" o:ole="">
-            <v:imagedata r:id="rId30" o:title=""/>
+          <v:shape id="_x0000_i1035" type="#_x0000_t75" style="width:423.75pt;height:180pt" o:ole="">
+            <v:imagedata r:id="rId32" o:title=""/>
           </v:shape>
-          <o:OLEObject Type="Embed" ProgID="Visio.Drawing.15" ShapeID="_x0000_i1036" DrawAspect="Content" ObjectID="_1480545998" r:id="rId31"/>
+          <o:OLEObject Type="Embed" ProgID="Visio.Drawing.15" ShapeID="_x0000_i1035" DrawAspect="Content" ObjectID="_1480546958" r:id="rId33"/>
         </w:object>
       </w:r>
+    </w:p>
+    <w:p>
+      <w:pPr>
+        <w:jc w:val="center"/>
+        <w:rPr>
+          <w:lang w:eastAsia="zh-TW"/>
+        </w:rPr>
+      </w:pPr>
+      <w:r>
+        <w:rPr>
+          <w:noProof/>
+          <w:lang w:eastAsia="zh-TW"/>
+        </w:rPr>
+        <w:drawing>
+          <wp:inline distT="0" distB="0" distL="0" distR="0">
+            <wp:extent cx="5400040" cy="4310346"/>
+            <wp:effectExtent l="0" t="0" r="0" b="0"/>
+            <wp:docPr id="23" name="Imagem 23" descr="D:\Git_repository\Eng-Soft-2\ConsultarPromocaoDSequencia.png"/>
+            <wp:cNvGraphicFramePr>
+              <a:graphicFrameLocks xmlns:a="http://schemas.openxmlformats.org/drawingml/2006/main" noChangeAspect="1"/>
+            </wp:cNvGraphicFramePr>
+            <a:graphic xmlns:a="http://schemas.openxmlformats.org/drawingml/2006/main">
+              <a:graphicData uri="http://schemas.openxmlformats.org/drawingml/2006/picture">
+                <pic:pic xmlns:pic="http://schemas.openxmlformats.org/drawingml/2006/picture">
+                  <pic:nvPicPr>
+                    <pic:cNvPr id="0" name="Picture 77" descr="D:\Git_repository\Eng-Soft-2\ConsultarPromocaoDSequencia.png"/>
+                    <pic:cNvPicPr>
+                      <a:picLocks noChangeAspect="1" noChangeArrowheads="1"/>
+                    </pic:cNvPicPr>
+                  </pic:nvPicPr>
+                  <pic:blipFill>
+                    <a:blip r:embed="rId34">
+                      <a:extLst>
+                        <a:ext uri="{28A0092B-C50C-407E-A947-70E740481C1C}">
+                          <a14:useLocalDpi xmlns:a14="http://schemas.microsoft.com/office/drawing/2010/main" val="0"/>
+                        </a:ext>
+                      </a:extLst>
+                    </a:blip>
+                    <a:srcRect/>
+                    <a:stretch>
+                      <a:fillRect/>
+                    </a:stretch>
+                  </pic:blipFill>
+                  <pic:spPr bwMode="auto">
+                    <a:xfrm>
+                      <a:off x="0" y="0"/>
+                      <a:ext cx="5400040" cy="4310346"/>
+                    </a:xfrm>
+                    <a:prstGeom prst="rect">
+                      <a:avLst/>
+                    </a:prstGeom>
+                    <a:noFill/>
+                    <a:ln>
+                      <a:noFill/>
+                    </a:ln>
+                  </pic:spPr>
+                </pic:pic>
+              </a:graphicData>
+            </a:graphic>
+          </wp:inline>
+        </w:drawing>
+      </w:r>
+      <w:bookmarkStart w:id="11" w:name="_GoBack"/>
+      <w:bookmarkEnd w:id="11"/>
     </w:p>
     <w:p/>
     <w:p>
@@ -17485,14 +17716,12 @@
       </w:r>
       <w:r>
         <w:object w:dxaOrig="23626" w:dyaOrig="11400">
-          <v:shape id="_x0000_i1037" type="#_x0000_t75" style="width:423.75pt;height:204.75pt" o:ole="">
-            <v:imagedata r:id="rId32" o:title=""/>
+          <v:shape id="_x0000_i1036" type="#_x0000_t75" style="width:423.75pt;height:204.75pt" o:ole="">
+            <v:imagedata r:id="rId35" o:title=""/>
           </v:shape>
-          <o:OLEObject Type="Embed" ProgID="Visio.Drawing.15" ShapeID="_x0000_i1037" DrawAspect="Content" ObjectID="_1480545999" r:id="rId33"/>
+          <o:OLEObject Type="Embed" ProgID="Visio.Drawing.15" ShapeID="_x0000_i1036" DrawAspect="Content" ObjectID="_1480546959" r:id="rId36"/>
         </w:object>
       </w:r>
-      <w:bookmarkStart w:id="11" w:name="_GoBack"/>
-      <w:bookmarkEnd w:id="11"/>
     </w:p>
     <w:p>
       <w:pPr>
@@ -17521,7 +17750,7 @@
                     </pic:cNvPicPr>
                   </pic:nvPicPr>
                   <pic:blipFill>
-                    <a:blip r:embed="rId34">
+                    <a:blip r:embed="rId37">
                       <a:extLst>
                         <a:ext uri="{28A0092B-C50C-407E-A947-70E740481C1C}">
                           <a14:useLocalDpi xmlns:a14="http://schemas.microsoft.com/office/drawing/2010/main" val="0"/>
@@ -17613,9 +17842,9 @@
       <w:r>
         <w:object w:dxaOrig="19905" w:dyaOrig="11776">
           <v:shape id="_x0000_i1030" type="#_x0000_t75" style="width:425.25pt;height:251.25pt" o:ole="">
-            <v:imagedata r:id="rId35" o:title=""/>
+            <v:imagedata r:id="rId38" o:title=""/>
           </v:shape>
-          <o:OLEObject Type="Embed" ProgID="Visio.Drawing.15" ShapeID="_x0000_i1030" DrawAspect="Content" ObjectID="_1480546000" r:id="rId36"/>
+          <o:OLEObject Type="Embed" ProgID="Visio.Drawing.15" ShapeID="_x0000_i1030" DrawAspect="Content" ObjectID="_1480546960" r:id="rId39"/>
         </w:object>
       </w:r>
     </w:p>
@@ -17642,7 +17871,7 @@
           <w:lang w:eastAsia="zh-TW"/>
         </w:rPr>
       </w:pPr>
-      <w:hyperlink r:id="rId37" w:history="1">
+      <w:hyperlink r:id="rId40" w:history="1">
         <w:r>
           <w:rPr>
             <w:rStyle w:val="Hyperlink"/>
@@ -17656,9 +17885,9 @@
       <w:r>
         <w:object w:dxaOrig="16275" w:dyaOrig="5535">
           <v:shape id="_x0000_i1028" type="#_x0000_t75" style="width:424.5pt;height:144.75pt" o:ole="">
-            <v:imagedata r:id="rId38" o:title=""/>
+            <v:imagedata r:id="rId41" o:title=""/>
           </v:shape>
-          <o:OLEObject Type="Embed" ProgID="Visio.Drawing.15" ShapeID="_x0000_i1028" DrawAspect="Content" ObjectID="_1480546001" r:id="rId39"/>
+          <o:OLEObject Type="Embed" ProgID="Visio.Drawing.15" ShapeID="_x0000_i1028" DrawAspect="Content" ObjectID="_1480546961" r:id="rId42"/>
         </w:object>
       </w:r>
     </w:p>
@@ -17688,7 +17917,7 @@
           <w:rFonts w:cstheme="minorHAnsi"/>
         </w:rPr>
       </w:pPr>
-      <w:hyperlink r:id="rId40" w:history="1">
+      <w:hyperlink r:id="rId43" w:history="1">
         <w:r>
           <w:rPr>
             <w:rStyle w:val="Hyperlink"/>
@@ -17720,9 +17949,9 @@
       <w:r>
         <w:object w:dxaOrig="15510" w:dyaOrig="16635">
           <v:shape id="_x0000_i1027" type="#_x0000_t75" style="width:425.25pt;height:456pt" o:ole="">
-            <v:imagedata r:id="rId41" o:title=""/>
+            <v:imagedata r:id="rId44" o:title=""/>
           </v:shape>
-          <o:OLEObject Type="Embed" ProgID="Visio.Drawing.15" ShapeID="_x0000_i1027" DrawAspect="Content" ObjectID="_1480546002" r:id="rId42"/>
+          <o:OLEObject Type="Embed" ProgID="Visio.Drawing.15" ShapeID="_x0000_i1027" DrawAspect="Content" ObjectID="_1480546962" r:id="rId45"/>
         </w:object>
       </w:r>
     </w:p>
@@ -41054,7 +41283,7 @@
                     </pic:cNvPicPr>
                   </pic:nvPicPr>
                   <pic:blipFill>
-                    <a:blip r:embed="rId43">
+                    <a:blip r:embed="rId46">
                       <a:extLst>
                         <a:ext uri="{28A0092B-C50C-407E-A947-70E740481C1C}">
                           <a14:useLocalDpi xmlns:a14="http://schemas.microsoft.com/office/drawing/2010/main" val="0"/>
@@ -41122,7 +41351,7 @@
                     </pic:cNvPicPr>
                   </pic:nvPicPr>
                   <pic:blipFill>
-                    <a:blip r:embed="rId44">
+                    <a:blip r:embed="rId47">
                       <a:extLst>
                         <a:ext uri="{28A0092B-C50C-407E-A947-70E740481C1C}">
                           <a14:useLocalDpi xmlns:a14="http://schemas.microsoft.com/office/drawing/2010/main" val="0"/>
@@ -41198,7 +41427,7 @@
                     </pic:cNvPicPr>
                   </pic:nvPicPr>
                   <pic:blipFill>
-                    <a:blip r:embed="rId45">
+                    <a:blip r:embed="rId48">
                       <a:extLst>
                         <a:ext uri="{28A0092B-C50C-407E-A947-70E740481C1C}">
                           <a14:useLocalDpi xmlns:a14="http://schemas.microsoft.com/office/drawing/2010/main" val="0"/>
@@ -41264,7 +41493,7 @@
                     </pic:cNvPicPr>
                   </pic:nvPicPr>
                   <pic:blipFill>
-                    <a:blip r:embed="rId46">
+                    <a:blip r:embed="rId49">
                       <a:extLst>
                         <a:ext uri="{28A0092B-C50C-407E-A947-70E740481C1C}">
                           <a14:useLocalDpi xmlns:a14="http://schemas.microsoft.com/office/drawing/2010/main" val="0"/>
@@ -41328,7 +41557,7 @@
                     </pic:cNvPicPr>
                   </pic:nvPicPr>
                   <pic:blipFill>
-                    <a:blip r:embed="rId47">
+                    <a:blip r:embed="rId50">
                       <a:extLst>
                         <a:ext uri="{28A0092B-C50C-407E-A947-70E740481C1C}">
                           <a14:useLocalDpi xmlns:a14="http://schemas.microsoft.com/office/drawing/2010/main" val="0"/>
@@ -41392,7 +41621,7 @@
                     </pic:cNvPicPr>
                   </pic:nvPicPr>
                   <pic:blipFill>
-                    <a:blip r:embed="rId48">
+                    <a:blip r:embed="rId51">
                       <a:extLst>
                         <a:ext uri="{28A0092B-C50C-407E-A947-70E740481C1C}">
                           <a14:useLocalDpi xmlns:a14="http://schemas.microsoft.com/office/drawing/2010/main" val="0"/>
@@ -41457,7 +41686,7 @@
                     </pic:cNvPicPr>
                   </pic:nvPicPr>
                   <pic:blipFill>
-                    <a:blip r:embed="rId49">
+                    <a:blip r:embed="rId52">
                       <a:extLst>
                         <a:ext uri="{28A0092B-C50C-407E-A947-70E740481C1C}">
                           <a14:useLocalDpi xmlns:a14="http://schemas.microsoft.com/office/drawing/2010/main" val="0"/>
@@ -41522,7 +41751,7 @@
                     </pic:cNvPicPr>
                   </pic:nvPicPr>
                   <pic:blipFill>
-                    <a:blip r:embed="rId50">
+                    <a:blip r:embed="rId53">
                       <a:extLst>
                         <a:ext uri="{28A0092B-C50C-407E-A947-70E740481C1C}">
                           <a14:useLocalDpi xmlns:a14="http://schemas.microsoft.com/office/drawing/2010/main" val="0"/>
@@ -41640,7 +41869,7 @@
     </w:p>
     <w:p/>
     <w:sectPr>
-      <w:footerReference w:type="default" r:id="rId51"/>
+      <w:footerReference w:type="default" r:id="rId54"/>
       <w:pgSz w:w="11906" w:h="16838"/>
       <w:pgMar w:top="1417" w:right="1701" w:bottom="1417" w:left="1701" w:header="708" w:footer="708" w:gutter="0"/>
       <w:cols w:space="708"/>
@@ -41714,7 +41943,7 @@
           <w:rPr>
             <w:noProof/>
           </w:rPr>
-          <w:t>22</w:t>
+          <w:t>20</w:t>
         </w:r>
         <w:r>
           <w:rPr>
@@ -49308,7 +49537,7 @@
 </file>
 
 <file path=customXml/itemProps1.xml><?xml version="1.0" encoding="utf-8"?>
-<ds:datastoreItem xmlns:ds="http://schemas.openxmlformats.org/officeDocument/2006/customXml" ds:itemID="{04BC2DAE-90F8-43B7-AB66-1E7F1BA5E9C7}">
+<ds:datastoreItem xmlns:ds="http://schemas.openxmlformats.org/officeDocument/2006/customXml" ds:itemID="{E5D94857-7146-43CC-ADDC-A93FC4B3DE2E}">
   <ds:schemaRefs>
     <ds:schemaRef ds:uri="http://schemas.openxmlformats.org/officeDocument/2006/bibliography"/>
   </ds:schemaRefs>

</xml_diff>

<commit_message>
adicionei mais diagramas de classes aos diagramas de sequência
</commit_message>
<xml_diff>
--- a/relatório.docx
+++ b/relatório.docx
@@ -6579,7 +6579,7 @@
           <v:shape id="_x0000_i1025" type="#_x0000_t75" style="width:425.25pt;height:205.5pt" o:ole="">
             <v:imagedata r:id="rId10" o:title=""/>
           </v:shape>
-          <o:OLEObject Type="Embed" ProgID="Visio.Drawing.15" ShapeID="_x0000_i1025" DrawAspect="Content" ObjectID="_1480546950" r:id="rId11"/>
+          <o:OLEObject Type="Embed" ProgID="Visio.Drawing.15" ShapeID="_x0000_i1025" DrawAspect="Content" ObjectID="_1480547211" r:id="rId11"/>
         </w:object>
       </w:r>
     </w:p>
@@ -9921,7 +9921,7 @@
           <v:shape id="_x0000_i1029" type="#_x0000_t75" style="width:425.25pt;height:364.5pt" o:ole="">
             <v:imagedata r:id="rId12" o:title=""/>
           </v:shape>
-          <o:OLEObject Type="Embed" ProgID="Visio.Drawing.15" ShapeID="_x0000_i1029" DrawAspect="Content" ObjectID="_1480546951" r:id="rId13"/>
+          <o:OLEObject Type="Embed" ProgID="Visio.Drawing.15" ShapeID="_x0000_i1029" DrawAspect="Content" ObjectID="_1480547212" r:id="rId13"/>
         </w:object>
       </w:r>
     </w:p>
@@ -16907,7 +16907,7 @@
           <v:shape id="_x0000_i1026" type="#_x0000_t75" style="width:424.5pt;height:292.5pt" o:ole="">
             <v:imagedata r:id="rId14" o:title=""/>
           </v:shape>
-          <o:OLEObject Type="Embed" ProgID="Visio.Drawing.15" ShapeID="_x0000_i1026" DrawAspect="Content" ObjectID="_1480546952" r:id="rId15"/>
+          <o:OLEObject Type="Embed" ProgID="Visio.Drawing.15" ShapeID="_x0000_i1026" DrawAspect="Content" ObjectID="_1480547213" r:id="rId15"/>
         </w:object>
       </w:r>
     </w:p>
@@ -16985,7 +16985,7 @@
           <v:shape id="_x0000_i1031" type="#_x0000_t75" style="width:424.5pt;height:292.5pt" o:ole="">
             <v:imagedata r:id="rId17" o:title=""/>
           </v:shape>
-          <o:OLEObject Type="Embed" ProgID="Visio.Drawing.15" ShapeID="_x0000_i1031" DrawAspect="Content" ObjectID="_1480546953" r:id="rId18"/>
+          <o:OLEObject Type="Embed" ProgID="Visio.Drawing.15" ShapeID="_x0000_i1031" DrawAspect="Content" ObjectID="_1480547214" r:id="rId18"/>
         </w:object>
       </w:r>
     </w:p>
@@ -17066,7 +17066,7 @@
           <v:shape id="_x0000_i1033" type="#_x0000_t75" style="width:424.5pt;height:292.5pt" o:ole="">
             <v:imagedata r:id="rId20" o:title=""/>
           </v:shape>
-          <o:OLEObject Type="Embed" ProgID="Visio.Drawing.15" ShapeID="_x0000_i1033" DrawAspect="Content" ObjectID="_1480546954" r:id="rId21"/>
+          <o:OLEObject Type="Embed" ProgID="Visio.Drawing.15" ShapeID="_x0000_i1033" DrawAspect="Content" ObjectID="_1480547215" r:id="rId21"/>
         </w:object>
       </w:r>
     </w:p>
@@ -17194,7 +17194,7 @@
           <v:shape id="_x0000_i1032" type="#_x0000_t75" style="width:424.5pt;height:183pt" o:ole="">
             <v:imagedata r:id="rId23" o:title=""/>
           </v:shape>
-          <o:OLEObject Type="Embed" ProgID="Visio.Drawing.15" ShapeID="_x0000_i1032" DrawAspect="Content" ObjectID="_1480546955" r:id="rId24"/>
+          <o:OLEObject Type="Embed" ProgID="Visio.Drawing.15" ShapeID="_x0000_i1032" DrawAspect="Content" ObjectID="_1480547216" r:id="rId24"/>
         </w:object>
       </w:r>
     </w:p>
@@ -17319,7 +17319,7 @@
           <v:shape id="_x0000_i1037" type="#_x0000_t75" style="width:424.5pt;height:168pt" o:ole="">
             <v:imagedata r:id="rId26" o:title=""/>
           </v:shape>
-          <o:OLEObject Type="Embed" ProgID="Visio.Drawing.15" ShapeID="_x0000_i1037" DrawAspect="Content" ObjectID="_1480546956" r:id="rId27"/>
+          <o:OLEObject Type="Embed" ProgID="Visio.Drawing.15" ShapeID="_x0000_i1037" DrawAspect="Content" ObjectID="_1480547217" r:id="rId27"/>
         </w:object>
       </w:r>
     </w:p>
@@ -17456,7 +17456,7 @@
           <v:shape id="_x0000_i1034" type="#_x0000_t75" style="width:423.75pt;height:208.5pt" o:ole="">
             <v:imagedata r:id="rId29" o:title=""/>
           </v:shape>
-          <o:OLEObject Type="Embed" ProgID="Visio.Drawing.15" ShapeID="_x0000_i1034" DrawAspect="Content" ObjectID="_1480546957" r:id="rId30"/>
+          <o:OLEObject Type="Embed" ProgID="Visio.Drawing.15" ShapeID="_x0000_i1034" DrawAspect="Content" ObjectID="_1480547218" r:id="rId30"/>
         </w:object>
       </w:r>
     </w:p>
@@ -17586,7 +17586,7 @@
           <v:shape id="_x0000_i1035" type="#_x0000_t75" style="width:423.75pt;height:180pt" o:ole="">
             <v:imagedata r:id="rId32" o:title=""/>
           </v:shape>
-          <o:OLEObject Type="Embed" ProgID="Visio.Drawing.15" ShapeID="_x0000_i1035" DrawAspect="Content" ObjectID="_1480546958" r:id="rId33"/>
+          <o:OLEObject Type="Embed" ProgID="Visio.Drawing.15" ShapeID="_x0000_i1035" DrawAspect="Content" ObjectID="_1480547219" r:id="rId33"/>
         </w:object>
       </w:r>
     </w:p>
@@ -17651,8 +17651,6 @@
           </wp:inline>
         </w:drawing>
       </w:r>
-      <w:bookmarkStart w:id="11" w:name="_GoBack"/>
-      <w:bookmarkEnd w:id="11"/>
     </w:p>
     <w:p/>
     <w:p>
@@ -17719,7 +17717,7 @@
           <v:shape id="_x0000_i1036" type="#_x0000_t75" style="width:423.75pt;height:204.75pt" o:ole="">
             <v:imagedata r:id="rId35" o:title=""/>
           </v:shape>
-          <o:OLEObject Type="Embed" ProgID="Visio.Drawing.15" ShapeID="_x0000_i1036" DrawAspect="Content" ObjectID="_1480546959" r:id="rId36"/>
+          <o:OLEObject Type="Embed" ProgID="Visio.Drawing.15" ShapeID="_x0000_i1036" DrawAspect="Content" ObjectID="_1480547220" r:id="rId36"/>
         </w:object>
       </w:r>
     </w:p>
@@ -17787,11 +17785,11 @@
       <w:pPr>
         <w:pStyle w:val="Ttulo2"/>
       </w:pPr>
-      <w:bookmarkStart w:id="12" w:name="_Toc406802812"/>
+      <w:bookmarkStart w:id="11" w:name="_Toc406802812"/>
       <w:r>
         <w:t>Configurar requisitos do tempo</w:t>
       </w:r>
-      <w:bookmarkEnd w:id="12"/>
+      <w:bookmarkEnd w:id="11"/>
     </w:p>
     <w:p>
       <w:pPr>
@@ -17844,12 +17842,71 @@
           <v:shape id="_x0000_i1030" type="#_x0000_t75" style="width:425.25pt;height:251.25pt" o:ole="">
             <v:imagedata r:id="rId38" o:title=""/>
           </v:shape>
-          <o:OLEObject Type="Embed" ProgID="Visio.Drawing.15" ShapeID="_x0000_i1030" DrawAspect="Content" ObjectID="_1480546960" r:id="rId39"/>
+          <o:OLEObject Type="Embed" ProgID="Visio.Drawing.15" ShapeID="_x0000_i1030" DrawAspect="Content" ObjectID="_1480547221" r:id="rId39"/>
         </w:object>
       </w:r>
     </w:p>
     <w:p>
       <w:pPr>
+        <w:jc w:val="center"/>
+      </w:pPr>
+      <w:r>
+        <w:rPr>
+          <w:noProof/>
+          <w:lang w:eastAsia="zh-TW"/>
+        </w:rPr>
+        <w:drawing>
+          <wp:inline distT="0" distB="0" distL="0" distR="0">
+            <wp:extent cx="5048250" cy="2781300"/>
+            <wp:effectExtent l="0" t="0" r="0" b="0"/>
+            <wp:docPr id="33" name="Imagem 33" descr="D:\Git_repository\Eng-Soft-2\ConfigurarRequisitosDSequencia.png"/>
+            <wp:cNvGraphicFramePr>
+              <a:graphicFrameLocks xmlns:a="http://schemas.openxmlformats.org/drawingml/2006/main" noChangeAspect="1"/>
+            </wp:cNvGraphicFramePr>
+            <a:graphic xmlns:a="http://schemas.openxmlformats.org/drawingml/2006/main">
+              <a:graphicData uri="http://schemas.openxmlformats.org/drawingml/2006/picture">
+                <pic:pic xmlns:pic="http://schemas.openxmlformats.org/drawingml/2006/picture">
+                  <pic:nvPicPr>
+                    <pic:cNvPr id="0" name="Picture 78" descr="D:\Git_repository\Eng-Soft-2\ConfigurarRequisitosDSequencia.png"/>
+                    <pic:cNvPicPr>
+                      <a:picLocks noChangeAspect="1" noChangeArrowheads="1"/>
+                    </pic:cNvPicPr>
+                  </pic:nvPicPr>
+                  <pic:blipFill>
+                    <a:blip r:embed="rId40">
+                      <a:extLst>
+                        <a:ext uri="{28A0092B-C50C-407E-A947-70E740481C1C}">
+                          <a14:useLocalDpi xmlns:a14="http://schemas.microsoft.com/office/drawing/2010/main" val="0"/>
+                        </a:ext>
+                      </a:extLst>
+                    </a:blip>
+                    <a:srcRect/>
+                    <a:stretch>
+                      <a:fillRect/>
+                    </a:stretch>
+                  </pic:blipFill>
+                  <pic:spPr bwMode="auto">
+                    <a:xfrm>
+                      <a:off x="0" y="0"/>
+                      <a:ext cx="5048250" cy="2781300"/>
+                    </a:xfrm>
+                    <a:prstGeom prst="rect">
+                      <a:avLst/>
+                    </a:prstGeom>
+                    <a:noFill/>
+                    <a:ln>
+                      <a:noFill/>
+                    </a:ln>
+                  </pic:spPr>
+                </pic:pic>
+              </a:graphicData>
+            </a:graphic>
+          </wp:inline>
+        </w:drawing>
+      </w:r>
+    </w:p>
+    <w:p>
+      <w:pPr>
         <w:rPr>
           <w:lang w:eastAsia="zh-TW"/>
         </w:rPr>
@@ -17859,11 +17916,11 @@
       <w:pPr>
         <w:pStyle w:val="Ttulo2"/>
       </w:pPr>
-      <w:bookmarkStart w:id="13" w:name="_Toc406802813"/>
+      <w:bookmarkStart w:id="12" w:name="_Toc406802813"/>
       <w:r>
         <w:t>Enviar previsão meteorológica</w:t>
       </w:r>
-      <w:bookmarkEnd w:id="13"/>
+      <w:bookmarkEnd w:id="12"/>
     </w:p>
     <w:p>
       <w:pPr>
@@ -17871,7 +17928,7 @@
           <w:lang w:eastAsia="zh-TW"/>
         </w:rPr>
       </w:pPr>
-      <w:hyperlink r:id="rId40" w:history="1">
+      <w:hyperlink r:id="rId41" w:history="1">
         <w:r>
           <w:rPr>
             <w:rStyle w:val="Hyperlink"/>
@@ -17885,11 +17942,72 @@
       <w:r>
         <w:object w:dxaOrig="16275" w:dyaOrig="5535">
           <v:shape id="_x0000_i1028" type="#_x0000_t75" style="width:424.5pt;height:144.75pt" o:ole="">
-            <v:imagedata r:id="rId41" o:title=""/>
+            <v:imagedata r:id="rId42" o:title=""/>
           </v:shape>
-          <o:OLEObject Type="Embed" ProgID="Visio.Drawing.15" ShapeID="_x0000_i1028" DrawAspect="Content" ObjectID="_1480546961" r:id="rId42"/>
+          <o:OLEObject Type="Embed" ProgID="Visio.Drawing.15" ShapeID="_x0000_i1028" DrawAspect="Content" ObjectID="_1480547222" r:id="rId43"/>
         </w:object>
       </w:r>
+    </w:p>
+    <w:p>
+      <w:pPr>
+        <w:jc w:val="center"/>
+      </w:pPr>
+      <w:r>
+        <w:rPr>
+          <w:noProof/>
+          <w:lang w:eastAsia="zh-TW"/>
+        </w:rPr>
+        <w:drawing>
+          <wp:inline distT="0" distB="0" distL="0" distR="0">
+            <wp:extent cx="5400040" cy="3081038"/>
+            <wp:effectExtent l="0" t="0" r="0" b="5080"/>
+            <wp:docPr id="34" name="Imagem 34" descr="D:\Git_repository\Eng-Soft-2\EnviarPrevisaoMeteorologicaDSequencia.png"/>
+            <wp:cNvGraphicFramePr>
+              <a:graphicFrameLocks xmlns:a="http://schemas.openxmlformats.org/drawingml/2006/main" noChangeAspect="1"/>
+            </wp:cNvGraphicFramePr>
+            <a:graphic xmlns:a="http://schemas.openxmlformats.org/drawingml/2006/main">
+              <a:graphicData uri="http://schemas.openxmlformats.org/drawingml/2006/picture">
+                <pic:pic xmlns:pic="http://schemas.openxmlformats.org/drawingml/2006/picture">
+                  <pic:nvPicPr>
+                    <pic:cNvPr id="0" name="Picture 79" descr="D:\Git_repository\Eng-Soft-2\EnviarPrevisaoMeteorologicaDSequencia.png"/>
+                    <pic:cNvPicPr>
+                      <a:picLocks noChangeAspect="1" noChangeArrowheads="1"/>
+                    </pic:cNvPicPr>
+                  </pic:nvPicPr>
+                  <pic:blipFill>
+                    <a:blip r:embed="rId44">
+                      <a:extLst>
+                        <a:ext uri="{28A0092B-C50C-407E-A947-70E740481C1C}">
+                          <a14:useLocalDpi xmlns:a14="http://schemas.microsoft.com/office/drawing/2010/main" val="0"/>
+                        </a:ext>
+                      </a:extLst>
+                    </a:blip>
+                    <a:srcRect/>
+                    <a:stretch>
+                      <a:fillRect/>
+                    </a:stretch>
+                  </pic:blipFill>
+                  <pic:spPr bwMode="auto">
+                    <a:xfrm>
+                      <a:off x="0" y="0"/>
+                      <a:ext cx="5400040" cy="3081038"/>
+                    </a:xfrm>
+                    <a:prstGeom prst="rect">
+                      <a:avLst/>
+                    </a:prstGeom>
+                    <a:noFill/>
+                    <a:ln>
+                      <a:noFill/>
+                    </a:ln>
+                  </pic:spPr>
+                </pic:pic>
+              </a:graphicData>
+            </a:graphic>
+          </wp:inline>
+        </w:drawing>
+      </w:r>
+      <w:bookmarkStart w:id="13" w:name="_GoBack"/>
+      <w:bookmarkEnd w:id="13"/>
     </w:p>
     <w:p>
       <w:pPr>
@@ -17917,7 +18035,7 @@
           <w:rFonts w:cstheme="minorHAnsi"/>
         </w:rPr>
       </w:pPr>
-      <w:hyperlink r:id="rId43" w:history="1">
+      <w:hyperlink r:id="rId45" w:history="1">
         <w:r>
           <w:rPr>
             <w:rStyle w:val="Hyperlink"/>
@@ -17949,9 +18067,9 @@
       <w:r>
         <w:object w:dxaOrig="15510" w:dyaOrig="16635">
           <v:shape id="_x0000_i1027" type="#_x0000_t75" style="width:425.25pt;height:456pt" o:ole="">
-            <v:imagedata r:id="rId44" o:title=""/>
+            <v:imagedata r:id="rId46" o:title=""/>
           </v:shape>
-          <o:OLEObject Type="Embed" ProgID="Visio.Drawing.15" ShapeID="_x0000_i1027" DrawAspect="Content" ObjectID="_1480546962" r:id="rId45"/>
+          <o:OLEObject Type="Embed" ProgID="Visio.Drawing.15" ShapeID="_x0000_i1027" DrawAspect="Content" ObjectID="_1480547223" r:id="rId47"/>
         </w:object>
       </w:r>
     </w:p>
@@ -41283,7 +41401,7 @@
                     </pic:cNvPicPr>
                   </pic:nvPicPr>
                   <pic:blipFill>
-                    <a:blip r:embed="rId46">
+                    <a:blip r:embed="rId48">
                       <a:extLst>
                         <a:ext uri="{28A0092B-C50C-407E-A947-70E740481C1C}">
                           <a14:useLocalDpi xmlns:a14="http://schemas.microsoft.com/office/drawing/2010/main" val="0"/>
@@ -41351,7 +41469,7 @@
                     </pic:cNvPicPr>
                   </pic:nvPicPr>
                   <pic:blipFill>
-                    <a:blip r:embed="rId47">
+                    <a:blip r:embed="rId49">
                       <a:extLst>
                         <a:ext uri="{28A0092B-C50C-407E-A947-70E740481C1C}">
                           <a14:useLocalDpi xmlns:a14="http://schemas.microsoft.com/office/drawing/2010/main" val="0"/>
@@ -41427,7 +41545,7 @@
                     </pic:cNvPicPr>
                   </pic:nvPicPr>
                   <pic:blipFill>
-                    <a:blip r:embed="rId48">
+                    <a:blip r:embed="rId50">
                       <a:extLst>
                         <a:ext uri="{28A0092B-C50C-407E-A947-70E740481C1C}">
                           <a14:useLocalDpi xmlns:a14="http://schemas.microsoft.com/office/drawing/2010/main" val="0"/>
@@ -41493,7 +41611,7 @@
                     </pic:cNvPicPr>
                   </pic:nvPicPr>
                   <pic:blipFill>
-                    <a:blip r:embed="rId49">
+                    <a:blip r:embed="rId51">
                       <a:extLst>
                         <a:ext uri="{28A0092B-C50C-407E-A947-70E740481C1C}">
                           <a14:useLocalDpi xmlns:a14="http://schemas.microsoft.com/office/drawing/2010/main" val="0"/>
@@ -41557,7 +41675,7 @@
                     </pic:cNvPicPr>
                   </pic:nvPicPr>
                   <pic:blipFill>
-                    <a:blip r:embed="rId50">
+                    <a:blip r:embed="rId52">
                       <a:extLst>
                         <a:ext uri="{28A0092B-C50C-407E-A947-70E740481C1C}">
                           <a14:useLocalDpi xmlns:a14="http://schemas.microsoft.com/office/drawing/2010/main" val="0"/>
@@ -41621,7 +41739,7 @@
                     </pic:cNvPicPr>
                   </pic:nvPicPr>
                   <pic:blipFill>
-                    <a:blip r:embed="rId51">
+                    <a:blip r:embed="rId53">
                       <a:extLst>
                         <a:ext uri="{28A0092B-C50C-407E-A947-70E740481C1C}">
                           <a14:useLocalDpi xmlns:a14="http://schemas.microsoft.com/office/drawing/2010/main" val="0"/>
@@ -41686,7 +41804,7 @@
                     </pic:cNvPicPr>
                   </pic:nvPicPr>
                   <pic:blipFill>
-                    <a:blip r:embed="rId52">
+                    <a:blip r:embed="rId54">
                       <a:extLst>
                         <a:ext uri="{28A0092B-C50C-407E-A947-70E740481C1C}">
                           <a14:useLocalDpi xmlns:a14="http://schemas.microsoft.com/office/drawing/2010/main" val="0"/>
@@ -41751,7 +41869,7 @@
                     </pic:cNvPicPr>
                   </pic:nvPicPr>
                   <pic:blipFill>
-                    <a:blip r:embed="rId53">
+                    <a:blip r:embed="rId55">
                       <a:extLst>
                         <a:ext uri="{28A0092B-C50C-407E-A947-70E740481C1C}">
                           <a14:useLocalDpi xmlns:a14="http://schemas.microsoft.com/office/drawing/2010/main" val="0"/>
@@ -41869,7 +41987,7 @@
     </w:p>
     <w:p/>
     <w:sectPr>
-      <w:footerReference w:type="default" r:id="rId54"/>
+      <w:footerReference w:type="default" r:id="rId56"/>
       <w:pgSz w:w="11906" w:h="16838"/>
       <w:pgMar w:top="1417" w:right="1701" w:bottom="1417" w:left="1701" w:header="708" w:footer="708" w:gutter="0"/>
       <w:cols w:space="708"/>
@@ -41943,7 +42061,7 @@
           <w:rPr>
             <w:noProof/>
           </w:rPr>
-          <w:t>20</w:t>
+          <w:t>23</w:t>
         </w:r>
         <w:r>
           <w:rPr>
@@ -49537,7 +49655,7 @@
 </file>
 
 <file path=customXml/itemProps1.xml><?xml version="1.0" encoding="utf-8"?>
-<ds:datastoreItem xmlns:ds="http://schemas.openxmlformats.org/officeDocument/2006/customXml" ds:itemID="{E5D94857-7146-43CC-ADDC-A93FC4B3DE2E}">
+<ds:datastoreItem xmlns:ds="http://schemas.openxmlformats.org/officeDocument/2006/customXml" ds:itemID="{48A4BDDA-C3C9-4970-AEC9-656B4F218FA0}">
   <ds:schemaRefs>
     <ds:schemaRef ds:uri="http://schemas.openxmlformats.org/officeDocument/2006/bibliography"/>
   </ds:schemaRefs>

</xml_diff>

<commit_message>
é melhor chamar-lhe de versão beta 0.1
</commit_message>
<xml_diff>
--- a/relatório.docx
+++ b/relatório.docx
@@ -563,7 +563,7 @@
                 <w:noProof/>
                 <w:webHidden/>
               </w:rPr>
-              <w:t>4</w:t>
+              <w:t>5</w:t>
             </w:r>
             <w:r>
               <w:rPr>
@@ -703,7 +703,7 @@
                 <w:noProof/>
                 <w:webHidden/>
               </w:rPr>
-              <w:t>5</w:t>
+              <w:t>6</w:t>
             </w:r>
             <w:r>
               <w:rPr>
@@ -773,7 +773,7 @@
                 <w:noProof/>
                 <w:webHidden/>
               </w:rPr>
-              <w:t>5</w:t>
+              <w:t>6</w:t>
             </w:r>
             <w:r>
               <w:rPr>
@@ -843,7 +843,7 @@
                 <w:noProof/>
                 <w:webHidden/>
               </w:rPr>
-              <w:t>7</w:t>
+              <w:t>8</w:t>
             </w:r>
             <w:r>
               <w:rPr>
@@ -913,7 +913,7 @@
                 <w:noProof/>
                 <w:webHidden/>
               </w:rPr>
-              <w:t>8</w:t>
+              <w:t>9</w:t>
             </w:r>
             <w:r>
               <w:rPr>
@@ -1053,7 +1053,7 @@
                 <w:noProof/>
                 <w:webHidden/>
               </w:rPr>
-              <w:t>14</w:t>
+              <w:t>15</w:t>
             </w:r>
             <w:r>
               <w:rPr>
@@ -1123,7 +1123,7 @@
                 <w:noProof/>
                 <w:webHidden/>
               </w:rPr>
-              <w:t>14</w:t>
+              <w:t>15</w:t>
             </w:r>
             <w:r>
               <w:rPr>
@@ -1193,7 +1193,7 @@
                 <w:noProof/>
                 <w:webHidden/>
               </w:rPr>
-              <w:t>16</w:t>
+              <w:t>17</w:t>
             </w:r>
             <w:r>
               <w:rPr>
@@ -1263,7 +1263,7 @@
                 <w:noProof/>
                 <w:webHidden/>
               </w:rPr>
-              <w:t>17</w:t>
+              <w:t>18</w:t>
             </w:r>
             <w:r>
               <w:rPr>
@@ -1333,7 +1333,7 @@
                 <w:noProof/>
                 <w:webHidden/>
               </w:rPr>
-              <w:t>17</w:t>
+              <w:t>19</w:t>
             </w:r>
             <w:r>
               <w:rPr>
@@ -1403,7 +1403,7 @@
                 <w:noProof/>
                 <w:webHidden/>
               </w:rPr>
-              <w:t>18</w:t>
+              <w:t>20</w:t>
             </w:r>
             <w:r>
               <w:rPr>
@@ -1473,7 +1473,7 @@
                 <w:noProof/>
                 <w:webHidden/>
               </w:rPr>
-              <w:t>19</w:t>
+              <w:t>21</w:t>
             </w:r>
             <w:r>
               <w:rPr>
@@ -1543,7 +1543,7 @@
                 <w:noProof/>
                 <w:webHidden/>
               </w:rPr>
-              <w:t>19</w:t>
+              <w:t>22</w:t>
             </w:r>
             <w:r>
               <w:rPr>
@@ -1613,7 +1613,7 @@
                 <w:noProof/>
                 <w:webHidden/>
               </w:rPr>
-              <w:t>20</w:t>
+              <w:t>23</w:t>
             </w:r>
             <w:r>
               <w:rPr>
@@ -1683,7 +1683,7 @@
                 <w:noProof/>
                 <w:webHidden/>
               </w:rPr>
-              <w:t>21</w:t>
+              <w:t>24</w:t>
             </w:r>
             <w:r>
               <w:rPr>
@@ -1753,7 +1753,7 @@
                 <w:noProof/>
                 <w:webHidden/>
               </w:rPr>
-              <w:t>22</w:t>
+              <w:t>25</w:t>
             </w:r>
             <w:r>
               <w:rPr>
@@ -1823,7 +1823,7 @@
                 <w:noProof/>
                 <w:webHidden/>
               </w:rPr>
-              <w:t>23</w:t>
+              <w:t>26</w:t>
             </w:r>
             <w:r>
               <w:rPr>
@@ -1893,7 +1893,7 @@
                 <w:noProof/>
                 <w:webHidden/>
               </w:rPr>
-              <w:t>24</w:t>
+              <w:t>27</w:t>
             </w:r>
             <w:r>
               <w:rPr>
@@ -1963,7 +1963,7 @@
                 <w:noProof/>
                 <w:webHidden/>
               </w:rPr>
-              <w:t>24</w:t>
+              <w:t>27</w:t>
             </w:r>
             <w:r>
               <w:rPr>
@@ -2033,7 +2033,7 @@
                 <w:noProof/>
                 <w:webHidden/>
               </w:rPr>
-              <w:t>24</w:t>
+              <w:t>27</w:t>
             </w:r>
             <w:r>
               <w:rPr>
@@ -2103,7 +2103,7 @@
                 <w:noProof/>
                 <w:webHidden/>
               </w:rPr>
-              <w:t>25</w:t>
+              <w:t>27</w:t>
             </w:r>
             <w:r>
               <w:rPr>
@@ -2173,7 +2173,7 @@
                 <w:noProof/>
                 <w:webHidden/>
               </w:rPr>
-              <w:t>25</w:t>
+              <w:t>28</w:t>
             </w:r>
             <w:r>
               <w:rPr>
@@ -2243,7 +2243,7 @@
                 <w:noProof/>
                 <w:webHidden/>
               </w:rPr>
-              <w:t>25</w:t>
+              <w:t>28</w:t>
             </w:r>
             <w:r>
               <w:rPr>
@@ -2313,7 +2313,7 @@
                 <w:noProof/>
                 <w:webHidden/>
               </w:rPr>
-              <w:t>26</w:t>
+              <w:t>28</w:t>
             </w:r>
             <w:r>
               <w:rPr>
@@ -2383,7 +2383,7 @@
                 <w:noProof/>
                 <w:webHidden/>
               </w:rPr>
-              <w:t>26</w:t>
+              <w:t>29</w:t>
             </w:r>
             <w:r>
               <w:rPr>
@@ -2453,7 +2453,7 @@
                 <w:noProof/>
                 <w:webHidden/>
               </w:rPr>
-              <w:t>26</w:t>
+              <w:t>29</w:t>
             </w:r>
             <w:r>
               <w:rPr>
@@ -2523,7 +2523,7 @@
                 <w:noProof/>
                 <w:webHidden/>
               </w:rPr>
-              <w:t>27</w:t>
+              <w:t>29</w:t>
             </w:r>
             <w:r>
               <w:rPr>
@@ -2593,7 +2593,7 @@
                 <w:noProof/>
                 <w:webHidden/>
               </w:rPr>
-              <w:t>27</w:t>
+              <w:t>30</w:t>
             </w:r>
             <w:r>
               <w:rPr>
@@ -2663,7 +2663,7 @@
                 <w:noProof/>
                 <w:webHidden/>
               </w:rPr>
-              <w:t>27</w:t>
+              <w:t>30</w:t>
             </w:r>
             <w:r>
               <w:rPr>
@@ -2733,7 +2733,7 @@
                 <w:noProof/>
                 <w:webHidden/>
               </w:rPr>
-              <w:t>27</w:t>
+              <w:t>30</w:t>
             </w:r>
             <w:r>
               <w:rPr>
@@ -2803,7 +2803,7 @@
                 <w:noProof/>
                 <w:webHidden/>
               </w:rPr>
-              <w:t>28</w:t>
+              <w:t>30</w:t>
             </w:r>
             <w:r>
               <w:rPr>
@@ -2873,7 +2873,7 @@
                 <w:noProof/>
                 <w:webHidden/>
               </w:rPr>
-              <w:t>28</w:t>
+              <w:t>31</w:t>
             </w:r>
             <w:r>
               <w:rPr>
@@ -2943,7 +2943,7 @@
                 <w:noProof/>
                 <w:webHidden/>
               </w:rPr>
-              <w:t>28</w:t>
+              <w:t>31</w:t>
             </w:r>
             <w:r>
               <w:rPr>
@@ -3013,7 +3013,7 @@
                 <w:noProof/>
                 <w:webHidden/>
               </w:rPr>
-              <w:t>28</w:t>
+              <w:t>31</w:t>
             </w:r>
             <w:r>
               <w:rPr>
@@ -3083,7 +3083,7 @@
                 <w:noProof/>
                 <w:webHidden/>
               </w:rPr>
-              <w:t>29</w:t>
+              <w:t>31</w:t>
             </w:r>
             <w:r>
               <w:rPr>
@@ -3153,7 +3153,7 @@
                 <w:noProof/>
                 <w:webHidden/>
               </w:rPr>
-              <w:t>29</w:t>
+              <w:t>31</w:t>
             </w:r>
             <w:r>
               <w:rPr>
@@ -3223,7 +3223,7 @@
                 <w:noProof/>
                 <w:webHidden/>
               </w:rPr>
-              <w:t>29</w:t>
+              <w:t>32</w:t>
             </w:r>
             <w:r>
               <w:rPr>
@@ -3293,7 +3293,7 @@
                 <w:noProof/>
                 <w:webHidden/>
               </w:rPr>
-              <w:t>29</w:t>
+              <w:t>32</w:t>
             </w:r>
             <w:r>
               <w:rPr>
@@ -3363,7 +3363,7 @@
                 <w:noProof/>
                 <w:webHidden/>
               </w:rPr>
-              <w:t>29</w:t>
+              <w:t>32</w:t>
             </w:r>
             <w:r>
               <w:rPr>
@@ -3433,7 +3433,7 @@
                 <w:noProof/>
                 <w:webHidden/>
               </w:rPr>
-              <w:t>30</w:t>
+              <w:t>32</w:t>
             </w:r>
             <w:r>
               <w:rPr>
@@ -3503,7 +3503,7 @@
                 <w:noProof/>
                 <w:webHidden/>
               </w:rPr>
-              <w:t>30</w:t>
+              <w:t>33</w:t>
             </w:r>
             <w:r>
               <w:rPr>
@@ -3573,7 +3573,7 @@
                 <w:noProof/>
                 <w:webHidden/>
               </w:rPr>
-              <w:t>30</w:t>
+              <w:t>33</w:t>
             </w:r>
             <w:r>
               <w:rPr>
@@ -3643,7 +3643,7 @@
                 <w:noProof/>
                 <w:webHidden/>
               </w:rPr>
-              <w:t>30</w:t>
+              <w:t>33</w:t>
             </w:r>
             <w:r>
               <w:rPr>
@@ -3713,7 +3713,7 @@
                 <w:noProof/>
                 <w:webHidden/>
               </w:rPr>
-              <w:t>31</w:t>
+              <w:t>34</w:t>
             </w:r>
             <w:r>
               <w:rPr>
@@ -3783,7 +3783,7 @@
                 <w:noProof/>
                 <w:webHidden/>
               </w:rPr>
-              <w:t>31</w:t>
+              <w:t>34</w:t>
             </w:r>
             <w:r>
               <w:rPr>
@@ -3853,7 +3853,7 @@
                 <w:noProof/>
                 <w:webHidden/>
               </w:rPr>
-              <w:t>31</w:t>
+              <w:t>34</w:t>
             </w:r>
             <w:r>
               <w:rPr>
@@ -3923,7 +3923,7 @@
                 <w:noProof/>
                 <w:webHidden/>
               </w:rPr>
-              <w:t>31</w:t>
+              <w:t>34</w:t>
             </w:r>
             <w:r>
               <w:rPr>
@@ -3993,7 +3993,7 @@
                 <w:noProof/>
                 <w:webHidden/>
               </w:rPr>
-              <w:t>32</w:t>
+              <w:t>34</w:t>
             </w:r>
             <w:r>
               <w:rPr>
@@ -4063,7 +4063,7 @@
                 <w:noProof/>
                 <w:webHidden/>
               </w:rPr>
-              <w:t>32</w:t>
+              <w:t>35</w:t>
             </w:r>
             <w:r>
               <w:rPr>
@@ -4133,7 +4133,7 @@
                 <w:noProof/>
                 <w:webHidden/>
               </w:rPr>
-              <w:t>33</w:t>
+              <w:t>36</w:t>
             </w:r>
             <w:r>
               <w:rPr>
@@ -4203,7 +4203,7 @@
                 <w:noProof/>
                 <w:webHidden/>
               </w:rPr>
-              <w:t>33</w:t>
+              <w:t>36</w:t>
             </w:r>
             <w:r>
               <w:rPr>
@@ -4273,7 +4273,7 @@
                 <w:noProof/>
                 <w:webHidden/>
               </w:rPr>
-              <w:t>33</w:t>
+              <w:t>36</w:t>
             </w:r>
             <w:r>
               <w:rPr>
@@ -4343,7 +4343,7 @@
                 <w:noProof/>
                 <w:webHidden/>
               </w:rPr>
-              <w:t>34</w:t>
+              <w:t>37</w:t>
             </w:r>
             <w:r>
               <w:rPr>
@@ -4413,7 +4413,7 @@
                 <w:noProof/>
                 <w:webHidden/>
               </w:rPr>
-              <w:t>34</w:t>
+              <w:t>37</w:t>
             </w:r>
             <w:r>
               <w:rPr>
@@ -4483,7 +4483,7 @@
                 <w:noProof/>
                 <w:webHidden/>
               </w:rPr>
-              <w:t>34</w:t>
+              <w:t>37</w:t>
             </w:r>
             <w:r>
               <w:rPr>
@@ -4553,7 +4553,7 @@
                 <w:noProof/>
                 <w:webHidden/>
               </w:rPr>
-              <w:t>34</w:t>
+              <w:t>37</w:t>
             </w:r>
             <w:r>
               <w:rPr>
@@ -4623,7 +4623,7 @@
                 <w:noProof/>
                 <w:webHidden/>
               </w:rPr>
-              <w:t>34</w:t>
+              <w:t>37</w:t>
             </w:r>
             <w:r>
               <w:rPr>
@@ -4693,7 +4693,7 @@
                 <w:noProof/>
                 <w:webHidden/>
               </w:rPr>
-              <w:t>34</w:t>
+              <w:t>37</w:t>
             </w:r>
             <w:r>
               <w:rPr>
@@ -4763,7 +4763,7 @@
                 <w:noProof/>
                 <w:webHidden/>
               </w:rPr>
-              <w:t>35</w:t>
+              <w:t>38</w:t>
             </w:r>
             <w:r>
               <w:rPr>
@@ -4833,7 +4833,7 @@
                 <w:noProof/>
                 <w:webHidden/>
               </w:rPr>
-              <w:t>35</w:t>
+              <w:t>38</w:t>
             </w:r>
             <w:r>
               <w:rPr>
@@ -4903,7 +4903,7 @@
                 <w:noProof/>
                 <w:webHidden/>
               </w:rPr>
-              <w:t>35</w:t>
+              <w:t>38</w:t>
             </w:r>
             <w:r>
               <w:rPr>
@@ -4973,7 +4973,7 @@
                 <w:noProof/>
                 <w:webHidden/>
               </w:rPr>
-              <w:t>36</w:t>
+              <w:t>39</w:t>
             </w:r>
             <w:r>
               <w:rPr>
@@ -5043,7 +5043,7 @@
                 <w:noProof/>
                 <w:webHidden/>
               </w:rPr>
-              <w:t>36</w:t>
+              <w:t>39</w:t>
             </w:r>
             <w:r>
               <w:rPr>
@@ -5113,7 +5113,7 @@
                 <w:noProof/>
                 <w:webHidden/>
               </w:rPr>
-              <w:t>36</w:t>
+              <w:t>39</w:t>
             </w:r>
             <w:r>
               <w:rPr>
@@ -5183,7 +5183,7 @@
                 <w:noProof/>
                 <w:webHidden/>
               </w:rPr>
-              <w:t>36</w:t>
+              <w:t>40</w:t>
             </w:r>
             <w:r>
               <w:rPr>
@@ -5253,7 +5253,7 @@
                 <w:noProof/>
                 <w:webHidden/>
               </w:rPr>
-              <w:t>36</w:t>
+              <w:t>40</w:t>
             </w:r>
             <w:r>
               <w:rPr>
@@ -5323,7 +5323,7 @@
                 <w:noProof/>
                 <w:webHidden/>
               </w:rPr>
-              <w:t>37</w:t>
+              <w:t>40</w:t>
             </w:r>
             <w:r>
               <w:rPr>
@@ -5393,7 +5393,7 @@
                 <w:noProof/>
                 <w:webHidden/>
               </w:rPr>
-              <w:t>37</w:t>
+              <w:t>40</w:t>
             </w:r>
             <w:r>
               <w:rPr>
@@ -5463,7 +5463,7 @@
                 <w:noProof/>
                 <w:webHidden/>
               </w:rPr>
-              <w:t>37</w:t>
+              <w:t>40</w:t>
             </w:r>
             <w:r>
               <w:rPr>
@@ -5533,7 +5533,7 @@
                 <w:noProof/>
                 <w:webHidden/>
               </w:rPr>
-              <w:t>37</w:t>
+              <w:t>40</w:t>
             </w:r>
             <w:r>
               <w:rPr>
@@ -5603,7 +5603,7 @@
                 <w:noProof/>
                 <w:webHidden/>
               </w:rPr>
-              <w:t>38</w:t>
+              <w:t>41</w:t>
             </w:r>
             <w:r>
               <w:rPr>
@@ -5673,7 +5673,7 @@
                 <w:noProof/>
                 <w:webHidden/>
               </w:rPr>
-              <w:t>38</w:t>
+              <w:t>41</w:t>
             </w:r>
             <w:r>
               <w:rPr>
@@ -5743,7 +5743,7 @@
                 <w:noProof/>
                 <w:webHidden/>
               </w:rPr>
-              <w:t>38</w:t>
+              <w:t>41</w:t>
             </w:r>
             <w:r>
               <w:rPr>
@@ -5813,7 +5813,7 @@
                 <w:noProof/>
                 <w:webHidden/>
               </w:rPr>
-              <w:t>38</w:t>
+              <w:t>42</w:t>
             </w:r>
             <w:r>
               <w:rPr>
@@ -5883,7 +5883,7 @@
                 <w:noProof/>
                 <w:webHidden/>
               </w:rPr>
-              <w:t>38</w:t>
+              <w:t>42</w:t>
             </w:r>
             <w:r>
               <w:rPr>
@@ -5953,7 +5953,7 @@
                 <w:noProof/>
                 <w:webHidden/>
               </w:rPr>
-              <w:t>38</w:t>
+              <w:t>42</w:t>
             </w:r>
             <w:r>
               <w:rPr>
@@ -6023,7 +6023,7 @@
                 <w:noProof/>
                 <w:webHidden/>
               </w:rPr>
-              <w:t>39</w:t>
+              <w:t>42</w:t>
             </w:r>
             <w:r>
               <w:rPr>
@@ -6093,7 +6093,7 @@
                 <w:noProof/>
                 <w:webHidden/>
               </w:rPr>
-              <w:t>39</w:t>
+              <w:t>42</w:t>
             </w:r>
             <w:r>
               <w:rPr>
@@ -6163,7 +6163,7 @@
                 <w:noProof/>
                 <w:webHidden/>
               </w:rPr>
-              <w:t>39</w:t>
+              <w:t>43</w:t>
             </w:r>
             <w:r>
               <w:rPr>
@@ -6233,7 +6233,7 @@
                 <w:noProof/>
                 <w:webHidden/>
               </w:rPr>
-              <w:t>40</w:t>
+              <w:t>43</w:t>
             </w:r>
             <w:r>
               <w:rPr>
@@ -6303,7 +6303,7 @@
                 <w:noProof/>
                 <w:webHidden/>
               </w:rPr>
-              <w:t>40</w:t>
+              <w:t>43</w:t>
             </w:r>
             <w:r>
               <w:rPr>
@@ -6373,7 +6373,7 @@
                 <w:noProof/>
                 <w:webHidden/>
               </w:rPr>
-              <w:t>40</w:t>
+              <w:t>43</w:t>
             </w:r>
             <w:r>
               <w:rPr>
@@ -6443,7 +6443,7 @@
                 <w:noProof/>
                 <w:webHidden/>
               </w:rPr>
-              <w:t>41</w:t>
+              <w:t>45</w:t>
             </w:r>
             <w:r>
               <w:rPr>
@@ -6513,7 +6513,7 @@
                 <w:noProof/>
                 <w:webHidden/>
               </w:rPr>
-              <w:t>42</w:t>
+              <w:t>46</w:t>
             </w:r>
             <w:r>
               <w:rPr>
@@ -6583,7 +6583,7 @@
                 <w:noProof/>
                 <w:webHidden/>
               </w:rPr>
-              <w:t>42</w:t>
+              <w:t>47</w:t>
             </w:r>
             <w:r>
               <w:rPr>
@@ -6653,7 +6653,7 @@
                 <w:noProof/>
                 <w:webHidden/>
               </w:rPr>
-              <w:t>43</w:t>
+              <w:t>47</w:t>
             </w:r>
             <w:r>
               <w:rPr>
@@ -6723,7 +6723,7 @@
                 <w:noProof/>
                 <w:webHidden/>
               </w:rPr>
-              <w:t>44</w:t>
+              <w:t>48</w:t>
             </w:r>
             <w:r>
               <w:rPr>
@@ -6793,7 +6793,7 @@
                 <w:noProof/>
                 <w:webHidden/>
               </w:rPr>
-              <w:t>44</w:t>
+              <w:t>48</w:t>
             </w:r>
             <w:r>
               <w:rPr>
@@ -6863,7 +6863,7 @@
                 <w:noProof/>
                 <w:webHidden/>
               </w:rPr>
-              <w:t>44</w:t>
+              <w:t>48</w:t>
             </w:r>
             <w:r>
               <w:rPr>
@@ -6933,7 +6933,7 @@
                 <w:noProof/>
                 <w:webHidden/>
               </w:rPr>
-              <w:t>45</w:t>
+              <w:t>49</w:t>
             </w:r>
             <w:r>
               <w:rPr>
@@ -7003,7 +7003,7 @@
                 <w:noProof/>
                 <w:webHidden/>
               </w:rPr>
-              <w:t>46</w:t>
+              <w:t>50</w:t>
             </w:r>
             <w:r>
               <w:rPr>
@@ -7073,7 +7073,7 @@
                 <w:noProof/>
                 <w:webHidden/>
               </w:rPr>
-              <w:t>46</w:t>
+              <w:t>51</w:t>
             </w:r>
             <w:r>
               <w:rPr>
@@ -7352,7 +7352,7 @@
           <v:shape id="_x0000_i1025" type="#_x0000_t75" style="width:425.25pt;height:205.5pt" o:ole="">
             <v:imagedata r:id="rId10" o:title=""/>
           </v:shape>
-          <o:OLEObject Type="Embed" ProgID="Visio.Drawing.15" ShapeID="_x0000_i1025" DrawAspect="Content" ObjectID="_1480547915" r:id="rId11"/>
+          <o:OLEObject Type="Embed" ProgID="Visio.Drawing.15" ShapeID="_x0000_i1025" DrawAspect="Content" ObjectID="_1480548302" r:id="rId11"/>
         </w:object>
       </w:r>
     </w:p>
@@ -10701,7 +10701,7 @@
           <v:shape id="_x0000_i1029" type="#_x0000_t75" style="width:425.25pt;height:364.5pt" o:ole="">
             <v:imagedata r:id="rId12" o:title=""/>
           </v:shape>
-          <o:OLEObject Type="Embed" ProgID="Visio.Drawing.15" ShapeID="_x0000_i1029" DrawAspect="Content" ObjectID="_1480547916" r:id="rId13"/>
+          <o:OLEObject Type="Embed" ProgID="Visio.Drawing.15" ShapeID="_x0000_i1029" DrawAspect="Content" ObjectID="_1480548303" r:id="rId13"/>
         </w:object>
       </w:r>
     </w:p>
@@ -10874,7 +10874,7 @@
           </w:tcPr>
           <w:p>
             <w:r>
-              <w:t>Efetuar o login</w:t>
+              <w:t>Login válido</w:t>
             </w:r>
           </w:p>
         </w:tc>
@@ -11392,7 +11392,7 @@
           </w:tcPr>
           <w:p>
             <w:r>
-              <w:t>Efetuar o login</w:t>
+              <w:t>Login válido</w:t>
             </w:r>
           </w:p>
         </w:tc>
@@ -11990,7 +11990,7 @@
           </w:tcPr>
           <w:p>
             <w:r>
-              <w:t>Efetuar o login</w:t>
+              <w:t>Login válido</w:t>
             </w:r>
           </w:p>
         </w:tc>
@@ -12347,7 +12347,7 @@
           </w:tcPr>
           <w:p>
             <w:r>
-              <w:t>Efetuar o login</w:t>
+              <w:t>Login válido</w:t>
             </w:r>
           </w:p>
         </w:tc>
@@ -12684,8 +12684,10 @@
           </w:tcPr>
           <w:p>
             <w:r>
-              <w:t>Efetuar o login</w:t>
-            </w:r>
+              <w:t>Login válido</w:t>
+            </w:r>
+            <w:bookmarkStart w:id="7" w:name="_GoBack"/>
+            <w:bookmarkEnd w:id="7"/>
           </w:p>
         </w:tc>
       </w:tr>
@@ -17661,18 +17663,18 @@
       <w:pPr>
         <w:pStyle w:val="Ttulo1"/>
       </w:pPr>
-      <w:bookmarkStart w:id="7" w:name="_Toc406805297"/>
+      <w:bookmarkStart w:id="8" w:name="_Toc406805297"/>
       <w:r>
         <w:lastRenderedPageBreak/>
         <w:t>Diagramas de sequência</w:t>
       </w:r>
-      <w:bookmarkEnd w:id="7"/>
+      <w:bookmarkEnd w:id="8"/>
     </w:p>
     <w:p>
       <w:pPr>
         <w:pStyle w:val="Ttulo2"/>
       </w:pPr>
-      <w:bookmarkStart w:id="8" w:name="_Toc406805298"/>
+      <w:bookmarkStart w:id="9" w:name="_Toc406805298"/>
       <w:r>
         <w:t>In</w:t>
       </w:r>
@@ -17685,7 +17687,7 @@
       <w:r>
         <w:t>romoção</w:t>
       </w:r>
-      <w:bookmarkEnd w:id="8"/>
+      <w:bookmarkEnd w:id="9"/>
     </w:p>
     <w:p>
       <w:r>
@@ -17693,7 +17695,7 @@
           <v:shape id="_x0000_i1026" type="#_x0000_t75" style="width:424.5pt;height:292.5pt" o:ole="">
             <v:imagedata r:id="rId14" o:title=""/>
           </v:shape>
-          <o:OLEObject Type="Embed" ProgID="Visio.Drawing.15" ShapeID="_x0000_i1026" DrawAspect="Content" ObjectID="_1480547917" r:id="rId15"/>
+          <o:OLEObject Type="Embed" ProgID="Visio.Drawing.15" ShapeID="_x0000_i1026" DrawAspect="Content" ObjectID="_1480548304" r:id="rId15"/>
         </w:object>
       </w:r>
     </w:p>
@@ -17758,12 +17760,12 @@
       <w:pPr>
         <w:pStyle w:val="Ttulo2"/>
       </w:pPr>
-      <w:bookmarkStart w:id="9" w:name="_Toc406805299"/>
+      <w:bookmarkStart w:id="10" w:name="_Toc406805299"/>
       <w:r>
         <w:lastRenderedPageBreak/>
         <w:t>Editar Contacto</w:t>
       </w:r>
-      <w:bookmarkEnd w:id="9"/>
+      <w:bookmarkEnd w:id="10"/>
     </w:p>
     <w:p>
       <w:r>
@@ -17771,7 +17773,7 @@
           <v:shape id="_x0000_i1031" type="#_x0000_t75" style="width:424.5pt;height:292.5pt" o:ole="">
             <v:imagedata r:id="rId17" o:title=""/>
           </v:shape>
-          <o:OLEObject Type="Embed" ProgID="Visio.Drawing.15" ShapeID="_x0000_i1031" DrawAspect="Content" ObjectID="_1480547918" r:id="rId18"/>
+          <o:OLEObject Type="Embed" ProgID="Visio.Drawing.15" ShapeID="_x0000_i1031" DrawAspect="Content" ObjectID="_1480548305" r:id="rId18"/>
         </w:object>
       </w:r>
     </w:p>
@@ -17838,7 +17840,7 @@
       <w:pPr>
         <w:pStyle w:val="Ttulo2"/>
       </w:pPr>
-      <w:bookmarkStart w:id="10" w:name="_Toc406805300"/>
+      <w:bookmarkStart w:id="11" w:name="_Toc406805300"/>
       <w:r>
         <w:lastRenderedPageBreak/>
         <w:t>Inserir</w:t>
@@ -17846,7 +17848,7 @@
       <w:r>
         <w:t xml:space="preserve"> contacto</w:t>
       </w:r>
-      <w:bookmarkEnd w:id="10"/>
+      <w:bookmarkEnd w:id="11"/>
     </w:p>
     <w:p>
       <w:r>
@@ -17854,7 +17856,7 @@
           <v:shape id="_x0000_i1033" type="#_x0000_t75" style="width:424.5pt;height:292.5pt" o:ole="">
             <v:imagedata r:id="rId20" o:title=""/>
           </v:shape>
-          <o:OLEObject Type="Embed" ProgID="Visio.Drawing.15" ShapeID="_x0000_i1033" DrawAspect="Content" ObjectID="_1480547919" r:id="rId21"/>
+          <o:OLEObject Type="Embed" ProgID="Visio.Drawing.15" ShapeID="_x0000_i1033" DrawAspect="Content" ObjectID="_1480548306" r:id="rId21"/>
         </w:object>
       </w:r>
     </w:p>
@@ -17924,7 +17926,7 @@
           <w:lang w:eastAsia="zh-TW"/>
         </w:rPr>
       </w:pPr>
-      <w:bookmarkStart w:id="11" w:name="_Toc406805301"/>
+      <w:bookmarkStart w:id="12" w:name="_Toc406805301"/>
       <w:r>
         <w:br w:type="page"/>
       </w:r>
@@ -17937,7 +17939,7 @@
         <w:lastRenderedPageBreak/>
         <w:t>Lançar promoção</w:t>
       </w:r>
-      <w:bookmarkEnd w:id="11"/>
+      <w:bookmarkEnd w:id="12"/>
     </w:p>
     <w:p>
       <w:pPr>
@@ -17997,7 +17999,7 @@
           <v:shape id="_x0000_i1032" type="#_x0000_t75" style="width:424.5pt;height:183pt" o:ole="">
             <v:imagedata r:id="rId23" o:title=""/>
           </v:shape>
-          <o:OLEObject Type="Embed" ProgID="Visio.Drawing.15" ShapeID="_x0000_i1032" DrawAspect="Content" ObjectID="_1480547920" r:id="rId24"/>
+          <o:OLEObject Type="Embed" ProgID="Visio.Drawing.15" ShapeID="_x0000_i1032" DrawAspect="Content" ObjectID="_1480548307" r:id="rId24"/>
         </w:object>
       </w:r>
     </w:p>
@@ -18071,7 +18073,7 @@
           <w:lang w:eastAsia="zh-TW"/>
         </w:rPr>
       </w:pPr>
-      <w:bookmarkStart w:id="12" w:name="_Toc406805302"/>
+      <w:bookmarkStart w:id="13" w:name="_Toc406805302"/>
       <w:r>
         <w:br w:type="page"/>
       </w:r>
@@ -18087,7 +18089,7 @@
       <w:r>
         <w:t>Contactos</w:t>
       </w:r>
-      <w:bookmarkEnd w:id="12"/>
+      <w:bookmarkEnd w:id="13"/>
     </w:p>
     <w:p>
       <w:pPr>
@@ -18139,7 +18141,7 @@
           <v:shape id="_x0000_i1037" type="#_x0000_t75" style="width:424.5pt;height:168pt" o:ole="">
             <v:imagedata r:id="rId26" o:title=""/>
           </v:shape>
-          <o:OLEObject Type="Embed" ProgID="Visio.Drawing.15" ShapeID="_x0000_i1037" DrawAspect="Content" ObjectID="_1480547921" r:id="rId27"/>
+          <o:OLEObject Type="Embed" ProgID="Visio.Drawing.15" ShapeID="_x0000_i1037" DrawAspect="Content" ObjectID="_1480548308" r:id="rId27"/>
         </w:object>
       </w:r>
     </w:p>
@@ -18217,7 +18219,7 @@
           <w:lang w:eastAsia="zh-TW"/>
         </w:rPr>
       </w:pPr>
-      <w:bookmarkStart w:id="13" w:name="_Toc406805303"/>
+      <w:bookmarkStart w:id="14" w:name="_Toc406805303"/>
       <w:r>
         <w:br w:type="page"/>
       </w:r>
@@ -18233,7 +18235,7 @@
       <w:r>
         <w:t>romoção</w:t>
       </w:r>
-      <w:bookmarkEnd w:id="13"/>
+      <w:bookmarkEnd w:id="14"/>
     </w:p>
     <w:p>
       <w:pPr>
@@ -18292,7 +18294,7 @@
           <v:shape id="_x0000_i1034" type="#_x0000_t75" style="width:423.75pt;height:208.5pt" o:ole="">
             <v:imagedata r:id="rId29" o:title=""/>
           </v:shape>
-          <o:OLEObject Type="Embed" ProgID="Visio.Drawing.15" ShapeID="_x0000_i1034" DrawAspect="Content" ObjectID="_1480547922" r:id="rId30"/>
+          <o:OLEObject Type="Embed" ProgID="Visio.Drawing.15" ShapeID="_x0000_i1034" DrawAspect="Content" ObjectID="_1480548309" r:id="rId30"/>
         </w:object>
       </w:r>
     </w:p>
@@ -18370,7 +18372,7 @@
           <w:lang w:eastAsia="zh-TW"/>
         </w:rPr>
       </w:pPr>
-      <w:bookmarkStart w:id="14" w:name="_Toc406805304"/>
+      <w:bookmarkStart w:id="15" w:name="_Toc406805304"/>
       <w:r>
         <w:br w:type="page"/>
       </w:r>
@@ -18386,7 +18388,7 @@
       <w:r>
         <w:t>romoção</w:t>
       </w:r>
-      <w:bookmarkEnd w:id="14"/>
+      <w:bookmarkEnd w:id="15"/>
     </w:p>
     <w:p>
       <w:pPr>
@@ -18438,7 +18440,7 @@
           <v:shape id="_x0000_i1035" type="#_x0000_t75" style="width:423.75pt;height:180pt" o:ole="">
             <v:imagedata r:id="rId32" o:title=""/>
           </v:shape>
-          <o:OLEObject Type="Embed" ProgID="Visio.Drawing.15" ShapeID="_x0000_i1035" DrawAspect="Content" ObjectID="_1480547923" r:id="rId33"/>
+          <o:OLEObject Type="Embed" ProgID="Visio.Drawing.15" ShapeID="_x0000_i1035" DrawAspect="Content" ObjectID="_1480548310" r:id="rId33"/>
         </w:object>
       </w:r>
     </w:p>
@@ -18515,7 +18517,7 @@
           <w:lang w:eastAsia="zh-TW"/>
         </w:rPr>
       </w:pPr>
-      <w:bookmarkStart w:id="15" w:name="_Toc406805305"/>
+      <w:bookmarkStart w:id="16" w:name="_Toc406805305"/>
       <w:r>
         <w:br w:type="page"/>
       </w:r>
@@ -18528,7 +18530,7 @@
         <w:lastRenderedPageBreak/>
         <w:t>Editar promoção</w:t>
       </w:r>
-      <w:bookmarkEnd w:id="15"/>
+      <w:bookmarkEnd w:id="16"/>
     </w:p>
     <w:p>
       <w:pPr>
@@ -18585,7 +18587,7 @@
           <v:shape id="_x0000_i1036" type="#_x0000_t75" style="width:423.75pt;height:204.75pt" o:ole="">
             <v:imagedata r:id="rId35" o:title=""/>
           </v:shape>
-          <o:OLEObject Type="Embed" ProgID="Visio.Drawing.15" ShapeID="_x0000_i1036" DrawAspect="Content" ObjectID="_1480547924" r:id="rId36"/>
+          <o:OLEObject Type="Embed" ProgID="Visio.Drawing.15" ShapeID="_x0000_i1036" DrawAspect="Content" ObjectID="_1480548311" r:id="rId36"/>
         </w:object>
       </w:r>
     </w:p>
@@ -18659,7 +18661,7 @@
           <w:lang w:eastAsia="zh-TW"/>
         </w:rPr>
       </w:pPr>
-      <w:bookmarkStart w:id="16" w:name="_Toc406805306"/>
+      <w:bookmarkStart w:id="17" w:name="_Toc406805306"/>
       <w:r>
         <w:br w:type="page"/>
       </w:r>
@@ -18672,7 +18674,7 @@
         <w:lastRenderedPageBreak/>
         <w:t>Configurar requisitos do tempo</w:t>
       </w:r>
-      <w:bookmarkEnd w:id="16"/>
+      <w:bookmarkEnd w:id="17"/>
     </w:p>
     <w:p>
       <w:pPr>
@@ -18724,7 +18726,7 @@
           <v:shape id="_x0000_i1030" type="#_x0000_t75" style="width:425.25pt;height:251.25pt" o:ole="">
             <v:imagedata r:id="rId38" o:title=""/>
           </v:shape>
-          <o:OLEObject Type="Embed" ProgID="Visio.Drawing.15" ShapeID="_x0000_i1030" DrawAspect="Content" ObjectID="_1480547925" r:id="rId39"/>
+          <o:OLEObject Type="Embed" ProgID="Visio.Drawing.15" ShapeID="_x0000_i1030" DrawAspect="Content" ObjectID="_1480548312" r:id="rId39"/>
         </w:object>
       </w:r>
     </w:p>
@@ -18804,7 +18806,7 @@
           <w:lang w:eastAsia="zh-TW"/>
         </w:rPr>
       </w:pPr>
-      <w:bookmarkStart w:id="17" w:name="_Toc406805307"/>
+      <w:bookmarkStart w:id="18" w:name="_Toc406805307"/>
       <w:r>
         <w:br w:type="page"/>
       </w:r>
@@ -18817,7 +18819,7 @@
         <w:lastRenderedPageBreak/>
         <w:t>Enviar previsão meteorológica</w:t>
       </w:r>
-      <w:bookmarkEnd w:id="17"/>
+      <w:bookmarkEnd w:id="18"/>
     </w:p>
     <w:p>
       <w:pPr>
@@ -18841,7 +18843,7 @@
           <v:shape id="_x0000_i1028" type="#_x0000_t75" style="width:424.5pt;height:144.75pt" o:ole="">
             <v:imagedata r:id="rId42" o:title=""/>
           </v:shape>
-          <o:OLEObject Type="Embed" ProgID="Visio.Drawing.15" ShapeID="_x0000_i1028" DrawAspect="Content" ObjectID="_1480547926" r:id="rId43"/>
+          <o:OLEObject Type="Embed" ProgID="Visio.Drawing.15" ShapeID="_x0000_i1028" DrawAspect="Content" ObjectID="_1480548313" r:id="rId43"/>
         </w:object>
       </w:r>
     </w:p>
@@ -18914,7 +18916,7 @@
           <w:szCs w:val="28"/>
         </w:rPr>
       </w:pPr>
-      <w:bookmarkStart w:id="18" w:name="_Toc406805308"/>
+      <w:bookmarkStart w:id="19" w:name="_Toc406805308"/>
       <w:r>
         <w:br w:type="page"/>
       </w:r>
@@ -18930,7 +18932,7 @@
       <w:r>
         <w:t xml:space="preserve"> de Classes</w:t>
       </w:r>
-      <w:bookmarkEnd w:id="18"/>
+      <w:bookmarkEnd w:id="19"/>
     </w:p>
     <w:p>
       <w:pPr>
@@ -18959,7 +18961,7 @@
           <v:shape id="_x0000_i1027" type="#_x0000_t75" style="width:425.25pt;height:456pt" o:ole="">
             <v:imagedata r:id="rId46" o:title=""/>
           </v:shape>
-          <o:OLEObject Type="Embed" ProgID="Visio.Drawing.15" ShapeID="_x0000_i1027" DrawAspect="Content" ObjectID="_1480547927" r:id="rId47"/>
+          <o:OLEObject Type="Embed" ProgID="Visio.Drawing.15" ShapeID="_x0000_i1027" DrawAspect="Content" ObjectID="_1480548314" r:id="rId47"/>
         </w:object>
       </w:r>
     </w:p>
@@ -18980,7 +18982,7 @@
           <w:szCs w:val="28"/>
         </w:rPr>
       </w:pPr>
-      <w:bookmarkStart w:id="19" w:name="_Toc406805309"/>
+      <w:bookmarkStart w:id="20" w:name="_Toc406805309"/>
       <w:r>
         <w:br w:type="page"/>
       </w:r>
@@ -18993,14 +18995,14 @@
         <w:lastRenderedPageBreak/>
         <w:t>Semântica</w:t>
       </w:r>
-      <w:bookmarkEnd w:id="19"/>
+      <w:bookmarkEnd w:id="20"/>
     </w:p>
     <w:p/>
     <w:p>
       <w:pPr>
         <w:pStyle w:val="Ttulo2"/>
       </w:pPr>
-      <w:bookmarkStart w:id="20" w:name="_Toc406805310"/>
+      <w:bookmarkStart w:id="21" w:name="_Toc406805310"/>
       <w:r>
         <w:t>Organizações (</w:t>
       </w:r>
@@ -19012,7 +19014,7 @@
       <w:r>
         <w:t>)</w:t>
       </w:r>
-      <w:bookmarkEnd w:id="20"/>
+      <w:bookmarkEnd w:id="21"/>
     </w:p>
     <w:p>
       <w:pPr>
@@ -19025,11 +19027,11 @@
       <w:pPr>
         <w:pStyle w:val="Ttulo3"/>
       </w:pPr>
-      <w:bookmarkStart w:id="21" w:name="_Toc406805311"/>
+      <w:bookmarkStart w:id="22" w:name="_Toc406805311"/>
       <w:r>
         <w:t>Dicionário de dados</w:t>
       </w:r>
-      <w:bookmarkEnd w:id="21"/>
+      <w:bookmarkEnd w:id="22"/>
     </w:p>
     <w:tbl>
       <w:tblPr>
@@ -19581,11 +19583,11 @@
       <w:pPr>
         <w:pStyle w:val="Ttulo3"/>
       </w:pPr>
-      <w:bookmarkStart w:id="22" w:name="_Toc406805312"/>
+      <w:bookmarkStart w:id="23" w:name="_Toc406805312"/>
       <w:r>
         <w:t>Operações</w:t>
       </w:r>
-      <w:bookmarkEnd w:id="22"/>
+      <w:bookmarkEnd w:id="23"/>
     </w:p>
     <w:tbl>
       <w:tblPr>
@@ -19991,7 +19993,7 @@
           <w:lang w:eastAsia="zh-TW"/>
         </w:rPr>
       </w:pPr>
-      <w:bookmarkStart w:id="23" w:name="_Toc406805313"/>
+      <w:bookmarkStart w:id="24" w:name="_Toc406805313"/>
       <w:r>
         <w:br w:type="page"/>
       </w:r>
@@ -20004,7 +20006,7 @@
         <w:lastRenderedPageBreak/>
         <w:t>Contactos (Contactos)</w:t>
       </w:r>
-      <w:bookmarkEnd w:id="23"/>
+      <w:bookmarkEnd w:id="24"/>
     </w:p>
     <w:p>
       <w:pPr>
@@ -20017,11 +20019,11 @@
       <w:pPr>
         <w:pStyle w:val="Ttulo3"/>
       </w:pPr>
-      <w:bookmarkStart w:id="24" w:name="_Toc406805314"/>
+      <w:bookmarkStart w:id="25" w:name="_Toc406805314"/>
       <w:r>
         <w:t>Dicionário de dados</w:t>
       </w:r>
-      <w:bookmarkEnd w:id="24"/>
+      <w:bookmarkEnd w:id="25"/>
     </w:p>
     <w:tbl>
       <w:tblPr>
@@ -21568,11 +21570,11 @@
       <w:pPr>
         <w:pStyle w:val="Ttulo3"/>
       </w:pPr>
-      <w:bookmarkStart w:id="25" w:name="_Toc406805315"/>
+      <w:bookmarkStart w:id="26" w:name="_Toc406805315"/>
       <w:r>
         <w:t>Operações</w:t>
       </w:r>
-      <w:bookmarkEnd w:id="25"/>
+      <w:bookmarkEnd w:id="26"/>
     </w:p>
     <w:tbl>
       <w:tblPr>
@@ -21845,7 +21847,7 @@
       <w:pPr>
         <w:pStyle w:val="Ttulo2"/>
       </w:pPr>
-      <w:bookmarkStart w:id="26" w:name="_Toc406805316"/>
+      <w:bookmarkStart w:id="27" w:name="_Toc406805316"/>
       <w:r>
         <w:lastRenderedPageBreak/>
         <w:t>Itens dos contactos (</w:t>
@@ -21858,7 +21860,7 @@
       <w:r>
         <w:t>)</w:t>
       </w:r>
-      <w:bookmarkEnd w:id="26"/>
+      <w:bookmarkEnd w:id="27"/>
     </w:p>
     <w:p>
       <w:pPr>
@@ -21871,11 +21873,11 @@
       <w:pPr>
         <w:pStyle w:val="Ttulo3"/>
       </w:pPr>
-      <w:bookmarkStart w:id="27" w:name="_Toc406805317"/>
+      <w:bookmarkStart w:id="28" w:name="_Toc406805317"/>
       <w:r>
         <w:t>Dicionário de dados</w:t>
       </w:r>
-      <w:bookmarkEnd w:id="27"/>
+      <w:bookmarkEnd w:id="28"/>
     </w:p>
     <w:tbl>
       <w:tblPr>
@@ -23035,11 +23037,11 @@
       <w:pPr>
         <w:pStyle w:val="Ttulo3"/>
       </w:pPr>
-      <w:bookmarkStart w:id="28" w:name="_Toc406805318"/>
+      <w:bookmarkStart w:id="29" w:name="_Toc406805318"/>
       <w:r>
         <w:t>Operações</w:t>
       </w:r>
-      <w:bookmarkEnd w:id="28"/>
+      <w:bookmarkEnd w:id="29"/>
     </w:p>
     <w:tbl>
       <w:tblPr>
@@ -23468,7 +23470,7 @@
           <w:lang w:eastAsia="zh-TW"/>
         </w:rPr>
       </w:pPr>
-      <w:bookmarkStart w:id="29" w:name="_Toc406805319"/>
+      <w:bookmarkStart w:id="30" w:name="_Toc406805319"/>
       <w:r>
         <w:br w:type="page"/>
       </w:r>
@@ -23501,7 +23503,7 @@
       <w:r>
         <w:t>)</w:t>
       </w:r>
-      <w:bookmarkEnd w:id="29"/>
+      <w:bookmarkEnd w:id="30"/>
     </w:p>
     <w:p>
       <w:pPr>
@@ -23514,11 +23516,11 @@
       <w:pPr>
         <w:pStyle w:val="Ttulo3"/>
       </w:pPr>
-      <w:bookmarkStart w:id="30" w:name="_Toc406805320"/>
+      <w:bookmarkStart w:id="31" w:name="_Toc406805320"/>
       <w:r>
         <w:t>Dicionário de dados</w:t>
       </w:r>
-      <w:bookmarkEnd w:id="30"/>
+      <w:bookmarkEnd w:id="31"/>
     </w:p>
     <w:tbl>
       <w:tblPr>
@@ -23946,328 +23948,7 @@
       <w:pPr>
         <w:pStyle w:val="Ttulo3"/>
       </w:pPr>
-      <w:bookmarkStart w:id="31" w:name="_Toc406805321"/>
-      <w:r>
-        <w:t>Operações</w:t>
-      </w:r>
-      <w:bookmarkEnd w:id="31"/>
-    </w:p>
-    <w:tbl>
-      <w:tblPr>
-        <w:tblStyle w:val="TabeladeGrade4-nfase21"/>
-        <w:tblW w:w="0" w:type="auto"/>
-        <w:tblLook w:val="04A0" w:firstRow="1" w:lastRow="0" w:firstColumn="1" w:lastColumn="0" w:noHBand="0" w:noVBand="1"/>
-      </w:tblPr>
-      <w:tblGrid>
-        <w:gridCol w:w="1413"/>
-        <w:gridCol w:w="7081"/>
-      </w:tblGrid>
-      <w:tr>
-        <w:trPr>
-          <w:cnfStyle w:val="100000000000" w:firstRow="1" w:lastRow="0" w:firstColumn="0" w:lastColumn="0" w:oddVBand="0" w:evenVBand="0" w:oddHBand="0" w:evenHBand="0" w:firstRowFirstColumn="0" w:firstRowLastColumn="0" w:lastRowFirstColumn="0" w:lastRowLastColumn="0"/>
-        </w:trPr>
-        <w:tc>
-          <w:tcPr>
-            <w:cnfStyle w:val="001000000000" w:firstRow="0" w:lastRow="0" w:firstColumn="1" w:lastColumn="0" w:oddVBand="0" w:evenVBand="0" w:oddHBand="0" w:evenHBand="0" w:firstRowFirstColumn="0" w:firstRowLastColumn="0" w:lastRowFirstColumn="0" w:lastRowLastColumn="0"/>
-            <w:tcW w:w="1413" w:type="dxa"/>
-          </w:tcPr>
-          <w:p>
-            <w:r>
-              <w:t>Nome</w:t>
-            </w:r>
-          </w:p>
-        </w:tc>
-        <w:tc>
-          <w:tcPr>
-            <w:tcW w:w="7081" w:type="dxa"/>
-          </w:tcPr>
-          <w:p>
-            <w:pPr>
-              <w:cnfStyle w:val="100000000000" w:firstRow="1" w:lastRow="0" w:firstColumn="0" w:lastColumn="0" w:oddVBand="0" w:evenVBand="0" w:oddHBand="0" w:evenHBand="0" w:firstRowFirstColumn="0" w:firstRowLastColumn="0" w:lastRowFirstColumn="0" w:lastRowLastColumn="0"/>
-            </w:pPr>
-            <w:r>
-              <w:t>Descrição</w:t>
-            </w:r>
-          </w:p>
-        </w:tc>
-      </w:tr>
-      <w:tr>
-        <w:trPr>
-          <w:cnfStyle w:val="000000100000" w:firstRow="0" w:lastRow="0" w:firstColumn="0" w:lastColumn="0" w:oddVBand="0" w:evenVBand="0" w:oddHBand="1" w:evenHBand="0" w:firstRowFirstColumn="0" w:firstRowLastColumn="0" w:lastRowFirstColumn="0" w:lastRowLastColumn="0"/>
-        </w:trPr>
-        <w:tc>
-          <w:tcPr>
-            <w:cnfStyle w:val="001000000000" w:firstRow="0" w:lastRow="0" w:firstColumn="1" w:lastColumn="0" w:oddVBand="0" w:evenVBand="0" w:oddHBand="0" w:evenHBand="0" w:firstRowFirstColumn="0" w:firstRowLastColumn="0" w:lastRowFirstColumn="0" w:lastRowLastColumn="0"/>
-            <w:tcW w:w="1413" w:type="dxa"/>
-          </w:tcPr>
-          <w:p>
-            <w:proofErr w:type="gramStart"/>
-            <w:r>
-              <w:t>Inserir(</w:t>
-            </w:r>
-            <w:proofErr w:type="gramEnd"/>
-            <w:r>
-              <w:t>)</w:t>
-            </w:r>
-          </w:p>
-        </w:tc>
-        <w:tc>
-          <w:tcPr>
-            <w:tcW w:w="7081" w:type="dxa"/>
-          </w:tcPr>
-          <w:p>
-            <w:pPr>
-              <w:cnfStyle w:val="000000100000" w:firstRow="0" w:lastRow="0" w:firstColumn="0" w:lastColumn="0" w:oddVBand="0" w:evenVBand="0" w:oddHBand="1" w:evenHBand="0" w:firstRowFirstColumn="0" w:firstRowLastColumn="0" w:lastRowFirstColumn="0" w:lastRowLastColumn="0"/>
-            </w:pPr>
-            <w:r>
-              <w:t>Operação que permite inserir um tipo de contacto</w:t>
-            </w:r>
-          </w:p>
-          <w:p>
-            <w:pPr>
-              <w:pStyle w:val="PargrafodaLista"/>
-              <w:numPr>
-                <w:ilvl w:val="0"/>
-                <w:numId w:val="63"/>
-              </w:numPr>
-              <w:cnfStyle w:val="000000100000" w:firstRow="0" w:lastRow="0" w:firstColumn="0" w:lastColumn="0" w:oddVBand="0" w:evenVBand="0" w:oddHBand="1" w:evenHBand="0" w:firstRowFirstColumn="0" w:firstRowLastColumn="0" w:lastRowFirstColumn="0" w:lastRowLastColumn="0"/>
-            </w:pPr>
-            <w:r>
-              <w:t>Introduzir o tipo de contacto</w:t>
-            </w:r>
-          </w:p>
-          <w:p>
-            <w:pPr>
-              <w:pStyle w:val="PargrafodaLista"/>
-              <w:numPr>
-                <w:ilvl w:val="0"/>
-                <w:numId w:val="63"/>
-              </w:numPr>
-              <w:cnfStyle w:val="000000100000" w:firstRow="0" w:lastRow="0" w:firstColumn="0" w:lastColumn="0" w:oddVBand="0" w:evenVBand="0" w:oddHBand="1" w:evenHBand="0" w:firstRowFirstColumn="0" w:firstRowLastColumn="0" w:lastRowFirstColumn="0" w:lastRowLastColumn="0"/>
-            </w:pPr>
-            <w:r>
-              <w:t>O sistema guarda</w:t>
-            </w:r>
-          </w:p>
-        </w:tc>
-      </w:tr>
-      <w:tr>
-        <w:tc>
-          <w:tcPr>
-            <w:cnfStyle w:val="001000000000" w:firstRow="0" w:lastRow="0" w:firstColumn="1" w:lastColumn="0" w:oddVBand="0" w:evenVBand="0" w:oddHBand="0" w:evenHBand="0" w:firstRowFirstColumn="0" w:firstRowLastColumn="0" w:lastRowFirstColumn="0" w:lastRowLastColumn="0"/>
-            <w:tcW w:w="1413" w:type="dxa"/>
-          </w:tcPr>
-          <w:p>
-            <w:proofErr w:type="gramStart"/>
-            <w:r>
-              <w:t>Consultar(</w:t>
-            </w:r>
-            <w:proofErr w:type="gramEnd"/>
-            <w:r>
-              <w:t>)</w:t>
-            </w:r>
-          </w:p>
-        </w:tc>
-        <w:tc>
-          <w:tcPr>
-            <w:tcW w:w="7081" w:type="dxa"/>
-          </w:tcPr>
-          <w:p>
-            <w:pPr>
-              <w:cnfStyle w:val="000000000000" w:firstRow="0" w:lastRow="0" w:firstColumn="0" w:lastColumn="0" w:oddVBand="0" w:evenVBand="0" w:oddHBand="0" w:evenHBand="0" w:firstRowFirstColumn="0" w:firstRowLastColumn="0" w:lastRowFirstColumn="0" w:lastRowLastColumn="0"/>
-            </w:pPr>
-            <w:r>
-              <w:t>Operação que permite consultar um tipo de contacto</w:t>
-            </w:r>
-          </w:p>
-          <w:p>
-            <w:pPr>
-              <w:pStyle w:val="PargrafodaLista"/>
-              <w:numPr>
-                <w:ilvl w:val="0"/>
-                <w:numId w:val="64"/>
-              </w:numPr>
-              <w:cnfStyle w:val="000000000000" w:firstRow="0" w:lastRow="0" w:firstColumn="0" w:lastColumn="0" w:oddVBand="0" w:evenVBand="0" w:oddHBand="0" w:evenHBand="0" w:firstRowFirstColumn="0" w:firstRowLastColumn="0" w:lastRowFirstColumn="0" w:lastRowLastColumn="0"/>
-            </w:pPr>
-            <w:r>
-              <w:t>Selecionar um tipo de contacto</w:t>
-            </w:r>
-          </w:p>
-          <w:p>
-            <w:pPr>
-              <w:pStyle w:val="PargrafodaLista"/>
-              <w:numPr>
-                <w:ilvl w:val="0"/>
-                <w:numId w:val="64"/>
-              </w:numPr>
-              <w:cnfStyle w:val="000000000000" w:firstRow="0" w:lastRow="0" w:firstColumn="0" w:lastColumn="0" w:oddVBand="0" w:evenVBand="0" w:oddHBand="0" w:evenHBand="0" w:firstRowFirstColumn="0" w:firstRowLastColumn="0" w:lastRowFirstColumn="0" w:lastRowLastColumn="0"/>
-            </w:pPr>
-            <w:r>
-              <w:t>O sistema mostra o tipo de contacto</w:t>
-            </w:r>
-          </w:p>
-        </w:tc>
-      </w:tr>
-      <w:tr>
-        <w:trPr>
-          <w:cnfStyle w:val="000000100000" w:firstRow="0" w:lastRow="0" w:firstColumn="0" w:lastColumn="0" w:oddVBand="0" w:evenVBand="0" w:oddHBand="1" w:evenHBand="0" w:firstRowFirstColumn="0" w:firstRowLastColumn="0" w:lastRowFirstColumn="0" w:lastRowLastColumn="0"/>
-        </w:trPr>
-        <w:tc>
-          <w:tcPr>
-            <w:cnfStyle w:val="001000000000" w:firstRow="0" w:lastRow="0" w:firstColumn="1" w:lastColumn="0" w:oddVBand="0" w:evenVBand="0" w:oddHBand="0" w:evenHBand="0" w:firstRowFirstColumn="0" w:firstRowLastColumn="0" w:lastRowFirstColumn="0" w:lastRowLastColumn="0"/>
-            <w:tcW w:w="1413" w:type="dxa"/>
-          </w:tcPr>
-          <w:p>
-            <w:proofErr w:type="gramStart"/>
-            <w:r>
-              <w:t>Eliminar(</w:t>
-            </w:r>
-            <w:proofErr w:type="gramEnd"/>
-            <w:r>
-              <w:t>)</w:t>
-            </w:r>
-          </w:p>
-        </w:tc>
-        <w:tc>
-          <w:tcPr>
-            <w:tcW w:w="7081" w:type="dxa"/>
-          </w:tcPr>
-          <w:p>
-            <w:pPr>
-              <w:cnfStyle w:val="000000100000" w:firstRow="0" w:lastRow="0" w:firstColumn="0" w:lastColumn="0" w:oddVBand="0" w:evenVBand="0" w:oddHBand="1" w:evenHBand="0" w:firstRowFirstColumn="0" w:firstRowLastColumn="0" w:lastRowFirstColumn="0" w:lastRowLastColumn="0"/>
-            </w:pPr>
-            <w:r>
-              <w:t>Operação que permite eliminar um tipo de contacto</w:t>
-            </w:r>
-          </w:p>
-          <w:p>
-            <w:pPr>
-              <w:pStyle w:val="PargrafodaLista"/>
-              <w:numPr>
-                <w:ilvl w:val="0"/>
-                <w:numId w:val="65"/>
-              </w:numPr>
-              <w:cnfStyle w:val="000000100000" w:firstRow="0" w:lastRow="0" w:firstColumn="0" w:lastColumn="0" w:oddVBand="0" w:evenVBand="0" w:oddHBand="1" w:evenHBand="0" w:firstRowFirstColumn="0" w:firstRowLastColumn="0" w:lastRowFirstColumn="0" w:lastRowLastColumn="0"/>
-            </w:pPr>
-            <w:r>
-              <w:t>Selecionar um tipo de contacto</w:t>
-            </w:r>
-          </w:p>
-          <w:p>
-            <w:pPr>
-              <w:pStyle w:val="PargrafodaLista"/>
-              <w:numPr>
-                <w:ilvl w:val="0"/>
-                <w:numId w:val="65"/>
-              </w:numPr>
-              <w:cnfStyle w:val="000000100000" w:firstRow="0" w:lastRow="0" w:firstColumn="0" w:lastColumn="0" w:oddVBand="0" w:evenVBand="0" w:oddHBand="1" w:evenHBand="0" w:firstRowFirstColumn="0" w:firstRowLastColumn="0" w:lastRowFirstColumn="0" w:lastRowLastColumn="0"/>
-            </w:pPr>
-            <w:r>
-              <w:t>O sistema mostra o tipo de contacto</w:t>
-            </w:r>
-          </w:p>
-          <w:p>
-            <w:pPr>
-              <w:pStyle w:val="PargrafodaLista"/>
-              <w:numPr>
-                <w:ilvl w:val="0"/>
-                <w:numId w:val="65"/>
-              </w:numPr>
-              <w:cnfStyle w:val="000000100000" w:firstRow="0" w:lastRow="0" w:firstColumn="0" w:lastColumn="0" w:oddVBand="0" w:evenVBand="0" w:oddHBand="1" w:evenHBand="0" w:firstRowFirstColumn="0" w:firstRowLastColumn="0" w:lastRowFirstColumn="0" w:lastRowLastColumn="0"/>
-            </w:pPr>
-            <w:r>
-              <w:t>Eliminar o tipo de contacto</w:t>
-            </w:r>
-          </w:p>
-        </w:tc>
-      </w:tr>
-      <w:tr>
-        <w:tc>
-          <w:tcPr>
-            <w:cnfStyle w:val="001000000000" w:firstRow="0" w:lastRow="0" w:firstColumn="1" w:lastColumn="0" w:oddVBand="0" w:evenVBand="0" w:oddHBand="0" w:evenHBand="0" w:firstRowFirstColumn="0" w:firstRowLastColumn="0" w:lastRowFirstColumn="0" w:lastRowLastColumn="0"/>
-            <w:tcW w:w="1413" w:type="dxa"/>
-          </w:tcPr>
-          <w:p>
-            <w:proofErr w:type="gramStart"/>
-            <w:r>
-              <w:t>Alterar(</w:t>
-            </w:r>
-            <w:proofErr w:type="gramEnd"/>
-            <w:r>
-              <w:t>)</w:t>
-            </w:r>
-          </w:p>
-        </w:tc>
-        <w:tc>
-          <w:tcPr>
-            <w:tcW w:w="7081" w:type="dxa"/>
-          </w:tcPr>
-          <w:p>
-            <w:pPr>
-              <w:cnfStyle w:val="000000000000" w:firstRow="0" w:lastRow="0" w:firstColumn="0" w:lastColumn="0" w:oddVBand="0" w:evenVBand="0" w:oddHBand="0" w:evenHBand="0" w:firstRowFirstColumn="0" w:firstRowLastColumn="0" w:lastRowFirstColumn="0" w:lastRowLastColumn="0"/>
-            </w:pPr>
-            <w:r>
-              <w:t>Operação que permite alterar um tipo de contacto</w:t>
-            </w:r>
-          </w:p>
-          <w:p>
-            <w:pPr>
-              <w:pStyle w:val="PargrafodaLista"/>
-              <w:numPr>
-                <w:ilvl w:val="0"/>
-                <w:numId w:val="24"/>
-              </w:numPr>
-              <w:cnfStyle w:val="000000000000" w:firstRow="0" w:lastRow="0" w:firstColumn="0" w:lastColumn="0" w:oddVBand="0" w:evenVBand="0" w:oddHBand="0" w:evenHBand="0" w:firstRowFirstColumn="0" w:firstRowLastColumn="0" w:lastRowFirstColumn="0" w:lastRowLastColumn="0"/>
-            </w:pPr>
-            <w:r>
-              <w:t>Selecionar um tipo de contacto</w:t>
-            </w:r>
-          </w:p>
-          <w:p>
-            <w:pPr>
-              <w:pStyle w:val="PargrafodaLista"/>
-              <w:numPr>
-                <w:ilvl w:val="0"/>
-                <w:numId w:val="24"/>
-              </w:numPr>
-              <w:cnfStyle w:val="000000000000" w:firstRow="0" w:lastRow="0" w:firstColumn="0" w:lastColumn="0" w:oddVBand="0" w:evenVBand="0" w:oddHBand="0" w:evenHBand="0" w:firstRowFirstColumn="0" w:firstRowLastColumn="0" w:lastRowFirstColumn="0" w:lastRowLastColumn="0"/>
-            </w:pPr>
-            <w:r>
-              <w:t xml:space="preserve">Alterar o </w:t>
-            </w:r>
-            <w:proofErr w:type="spellStart"/>
-            <w:r>
-              <w:t>TipoContacto</w:t>
-            </w:r>
-            <w:proofErr w:type="spellEnd"/>
-          </w:p>
-          <w:p>
-            <w:pPr>
-              <w:pStyle w:val="PargrafodaLista"/>
-              <w:numPr>
-                <w:ilvl w:val="0"/>
-                <w:numId w:val="24"/>
-              </w:numPr>
-              <w:cnfStyle w:val="000000000000" w:firstRow="0" w:lastRow="0" w:firstColumn="0" w:lastColumn="0" w:oddVBand="0" w:evenVBand="0" w:oddHBand="0" w:evenHBand="0" w:firstRowFirstColumn="0" w:firstRowLastColumn="0" w:lastRowFirstColumn="0" w:lastRowLastColumn="0"/>
-            </w:pPr>
-            <w:r>
-              <w:t xml:space="preserve">Atualizar o </w:t>
-            </w:r>
-            <w:proofErr w:type="spellStart"/>
-            <w:r>
-              <w:t>TipoContacto</w:t>
-            </w:r>
-            <w:proofErr w:type="spellEnd"/>
-          </w:p>
-        </w:tc>
-      </w:tr>
-    </w:tbl>
-    <w:p/>
-    <w:p>
-      <w:pPr>
-        <w:pStyle w:val="Ttulo3"/>
-      </w:pPr>
-      <w:bookmarkStart w:id="32" w:name="_Toc406805322"/>
+      <w:bookmarkStart w:id="32" w:name="_Toc406805321"/>
       <w:r>
         <w:t>Operações</w:t>
       </w:r>
@@ -24341,6 +24022,327 @@
               <w:cnfStyle w:val="000000100000" w:firstRow="0" w:lastRow="0" w:firstColumn="0" w:lastColumn="0" w:oddVBand="0" w:evenVBand="0" w:oddHBand="1" w:evenHBand="0" w:firstRowFirstColumn="0" w:firstRowLastColumn="0" w:lastRowFirstColumn="0" w:lastRowLastColumn="0"/>
             </w:pPr>
             <w:r>
+              <w:t>Operação que permite inserir um tipo de contacto</w:t>
+            </w:r>
+          </w:p>
+          <w:p>
+            <w:pPr>
+              <w:pStyle w:val="PargrafodaLista"/>
+              <w:numPr>
+                <w:ilvl w:val="0"/>
+                <w:numId w:val="63"/>
+              </w:numPr>
+              <w:cnfStyle w:val="000000100000" w:firstRow="0" w:lastRow="0" w:firstColumn="0" w:lastColumn="0" w:oddVBand="0" w:evenVBand="0" w:oddHBand="1" w:evenHBand="0" w:firstRowFirstColumn="0" w:firstRowLastColumn="0" w:lastRowFirstColumn="0" w:lastRowLastColumn="0"/>
+            </w:pPr>
+            <w:r>
+              <w:t>Introduzir o tipo de contacto</w:t>
+            </w:r>
+          </w:p>
+          <w:p>
+            <w:pPr>
+              <w:pStyle w:val="PargrafodaLista"/>
+              <w:numPr>
+                <w:ilvl w:val="0"/>
+                <w:numId w:val="63"/>
+              </w:numPr>
+              <w:cnfStyle w:val="000000100000" w:firstRow="0" w:lastRow="0" w:firstColumn="0" w:lastColumn="0" w:oddVBand="0" w:evenVBand="0" w:oddHBand="1" w:evenHBand="0" w:firstRowFirstColumn="0" w:firstRowLastColumn="0" w:lastRowFirstColumn="0" w:lastRowLastColumn="0"/>
+            </w:pPr>
+            <w:r>
+              <w:t>O sistema guarda</w:t>
+            </w:r>
+          </w:p>
+        </w:tc>
+      </w:tr>
+      <w:tr>
+        <w:tc>
+          <w:tcPr>
+            <w:cnfStyle w:val="001000000000" w:firstRow="0" w:lastRow="0" w:firstColumn="1" w:lastColumn="0" w:oddVBand="0" w:evenVBand="0" w:oddHBand="0" w:evenHBand="0" w:firstRowFirstColumn="0" w:firstRowLastColumn="0" w:lastRowFirstColumn="0" w:lastRowLastColumn="0"/>
+            <w:tcW w:w="1413" w:type="dxa"/>
+          </w:tcPr>
+          <w:p>
+            <w:proofErr w:type="gramStart"/>
+            <w:r>
+              <w:t>Consultar(</w:t>
+            </w:r>
+            <w:proofErr w:type="gramEnd"/>
+            <w:r>
+              <w:t>)</w:t>
+            </w:r>
+          </w:p>
+        </w:tc>
+        <w:tc>
+          <w:tcPr>
+            <w:tcW w:w="7081" w:type="dxa"/>
+          </w:tcPr>
+          <w:p>
+            <w:pPr>
+              <w:cnfStyle w:val="000000000000" w:firstRow="0" w:lastRow="0" w:firstColumn="0" w:lastColumn="0" w:oddVBand="0" w:evenVBand="0" w:oddHBand="0" w:evenHBand="0" w:firstRowFirstColumn="0" w:firstRowLastColumn="0" w:lastRowFirstColumn="0" w:lastRowLastColumn="0"/>
+            </w:pPr>
+            <w:r>
+              <w:t>Operação que permite consultar um tipo de contacto</w:t>
+            </w:r>
+          </w:p>
+          <w:p>
+            <w:pPr>
+              <w:pStyle w:val="PargrafodaLista"/>
+              <w:numPr>
+                <w:ilvl w:val="0"/>
+                <w:numId w:val="64"/>
+              </w:numPr>
+              <w:cnfStyle w:val="000000000000" w:firstRow="0" w:lastRow="0" w:firstColumn="0" w:lastColumn="0" w:oddVBand="0" w:evenVBand="0" w:oddHBand="0" w:evenHBand="0" w:firstRowFirstColumn="0" w:firstRowLastColumn="0" w:lastRowFirstColumn="0" w:lastRowLastColumn="0"/>
+            </w:pPr>
+            <w:r>
+              <w:t>Selecionar um tipo de contacto</w:t>
+            </w:r>
+          </w:p>
+          <w:p>
+            <w:pPr>
+              <w:pStyle w:val="PargrafodaLista"/>
+              <w:numPr>
+                <w:ilvl w:val="0"/>
+                <w:numId w:val="64"/>
+              </w:numPr>
+              <w:cnfStyle w:val="000000000000" w:firstRow="0" w:lastRow="0" w:firstColumn="0" w:lastColumn="0" w:oddVBand="0" w:evenVBand="0" w:oddHBand="0" w:evenHBand="0" w:firstRowFirstColumn="0" w:firstRowLastColumn="0" w:lastRowFirstColumn="0" w:lastRowLastColumn="0"/>
+            </w:pPr>
+            <w:r>
+              <w:t>O sistema mostra o tipo de contacto</w:t>
+            </w:r>
+          </w:p>
+        </w:tc>
+      </w:tr>
+      <w:tr>
+        <w:trPr>
+          <w:cnfStyle w:val="000000100000" w:firstRow="0" w:lastRow="0" w:firstColumn="0" w:lastColumn="0" w:oddVBand="0" w:evenVBand="0" w:oddHBand="1" w:evenHBand="0" w:firstRowFirstColumn="0" w:firstRowLastColumn="0" w:lastRowFirstColumn="0" w:lastRowLastColumn="0"/>
+        </w:trPr>
+        <w:tc>
+          <w:tcPr>
+            <w:cnfStyle w:val="001000000000" w:firstRow="0" w:lastRow="0" w:firstColumn="1" w:lastColumn="0" w:oddVBand="0" w:evenVBand="0" w:oddHBand="0" w:evenHBand="0" w:firstRowFirstColumn="0" w:firstRowLastColumn="0" w:lastRowFirstColumn="0" w:lastRowLastColumn="0"/>
+            <w:tcW w:w="1413" w:type="dxa"/>
+          </w:tcPr>
+          <w:p>
+            <w:proofErr w:type="gramStart"/>
+            <w:r>
+              <w:t>Eliminar(</w:t>
+            </w:r>
+            <w:proofErr w:type="gramEnd"/>
+            <w:r>
+              <w:t>)</w:t>
+            </w:r>
+          </w:p>
+        </w:tc>
+        <w:tc>
+          <w:tcPr>
+            <w:tcW w:w="7081" w:type="dxa"/>
+          </w:tcPr>
+          <w:p>
+            <w:pPr>
+              <w:cnfStyle w:val="000000100000" w:firstRow="0" w:lastRow="0" w:firstColumn="0" w:lastColumn="0" w:oddVBand="0" w:evenVBand="0" w:oddHBand="1" w:evenHBand="0" w:firstRowFirstColumn="0" w:firstRowLastColumn="0" w:lastRowFirstColumn="0" w:lastRowLastColumn="0"/>
+            </w:pPr>
+            <w:r>
+              <w:t>Operação que permite eliminar um tipo de contacto</w:t>
+            </w:r>
+          </w:p>
+          <w:p>
+            <w:pPr>
+              <w:pStyle w:val="PargrafodaLista"/>
+              <w:numPr>
+                <w:ilvl w:val="0"/>
+                <w:numId w:val="65"/>
+              </w:numPr>
+              <w:cnfStyle w:val="000000100000" w:firstRow="0" w:lastRow="0" w:firstColumn="0" w:lastColumn="0" w:oddVBand="0" w:evenVBand="0" w:oddHBand="1" w:evenHBand="0" w:firstRowFirstColumn="0" w:firstRowLastColumn="0" w:lastRowFirstColumn="0" w:lastRowLastColumn="0"/>
+            </w:pPr>
+            <w:r>
+              <w:t>Selecionar um tipo de contacto</w:t>
+            </w:r>
+          </w:p>
+          <w:p>
+            <w:pPr>
+              <w:pStyle w:val="PargrafodaLista"/>
+              <w:numPr>
+                <w:ilvl w:val="0"/>
+                <w:numId w:val="65"/>
+              </w:numPr>
+              <w:cnfStyle w:val="000000100000" w:firstRow="0" w:lastRow="0" w:firstColumn="0" w:lastColumn="0" w:oddVBand="0" w:evenVBand="0" w:oddHBand="1" w:evenHBand="0" w:firstRowFirstColumn="0" w:firstRowLastColumn="0" w:lastRowFirstColumn="0" w:lastRowLastColumn="0"/>
+            </w:pPr>
+            <w:r>
+              <w:t>O sistema mostra o tipo de contacto</w:t>
+            </w:r>
+          </w:p>
+          <w:p>
+            <w:pPr>
+              <w:pStyle w:val="PargrafodaLista"/>
+              <w:numPr>
+                <w:ilvl w:val="0"/>
+                <w:numId w:val="65"/>
+              </w:numPr>
+              <w:cnfStyle w:val="000000100000" w:firstRow="0" w:lastRow="0" w:firstColumn="0" w:lastColumn="0" w:oddVBand="0" w:evenVBand="0" w:oddHBand="1" w:evenHBand="0" w:firstRowFirstColumn="0" w:firstRowLastColumn="0" w:lastRowFirstColumn="0" w:lastRowLastColumn="0"/>
+            </w:pPr>
+            <w:r>
+              <w:t>Eliminar o tipo de contacto</w:t>
+            </w:r>
+          </w:p>
+        </w:tc>
+      </w:tr>
+      <w:tr>
+        <w:tc>
+          <w:tcPr>
+            <w:cnfStyle w:val="001000000000" w:firstRow="0" w:lastRow="0" w:firstColumn="1" w:lastColumn="0" w:oddVBand="0" w:evenVBand="0" w:oddHBand="0" w:evenHBand="0" w:firstRowFirstColumn="0" w:firstRowLastColumn="0" w:lastRowFirstColumn="0" w:lastRowLastColumn="0"/>
+            <w:tcW w:w="1413" w:type="dxa"/>
+          </w:tcPr>
+          <w:p>
+            <w:proofErr w:type="gramStart"/>
+            <w:r>
+              <w:t>Alterar(</w:t>
+            </w:r>
+            <w:proofErr w:type="gramEnd"/>
+            <w:r>
+              <w:t>)</w:t>
+            </w:r>
+          </w:p>
+        </w:tc>
+        <w:tc>
+          <w:tcPr>
+            <w:tcW w:w="7081" w:type="dxa"/>
+          </w:tcPr>
+          <w:p>
+            <w:pPr>
+              <w:cnfStyle w:val="000000000000" w:firstRow="0" w:lastRow="0" w:firstColumn="0" w:lastColumn="0" w:oddVBand="0" w:evenVBand="0" w:oddHBand="0" w:evenHBand="0" w:firstRowFirstColumn="0" w:firstRowLastColumn="0" w:lastRowFirstColumn="0" w:lastRowLastColumn="0"/>
+            </w:pPr>
+            <w:r>
+              <w:t>Operação que permite alterar um tipo de contacto</w:t>
+            </w:r>
+          </w:p>
+          <w:p>
+            <w:pPr>
+              <w:pStyle w:val="PargrafodaLista"/>
+              <w:numPr>
+                <w:ilvl w:val="0"/>
+                <w:numId w:val="24"/>
+              </w:numPr>
+              <w:cnfStyle w:val="000000000000" w:firstRow="0" w:lastRow="0" w:firstColumn="0" w:lastColumn="0" w:oddVBand="0" w:evenVBand="0" w:oddHBand="0" w:evenHBand="0" w:firstRowFirstColumn="0" w:firstRowLastColumn="0" w:lastRowFirstColumn="0" w:lastRowLastColumn="0"/>
+            </w:pPr>
+            <w:r>
+              <w:t>Selecionar um tipo de contacto</w:t>
+            </w:r>
+          </w:p>
+          <w:p>
+            <w:pPr>
+              <w:pStyle w:val="PargrafodaLista"/>
+              <w:numPr>
+                <w:ilvl w:val="0"/>
+                <w:numId w:val="24"/>
+              </w:numPr>
+              <w:cnfStyle w:val="000000000000" w:firstRow="0" w:lastRow="0" w:firstColumn="0" w:lastColumn="0" w:oddVBand="0" w:evenVBand="0" w:oddHBand="0" w:evenHBand="0" w:firstRowFirstColumn="0" w:firstRowLastColumn="0" w:lastRowFirstColumn="0" w:lastRowLastColumn="0"/>
+            </w:pPr>
+            <w:r>
+              <w:t xml:space="preserve">Alterar o </w:t>
+            </w:r>
+            <w:proofErr w:type="spellStart"/>
+            <w:r>
+              <w:t>TipoContacto</w:t>
+            </w:r>
+            <w:proofErr w:type="spellEnd"/>
+          </w:p>
+          <w:p>
+            <w:pPr>
+              <w:pStyle w:val="PargrafodaLista"/>
+              <w:numPr>
+                <w:ilvl w:val="0"/>
+                <w:numId w:val="24"/>
+              </w:numPr>
+              <w:cnfStyle w:val="000000000000" w:firstRow="0" w:lastRow="0" w:firstColumn="0" w:lastColumn="0" w:oddVBand="0" w:evenVBand="0" w:oddHBand="0" w:evenHBand="0" w:firstRowFirstColumn="0" w:firstRowLastColumn="0" w:lastRowFirstColumn="0" w:lastRowLastColumn="0"/>
+            </w:pPr>
+            <w:r>
+              <w:t xml:space="preserve">Atualizar o </w:t>
+            </w:r>
+            <w:proofErr w:type="spellStart"/>
+            <w:r>
+              <w:t>TipoContacto</w:t>
+            </w:r>
+            <w:proofErr w:type="spellEnd"/>
+          </w:p>
+        </w:tc>
+      </w:tr>
+    </w:tbl>
+    <w:p/>
+    <w:p>
+      <w:pPr>
+        <w:pStyle w:val="Ttulo3"/>
+      </w:pPr>
+      <w:bookmarkStart w:id="33" w:name="_Toc406805322"/>
+      <w:r>
+        <w:t>Operações</w:t>
+      </w:r>
+      <w:bookmarkEnd w:id="33"/>
+    </w:p>
+    <w:tbl>
+      <w:tblPr>
+        <w:tblStyle w:val="TabeladeGrade4-nfase21"/>
+        <w:tblW w:w="0" w:type="auto"/>
+        <w:tblLook w:val="04A0" w:firstRow="1" w:lastRow="0" w:firstColumn="1" w:lastColumn="0" w:noHBand="0" w:noVBand="1"/>
+      </w:tblPr>
+      <w:tblGrid>
+        <w:gridCol w:w="1413"/>
+        <w:gridCol w:w="7081"/>
+      </w:tblGrid>
+      <w:tr>
+        <w:trPr>
+          <w:cnfStyle w:val="100000000000" w:firstRow="1" w:lastRow="0" w:firstColumn="0" w:lastColumn="0" w:oddVBand="0" w:evenVBand="0" w:oddHBand="0" w:evenHBand="0" w:firstRowFirstColumn="0" w:firstRowLastColumn="0" w:lastRowFirstColumn="0" w:lastRowLastColumn="0"/>
+        </w:trPr>
+        <w:tc>
+          <w:tcPr>
+            <w:cnfStyle w:val="001000000000" w:firstRow="0" w:lastRow="0" w:firstColumn="1" w:lastColumn="0" w:oddVBand="0" w:evenVBand="0" w:oddHBand="0" w:evenHBand="0" w:firstRowFirstColumn="0" w:firstRowLastColumn="0" w:lastRowFirstColumn="0" w:lastRowLastColumn="0"/>
+            <w:tcW w:w="1413" w:type="dxa"/>
+          </w:tcPr>
+          <w:p>
+            <w:r>
+              <w:t>Nome</w:t>
+            </w:r>
+          </w:p>
+        </w:tc>
+        <w:tc>
+          <w:tcPr>
+            <w:tcW w:w="7081" w:type="dxa"/>
+          </w:tcPr>
+          <w:p>
+            <w:pPr>
+              <w:cnfStyle w:val="100000000000" w:firstRow="1" w:lastRow="0" w:firstColumn="0" w:lastColumn="0" w:oddVBand="0" w:evenVBand="0" w:oddHBand="0" w:evenHBand="0" w:firstRowFirstColumn="0" w:firstRowLastColumn="0" w:lastRowFirstColumn="0" w:lastRowLastColumn="0"/>
+            </w:pPr>
+            <w:r>
+              <w:t>Descrição</w:t>
+            </w:r>
+          </w:p>
+        </w:tc>
+      </w:tr>
+      <w:tr>
+        <w:trPr>
+          <w:cnfStyle w:val="000000100000" w:firstRow="0" w:lastRow="0" w:firstColumn="0" w:lastColumn="0" w:oddVBand="0" w:evenVBand="0" w:oddHBand="1" w:evenHBand="0" w:firstRowFirstColumn="0" w:firstRowLastColumn="0" w:lastRowFirstColumn="0" w:lastRowLastColumn="0"/>
+        </w:trPr>
+        <w:tc>
+          <w:tcPr>
+            <w:cnfStyle w:val="001000000000" w:firstRow="0" w:lastRow="0" w:firstColumn="1" w:lastColumn="0" w:oddVBand="0" w:evenVBand="0" w:oddHBand="0" w:evenHBand="0" w:firstRowFirstColumn="0" w:firstRowLastColumn="0" w:lastRowFirstColumn="0" w:lastRowLastColumn="0"/>
+            <w:tcW w:w="1413" w:type="dxa"/>
+          </w:tcPr>
+          <w:p>
+            <w:proofErr w:type="gramStart"/>
+            <w:r>
+              <w:t>Inserir(</w:t>
+            </w:r>
+            <w:proofErr w:type="gramEnd"/>
+            <w:r>
+              <w:t>)</w:t>
+            </w:r>
+          </w:p>
+        </w:tc>
+        <w:tc>
+          <w:tcPr>
+            <w:tcW w:w="7081" w:type="dxa"/>
+          </w:tcPr>
+          <w:p>
+            <w:pPr>
+              <w:cnfStyle w:val="000000100000" w:firstRow="0" w:lastRow="0" w:firstColumn="0" w:lastColumn="0" w:oddVBand="0" w:evenVBand="0" w:oddHBand="1" w:evenHBand="0" w:firstRowFirstColumn="0" w:firstRowLastColumn="0" w:lastRowFirstColumn="0" w:lastRowLastColumn="0"/>
+            </w:pPr>
+            <w:r>
               <w:t>Operação que permite inserir um contacto</w:t>
             </w:r>
           </w:p>
@@ -24550,7 +24552,7 @@
       <w:pPr>
         <w:pStyle w:val="Ttulo2"/>
       </w:pPr>
-      <w:bookmarkStart w:id="33" w:name="_Toc406805323"/>
+      <w:bookmarkStart w:id="34" w:name="_Toc406805323"/>
       <w:r>
         <w:lastRenderedPageBreak/>
         <w:t>Código Postal (</w:t>
@@ -24563,18 +24565,18 @@
       <w:r>
         <w:t>)</w:t>
       </w:r>
-      <w:bookmarkEnd w:id="33"/>
+      <w:bookmarkEnd w:id="34"/>
     </w:p>
     <w:p/>
     <w:p>
       <w:pPr>
         <w:pStyle w:val="Ttulo3"/>
       </w:pPr>
-      <w:bookmarkStart w:id="34" w:name="_Toc406805324"/>
+      <w:bookmarkStart w:id="35" w:name="_Toc406805324"/>
       <w:r>
         <w:t>Dicionário de dados</w:t>
       </w:r>
-      <w:bookmarkEnd w:id="34"/>
+      <w:bookmarkEnd w:id="35"/>
     </w:p>
     <w:tbl>
       <w:tblPr>
@@ -25131,11 +25133,11 @@
       <w:pPr>
         <w:pStyle w:val="Ttulo3"/>
       </w:pPr>
-      <w:bookmarkStart w:id="35" w:name="_Toc406805325"/>
+      <w:bookmarkStart w:id="36" w:name="_Toc406805325"/>
       <w:r>
         <w:t>Operações</w:t>
       </w:r>
-      <w:bookmarkEnd w:id="35"/>
+      <w:bookmarkEnd w:id="36"/>
     </w:p>
     <w:tbl>
       <w:tblPr>
@@ -25520,22 +25522,22 @@
       <w:pPr>
         <w:pStyle w:val="Ttulo2"/>
       </w:pPr>
-      <w:bookmarkStart w:id="36" w:name="_Toc406805326"/>
+      <w:bookmarkStart w:id="37" w:name="_Toc406805326"/>
       <w:r>
         <w:t>Localidades (Localidades)</w:t>
       </w:r>
-      <w:bookmarkEnd w:id="36"/>
+      <w:bookmarkEnd w:id="37"/>
     </w:p>
     <w:p/>
     <w:p>
       <w:pPr>
         <w:pStyle w:val="Ttulo3"/>
       </w:pPr>
-      <w:bookmarkStart w:id="37" w:name="_Toc406805327"/>
+      <w:bookmarkStart w:id="38" w:name="_Toc406805327"/>
       <w:r>
         <w:t>Dicionário de dados</w:t>
       </w:r>
-      <w:bookmarkEnd w:id="37"/>
+      <w:bookmarkEnd w:id="38"/>
     </w:p>
     <w:tbl>
       <w:tblPr>
@@ -26119,12 +26121,12 @@
       <w:pPr>
         <w:pStyle w:val="Ttulo3"/>
       </w:pPr>
-      <w:bookmarkStart w:id="38" w:name="_Toc406805328"/>
+      <w:bookmarkStart w:id="39" w:name="_Toc406805328"/>
       <w:r>
         <w:lastRenderedPageBreak/>
         <w:t>Operações</w:t>
       </w:r>
-      <w:bookmarkEnd w:id="38"/>
+      <w:bookmarkEnd w:id="39"/>
     </w:p>
     <w:tbl>
       <w:tblPr>
@@ -26443,7 +26445,7 @@
       <w:pPr>
         <w:pStyle w:val="Ttulo2"/>
       </w:pPr>
-      <w:bookmarkStart w:id="39" w:name="_Toc406805329"/>
+      <w:bookmarkStart w:id="40" w:name="_Toc406805329"/>
       <w:r>
         <w:t>Países (</w:t>
       </w:r>
@@ -26455,18 +26457,18 @@
       <w:r>
         <w:t>)</w:t>
       </w:r>
-      <w:bookmarkEnd w:id="39"/>
+      <w:bookmarkEnd w:id="40"/>
     </w:p>
     <w:p/>
     <w:p>
       <w:pPr>
         <w:pStyle w:val="Ttulo3"/>
       </w:pPr>
-      <w:bookmarkStart w:id="40" w:name="_Toc406805330"/>
+      <w:bookmarkStart w:id="41" w:name="_Toc406805330"/>
       <w:r>
         <w:t>Dicionário de dados</w:t>
       </w:r>
-      <w:bookmarkEnd w:id="40"/>
+      <w:bookmarkEnd w:id="41"/>
     </w:p>
     <w:tbl>
       <w:tblPr>
@@ -27019,11 +27021,11 @@
       <w:pPr>
         <w:pStyle w:val="Ttulo3"/>
       </w:pPr>
-      <w:bookmarkStart w:id="41" w:name="_Toc406805331"/>
+      <w:bookmarkStart w:id="42" w:name="_Toc406805331"/>
       <w:r>
         <w:t>Operações</w:t>
       </w:r>
-      <w:bookmarkEnd w:id="41"/>
+      <w:bookmarkEnd w:id="42"/>
     </w:p>
     <w:tbl>
       <w:tblPr>
@@ -27407,7 +27409,7 @@
       <w:pPr>
         <w:pStyle w:val="Ttulo2"/>
       </w:pPr>
-      <w:bookmarkStart w:id="42" w:name="_Toc406805332"/>
+      <w:bookmarkStart w:id="43" w:name="_Toc406805332"/>
       <w:r>
         <w:lastRenderedPageBreak/>
         <w:t>Funcionários (</w:t>
@@ -27420,18 +27422,18 @@
       <w:r>
         <w:t>)</w:t>
       </w:r>
-      <w:bookmarkEnd w:id="42"/>
+      <w:bookmarkEnd w:id="43"/>
     </w:p>
     <w:p/>
     <w:p>
       <w:pPr>
         <w:pStyle w:val="Ttulo3"/>
       </w:pPr>
-      <w:bookmarkStart w:id="43" w:name="_Toc406805333"/>
+      <w:bookmarkStart w:id="44" w:name="_Toc406805333"/>
       <w:r>
         <w:t>Dicionário de dados</w:t>
       </w:r>
-      <w:bookmarkEnd w:id="43"/>
+      <w:bookmarkEnd w:id="44"/>
     </w:p>
     <w:tbl>
       <w:tblPr>
@@ -28882,11 +28884,11 @@
       <w:pPr>
         <w:pStyle w:val="Ttulo3"/>
       </w:pPr>
-      <w:bookmarkStart w:id="44" w:name="_Toc406805334"/>
+      <w:bookmarkStart w:id="45" w:name="_Toc406805334"/>
       <w:r>
         <w:t>Operações</w:t>
       </w:r>
-      <w:bookmarkEnd w:id="44"/>
+      <w:bookmarkEnd w:id="45"/>
     </w:p>
     <w:tbl>
       <w:tblPr>
@@ -29259,7 +29261,7 @@
           <w:lang w:eastAsia="zh-TW"/>
         </w:rPr>
       </w:pPr>
-      <w:bookmarkStart w:id="45" w:name="_Toc406805335"/>
+      <w:bookmarkStart w:id="46" w:name="_Toc406805335"/>
       <w:r>
         <w:br w:type="page"/>
       </w:r>
@@ -29272,18 +29274,18 @@
         <w:lastRenderedPageBreak/>
         <w:t>Cargos (Cargos)</w:t>
       </w:r>
-      <w:bookmarkEnd w:id="45"/>
+      <w:bookmarkEnd w:id="46"/>
     </w:p>
     <w:p/>
     <w:p>
       <w:pPr>
         <w:pStyle w:val="Ttulo3"/>
       </w:pPr>
-      <w:bookmarkStart w:id="46" w:name="_Toc406805336"/>
+      <w:bookmarkStart w:id="47" w:name="_Toc406805336"/>
       <w:r>
         <w:t>Dicionário de dados</w:t>
       </w:r>
-      <w:bookmarkEnd w:id="46"/>
+      <w:bookmarkEnd w:id="47"/>
     </w:p>
     <w:tbl>
       <w:tblPr>
@@ -29734,11 +29736,11 @@
       <w:pPr>
         <w:pStyle w:val="Ttulo3"/>
       </w:pPr>
-      <w:bookmarkStart w:id="47" w:name="_Toc406805337"/>
+      <w:bookmarkStart w:id="48" w:name="_Toc406805337"/>
       <w:r>
         <w:t>Operações</w:t>
       </w:r>
-      <w:bookmarkEnd w:id="47"/>
+      <w:bookmarkEnd w:id="48"/>
     </w:p>
     <w:tbl>
       <w:tblPr>
@@ -30052,7 +30054,7 @@
       <w:pPr>
         <w:pStyle w:val="Ttulo2"/>
       </w:pPr>
-      <w:bookmarkStart w:id="48" w:name="_Toc406805338"/>
+      <w:bookmarkStart w:id="49" w:name="_Toc406805338"/>
       <w:r>
         <w:t>P</w:t>
       </w:r>
@@ -30070,18 +30072,18 @@
       <w:r>
         <w:t>)</w:t>
       </w:r>
-      <w:bookmarkEnd w:id="48"/>
+      <w:bookmarkEnd w:id="49"/>
     </w:p>
     <w:p/>
     <w:p>
       <w:pPr>
         <w:pStyle w:val="Ttulo3"/>
       </w:pPr>
-      <w:bookmarkStart w:id="49" w:name="_Toc406805339"/>
+      <w:bookmarkStart w:id="50" w:name="_Toc406805339"/>
       <w:r>
         <w:t>Dicionário de dados</w:t>
       </w:r>
-      <w:bookmarkEnd w:id="49"/>
+      <w:bookmarkEnd w:id="50"/>
     </w:p>
     <w:tbl>
       <w:tblPr>
@@ -31212,11 +31214,11 @@
       <w:pPr>
         <w:pStyle w:val="Ttulo3"/>
       </w:pPr>
-      <w:bookmarkStart w:id="50" w:name="_Toc406805340"/>
+      <w:bookmarkStart w:id="51" w:name="_Toc406805340"/>
       <w:r>
         <w:t>Operações</w:t>
       </w:r>
-      <w:bookmarkEnd w:id="50"/>
+      <w:bookmarkEnd w:id="51"/>
     </w:p>
     <w:tbl>
       <w:tblPr>
@@ -31654,7 +31656,7 @@
           <w:lang w:eastAsia="zh-TW"/>
         </w:rPr>
       </w:pPr>
-      <w:bookmarkStart w:id="51" w:name="_Toc406805341"/>
+      <w:bookmarkStart w:id="52" w:name="_Toc406805341"/>
       <w:r>
         <w:br w:type="page"/>
       </w:r>
@@ -31681,18 +31683,18 @@
       <w:r>
         <w:t>)</w:t>
       </w:r>
-      <w:bookmarkEnd w:id="51"/>
+      <w:bookmarkEnd w:id="52"/>
     </w:p>
     <w:p/>
     <w:p>
       <w:pPr>
         <w:pStyle w:val="Ttulo3"/>
       </w:pPr>
-      <w:bookmarkStart w:id="52" w:name="_Toc406805342"/>
+      <w:bookmarkStart w:id="53" w:name="_Toc406805342"/>
       <w:r>
         <w:t>Dicionário de dados</w:t>
       </w:r>
-      <w:bookmarkEnd w:id="52"/>
+      <w:bookmarkEnd w:id="53"/>
     </w:p>
     <w:tbl>
       <w:tblPr>
@@ -32327,11 +32329,11 @@
       <w:pPr>
         <w:pStyle w:val="Ttulo3"/>
       </w:pPr>
-      <w:bookmarkStart w:id="53" w:name="_Toc406805343"/>
+      <w:bookmarkStart w:id="54" w:name="_Toc406805343"/>
       <w:r>
         <w:t>Operações</w:t>
       </w:r>
-      <w:bookmarkEnd w:id="53"/>
+      <w:bookmarkEnd w:id="54"/>
     </w:p>
     <w:tbl>
       <w:tblPr>
@@ -32586,7 +32588,7 @@
           <w:lang w:eastAsia="zh-TW"/>
         </w:rPr>
       </w:pPr>
-      <w:bookmarkStart w:id="54" w:name="_Toc406805344"/>
+      <w:bookmarkStart w:id="55" w:name="_Toc406805344"/>
       <w:r>
         <w:br w:type="page"/>
       </w:r>
@@ -32602,7 +32604,7 @@
       <w:r>
         <w:t xml:space="preserve"> (Estados)</w:t>
       </w:r>
-      <w:bookmarkEnd w:id="54"/>
+      <w:bookmarkEnd w:id="55"/>
     </w:p>
     <w:p>
       <w:pPr>
@@ -32615,11 +32617,11 @@
       <w:pPr>
         <w:pStyle w:val="Ttulo3"/>
       </w:pPr>
-      <w:bookmarkStart w:id="55" w:name="_Toc406805345"/>
+      <w:bookmarkStart w:id="56" w:name="_Toc406805345"/>
       <w:r>
         <w:t>Dicionário de dados</w:t>
       </w:r>
-      <w:bookmarkEnd w:id="55"/>
+      <w:bookmarkEnd w:id="56"/>
     </w:p>
     <w:tbl>
       <w:tblPr>
@@ -33213,11 +33215,11 @@
       <w:pPr>
         <w:pStyle w:val="Ttulo3"/>
       </w:pPr>
-      <w:bookmarkStart w:id="56" w:name="_Toc406805346"/>
+      <w:bookmarkStart w:id="57" w:name="_Toc406805346"/>
       <w:r>
         <w:t>Operações</w:t>
       </w:r>
-      <w:bookmarkEnd w:id="56"/>
+      <w:bookmarkEnd w:id="57"/>
     </w:p>
     <w:tbl>
       <w:tblPr>
@@ -33409,7 +33411,7 @@
       <w:pPr>
         <w:pStyle w:val="Ttulo2"/>
       </w:pPr>
-      <w:bookmarkStart w:id="57" w:name="_Toc406805347"/>
+      <w:bookmarkStart w:id="58" w:name="_Toc406805347"/>
       <w:r>
         <w:t>Relação: Promoções – Tipos de quarto (</w:t>
       </w:r>
@@ -33421,18 +33423,18 @@
       <w:r>
         <w:t>)</w:t>
       </w:r>
-      <w:bookmarkEnd w:id="57"/>
+      <w:bookmarkEnd w:id="58"/>
     </w:p>
     <w:p/>
     <w:p>
       <w:pPr>
         <w:pStyle w:val="Ttulo3"/>
       </w:pPr>
-      <w:bookmarkStart w:id="58" w:name="_Toc406805348"/>
+      <w:bookmarkStart w:id="59" w:name="_Toc406805348"/>
       <w:r>
         <w:t>Dicionário de dados</w:t>
       </w:r>
-      <w:bookmarkEnd w:id="58"/>
+      <w:bookmarkEnd w:id="59"/>
     </w:p>
     <w:tbl>
       <w:tblPr>
@@ -33923,11 +33925,11 @@
       <w:pPr>
         <w:pStyle w:val="Ttulo3"/>
       </w:pPr>
-      <w:bookmarkStart w:id="59" w:name="_Toc406805349"/>
+      <w:bookmarkStart w:id="60" w:name="_Toc406805349"/>
       <w:r>
         <w:t>Operações</w:t>
       </w:r>
-      <w:bookmarkEnd w:id="59"/>
+      <w:bookmarkEnd w:id="60"/>
     </w:p>
     <w:tbl>
       <w:tblPr>
@@ -34189,7 +34191,7 @@
       <w:pPr>
         <w:pStyle w:val="Ttulo2"/>
       </w:pPr>
-      <w:bookmarkStart w:id="60" w:name="_Toc406805350"/>
+      <w:bookmarkStart w:id="61" w:name="_Toc406805350"/>
       <w:r>
         <w:t>Condições das promoções (</w:t>
       </w:r>
@@ -34201,18 +34203,18 @@
       <w:r>
         <w:t>)</w:t>
       </w:r>
-      <w:bookmarkEnd w:id="60"/>
+      <w:bookmarkEnd w:id="61"/>
     </w:p>
     <w:p/>
     <w:p>
       <w:pPr>
         <w:pStyle w:val="Ttulo3"/>
       </w:pPr>
-      <w:bookmarkStart w:id="61" w:name="_Toc406805351"/>
+      <w:bookmarkStart w:id="62" w:name="_Toc406805351"/>
       <w:r>
         <w:t>Dicionário de dados</w:t>
       </w:r>
-      <w:bookmarkEnd w:id="61"/>
+      <w:bookmarkEnd w:id="62"/>
     </w:p>
     <w:tbl>
       <w:tblPr>
@@ -35174,11 +35176,11 @@
       <w:pPr>
         <w:pStyle w:val="Ttulo3"/>
       </w:pPr>
-      <w:bookmarkStart w:id="62" w:name="_Toc406805352"/>
+      <w:bookmarkStart w:id="63" w:name="_Toc406805352"/>
       <w:r>
         <w:t>Operações</w:t>
       </w:r>
-      <w:bookmarkEnd w:id="62"/>
+      <w:bookmarkEnd w:id="63"/>
     </w:p>
     <w:tbl>
       <w:tblPr>
@@ -35530,7 +35532,7 @@
       <w:pPr>
         <w:pStyle w:val="Ttulo2"/>
       </w:pPr>
-      <w:bookmarkStart w:id="63" w:name="_Toc406805353"/>
+      <w:bookmarkStart w:id="64" w:name="_Toc406805353"/>
       <w:r>
         <w:lastRenderedPageBreak/>
         <w:t>Condições das promoções (</w:t>
@@ -35543,18 +35545,18 @@
       <w:r>
         <w:t>)</w:t>
       </w:r>
-      <w:bookmarkEnd w:id="63"/>
+      <w:bookmarkEnd w:id="64"/>
     </w:p>
     <w:p/>
     <w:p>
       <w:pPr>
         <w:pStyle w:val="Ttulo3"/>
       </w:pPr>
-      <w:bookmarkStart w:id="64" w:name="_Toc406805354"/>
+      <w:bookmarkStart w:id="65" w:name="_Toc406805354"/>
       <w:r>
         <w:t>Dicionário de dados</w:t>
       </w:r>
-      <w:bookmarkEnd w:id="64"/>
+      <w:bookmarkEnd w:id="65"/>
     </w:p>
     <w:tbl>
       <w:tblPr>
@@ -36353,11 +36355,11 @@
       <w:pPr>
         <w:pStyle w:val="Ttulo3"/>
       </w:pPr>
-      <w:bookmarkStart w:id="65" w:name="_Toc406805355"/>
+      <w:bookmarkStart w:id="66" w:name="_Toc406805355"/>
       <w:r>
         <w:t>Operações</w:t>
       </w:r>
-      <w:bookmarkEnd w:id="65"/>
+      <w:bookmarkEnd w:id="66"/>
     </w:p>
     <w:tbl>
       <w:tblPr>
@@ -36748,7 +36750,7 @@
           <w:lang w:eastAsia="zh-TW"/>
         </w:rPr>
       </w:pPr>
-      <w:bookmarkStart w:id="66" w:name="_Toc406805356"/>
+      <w:bookmarkStart w:id="67" w:name="_Toc406805356"/>
       <w:r>
         <w:br w:type="page"/>
       </w:r>
@@ -36769,18 +36771,18 @@
       <w:r>
         <w:t>)</w:t>
       </w:r>
-      <w:bookmarkEnd w:id="66"/>
+      <w:bookmarkEnd w:id="67"/>
     </w:p>
     <w:p/>
     <w:p>
       <w:pPr>
         <w:pStyle w:val="Ttulo3"/>
       </w:pPr>
-      <w:bookmarkStart w:id="67" w:name="_Toc406805357"/>
+      <w:bookmarkStart w:id="68" w:name="_Toc406805357"/>
       <w:r>
         <w:t>Dicionário de dados</w:t>
       </w:r>
-      <w:bookmarkEnd w:id="67"/>
+      <w:bookmarkEnd w:id="68"/>
     </w:p>
     <w:tbl>
       <w:tblPr>
@@ -37222,11 +37224,11 @@
       <w:pPr>
         <w:pStyle w:val="Ttulo3"/>
       </w:pPr>
-      <w:bookmarkStart w:id="68" w:name="_Toc406805358"/>
+      <w:bookmarkStart w:id="69" w:name="_Toc406805358"/>
       <w:r>
         <w:t>Operações</w:t>
       </w:r>
-      <w:bookmarkEnd w:id="68"/>
+      <w:bookmarkEnd w:id="69"/>
     </w:p>
     <w:tbl>
       <w:tblPr>
@@ -37584,22 +37586,22 @@
       <w:pPr>
         <w:pStyle w:val="Ttulo2"/>
       </w:pPr>
-      <w:bookmarkStart w:id="69" w:name="_Toc406805359"/>
+      <w:bookmarkStart w:id="70" w:name="_Toc406805359"/>
       <w:r>
         <w:t>Operadores (Operadores)</w:t>
       </w:r>
-      <w:bookmarkEnd w:id="69"/>
+      <w:bookmarkEnd w:id="70"/>
     </w:p>
     <w:p/>
     <w:p>
       <w:pPr>
         <w:pStyle w:val="Ttulo3"/>
       </w:pPr>
-      <w:bookmarkStart w:id="70" w:name="_Toc406805360"/>
+      <w:bookmarkStart w:id="71" w:name="_Toc406805360"/>
       <w:r>
         <w:t>Dicionário de dados</w:t>
       </w:r>
-      <w:bookmarkEnd w:id="70"/>
+      <w:bookmarkEnd w:id="71"/>
     </w:p>
     <w:tbl>
       <w:tblPr>
@@ -38056,11 +38058,11 @@
       <w:pPr>
         <w:pStyle w:val="Ttulo3"/>
       </w:pPr>
-      <w:bookmarkStart w:id="71" w:name="_Toc406805361"/>
+      <w:bookmarkStart w:id="72" w:name="_Toc406805361"/>
       <w:r>
         <w:t>Operações</w:t>
       </w:r>
-      <w:bookmarkEnd w:id="71"/>
+      <w:bookmarkEnd w:id="72"/>
     </w:p>
     <w:tbl>
       <w:tblPr>
@@ -38379,7 +38381,7 @@
       <w:pPr>
         <w:pStyle w:val="Ttulo2"/>
       </w:pPr>
-      <w:bookmarkStart w:id="72" w:name="_Toc406805362"/>
+      <w:bookmarkStart w:id="73" w:name="_Toc406805362"/>
       <w:r>
         <w:t>Tipos de operadores</w:t>
       </w:r>
@@ -38397,18 +38399,18 @@
       <w:r>
         <w:t>)</w:t>
       </w:r>
-      <w:bookmarkEnd w:id="72"/>
+      <w:bookmarkEnd w:id="73"/>
     </w:p>
     <w:p/>
     <w:p>
       <w:pPr>
         <w:pStyle w:val="Ttulo3"/>
       </w:pPr>
-      <w:bookmarkStart w:id="73" w:name="_Toc406805363"/>
+      <w:bookmarkStart w:id="74" w:name="_Toc406805363"/>
       <w:r>
         <w:t>Dicionário de dados</w:t>
       </w:r>
-      <w:bookmarkEnd w:id="73"/>
+      <w:bookmarkEnd w:id="74"/>
     </w:p>
     <w:tbl>
       <w:tblPr>
@@ -38909,11 +38911,11 @@
       <w:pPr>
         <w:pStyle w:val="Ttulo3"/>
       </w:pPr>
-      <w:bookmarkStart w:id="74" w:name="_Toc406805364"/>
+      <w:bookmarkStart w:id="75" w:name="_Toc406805364"/>
       <w:r>
         <w:t>Operações</w:t>
       </w:r>
-      <w:bookmarkEnd w:id="74"/>
+      <w:bookmarkEnd w:id="75"/>
     </w:p>
     <w:tbl>
       <w:tblPr>
@@ -39172,7 +39174,7 @@
           <w:lang w:eastAsia="zh-TW"/>
         </w:rPr>
       </w:pPr>
-      <w:bookmarkStart w:id="75" w:name="_Toc406805365"/>
+      <w:bookmarkStart w:id="76" w:name="_Toc406805365"/>
       <w:r>
         <w:br w:type="page"/>
       </w:r>
@@ -39185,18 +39187,18 @@
         <w:lastRenderedPageBreak/>
         <w:t>Tipos (Tipos)</w:t>
       </w:r>
-      <w:bookmarkEnd w:id="75"/>
+      <w:bookmarkEnd w:id="76"/>
     </w:p>
     <w:p/>
     <w:p>
       <w:pPr>
         <w:pStyle w:val="Ttulo3"/>
       </w:pPr>
-      <w:bookmarkStart w:id="76" w:name="_Toc406805366"/>
+      <w:bookmarkStart w:id="77" w:name="_Toc406805366"/>
       <w:r>
         <w:t>Dicionário de dados</w:t>
       </w:r>
-      <w:bookmarkEnd w:id="76"/>
+      <w:bookmarkEnd w:id="77"/>
     </w:p>
     <w:tbl>
       <w:tblPr>
@@ -39682,11 +39684,11 @@
       <w:pPr>
         <w:pStyle w:val="Ttulo3"/>
       </w:pPr>
-      <w:bookmarkStart w:id="77" w:name="_Toc406805367"/>
+      <w:bookmarkStart w:id="78" w:name="_Toc406805367"/>
       <w:r>
         <w:t>Operações</w:t>
       </w:r>
-      <w:bookmarkEnd w:id="77"/>
+      <w:bookmarkEnd w:id="78"/>
     </w:p>
     <w:tbl>
       <w:tblPr>
@@ -40001,12 +40003,12 @@
       <w:pPr>
         <w:pStyle w:val="Ttulo2"/>
       </w:pPr>
-      <w:bookmarkStart w:id="78" w:name="_Toc406805368"/>
+      <w:bookmarkStart w:id="79" w:name="_Toc406805368"/>
       <w:proofErr w:type="spellStart"/>
       <w:r>
         <w:t>ContactosTemp</w:t>
       </w:r>
-      <w:bookmarkEnd w:id="78"/>
+      <w:bookmarkEnd w:id="79"/>
       <w:proofErr w:type="spellEnd"/>
     </w:p>
     <w:p/>
@@ -40014,11 +40016,11 @@
       <w:pPr>
         <w:pStyle w:val="Ttulo3"/>
       </w:pPr>
-      <w:bookmarkStart w:id="79" w:name="_Toc406805369"/>
+      <w:bookmarkStart w:id="80" w:name="_Toc406805369"/>
       <w:r>
         <w:t>Dicionário de dados</w:t>
       </w:r>
-      <w:bookmarkEnd w:id="79"/>
+      <w:bookmarkEnd w:id="80"/>
     </w:p>
     <w:tbl>
       <w:tblPr>
@@ -40782,11 +40784,11 @@
       <w:pPr>
         <w:pStyle w:val="Ttulo3"/>
       </w:pPr>
-      <w:bookmarkStart w:id="80" w:name="_Toc406805370"/>
+      <w:bookmarkStart w:id="81" w:name="_Toc406805370"/>
       <w:r>
         <w:t>Operações</w:t>
       </w:r>
-      <w:bookmarkEnd w:id="80"/>
+      <w:bookmarkEnd w:id="81"/>
     </w:p>
     <w:tbl>
       <w:tblPr>
@@ -41186,7 +41188,7 @@
       <w:pPr>
         <w:pStyle w:val="Ttulo2"/>
       </w:pPr>
-      <w:bookmarkStart w:id="81" w:name="_Toc406805371"/>
+      <w:bookmarkStart w:id="82" w:name="_Toc406805371"/>
       <w:r>
         <w:t>Condições da meteorologia (</w:t>
       </w:r>
@@ -41198,18 +41200,18 @@
       <w:r>
         <w:t>)</w:t>
       </w:r>
-      <w:bookmarkEnd w:id="81"/>
+      <w:bookmarkEnd w:id="82"/>
     </w:p>
     <w:p/>
     <w:p>
       <w:pPr>
         <w:pStyle w:val="Ttulo3"/>
       </w:pPr>
-      <w:bookmarkStart w:id="82" w:name="_Toc406805372"/>
+      <w:bookmarkStart w:id="83" w:name="_Toc406805372"/>
       <w:r>
         <w:t>Dicionário de dados</w:t>
       </w:r>
-      <w:bookmarkEnd w:id="82"/>
+      <w:bookmarkEnd w:id="83"/>
     </w:p>
     <w:tbl>
       <w:tblPr>
@@ -42023,11 +42025,11 @@
       <w:pPr>
         <w:pStyle w:val="Ttulo3"/>
       </w:pPr>
-      <w:bookmarkStart w:id="83" w:name="_Toc406805373"/>
+      <w:bookmarkStart w:id="84" w:name="_Toc406805373"/>
       <w:r>
         <w:t>Operações</w:t>
       </w:r>
-      <w:bookmarkEnd w:id="83"/>
+      <w:bookmarkEnd w:id="84"/>
     </w:p>
     <w:tbl>
       <w:tblPr>
@@ -42374,7 +42376,7 @@
           <w:szCs w:val="28"/>
         </w:rPr>
       </w:pPr>
-      <w:bookmarkStart w:id="84" w:name="_Toc406805374"/>
+      <w:bookmarkStart w:id="85" w:name="_Toc406805374"/>
       <w:r>
         <w:br w:type="page"/>
       </w:r>
@@ -42387,7 +42389,7 @@
         <w:lastRenderedPageBreak/>
         <w:t>Diagrama de Estados</w:t>
       </w:r>
-      <w:bookmarkEnd w:id="84"/>
+      <w:bookmarkEnd w:id="85"/>
     </w:p>
     <w:p/>
     <w:p>
@@ -42451,12 +42453,12 @@
       <w:pPr>
         <w:pStyle w:val="Ttulo1"/>
       </w:pPr>
-      <w:bookmarkStart w:id="85" w:name="_Toc406805375"/>
+      <w:bookmarkStart w:id="86" w:name="_Toc406805375"/>
       <w:r>
         <w:lastRenderedPageBreak/>
         <w:t>Diagrama de Atividade</w:t>
       </w:r>
-      <w:bookmarkEnd w:id="85"/>
+      <w:bookmarkEnd w:id="86"/>
     </w:p>
     <w:p>
       <w:r>
@@ -42524,7 +42526,7 @@
           <w:szCs w:val="28"/>
         </w:rPr>
       </w:pPr>
-      <w:bookmarkStart w:id="86" w:name="_Toc406805376"/>
+      <w:bookmarkStart w:id="87" w:name="_Toc406805376"/>
       <w:r>
         <w:br w:type="page"/>
       </w:r>
@@ -42540,21 +42542,21 @@
       <w:r>
         <w:t>s</w:t>
       </w:r>
-      <w:bookmarkEnd w:id="86"/>
+      <w:bookmarkEnd w:id="87"/>
     </w:p>
     <w:p/>
     <w:p>
       <w:pPr>
         <w:pStyle w:val="Ttulo2"/>
       </w:pPr>
-      <w:bookmarkStart w:id="87" w:name="_Toc406805377"/>
+      <w:bookmarkStart w:id="88" w:name="_Toc406805377"/>
       <w:r>
         <w:t>Inserir/</w:t>
       </w:r>
       <w:r>
         <w:t>alterar promoções</w:t>
       </w:r>
-      <w:bookmarkEnd w:id="87"/>
+      <w:bookmarkEnd w:id="88"/>
     </w:p>
     <w:p>
       <w:r>
@@ -42617,12 +42619,12 @@
       <w:pPr>
         <w:pStyle w:val="Ttulo2"/>
       </w:pPr>
-      <w:bookmarkStart w:id="88" w:name="_Toc406805378"/>
+      <w:bookmarkStart w:id="89" w:name="_Toc406805378"/>
       <w:r>
         <w:lastRenderedPageBreak/>
         <w:t>Pesquisar / consultar Promoção</w:t>
       </w:r>
-      <w:bookmarkEnd w:id="88"/>
+      <w:bookmarkEnd w:id="89"/>
     </w:p>
     <w:p>
       <w:r>
@@ -42684,11 +42686,11 @@
       <w:pPr>
         <w:pStyle w:val="Ttulo2"/>
       </w:pPr>
-      <w:bookmarkStart w:id="89" w:name="_Toc406805379"/>
+      <w:bookmarkStart w:id="90" w:name="_Toc406805379"/>
       <w:r>
         <w:t>Inserir Contacto</w:t>
       </w:r>
-      <w:bookmarkEnd w:id="89"/>
+      <w:bookmarkEnd w:id="90"/>
     </w:p>
     <w:p>
       <w:r>
@@ -42750,11 +42752,11 @@
       <w:pPr>
         <w:pStyle w:val="Ttulo2"/>
       </w:pPr>
-      <w:bookmarkStart w:id="90" w:name="_Toc406805380"/>
+      <w:bookmarkStart w:id="91" w:name="_Toc406805380"/>
       <w:r>
         <w:t>Inserir Países</w:t>
       </w:r>
-      <w:bookmarkEnd w:id="90"/>
+      <w:bookmarkEnd w:id="91"/>
     </w:p>
     <w:p>
       <w:r>
@@ -42816,12 +42818,12 @@
       <w:pPr>
         <w:pStyle w:val="Ttulo2"/>
       </w:pPr>
-      <w:bookmarkStart w:id="91" w:name="_Toc406805381"/>
+      <w:bookmarkStart w:id="92" w:name="_Toc406805381"/>
       <w:r>
         <w:lastRenderedPageBreak/>
         <w:t>Consultar Contacto</w:t>
       </w:r>
-      <w:bookmarkEnd w:id="91"/>
+      <w:bookmarkEnd w:id="92"/>
     </w:p>
     <w:p>
       <w:r>
@@ -42883,12 +42885,12 @@
       <w:pPr>
         <w:pStyle w:val="Ttulo2"/>
       </w:pPr>
-      <w:bookmarkStart w:id="92" w:name="_Toc406805382"/>
+      <w:bookmarkStart w:id="93" w:name="_Toc406805382"/>
       <w:r>
         <w:lastRenderedPageBreak/>
         <w:t>Alterar estado Promoção</w:t>
       </w:r>
-      <w:bookmarkEnd w:id="92"/>
+      <w:bookmarkEnd w:id="93"/>
     </w:p>
     <w:p>
       <w:r>
@@ -42956,7 +42958,7 @@
           <w:szCs w:val="28"/>
         </w:rPr>
       </w:pPr>
-      <w:bookmarkStart w:id="93" w:name="_Toc406805383"/>
+      <w:bookmarkStart w:id="94" w:name="_Toc406805383"/>
       <w:r>
         <w:br w:type="page"/>
       </w:r>
@@ -42965,13 +42967,11 @@
       <w:pPr>
         <w:pStyle w:val="Ttulo1"/>
       </w:pPr>
-      <w:bookmarkStart w:id="94" w:name="_GoBack"/>
-      <w:bookmarkEnd w:id="94"/>
       <w:r>
         <w:lastRenderedPageBreak/>
         <w:t>Conclusão</w:t>
       </w:r>
-      <w:bookmarkEnd w:id="93"/>
+      <w:bookmarkEnd w:id="94"/>
     </w:p>
     <w:p/>
     <w:p>
@@ -43110,7 +43110,7 @@
           <w:rPr>
             <w:noProof/>
           </w:rPr>
-          <w:t>50</w:t>
+          <w:t>15</w:t>
         </w:r>
         <w:r>
           <w:rPr>
@@ -50806,7 +50806,7 @@
 </file>
 
 <file path=customXml/itemProps1.xml><?xml version="1.0" encoding="utf-8"?>
-<ds:datastoreItem xmlns:ds="http://schemas.openxmlformats.org/officeDocument/2006/customXml" ds:itemID="{20F676B2-6370-4F8E-A725-8689E3200E54}">
+<ds:datastoreItem xmlns:ds="http://schemas.openxmlformats.org/officeDocument/2006/customXml" ds:itemID="{FB9AD199-A231-4771-9FC0-9180E344F805}">
   <ds:schemaRefs>
     <ds:schemaRef ds:uri="http://schemas.openxmlformats.org/officeDocument/2006/bibliography"/>
   </ds:schemaRefs>

</xml_diff>